<commit_message>
Update section: agent communication
</commit_message>
<xml_diff>
--- a/Group7_MultiAgentSystem.docx
+++ b/Group7_MultiAgentSystem.docx
@@ -2885,7 +2885,7 @@
         <mc:AlternateContent>
           <mc:Choice Requires="wpg">
             <w:drawing>
-              <wp:anchor distT="0" distB="0" distL="114300" distR="114300" simplePos="0" relativeHeight="251665408" behindDoc="0" locked="0" layoutInCell="1" allowOverlap="1" wp14:anchorId="6B3FC59B" wp14:editId="088CAA3F">
+              <wp:anchor distT="0" distB="0" distL="114300" distR="114300" simplePos="0" relativeHeight="251656192" behindDoc="0" locked="0" layoutInCell="1" allowOverlap="1" wp14:anchorId="6B3FC59B" wp14:editId="088CAA3F">
                 <wp:simplePos x="0" y="0"/>
                 <wp:positionH relativeFrom="column">
                   <wp:posOffset>729615</wp:posOffset>
@@ -3213,7 +3213,7 @@
           </mc:Choice>
           <mc:Fallback>
             <w:pict>
-              <v:group w14:anchorId="6B3FC59B" id="Group 17" o:spid="_x0000_s1026" style="position:absolute;left:0;text-align:left;margin-left:57.45pt;margin-top:52.35pt;width:345pt;height:149.25pt;z-index:251665408" coordsize="43815,18954" o:gfxdata="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">
+              <v:group w14:anchorId="6B3FC59B" id="Group 17" o:spid="_x0000_s1026" style="position:absolute;left:0;text-align:left;margin-left:57.45pt;margin-top:52.35pt;width:345pt;height:149.25pt;z-index:251656192" coordsize="43815,18954" o:gfxdata="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">
                 <v:rect id="Rectangle 2" o:spid="_x0000_s1027" style="position:absolute;left:14287;top:11715;width:14383;height:7239;visibility:visible;mso-wrap-style:square;v-text-anchor:middle" o:gfxdata="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" fillcolor="white [3201]" strokecolor="black [3213]" strokeweight="1.5pt">
                   <v:textbox>
                     <w:txbxContent>
@@ -5223,186 +5223,1909 @@
     </w:p>
     <w:p>
       <w:pPr>
-        <w:jc w:val="both"/>
-      </w:pPr>
-      <w:r>
-        <w:t>Nếu một Main container khác bắt đầu, điều này tạo ra một flatform mới.</w:t>
-      </w:r>
-    </w:p>
-    <w:p>
-      <w:pPr>
-        <w:jc w:val="both"/>
-      </w:pPr>
-      <w:r>
-        <w:t>Agent Communication:</w:t>
-      </w:r>
-    </w:p>
-    <w:p>
-      <w:pPr>
-        <w:jc w:val="both"/>
-      </w:pPr>
-      <w:r>
-        <w:t xml:space="preserve">Các Agent có thể giao tiếp thông suốt với nhau: </w:t>
-      </w:r>
-    </w:p>
-    <w:p>
-      <w:pPr>
-        <w:jc w:val="both"/>
-      </w:pPr>
-      <w:r>
-        <w:t>Trong cùng một container.</w:t>
-      </w:r>
-    </w:p>
-    <w:p>
-      <w:pPr>
-        <w:jc w:val="both"/>
-      </w:pPr>
-      <w:r>
-        <w:t>Trong các container khác nhau ( các container trong cùng host hoặc khác  host, và trong cùng nên khác hoặc khác nền tảng).</w:t>
-      </w:r>
-    </w:p>
-    <w:p>
-      <w:pPr>
-        <w:jc w:val="both"/>
-      </w:pPr>
-      <w:r>
-        <w:t>Giao tiếp giữa các agent được dựa trên mô hình trao đổi thông điệp không đồng bộ.</w:t>
-      </w:r>
-    </w:p>
-    <w:p>
-      <w:pPr>
-        <w:jc w:val="both"/>
-      </w:pPr>
-      <w:r>
-        <w:t>Định dạng thông điệp được định nghĩa bởi ngôn ngữ ACL được xác định bởi FIPA ( tổ chức quốc tế ban hành một tập hợp các thông số kỹ thuật cho các agent tương thích). Một thông điệp ACL bao gồm:</w:t>
-      </w:r>
-    </w:p>
-    <w:p>
-      <w:pPr>
-        <w:jc w:val="both"/>
-      </w:pPr>
-      <w:r>
-        <w:t>The sender</w:t>
-      </w:r>
-    </w:p>
-    <w:p>
-      <w:pPr>
-        <w:jc w:val="both"/>
-      </w:pPr>
-      <w:r>
-        <w:t>The receiver(s)</w:t>
-      </w:r>
-    </w:p>
-    <w:p>
-      <w:pPr>
-        <w:jc w:val="both"/>
-      </w:pPr>
-      <w:r>
-        <w:t>The communicative act</w:t>
-      </w:r>
-    </w:p>
-    <w:p>
-      <w:pPr>
-        <w:jc w:val="both"/>
-      </w:pPr>
-      <w:r>
-        <w:t>The content</w:t>
-      </w:r>
-    </w:p>
-    <w:p>
-      <w:pPr>
-        <w:jc w:val="both"/>
-      </w:pPr>
-      <w:bookmarkStart w:id="20" w:name="_GoBack"/>
+        <w:spacing w:before="120" w:after="120" w:line="312" w:lineRule="auto"/>
+      </w:pPr>
+      <w:r>
+        <w:rPr>
+          <w:noProof/>
+        </w:rPr>
+        <mc:AlternateContent>
+          <mc:Choice Requires="wpg">
+            <w:drawing>
+              <wp:anchor distT="0" distB="0" distL="114300" distR="114300" simplePos="0" relativeHeight="251694080" behindDoc="1" locked="0" layoutInCell="1" allowOverlap="1" wp14:anchorId="12537595" wp14:editId="26D2A168">
+                <wp:simplePos x="0" y="0"/>
+                <wp:positionH relativeFrom="column">
+                  <wp:posOffset>148590</wp:posOffset>
+                </wp:positionH>
+                <wp:positionV relativeFrom="paragraph">
+                  <wp:posOffset>2030730</wp:posOffset>
+                </wp:positionV>
+                <wp:extent cx="5762625" cy="2705100"/>
+                <wp:effectExtent l="0" t="0" r="28575" b="19050"/>
+                <wp:wrapTopAndBottom/>
+                <wp:docPr id="49" name="Group 49"/>
+                <wp:cNvGraphicFramePr/>
+                <a:graphic xmlns:a="http://schemas.openxmlformats.org/drawingml/2006/main">
+                  <a:graphicData uri="http://schemas.microsoft.com/office/word/2010/wordprocessingGroup">
+                    <wpg:wgp>
+                      <wpg:cNvGrpSpPr/>
+                      <wpg:grpSpPr>
+                        <a:xfrm>
+                          <a:off x="0" y="0"/>
+                          <a:ext cx="5762625" cy="2705100"/>
+                          <a:chOff x="0" y="0"/>
+                          <a:chExt cx="5762625" cy="2705100"/>
+                        </a:xfrm>
+                      </wpg:grpSpPr>
+                      <wps:wsp>
+                        <wps:cNvPr id="19" name="Rectangle 19"/>
+                        <wps:cNvSpPr/>
+                        <wps:spPr>
+                          <a:xfrm>
+                            <a:off x="0" y="2143125"/>
+                            <a:ext cx="4848225" cy="561975"/>
+                          </a:xfrm>
+                          <a:prstGeom prst="rect">
+                            <a:avLst/>
+                          </a:prstGeom>
+                          <a:ln>
+                            <a:solidFill>
+                              <a:schemeClr val="tx1"/>
+                            </a:solidFill>
+                          </a:ln>
+                        </wps:spPr>
+                        <wps:style>
+                          <a:lnRef idx="2">
+                            <a:schemeClr val="accent6"/>
+                          </a:lnRef>
+                          <a:fillRef idx="1">
+                            <a:schemeClr val="lt1"/>
+                          </a:fillRef>
+                          <a:effectRef idx="0">
+                            <a:schemeClr val="accent6"/>
+                          </a:effectRef>
+                          <a:fontRef idx="minor">
+                            <a:schemeClr val="dk1"/>
+                          </a:fontRef>
+                        </wps:style>
+                        <wps:txbx>
+                          <w:txbxContent>
+                            <w:p>
+                              <w:pPr>
+                                <w:jc w:val="center"/>
+                              </w:pPr>
+                              <w:r>
+                                <w:t>JADE chạy phân tán</w:t>
+                              </w:r>
+                            </w:p>
+                          </w:txbxContent>
+                        </wps:txbx>
+                        <wps:bodyPr rot="0" spcFirstLastPara="0" vertOverflow="overflow" horzOverflow="overflow" vert="horz" wrap="square" lIns="91440" tIns="45720" rIns="91440" bIns="45720" numCol="1" spcCol="0" rtlCol="0" fromWordArt="0" anchor="ctr" anchorCtr="0" forceAA="0" compatLnSpc="1">
+                          <a:prstTxWarp prst="textNoShape">
+                            <a:avLst/>
+                          </a:prstTxWarp>
+                          <a:noAutofit/>
+                        </wps:bodyPr>
+                      </wps:wsp>
+                      <wpg:grpSp>
+                        <wpg:cNvPr id="25" name="Group 25"/>
+                        <wpg:cNvGrpSpPr/>
+                        <wpg:grpSpPr>
+                          <a:xfrm>
+                            <a:off x="247650" y="847725"/>
+                            <a:ext cx="864235" cy="847725"/>
+                            <a:chOff x="0" y="0"/>
+                            <a:chExt cx="864869" cy="847725"/>
+                          </a:xfrm>
+                        </wpg:grpSpPr>
+                        <wps:wsp>
+                          <wps:cNvPr id="20" name="Oval 20"/>
+                          <wps:cNvSpPr/>
+                          <wps:spPr>
+                            <a:xfrm>
+                              <a:off x="0" y="0"/>
+                              <a:ext cx="847725" cy="847725"/>
+                            </a:xfrm>
+                            <a:prstGeom prst="ellipse">
+                              <a:avLst/>
+                            </a:prstGeom>
+                            <a:ln>
+                              <a:solidFill>
+                                <a:schemeClr val="tx1"/>
+                              </a:solidFill>
+                            </a:ln>
+                          </wps:spPr>
+                          <wps:style>
+                            <a:lnRef idx="2">
+                              <a:schemeClr val="accent6"/>
+                            </a:lnRef>
+                            <a:fillRef idx="1">
+                              <a:schemeClr val="lt1"/>
+                            </a:fillRef>
+                            <a:effectRef idx="0">
+                              <a:schemeClr val="accent6"/>
+                            </a:effectRef>
+                            <a:fontRef idx="minor">
+                              <a:schemeClr val="dk1"/>
+                            </a:fontRef>
+                          </wps:style>
+                          <wps:txbx>
+                            <w:txbxContent>
+                              <w:p>
+                                <w:pPr>
+                                  <w:jc w:val="center"/>
+                                </w:pPr>
+                                <w:r>
+                                  <w:t>Tác tử 1</w:t>
+                                </w:r>
+                              </w:p>
+                            </w:txbxContent>
+                          </wps:txbx>
+                          <wps:bodyPr rot="0" spcFirstLastPara="0" vertOverflow="overflow" horzOverflow="overflow" vert="horz" wrap="square" lIns="91440" tIns="45720" rIns="91440" bIns="45720" numCol="1" spcCol="0" rtlCol="0" fromWordArt="0" anchor="ctr" anchorCtr="0" forceAA="0" compatLnSpc="1">
+                            <a:prstTxWarp prst="textNoShape">
+                              <a:avLst/>
+                            </a:prstTxWarp>
+                            <a:noAutofit/>
+                          </wps:bodyPr>
+                        </wps:wsp>
+                        <wps:wsp>
+                          <wps:cNvPr id="23" name="Elbow Connector 23"/>
+                          <wps:cNvCnPr/>
+                          <wps:spPr>
+                            <a:xfrm>
+                              <a:off x="819150" y="228600"/>
+                              <a:ext cx="45719" cy="285750"/>
+                            </a:xfrm>
+                            <a:prstGeom prst="bentConnector3">
+                              <a:avLst>
+                                <a:gd name="adj1" fmla="val 1471091"/>
+                              </a:avLst>
+                            </a:prstGeom>
+                            <a:ln w="19050">
+                              <a:tailEnd type="triangle"/>
+                            </a:ln>
+                          </wps:spPr>
+                          <wps:style>
+                            <a:lnRef idx="1">
+                              <a:schemeClr val="dk1"/>
+                            </a:lnRef>
+                            <a:fillRef idx="0">
+                              <a:schemeClr val="dk1"/>
+                            </a:fillRef>
+                            <a:effectRef idx="0">
+                              <a:schemeClr val="dk1"/>
+                            </a:effectRef>
+                            <a:fontRef idx="minor">
+                              <a:schemeClr val="tx1"/>
+                            </a:fontRef>
+                          </wps:style>
+                          <wps:bodyPr/>
+                        </wps:wsp>
+                      </wpg:grpSp>
+                      <wps:wsp>
+                        <wps:cNvPr id="27" name="Oval 27"/>
+                        <wps:cNvSpPr/>
+                        <wps:spPr>
+                          <a:xfrm>
+                            <a:off x="3705225" y="704850"/>
+                            <a:ext cx="847725" cy="847725"/>
+                          </a:xfrm>
+                          <a:prstGeom prst="ellipse">
+                            <a:avLst/>
+                          </a:prstGeom>
+                          <a:ln>
+                            <a:solidFill>
+                              <a:schemeClr val="tx1"/>
+                            </a:solidFill>
+                          </a:ln>
+                        </wps:spPr>
+                        <wps:style>
+                          <a:lnRef idx="2">
+                            <a:schemeClr val="accent6"/>
+                          </a:lnRef>
+                          <a:fillRef idx="1">
+                            <a:schemeClr val="lt1"/>
+                          </a:fillRef>
+                          <a:effectRef idx="0">
+                            <a:schemeClr val="accent6"/>
+                          </a:effectRef>
+                          <a:fontRef idx="minor">
+                            <a:schemeClr val="dk1"/>
+                          </a:fontRef>
+                        </wps:style>
+                        <wps:txbx>
+                          <w:txbxContent>
+                            <w:p>
+                              <w:pPr>
+                                <w:jc w:val="center"/>
+                              </w:pPr>
+                              <w:r>
+                                <w:t>Tác tử 2</w:t>
+                              </w:r>
+                            </w:p>
+                          </w:txbxContent>
+                        </wps:txbx>
+                        <wps:bodyPr rot="0" spcFirstLastPara="0" vertOverflow="overflow" horzOverflow="overflow" vert="horz" wrap="square" lIns="91440" tIns="45720" rIns="91440" bIns="45720" numCol="1" spcCol="0" rtlCol="0" fromWordArt="0" anchor="ctr" anchorCtr="0" forceAA="0" compatLnSpc="1">
+                          <a:prstTxWarp prst="textNoShape">
+                            <a:avLst/>
+                          </a:prstTxWarp>
+                          <a:noAutofit/>
+                        </wps:bodyPr>
+                      </wps:wsp>
+                      <wps:wsp>
+                        <wps:cNvPr id="28" name="Elbow Connector 28"/>
+                        <wps:cNvCnPr/>
+                        <wps:spPr>
+                          <a:xfrm>
+                            <a:off x="4238625" y="685800"/>
+                            <a:ext cx="45719" cy="285750"/>
+                          </a:xfrm>
+                          <a:prstGeom prst="bentConnector3">
+                            <a:avLst>
+                              <a:gd name="adj1" fmla="val 1471091"/>
+                            </a:avLst>
+                          </a:prstGeom>
+                          <a:ln w="19050">
+                            <a:tailEnd type="triangle"/>
+                          </a:ln>
+                        </wps:spPr>
+                        <wps:style>
+                          <a:lnRef idx="1">
+                            <a:schemeClr val="dk1"/>
+                          </a:lnRef>
+                          <a:fillRef idx="0">
+                            <a:schemeClr val="dk1"/>
+                          </a:fillRef>
+                          <a:effectRef idx="0">
+                            <a:schemeClr val="dk1"/>
+                          </a:effectRef>
+                          <a:fontRef idx="minor">
+                            <a:schemeClr val="tx1"/>
+                          </a:fontRef>
+                        </wps:style>
+                        <wps:bodyPr/>
+                      </wps:wsp>
+                      <wps:wsp>
+                        <wps:cNvPr id="29" name="Rectangle 29"/>
+                        <wps:cNvSpPr/>
+                        <wps:spPr>
+                          <a:xfrm>
+                            <a:off x="962025" y="542925"/>
+                            <a:ext cx="1543050" cy="495300"/>
+                          </a:xfrm>
+                          <a:prstGeom prst="rect">
+                            <a:avLst/>
+                          </a:prstGeom>
+                          <a:ln>
+                            <a:solidFill>
+                              <a:schemeClr val="bg1"/>
+                            </a:solidFill>
+                          </a:ln>
+                        </wps:spPr>
+                        <wps:style>
+                          <a:lnRef idx="2">
+                            <a:schemeClr val="accent6"/>
+                          </a:lnRef>
+                          <a:fillRef idx="1">
+                            <a:schemeClr val="lt1"/>
+                          </a:fillRef>
+                          <a:effectRef idx="0">
+                            <a:schemeClr val="accent6"/>
+                          </a:effectRef>
+                          <a:fontRef idx="minor">
+                            <a:schemeClr val="dk1"/>
+                          </a:fontRef>
+                        </wps:style>
+                        <wps:txbx>
+                          <w:txbxContent>
+                            <w:p>
+                              <w:r>
+                                <w:t>Chuẩn bị thông điệp gửi đến tác tử 2</w:t>
+                              </w:r>
+                            </w:p>
+                          </w:txbxContent>
+                        </wps:txbx>
+                        <wps:bodyPr rot="0" spcFirstLastPara="0" vertOverflow="overflow" horzOverflow="overflow" vert="horz" wrap="square" lIns="91440" tIns="45720" rIns="91440" bIns="45720" numCol="1" spcCol="0" rtlCol="0" fromWordArt="0" anchor="ctr" anchorCtr="0" forceAA="0" compatLnSpc="1">
+                          <a:prstTxWarp prst="textNoShape">
+                            <a:avLst/>
+                          </a:prstTxWarp>
+                          <a:noAutofit/>
+                        </wps:bodyPr>
+                      </wps:wsp>
+                      <wps:wsp>
+                        <wps:cNvPr id="30" name="Rectangle 30"/>
+                        <wps:cNvSpPr/>
+                        <wps:spPr>
+                          <a:xfrm>
+                            <a:off x="4381500" y="0"/>
+                            <a:ext cx="1381125" cy="685800"/>
+                          </a:xfrm>
+                          <a:prstGeom prst="rect">
+                            <a:avLst/>
+                          </a:prstGeom>
+                          <a:ln>
+                            <a:solidFill>
+                              <a:schemeClr val="bg1"/>
+                            </a:solidFill>
+                          </a:ln>
+                        </wps:spPr>
+                        <wps:style>
+                          <a:lnRef idx="2">
+                            <a:schemeClr val="accent6"/>
+                          </a:lnRef>
+                          <a:fillRef idx="1">
+                            <a:schemeClr val="lt1"/>
+                          </a:fillRef>
+                          <a:effectRef idx="0">
+                            <a:schemeClr val="accent6"/>
+                          </a:effectRef>
+                          <a:fontRef idx="minor">
+                            <a:schemeClr val="dk1"/>
+                          </a:fontRef>
+                        </wps:style>
+                        <wps:txbx>
+                          <w:txbxContent>
+                            <w:p>
+                              <w:r>
+                                <w:t>Lấy thông điệp từ hàng đợi thông điệp và xử lí nó</w:t>
+                              </w:r>
+                            </w:p>
+                          </w:txbxContent>
+                        </wps:txbx>
+                        <wps:bodyPr rot="0" spcFirstLastPara="0" vertOverflow="overflow" horzOverflow="overflow" vert="horz" wrap="square" lIns="91440" tIns="45720" rIns="91440" bIns="45720" numCol="1" spcCol="0" rtlCol="0" fromWordArt="0" anchor="ctr" anchorCtr="0" forceAA="0" compatLnSpc="1">
+                          <a:prstTxWarp prst="textNoShape">
+                            <a:avLst/>
+                          </a:prstTxWarp>
+                          <a:noAutofit/>
+                        </wps:bodyPr>
+                      </wps:wsp>
+                      <wps:wsp>
+                        <wps:cNvPr id="31" name="Rectangle 31"/>
+                        <wps:cNvSpPr/>
+                        <wps:spPr>
+                          <a:xfrm>
+                            <a:off x="3124200" y="1590675"/>
+                            <a:ext cx="1981200" cy="495300"/>
+                          </a:xfrm>
+                          <a:prstGeom prst="rect">
+                            <a:avLst/>
+                          </a:prstGeom>
+                          <a:ln>
+                            <a:solidFill>
+                              <a:schemeClr val="bg1"/>
+                            </a:solidFill>
+                          </a:ln>
+                        </wps:spPr>
+                        <wps:style>
+                          <a:lnRef idx="2">
+                            <a:schemeClr val="accent6"/>
+                          </a:lnRef>
+                          <a:fillRef idx="1">
+                            <a:schemeClr val="lt1"/>
+                          </a:fillRef>
+                          <a:effectRef idx="0">
+                            <a:schemeClr val="accent6"/>
+                          </a:effectRef>
+                          <a:fontRef idx="minor">
+                            <a:schemeClr val="dk1"/>
+                          </a:fontRef>
+                        </wps:style>
+                        <wps:txbx>
+                          <w:txbxContent>
+                            <w:p>
+                              <w:r>
+                                <w:t>Đẩy thông điệp vào hàng đợi thông điệp của tác tử 2</w:t>
+                              </w:r>
+                            </w:p>
+                          </w:txbxContent>
+                        </wps:txbx>
+                        <wps:bodyPr rot="0" spcFirstLastPara="0" vertOverflow="overflow" horzOverflow="overflow" vert="horz" wrap="square" lIns="91440" tIns="45720" rIns="91440" bIns="45720" numCol="1" spcCol="0" rtlCol="0" fromWordArt="0" anchor="ctr" anchorCtr="0" forceAA="0" compatLnSpc="1">
+                          <a:prstTxWarp prst="textNoShape">
+                            <a:avLst/>
+                          </a:prstTxWarp>
+                          <a:noAutofit/>
+                        </wps:bodyPr>
+                      </wps:wsp>
+                      <wpg:grpSp>
+                        <wpg:cNvPr id="41" name="Group 41"/>
+                        <wpg:cNvGrpSpPr/>
+                        <wpg:grpSpPr>
+                          <a:xfrm>
+                            <a:off x="3200400" y="971550"/>
+                            <a:ext cx="390525" cy="523875"/>
+                            <a:chOff x="0" y="0"/>
+                            <a:chExt cx="390525" cy="523875"/>
+                          </a:xfrm>
+                        </wpg:grpSpPr>
+                        <wps:wsp>
+                          <wps:cNvPr id="35" name="Rectangle 35"/>
+                          <wps:cNvSpPr/>
+                          <wps:spPr>
+                            <a:xfrm>
+                              <a:off x="0" y="114300"/>
+                              <a:ext cx="390525" cy="409575"/>
+                            </a:xfrm>
+                            <a:prstGeom prst="rect">
+                              <a:avLst/>
+                            </a:prstGeom>
+                            <a:ln>
+                              <a:solidFill>
+                                <a:schemeClr val="tx1"/>
+                              </a:solidFill>
+                            </a:ln>
+                          </wps:spPr>
+                          <wps:style>
+                            <a:lnRef idx="2">
+                              <a:schemeClr val="accent6"/>
+                            </a:lnRef>
+                            <a:fillRef idx="1">
+                              <a:schemeClr val="lt1"/>
+                            </a:fillRef>
+                            <a:effectRef idx="0">
+                              <a:schemeClr val="accent6"/>
+                            </a:effectRef>
+                            <a:fontRef idx="minor">
+                              <a:schemeClr val="dk1"/>
+                            </a:fontRef>
+                          </wps:style>
+                          <wps:bodyPr rot="0" spcFirstLastPara="0" vertOverflow="overflow" horzOverflow="overflow" vert="horz" wrap="square" lIns="91440" tIns="45720" rIns="91440" bIns="45720" numCol="1" spcCol="0" rtlCol="0" fromWordArt="0" anchor="ctr" anchorCtr="0" forceAA="0" compatLnSpc="1">
+                            <a:prstTxWarp prst="textNoShape">
+                              <a:avLst/>
+                            </a:prstTxWarp>
+                            <a:noAutofit/>
+                          </wps:bodyPr>
+                        </wps:wsp>
+                        <wps:wsp>
+                          <wps:cNvPr id="37" name="Straight Connector 37"/>
+                          <wps:cNvCnPr/>
+                          <wps:spPr>
+                            <a:xfrm flipV="1">
+                              <a:off x="0" y="238125"/>
+                              <a:ext cx="389658" cy="0"/>
+                            </a:xfrm>
+                            <a:prstGeom prst="line">
+                              <a:avLst/>
+                            </a:prstGeom>
+                          </wps:spPr>
+                          <wps:style>
+                            <a:lnRef idx="1">
+                              <a:schemeClr val="dk1"/>
+                            </a:lnRef>
+                            <a:fillRef idx="0">
+                              <a:schemeClr val="dk1"/>
+                            </a:fillRef>
+                            <a:effectRef idx="0">
+                              <a:schemeClr val="dk1"/>
+                            </a:effectRef>
+                            <a:fontRef idx="minor">
+                              <a:schemeClr val="tx1"/>
+                            </a:fontRef>
+                          </wps:style>
+                          <wps:bodyPr/>
+                        </wps:wsp>
+                        <wps:wsp>
+                          <wps:cNvPr id="38" name="Straight Connector 38"/>
+                          <wps:cNvCnPr/>
+                          <wps:spPr>
+                            <a:xfrm flipV="1">
+                              <a:off x="0" y="390525"/>
+                              <a:ext cx="389658" cy="0"/>
+                            </a:xfrm>
+                            <a:prstGeom prst="line">
+                              <a:avLst/>
+                            </a:prstGeom>
+                          </wps:spPr>
+                          <wps:style>
+                            <a:lnRef idx="1">
+                              <a:schemeClr val="dk1"/>
+                            </a:lnRef>
+                            <a:fillRef idx="0">
+                              <a:schemeClr val="dk1"/>
+                            </a:fillRef>
+                            <a:effectRef idx="0">
+                              <a:schemeClr val="dk1"/>
+                            </a:effectRef>
+                            <a:fontRef idx="minor">
+                              <a:schemeClr val="tx1"/>
+                            </a:fontRef>
+                          </wps:style>
+                          <wps:bodyPr/>
+                        </wps:wsp>
+                        <wps:wsp>
+                          <wps:cNvPr id="39" name="Straight Connector 39"/>
+                          <wps:cNvCnPr/>
+                          <wps:spPr>
+                            <a:xfrm>
+                              <a:off x="0" y="0"/>
+                              <a:ext cx="0" cy="115253"/>
+                            </a:xfrm>
+                            <a:prstGeom prst="line">
+                              <a:avLst/>
+                            </a:prstGeom>
+                          </wps:spPr>
+                          <wps:style>
+                            <a:lnRef idx="1">
+                              <a:schemeClr val="dk1"/>
+                            </a:lnRef>
+                            <a:fillRef idx="0">
+                              <a:schemeClr val="dk1"/>
+                            </a:fillRef>
+                            <a:effectRef idx="0">
+                              <a:schemeClr val="dk1"/>
+                            </a:effectRef>
+                            <a:fontRef idx="minor">
+                              <a:schemeClr val="tx1"/>
+                            </a:fontRef>
+                          </wps:style>
+                          <wps:bodyPr/>
+                        </wps:wsp>
+                        <wps:wsp>
+                          <wps:cNvPr id="40" name="Straight Connector 40"/>
+                          <wps:cNvCnPr/>
+                          <wps:spPr>
+                            <a:xfrm>
+                              <a:off x="390525" y="0"/>
+                              <a:ext cx="0" cy="115253"/>
+                            </a:xfrm>
+                            <a:prstGeom prst="line">
+                              <a:avLst/>
+                            </a:prstGeom>
+                          </wps:spPr>
+                          <wps:style>
+                            <a:lnRef idx="1">
+                              <a:schemeClr val="dk1"/>
+                            </a:lnRef>
+                            <a:fillRef idx="0">
+                              <a:schemeClr val="dk1"/>
+                            </a:fillRef>
+                            <a:effectRef idx="0">
+                              <a:schemeClr val="dk1"/>
+                            </a:effectRef>
+                            <a:fontRef idx="minor">
+                              <a:schemeClr val="tx1"/>
+                            </a:fontRef>
+                          </wps:style>
+                          <wps:bodyPr/>
+                        </wps:wsp>
+                      </wpg:grpSp>
+                      <wpg:grpSp>
+                        <wpg:cNvPr id="48" name="Group 48"/>
+                        <wpg:cNvGrpSpPr/>
+                        <wpg:grpSpPr>
+                          <a:xfrm>
+                            <a:off x="628650" y="742950"/>
+                            <a:ext cx="2752725" cy="1504950"/>
+                            <a:chOff x="0" y="-9525"/>
+                            <a:chExt cx="2752919" cy="1504950"/>
+                          </a:xfrm>
+                        </wpg:grpSpPr>
+                        <wps:wsp>
+                          <wps:cNvPr id="43" name="Straight Connector 43"/>
+                          <wps:cNvCnPr/>
+                          <wps:spPr>
+                            <a:xfrm>
+                              <a:off x="9524" y="942975"/>
+                              <a:ext cx="0" cy="533400"/>
+                            </a:xfrm>
+                            <a:prstGeom prst="line">
+                              <a:avLst/>
+                            </a:prstGeom>
+                            <a:ln w="19050"/>
+                          </wps:spPr>
+                          <wps:style>
+                            <a:lnRef idx="1">
+                              <a:schemeClr val="dk1"/>
+                            </a:lnRef>
+                            <a:fillRef idx="0">
+                              <a:schemeClr val="dk1"/>
+                            </a:fillRef>
+                            <a:effectRef idx="0">
+                              <a:schemeClr val="dk1"/>
+                            </a:effectRef>
+                            <a:fontRef idx="minor">
+                              <a:schemeClr val="tx1"/>
+                            </a:fontRef>
+                          </wps:style>
+                          <wps:bodyPr/>
+                        </wps:wsp>
+                        <wps:wsp>
+                          <wps:cNvPr id="44" name="Straight Connector 44"/>
+                          <wps:cNvCnPr/>
+                          <wps:spPr>
+                            <a:xfrm>
+                              <a:off x="0" y="1485900"/>
+                              <a:ext cx="2047892" cy="0"/>
+                            </a:xfrm>
+                            <a:prstGeom prst="line">
+                              <a:avLst/>
+                            </a:prstGeom>
+                            <a:ln w="19050"/>
+                          </wps:spPr>
+                          <wps:style>
+                            <a:lnRef idx="1">
+                              <a:schemeClr val="dk1"/>
+                            </a:lnRef>
+                            <a:fillRef idx="0">
+                              <a:schemeClr val="dk1"/>
+                            </a:fillRef>
+                            <a:effectRef idx="0">
+                              <a:schemeClr val="dk1"/>
+                            </a:effectRef>
+                            <a:fontRef idx="minor">
+                              <a:schemeClr val="tx1"/>
+                            </a:fontRef>
+                          </wps:style>
+                          <wps:bodyPr/>
+                        </wps:wsp>
+                        <wps:wsp>
+                          <wps:cNvPr id="45" name="Straight Connector 45"/>
+                          <wps:cNvCnPr/>
+                          <wps:spPr>
+                            <a:xfrm>
+                              <a:off x="2047892" y="0"/>
+                              <a:ext cx="948" cy="1495425"/>
+                            </a:xfrm>
+                            <a:prstGeom prst="line">
+                              <a:avLst/>
+                            </a:prstGeom>
+                            <a:ln w="19050"/>
+                          </wps:spPr>
+                          <wps:style>
+                            <a:lnRef idx="1">
+                              <a:schemeClr val="dk1"/>
+                            </a:lnRef>
+                            <a:fillRef idx="0">
+                              <a:schemeClr val="dk1"/>
+                            </a:fillRef>
+                            <a:effectRef idx="0">
+                              <a:schemeClr val="dk1"/>
+                            </a:effectRef>
+                            <a:fontRef idx="minor">
+                              <a:schemeClr val="tx1"/>
+                            </a:fontRef>
+                          </wps:style>
+                          <wps:bodyPr/>
+                        </wps:wsp>
+                        <wps:wsp>
+                          <wps:cNvPr id="46" name="Straight Connector 46"/>
+                          <wps:cNvCnPr/>
+                          <wps:spPr>
+                            <a:xfrm>
+                              <a:off x="2038001" y="0"/>
+                              <a:ext cx="714918" cy="0"/>
+                            </a:xfrm>
+                            <a:prstGeom prst="line">
+                              <a:avLst/>
+                            </a:prstGeom>
+                            <a:ln w="19050"/>
+                          </wps:spPr>
+                          <wps:style>
+                            <a:lnRef idx="1">
+                              <a:schemeClr val="dk1"/>
+                            </a:lnRef>
+                            <a:fillRef idx="0">
+                              <a:schemeClr val="dk1"/>
+                            </a:fillRef>
+                            <a:effectRef idx="0">
+                              <a:schemeClr val="dk1"/>
+                            </a:effectRef>
+                            <a:fontRef idx="minor">
+                              <a:schemeClr val="tx1"/>
+                            </a:fontRef>
+                          </wps:style>
+                          <wps:bodyPr/>
+                        </wps:wsp>
+                        <wps:wsp>
+                          <wps:cNvPr id="47" name="Straight Arrow Connector 47"/>
+                          <wps:cNvCnPr/>
+                          <wps:spPr>
+                            <a:xfrm>
+                              <a:off x="2750846" y="-9525"/>
+                              <a:ext cx="2073" cy="304800"/>
+                            </a:xfrm>
+                            <a:prstGeom prst="straightConnector1">
+                              <a:avLst/>
+                            </a:prstGeom>
+                            <a:ln w="19050">
+                              <a:tailEnd type="triangle"/>
+                            </a:ln>
+                          </wps:spPr>
+                          <wps:style>
+                            <a:lnRef idx="1">
+                              <a:schemeClr val="dk1"/>
+                            </a:lnRef>
+                            <a:fillRef idx="0">
+                              <a:schemeClr val="dk1"/>
+                            </a:fillRef>
+                            <a:effectRef idx="0">
+                              <a:schemeClr val="dk1"/>
+                            </a:effectRef>
+                            <a:fontRef idx="minor">
+                              <a:schemeClr val="tx1"/>
+                            </a:fontRef>
+                          </wps:style>
+                          <wps:bodyPr/>
+                        </wps:wsp>
+                      </wpg:grpSp>
+                    </wpg:wgp>
+                  </a:graphicData>
+                </a:graphic>
+              </wp:anchor>
+            </w:drawing>
+          </mc:Choice>
+          <mc:Fallback>
+            <w:pict>
+              <v:group w14:anchorId="12537595" id="Group 49" o:spid="_x0000_s1033" style="position:absolute;margin-left:11.7pt;margin-top:159.9pt;width:453.75pt;height:213pt;z-index:-251622400" coordsize="57626,27051" o:gfxdata="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">
+                <v:rect id="Rectangle 19" o:spid="_x0000_s1034" style="position:absolute;top:21431;width:48482;height:5620;visibility:visible;mso-wrap-style:square;v-text-anchor:middle" o:gfxdata="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" fillcolor="white [3201]" strokecolor="black [3213]" strokeweight="1pt">
+                  <v:textbox>
+                    <w:txbxContent>
+                      <w:p>
+                        <w:pPr>
+                          <w:jc w:val="center"/>
+                        </w:pPr>
+                        <w:r>
+                          <w:t>JADE chạy phân tán</w:t>
+                        </w:r>
+                      </w:p>
+                    </w:txbxContent>
+                  </v:textbox>
+                </v:rect>
+                <v:group id="Group 25" o:spid="_x0000_s1035" style="position:absolute;left:2476;top:8477;width:8642;height:8477" coordsize="8648,8477" o:gfxdata="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">
+                  <v:oval id="Oval 20" o:spid="_x0000_s1036" style="position:absolute;width:8477;height:8477;visibility:visible;mso-wrap-style:square;v-text-anchor:middle" o:gfxdata="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" fillcolor="white [3201]" strokecolor="black [3213]" strokeweight="1pt">
+                    <v:stroke joinstyle="miter"/>
+                    <v:textbox>
+                      <w:txbxContent>
+                        <w:p>
+                          <w:pPr>
+                            <w:jc w:val="center"/>
+                          </w:pPr>
+                          <w:r>
+                            <w:t>Tác tử 1</w:t>
+                          </w:r>
+                        </w:p>
+                      </w:txbxContent>
+                    </v:textbox>
+                  </v:oval>
+                  <v:shapetype id="_x0000_t34" coordsize="21600,21600" o:spt="34" o:oned="t" adj="10800" path="m,l@0,0@0,21600,21600,21600e" filled="f">
+                    <v:stroke joinstyle="miter"/>
+                    <v:formulas>
+                      <v:f eqn="val #0"/>
+                    </v:formulas>
+                    <v:path arrowok="t" fillok="f" o:connecttype="none"/>
+                    <v:handles>
+                      <v:h position="#0,center"/>
+                    </v:handles>
+                    <o:lock v:ext="edit" shapetype="t"/>
+                  </v:shapetype>
+                  <v:shape id="Elbow Connector 23" o:spid="_x0000_s1037" type="#_x0000_t34" style="position:absolute;left:8191;top:2286;width:457;height:2857;visibility:visible;mso-wrap-style:square" o:connectortype="elbow" o:gfxdata="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" adj="317756" strokecolor="black [3200]" strokeweight="1.5pt">
+                    <v:stroke endarrow="block"/>
+                  </v:shape>
+                </v:group>
+                <v:oval id="Oval 27" o:spid="_x0000_s1038" style="position:absolute;left:37052;top:7048;width:8477;height:8477;visibility:visible;mso-wrap-style:square;v-text-anchor:middle" o:gfxdata="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" fillcolor="white [3201]" strokecolor="black [3213]" strokeweight="1pt">
+                  <v:stroke joinstyle="miter"/>
+                  <v:textbox>
+                    <w:txbxContent>
+                      <w:p>
+                        <w:pPr>
+                          <w:jc w:val="center"/>
+                        </w:pPr>
+                        <w:r>
+                          <w:t>Tác tử 2</w:t>
+                        </w:r>
+                      </w:p>
+                    </w:txbxContent>
+                  </v:textbox>
+                </v:oval>
+                <v:shape id="Elbow Connector 28" o:spid="_x0000_s1039" type="#_x0000_t34" style="position:absolute;left:42386;top:6858;width:457;height:2857;visibility:visible;mso-wrap-style:square" o:connectortype="elbow" o:gfxdata="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" adj="317756" strokecolor="black [3200]" strokeweight="1.5pt">
+                  <v:stroke endarrow="block"/>
+                </v:shape>
+                <v:rect id="Rectangle 29" o:spid="_x0000_s1040" style="position:absolute;left:9620;top:5429;width:15430;height:4953;visibility:visible;mso-wrap-style:square;v-text-anchor:middle" o:gfxdata="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" fillcolor="white [3201]" strokecolor="white [3212]" strokeweight="1pt">
+                  <v:textbox>
+                    <w:txbxContent>
+                      <w:p>
+                        <w:r>
+                          <w:t>Chuẩn bị thông điệp gửi đến tác tử 2</w:t>
+                        </w:r>
+                      </w:p>
+                    </w:txbxContent>
+                  </v:textbox>
+                </v:rect>
+                <v:rect id="Rectangle 30" o:spid="_x0000_s1041" style="position:absolute;left:43815;width:13811;height:6858;visibility:visible;mso-wrap-style:square;v-text-anchor:middle" o:gfxdata="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" fillcolor="white [3201]" strokecolor="white [3212]" strokeweight="1pt">
+                  <v:textbox>
+                    <w:txbxContent>
+                      <w:p>
+                        <w:r>
+                          <w:t>Lấy thông điệp từ hàng đợi thông điệp và xử lí nó</w:t>
+                        </w:r>
+                      </w:p>
+                    </w:txbxContent>
+                  </v:textbox>
+                </v:rect>
+                <v:rect id="Rectangle 31" o:spid="_x0000_s1042" style="position:absolute;left:31242;top:15906;width:19812;height:4953;visibility:visible;mso-wrap-style:square;v-text-anchor:middle" o:gfxdata="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" fillcolor="white [3201]" strokecolor="white [3212]" strokeweight="1pt">
+                  <v:textbox>
+                    <w:txbxContent>
+                      <w:p>
+                        <w:r>
+                          <w:t>Đẩy thông điệp vào hàng đợi thông điệp của tác tử 2</w:t>
+                        </w:r>
+                      </w:p>
+                    </w:txbxContent>
+                  </v:textbox>
+                </v:rect>
+                <v:group id="Group 41" o:spid="_x0000_s1043" style="position:absolute;left:32004;top:9715;width:3905;height:5239" coordsize="390525,523875" o:gfxdata="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">
+                  <v:rect id="Rectangle 35" o:spid="_x0000_s1044" style="position:absolute;top:114300;width:390525;height:409575;visibility:visible;mso-wrap-style:square;v-text-anchor:middle" o:gfxdata="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" fillcolor="white [3201]" strokecolor="black [3213]" strokeweight="1pt"/>
+                  <v:line id="Straight Connector 37" o:spid="_x0000_s1045" style="position:absolute;flip:y;visibility:visible;mso-wrap-style:square" from="0,238125" to="389658,238125" o:connectortype="straight" o:gfxdata="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" strokecolor="black [3200]" strokeweight=".5pt">
+                    <v:stroke joinstyle="miter"/>
+                  </v:line>
+                  <v:line id="Straight Connector 38" o:spid="_x0000_s1046" style="position:absolute;flip:y;visibility:visible;mso-wrap-style:square" from="0,390525" to="389658,390525" o:connectortype="straight" o:gfxdata="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" strokecolor="black [3200]" strokeweight=".5pt">
+                    <v:stroke joinstyle="miter"/>
+                  </v:line>
+                  <v:line id="Straight Connector 39" o:spid="_x0000_s1047" style="position:absolute;visibility:visible;mso-wrap-style:square" from="0,0" to="0,115253" o:connectortype="straight" o:gfxdata="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" strokecolor="black [3200]" strokeweight=".5pt">
+                    <v:stroke joinstyle="miter"/>
+                  </v:line>
+                  <v:line id="Straight Connector 40" o:spid="_x0000_s1048" style="position:absolute;visibility:visible;mso-wrap-style:square" from="390525,0" to="390525,115253" o:connectortype="straight" o:gfxdata="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" strokecolor="black [3200]" strokeweight=".5pt">
+                    <v:stroke joinstyle="miter"/>
+                  </v:line>
+                </v:group>
+                <v:group id="Group 48" o:spid="_x0000_s1049" style="position:absolute;left:6286;top:7429;width:27527;height:15050" coordorigin=",-95" coordsize="27529,15049" o:gfxdata="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">
+                  <v:line id="Straight Connector 43" o:spid="_x0000_s1050" style="position:absolute;visibility:visible;mso-wrap-style:square" from="95,9429" to="95,14763" o:connectortype="straight" o:gfxdata="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" strokecolor="black [3200]" strokeweight="1.5pt">
+                    <v:stroke joinstyle="miter"/>
+                  </v:line>
+                  <v:line id="Straight Connector 44" o:spid="_x0000_s1051" style="position:absolute;visibility:visible;mso-wrap-style:square" from="0,14859" to="20478,14859" o:connectortype="straight" o:gfxdata="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" strokecolor="black [3200]" strokeweight="1.5pt">
+                    <v:stroke joinstyle="miter"/>
+                  </v:line>
+                  <v:line id="Straight Connector 45" o:spid="_x0000_s1052" style="position:absolute;visibility:visible;mso-wrap-style:square" from="20478,0" to="20488,14954" o:connectortype="straight" o:gfxdata="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" strokecolor="black [3200]" strokeweight="1.5pt">
+                    <v:stroke joinstyle="miter"/>
+                  </v:line>
+                  <v:line id="Straight Connector 46" o:spid="_x0000_s1053" style="position:absolute;visibility:visible;mso-wrap-style:square" from="20380,0" to="27529,0" o:connectortype="straight" o:gfxdata="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" strokecolor="black [3200]" strokeweight="1.5pt">
+                    <v:stroke joinstyle="miter"/>
+                  </v:line>
+                  <v:shapetype id="_x0000_t32" coordsize="21600,21600" o:spt="32" o:oned="t" path="m,l21600,21600e" filled="f">
+                    <v:path arrowok="t" fillok="f" o:connecttype="none"/>
+                    <o:lock v:ext="edit" shapetype="t"/>
+                  </v:shapetype>
+                  <v:shape id="Straight Arrow Connector 47" o:spid="_x0000_s1054" type="#_x0000_t32" style="position:absolute;left:27508;top:-95;width:21;height:3047;visibility:visible;mso-wrap-style:square" o:connectortype="straight" o:gfxdata="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" strokecolor="black [3200]" strokeweight="1.5pt">
+                    <v:stroke endarrow="block" joinstyle="miter"/>
+                  </v:shape>
+                </v:group>
+                <w10:wrap type="topAndBottom"/>
+              </v:group>
+            </w:pict>
+          </mc:Fallback>
+        </mc:AlternateContent>
+      </w:r>
+      <w:r>
+        <w:t xml:space="preserve">Sự giao của tác tử </w:t>
+      </w:r>
+      <w:r>
+        <w:t xml:space="preserve">có lẽ là tính năng cơ bản nhất của JADE và được </w:t>
+      </w:r>
+      <w:r>
+        <w:t>cài đặt tuân theo các thông số kĩ thuật FIPA. M</w:t>
+      </w:r>
+      <w:r>
+        <w:t>ô hình truyền thông dự</w:t>
+      </w:r>
+      <w:r>
+        <w:t xml:space="preserve">a trên </w:t>
+      </w:r>
+      <w:r>
+        <w:t>việc truyề</w:t>
+      </w:r>
+      <w:r>
+        <w:t>n</w:t>
+      </w:r>
+      <w:r>
+        <w:t xml:space="preserve"> thông điệp</w:t>
+      </w:r>
+      <w:r>
+        <w:t xml:space="preserve"> không đồng bộ</w:t>
+      </w:r>
+      <w:r>
+        <w:t xml:space="preserve"> (</w:t>
+      </w:r>
+      <w:r>
+        <w:t>Asynchronous M</w:t>
+      </w:r>
+      <w:r>
+        <w:t xml:space="preserve">essage </w:t>
+      </w:r>
+      <w:r>
+        <w:t>P</w:t>
+      </w:r>
+      <w:r>
+        <w:t>assing)</w:t>
+      </w:r>
+      <w:r>
+        <w:t xml:space="preserve">. </w:t>
+      </w:r>
+      <w:r>
+        <w:t>Do đó, mỗ</w:t>
+      </w:r>
+      <w:r>
+        <w:t>i tác tử</w:t>
+      </w:r>
+      <w:r>
+        <w:t xml:space="preserve"> có một </w:t>
+      </w:r>
+      <w:r>
+        <w:t xml:space="preserve">hộp thư hay gọi chính xác hơn là </w:t>
+      </w:r>
+      <w:r>
+        <w:t>hàng đợi tin nhắ</w:t>
+      </w:r>
+      <w:r>
+        <w:t>n tác tử, nơi JADE trong khi chạy đã đẩy thông điệp được gửi bởi các tác tử khác vào.</w:t>
+      </w:r>
+      <w:r>
+        <w:t xml:space="preserve"> Bất cứ khi nào một </w:t>
+      </w:r>
+      <w:r>
+        <w:t>thông điệp</w:t>
+      </w:r>
+      <w:r>
+        <w:t xml:space="preserve"> được </w:t>
+      </w:r>
+      <w:r>
+        <w:t xml:space="preserve">gửi vào </w:t>
+      </w:r>
+      <w:r>
+        <w:t xml:space="preserve">trong </w:t>
+      </w:r>
+      <w:r>
+        <w:t>hộp thư, các tác tử nhận sẽ được thông báo</w:t>
+      </w:r>
+      <w:r>
+        <w:t>.</w:t>
+      </w:r>
+      <w:r>
+        <w:t xml:space="preserve"> </w:t>
+      </w:r>
+      <w:r>
+        <w:t xml:space="preserve">Tuy nhiên, khi </w:t>
+      </w:r>
+      <w:r>
+        <w:t xml:space="preserve">nào </w:t>
+      </w:r>
+      <w:r>
+        <w:t>hoặc nế</w:t>
+      </w:r>
+      <w:r>
+        <w:t>u, các tác tử</w:t>
+      </w:r>
+      <w:r>
+        <w:t xml:space="preserve"> </w:t>
+      </w:r>
+      <w:r>
+        <w:t xml:space="preserve">lấy các thông điệp từ </w:t>
+      </w:r>
+      <w:r>
+        <w:t>hàng đợi để</w:t>
+      </w:r>
+      <w:r>
+        <w:t xml:space="preserve"> xử lí thì còn phụ thuộc </w:t>
+      </w:r>
+      <w:r>
+        <w:t xml:space="preserve">sự lựa chọn thiết kế của </w:t>
+      </w:r>
+      <w:r>
+        <w:t>người lập trình</w:t>
+      </w:r>
+      <w:r>
+        <w:t>.</w:t>
+      </w:r>
+      <w:r>
+        <w:t xml:space="preserve"> </w:t>
+      </w:r>
+      <w:r>
+        <w:t>Quá trì</w:t>
+      </w:r>
+      <w:r>
+        <w:t>nh này được mô tả trong hình 4</w:t>
+      </w:r>
+      <w:r>
+        <w:t>.</w:t>
+      </w:r>
+    </w:p>
+    <w:p>
+      <w:pPr>
+        <w:pStyle w:val="Caption"/>
+        <w:spacing w:before="120" w:after="120" w:line="312" w:lineRule="auto"/>
+        <w:jc w:val="center"/>
+        <w:rPr>
+          <w:i w:val="0"/>
+          <w:color w:val="auto"/>
+          <w:sz w:val="26"/>
+          <w:szCs w:val="26"/>
+        </w:rPr>
+      </w:pPr>
+      <w:r>
+        <w:rPr>
+          <w:i w:val="0"/>
+          <w:color w:val="auto"/>
+          <w:sz w:val="26"/>
+          <w:szCs w:val="26"/>
+        </w:rPr>
+        <w:t xml:space="preserve">Hình </w:t>
+      </w:r>
+      <w:r>
+        <w:rPr>
+          <w:i w:val="0"/>
+          <w:color w:val="auto"/>
+          <w:sz w:val="26"/>
+          <w:szCs w:val="26"/>
+        </w:rPr>
+        <w:fldChar w:fldCharType="begin"/>
+      </w:r>
+      <w:r>
+        <w:rPr>
+          <w:i w:val="0"/>
+          <w:color w:val="auto"/>
+          <w:sz w:val="26"/>
+          <w:szCs w:val="26"/>
+        </w:rPr>
+        <w:instrText xml:space="preserve"> SEQ Hình \* ARABIC </w:instrText>
+      </w:r>
+      <w:r>
+        <w:rPr>
+          <w:i w:val="0"/>
+          <w:color w:val="auto"/>
+          <w:sz w:val="26"/>
+          <w:szCs w:val="26"/>
+        </w:rPr>
+        <w:fldChar w:fldCharType="separate"/>
+      </w:r>
+      <w:r>
+        <w:rPr>
+          <w:i w:val="0"/>
+          <w:noProof/>
+          <w:color w:val="auto"/>
+          <w:sz w:val="26"/>
+          <w:szCs w:val="26"/>
+        </w:rPr>
+        <w:t>4</w:t>
+      </w:r>
+      <w:r>
+        <w:rPr>
+          <w:i w:val="0"/>
+          <w:color w:val="auto"/>
+          <w:sz w:val="26"/>
+          <w:szCs w:val="26"/>
+        </w:rPr>
+        <w:fldChar w:fldCharType="end"/>
+      </w:r>
+      <w:r>
+        <w:rPr>
+          <w:i w:val="0"/>
+          <w:color w:val="auto"/>
+          <w:sz w:val="26"/>
+          <w:szCs w:val="26"/>
+        </w:rPr>
+        <w:t>: Mô hình truyền thông điệp không đồng bộ JADE</w:t>
+      </w:r>
+    </w:p>
+    <w:p>
+      <w:pPr>
+        <w:spacing w:before="120" w:after="120" w:line="312" w:lineRule="auto"/>
+        <w:jc w:val="both"/>
+      </w:pPr>
+      <w:r>
+        <w:t xml:space="preserve">Các định dạng đặc biệt của </w:t>
+      </w:r>
+      <w:r>
+        <w:t>thông điệp trong JADE phải</w:t>
+      </w:r>
+      <w:r>
+        <w:t xml:space="preserve"> phù hợp với định nghĩa của cấu trúc </w:t>
+      </w:r>
+      <w:r>
+        <w:t xml:space="preserve">tin nhắn FIPA – ACL. </w:t>
+      </w:r>
+      <w:r>
+        <w:t>Mỗ</w:t>
+      </w:r>
+      <w:r>
+        <w:t>i thông điệp</w:t>
+      </w:r>
+      <w:r>
+        <w:t xml:space="preserve"> bao gồ</w:t>
+      </w:r>
+      <w:r>
+        <w:t>m các trường</w:t>
+      </w:r>
+      <w:r>
+        <w:t xml:space="preserve"> sau:</w:t>
+      </w:r>
+    </w:p>
+    <w:p>
+      <w:pPr>
+        <w:pStyle w:val="ListParagraph"/>
+        <w:numPr>
+          <w:ilvl w:val="0"/>
+          <w:numId w:val="12"/>
+        </w:numPr>
+        <w:spacing w:before="120" w:after="120" w:line="312" w:lineRule="auto"/>
+        <w:jc w:val="both"/>
+      </w:pPr>
+      <w:r>
+        <w:t>Tác tử</w:t>
+      </w:r>
+      <w:r>
+        <w:t xml:space="preserve"> gửi </w:t>
+      </w:r>
+      <w:r>
+        <w:t>thông điệp</w:t>
+      </w:r>
+    </w:p>
+    <w:p>
+      <w:pPr>
+        <w:pStyle w:val="ListParagraph"/>
+        <w:numPr>
+          <w:ilvl w:val="0"/>
+          <w:numId w:val="12"/>
+        </w:numPr>
+        <w:spacing w:before="120" w:after="120" w:line="312" w:lineRule="auto"/>
+        <w:jc w:val="both"/>
+      </w:pPr>
+      <w:r>
+        <w:t>Danh sách các tác tử nhận</w:t>
+      </w:r>
+      <w:r>
+        <w:t>.</w:t>
+      </w:r>
+    </w:p>
+    <w:p>
+      <w:pPr>
+        <w:pStyle w:val="ListParagraph"/>
+        <w:numPr>
+          <w:ilvl w:val="0"/>
+          <w:numId w:val="12"/>
+        </w:numPr>
+        <w:spacing w:before="120" w:after="120" w:line="312" w:lineRule="auto"/>
+        <w:jc w:val="both"/>
+      </w:pPr>
+      <w:r>
+        <w:t xml:space="preserve">Các cách thức giao tiếp (hay còn gọi là biểu hiện - </w:t>
+      </w:r>
+      <w:r>
+        <w:t>performative</w:t>
+      </w:r>
+      <w:r>
+        <w:t xml:space="preserve">) </w:t>
+      </w:r>
+      <w:r>
+        <w:t>cho thấ</w:t>
+      </w:r>
+      <w:r>
+        <w:t xml:space="preserve">y ý định của phía gửi </w:t>
+      </w:r>
+      <w:r>
+        <w:t xml:space="preserve">bằng cách gửi tin nhắn. Ví dụ, nếu các biểu hiện là </w:t>
+      </w:r>
+      <w:r>
+        <w:t>yêu cầu (REQUEST)</w:t>
+      </w:r>
+      <w:r>
+        <w:t xml:space="preserve">, </w:t>
+      </w:r>
+      <w:r>
+        <w:t>phía</w:t>
+      </w:r>
+      <w:r>
+        <w:t xml:space="preserve"> gửi muốn người nhận để thực hiện một hành động, nếu nó là </w:t>
+      </w:r>
+      <w:r>
+        <w:t>thông báo (</w:t>
+      </w:r>
+      <w:r>
+        <w:t>INFORM</w:t>
+      </w:r>
+      <w:r>
+        <w:t>)</w:t>
+      </w:r>
+      <w:r>
+        <w:t xml:space="preserve"> người gửi muốn người nhận phải nhận thức được một thực tế, nếu nó là một đề xuất </w:t>
+      </w:r>
+      <w:r>
+        <w:t xml:space="preserve">(PROPOSE) </w:t>
+      </w:r>
+      <w:r>
+        <w:t xml:space="preserve">hay một </w:t>
+      </w:r>
+      <w:r>
+        <w:t>gọi đề xuất (Call for proposal – CFP)</w:t>
+      </w:r>
+      <w:r>
+        <w:t xml:space="preserve"> </w:t>
+      </w:r>
+      <w:r>
+        <w:t>thì</w:t>
+      </w:r>
+      <w:r>
+        <w:t xml:space="preserve"> </w:t>
+      </w:r>
+      <w:r>
+        <w:t>phía</w:t>
+      </w:r>
+      <w:r>
+        <w:t xml:space="preserve"> gửi muốn tham gia vào một cuộc đàm phán.</w:t>
+      </w:r>
+    </w:p>
+    <w:p>
+      <w:pPr>
+        <w:pStyle w:val="ListParagraph"/>
+        <w:numPr>
+          <w:ilvl w:val="0"/>
+          <w:numId w:val="12"/>
+        </w:numPr>
+        <w:spacing w:before="120" w:after="120" w:line="312" w:lineRule="auto"/>
+        <w:jc w:val="both"/>
+      </w:pPr>
+      <w:r>
+        <w:t>Các nội dung có chứa các thông tin thực tế</w:t>
+      </w:r>
+      <w:r>
+        <w:t xml:space="preserve"> </w:t>
+      </w:r>
+      <w:r>
+        <w:t xml:space="preserve">được trao đổi bằng </w:t>
+      </w:r>
+      <w:r>
+        <w:t>thông điẹp (V</w:t>
+      </w:r>
+      <w:r>
+        <w:t>í dụ</w:t>
+      </w:r>
+      <w:r>
+        <w:t>:</w:t>
+      </w:r>
+      <w:r>
+        <w:t xml:space="preserve"> hành động được thực hiện trong một </w:t>
+      </w:r>
+      <w:r>
+        <w:t>thông điệp REQUEST</w:t>
+      </w:r>
+      <w:r>
+        <w:t xml:space="preserve">, hoặc </w:t>
+      </w:r>
+      <w:r>
+        <w:t>sự việc</w:t>
+      </w:r>
+      <w:r>
+        <w:t xml:space="preserve"> mà người gửi muốn tiết lộ trong một thông</w:t>
+      </w:r>
+      <w:r>
+        <w:t xml:space="preserve"> điệp INFORM, …)</w:t>
+      </w:r>
+    </w:p>
+    <w:p>
+      <w:pPr>
+        <w:pStyle w:val="ListParagraph"/>
+        <w:numPr>
+          <w:ilvl w:val="0"/>
+          <w:numId w:val="12"/>
+        </w:numPr>
+        <w:spacing w:before="120" w:after="120" w:line="312" w:lineRule="auto"/>
+        <w:jc w:val="both"/>
+      </w:pPr>
+      <w:r>
+        <w:lastRenderedPageBreak/>
+        <w:t>Ngôn ngữ thể hiện nội dung</w:t>
+      </w:r>
+      <w:r>
+        <w:t xml:space="preserve"> cho thấy cú pháp sử dụng để thể hiện nội dung. Cả người gửi và người nhận phải có khả năng mã hóa và phân tích </w:t>
+      </w:r>
+      <w:r>
+        <w:t>cách diễn tả</w:t>
+      </w:r>
+      <w:r>
+        <w:t xml:space="preserve"> phù hợp vớ</w:t>
+      </w:r>
+      <w:r>
+        <w:t>i cú pháp này để</w:t>
+      </w:r>
+      <w:r>
+        <w:t xml:space="preserve"> các giao tiếp có hiệu quả.</w:t>
+      </w:r>
+    </w:p>
+    <w:p>
+      <w:pPr>
+        <w:pStyle w:val="ListParagraph"/>
+        <w:numPr>
+          <w:ilvl w:val="0"/>
+          <w:numId w:val="12"/>
+        </w:numPr>
+        <w:spacing w:before="120" w:after="120" w:line="312" w:lineRule="auto"/>
+        <w:jc w:val="both"/>
+      </w:pPr>
+      <w:r>
+        <w:t>Bản thể (</w:t>
+      </w:r>
+      <w:r>
+        <w:rPr>
+          <w:iCs/>
+        </w:rPr>
+        <w:t xml:space="preserve">ontology) </w:t>
+      </w:r>
+      <w:r>
+        <w:t>chỉ ra ý</w:t>
+      </w:r>
+      <w:r>
+        <w:t xml:space="preserve"> nghĩa của</w:t>
+      </w:r>
+      <w:r>
+        <w:t xml:space="preserve"> những </w:t>
+      </w:r>
+      <w:r>
+        <w:t>kí hiệu</w:t>
+      </w:r>
+      <w:r>
+        <w:t xml:space="preserve"> được sử dụng trong nội dung. Cả người gửi và người nhận phải mô tả cùng một ý nghĩa với các </w:t>
+      </w:r>
+      <w:r>
+        <w:t>kí hiệu để</w:t>
+      </w:r>
+      <w:r>
+        <w:t xml:space="preserve"> các giao tiếp có hiệu quả.</w:t>
+      </w:r>
+    </w:p>
+    <w:p>
+      <w:pPr>
+        <w:pStyle w:val="ListParagraph"/>
+        <w:numPr>
+          <w:ilvl w:val="0"/>
+          <w:numId w:val="12"/>
+        </w:numPr>
+        <w:spacing w:before="120" w:after="120" w:line="312" w:lineRule="auto"/>
+        <w:jc w:val="both"/>
+      </w:pPr>
+      <w:r>
+        <w:t xml:space="preserve">Một số trường bổ sung được sử dụng để kiểm soát một số cuộc hội thoại </w:t>
+      </w:r>
+      <w:r>
+        <w:t>song song</w:t>
+      </w:r>
+      <w:r>
+        <w:t xml:space="preserve"> và để xác định thời gian chờ để nhận được một câu trả lời như </w:t>
+      </w:r>
+      <w:r>
+        <w:t xml:space="preserve">là </w:t>
+      </w:r>
+      <w:r>
+        <w:t xml:space="preserve"> định danh cuộc hội thoại (</w:t>
+      </w:r>
+      <w:r>
+        <w:t>conversation-id</w:t>
+      </w:r>
+      <w:r>
+        <w:t>)</w:t>
+      </w:r>
+      <w:r>
+        <w:t xml:space="preserve">, </w:t>
+      </w:r>
+      <w:r>
+        <w:t>hồi đáp – với (</w:t>
+      </w:r>
+      <w:r>
+        <w:t>reply-with</w:t>
+      </w:r>
+      <w:r>
+        <w:t>)</w:t>
+      </w:r>
+      <w:r>
+        <w:t xml:space="preserve">, </w:t>
+      </w:r>
+      <w:r>
+        <w:t>hồi đáp cho và hồi đáp bởi (</w:t>
+      </w:r>
+      <w:r>
+        <w:t>in-reply-to and reply-by</w:t>
+      </w:r>
+      <w:r>
+        <w:t>)</w:t>
+      </w:r>
+      <w:r>
+        <w:t>.</w:t>
+      </w:r>
+    </w:p>
+    <w:p>
+      <w:pPr>
+        <w:spacing w:before="120" w:after="120" w:line="312" w:lineRule="auto"/>
+        <w:ind w:left="360"/>
+        <w:jc w:val="both"/>
+      </w:pPr>
+      <w:r>
+        <w:t>Một tin nhắn trong JADE được thực hiện như một đối tượng của lớp jade.lang.acl.ACLMessage cung cấ</w:t>
+      </w:r>
+      <w:r>
+        <w:t>p</w:t>
+      </w:r>
+      <w:r>
+        <w:t xml:space="preserve"> và thiết lập các phương pháp để truy cập tất cả các </w:t>
+      </w:r>
+      <w:r>
+        <w:t>trường</w:t>
+      </w:r>
+      <w:r>
+        <w:t xml:space="preserve"> theo quy định của các định dạng ACL. Tất cả</w:t>
+      </w:r>
+      <w:r>
+        <w:t xml:space="preserve"> </w:t>
+      </w:r>
+      <w:r>
+        <w:t>biểu hiện</w:t>
+      </w:r>
+      <w:r>
+        <w:t xml:space="preserve"> </w:t>
+      </w:r>
+      <w:r>
+        <w:t>định nghĩa trong đặc tả FIPA được ánh xạ như hằng số trong các lớp ACLMessage.</w:t>
+      </w:r>
+    </w:p>
+    <w:p>
+      <w:pPr>
+        <w:pStyle w:val="Heading4"/>
+        <w:spacing w:before="120" w:after="120" w:line="312" w:lineRule="auto"/>
+      </w:pPr>
+      <w:r>
+        <w:t>I.3.2.1. Gửi thông điệp</w:t>
+      </w:r>
+    </w:p>
+    <w:p>
+      <w:pPr>
+        <w:spacing w:before="120" w:after="120" w:line="312" w:lineRule="auto"/>
+        <w:jc w:val="both"/>
+      </w:pPr>
+      <w:r>
+        <w:t xml:space="preserve">Việc gửi thư tới tác tử khác cũng đơn giản như việc điền vào các trường của một đối tượng ACLMessage và sau đó gọi phương thức send() của lớp Agent. Đoạn mã dưới đây tạo ra một thông </w:t>
+      </w:r>
+      <w:r>
+        <w:t xml:space="preserve">điệp dạng INFORM để </w:t>
+      </w:r>
+      <w:r>
+        <w:t xml:space="preserve">báo cho một tác tử có biệt danh là Peter </w:t>
+      </w:r>
+      <w:r>
+        <w:t>với nôi dung</w:t>
+      </w:r>
+      <w:r>
+        <w:t xml:space="preserve"> </w:t>
+      </w:r>
+      <w:r>
+        <w:t>“</w:t>
+      </w:r>
+      <w:r>
+        <w:t>Today it’s raining</w:t>
+      </w:r>
+      <w:r>
+        <w:t>”</w:t>
+      </w:r>
+      <w:r>
+        <w:t>:</w:t>
+      </w:r>
+    </w:p>
+    <w:p>
+      <w:pPr>
+        <w:autoSpaceDE w:val="0"/>
+        <w:autoSpaceDN w:val="0"/>
+        <w:adjustRightInd w:val="0"/>
+        <w:spacing w:after="0" w:line="240" w:lineRule="auto"/>
+        <w:rPr>
+          <w:rFonts w:ascii="Courier" w:eastAsiaTheme="minorHAnsi" w:hAnsi="Courier" w:cs="Courier"/>
+          <w:color w:val="auto"/>
+        </w:rPr>
+      </w:pPr>
+      <w:r>
+        <w:rPr>
+          <w:rFonts w:ascii="Courier" w:eastAsiaTheme="minorHAnsi" w:hAnsi="Courier" w:cs="Courier"/>
+          <w:color w:val="auto"/>
+        </w:rPr>
+        <w:t>ACLMessage msg = new ACLMessage(ACLMessage.INFORM);</w:t>
+      </w:r>
+    </w:p>
+    <w:p>
+      <w:pPr>
+        <w:autoSpaceDE w:val="0"/>
+        <w:autoSpaceDN w:val="0"/>
+        <w:adjustRightInd w:val="0"/>
+        <w:spacing w:after="0" w:line="240" w:lineRule="auto"/>
+        <w:rPr>
+          <w:rFonts w:ascii="Courier" w:eastAsiaTheme="minorHAnsi" w:hAnsi="Courier" w:cs="Courier"/>
+          <w:color w:val="auto"/>
+        </w:rPr>
+      </w:pPr>
+      <w:r>
+        <w:rPr>
+          <w:rFonts w:ascii="Courier" w:eastAsiaTheme="minorHAnsi" w:hAnsi="Courier" w:cs="Courier"/>
+          <w:color w:val="auto"/>
+        </w:rPr>
+        <w:t>msg.addReceiver(new AID("Peter", AID.ISLOCALNAME));</w:t>
+      </w:r>
+    </w:p>
+    <w:p>
+      <w:pPr>
+        <w:autoSpaceDE w:val="0"/>
+        <w:autoSpaceDN w:val="0"/>
+        <w:adjustRightInd w:val="0"/>
+        <w:spacing w:after="0" w:line="240" w:lineRule="auto"/>
+        <w:rPr>
+          <w:rFonts w:ascii="Courier" w:eastAsiaTheme="minorHAnsi" w:hAnsi="Courier" w:cs="Courier"/>
+          <w:color w:val="auto"/>
+        </w:rPr>
+      </w:pPr>
+      <w:r>
+        <w:rPr>
+          <w:rFonts w:ascii="Courier" w:eastAsiaTheme="minorHAnsi" w:hAnsi="Courier" w:cs="Courier"/>
+          <w:color w:val="auto"/>
+        </w:rPr>
+        <w:t>msg.setLanguage("English");</w:t>
+      </w:r>
+    </w:p>
+    <w:p>
+      <w:pPr>
+        <w:autoSpaceDE w:val="0"/>
+        <w:autoSpaceDN w:val="0"/>
+        <w:adjustRightInd w:val="0"/>
+        <w:spacing w:after="0" w:line="240" w:lineRule="auto"/>
+        <w:rPr>
+          <w:rFonts w:ascii="Courier" w:eastAsiaTheme="minorHAnsi" w:hAnsi="Courier" w:cs="Courier"/>
+          <w:color w:val="auto"/>
+        </w:rPr>
+      </w:pPr>
+      <w:r>
+        <w:rPr>
+          <w:rFonts w:ascii="Courier" w:eastAsiaTheme="minorHAnsi" w:hAnsi="Courier" w:cs="Courier"/>
+          <w:color w:val="auto"/>
+        </w:rPr>
+        <w:t>msg.setOntology("Weather-forecast-ontology");</w:t>
+      </w:r>
+    </w:p>
+    <w:p>
+      <w:pPr>
+        <w:autoSpaceDE w:val="0"/>
+        <w:autoSpaceDN w:val="0"/>
+        <w:adjustRightInd w:val="0"/>
+        <w:spacing w:after="0" w:line="240" w:lineRule="auto"/>
+        <w:rPr>
+          <w:rFonts w:ascii="Courier" w:eastAsiaTheme="minorHAnsi" w:hAnsi="Courier" w:cs="Courier"/>
+          <w:color w:val="auto"/>
+        </w:rPr>
+      </w:pPr>
+      <w:r>
+        <w:rPr>
+          <w:rFonts w:ascii="Courier" w:eastAsiaTheme="minorHAnsi" w:hAnsi="Courier" w:cs="Courier"/>
+          <w:color w:val="auto"/>
+        </w:rPr>
+        <w:t>msg.setContent("Today it’s raining");</w:t>
+      </w:r>
+    </w:p>
+    <w:p>
+      <w:pPr>
+        <w:spacing w:after="0" w:line="240" w:lineRule="auto"/>
+      </w:pPr>
+      <w:r>
+        <w:rPr>
+          <w:rFonts w:ascii="Courier" w:eastAsiaTheme="minorHAnsi" w:hAnsi="Courier" w:cs="Courier"/>
+          <w:color w:val="auto"/>
+        </w:rPr>
+        <w:t>send(msg);</w:t>
+      </w:r>
+    </w:p>
+    <w:p>
+      <w:pPr>
+        <w:pStyle w:val="Heading4"/>
+        <w:spacing w:before="120" w:after="120" w:line="312" w:lineRule="auto"/>
+      </w:pPr>
+      <w:r>
+        <w:t>I.3.2.2. Nhận thông điệp</w:t>
+      </w:r>
+    </w:p>
+    <w:p>
+      <w:pPr>
+        <w:spacing w:before="120" w:after="120" w:line="312" w:lineRule="auto"/>
+        <w:jc w:val="both"/>
+      </w:pPr>
+      <w:r>
+        <w:t>JADE trong khi chạy tự động đưa các thông điệp vào hàng đợi tin nhắn của tác tử nhận ngay khi thông điệp đến. Một tác tử có thể lấy thông điệp từ hàng đợi thông điệp của mình bằng phương thức receive().</w:t>
+      </w:r>
+      <w:r>
+        <w:t xml:space="preserve"> </w:t>
+      </w:r>
+      <w:r>
+        <w:t xml:space="preserve">Phương pháp này trả về </w:t>
+      </w:r>
+      <w:r>
+        <w:t>thông điệp</w:t>
+      </w:r>
+      <w:r>
+        <w:t xml:space="preserve"> đầu tiên trong hàng đợi </w:t>
+      </w:r>
+      <w:r>
+        <w:t>thông điệp</w:t>
+      </w:r>
+      <w:r>
+        <w:t xml:space="preserve">, hoặc </w:t>
+      </w:r>
+      <w:r>
+        <w:t>không có gì</w:t>
+      </w:r>
+      <w:r>
+        <w:t xml:space="preserve"> nếu hàng đợi </w:t>
+      </w:r>
+      <w:r>
+        <w:t>thông điệp trống rỗng một cách lập tức.</w:t>
+      </w:r>
+    </w:p>
+    <w:p>
+      <w:pPr>
+        <w:spacing w:after="0" w:line="240" w:lineRule="auto"/>
+        <w:rPr>
+          <w:rFonts w:ascii="Courier" w:eastAsiaTheme="minorHAnsi" w:hAnsi="Courier" w:cs="Courier"/>
+          <w:color w:val="auto"/>
+        </w:rPr>
+      </w:pPr>
+      <w:r>
+        <w:rPr>
+          <w:rFonts w:ascii="Courier" w:eastAsiaTheme="minorHAnsi" w:hAnsi="Courier" w:cs="Courier"/>
+          <w:color w:val="auto"/>
+        </w:rPr>
+        <w:t>ACLMessage msg = receive();</w:t>
+      </w:r>
+    </w:p>
+    <w:p>
+      <w:pPr>
+        <w:spacing w:after="0" w:line="240" w:lineRule="auto"/>
+        <w:rPr>
+          <w:rFonts w:ascii="Courier" w:eastAsiaTheme="minorHAnsi" w:hAnsi="Courier" w:cs="Courier"/>
+          <w:color w:val="auto"/>
+        </w:rPr>
+      </w:pPr>
+      <w:r>
+        <w:rPr>
+          <w:rFonts w:ascii="Courier" w:eastAsiaTheme="minorHAnsi" w:hAnsi="Courier" w:cs="Courier"/>
+          <w:color w:val="auto"/>
+        </w:rPr>
+        <w:t>if (msg != null) {</w:t>
+      </w:r>
+    </w:p>
+    <w:p>
+      <w:pPr>
+        <w:spacing w:after="0" w:line="240" w:lineRule="auto"/>
+        <w:ind w:firstLine="720"/>
+        <w:rPr>
+          <w:rFonts w:ascii="Courier" w:eastAsiaTheme="minorHAnsi" w:hAnsi="Courier" w:cs="Courier"/>
+          <w:color w:val="auto"/>
+        </w:rPr>
+      </w:pPr>
+      <w:r>
+        <w:rPr>
+          <w:rFonts w:ascii="Courier" w:eastAsiaTheme="minorHAnsi" w:hAnsi="Courier" w:cs="Courier"/>
+          <w:color w:val="auto"/>
+        </w:rPr>
+        <w:t xml:space="preserve">// </w:t>
+      </w:r>
+      <w:r>
+        <w:rPr>
+          <w:rFonts w:ascii="Courier" w:eastAsiaTheme="minorHAnsi" w:hAnsi="Courier" w:cs="Courier"/>
+          <w:color w:val="auto"/>
+        </w:rPr>
+        <w:t>Xử lí thông đi</w:t>
+      </w:r>
+      <w:r>
+        <w:rPr>
+          <w:rFonts w:ascii="Courier" w:eastAsiaTheme="minorHAnsi" w:hAnsi="Courier" w:cs="Courier"/>
+          <w:color w:val="auto"/>
+        </w:rPr>
+        <w:t>ệp</w:t>
+      </w:r>
+    </w:p>
+    <w:p>
+      <w:pPr>
+        <w:spacing w:after="0" w:line="240" w:lineRule="auto"/>
+        <w:rPr>
+          <w:rFonts w:ascii="Courier" w:eastAsiaTheme="minorHAnsi" w:hAnsi="Courier" w:cs="Courier"/>
+          <w:color w:val="auto"/>
+        </w:rPr>
+      </w:pPr>
+      <w:r>
+        <w:rPr>
+          <w:rFonts w:ascii="Courier" w:eastAsiaTheme="minorHAnsi" w:hAnsi="Courier" w:cs="Courier"/>
+          <w:color w:val="auto"/>
+        </w:rPr>
+        <w:t>}</w:t>
+      </w:r>
+    </w:p>
+    <w:p>
+      <w:pPr>
+        <w:pStyle w:val="Heading4"/>
+        <w:spacing w:before="120" w:after="120" w:line="312" w:lineRule="auto"/>
+      </w:pPr>
+      <w:r>
+        <w:lastRenderedPageBreak/>
+        <w:t xml:space="preserve">I.3.2.3. </w:t>
+      </w:r>
+      <w:r>
+        <w:t>Lưa chọn thông điệp từ hàng đợi thông điệp</w:t>
+      </w:r>
+    </w:p>
+    <w:p>
+      <w:pPr>
+        <w:spacing w:before="120" w:after="120" w:line="312" w:lineRule="auto"/>
+      </w:pPr>
+      <w:r>
+        <w:t>Khi thông điệp được gửi đến hàng đợi thông điệp tác tử có thể không nhất thiết lựa chọn thông điệp đầu tiên trong hàng đợi mà tác tử lựa chọn dạng thông điệp mà nó muốn nhận. Muốn vậy, phía gửi gói thông điệp mà nó muốn gửi đến phía nhận trong một khuôn (template) thông qua phương thức:</w:t>
+      </w:r>
+    </w:p>
+    <w:p>
+      <w:pPr>
+        <w:spacing w:after="0" w:line="240" w:lineRule="auto"/>
+        <w:rPr>
+          <w:rFonts w:ascii="Courier" w:eastAsiaTheme="minorHAnsi" w:hAnsi="Courier" w:cs="Courier"/>
+          <w:color w:val="auto"/>
+        </w:rPr>
+      </w:pPr>
+      <w:r>
+        <w:rPr>
+          <w:rFonts w:ascii="Courier" w:eastAsiaTheme="minorHAnsi" w:hAnsi="Courier" w:cs="Courier"/>
+          <w:color w:val="auto"/>
+        </w:rPr>
+        <w:t>MessageTemplate mt = MessageTemplate.MatchPerformative(ACLMessage.ACCEPT_PROPOSAL);</w:t>
+      </w:r>
+    </w:p>
+    <w:p>
+      <w:pPr>
+        <w:spacing w:before="120" w:after="120" w:line="312" w:lineRule="auto"/>
+      </w:pPr>
+      <w:r>
+        <w:rPr>
+          <w:rFonts w:ascii="Courier" w:eastAsiaTheme="minorHAnsi" w:hAnsi="Courier" w:cs="Courier"/>
+          <w:color w:val="auto"/>
+        </w:rPr>
+        <w:t>ACLMessage.ACCEPT_PROPOSAL</w:t>
+      </w:r>
+      <w:r>
+        <w:rPr>
+          <w:rFonts w:ascii="Courier" w:eastAsiaTheme="minorHAnsi" w:hAnsi="Courier" w:cs="Courier"/>
+          <w:color w:val="auto"/>
+        </w:rPr>
+        <w:t xml:space="preserve"> </w:t>
+      </w:r>
+      <w:r>
+        <w:rPr>
+          <w:rFonts w:eastAsiaTheme="minorHAnsi"/>
+          <w:color w:val="auto"/>
+        </w:rPr>
+        <w:t xml:space="preserve">là việc quy định dạng thông điệp muốn gửi đi, phương thức </w:t>
+      </w:r>
+      <w:r>
+        <w:rPr>
+          <w:rFonts w:eastAsiaTheme="minorHAnsi"/>
+          <w:color w:val="auto"/>
+        </w:rPr>
+        <w:t>MessageTemplate.MatchPerformative</w:t>
+      </w:r>
+      <w:r>
+        <w:rPr>
+          <w:rFonts w:eastAsiaTheme="minorHAnsi"/>
+          <w:color w:val="auto"/>
+        </w:rPr>
+        <w:t>()</w:t>
+      </w:r>
+      <w:r>
+        <w:rPr>
+          <w:rFonts w:eastAsiaTheme="minorHAnsi"/>
+          <w:color w:val="auto"/>
+        </w:rPr>
+        <w:t xml:space="preserve"> đưa thông điệp muốn gửi đi vào một cái khuôn. Khi thông điệp đến hàng đợi của phía gửi, phía gửi sẽ lựa chọn từ hàng đợi thông điệp cái thông điệp đầu tiên có dạng </w:t>
+      </w:r>
+      <w:bookmarkStart w:id="20" w:name="_Toc444109361"/>
+      <w:r>
+        <w:rPr>
+          <w:rFonts w:ascii="Courier" w:eastAsiaTheme="minorHAnsi" w:hAnsi="Courier" w:cs="Courier"/>
+          <w:color w:val="auto"/>
+        </w:rPr>
+        <w:t>ACLMessage.ACCEPT_PROPOSAL</w:t>
+      </w:r>
+      <w:r>
+        <w:t>.</w:t>
+      </w:r>
+    </w:p>
+    <w:p>
+      <w:pPr>
+        <w:pStyle w:val="Heading3"/>
+      </w:pPr>
+      <w:r>
+        <w:t>I</w:t>
+      </w:r>
+      <w:r>
+        <w:rPr>
+          <w:rStyle w:val="Heading3Char"/>
+          <w:b/>
+        </w:rPr>
+        <w:t xml:space="preserve">.3.3. Các hành vi của </w:t>
+      </w:r>
       <w:bookmarkEnd w:id="20"/>
-    </w:p>
-    <w:p>
-      <w:pPr>
-        <w:pStyle w:val="Heading3"/>
-        <w:rPr>
-          <w:szCs w:val="26"/>
-        </w:rPr>
-      </w:pPr>
-      <w:bookmarkStart w:id="21" w:name="_Toc444109361"/>
-      <w:r>
-        <w:t xml:space="preserve">I.3.3. Các hành vi của </w:t>
-      </w:r>
+      <w:r>
+        <w:rPr>
+          <w:rStyle w:val="Heading3Char"/>
+          <w:b/>
+        </w:rPr>
+        <w:t>tác tử</w:t>
+      </w:r>
+    </w:p>
+    <w:p>
+      <w:pPr>
+        <w:spacing w:before="120" w:after="120" w:line="312" w:lineRule="auto"/>
+        <w:jc w:val="both"/>
+      </w:pPr>
+      <w:r>
+        <w:t xml:space="preserve">Hành vi là một công việc mà tác tử có thể thực thi. </w:t>
+      </w:r>
+      <w:r>
+        <w:t>Các tác</w:t>
+      </w:r>
+      <w:r>
+        <w:t xml:space="preserve"> tử có rất nhiều loại hành vi, các hành vi của mỗi tác tử đều có đặc điểm chung là đều thực hiện hai phương thức chính là phương thức action() và phương thức done()</w:t>
+      </w:r>
+      <w:r>
+        <w:t xml:space="preserve">, các hành vi của tác tử đều được cài đặt </w:t>
+      </w:r>
+      <w:r>
+        <w:t xml:space="preserve">như một đối tượng của lớp kế thừa từ lớp </w:t>
+      </w:r>
+      <w:r>
+        <w:rPr>
+          <w:i/>
+        </w:rPr>
+        <w:t>jade.core.behaviours.Behaviour</w:t>
+      </w:r>
+      <w:r>
+        <w:t>. T</w:t>
+      </w:r>
+      <w:r>
+        <w:t xml:space="preserve">uy nhiên, trong nội dung của môn học em xin trình bày bốn loại hành vi chính </w:t>
+      </w:r>
+      <w:r>
+        <w:t xml:space="preserve">hay được sử dụng </w:t>
+      </w:r>
+      <w:r>
+        <w:t>là: H</w:t>
+      </w:r>
+      <w:r>
+        <w:t xml:space="preserve">ành vi thực hiện một lần (OneShotBehaviour), hành vi thực hiện </w:t>
+      </w:r>
+      <w:r>
+        <w:t>mãi mãi</w:t>
+      </w:r>
+      <w:r>
+        <w:t xml:space="preserve"> (CyclicBehavior), </w:t>
+      </w:r>
+      <w:r>
+        <w:t xml:space="preserve">hành vi đánh thức (WakerBehaviour), </w:t>
+      </w:r>
+      <w:r>
+        <w:t>hành vi thực hiện có chu kì (TickerBehavior).</w:t>
+      </w:r>
+    </w:p>
+    <w:p>
+      <w:pPr>
+        <w:spacing w:before="120" w:after="120" w:line="312" w:lineRule="auto"/>
+        <w:jc w:val="both"/>
+      </w:pPr>
+      <w:r>
+        <w:t>Hành vi thực hiện m</w:t>
+      </w:r>
+      <w:r>
+        <w:t>ột lần (OneShotB</w:t>
+      </w:r>
+      <w:r>
+        <w:t>ehavio</w:t>
+      </w:r>
+      <w:r>
+        <w:t>u</w:t>
+      </w:r>
+      <w:bookmarkStart w:id="21" w:name="_GoBack"/>
       <w:bookmarkEnd w:id="21"/>
-      <w:r>
-        <w:t>tác tử</w:t>
-      </w:r>
-    </w:p>
-    <w:p>
-      <w:pPr>
-        <w:spacing w:before="120" w:after="120" w:line="312" w:lineRule="auto"/>
-        <w:jc w:val="both"/>
-      </w:pPr>
-      <w:r>
-        <w:t xml:space="preserve">Hành vi là một công việc mà tác tử có thể thực thi. </w:t>
-      </w:r>
-      <w:r>
-        <w:t>Các tác</w:t>
-      </w:r>
-      <w:r>
-        <w:t xml:space="preserve"> tử có rất nhiều loại hành vi, các hành vi của mỗi tác tử đều có đặc điểm chung là đều thực hiện hai phương thức chính là phương thức action() và phương thức done()</w:t>
-      </w:r>
-      <w:r>
-        <w:t xml:space="preserve">, các hành vi của tác tử đều được cài đặt </w:t>
-      </w:r>
-      <w:r>
-        <w:t xml:space="preserve">như một đối tượng của lớp kế thừa từ lớp </w:t>
-      </w:r>
-      <w:r>
-        <w:rPr>
-          <w:i/>
-        </w:rPr>
-        <w:t>jade.core.behaviours.Behaviour</w:t>
-      </w:r>
-      <w:r>
-        <w:t>. T</w:t>
-      </w:r>
-      <w:r>
-        <w:t xml:space="preserve">uy nhiên, trong nội dung của môn học em xin trình bày bốn loại hành vi chính </w:t>
-      </w:r>
-      <w:r>
-        <w:t xml:space="preserve">hay được sử dụng </w:t>
-      </w:r>
-      <w:r>
-        <w:t>là: H</w:t>
-      </w:r>
-      <w:r>
-        <w:t xml:space="preserve">ành vi thực hiện một lần (OneShotBehaviour), hành vi thực hiện </w:t>
-      </w:r>
-      <w:r>
-        <w:t>mãi mãi</w:t>
-      </w:r>
-      <w:r>
-        <w:t xml:space="preserve"> (CyclicBehavior), </w:t>
-      </w:r>
-      <w:r>
-        <w:t xml:space="preserve">hành vi đánh thức (WakerBehaviour), </w:t>
-      </w:r>
-      <w:r>
-        <w:t>hành vi thực hiện có chu kì (TickerBehavior).</w:t>
-      </w:r>
-    </w:p>
-    <w:p>
-      <w:pPr>
-        <w:spacing w:before="120" w:after="120" w:line="312" w:lineRule="auto"/>
-        <w:jc w:val="both"/>
-      </w:pPr>
-      <w:r>
-        <w:t>Hành vi thực hiện m</w:t>
-      </w:r>
-      <w:r>
-        <w:t>ột lần (OneShotB</w:t>
-      </w:r>
-      <w:r>
-        <w:t>ehavio</w:t>
-      </w:r>
-      <w:r>
-        <w:t>r</w:t>
-      </w:r>
       <w:r>
         <w:t>r)</w:t>
       </w:r>
@@ -6033,6 +7756,7 @@
         <w:rPr>
           <w:noProof/>
         </w:rPr>
+        <w:lastRenderedPageBreak/>
         <w:drawing>
           <wp:inline distT="0" distB="0" distL="0" distR="0" wp14:anchorId="3CD49A09" wp14:editId="43261201">
             <wp:extent cx="5759450" cy="3341370"/>
@@ -6095,7 +7819,6 @@
           <w:sz w:val="26"/>
           <w:szCs w:val="26"/>
         </w:rPr>
-        <w:lastRenderedPageBreak/>
         <w:t xml:space="preserve">Hình </w:t>
       </w:r>
       <w:r>
@@ -6721,60 +8444,18 @@
         <w:jc w:val="both"/>
       </w:pPr>
       <w:r>
-        <w:t xml:space="preserve">[2] </w:t>
-      </w:r>
-      <w:r>
-        <w:t xml:space="preserve">Michael Wooldridge, </w:t>
-      </w:r>
-      <w:r>
-        <w:t>“</w:t>
-      </w:r>
-      <w:r>
-        <w:t>Agent-Based Software Engineering</w:t>
-      </w:r>
-      <w:r>
-        <w:t xml:space="preserve">”, </w:t>
-      </w:r>
-      <w:r>
-        <w:t>Mitsubishi Electric Digital Library Group</w:t>
-      </w:r>
-      <w:r>
-        <w:t xml:space="preserve">, </w:t>
-      </w:r>
-      <w:r>
-        <w:t>18th Floor, Centre Point, 103 New Oxford Street London WC1A 1EB, United Kingdom</w:t>
-      </w:r>
-      <w:r>
-        <w:t xml:space="preserve">. </w:t>
-      </w:r>
-      <w:r>
-        <w:t>September 19, 1997</w:t>
-      </w:r>
-      <w:r>
-        <w:t>.</w:t>
-      </w:r>
-    </w:p>
-    <w:p>
-      <w:pPr>
-        <w:jc w:val="both"/>
-      </w:pPr>
-      <w:r>
-        <w:t>[3] John Wiley&amp;Sons, “</w:t>
-      </w:r>
-      <w:r>
-        <w:t>Developing Multi-Agent Systems with JADE</w:t>
-      </w:r>
-      <w:r>
-        <w:t>”</w:t>
-      </w:r>
-      <w:r>
-        <w:t xml:space="preserve">, </w:t>
-      </w:r>
-      <w:r>
-        <w:t>John Wiley &amp; Sons Ltd, The Atrium, Southern Gate, Chichester, West Sussex PO19 8SQ, Englan</w:t>
-      </w:r>
-      <w:r>
-        <w:t>d. Copyright 2007.</w:t>
+        <w:t>[2] Michael Wooldridge, “Agent-Based Software Engineering”, Mitsubishi Electric Digital Library Group, 18th Floor, Centre Point, 103 New Oxford Street London WC1A 1EB, United Kingdom. September 19, 1997.</w:t>
+      </w:r>
+    </w:p>
+    <w:p>
+      <w:pPr>
+        <w:jc w:val="both"/>
+      </w:pPr>
+      <w:r>
+        <w:t>[3] John Wiley&amp;Sons, “Developing Multi-Agent Systems with JADE”</w:t>
+      </w:r>
+      <w:r>
+        <w:t>, John Wiley &amp; Sons Ltd, The Atrium, Southern Gate, Chichester, West Sussex PO19 8SQ, England. Copyright 2007.</w:t>
       </w:r>
     </w:p>
     <w:p>
@@ -6901,7 +8582,7 @@
           <w:rPr>
             <w:noProof/>
           </w:rPr>
-          <w:t>9</w:t>
+          <w:t>19</w:t>
         </w:r>
         <w:r>
           <w:rPr>
@@ -7410,181 +9091,9 @@
     </w:lvl>
   </w:abstractNum>
   <w:abstractNum w:abstractNumId="4" w15:restartNumberingAfterBreak="0">
-    <w:nsid w:val="29F12CAE"/>
-    <w:multiLevelType w:val="multilevel"/>
-    <w:tmpl w:val="8E70F23A"/>
-    <w:lvl w:ilvl="0">
-      <w:start w:val="1"/>
-      <w:numFmt w:val="decimal"/>
-      <w:lvlText w:val="%1."/>
-      <w:lvlJc w:val="left"/>
-      <w:pPr>
-        <w:ind w:left="720" w:firstLine="360"/>
-      </w:pPr>
-    </w:lvl>
-    <w:lvl w:ilvl="1">
-      <w:start w:val="1"/>
-      <w:numFmt w:val="lowerLetter"/>
-      <w:lvlText w:val="%2."/>
-      <w:lvlJc w:val="left"/>
-      <w:pPr>
-        <w:ind w:left="1440" w:firstLine="1080"/>
-      </w:pPr>
-    </w:lvl>
-    <w:lvl w:ilvl="2">
-      <w:start w:val="1"/>
-      <w:numFmt w:val="lowerRoman"/>
-      <w:lvlText w:val="%3."/>
-      <w:lvlJc w:val="right"/>
-      <w:pPr>
-        <w:ind w:left="2160" w:firstLine="1980"/>
-      </w:pPr>
-    </w:lvl>
-    <w:lvl w:ilvl="3">
-      <w:start w:val="1"/>
-      <w:numFmt w:val="decimal"/>
-      <w:lvlText w:val="%4."/>
-      <w:lvlJc w:val="left"/>
-      <w:pPr>
-        <w:ind w:left="2880" w:firstLine="2520"/>
-      </w:pPr>
-    </w:lvl>
-    <w:lvl w:ilvl="4">
-      <w:start w:val="1"/>
-      <w:numFmt w:val="lowerLetter"/>
-      <w:lvlText w:val="%5."/>
-      <w:lvlJc w:val="left"/>
-      <w:pPr>
-        <w:ind w:left="3600" w:firstLine="3240"/>
-      </w:pPr>
-    </w:lvl>
-    <w:lvl w:ilvl="5">
-      <w:start w:val="1"/>
-      <w:numFmt w:val="lowerRoman"/>
-      <w:lvlText w:val="%6."/>
-      <w:lvlJc w:val="right"/>
-      <w:pPr>
-        <w:ind w:left="4320" w:firstLine="4140"/>
-      </w:pPr>
-    </w:lvl>
-    <w:lvl w:ilvl="6">
-      <w:start w:val="1"/>
-      <w:numFmt w:val="decimal"/>
-      <w:lvlText w:val="%7."/>
-      <w:lvlJc w:val="left"/>
-      <w:pPr>
-        <w:ind w:left="5040" w:firstLine="4680"/>
-      </w:pPr>
-    </w:lvl>
-    <w:lvl w:ilvl="7">
-      <w:start w:val="1"/>
-      <w:numFmt w:val="lowerLetter"/>
-      <w:lvlText w:val="%8."/>
-      <w:lvlJc w:val="left"/>
-      <w:pPr>
-        <w:ind w:left="5760" w:firstLine="5400"/>
-      </w:pPr>
-    </w:lvl>
-    <w:lvl w:ilvl="8">
-      <w:start w:val="1"/>
-      <w:numFmt w:val="lowerRoman"/>
-      <w:lvlText w:val="%9."/>
-      <w:lvlJc w:val="right"/>
-      <w:pPr>
-        <w:ind w:left="6480" w:firstLine="6300"/>
-      </w:pPr>
-    </w:lvl>
-  </w:abstractNum>
-  <w:abstractNum w:abstractNumId="5" w15:restartNumberingAfterBreak="0">
-    <w:nsid w:val="38345889"/>
-    <w:multiLevelType w:val="multilevel"/>
-    <w:tmpl w:val="9A24C8B2"/>
-    <w:lvl w:ilvl="0">
-      <w:start w:val="1"/>
-      <w:numFmt w:val="decimal"/>
-      <w:lvlText w:val="%1."/>
-      <w:lvlJc w:val="left"/>
-      <w:pPr>
-        <w:ind w:left="720" w:firstLine="360"/>
-      </w:pPr>
-    </w:lvl>
-    <w:lvl w:ilvl="1">
-      <w:start w:val="1"/>
-      <w:numFmt w:val="decimal"/>
-      <w:lvlText w:val="%1.%2."/>
-      <w:lvlJc w:val="left"/>
-      <w:pPr>
-        <w:ind w:left="1080" w:firstLine="360"/>
-      </w:pPr>
-    </w:lvl>
-    <w:lvl w:ilvl="2">
-      <w:start w:val="1"/>
-      <w:numFmt w:val="decimal"/>
-      <w:lvlText w:val="%1.%2.%3."/>
-      <w:lvlJc w:val="left"/>
-      <w:pPr>
-        <w:ind w:left="1080" w:firstLine="360"/>
-      </w:pPr>
-    </w:lvl>
-    <w:lvl w:ilvl="3">
-      <w:start w:val="1"/>
-      <w:numFmt w:val="decimal"/>
-      <w:lvlText w:val="%1.%2.%3.%4."/>
-      <w:lvlJc w:val="left"/>
-      <w:pPr>
-        <w:ind w:left="1440" w:firstLine="360"/>
-      </w:pPr>
-    </w:lvl>
-    <w:lvl w:ilvl="4">
-      <w:start w:val="1"/>
-      <w:numFmt w:val="decimal"/>
-      <w:lvlText w:val="%1.%2.%3.%4.%5."/>
-      <w:lvlJc w:val="left"/>
-      <w:pPr>
-        <w:ind w:left="1440" w:firstLine="360"/>
-      </w:pPr>
-    </w:lvl>
-    <w:lvl w:ilvl="5">
-      <w:start w:val="1"/>
-      <w:numFmt w:val="decimal"/>
-      <w:lvlText w:val="%1.%2.%3.%4.%5.%6."/>
-      <w:lvlJc w:val="left"/>
-      <w:pPr>
-        <w:ind w:left="1800" w:firstLine="360"/>
-      </w:pPr>
-    </w:lvl>
-    <w:lvl w:ilvl="6">
-      <w:start w:val="1"/>
-      <w:numFmt w:val="decimal"/>
-      <w:lvlText w:val="%1.%2.%3.%4.%5.%6.%7."/>
-      <w:lvlJc w:val="left"/>
-      <w:pPr>
-        <w:ind w:left="1800" w:firstLine="360"/>
-      </w:pPr>
-    </w:lvl>
-    <w:lvl w:ilvl="7">
-      <w:start w:val="1"/>
-      <w:numFmt w:val="decimal"/>
-      <w:lvlText w:val="%1.%2.%3.%4.%5.%6.%7.%8."/>
-      <w:lvlJc w:val="left"/>
-      <w:pPr>
-        <w:ind w:left="2160" w:firstLine="360"/>
-      </w:pPr>
-    </w:lvl>
-    <w:lvl w:ilvl="8">
-      <w:start w:val="1"/>
-      <w:numFmt w:val="decimal"/>
-      <w:lvlText w:val="%1.%2.%3.%4.%5.%6.%7.%8.%9."/>
-      <w:lvlJc w:val="left"/>
-      <w:pPr>
-        <w:ind w:left="2160" w:firstLine="360"/>
-      </w:pPr>
-    </w:lvl>
-  </w:abstractNum>
-  <w:abstractNum w:abstractNumId="6" w15:restartNumberingAfterBreak="0">
-    <w:nsid w:val="44D033F7"/>
+    <w:nsid w:val="28132347"/>
     <w:multiLevelType w:val="hybridMultilevel"/>
-    <w:tmpl w:val="8A16D56C"/>
+    <w:tmpl w:val="534E2912"/>
     <w:lvl w:ilvl="0" w:tplc="04090001">
       <w:start w:val="1"/>
       <w:numFmt w:val="bullet"/>
@@ -7694,7 +9203,292 @@
       </w:rPr>
     </w:lvl>
   </w:abstractNum>
+  <w:abstractNum w:abstractNumId="5" w15:restartNumberingAfterBreak="0">
+    <w:nsid w:val="29F12CAE"/>
+    <w:multiLevelType w:val="multilevel"/>
+    <w:tmpl w:val="8E70F23A"/>
+    <w:lvl w:ilvl="0">
+      <w:start w:val="1"/>
+      <w:numFmt w:val="decimal"/>
+      <w:lvlText w:val="%1."/>
+      <w:lvlJc w:val="left"/>
+      <w:pPr>
+        <w:ind w:left="720" w:firstLine="360"/>
+      </w:pPr>
+    </w:lvl>
+    <w:lvl w:ilvl="1">
+      <w:start w:val="1"/>
+      <w:numFmt w:val="lowerLetter"/>
+      <w:lvlText w:val="%2."/>
+      <w:lvlJc w:val="left"/>
+      <w:pPr>
+        <w:ind w:left="1440" w:firstLine="1080"/>
+      </w:pPr>
+    </w:lvl>
+    <w:lvl w:ilvl="2">
+      <w:start w:val="1"/>
+      <w:numFmt w:val="lowerRoman"/>
+      <w:lvlText w:val="%3."/>
+      <w:lvlJc w:val="right"/>
+      <w:pPr>
+        <w:ind w:left="2160" w:firstLine="1980"/>
+      </w:pPr>
+    </w:lvl>
+    <w:lvl w:ilvl="3">
+      <w:start w:val="1"/>
+      <w:numFmt w:val="decimal"/>
+      <w:lvlText w:val="%4."/>
+      <w:lvlJc w:val="left"/>
+      <w:pPr>
+        <w:ind w:left="2880" w:firstLine="2520"/>
+      </w:pPr>
+    </w:lvl>
+    <w:lvl w:ilvl="4">
+      <w:start w:val="1"/>
+      <w:numFmt w:val="lowerLetter"/>
+      <w:lvlText w:val="%5."/>
+      <w:lvlJc w:val="left"/>
+      <w:pPr>
+        <w:ind w:left="3600" w:firstLine="3240"/>
+      </w:pPr>
+    </w:lvl>
+    <w:lvl w:ilvl="5">
+      <w:start w:val="1"/>
+      <w:numFmt w:val="lowerRoman"/>
+      <w:lvlText w:val="%6."/>
+      <w:lvlJc w:val="right"/>
+      <w:pPr>
+        <w:ind w:left="4320" w:firstLine="4140"/>
+      </w:pPr>
+    </w:lvl>
+    <w:lvl w:ilvl="6">
+      <w:start w:val="1"/>
+      <w:numFmt w:val="decimal"/>
+      <w:lvlText w:val="%7."/>
+      <w:lvlJc w:val="left"/>
+      <w:pPr>
+        <w:ind w:left="5040" w:firstLine="4680"/>
+      </w:pPr>
+    </w:lvl>
+    <w:lvl w:ilvl="7">
+      <w:start w:val="1"/>
+      <w:numFmt w:val="lowerLetter"/>
+      <w:lvlText w:val="%8."/>
+      <w:lvlJc w:val="left"/>
+      <w:pPr>
+        <w:ind w:left="5760" w:firstLine="5400"/>
+      </w:pPr>
+    </w:lvl>
+    <w:lvl w:ilvl="8">
+      <w:start w:val="1"/>
+      <w:numFmt w:val="lowerRoman"/>
+      <w:lvlText w:val="%9."/>
+      <w:lvlJc w:val="right"/>
+      <w:pPr>
+        <w:ind w:left="6480" w:firstLine="6300"/>
+      </w:pPr>
+    </w:lvl>
+  </w:abstractNum>
+  <w:abstractNum w:abstractNumId="6" w15:restartNumberingAfterBreak="0">
+    <w:nsid w:val="38345889"/>
+    <w:multiLevelType w:val="multilevel"/>
+    <w:tmpl w:val="9A24C8B2"/>
+    <w:lvl w:ilvl="0">
+      <w:start w:val="1"/>
+      <w:numFmt w:val="decimal"/>
+      <w:lvlText w:val="%1."/>
+      <w:lvlJc w:val="left"/>
+      <w:pPr>
+        <w:ind w:left="720" w:firstLine="360"/>
+      </w:pPr>
+    </w:lvl>
+    <w:lvl w:ilvl="1">
+      <w:start w:val="1"/>
+      <w:numFmt w:val="decimal"/>
+      <w:lvlText w:val="%1.%2."/>
+      <w:lvlJc w:val="left"/>
+      <w:pPr>
+        <w:ind w:left="1080" w:firstLine="360"/>
+      </w:pPr>
+    </w:lvl>
+    <w:lvl w:ilvl="2">
+      <w:start w:val="1"/>
+      <w:numFmt w:val="decimal"/>
+      <w:lvlText w:val="%1.%2.%3."/>
+      <w:lvlJc w:val="left"/>
+      <w:pPr>
+        <w:ind w:left="1080" w:firstLine="360"/>
+      </w:pPr>
+    </w:lvl>
+    <w:lvl w:ilvl="3">
+      <w:start w:val="1"/>
+      <w:numFmt w:val="decimal"/>
+      <w:lvlText w:val="%1.%2.%3.%4."/>
+      <w:lvlJc w:val="left"/>
+      <w:pPr>
+        <w:ind w:left="1440" w:firstLine="360"/>
+      </w:pPr>
+    </w:lvl>
+    <w:lvl w:ilvl="4">
+      <w:start w:val="1"/>
+      <w:numFmt w:val="decimal"/>
+      <w:lvlText w:val="%1.%2.%3.%4.%5."/>
+      <w:lvlJc w:val="left"/>
+      <w:pPr>
+        <w:ind w:left="1440" w:firstLine="360"/>
+      </w:pPr>
+    </w:lvl>
+    <w:lvl w:ilvl="5">
+      <w:start w:val="1"/>
+      <w:numFmt w:val="decimal"/>
+      <w:lvlText w:val="%1.%2.%3.%4.%5.%6."/>
+      <w:lvlJc w:val="left"/>
+      <w:pPr>
+        <w:ind w:left="1800" w:firstLine="360"/>
+      </w:pPr>
+    </w:lvl>
+    <w:lvl w:ilvl="6">
+      <w:start w:val="1"/>
+      <w:numFmt w:val="decimal"/>
+      <w:lvlText w:val="%1.%2.%3.%4.%5.%6.%7."/>
+      <w:lvlJc w:val="left"/>
+      <w:pPr>
+        <w:ind w:left="1800" w:firstLine="360"/>
+      </w:pPr>
+    </w:lvl>
+    <w:lvl w:ilvl="7">
+      <w:start w:val="1"/>
+      <w:numFmt w:val="decimal"/>
+      <w:lvlText w:val="%1.%2.%3.%4.%5.%6.%7.%8."/>
+      <w:lvlJc w:val="left"/>
+      <w:pPr>
+        <w:ind w:left="2160" w:firstLine="360"/>
+      </w:pPr>
+    </w:lvl>
+    <w:lvl w:ilvl="8">
+      <w:start w:val="1"/>
+      <w:numFmt w:val="decimal"/>
+      <w:lvlText w:val="%1.%2.%3.%4.%5.%6.%7.%8.%9."/>
+      <w:lvlJc w:val="left"/>
+      <w:pPr>
+        <w:ind w:left="2160" w:firstLine="360"/>
+      </w:pPr>
+    </w:lvl>
+  </w:abstractNum>
   <w:abstractNum w:abstractNumId="7" w15:restartNumberingAfterBreak="0">
+    <w:nsid w:val="44D033F7"/>
+    <w:multiLevelType w:val="hybridMultilevel"/>
+    <w:tmpl w:val="8A16D56C"/>
+    <w:lvl w:ilvl="0" w:tplc="04090001">
+      <w:start w:val="1"/>
+      <w:numFmt w:val="bullet"/>
+      <w:lvlText w:val=""/>
+      <w:lvlJc w:val="left"/>
+      <w:pPr>
+        <w:ind w:left="720" w:hanging="360"/>
+      </w:pPr>
+      <w:rPr>
+        <w:rFonts w:ascii="Symbol" w:hAnsi="Symbol" w:hint="default"/>
+      </w:rPr>
+    </w:lvl>
+    <w:lvl w:ilvl="1" w:tplc="04090003" w:tentative="1">
+      <w:start w:val="1"/>
+      <w:numFmt w:val="bullet"/>
+      <w:lvlText w:val="o"/>
+      <w:lvlJc w:val="left"/>
+      <w:pPr>
+        <w:ind w:left="1440" w:hanging="360"/>
+      </w:pPr>
+      <w:rPr>
+        <w:rFonts w:ascii="Courier New" w:hAnsi="Courier New" w:cs="Courier New" w:hint="default"/>
+      </w:rPr>
+    </w:lvl>
+    <w:lvl w:ilvl="2" w:tplc="04090005" w:tentative="1">
+      <w:start w:val="1"/>
+      <w:numFmt w:val="bullet"/>
+      <w:lvlText w:val=""/>
+      <w:lvlJc w:val="left"/>
+      <w:pPr>
+        <w:ind w:left="2160" w:hanging="360"/>
+      </w:pPr>
+      <w:rPr>
+        <w:rFonts w:ascii="Wingdings" w:hAnsi="Wingdings" w:hint="default"/>
+      </w:rPr>
+    </w:lvl>
+    <w:lvl w:ilvl="3" w:tplc="04090001" w:tentative="1">
+      <w:start w:val="1"/>
+      <w:numFmt w:val="bullet"/>
+      <w:lvlText w:val=""/>
+      <w:lvlJc w:val="left"/>
+      <w:pPr>
+        <w:ind w:left="2880" w:hanging="360"/>
+      </w:pPr>
+      <w:rPr>
+        <w:rFonts w:ascii="Symbol" w:hAnsi="Symbol" w:hint="default"/>
+      </w:rPr>
+    </w:lvl>
+    <w:lvl w:ilvl="4" w:tplc="04090003" w:tentative="1">
+      <w:start w:val="1"/>
+      <w:numFmt w:val="bullet"/>
+      <w:lvlText w:val="o"/>
+      <w:lvlJc w:val="left"/>
+      <w:pPr>
+        <w:ind w:left="3600" w:hanging="360"/>
+      </w:pPr>
+      <w:rPr>
+        <w:rFonts w:ascii="Courier New" w:hAnsi="Courier New" w:cs="Courier New" w:hint="default"/>
+      </w:rPr>
+    </w:lvl>
+    <w:lvl w:ilvl="5" w:tplc="04090005" w:tentative="1">
+      <w:start w:val="1"/>
+      <w:numFmt w:val="bullet"/>
+      <w:lvlText w:val=""/>
+      <w:lvlJc w:val="left"/>
+      <w:pPr>
+        <w:ind w:left="4320" w:hanging="360"/>
+      </w:pPr>
+      <w:rPr>
+        <w:rFonts w:ascii="Wingdings" w:hAnsi="Wingdings" w:hint="default"/>
+      </w:rPr>
+    </w:lvl>
+    <w:lvl w:ilvl="6" w:tplc="04090001" w:tentative="1">
+      <w:start w:val="1"/>
+      <w:numFmt w:val="bullet"/>
+      <w:lvlText w:val=""/>
+      <w:lvlJc w:val="left"/>
+      <w:pPr>
+        <w:ind w:left="5040" w:hanging="360"/>
+      </w:pPr>
+      <w:rPr>
+        <w:rFonts w:ascii="Symbol" w:hAnsi="Symbol" w:hint="default"/>
+      </w:rPr>
+    </w:lvl>
+    <w:lvl w:ilvl="7" w:tplc="04090003" w:tentative="1">
+      <w:start w:val="1"/>
+      <w:numFmt w:val="bullet"/>
+      <w:lvlText w:val="o"/>
+      <w:lvlJc w:val="left"/>
+      <w:pPr>
+        <w:ind w:left="5760" w:hanging="360"/>
+      </w:pPr>
+      <w:rPr>
+        <w:rFonts w:ascii="Courier New" w:hAnsi="Courier New" w:cs="Courier New" w:hint="default"/>
+      </w:rPr>
+    </w:lvl>
+    <w:lvl w:ilvl="8" w:tplc="04090005" w:tentative="1">
+      <w:start w:val="1"/>
+      <w:numFmt w:val="bullet"/>
+      <w:lvlText w:val=""/>
+      <w:lvlJc w:val="left"/>
+      <w:pPr>
+        <w:ind w:left="6480" w:hanging="360"/>
+      </w:pPr>
+      <w:rPr>
+        <w:rFonts w:ascii="Wingdings" w:hAnsi="Wingdings" w:hint="default"/>
+      </w:rPr>
+    </w:lvl>
+  </w:abstractNum>
+  <w:abstractNum w:abstractNumId="8" w15:restartNumberingAfterBreak="0">
     <w:nsid w:val="4DB1460D"/>
     <w:multiLevelType w:val="multilevel"/>
     <w:tmpl w:val="63E26880"/>
@@ -7807,7 +9601,7 @@
       </w:rPr>
     </w:lvl>
   </w:abstractNum>
-  <w:abstractNum w:abstractNumId="8" w15:restartNumberingAfterBreak="0">
+  <w:abstractNum w:abstractNumId="9" w15:restartNumberingAfterBreak="0">
     <w:nsid w:val="57F35A34"/>
     <w:multiLevelType w:val="hybridMultilevel"/>
     <w:tmpl w:val="A454BE60"/>
@@ -7920,7 +9714,7 @@
       </w:rPr>
     </w:lvl>
   </w:abstractNum>
-  <w:abstractNum w:abstractNumId="9" w15:restartNumberingAfterBreak="0">
+  <w:abstractNum w:abstractNumId="10" w15:restartNumberingAfterBreak="0">
     <w:nsid w:val="7BCA3F63"/>
     <w:multiLevelType w:val="multilevel"/>
     <w:tmpl w:val="FFCCF6D8"/>
@@ -8033,7 +9827,7 @@
       </w:rPr>
     </w:lvl>
   </w:abstractNum>
-  <w:abstractNum w:abstractNumId="10" w15:restartNumberingAfterBreak="0">
+  <w:abstractNum w:abstractNumId="11" w15:restartNumberingAfterBreak="0">
     <w:nsid w:val="7EA73140"/>
     <w:multiLevelType w:val="hybridMultilevel"/>
     <w:tmpl w:val="E72E741E"/>
@@ -8150,19 +9944,19 @@
     <w:abstractNumId w:val="0"/>
   </w:num>
   <w:num w:numId="2">
-    <w:abstractNumId w:val="7"/>
+    <w:abstractNumId w:val="8"/>
   </w:num>
   <w:num w:numId="3">
-    <w:abstractNumId w:val="4"/>
+    <w:abstractNumId w:val="5"/>
   </w:num>
   <w:num w:numId="4">
     <w:abstractNumId w:val="3"/>
   </w:num>
   <w:num w:numId="5">
-    <w:abstractNumId w:val="9"/>
+    <w:abstractNumId w:val="10"/>
   </w:num>
   <w:num w:numId="6">
-    <w:abstractNumId w:val="5"/>
+    <w:abstractNumId w:val="6"/>
   </w:num>
   <w:num w:numId="7">
     <w:abstractNumId w:val="1"/>
@@ -8171,13 +9965,16 @@
     <w:abstractNumId w:val="2"/>
   </w:num>
   <w:num w:numId="9">
-    <w:abstractNumId w:val="8"/>
+    <w:abstractNumId w:val="9"/>
   </w:num>
   <w:num w:numId="10">
-    <w:abstractNumId w:val="10"/>
+    <w:abstractNumId w:val="11"/>
   </w:num>
   <w:num w:numId="11">
-    <w:abstractNumId w:val="6"/>
+    <w:abstractNumId w:val="7"/>
+  </w:num>
+  <w:num w:numId="12">
+    <w:abstractNumId w:val="4"/>
   </w:num>
 </w:numbering>
 </file>
@@ -8633,6 +10430,28 @@
       <w:szCs w:val="28"/>
     </w:rPr>
   </w:style>
+  <w:style w:type="paragraph" w:styleId="Heading4">
+    <w:name w:val="heading 4"/>
+    <w:basedOn w:val="Normal"/>
+    <w:next w:val="Normal"/>
+    <w:link w:val="Heading4Char"/>
+    <w:uiPriority w:val="9"/>
+    <w:unhideWhenUsed/>
+    <w:qFormat/>
+    <w:rsid w:val="003C3DBE"/>
+    <w:pPr>
+      <w:keepNext/>
+      <w:keepLines/>
+      <w:spacing w:before="40" w:after="0"/>
+      <w:outlineLvl w:val="3"/>
+    </w:pPr>
+    <w:rPr>
+      <w:rFonts w:eastAsiaTheme="majorEastAsia" w:cstheme="majorBidi"/>
+      <w:b/>
+      <w:iCs/>
+      <w:color w:val="auto"/>
+    </w:rPr>
+  </w:style>
   <w:style w:type="character" w:default="1" w:styleId="DefaultParagraphFont">
     <w:name w:val="Default Paragraph Font"/>
     <w:uiPriority w:val="1"/>
@@ -8899,6 +10718,20 @@
       <w:kern w:val="28"/>
       <w:sz w:val="56"/>
       <w:szCs w:val="56"/>
+    </w:rPr>
+  </w:style>
+  <w:style w:type="character" w:customStyle="1" w:styleId="Heading4Char">
+    <w:name w:val="Heading 4 Char"/>
+    <w:basedOn w:val="DefaultParagraphFont"/>
+    <w:link w:val="Heading4"/>
+    <w:uiPriority w:val="9"/>
+    <w:rsid w:val="003C3DBE"/>
+    <w:rPr>
+      <w:rFonts w:ascii="Times New Roman" w:eastAsiaTheme="majorEastAsia" w:hAnsi="Times New Roman" w:cstheme="majorBidi"/>
+      <w:b/>
+      <w:iCs/>
+      <w:sz w:val="26"/>
+      <w:szCs w:val="26"/>
     </w:rPr>
   </w:style>
 </w:styles>
@@ -9170,7 +11003,7 @@
 </file>
 
 <file path=customXml/itemProps1.xml><?xml version="1.0" encoding="utf-8"?>
-<ds:datastoreItem xmlns:ds="http://schemas.openxmlformats.org/officeDocument/2006/customXml" ds:itemID="{AA221B48-4BA1-4923-9EBC-B1D6EF02A63B}">
+<ds:datastoreItem xmlns:ds="http://schemas.openxmlformats.org/officeDocument/2006/customXml" ds:itemID="{A16CD3AC-EEA3-48A7-B1CF-37B797FFEE6E}">
   <ds:schemaRefs>
     <ds:schemaRef ds:uri="http://schemas.openxmlformats.org/officeDocument/2006/bibliography"/>
   </ds:schemaRefs>

</xml_diff>

<commit_message>
Update section: Dịch vụ trang vàng (The yellow pages)
</commit_message>
<xml_diff>
--- a/Group7_MultiAgentSystem.docx
+++ b/Group7_MultiAgentSystem.docx
@@ -3998,6 +3998,15 @@
       <w:bookmarkStart w:id="14" w:name="h.wq1ywbgaopnw" w:colFirst="0" w:colLast="0"/>
       <w:bookmarkEnd w:id="14"/>
     </w:p>
+    <w:p>
+      <w:pPr>
+        <w:pStyle w:val="Heading3"/>
+      </w:pPr>
+      <w:r>
+        <w:t>I.2.5. Một số nền tảng đa tác tử</w:t>
+      </w:r>
+    </w:p>
+    <w:p/>
     <w:p>
       <w:pPr>
         <w:pStyle w:val="Heading2"/>
@@ -6995,21 +7004,7 @@
           <w:rFonts w:eastAsiaTheme="minorHAnsi"/>
           <w:color w:val="auto"/>
         </w:rPr>
-        <w:t xml:space="preserve">là việc quy định dạng thông điệp muốn gửi đi, phương thức </w:t>
-      </w:r>
-      <w:r>
-        <w:rPr>
-          <w:rFonts w:eastAsiaTheme="minorHAnsi"/>
-          <w:color w:val="auto"/>
-        </w:rPr>
-        <w:t>MessageTemplate.MatchPerformative</w:t>
-      </w:r>
-      <w:r>
-        <w:rPr>
-          <w:rFonts w:eastAsiaTheme="minorHAnsi"/>
-          <w:color w:val="auto"/>
-        </w:rPr>
-        <w:t>()</w:t>
+        <w:t>là việc quy định dạng thông điệp muốn gửi đi, phương thức MessageTemplate.MatchPerformative()</w:t>
       </w:r>
       <w:r>
         <w:rPr>
@@ -7124,8 +7119,6 @@
       <w:r>
         <w:t>u</w:t>
       </w:r>
-      <w:bookmarkStart w:id="21" w:name="_GoBack"/>
-      <w:bookmarkEnd w:id="21"/>
       <w:r>
         <w:t>r)</w:t>
       </w:r>
@@ -7245,7 +7238,7 @@
           <w:szCs w:val="26"/>
         </w:rPr>
       </w:pPr>
-      <w:bookmarkStart w:id="22" w:name="_Toc444109482"/>
+      <w:bookmarkStart w:id="21" w:name="_Toc444109482"/>
       <w:r>
         <w:rPr>
           <w:i w:val="0"/>
@@ -7328,7 +7321,7 @@
         </w:rPr>
         <w:t xml:space="preserve"> vi thực hiện một lần</w:t>
       </w:r>
-      <w:bookmarkEnd w:id="22"/>
+      <w:bookmarkEnd w:id="21"/>
     </w:p>
     <w:p>
       <w:pPr>
@@ -7453,7 +7446,7 @@
           <w:szCs w:val="26"/>
         </w:rPr>
       </w:pPr>
-      <w:bookmarkStart w:id="23" w:name="_Toc444109483"/>
+      <w:bookmarkStart w:id="22" w:name="_Toc444109483"/>
       <w:r>
         <w:rPr>
           <w:i w:val="0"/>
@@ -7518,7 +7511,7 @@
         </w:rPr>
         <w:t>: Ví dụ kiểu hành vi thực hiện mãi mãi</w:t>
       </w:r>
-      <w:bookmarkEnd w:id="23"/>
+      <w:bookmarkEnd w:id="22"/>
     </w:p>
     <w:p>
       <w:pPr>
@@ -7641,7 +7634,7 @@
           <w:szCs w:val="26"/>
         </w:rPr>
       </w:pPr>
-      <w:bookmarkStart w:id="24" w:name="_Toc444109484"/>
+      <w:bookmarkStart w:id="23" w:name="_Toc444109484"/>
       <w:r>
         <w:rPr>
           <w:i w:val="0"/>
@@ -7706,7 +7699,7 @@
         </w:rPr>
         <w:t>: Ví dụ về kiểu hành vi đánh thức</w:t>
       </w:r>
-      <w:bookmarkEnd w:id="24"/>
+      <w:bookmarkEnd w:id="23"/>
     </w:p>
     <w:p>
       <w:pPr>
@@ -7811,7 +7804,7 @@
           <w:szCs w:val="26"/>
         </w:rPr>
       </w:pPr>
-      <w:bookmarkStart w:id="25" w:name="_Toc444109485"/>
+      <w:bookmarkStart w:id="24" w:name="_Toc444109485"/>
       <w:r>
         <w:rPr>
           <w:i w:val="0"/>
@@ -7876,18 +7869,1301 @@
         </w:rPr>
         <w:t>: Ví dụ về kiểu hành vi thực hiện có chu kì</w:t>
       </w:r>
-      <w:bookmarkEnd w:id="25"/>
-    </w:p>
-    <w:p>
-      <w:pPr>
-        <w:jc w:val="both"/>
-      </w:pPr>
+      <w:bookmarkEnd w:id="24"/>
+    </w:p>
+    <w:p>
+      <w:pPr>
+        <w:pStyle w:val="Heading3"/>
+      </w:pPr>
+      <w:r>
+        <w:t>I.4. Dịch vụ trang vàng (Yellow page service) trong JADE</w:t>
+      </w:r>
+    </w:p>
+    <w:p>
+      <w:pPr>
+        <w:pStyle w:val="Heading4"/>
+      </w:pPr>
+      <w:r>
+        <w:t>I.4.1. Tác tử DF</w:t>
+      </w:r>
+      <w:r>
+        <w:t xml:space="preserve"> </w:t>
+      </w:r>
+      <w:r>
+        <w:t>(Directory Facilitator)</w:t>
+      </w:r>
     </w:p>
     <w:p>
       <w:pPr>
         <w:spacing w:before="120" w:after="120" w:line="312" w:lineRule="auto"/>
         <w:jc w:val="both"/>
       </w:pPr>
+      <w:r>
+        <w:rPr>
+          <w:noProof/>
+        </w:rPr>
+        <mc:AlternateContent>
+          <mc:Choice Requires="wpg">
+            <w:drawing>
+              <wp:anchor distT="0" distB="0" distL="114300" distR="114300" simplePos="0" relativeHeight="251696128" behindDoc="0" locked="0" layoutInCell="1" allowOverlap="1" wp14:anchorId="27B677F1" wp14:editId="1E242E6C">
+                <wp:simplePos x="0" y="0"/>
+                <wp:positionH relativeFrom="margin">
+                  <wp:posOffset>0</wp:posOffset>
+                </wp:positionH>
+                <wp:positionV relativeFrom="paragraph">
+                  <wp:posOffset>66675</wp:posOffset>
+                </wp:positionV>
+                <wp:extent cx="5867400" cy="3524250"/>
+                <wp:effectExtent l="0" t="0" r="19050" b="19050"/>
+                <wp:wrapNone/>
+                <wp:docPr id="3" name="Group 3"/>
+                <wp:cNvGraphicFramePr/>
+                <a:graphic xmlns:a="http://schemas.openxmlformats.org/drawingml/2006/main">
+                  <a:graphicData uri="http://schemas.microsoft.com/office/word/2010/wordprocessingGroup">
+                    <wpg:wgp>
+                      <wpg:cNvGrpSpPr/>
+                      <wpg:grpSpPr>
+                        <a:xfrm>
+                          <a:off x="0" y="0"/>
+                          <a:ext cx="5867400" cy="3524250"/>
+                          <a:chOff x="0" y="-28575"/>
+                          <a:chExt cx="5867400" cy="3524250"/>
+                        </a:xfrm>
+                      </wpg:grpSpPr>
+                      <wpg:grpSp>
+                        <wpg:cNvPr id="18" name="Group 18"/>
+                        <wpg:cNvGrpSpPr/>
+                        <wpg:grpSpPr>
+                          <a:xfrm>
+                            <a:off x="1952625" y="76200"/>
+                            <a:ext cx="1924050" cy="2590800"/>
+                            <a:chOff x="0" y="0"/>
+                            <a:chExt cx="1924050" cy="2590800"/>
+                          </a:xfrm>
+                        </wpg:grpSpPr>
+                        <wps:wsp>
+                          <wps:cNvPr id="21" name="Rectangle 21"/>
+                          <wps:cNvSpPr/>
+                          <wps:spPr>
+                            <a:xfrm>
+                              <a:off x="0" y="0"/>
+                              <a:ext cx="1924050" cy="2590800"/>
+                            </a:xfrm>
+                            <a:prstGeom prst="rect">
+                              <a:avLst/>
+                            </a:prstGeom>
+                            <a:ln>
+                              <a:solidFill>
+                                <a:schemeClr val="tx1"/>
+                              </a:solidFill>
+                            </a:ln>
+                          </wps:spPr>
+                          <wps:style>
+                            <a:lnRef idx="2">
+                              <a:schemeClr val="accent6"/>
+                            </a:lnRef>
+                            <a:fillRef idx="1">
+                              <a:schemeClr val="lt1"/>
+                            </a:fillRef>
+                            <a:effectRef idx="0">
+                              <a:schemeClr val="accent6"/>
+                            </a:effectRef>
+                            <a:fontRef idx="minor">
+                              <a:schemeClr val="dk1"/>
+                            </a:fontRef>
+                          </wps:style>
+                          <wps:bodyPr rot="0" spcFirstLastPara="0" vertOverflow="overflow" horzOverflow="overflow" vert="horz" wrap="square" lIns="91440" tIns="45720" rIns="91440" bIns="45720" numCol="1" spcCol="0" rtlCol="0" fromWordArt="0" anchor="ctr" anchorCtr="0" forceAA="0" compatLnSpc="1">
+                            <a:prstTxWarp prst="textNoShape">
+                              <a:avLst/>
+                            </a:prstTxWarp>
+                            <a:noAutofit/>
+                          </wps:bodyPr>
+                        </wps:wsp>
+                        <wps:wsp>
+                          <wps:cNvPr id="22" name="Rectangle 22"/>
+                          <wps:cNvSpPr/>
+                          <wps:spPr>
+                            <a:xfrm>
+                              <a:off x="152400" y="1914525"/>
+                              <a:ext cx="1666875" cy="561975"/>
+                            </a:xfrm>
+                            <a:prstGeom prst="rect">
+                              <a:avLst/>
+                            </a:prstGeom>
+                            <a:ln>
+                              <a:solidFill>
+                                <a:schemeClr val="bg1"/>
+                              </a:solidFill>
+                            </a:ln>
+                          </wps:spPr>
+                          <wps:style>
+                            <a:lnRef idx="2">
+                              <a:schemeClr val="accent6"/>
+                            </a:lnRef>
+                            <a:fillRef idx="1">
+                              <a:schemeClr val="lt1"/>
+                            </a:fillRef>
+                            <a:effectRef idx="0">
+                              <a:schemeClr val="accent6"/>
+                            </a:effectRef>
+                            <a:fontRef idx="minor">
+                              <a:schemeClr val="dk1"/>
+                            </a:fontRef>
+                          </wps:style>
+                          <wps:txbx>
+                            <w:txbxContent>
+                              <w:p>
+                                <w:pPr>
+                                  <w:jc w:val="center"/>
+                                  <w:rPr>
+                                    <w:b/>
+                                  </w:rPr>
+                                </w:pPr>
+                                <w:r>
+                                  <w:rPr>
+                                    <w:b/>
+                                  </w:rPr>
+                                  <w:t>Dịch vụ trang vàng</w:t>
+                                </w:r>
+                              </w:p>
+                              <w:p>
+                                <w:pPr>
+                                  <w:jc w:val="center"/>
+                                  <w:rPr>
+                                    <w:b/>
+                                  </w:rPr>
+                                </w:pPr>
+                                <w:r>
+                                  <w:rPr>
+                                    <w:b/>
+                                  </w:rPr>
+                                  <w:t>Yellow pages service</w:t>
+                                </w:r>
+                              </w:p>
+                            </w:txbxContent>
+                          </wps:txbx>
+                          <wps:bodyPr rot="0" spcFirstLastPara="0" vertOverflow="overflow" horzOverflow="overflow" vert="horz" wrap="square" lIns="91440" tIns="45720" rIns="91440" bIns="45720" numCol="1" spcCol="0" rtlCol="0" fromWordArt="0" anchor="ctr" anchorCtr="0" forceAA="0" compatLnSpc="1">
+                            <a:prstTxWarp prst="textNoShape">
+                              <a:avLst/>
+                            </a:prstTxWarp>
+                            <a:noAutofit/>
+                          </wps:bodyPr>
+                        </wps:wsp>
+                        <wps:wsp>
+                          <wps:cNvPr id="24" name="Rectangle 24"/>
+                          <wps:cNvSpPr/>
+                          <wps:spPr>
+                            <a:xfrm>
+                              <a:off x="200025" y="114300"/>
+                              <a:ext cx="1628902" cy="590550"/>
+                            </a:xfrm>
+                            <a:prstGeom prst="rect">
+                              <a:avLst/>
+                            </a:prstGeom>
+                            <a:ln>
+                              <a:solidFill>
+                                <a:schemeClr val="tx1"/>
+                              </a:solidFill>
+                            </a:ln>
+                          </wps:spPr>
+                          <wps:style>
+                            <a:lnRef idx="2">
+                              <a:schemeClr val="accent6"/>
+                            </a:lnRef>
+                            <a:fillRef idx="1">
+                              <a:schemeClr val="lt1"/>
+                            </a:fillRef>
+                            <a:effectRef idx="0">
+                              <a:schemeClr val="accent6"/>
+                            </a:effectRef>
+                            <a:fontRef idx="minor">
+                              <a:schemeClr val="dk1"/>
+                            </a:fontRef>
+                          </wps:style>
+                          <wps:txbx>
+                            <w:txbxContent>
+                              <w:p>
+                                <w:pPr>
+                                  <w:spacing w:after="0" w:line="240" w:lineRule="auto"/>
+                                </w:pPr>
+                                <w:r>
+                                  <w:t xml:space="preserve">Tác tử </w:t>
+                                </w:r>
+                                <w:r>
+                                  <w:t xml:space="preserve">1:    </w:t>
+                                </w:r>
+                                <w:r>
+                                  <w:t>- Dịch vụ X</w:t>
+                                </w:r>
+                              </w:p>
+                              <w:p>
+                                <w:pPr>
+                                  <w:spacing w:after="0" w:line="240" w:lineRule="auto"/>
+                                </w:pPr>
+                                <w:r>
+                                  <w:t xml:space="preserve">               </w:t>
+                                </w:r>
+                                <w:r>
+                                  <w:t xml:space="preserve">   </w:t>
+                                </w:r>
+                                <w:r>
+                                  <w:t>- Dịch vụ Y</w:t>
+                                </w:r>
+                              </w:p>
+                            </w:txbxContent>
+                          </wps:txbx>
+                          <wps:bodyPr rot="0" spcFirstLastPara="0" vertOverflow="overflow" horzOverflow="overflow" vert="horz" wrap="none" lIns="36576" tIns="0" rIns="36576" bIns="0" numCol="1" spcCol="0" rtlCol="0" fromWordArt="0" anchor="ctr" anchorCtr="0" forceAA="0" compatLnSpc="1">
+                            <a:prstTxWarp prst="textNoShape">
+                              <a:avLst/>
+                            </a:prstTxWarp>
+                            <a:noAutofit/>
+                          </wps:bodyPr>
+                        </wps:wsp>
+                        <wps:wsp>
+                          <wps:cNvPr id="26" name="Rectangle 26"/>
+                          <wps:cNvSpPr/>
+                          <wps:spPr>
+                            <a:xfrm>
+                              <a:off x="200025" y="809625"/>
+                              <a:ext cx="1628775" cy="323850"/>
+                            </a:xfrm>
+                            <a:prstGeom prst="rect">
+                              <a:avLst/>
+                            </a:prstGeom>
+                            <a:ln>
+                              <a:solidFill>
+                                <a:schemeClr val="tx1"/>
+                              </a:solidFill>
+                            </a:ln>
+                          </wps:spPr>
+                          <wps:style>
+                            <a:lnRef idx="2">
+                              <a:schemeClr val="accent6"/>
+                            </a:lnRef>
+                            <a:fillRef idx="1">
+                              <a:schemeClr val="lt1"/>
+                            </a:fillRef>
+                            <a:effectRef idx="0">
+                              <a:schemeClr val="accent6"/>
+                            </a:effectRef>
+                            <a:fontRef idx="minor">
+                              <a:schemeClr val="dk1"/>
+                            </a:fontRef>
+                          </wps:style>
+                          <wps:txbx>
+                            <w:txbxContent>
+                              <w:p>
+                                <w:pPr>
+                                  <w:spacing w:after="0" w:line="240" w:lineRule="auto"/>
+                                </w:pPr>
+                                <w:r>
+                                  <w:t xml:space="preserve">Tác tử </w:t>
+                                </w:r>
+                                <w:r>
+                                  <w:t xml:space="preserve">2:    </w:t>
+                                </w:r>
+                                <w:r>
+                                  <w:t>- Dịch vụ</w:t>
+                                </w:r>
+                                <w:r>
+                                  <w:t xml:space="preserve"> Z</w:t>
+                                </w:r>
+                              </w:p>
+                            </w:txbxContent>
+                          </wps:txbx>
+                          <wps:bodyPr rot="0" spcFirstLastPara="0" vertOverflow="overflow" horzOverflow="overflow" vert="horz" wrap="square" lIns="36576" tIns="0" rIns="36576" bIns="0" numCol="1" spcCol="0" rtlCol="0" fromWordArt="0" anchor="ctr" anchorCtr="0" forceAA="0" compatLnSpc="1">
+                            <a:prstTxWarp prst="textNoShape">
+                              <a:avLst/>
+                            </a:prstTxWarp>
+                            <a:noAutofit/>
+                          </wps:bodyPr>
+                        </wps:wsp>
+                        <wps:wsp>
+                          <wps:cNvPr id="32" name="Rectangle 32"/>
+                          <wps:cNvSpPr/>
+                          <wps:spPr>
+                            <a:xfrm>
+                              <a:off x="200025" y="1238250"/>
+                              <a:ext cx="1628775" cy="609600"/>
+                            </a:xfrm>
+                            <a:prstGeom prst="rect">
+                              <a:avLst/>
+                            </a:prstGeom>
+                            <a:ln>
+                              <a:solidFill>
+                                <a:schemeClr val="tx1"/>
+                              </a:solidFill>
+                            </a:ln>
+                          </wps:spPr>
+                          <wps:style>
+                            <a:lnRef idx="2">
+                              <a:schemeClr val="accent6"/>
+                            </a:lnRef>
+                            <a:fillRef idx="1">
+                              <a:schemeClr val="lt1"/>
+                            </a:fillRef>
+                            <a:effectRef idx="0">
+                              <a:schemeClr val="accent6"/>
+                            </a:effectRef>
+                            <a:fontRef idx="minor">
+                              <a:schemeClr val="dk1"/>
+                            </a:fontRef>
+                          </wps:style>
+                          <wps:txbx>
+                            <w:txbxContent>
+                              <w:p>
+                                <w:pPr>
+                                  <w:spacing w:after="0" w:line="240" w:lineRule="auto"/>
+                                </w:pPr>
+                                <w:r>
+                                  <w:t xml:space="preserve">Tác tử </w:t>
+                                </w:r>
+                                <w:r>
+                                  <w:t xml:space="preserve">3:   </w:t>
+                                </w:r>
+                                <w:r>
+                                  <w:t>- Dịch vụ</w:t>
+                                </w:r>
+                                <w:r>
+                                  <w:t xml:space="preserve"> W</w:t>
+                                </w:r>
+                              </w:p>
+                              <w:p>
+                                <w:pPr>
+                                  <w:spacing w:after="0" w:line="240" w:lineRule="auto"/>
+                                </w:pPr>
+                                <w:r>
+                                  <w:t xml:space="preserve">                 - Dịch vụ K</w:t>
+                                </w:r>
+                              </w:p>
+                              <w:p>
+                                <w:pPr>
+                                  <w:spacing w:after="0" w:line="240" w:lineRule="auto"/>
+                                </w:pPr>
+                                <w:r>
+                                  <w:t xml:space="preserve">                 - Dịch vụ H</w:t>
+                                </w:r>
+                              </w:p>
+                            </w:txbxContent>
+                          </wps:txbx>
+                          <wps:bodyPr rot="0" spcFirstLastPara="0" vertOverflow="overflow" horzOverflow="overflow" vert="horz" wrap="square" lIns="36576" tIns="0" rIns="36576" bIns="0" numCol="1" spcCol="0" rtlCol="0" fromWordArt="0" anchor="ctr" anchorCtr="0" forceAA="0" compatLnSpc="1">
+                            <a:prstTxWarp prst="textNoShape">
+                              <a:avLst/>
+                            </a:prstTxWarp>
+                            <a:noAutofit/>
+                          </wps:bodyPr>
+                        </wps:wsp>
+                      </wpg:grpSp>
+                      <wps:wsp>
+                        <wps:cNvPr id="33" name="Oval 33"/>
+                        <wps:cNvSpPr/>
+                        <wps:spPr>
+                          <a:xfrm>
+                            <a:off x="0" y="123825"/>
+                            <a:ext cx="800100" cy="800100"/>
+                          </a:xfrm>
+                          <a:prstGeom prst="ellipse">
+                            <a:avLst/>
+                          </a:prstGeom>
+                          <a:ln>
+                            <a:solidFill>
+                              <a:schemeClr val="tx1"/>
+                            </a:solidFill>
+                          </a:ln>
+                        </wps:spPr>
+                        <wps:style>
+                          <a:lnRef idx="2">
+                            <a:schemeClr val="accent6"/>
+                          </a:lnRef>
+                          <a:fillRef idx="1">
+                            <a:schemeClr val="lt1"/>
+                          </a:fillRef>
+                          <a:effectRef idx="0">
+                            <a:schemeClr val="accent6"/>
+                          </a:effectRef>
+                          <a:fontRef idx="minor">
+                            <a:schemeClr val="dk1"/>
+                          </a:fontRef>
+                        </wps:style>
+                        <wps:txbx>
+                          <w:txbxContent>
+                            <w:p>
+                              <w:pPr>
+                                <w:jc w:val="center"/>
+                              </w:pPr>
+                              <w:r>
+                                <w:t>Tác tử 1</w:t>
+                              </w:r>
+                            </w:p>
+                          </w:txbxContent>
+                        </wps:txbx>
+                        <wps:bodyPr rot="0" spcFirstLastPara="0" vertOverflow="overflow" horzOverflow="overflow" vert="horz" wrap="square" lIns="0" tIns="0" rIns="0" bIns="0" numCol="1" spcCol="0" rtlCol="0" fromWordArt="0" anchor="ctr" anchorCtr="0" forceAA="0" compatLnSpc="1">
+                          <a:prstTxWarp prst="textNoShape">
+                            <a:avLst/>
+                          </a:prstTxWarp>
+                          <a:noAutofit/>
+                        </wps:bodyPr>
+                      </wps:wsp>
+                      <wps:wsp>
+                        <wps:cNvPr id="34" name="Oval 34"/>
+                        <wps:cNvSpPr/>
+                        <wps:spPr>
+                          <a:xfrm>
+                            <a:off x="95250" y="1676400"/>
+                            <a:ext cx="800100" cy="800100"/>
+                          </a:xfrm>
+                          <a:prstGeom prst="ellipse">
+                            <a:avLst/>
+                          </a:prstGeom>
+                          <a:ln>
+                            <a:solidFill>
+                              <a:schemeClr val="tx1"/>
+                            </a:solidFill>
+                          </a:ln>
+                        </wps:spPr>
+                        <wps:style>
+                          <a:lnRef idx="2">
+                            <a:schemeClr val="accent6"/>
+                          </a:lnRef>
+                          <a:fillRef idx="1">
+                            <a:schemeClr val="lt1"/>
+                          </a:fillRef>
+                          <a:effectRef idx="0">
+                            <a:schemeClr val="accent6"/>
+                          </a:effectRef>
+                          <a:fontRef idx="minor">
+                            <a:schemeClr val="dk1"/>
+                          </a:fontRef>
+                        </wps:style>
+                        <wps:txbx>
+                          <w:txbxContent>
+                            <w:p>
+                              <w:pPr>
+                                <w:jc w:val="center"/>
+                              </w:pPr>
+                              <w:r>
+                                <w:t xml:space="preserve">Tác tử </w:t>
+                              </w:r>
+                              <w:r>
+                                <w:t>2</w:t>
+                              </w:r>
+                            </w:p>
+                          </w:txbxContent>
+                        </wps:txbx>
+                        <wps:bodyPr rot="0" spcFirstLastPara="0" vertOverflow="overflow" horzOverflow="overflow" vert="horz" wrap="square" lIns="0" tIns="0" rIns="0" bIns="0" numCol="1" spcCol="0" rtlCol="0" fromWordArt="0" anchor="ctr" anchorCtr="0" forceAA="0" compatLnSpc="1">
+                          <a:prstTxWarp prst="textNoShape">
+                            <a:avLst/>
+                          </a:prstTxWarp>
+                          <a:noAutofit/>
+                        </wps:bodyPr>
+                      </wps:wsp>
+                      <wps:wsp>
+                        <wps:cNvPr id="36" name="Oval 36"/>
+                        <wps:cNvSpPr/>
+                        <wps:spPr>
+                          <a:xfrm>
+                            <a:off x="47625" y="2695575"/>
+                            <a:ext cx="800100" cy="800100"/>
+                          </a:xfrm>
+                          <a:prstGeom prst="ellipse">
+                            <a:avLst/>
+                          </a:prstGeom>
+                          <a:ln>
+                            <a:solidFill>
+                              <a:schemeClr val="tx1"/>
+                            </a:solidFill>
+                          </a:ln>
+                        </wps:spPr>
+                        <wps:style>
+                          <a:lnRef idx="2">
+                            <a:schemeClr val="accent6"/>
+                          </a:lnRef>
+                          <a:fillRef idx="1">
+                            <a:schemeClr val="lt1"/>
+                          </a:fillRef>
+                          <a:effectRef idx="0">
+                            <a:schemeClr val="accent6"/>
+                          </a:effectRef>
+                          <a:fontRef idx="minor">
+                            <a:schemeClr val="dk1"/>
+                          </a:fontRef>
+                        </wps:style>
+                        <wps:txbx>
+                          <w:txbxContent>
+                            <w:p>
+                              <w:pPr>
+                                <w:jc w:val="center"/>
+                              </w:pPr>
+                              <w:r>
+                                <w:t xml:space="preserve">Tác tử </w:t>
+                              </w:r>
+                              <w:r>
+                                <w:t>3</w:t>
+                              </w:r>
+                            </w:p>
+                          </w:txbxContent>
+                        </wps:txbx>
+                        <wps:bodyPr rot="0" spcFirstLastPara="0" vertOverflow="overflow" horzOverflow="overflow" vert="horz" wrap="square" lIns="0" tIns="0" rIns="0" bIns="0" numCol="1" spcCol="0" rtlCol="0" fromWordArt="0" anchor="ctr" anchorCtr="0" forceAA="0" compatLnSpc="1">
+                          <a:prstTxWarp prst="textNoShape">
+                            <a:avLst/>
+                          </a:prstTxWarp>
+                          <a:noAutofit/>
+                        </wps:bodyPr>
+                      </wps:wsp>
+                      <wps:wsp>
+                        <wps:cNvPr id="42" name="Straight Arrow Connector 42"/>
+                        <wps:cNvCnPr/>
+                        <wps:spPr>
+                          <a:xfrm flipV="1">
+                            <a:off x="809625" y="419100"/>
+                            <a:ext cx="1143000" cy="133350"/>
+                          </a:xfrm>
+                          <a:prstGeom prst="straightConnector1">
+                            <a:avLst/>
+                          </a:prstGeom>
+                          <a:ln w="19050">
+                            <a:tailEnd type="triangle"/>
+                          </a:ln>
+                        </wps:spPr>
+                        <wps:style>
+                          <a:lnRef idx="1">
+                            <a:schemeClr val="dk1"/>
+                          </a:lnRef>
+                          <a:fillRef idx="0">
+                            <a:schemeClr val="dk1"/>
+                          </a:fillRef>
+                          <a:effectRef idx="0">
+                            <a:schemeClr val="dk1"/>
+                          </a:effectRef>
+                          <a:fontRef idx="minor">
+                            <a:schemeClr val="tx1"/>
+                          </a:fontRef>
+                        </wps:style>
+                        <wps:bodyPr/>
+                      </wps:wsp>
+                      <wps:wsp>
+                        <wps:cNvPr id="50" name="Straight Arrow Connector 50"/>
+                        <wps:cNvCnPr/>
+                        <wps:spPr>
+                          <a:xfrm flipV="1">
+                            <a:off x="800100" y="1190625"/>
+                            <a:ext cx="1162050" cy="600075"/>
+                          </a:xfrm>
+                          <a:prstGeom prst="straightConnector1">
+                            <a:avLst/>
+                          </a:prstGeom>
+                          <a:ln w="19050">
+                            <a:tailEnd type="triangle"/>
+                          </a:ln>
+                        </wps:spPr>
+                        <wps:style>
+                          <a:lnRef idx="1">
+                            <a:schemeClr val="dk1"/>
+                          </a:lnRef>
+                          <a:fillRef idx="0">
+                            <a:schemeClr val="dk1"/>
+                          </a:fillRef>
+                          <a:effectRef idx="0">
+                            <a:schemeClr val="dk1"/>
+                          </a:effectRef>
+                          <a:fontRef idx="minor">
+                            <a:schemeClr val="tx1"/>
+                          </a:fontRef>
+                        </wps:style>
+                        <wps:bodyPr/>
+                      </wps:wsp>
+                      <wps:wsp>
+                        <wps:cNvPr id="51" name="Straight Arrow Connector 51"/>
+                        <wps:cNvCnPr/>
+                        <wps:spPr>
+                          <a:xfrm flipV="1">
+                            <a:off x="847725" y="1752600"/>
+                            <a:ext cx="1095375" cy="1238250"/>
+                          </a:xfrm>
+                          <a:prstGeom prst="straightConnector1">
+                            <a:avLst/>
+                          </a:prstGeom>
+                          <a:ln w="19050">
+                            <a:tailEnd type="triangle"/>
+                          </a:ln>
+                        </wps:spPr>
+                        <wps:style>
+                          <a:lnRef idx="1">
+                            <a:schemeClr val="dk1"/>
+                          </a:lnRef>
+                          <a:fillRef idx="0">
+                            <a:schemeClr val="dk1"/>
+                          </a:fillRef>
+                          <a:effectRef idx="0">
+                            <a:schemeClr val="dk1"/>
+                          </a:effectRef>
+                          <a:fontRef idx="minor">
+                            <a:schemeClr val="tx1"/>
+                          </a:fontRef>
+                        </wps:style>
+                        <wps:bodyPr/>
+                      </wps:wsp>
+                      <wps:wsp>
+                        <wps:cNvPr id="52" name="Rectangle 52"/>
+                        <wps:cNvSpPr/>
+                        <wps:spPr>
+                          <a:xfrm rot="20041175">
+                            <a:off x="345879" y="812662"/>
+                            <a:ext cx="1520420" cy="498405"/>
+                          </a:xfrm>
+                          <a:prstGeom prst="rect">
+                            <a:avLst/>
+                          </a:prstGeom>
+                          <a:ln>
+                            <a:solidFill>
+                              <a:schemeClr val="bg1"/>
+                            </a:solidFill>
+                          </a:ln>
+                        </wps:spPr>
+                        <wps:style>
+                          <a:lnRef idx="2">
+                            <a:schemeClr val="accent6"/>
+                          </a:lnRef>
+                          <a:fillRef idx="1">
+                            <a:schemeClr val="lt1"/>
+                          </a:fillRef>
+                          <a:effectRef idx="0">
+                            <a:schemeClr val="accent6"/>
+                          </a:effectRef>
+                          <a:fontRef idx="minor">
+                            <a:schemeClr val="dk1"/>
+                          </a:fontRef>
+                        </wps:style>
+                        <wps:txbx>
+                          <w:txbxContent>
+                            <w:p>
+                              <w:pPr>
+                                <w:jc w:val="center"/>
+                              </w:pPr>
+                              <w:r>
+                                <w:t>Công bố dịch vụ mà tác tử cung cấp</w:t>
+                              </w:r>
+                            </w:p>
+                          </w:txbxContent>
+                        </wps:txbx>
+                        <wps:bodyPr rot="0" spcFirstLastPara="0" vertOverflow="overflow" horzOverflow="overflow" vert="horz" wrap="square" lIns="91440" tIns="45720" rIns="91440" bIns="45720" numCol="1" spcCol="0" rtlCol="0" fromWordArt="0" anchor="ctr" anchorCtr="0" forceAA="0" compatLnSpc="1">
+                          <a:prstTxWarp prst="textNoShape">
+                            <a:avLst/>
+                          </a:prstTxWarp>
+                          <a:noAutofit/>
+                        </wps:bodyPr>
+                      </wps:wsp>
+                      <wps:wsp>
+                        <wps:cNvPr id="53" name="Oval 53"/>
+                        <wps:cNvSpPr/>
+                        <wps:spPr>
+                          <a:xfrm>
+                            <a:off x="4876800" y="-28575"/>
+                            <a:ext cx="800100" cy="800100"/>
+                          </a:xfrm>
+                          <a:prstGeom prst="ellipse">
+                            <a:avLst/>
+                          </a:prstGeom>
+                          <a:ln>
+                            <a:solidFill>
+                              <a:schemeClr val="tx1"/>
+                            </a:solidFill>
+                          </a:ln>
+                        </wps:spPr>
+                        <wps:style>
+                          <a:lnRef idx="2">
+                            <a:schemeClr val="accent6"/>
+                          </a:lnRef>
+                          <a:fillRef idx="1">
+                            <a:schemeClr val="lt1"/>
+                          </a:fillRef>
+                          <a:effectRef idx="0">
+                            <a:schemeClr val="accent6"/>
+                          </a:effectRef>
+                          <a:fontRef idx="minor">
+                            <a:schemeClr val="dk1"/>
+                          </a:fontRef>
+                        </wps:style>
+                        <wps:txbx>
+                          <w:txbxContent>
+                            <w:p>
+                              <w:pPr>
+                                <w:jc w:val="center"/>
+                              </w:pPr>
+                              <w:r>
+                                <w:t xml:space="preserve">Tác tử </w:t>
+                              </w:r>
+                              <w:r>
+                                <w:t>4</w:t>
+                              </w:r>
+                            </w:p>
+                          </w:txbxContent>
+                        </wps:txbx>
+                        <wps:bodyPr rot="0" spcFirstLastPara="0" vertOverflow="overflow" horzOverflow="overflow" vert="horz" wrap="square" lIns="0" tIns="0" rIns="0" bIns="0" numCol="1" spcCol="0" rtlCol="0" fromWordArt="0" anchor="ctr" anchorCtr="0" forceAA="0" compatLnSpc="1">
+                          <a:prstTxWarp prst="textNoShape">
+                            <a:avLst/>
+                          </a:prstTxWarp>
+                          <a:noAutofit/>
+                        </wps:bodyPr>
+                      </wps:wsp>
+                      <wps:wsp>
+                        <wps:cNvPr id="54" name="Oval 54"/>
+                        <wps:cNvSpPr/>
+                        <wps:spPr>
+                          <a:xfrm>
+                            <a:off x="5067300" y="1323975"/>
+                            <a:ext cx="800100" cy="800100"/>
+                          </a:xfrm>
+                          <a:prstGeom prst="ellipse">
+                            <a:avLst/>
+                          </a:prstGeom>
+                          <a:ln>
+                            <a:solidFill>
+                              <a:schemeClr val="tx1"/>
+                            </a:solidFill>
+                          </a:ln>
+                        </wps:spPr>
+                        <wps:style>
+                          <a:lnRef idx="2">
+                            <a:schemeClr val="accent6"/>
+                          </a:lnRef>
+                          <a:fillRef idx="1">
+                            <a:schemeClr val="lt1"/>
+                          </a:fillRef>
+                          <a:effectRef idx="0">
+                            <a:schemeClr val="accent6"/>
+                          </a:effectRef>
+                          <a:fontRef idx="minor">
+                            <a:schemeClr val="dk1"/>
+                          </a:fontRef>
+                        </wps:style>
+                        <wps:txbx>
+                          <w:txbxContent>
+                            <w:p>
+                              <w:pPr>
+                                <w:jc w:val="center"/>
+                              </w:pPr>
+                              <w:r>
+                                <w:t xml:space="preserve">Tác tử </w:t>
+                              </w:r>
+                              <w:r>
+                                <w:t>5</w:t>
+                              </w:r>
+                            </w:p>
+                          </w:txbxContent>
+                        </wps:txbx>
+                        <wps:bodyPr rot="0" spcFirstLastPara="0" vertOverflow="overflow" horzOverflow="overflow" vert="horz" wrap="square" lIns="0" tIns="0" rIns="0" bIns="0" numCol="1" spcCol="0" rtlCol="0" fromWordArt="0" anchor="ctr" anchorCtr="0" forceAA="0" compatLnSpc="1">
+                          <a:prstTxWarp prst="textNoShape">
+                            <a:avLst/>
+                          </a:prstTxWarp>
+                          <a:noAutofit/>
+                        </wps:bodyPr>
+                      </wps:wsp>
+                      <wps:wsp>
+                        <wps:cNvPr id="55" name="Oval 55"/>
+                        <wps:cNvSpPr/>
+                        <wps:spPr>
+                          <a:xfrm>
+                            <a:off x="5000625" y="2181225"/>
+                            <a:ext cx="800100" cy="800100"/>
+                          </a:xfrm>
+                          <a:prstGeom prst="ellipse">
+                            <a:avLst/>
+                          </a:prstGeom>
+                          <a:ln>
+                            <a:solidFill>
+                              <a:schemeClr val="tx1"/>
+                            </a:solidFill>
+                          </a:ln>
+                        </wps:spPr>
+                        <wps:style>
+                          <a:lnRef idx="2">
+                            <a:schemeClr val="accent6"/>
+                          </a:lnRef>
+                          <a:fillRef idx="1">
+                            <a:schemeClr val="lt1"/>
+                          </a:fillRef>
+                          <a:effectRef idx="0">
+                            <a:schemeClr val="accent6"/>
+                          </a:effectRef>
+                          <a:fontRef idx="minor">
+                            <a:schemeClr val="dk1"/>
+                          </a:fontRef>
+                        </wps:style>
+                        <wps:txbx>
+                          <w:txbxContent>
+                            <w:p>
+                              <w:pPr>
+                                <w:jc w:val="center"/>
+                              </w:pPr>
+                              <w:r>
+                                <w:t xml:space="preserve">Tác tử </w:t>
+                              </w:r>
+                              <w:r>
+                                <w:t>6</w:t>
+                              </w:r>
+                            </w:p>
+                          </w:txbxContent>
+                        </wps:txbx>
+                        <wps:bodyPr rot="0" spcFirstLastPara="0" vertOverflow="overflow" horzOverflow="overflow" vert="horz" wrap="square" lIns="0" tIns="0" rIns="0" bIns="0" numCol="1" spcCol="0" rtlCol="0" fromWordArt="0" anchor="ctr" anchorCtr="0" forceAA="0" compatLnSpc="1">
+                          <a:prstTxWarp prst="textNoShape">
+                            <a:avLst/>
+                          </a:prstTxWarp>
+                          <a:noAutofit/>
+                        </wps:bodyPr>
+                      </wps:wsp>
+                      <wps:wsp>
+                        <wps:cNvPr id="56" name="Straight Arrow Connector 56"/>
+                        <wps:cNvCnPr>
+                          <a:stCxn id="53" idx="2"/>
+                        </wps:cNvCnPr>
+                        <wps:spPr>
+                          <a:xfrm flipH="1">
+                            <a:off x="3857625" y="371475"/>
+                            <a:ext cx="1019175" cy="133350"/>
+                          </a:xfrm>
+                          <a:prstGeom prst="straightConnector1">
+                            <a:avLst/>
+                          </a:prstGeom>
+                          <a:ln w="19050">
+                            <a:tailEnd type="triangle"/>
+                          </a:ln>
+                        </wps:spPr>
+                        <wps:style>
+                          <a:lnRef idx="1">
+                            <a:schemeClr val="dk1"/>
+                          </a:lnRef>
+                          <a:fillRef idx="0">
+                            <a:schemeClr val="dk1"/>
+                          </a:fillRef>
+                          <a:effectRef idx="0">
+                            <a:schemeClr val="dk1"/>
+                          </a:effectRef>
+                          <a:fontRef idx="minor">
+                            <a:schemeClr val="tx1"/>
+                          </a:fontRef>
+                        </wps:style>
+                        <wps:bodyPr/>
+                      </wps:wsp>
+                      <wps:wsp>
+                        <wps:cNvPr id="57" name="Straight Arrow Connector 57"/>
+                        <wps:cNvCnPr>
+                          <a:stCxn id="54" idx="2"/>
+                        </wps:cNvCnPr>
+                        <wps:spPr>
+                          <a:xfrm flipH="1" flipV="1">
+                            <a:off x="3886202" y="1057275"/>
+                            <a:ext cx="1181098" cy="666750"/>
+                          </a:xfrm>
+                          <a:prstGeom prst="straightConnector1">
+                            <a:avLst/>
+                          </a:prstGeom>
+                          <a:ln w="19050">
+                            <a:tailEnd type="triangle"/>
+                          </a:ln>
+                        </wps:spPr>
+                        <wps:style>
+                          <a:lnRef idx="1">
+                            <a:schemeClr val="dk1"/>
+                          </a:lnRef>
+                          <a:fillRef idx="0">
+                            <a:schemeClr val="dk1"/>
+                          </a:fillRef>
+                          <a:effectRef idx="0">
+                            <a:schemeClr val="dk1"/>
+                          </a:effectRef>
+                          <a:fontRef idx="minor">
+                            <a:schemeClr val="tx1"/>
+                          </a:fontRef>
+                        </wps:style>
+                        <wps:bodyPr/>
+                      </wps:wsp>
+                      <wps:wsp>
+                        <wps:cNvPr id="58" name="Straight Arrow Connector 58"/>
+                        <wps:cNvCnPr/>
+                        <wps:spPr>
+                          <a:xfrm flipH="1" flipV="1">
+                            <a:off x="3886201" y="1724025"/>
+                            <a:ext cx="1133474" cy="752475"/>
+                          </a:xfrm>
+                          <a:prstGeom prst="straightConnector1">
+                            <a:avLst/>
+                          </a:prstGeom>
+                          <a:ln w="19050">
+                            <a:tailEnd type="triangle"/>
+                          </a:ln>
+                        </wps:spPr>
+                        <wps:style>
+                          <a:lnRef idx="1">
+                            <a:schemeClr val="dk1"/>
+                          </a:lnRef>
+                          <a:fillRef idx="0">
+                            <a:schemeClr val="dk1"/>
+                          </a:fillRef>
+                          <a:effectRef idx="0">
+                            <a:schemeClr val="dk1"/>
+                          </a:effectRef>
+                          <a:fontRef idx="minor">
+                            <a:schemeClr val="tx1"/>
+                          </a:fontRef>
+                        </wps:style>
+                        <wps:bodyPr/>
+                      </wps:wsp>
+                      <wps:wsp>
+                        <wps:cNvPr id="59" name="Rectangle 59"/>
+                        <wps:cNvSpPr/>
+                        <wps:spPr>
+                          <a:xfrm rot="918836">
+                            <a:off x="4029074" y="666750"/>
+                            <a:ext cx="1308735" cy="571500"/>
+                          </a:xfrm>
+                          <a:prstGeom prst="rect">
+                            <a:avLst/>
+                          </a:prstGeom>
+                          <a:ln>
+                            <a:solidFill>
+                              <a:schemeClr val="bg1"/>
+                            </a:solidFill>
+                          </a:ln>
+                        </wps:spPr>
+                        <wps:style>
+                          <a:lnRef idx="2">
+                            <a:schemeClr val="accent6"/>
+                          </a:lnRef>
+                          <a:fillRef idx="1">
+                            <a:schemeClr val="lt1"/>
+                          </a:fillRef>
+                          <a:effectRef idx="0">
+                            <a:schemeClr val="accent6"/>
+                          </a:effectRef>
+                          <a:fontRef idx="minor">
+                            <a:schemeClr val="dk1"/>
+                          </a:fontRef>
+                        </wps:style>
+                        <wps:txbx>
+                          <w:txbxContent>
+                            <w:p>
+                              <w:pPr>
+                                <w:jc w:val="center"/>
+                              </w:pPr>
+                              <w:r>
+                                <w:t>Tìm kiếm dịch vụ được yêu cầu</w:t>
+                              </w:r>
+                            </w:p>
+                          </w:txbxContent>
+                        </wps:txbx>
+                        <wps:bodyPr rot="0" spcFirstLastPara="0" vertOverflow="overflow" horzOverflow="overflow" vert="horz" wrap="square" lIns="91440" tIns="45720" rIns="91440" bIns="45720" numCol="1" spcCol="0" rtlCol="0" fromWordArt="0" anchor="ctr" anchorCtr="0" forceAA="0" compatLnSpc="1">
+                          <a:prstTxWarp prst="textNoShape">
+                            <a:avLst/>
+                          </a:prstTxWarp>
+                          <a:noAutofit/>
+                        </wps:bodyPr>
+                      </wps:wsp>
+                    </wpg:wgp>
+                  </a:graphicData>
+                </a:graphic>
+                <wp14:sizeRelH relativeFrom="margin">
+                  <wp14:pctWidth>0</wp14:pctWidth>
+                </wp14:sizeRelH>
+                <wp14:sizeRelV relativeFrom="margin">
+                  <wp14:pctHeight>0</wp14:pctHeight>
+                </wp14:sizeRelV>
+              </wp:anchor>
+            </w:drawing>
+          </mc:Choice>
+          <mc:Fallback>
+            <w:pict>
+              <v:group w14:anchorId="27B677F1" id="Group 3" o:spid="_x0000_s1055" style="position:absolute;left:0;text-align:left;margin-left:0;margin-top:5.25pt;width:462pt;height:277.5pt;z-index:251696128;mso-position-horizontal-relative:margin;mso-width-relative:margin;mso-height-relative:margin" coordorigin=",-285" coordsize="58674,35242" o:gfxdata="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">
+                <v:group id="Group 18" o:spid="_x0000_s1056" style="position:absolute;left:19526;top:762;width:19240;height:25908" coordsize="19240,25908" o:gfxdata="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">
+                  <v:rect id="Rectangle 21" o:spid="_x0000_s1057" style="position:absolute;width:19240;height:25908;visibility:visible;mso-wrap-style:square;v-text-anchor:middle" o:gfxdata="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" fillcolor="white [3201]" strokecolor="black [3213]" strokeweight="1pt"/>
+                  <v:rect id="Rectangle 22" o:spid="_x0000_s1058" style="position:absolute;left:1524;top:19145;width:16668;height:5620;visibility:visible;mso-wrap-style:square;v-text-anchor:middle" o:gfxdata="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" fillcolor="white [3201]" strokecolor="white [3212]" strokeweight="1pt">
+                    <v:textbox>
+                      <w:txbxContent>
+                        <w:p>
+                          <w:pPr>
+                            <w:jc w:val="center"/>
+                            <w:rPr>
+                              <w:b/>
+                            </w:rPr>
+                          </w:pPr>
+                          <w:r>
+                            <w:rPr>
+                              <w:b/>
+                            </w:rPr>
+                            <w:t>Dịch vụ trang vàng</w:t>
+                          </w:r>
+                        </w:p>
+                        <w:p>
+                          <w:pPr>
+                            <w:jc w:val="center"/>
+                            <w:rPr>
+                              <w:b/>
+                            </w:rPr>
+                          </w:pPr>
+                          <w:r>
+                            <w:rPr>
+                              <w:b/>
+                            </w:rPr>
+                            <w:t>Yellow pages service</w:t>
+                          </w:r>
+                        </w:p>
+                      </w:txbxContent>
+                    </v:textbox>
+                  </v:rect>
+                  <v:rect id="Rectangle 24" o:spid="_x0000_s1059" style="position:absolute;left:2000;top:1143;width:16289;height:5905;visibility:visible;mso-wrap-style:none;v-text-anchor:middle" o:gfxdata="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" fillcolor="white [3201]" strokecolor="black [3213]" strokeweight="1pt">
+                    <v:textbox inset="2.88pt,0,2.88pt,0">
+                      <w:txbxContent>
+                        <w:p>
+                          <w:pPr>
+                            <w:spacing w:after="0" w:line="240" w:lineRule="auto"/>
+                          </w:pPr>
+                          <w:r>
+                            <w:t xml:space="preserve">Tác tử </w:t>
+                          </w:r>
+                          <w:r>
+                            <w:t xml:space="preserve">1:    </w:t>
+                          </w:r>
+                          <w:r>
+                            <w:t>- Dịch vụ X</w:t>
+                          </w:r>
+                        </w:p>
+                        <w:p>
+                          <w:pPr>
+                            <w:spacing w:after="0" w:line="240" w:lineRule="auto"/>
+                          </w:pPr>
+                          <w:r>
+                            <w:t xml:space="preserve">               </w:t>
+                          </w:r>
+                          <w:r>
+                            <w:t xml:space="preserve">   </w:t>
+                          </w:r>
+                          <w:r>
+                            <w:t>- Dịch vụ Y</w:t>
+                          </w:r>
+                        </w:p>
+                      </w:txbxContent>
+                    </v:textbox>
+                  </v:rect>
+                  <v:rect id="Rectangle 26" o:spid="_x0000_s1060" style="position:absolute;left:2000;top:8096;width:16288;height:3238;visibility:visible;mso-wrap-style:square;v-text-anchor:middle" o:gfxdata="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" fillcolor="white [3201]" strokecolor="black [3213]" strokeweight="1pt">
+                    <v:textbox inset="2.88pt,0,2.88pt,0">
+                      <w:txbxContent>
+                        <w:p>
+                          <w:pPr>
+                            <w:spacing w:after="0" w:line="240" w:lineRule="auto"/>
+                          </w:pPr>
+                          <w:r>
+                            <w:t xml:space="preserve">Tác tử </w:t>
+                          </w:r>
+                          <w:r>
+                            <w:t xml:space="preserve">2:    </w:t>
+                          </w:r>
+                          <w:r>
+                            <w:t>- Dịch vụ</w:t>
+                          </w:r>
+                          <w:r>
+                            <w:t xml:space="preserve"> Z</w:t>
+                          </w:r>
+                        </w:p>
+                      </w:txbxContent>
+                    </v:textbox>
+                  </v:rect>
+                  <v:rect id="Rectangle 32" o:spid="_x0000_s1061" style="position:absolute;left:2000;top:12382;width:16288;height:6096;visibility:visible;mso-wrap-style:square;v-text-anchor:middle" o:gfxdata="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" fillcolor="white [3201]" strokecolor="black [3213]" strokeweight="1pt">
+                    <v:textbox inset="2.88pt,0,2.88pt,0">
+                      <w:txbxContent>
+                        <w:p>
+                          <w:pPr>
+                            <w:spacing w:after="0" w:line="240" w:lineRule="auto"/>
+                          </w:pPr>
+                          <w:r>
+                            <w:t xml:space="preserve">Tác tử </w:t>
+                          </w:r>
+                          <w:r>
+                            <w:t xml:space="preserve">3:   </w:t>
+                          </w:r>
+                          <w:r>
+                            <w:t>- Dịch vụ</w:t>
+                          </w:r>
+                          <w:r>
+                            <w:t xml:space="preserve"> W</w:t>
+                          </w:r>
+                        </w:p>
+                        <w:p>
+                          <w:pPr>
+                            <w:spacing w:after="0" w:line="240" w:lineRule="auto"/>
+                          </w:pPr>
+                          <w:r>
+                            <w:t xml:space="preserve">                 - Dịch vụ K</w:t>
+                          </w:r>
+                        </w:p>
+                        <w:p>
+                          <w:pPr>
+                            <w:spacing w:after="0" w:line="240" w:lineRule="auto"/>
+                          </w:pPr>
+                          <w:r>
+                            <w:t xml:space="preserve">                 - Dịch vụ H</w:t>
+                          </w:r>
+                        </w:p>
+                      </w:txbxContent>
+                    </v:textbox>
+                  </v:rect>
+                </v:group>
+                <v:oval id="Oval 33" o:spid="_x0000_s1062" style="position:absolute;top:1238;width:8001;height:8001;visibility:visible;mso-wrap-style:square;v-text-anchor:middle" o:gfxdata="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" fillcolor="white [3201]" strokecolor="black [3213]" strokeweight="1pt">
+                  <v:stroke joinstyle="miter"/>
+                  <v:textbox inset="0,0,0,0">
+                    <w:txbxContent>
+                      <w:p>
+                        <w:pPr>
+                          <w:jc w:val="center"/>
+                        </w:pPr>
+                        <w:r>
+                          <w:t>Tác tử 1</w:t>
+                        </w:r>
+                      </w:p>
+                    </w:txbxContent>
+                  </v:textbox>
+                </v:oval>
+                <v:oval id="Oval 34" o:spid="_x0000_s1063" style="position:absolute;left:952;top:16764;width:8001;height:8001;visibility:visible;mso-wrap-style:square;v-text-anchor:middle" o:gfxdata="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" fillcolor="white [3201]" strokecolor="black [3213]" strokeweight="1pt">
+                  <v:stroke joinstyle="miter"/>
+                  <v:textbox inset="0,0,0,0">
+                    <w:txbxContent>
+                      <w:p>
+                        <w:pPr>
+                          <w:jc w:val="center"/>
+                        </w:pPr>
+                        <w:r>
+                          <w:t xml:space="preserve">Tác tử </w:t>
+                        </w:r>
+                        <w:r>
+                          <w:t>2</w:t>
+                        </w:r>
+                      </w:p>
+                    </w:txbxContent>
+                  </v:textbox>
+                </v:oval>
+                <v:oval id="Oval 36" o:spid="_x0000_s1064" style="position:absolute;left:476;top:26955;width:8001;height:8001;visibility:visible;mso-wrap-style:square;v-text-anchor:middle" o:gfxdata="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" fillcolor="white [3201]" strokecolor="black [3213]" strokeweight="1pt">
+                  <v:stroke joinstyle="miter"/>
+                  <v:textbox inset="0,0,0,0">
+                    <w:txbxContent>
+                      <w:p>
+                        <w:pPr>
+                          <w:jc w:val="center"/>
+                        </w:pPr>
+                        <w:r>
+                          <w:t xml:space="preserve">Tác tử </w:t>
+                        </w:r>
+                        <w:r>
+                          <w:t>3</w:t>
+                        </w:r>
+                      </w:p>
+                    </w:txbxContent>
+                  </v:textbox>
+                </v:oval>
+                <v:shape id="Straight Arrow Connector 42" o:spid="_x0000_s1065" type="#_x0000_t32" style="position:absolute;left:8096;top:4191;width:11430;height:1333;flip:y;visibility:visible;mso-wrap-style:square" o:connectortype="straight" o:gfxdata="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" strokecolor="black [3200]" strokeweight="1.5pt">
+                  <v:stroke endarrow="block" joinstyle="miter"/>
+                </v:shape>
+                <v:shape id="Straight Arrow Connector 50" o:spid="_x0000_s1066" type="#_x0000_t32" style="position:absolute;left:8001;top:11906;width:11620;height:6001;flip:y;visibility:visible;mso-wrap-style:square" o:connectortype="straight" o:gfxdata="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" strokecolor="black [3200]" strokeweight="1.5pt">
+                  <v:stroke endarrow="block" joinstyle="miter"/>
+                </v:shape>
+                <v:shape id="Straight Arrow Connector 51" o:spid="_x0000_s1067" type="#_x0000_t32" style="position:absolute;left:8477;top:17526;width:10954;height:12382;flip:y;visibility:visible;mso-wrap-style:square" o:connectortype="straight" o:gfxdata="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" strokecolor="black [3200]" strokeweight="1.5pt">
+                  <v:stroke endarrow="block" joinstyle="miter"/>
+                </v:shape>
+                <v:rect id="Rectangle 52" o:spid="_x0000_s1068" style="position:absolute;left:3458;top:8126;width:15204;height:4984;rotation:-1702653fd;visibility:visible;mso-wrap-style:square;v-text-anchor:middle" o:gfxdata="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" fillcolor="white [3201]" strokecolor="white [3212]" strokeweight="1pt">
+                  <v:textbox>
+                    <w:txbxContent>
+                      <w:p>
+                        <w:pPr>
+                          <w:jc w:val="center"/>
+                        </w:pPr>
+                        <w:r>
+                          <w:t>Công bố dịch vụ mà tác tử cung cấp</w:t>
+                        </w:r>
+                      </w:p>
+                    </w:txbxContent>
+                  </v:textbox>
+                </v:rect>
+                <v:oval id="Oval 53" o:spid="_x0000_s1069" style="position:absolute;left:48768;top:-285;width:8001;height:8000;visibility:visible;mso-wrap-style:square;v-text-anchor:middle" o:gfxdata="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" fillcolor="white [3201]" strokecolor="black [3213]" strokeweight="1pt">
+                  <v:stroke joinstyle="miter"/>
+                  <v:textbox inset="0,0,0,0">
+                    <w:txbxContent>
+                      <w:p>
+                        <w:pPr>
+                          <w:jc w:val="center"/>
+                        </w:pPr>
+                        <w:r>
+                          <w:t xml:space="preserve">Tác tử </w:t>
+                        </w:r>
+                        <w:r>
+                          <w:t>4</w:t>
+                        </w:r>
+                      </w:p>
+                    </w:txbxContent>
+                  </v:textbox>
+                </v:oval>
+                <v:oval id="Oval 54" o:spid="_x0000_s1070" style="position:absolute;left:50673;top:13239;width:8001;height:8001;visibility:visible;mso-wrap-style:square;v-text-anchor:middle" o:gfxdata="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" fillcolor="white [3201]" strokecolor="black [3213]" strokeweight="1pt">
+                  <v:stroke joinstyle="miter"/>
+                  <v:textbox inset="0,0,0,0">
+                    <w:txbxContent>
+                      <w:p>
+                        <w:pPr>
+                          <w:jc w:val="center"/>
+                        </w:pPr>
+                        <w:r>
+                          <w:t xml:space="preserve">Tác tử </w:t>
+                        </w:r>
+                        <w:r>
+                          <w:t>5</w:t>
+                        </w:r>
+                      </w:p>
+                    </w:txbxContent>
+                  </v:textbox>
+                </v:oval>
+                <v:oval id="Oval 55" o:spid="_x0000_s1071" style="position:absolute;left:50006;top:21812;width:8001;height:8001;visibility:visible;mso-wrap-style:square;v-text-anchor:middle" o:gfxdata="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" fillcolor="white [3201]" strokecolor="black [3213]" strokeweight="1pt">
+                  <v:stroke joinstyle="miter"/>
+                  <v:textbox inset="0,0,0,0">
+                    <w:txbxContent>
+                      <w:p>
+                        <w:pPr>
+                          <w:jc w:val="center"/>
+                        </w:pPr>
+                        <w:r>
+                          <w:t xml:space="preserve">Tác tử </w:t>
+                        </w:r>
+                        <w:r>
+                          <w:t>6</w:t>
+                        </w:r>
+                      </w:p>
+                    </w:txbxContent>
+                  </v:textbox>
+                </v:oval>
+                <v:shape id="Straight Arrow Connector 56" o:spid="_x0000_s1072" type="#_x0000_t32" style="position:absolute;left:38576;top:3714;width:10192;height:1334;flip:x;visibility:visible;mso-wrap-style:square" o:connectortype="straight" o:gfxdata="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" strokecolor="black [3200]" strokeweight="1.5pt">
+                  <v:stroke endarrow="block" joinstyle="miter"/>
+                </v:shape>
+                <v:shape id="Straight Arrow Connector 57" o:spid="_x0000_s1073" type="#_x0000_t32" style="position:absolute;left:38862;top:10572;width:11811;height:6668;flip:x y;visibility:visible;mso-wrap-style:square" o:connectortype="straight" o:gfxdata="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" strokecolor="black [3200]" strokeweight="1.5pt">
+                  <v:stroke endarrow="block" joinstyle="miter"/>
+                </v:shape>
+                <v:shape id="Straight Arrow Connector 58" o:spid="_x0000_s1074" type="#_x0000_t32" style="position:absolute;left:38862;top:17240;width:11334;height:7525;flip:x y;visibility:visible;mso-wrap-style:square" o:connectortype="straight" o:gfxdata="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" strokecolor="black [3200]" strokeweight="1.5pt">
+                  <v:stroke endarrow="block" joinstyle="miter"/>
+                </v:shape>
+                <v:rect id="Rectangle 59" o:spid="_x0000_s1075" style="position:absolute;left:40290;top:6667;width:13088;height:5715;rotation:1003614fd;visibility:visible;mso-wrap-style:square;v-text-anchor:middle" o:gfxdata="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" fillcolor="white [3201]" strokecolor="white [3212]" strokeweight="1pt">
+                  <v:textbox>
+                    <w:txbxContent>
+                      <w:p>
+                        <w:pPr>
+                          <w:jc w:val="center"/>
+                        </w:pPr>
+                        <w:r>
+                          <w:t>Tìm kiếm dịch vụ được yêu cầu</w:t>
+                        </w:r>
+                      </w:p>
+                    </w:txbxContent>
+                  </v:textbox>
+                </v:rect>
+                <w10:wrap anchorx="margin"/>
+              </v:group>
+            </w:pict>
+          </mc:Fallback>
+        </mc:AlternateContent>
+      </w:r>
     </w:p>
     <w:p>
       <w:pPr>
@@ -7908,6 +9184,992 @@
       <w:pPr>
         <w:jc w:val="both"/>
       </w:pPr>
+    </w:p>
+    <w:p>
+      <w:pPr>
+        <w:jc w:val="both"/>
+      </w:pPr>
+    </w:p>
+    <w:p>
+      <w:pPr>
+        <w:jc w:val="both"/>
+      </w:pPr>
+    </w:p>
+    <w:p>
+      <w:pPr>
+        <w:jc w:val="both"/>
+      </w:pPr>
+    </w:p>
+    <w:p>
+      <w:pPr>
+        <w:jc w:val="both"/>
+      </w:pPr>
+    </w:p>
+    <w:p>
+      <w:pPr>
+        <w:jc w:val="both"/>
+      </w:pPr>
+    </w:p>
+    <w:p>
+      <w:pPr>
+        <w:jc w:val="both"/>
+      </w:pPr>
+    </w:p>
+    <w:p>
+      <w:pPr>
+        <w:spacing w:before="120" w:after="120" w:line="312" w:lineRule="auto"/>
+        <w:jc w:val="both"/>
+      </w:pPr>
+    </w:p>
+    <w:p>
+      <w:pPr>
+        <w:pStyle w:val="Caption"/>
+        <w:spacing w:before="120" w:after="120" w:line="312" w:lineRule="auto"/>
+        <w:jc w:val="center"/>
+        <w:rPr>
+          <w:i w:val="0"/>
+          <w:color w:val="auto"/>
+          <w:sz w:val="26"/>
+          <w:szCs w:val="26"/>
+        </w:rPr>
+      </w:pPr>
+      <w:r>
+        <w:rPr>
+          <w:i w:val="0"/>
+          <w:color w:val="auto"/>
+          <w:sz w:val="26"/>
+          <w:szCs w:val="26"/>
+        </w:rPr>
+        <w:t xml:space="preserve">Hình </w:t>
+      </w:r>
+      <w:r>
+        <w:rPr>
+          <w:i w:val="0"/>
+          <w:color w:val="auto"/>
+          <w:sz w:val="26"/>
+          <w:szCs w:val="26"/>
+        </w:rPr>
+        <w:fldChar w:fldCharType="begin"/>
+      </w:r>
+      <w:r>
+        <w:rPr>
+          <w:i w:val="0"/>
+          <w:color w:val="auto"/>
+          <w:sz w:val="26"/>
+          <w:szCs w:val="26"/>
+        </w:rPr>
+        <w:instrText xml:space="preserve"> SEQ Hình \* ARABIC </w:instrText>
+      </w:r>
+      <w:r>
+        <w:rPr>
+          <w:i w:val="0"/>
+          <w:color w:val="auto"/>
+          <w:sz w:val="26"/>
+          <w:szCs w:val="26"/>
+        </w:rPr>
+        <w:fldChar w:fldCharType="separate"/>
+      </w:r>
+      <w:r>
+        <w:rPr>
+          <w:i w:val="0"/>
+          <w:noProof/>
+          <w:color w:val="auto"/>
+          <w:sz w:val="26"/>
+          <w:szCs w:val="26"/>
+        </w:rPr>
+        <w:t>9</w:t>
+      </w:r>
+      <w:r>
+        <w:rPr>
+          <w:i w:val="0"/>
+          <w:color w:val="auto"/>
+          <w:sz w:val="26"/>
+          <w:szCs w:val="26"/>
+        </w:rPr>
+        <w:fldChar w:fldCharType="end"/>
+      </w:r>
+      <w:r>
+        <w:rPr>
+          <w:i w:val="0"/>
+          <w:color w:val="auto"/>
+          <w:sz w:val="26"/>
+          <w:szCs w:val="26"/>
+        </w:rPr>
+        <w:t>: Dịch vụ trang vàng</w:t>
+      </w:r>
+    </w:p>
+    <w:p>
+      <w:pPr>
+        <w:spacing w:before="120" w:after="120" w:line="312" w:lineRule="auto"/>
+        <w:jc w:val="both"/>
+      </w:pPr>
+      <w:r>
+        <w:t xml:space="preserve">Một dịch vụ trang vàng cho phép các tác tử công bố mô tả của một hay nhiều dịch vụ mà chúng cung cấp để các tác tử khác có thể dễ dàng tìm kiếm và sử dụng chúng. Hình 9, mô tả một cái nhìn khái quát về dịch vụ trang vàng, các tác tử 1, tác tử 2, tác tử 3 là </w:t>
+      </w:r>
+      <w:r>
+        <w:lastRenderedPageBreak/>
+        <w:t xml:space="preserve">những tác tử cung cấp dịch vụ, chúng sẽ công bố dịch vụ mà chúng cung cấp lên dịch vụ trang vàng, các tác tử 4, tác tử 5, tác tử 6 là những tác tử cần sử dụng dịch vụ, chúng sẽ tìm kiếm trên trang dịch vụ trang vàng loại dịch vụ mà chúng cần để sử dụng. Mọi tác tử có thể vừa tìm kiếm các dịch vụ và vừa có thể sử dụng các dịch vụ. Đăng ký, hủy đăng ký, thay đổi và tìm kiếm các dịch vụ có thể được thực hiện bất cứ lúc nào trong suốt thời gian sống của tác tử. Dịch vụ trang vàng trong JADE, phù hợp với đặc tả quản lí tác tử FIPA (FIPA Agent Management), được cung cấp bởi một tác tử đặc biệt gọi là DF (Directory Facilitator). </w:t>
+      </w:r>
+      <w:r>
+        <w:t xml:space="preserve">Mỗi nền tảng tuân thủ chuẩn </w:t>
+      </w:r>
+      <w:r>
+        <w:t xml:space="preserve">FIPA </w:t>
+      </w:r>
+      <w:r>
+        <w:t xml:space="preserve">nên chưa một tác tử </w:t>
+      </w:r>
+      <w:r>
+        <w:t>DF mặc định (</w:t>
+      </w:r>
+      <w:r>
+        <w:t>tên gọi là “df @ &lt;platform-name&gt;”</w:t>
+      </w:r>
+      <w:r>
+        <w:t xml:space="preserve">). </w:t>
+      </w:r>
+      <w:r>
+        <w:t>Các t</w:t>
+      </w:r>
+      <w:r>
+        <w:t xml:space="preserve">ác tử DF khác có thể được triển khai nếu cần thiết và một số tác tử DF (bao gồm cả các mặc định) có thể liên </w:t>
+      </w:r>
+      <w:r>
+        <w:t>lại với nhau để cung cấp một danh mục dịch vụ trang vàng phân tán.</w:t>
+      </w:r>
+    </w:p>
+    <w:p>
+      <w:pPr>
+        <w:pStyle w:val="Heading4"/>
+      </w:pPr>
+      <w:r>
+        <w:t>I.4.2</w:t>
+      </w:r>
+      <w:r>
+        <w:t>.</w:t>
+      </w:r>
+      <w:r>
+        <w:t xml:space="preserve"> Tương tác với tác tử DF</w:t>
+      </w:r>
+    </w:p>
+    <w:p>
+      <w:r>
+        <w:t>Vì</w:t>
+      </w:r>
+      <w:r>
+        <w:t xml:space="preserve"> DF là mộ</w:t>
+      </w:r>
+      <w:r>
+        <w:t>t tác tử</w:t>
+      </w:r>
+      <w:r>
+        <w:t xml:space="preserve">, nó có thể tương tác </w:t>
+      </w:r>
+      <w:r>
+        <w:t xml:space="preserve">như </w:t>
+      </w:r>
+      <w:r>
+        <w:t>với bất kỳ</w:t>
+      </w:r>
+      <w:r>
+        <w:t xml:space="preserve"> tác tử</w:t>
+      </w:r>
+      <w:r>
+        <w:t xml:space="preserve"> nào khác bằng cách trao đổ</w:t>
+      </w:r>
+      <w:r>
+        <w:t>i các tin nhắn</w:t>
+      </w:r>
+      <w:r>
+        <w:t xml:space="preserve"> ACL sử dụng một ngôn ngữ nội dung thích hợp (ví dụ như ngôn ngữ SL0)</w:t>
+      </w:r>
+      <w:r>
+        <w:t xml:space="preserve"> </w:t>
+      </w:r>
+      <w:r>
+        <w:t>và một bản thể phù hợp</w:t>
+      </w:r>
+      <w:r>
+        <w:t xml:space="preserve"> </w:t>
+      </w:r>
+      <w:r>
+        <w:t>(</w:t>
+      </w:r>
+      <w:r>
+        <w:t xml:space="preserve">ví dụ bản thể </w:t>
+      </w:r>
+      <w:r>
+        <w:t>FIPA-agent-management)</w:t>
+      </w:r>
+      <w:r>
+        <w:t xml:space="preserve">  theo như định nghĩa của chuẩn </w:t>
+      </w:r>
+      <w:r>
+        <w:t>FIPA</w:t>
+      </w:r>
+      <w:r>
+        <w:t xml:space="preserve">. </w:t>
+      </w:r>
+      <w:r>
+        <w:t xml:space="preserve">Để đơn giản hóa các tương tác, JADE cung cấp lớp jade.domain.Service mà nó có thể </w:t>
+      </w:r>
+      <w:r>
+        <w:t>công bố và tìm kiếm</w:t>
+      </w:r>
+      <w:r>
+        <w:t xml:space="preserve"> các dịch vụ thông qua </w:t>
+      </w:r>
+      <w:r>
+        <w:t>việc gọi một số</w:t>
+      </w:r>
+      <w:r>
+        <w:t xml:space="preserve"> phương thức.</w:t>
+      </w:r>
+    </w:p>
+    <w:p>
+      <w:r>
+        <w:rPr>
+          <w:b/>
+        </w:rPr>
+        <w:t>Công bố dịch vụ:</w:t>
+      </w:r>
+      <w:r>
+        <w:t xml:space="preserve"> </w:t>
+      </w:r>
+      <w:r>
+        <w:t>Mộ</w:t>
+      </w:r>
+      <w:r>
+        <w:t>t tác tử</w:t>
+      </w:r>
+      <w:r>
+        <w:t xml:space="preserve"> muốn </w:t>
+      </w:r>
+      <w:r>
+        <w:t>công bố</w:t>
+      </w:r>
+      <w:r>
+        <w:t xml:space="preserve"> một hoặc nhiều dịch vụ phải cung cấp DF với một mô tả bao gồm AID riêng của mình, một danh sách các dịch vụ </w:t>
+      </w:r>
+      <w:r>
+        <w:t xml:space="preserve">được </w:t>
+      </w:r>
+      <w:r>
+        <w:t xml:space="preserve">cung cấp và tùy chọn </w:t>
+      </w:r>
+      <w:r>
+        <w:t xml:space="preserve">là </w:t>
+      </w:r>
+      <w:r>
+        <w:t xml:space="preserve">danh sách ngôn ngữ và bản thể </w:t>
+      </w:r>
+      <w:r>
+        <w:t>(</w:t>
+      </w:r>
+      <w:r>
+        <w:t>ontologies</w:t>
+      </w:r>
+      <w:r>
+        <w:t>) mà các tác tử</w:t>
+      </w:r>
+      <w:r>
+        <w:t xml:space="preserve"> khác phải sử dụng để tương tác với nó.</w:t>
+      </w:r>
+      <w:r>
+        <w:t xml:space="preserve"> </w:t>
+      </w:r>
+      <w:r>
+        <w:t xml:space="preserve">Mỗi mô tả </w:t>
+      </w:r>
+      <w:r>
+        <w:t xml:space="preserve">dịch vụ được cung cấp </w:t>
+      </w:r>
+      <w:r>
+        <w:t xml:space="preserve">phải bao gồm </w:t>
+      </w:r>
+      <w:r>
+        <w:t>kiểu</w:t>
+      </w:r>
+      <w:r>
+        <w:t xml:space="preserve"> dịch vụ, tên dịch vụ, các ngôn ngữ và bản thể yêu cầu sử dụng dịch vụ và một tập hợp các thuộc tính dịch vụ cụ thể dưới hình thức cặp khóa-giá trị.</w:t>
+      </w:r>
+      <w:r>
+        <w:t xml:space="preserve"> </w:t>
+      </w:r>
+      <w:r>
+        <w:t xml:space="preserve">Các </w:t>
+      </w:r>
+      <w:r>
+        <w:t xml:space="preserve">lớp </w:t>
+      </w:r>
+      <w:r>
+        <w:t>DFAgentDescription, ServiceDescription</w:t>
+      </w:r>
+      <w:r>
+        <w:t xml:space="preserve"> và </w:t>
+      </w:r>
+      <w:r>
+        <w:t>Property</w:t>
+      </w:r>
+      <w:r>
+        <w:t xml:space="preserve"> đều là các lớp trừu tượng,</w:t>
+      </w:r>
+      <w:r>
+        <w:t xml:space="preserve"> </w:t>
+      </w:r>
+      <w:r>
+        <w:t xml:space="preserve">được định nghĩa trong gói </w:t>
+      </w:r>
+      <w:r>
+        <w:t>jade.domain.FIPAAgent</w:t>
+      </w:r>
+      <w:r>
+        <w:t>.</w:t>
+      </w:r>
+    </w:p>
+    <w:p>
+      <w:pPr>
+        <w:spacing w:before="120" w:after="120" w:line="312" w:lineRule="auto"/>
+        <w:jc w:val="both"/>
+      </w:pPr>
+      <w:r>
+        <w:t xml:space="preserve">Để </w:t>
+      </w:r>
+      <w:r>
+        <w:t>cung cấp</w:t>
+      </w:r>
+      <w:r>
+        <w:t xml:space="preserve"> một dịch vụ </w:t>
+      </w:r>
+      <w:r>
+        <w:t>tác tử</w:t>
+      </w:r>
+      <w:r>
+        <w:t xml:space="preserve"> phải tạo ra một mô tả thích hợp (</w:t>
+      </w:r>
+      <w:r>
+        <w:t xml:space="preserve">một thực thể của lớp </w:t>
+      </w:r>
+      <w:r>
+        <w:t>DFAgentDescription)</w:t>
+      </w:r>
+      <w:r>
+        <w:t xml:space="preserve"> và gọi phương thức tĩnh </w:t>
+      </w:r>
+      <w:r>
+        <w:t>register()</w:t>
+      </w:r>
+      <w:r>
+        <w:t xml:space="preserve"> </w:t>
+      </w:r>
+      <w:r>
+        <w:t>của lớp DFService</w:t>
+      </w:r>
+      <w:r>
+        <w:t>. Ví dụ:</w:t>
+      </w:r>
+    </w:p>
+    <w:p>
+      <w:pPr>
+        <w:rPr>
+          <w:rFonts w:ascii="Courier" w:eastAsiaTheme="minorHAnsi" w:hAnsi="Courier" w:cs="Courier"/>
+          <w:color w:val="auto"/>
+        </w:rPr>
+      </w:pPr>
+      <w:r>
+        <w:rPr>
+          <w:rFonts w:ascii="Courier" w:eastAsiaTheme="minorHAnsi" w:hAnsi="Courier" w:cs="Courier"/>
+          <w:color w:val="auto"/>
+        </w:rPr>
+        <w:t>protected void setup() {</w:t>
+      </w:r>
+      <w:r>
+        <w:rPr>
+          <w:rFonts w:ascii="Courier" w:eastAsiaTheme="minorHAnsi" w:hAnsi="Courier" w:cs="Courier"/>
+          <w:color w:val="auto"/>
+        </w:rPr>
+        <w:br/>
+        <w:t>...</w:t>
+      </w:r>
+      <w:r>
+        <w:rPr>
+          <w:rFonts w:ascii="Courier" w:eastAsiaTheme="minorHAnsi" w:hAnsi="Courier" w:cs="Courier"/>
+          <w:color w:val="auto"/>
+        </w:rPr>
+        <w:br/>
+        <w:t>// Register the book-selling service in the yellow pages</w:t>
+      </w:r>
+      <w:r>
+        <w:rPr>
+          <w:rFonts w:ascii="Courier" w:eastAsiaTheme="minorHAnsi" w:hAnsi="Courier" w:cs="Courier"/>
+          <w:color w:val="auto"/>
+        </w:rPr>
+        <w:br/>
+        <w:t>DFAgentDescription dfd = new DFAgentDescription();</w:t>
+      </w:r>
+      <w:r>
+        <w:rPr>
+          <w:rFonts w:ascii="Courier" w:eastAsiaTheme="minorHAnsi" w:hAnsi="Courier" w:cs="Courier"/>
+          <w:color w:val="auto"/>
+        </w:rPr>
+        <w:br/>
+        <w:t>dfd.setName(getAID());</w:t>
+      </w:r>
+      <w:r>
+        <w:rPr>
+          <w:rFonts w:ascii="Courier" w:eastAsiaTheme="minorHAnsi" w:hAnsi="Courier" w:cs="Courier"/>
+          <w:color w:val="auto"/>
+        </w:rPr>
+        <w:br/>
+        <w:t>ServiceDescription sd = new ServiceDescription();</w:t>
+      </w:r>
+      <w:r>
+        <w:rPr>
+          <w:rFonts w:ascii="Courier" w:eastAsiaTheme="minorHAnsi" w:hAnsi="Courier" w:cs="Courier"/>
+          <w:color w:val="auto"/>
+        </w:rPr>
+        <w:br/>
+        <w:t>sd.setType("Book-selling");</w:t>
+      </w:r>
+      <w:r>
+        <w:rPr>
+          <w:rFonts w:ascii="Courier" w:eastAsiaTheme="minorHAnsi" w:hAnsi="Courier" w:cs="Courier"/>
+          <w:color w:val="auto"/>
+        </w:rPr>
+        <w:br/>
+        <w:t>sd.setName(getLocalName()+"-Book-selling");</w:t>
+      </w:r>
+      <w:r>
+        <w:rPr>
+          <w:rFonts w:ascii="Courier" w:eastAsiaTheme="minorHAnsi" w:hAnsi="Courier" w:cs="Courier"/>
+          <w:color w:val="auto"/>
+        </w:rPr>
+        <w:br/>
+        <w:t>dfd.addServices(sd);</w:t>
+      </w:r>
+      <w:r>
+        <w:rPr>
+          <w:rFonts w:ascii="Courier" w:eastAsiaTheme="minorHAnsi" w:hAnsi="Courier" w:cs="Courier"/>
+          <w:color w:val="auto"/>
+        </w:rPr>
+        <w:br/>
+        <w:t>try {</w:t>
+      </w:r>
+      <w:r>
+        <w:rPr>
+          <w:rFonts w:ascii="Courier" w:eastAsiaTheme="minorHAnsi" w:hAnsi="Courier" w:cs="Courier"/>
+          <w:color w:val="auto"/>
+        </w:rPr>
+        <w:br/>
+        <w:t>DFService.register(this, dfd);</w:t>
+      </w:r>
+      <w:r>
+        <w:rPr>
+          <w:rFonts w:ascii="Courier" w:eastAsiaTheme="minorHAnsi" w:hAnsi="Courier" w:cs="Courier"/>
+          <w:color w:val="auto"/>
+        </w:rPr>
+        <w:br/>
+        <w:t>}</w:t>
+      </w:r>
+      <w:r>
+        <w:rPr>
+          <w:rFonts w:ascii="Courier" w:eastAsiaTheme="minorHAnsi" w:hAnsi="Courier" w:cs="Courier"/>
+          <w:color w:val="auto"/>
+        </w:rPr>
+        <w:br/>
+      </w:r>
+      <w:r>
+        <w:rPr>
+          <w:rFonts w:ascii="Courier" w:eastAsiaTheme="minorHAnsi" w:hAnsi="Courier" w:cs="Courier"/>
+          <w:color w:val="auto"/>
+        </w:rPr>
+        <w:lastRenderedPageBreak/>
+        <w:t>catch (FIPAException fe) {</w:t>
+      </w:r>
+      <w:r>
+        <w:rPr>
+          <w:rFonts w:ascii="Courier" w:eastAsiaTheme="minorHAnsi" w:hAnsi="Courier" w:cs="Courier"/>
+          <w:color w:val="auto"/>
+        </w:rPr>
+        <w:br/>
+        <w:t>fe.printStackTrace();</w:t>
+      </w:r>
+      <w:r>
+        <w:rPr>
+          <w:rFonts w:ascii="Courier" w:hAnsi="Courier"/>
+          <w:sz w:val="18"/>
+          <w:szCs w:val="18"/>
+        </w:rPr>
+        <w:br/>
+        <w:t>}</w:t>
+      </w:r>
+      <w:r>
+        <w:rPr>
+          <w:rFonts w:ascii="Courier" w:hAnsi="Courier"/>
+          <w:sz w:val="18"/>
+          <w:szCs w:val="18"/>
+        </w:rPr>
+        <w:br/>
+      </w:r>
+      <w:r>
+        <w:rPr>
+          <w:rFonts w:ascii="Courier" w:eastAsiaTheme="minorHAnsi" w:hAnsi="Courier" w:cs="Courier"/>
+          <w:color w:val="auto"/>
+        </w:rPr>
+        <w:t>...</w:t>
+      </w:r>
+      <w:r>
+        <w:rPr>
+          <w:rFonts w:ascii="Courier" w:eastAsiaTheme="minorHAnsi" w:hAnsi="Courier" w:cs="Courier"/>
+          <w:color w:val="auto"/>
+        </w:rPr>
+        <w:br/>
+        <w:t>}</w:t>
+      </w:r>
+    </w:p>
+    <w:p>
+      <w:pPr>
+        <w:jc w:val="both"/>
+        <w:rPr>
+          <w:rFonts w:ascii="Courier" w:eastAsiaTheme="minorHAnsi" w:hAnsi="Courier" w:cs="Courier"/>
+          <w:color w:val="auto"/>
+        </w:rPr>
+      </w:pPr>
+      <w:r>
+        <w:rPr>
+          <w:rFonts w:eastAsiaTheme="minorHAnsi"/>
+          <w:color w:val="auto"/>
+        </w:rPr>
+        <w:t>Khi kết thúc một tác tử nên hủy bỏ đăng kí sử dụng dịch vụ với dịch vụ trang vàng.</w:t>
+      </w:r>
+    </w:p>
+    <w:p>
+      <w:pPr>
+        <w:rPr>
+          <w:rFonts w:ascii="Courier" w:hAnsi="Courier"/>
+          <w:sz w:val="18"/>
+          <w:szCs w:val="18"/>
+        </w:rPr>
+      </w:pPr>
+      <w:r>
+        <w:rPr>
+          <w:rFonts w:ascii="Courier" w:eastAsiaTheme="minorHAnsi" w:hAnsi="Courier" w:cs="Courier"/>
+          <w:color w:val="auto"/>
+        </w:rPr>
+        <w:t>protected void takeDown() {</w:t>
+      </w:r>
+      <w:r>
+        <w:rPr>
+          <w:rFonts w:ascii="Courier" w:eastAsiaTheme="minorHAnsi" w:hAnsi="Courier" w:cs="Courier"/>
+          <w:color w:val="auto"/>
+        </w:rPr>
+        <w:br/>
+        <w:t>// Deregister from the yellow pages</w:t>
+      </w:r>
+      <w:r>
+        <w:rPr>
+          <w:rFonts w:ascii="Courier" w:eastAsiaTheme="minorHAnsi" w:hAnsi="Courier" w:cs="Courier"/>
+          <w:color w:val="auto"/>
+        </w:rPr>
+        <w:br/>
+        <w:t>{</w:t>
+      </w:r>
+      <w:r>
+        <w:rPr>
+          <w:rFonts w:ascii="Courier" w:eastAsiaTheme="minorHAnsi" w:hAnsi="Courier" w:cs="Courier"/>
+          <w:color w:val="auto"/>
+        </w:rPr>
+        <w:br/>
+        <w:t>DFService.deregister(this);</w:t>
+      </w:r>
+      <w:r>
+        <w:rPr>
+          <w:rFonts w:ascii="Courier" w:eastAsiaTheme="minorHAnsi" w:hAnsi="Courier" w:cs="Courier"/>
+          <w:color w:val="auto"/>
+        </w:rPr>
+        <w:br/>
+        <w:t>}</w:t>
+      </w:r>
+      <w:r>
+        <w:rPr>
+          <w:rFonts w:ascii="Courier" w:eastAsiaTheme="minorHAnsi" w:hAnsi="Courier" w:cs="Courier"/>
+          <w:color w:val="auto"/>
+        </w:rPr>
+        <w:br/>
+        <w:t>catch (FIPAException fe) {</w:t>
+      </w:r>
+      <w:r>
+        <w:rPr>
+          <w:rFonts w:ascii="Courier" w:eastAsiaTheme="minorHAnsi" w:hAnsi="Courier" w:cs="Courier"/>
+          <w:color w:val="auto"/>
+        </w:rPr>
+        <w:br/>
+        <w:t>fe.printStackTrace();</w:t>
+      </w:r>
+      <w:r>
+        <w:rPr>
+          <w:rFonts w:ascii="Courier" w:eastAsiaTheme="minorHAnsi" w:hAnsi="Courier" w:cs="Courier"/>
+          <w:color w:val="auto"/>
+        </w:rPr>
+        <w:br/>
+        <w:t>}</w:t>
+      </w:r>
+      <w:r>
+        <w:rPr>
+          <w:rFonts w:ascii="Courier" w:eastAsiaTheme="minorHAnsi" w:hAnsi="Courier" w:cs="Courier"/>
+          <w:color w:val="auto"/>
+        </w:rPr>
+        <w:br/>
+        <w:t>...</w:t>
+      </w:r>
+      <w:r>
+        <w:rPr>
+          <w:rFonts w:ascii="Courier" w:eastAsiaTheme="minorHAnsi" w:hAnsi="Courier" w:cs="Courier"/>
+          <w:color w:val="auto"/>
+        </w:rPr>
+        <w:br/>
+        <w:t>}</w:t>
+      </w:r>
+    </w:p>
+    <w:p>
+      <w:pPr>
+        <w:spacing w:before="120" w:after="120" w:line="312" w:lineRule="auto"/>
+        <w:jc w:val="both"/>
+      </w:pPr>
+      <w:r>
+        <w:rPr>
+          <w:b/>
+        </w:rPr>
+        <w:t>Tìm kiếm dịch vụ</w:t>
+      </w:r>
+      <w:r>
+        <w:t xml:space="preserve">: </w:t>
+      </w:r>
+      <w:r>
+        <w:t>Một tác tử có nhu cầu tìm kiếm các dịch vụ phải cung cấp</w:t>
+      </w:r>
+      <w:r>
+        <w:t xml:space="preserve"> cho tác tử</w:t>
+      </w:r>
+      <w:r>
+        <w:t xml:space="preserve"> DF với một mô tả mẫu</w:t>
+      </w:r>
+      <w:r>
+        <w:t xml:space="preserve"> (</w:t>
+      </w:r>
+      <w:r>
+        <w:rPr>
+          <w:rFonts w:eastAsiaTheme="minorHAnsi"/>
+          <w:color w:val="auto"/>
+        </w:rPr>
+        <w:t>template description</w:t>
+      </w:r>
+      <w:r>
+        <w:rPr>
+          <w:rFonts w:eastAsiaTheme="minorHAnsi"/>
+          <w:color w:val="auto"/>
+        </w:rPr>
+        <w:t>)</w:t>
+      </w:r>
+      <w:r>
+        <w:t xml:space="preserve">. Kết quả của việc tìm kiếm là một danh sách của tất cả các mô tả phù hợp với các mẫu </w:t>
+      </w:r>
+      <w:r>
+        <w:t>đã</w:t>
+      </w:r>
+      <w:r>
+        <w:t xml:space="preserve"> cung cấp. Theo </w:t>
+      </w:r>
+      <w:r>
+        <w:t>đặc tả của</w:t>
+      </w:r>
+      <w:r>
+        <w:t xml:space="preserve"> FIPA, một mô tả phù hợp với mẫu nếu tất cả các </w:t>
+      </w:r>
+      <w:r>
+        <w:t>trường được đặc tả trong</w:t>
+      </w:r>
+      <w:r>
+        <w:t xml:space="preserve"> mẫu </w:t>
+      </w:r>
+      <w:r>
+        <w:t>có cùng giá trị với tất cả các trường trong mô tả dịch vụ</w:t>
+      </w:r>
+      <w:r>
+        <w:t xml:space="preserve">. </w:t>
+      </w:r>
+      <w:r>
+        <w:t>Ví dụ:</w:t>
+      </w:r>
+    </w:p>
+    <w:p>
+      <w:pPr>
+        <w:spacing w:after="0" w:line="240" w:lineRule="auto"/>
+      </w:pPr>
+      <w:r>
+        <w:rPr>
+          <w:rFonts w:ascii="Courier New" w:hAnsi="Courier New" w:cs="Courier New"/>
+          <w:sz w:val="24"/>
+        </w:rPr>
+        <w:t>public class BookBuyerAgent extends Agent {</w:t>
+      </w:r>
+      <w:r>
+        <w:rPr>
+          <w:rFonts w:ascii="Courier New" w:hAnsi="Courier New" w:cs="Courier New"/>
+          <w:sz w:val="24"/>
+        </w:rPr>
+        <w:br/>
+        <w:t>// The list of known seller agents</w:t>
+      </w:r>
+      <w:r>
+        <w:rPr>
+          <w:rFonts w:ascii="Courier New" w:hAnsi="Courier New" w:cs="Courier New"/>
+          <w:sz w:val="24"/>
+        </w:rPr>
+        <w:br/>
+        <w:t>private Vector sellerAgents;</w:t>
+      </w:r>
+      <w:r>
+        <w:rPr>
+          <w:rFonts w:ascii="Courier New" w:hAnsi="Courier New" w:cs="Courier New"/>
+          <w:sz w:val="24"/>
+        </w:rPr>
+        <w:br/>
+        <w:t>protected void setup() {</w:t>
+      </w:r>
+      <w:r>
+        <w:rPr>
+          <w:rFonts w:ascii="Courier New" w:hAnsi="Courier New" w:cs="Courier New"/>
+          <w:sz w:val="24"/>
+        </w:rPr>
+        <w:br/>
+        <w:t>...</w:t>
+      </w:r>
+      <w:r>
+        <w:rPr>
+          <w:rFonts w:ascii="Courier New" w:hAnsi="Courier New" w:cs="Courier New"/>
+          <w:sz w:val="24"/>
+        </w:rPr>
+        <w:br/>
+        <w:t>// Update the list of seller agents every minute</w:t>
+      </w:r>
+      <w:r>
+        <w:rPr>
+          <w:rFonts w:ascii="Courier New" w:hAnsi="Courier New" w:cs="Courier New"/>
+          <w:sz w:val="24"/>
+        </w:rPr>
+        <w:br/>
+        <w:t>addBehaviour(new TickerBehaviour(this, 60000) {</w:t>
+      </w:r>
+      <w:r>
+        <w:rPr>
+          <w:rFonts w:ascii="Courier New" w:hAnsi="Courier New" w:cs="Courier New"/>
+          <w:sz w:val="24"/>
+        </w:rPr>
+        <w:br/>
+        <w:t>protected void onTick() {</w:t>
+      </w:r>
+      <w:r>
+        <w:rPr>
+          <w:rFonts w:ascii="Courier New" w:hAnsi="Courier New" w:cs="Courier New"/>
+          <w:sz w:val="24"/>
+        </w:rPr>
+        <w:br/>
+        <w:t>// Update the list of seller agents</w:t>
+      </w:r>
+      <w:r>
+        <w:rPr>
+          <w:rFonts w:ascii="Courier New" w:hAnsi="Courier New" w:cs="Courier New"/>
+          <w:sz w:val="24"/>
+        </w:rPr>
+        <w:br/>
+      </w:r>
+      <w:r>
+        <w:rPr>
+          <w:rFonts w:ascii="Courier New" w:hAnsi="Courier New" w:cs="Courier New"/>
+          <w:b/>
+          <w:sz w:val="24"/>
+        </w:rPr>
+        <w:t>DFAgentDescription template = new DFAgentDescription();</w:t>
+      </w:r>
+      <w:r>
+        <w:rPr>
+          <w:rFonts w:ascii="Courier New" w:hAnsi="Courier New" w:cs="Courier New"/>
+          <w:b/>
+          <w:sz w:val="24"/>
+        </w:rPr>
+        <w:br/>
+        <w:t>ServiceDescription sd = new ServiceDescription();</w:t>
+      </w:r>
+      <w:r>
+        <w:rPr>
+          <w:rFonts w:ascii="Courier New" w:hAnsi="Courier New" w:cs="Courier New"/>
+          <w:b/>
+          <w:sz w:val="24"/>
+        </w:rPr>
+        <w:br/>
+        <w:t>sd.setType("Book-selling");</w:t>
+      </w:r>
+      <w:r>
+        <w:rPr>
+          <w:rFonts w:ascii="Courier New" w:hAnsi="Courier New" w:cs="Courier New"/>
+          <w:b/>
+          <w:sz w:val="24"/>
+        </w:rPr>
+        <w:br/>
+        <w:t>template.addServices(sd);</w:t>
+      </w:r>
+      <w:r>
+        <w:rPr>
+          <w:rFonts w:ascii="Courier New" w:hAnsi="Courier New" w:cs="Courier New"/>
+          <w:b/>
+          <w:sz w:val="24"/>
+        </w:rPr>
+        <w:br/>
+        <w:t>try {</w:t>
+      </w:r>
+      <w:r>
+        <w:rPr>
+          <w:rFonts w:ascii="Courier New" w:hAnsi="Courier New" w:cs="Courier New"/>
+          <w:b/>
+          <w:sz w:val="24"/>
+        </w:rPr>
+        <w:br/>
+        <w:t>DFAgentDescription[] result = DFService.search(myAgent,</w:t>
+      </w:r>
+      <w:r>
+        <w:rPr>
+          <w:rFonts w:ascii="Courier New" w:hAnsi="Courier New" w:cs="Courier New"/>
+          <w:b/>
+          <w:sz w:val="24"/>
+        </w:rPr>
+        <w:br/>
+        <w:t>template);</w:t>
+      </w:r>
+      <w:r>
+        <w:rPr>
+          <w:rFonts w:ascii="Courier New" w:hAnsi="Courier New" w:cs="Courier New"/>
+          <w:sz w:val="24"/>
+        </w:rPr>
+        <w:br/>
+        <w:t>sellerAgents.clear();</w:t>
+      </w:r>
+      <w:r>
+        <w:rPr>
+          <w:rFonts w:ascii="Courier New" w:hAnsi="Courier New" w:cs="Courier New"/>
+          <w:sz w:val="24"/>
+        </w:rPr>
+        <w:br/>
+        <w:t>for (int i = 0; i &lt; result.length; ++i) {</w:t>
+      </w:r>
+      <w:r>
+        <w:rPr>
+          <w:rFonts w:ascii="Courier New" w:hAnsi="Courier New" w:cs="Courier New"/>
+          <w:sz w:val="24"/>
+        </w:rPr>
+        <w:br/>
+        <w:t>sellerAgents.addElement(result[i].getName());</w:t>
+      </w:r>
+      <w:r>
+        <w:rPr>
+          <w:rFonts w:ascii="Courier New" w:hAnsi="Courier New" w:cs="Courier New"/>
+          <w:sz w:val="24"/>
+        </w:rPr>
+        <w:br/>
+        <w:t>}</w:t>
+      </w:r>
+      <w:r>
+        <w:rPr>
+          <w:rFonts w:ascii="Courier New" w:hAnsi="Courier New" w:cs="Courier New"/>
+          <w:sz w:val="24"/>
+        </w:rPr>
+        <w:br/>
+        <w:t>}</w:t>
+      </w:r>
+      <w:r>
+        <w:rPr>
+          <w:rFonts w:ascii="Courier New" w:hAnsi="Courier New" w:cs="Courier New"/>
+          <w:sz w:val="24"/>
+        </w:rPr>
+        <w:br/>
+        <w:t>catch (FIPAException fe) {</w:t>
+      </w:r>
+      <w:r>
+        <w:rPr>
+          <w:rFonts w:ascii="Courier New" w:hAnsi="Courier New" w:cs="Courier New"/>
+          <w:sz w:val="24"/>
+        </w:rPr>
+        <w:br/>
+        <w:t>fe.printStackTrace();</w:t>
+      </w:r>
+      <w:r>
+        <w:rPr>
+          <w:rFonts w:ascii="Courier New" w:hAnsi="Courier New" w:cs="Courier New"/>
+          <w:sz w:val="24"/>
+        </w:rPr>
+        <w:br/>
+        <w:t>}</w:t>
+      </w:r>
+      <w:r>
+        <w:rPr>
+          <w:rFonts w:ascii="Courier New" w:hAnsi="Courier New" w:cs="Courier New"/>
+          <w:sz w:val="24"/>
+        </w:rPr>
+        <w:br/>
+        <w:t>}</w:t>
+      </w:r>
+      <w:r>
+        <w:rPr>
+          <w:rFonts w:ascii="Courier New" w:hAnsi="Courier New" w:cs="Courier New"/>
+          <w:sz w:val="24"/>
+        </w:rPr>
+        <w:br/>
+      </w:r>
+      <w:r>
+        <w:rPr>
+          <w:rFonts w:ascii="Courier New" w:hAnsi="Courier New" w:cs="Courier New"/>
+          <w:sz w:val="24"/>
+        </w:rPr>
+        <w:lastRenderedPageBreak/>
+        <w:t>} );</w:t>
+      </w:r>
+      <w:r>
+        <w:rPr>
+          <w:rFonts w:ascii="Courier New" w:hAnsi="Courier New" w:cs="Courier New"/>
+          <w:sz w:val="24"/>
+        </w:rPr>
+        <w:br/>
+      </w:r>
+      <w:r>
+        <w:t>...</w:t>
+      </w:r>
+    </w:p>
+    <w:p>
+      <w:pPr>
+        <w:spacing w:before="120" w:after="120" w:line="312" w:lineRule="auto"/>
+        <w:jc w:val="both"/>
+      </w:pPr>
+      <w:r>
+        <w:t>Trong ví dụ trên chúng ta thấy v</w:t>
+      </w:r>
+      <w:r>
+        <w:t>iệc tìm kiếm được lặp đi lặp lại một lần mỗi phút kể từ khi tác tử bán tự động có thể xuất hiện và biến mất trong hệ thống.</w:t>
+      </w:r>
+    </w:p>
+    <w:p>
+      <w:pPr>
+        <w:pStyle w:val="Heading1"/>
+      </w:pPr>
+      <w:bookmarkStart w:id="25" w:name="_Toc444109362"/>
+      <w:r>
+        <w:t>CHƯƠNG 2: PHÂN TÍCH THIẾT KẾ PHẦN MỀM</w:t>
+      </w:r>
+      <w:bookmarkEnd w:id="25"/>
+    </w:p>
+    <w:p>
+      <w:pPr>
+        <w:jc w:val="both"/>
+      </w:pPr>
       <w:r>
         <w:br w:type="page"/>
       </w:r>
@@ -7916,39 +10178,20 @@
       <w:pPr>
         <w:pStyle w:val="Heading1"/>
       </w:pPr>
-      <w:bookmarkStart w:id="26" w:name="_Toc444109362"/>
-      <w:r>
-        <w:lastRenderedPageBreak/>
-        <w:t>CHƯƠNG 2: PHÂN TÍCH THIẾT KẾ PHẦN MỀM</w:t>
-      </w:r>
-      <w:bookmarkEnd w:id="26"/>
-    </w:p>
-    <w:p>
-      <w:pPr>
-        <w:jc w:val="both"/>
-      </w:pPr>
-      <w:r>
-        <w:br w:type="page"/>
-      </w:r>
-    </w:p>
-    <w:p>
-      <w:pPr>
-        <w:pStyle w:val="Heading1"/>
-      </w:pPr>
-      <w:bookmarkStart w:id="27" w:name="_Toc444109363"/>
+      <w:bookmarkStart w:id="26" w:name="_Toc444109363"/>
       <w:r>
         <w:lastRenderedPageBreak/>
         <w:t>CHƯƠNG III: CÀI ĐẶT VÀ TRIỂN KHAI</w:t>
       </w:r>
+      <w:bookmarkEnd w:id="26"/>
+    </w:p>
+    <w:p>
+      <w:pPr>
+        <w:pStyle w:val="Heading2"/>
+      </w:pPr>
+      <w:bookmarkStart w:id="27" w:name="h.kfcsl61kidps" w:colFirst="0" w:colLast="0"/>
+      <w:bookmarkStart w:id="28" w:name="_Toc444109364"/>
       <w:bookmarkEnd w:id="27"/>
-    </w:p>
-    <w:p>
-      <w:pPr>
-        <w:pStyle w:val="Heading2"/>
-      </w:pPr>
-      <w:bookmarkStart w:id="28" w:name="h.kfcsl61kidps" w:colFirst="0" w:colLast="0"/>
-      <w:bookmarkStart w:id="29" w:name="_Toc444109364"/>
-      <w:bookmarkEnd w:id="28"/>
       <w:r>
         <w:t xml:space="preserve">III.1 </w:t>
       </w:r>
@@ -7959,7 +10202,7 @@
       <w:r>
         <w:t xml:space="preserve"> JADE</w:t>
       </w:r>
-      <w:bookmarkEnd w:id="29"/>
+      <w:bookmarkEnd w:id="28"/>
     </w:p>
     <w:p>
       <w:pPr>
@@ -8039,8 +10282,8 @@
           <w:i/>
         </w:rPr>
       </w:pPr>
-      <w:bookmarkStart w:id="30" w:name="_Toc443879612"/>
-      <w:bookmarkStart w:id="31" w:name="_Toc444109486"/>
+      <w:bookmarkStart w:id="29" w:name="_Toc443879612"/>
+      <w:bookmarkStart w:id="30" w:name="_Toc444109486"/>
       <w:r>
         <w:t xml:space="preserve">Hình </w:t>
       </w:r>
@@ -8057,7 +10300,7 @@
         <w:rPr>
           <w:noProof/>
         </w:rPr>
-        <w:t>9</w:t>
+        <w:t>10</w:t>
       </w:r>
       <w:r>
         <w:rPr>
@@ -8068,8 +10311,8 @@
       <w:r>
         <w:t>: Mô tả cách thêm các thư viện JADE để cấu hình một project</w:t>
       </w:r>
+      <w:bookmarkEnd w:id="29"/>
       <w:bookmarkEnd w:id="30"/>
-      <w:bookmarkEnd w:id="31"/>
     </w:p>
     <w:p>
       <w:pPr>
@@ -8217,8 +10460,8 @@
           <w:i/>
         </w:rPr>
       </w:pPr>
-      <w:bookmarkStart w:id="32" w:name="_Toc443879613"/>
-      <w:bookmarkStart w:id="33" w:name="_Toc444109487"/>
+      <w:bookmarkStart w:id="31" w:name="_Toc443879613"/>
+      <w:bookmarkStart w:id="32" w:name="_Toc444109487"/>
       <w:r>
         <w:t xml:space="preserve">Hình </w:t>
       </w:r>
@@ -8235,7 +10478,7 @@
         <w:rPr>
           <w:noProof/>
         </w:rPr>
-        <w:t>10</w:t>
+        <w:t>11</w:t>
       </w:r>
       <w:r>
         <w:rPr>
@@ -8246,8 +10489,8 @@
       <w:r>
         <w:t>: Mô tả cách cấu hình các tham số trong JADE để chạy một chương trình</w:t>
       </w:r>
+      <w:bookmarkEnd w:id="31"/>
       <w:bookmarkEnd w:id="32"/>
-      <w:bookmarkEnd w:id="33"/>
     </w:p>
     <w:p>
       <w:pPr>
@@ -8350,12 +10593,12 @@
       <w:pPr>
         <w:pStyle w:val="Heading1"/>
       </w:pPr>
-      <w:bookmarkStart w:id="34" w:name="_Toc444109365"/>
+      <w:bookmarkStart w:id="33" w:name="_Toc444109365"/>
       <w:r>
         <w:lastRenderedPageBreak/>
         <w:t>CHƯƠNG 4: KẾT LUẬN</w:t>
       </w:r>
-      <w:bookmarkEnd w:id="34"/>
+      <w:bookmarkEnd w:id="33"/>
     </w:p>
     <w:p>
       <w:pPr>
@@ -8463,7 +10706,10 @@
         <w:jc w:val="both"/>
       </w:pPr>
       <w:r>
-        <w:t>[1] Giovanni Caire , 2009. Jade programing for beginers.pdf. TILAB, formerly CSELT</w:t>
+        <w:t>[4</w:t>
+      </w:r>
+      <w:r>
+        <w:t>] Giovanni Caire , 2009. Jade programing for beginers.pdf. TILAB, formerly CSELT</w:t>
       </w:r>
     </w:p>
     <w:p>
@@ -8471,8 +10717,16 @@
         <w:jc w:val="both"/>
       </w:pPr>
       <w:r>
-        <w:t xml:space="preserve">[2] Loạt bài hướng dẫn lập trình hướng agent - </w:t>
-      </w:r>
+        <w:t>[5</w:t>
+      </w:r>
+      <w:r>
+        <w:t>] Loạt bài hướng dẫn lập trình hướng agent</w:t>
+      </w:r>
+    </w:p>
+    <w:p>
+      <w:pPr>
+        <w:jc w:val="both"/>
+      </w:pPr>
       <w:hyperlink r:id="rId19">
         <w:r>
           <w:rPr>
@@ -8489,8 +10743,16 @@
         <w:jc w:val="both"/>
       </w:pPr>
       <w:r>
-        <w:t>[3]</w:t>
-      </w:r>
+        <w:t>[6</w:t>
+      </w:r>
+      <w:r>
+        <w:t>]</w:t>
+      </w:r>
+      <w:r>
+        <w:t xml:space="preserve"> David Camacho and Ricardo Aler, “Software and performance measures for evaluating mutlti-agent frameworks, Universidad Carlos III de Marid, Computer Science Department, Avenida de la.</w:t>
+      </w:r>
+      <w:bookmarkStart w:id="34" w:name="_GoBack"/>
+      <w:bookmarkEnd w:id="34"/>
     </w:p>
     <w:p>
       <w:pPr>
@@ -11003,7 +13265,7 @@
 </file>
 
 <file path=customXml/itemProps1.xml><?xml version="1.0" encoding="utf-8"?>
-<ds:datastoreItem xmlns:ds="http://schemas.openxmlformats.org/officeDocument/2006/customXml" ds:itemID="{A16CD3AC-EEA3-48A7-B1CF-37B797FFEE6E}">
+<ds:datastoreItem xmlns:ds="http://schemas.openxmlformats.org/officeDocument/2006/customXml" ds:itemID="{0D606F21-E533-4462-8EA8-B96E63519471}">
   <ds:schemaRefs>
     <ds:schemaRef ds:uri="http://schemas.openxmlformats.org/officeDocument/2006/bibliography"/>
   </ds:schemaRefs>

</xml_diff>

<commit_message>
update section: Hệ đa tác tử
</commit_message>
<xml_diff>
--- a/Group7_MultiAgentSystem.docx
+++ b/Group7_MultiAgentSystem.docx
@@ -3667,35 +3667,33 @@
       <w:r>
         <w:t>tìm hiểu cách xây dụng một hệ đa tác tử thì có gì mới nên nhóm chúng em lựa chọn chủ đề “Hệ đa tác tử với JADE”. Trong đó, JADE là một framework được chúng em lựa chọn để phát triển ứng dụng liên quan đến hệ đa tác tử.</w:t>
       </w:r>
-      <w:bookmarkStart w:id="1" w:name="_GoBack"/>
+    </w:p>
+    <w:p>
+      <w:pPr>
+        <w:jc w:val="both"/>
+      </w:pPr>
+      <w:r>
+        <w:br w:type="page"/>
+      </w:r>
+    </w:p>
+    <w:p>
+      <w:pPr>
+        <w:pStyle w:val="Heading1"/>
+      </w:pPr>
+      <w:bookmarkStart w:id="1" w:name="h.p44bcb5tqrea" w:colFirst="0" w:colLast="0"/>
+      <w:bookmarkStart w:id="2" w:name="_Toc444540497"/>
       <w:bookmarkEnd w:id="1"/>
-    </w:p>
-    <w:p>
-      <w:pPr>
-        <w:jc w:val="both"/>
-      </w:pPr>
-      <w:r>
-        <w:br w:type="page"/>
-      </w:r>
-    </w:p>
-    <w:p>
-      <w:pPr>
-        <w:pStyle w:val="Heading1"/>
-      </w:pPr>
-      <w:bookmarkStart w:id="2" w:name="h.p44bcb5tqrea" w:colFirst="0" w:colLast="0"/>
-      <w:bookmarkStart w:id="3" w:name="_Toc444540497"/>
-      <w:bookmarkEnd w:id="2"/>
       <w:r>
         <w:lastRenderedPageBreak/>
         <w:t>CHƯƠNG I: CƠ SỞ LÍ THUYẾT</w:t>
       </w:r>
-      <w:bookmarkEnd w:id="3"/>
+      <w:bookmarkEnd w:id="2"/>
     </w:p>
     <w:p>
       <w:pPr>
         <w:pStyle w:val="Heading2"/>
       </w:pPr>
-      <w:bookmarkStart w:id="4" w:name="_Toc444540498"/>
+      <w:bookmarkStart w:id="3" w:name="_Toc444540498"/>
       <w:r>
         <w:t xml:space="preserve">I.1. </w:t>
       </w:r>
@@ -3703,48 +3701,48 @@
         <w:tab/>
         <w:t>Tác tử và hệ đa tác tử</w:t>
       </w:r>
+      <w:bookmarkEnd w:id="3"/>
+    </w:p>
+    <w:p>
+      <w:pPr>
+        <w:jc w:val="both"/>
+      </w:pPr>
+      <w:r>
+        <w:t xml:space="preserve">Chương này trước hết giới thiệu các khái niệm về tác tử, tổng quan các công nghệ tác tử, kiến trúc tác tử, các ngôn ngữ lập trình và các công cụ phát triển. Tiếp theo sẽ mô tả các đặc tả của FIPA- tập các tiêu chuẩn phổ biến nhất và được chấp nhận rộng rãi cho phát triển các </w:t>
+      </w:r>
+      <w:r>
+        <w:t>nền tảng và ứng dụng đa tác tử.</w:t>
+      </w:r>
+    </w:p>
+    <w:p>
+      <w:pPr>
+        <w:jc w:val="both"/>
+      </w:pPr>
+      <w:r>
+        <w:t>JADE là một nền tảng tuân theo các đặc tả FIPA và hơn nữa nó còn mở rộng mô hình FIPA trong một số lĩnh vực như tác tử cho thiết bị di động, tác tử cho dịch vụ web.</w:t>
+      </w:r>
+    </w:p>
+    <w:p>
+      <w:pPr>
+        <w:pStyle w:val="Heading3"/>
+        <w:rPr>
+          <w:lang w:val="vi-VN"/>
+        </w:rPr>
+      </w:pPr>
+      <w:bookmarkStart w:id="4" w:name="_Toc444540499"/>
+      <w:r>
+        <w:t>I.1.1</w:t>
+      </w:r>
+      <w:r>
+        <w:t xml:space="preserve">. </w:t>
+      </w:r>
+      <w:r>
+        <w:rPr>
+          <w:lang w:val="vi-VN"/>
+        </w:rPr>
+        <w:t>Khái niệm tác tử</w:t>
+      </w:r>
       <w:bookmarkEnd w:id="4"/>
-    </w:p>
-    <w:p>
-      <w:pPr>
-        <w:jc w:val="both"/>
-      </w:pPr>
-      <w:r>
-        <w:t xml:space="preserve">Chương này trước hết giới thiệu các khái niệm về tác tử, tổng quan các công nghệ tác tử, kiến trúc tác tử, các ngôn ngữ lập trình và các công cụ phát triển. Tiếp theo sẽ mô tả các đặc tả của FIPA- tập các tiêu chuẩn phổ biến nhất và được chấp nhận rộng rãi cho phát triển các </w:t>
-      </w:r>
-      <w:r>
-        <w:t>nền tảng và ứng dụng đa tác tử.</w:t>
-      </w:r>
-    </w:p>
-    <w:p>
-      <w:pPr>
-        <w:jc w:val="both"/>
-      </w:pPr>
-      <w:r>
-        <w:t>JADE là một nền tảng tuân theo các đặc tả FIPA và hơn nữa nó còn mở rộng mô hình FIPA trong một số lĩnh vực như tác tử cho thiết bị di động, tác tử cho dịch vụ web.</w:t>
-      </w:r>
-    </w:p>
-    <w:p>
-      <w:pPr>
-        <w:pStyle w:val="Heading3"/>
-        <w:rPr>
-          <w:lang w:val="vi-VN"/>
-        </w:rPr>
-      </w:pPr>
-      <w:bookmarkStart w:id="5" w:name="_Toc444540499"/>
-      <w:r>
-        <w:t>I.1.1</w:t>
-      </w:r>
-      <w:r>
-        <w:t xml:space="preserve">. </w:t>
-      </w:r>
-      <w:r>
-        <w:rPr>
-          <w:lang w:val="vi-VN"/>
-        </w:rPr>
-        <w:t>Khái niệm tác tử</w:t>
-      </w:r>
-      <w:bookmarkEnd w:id="5"/>
     </w:p>
     <w:p>
       <w:pPr>
@@ -4256,7 +4254,7 @@
           <w:lang w:val="vi-VN"/>
         </w:rPr>
       </w:pPr>
-      <w:bookmarkStart w:id="6" w:name="_Toc444540520"/>
+      <w:bookmarkStart w:id="5" w:name="_Toc444540520"/>
       <w:r>
         <w:rPr>
           <w:i w:val="0"/>
@@ -4322,7 +4320,7 @@
         </w:rPr>
         <w:t>: Tác tử và môi trường của nó</w:t>
       </w:r>
-      <w:bookmarkEnd w:id="6"/>
+      <w:bookmarkEnd w:id="5"/>
     </w:p>
     <w:p>
       <w:pPr>
@@ -4434,7 +4432,7 @@
       <w:pPr>
         <w:pStyle w:val="Heading3"/>
       </w:pPr>
-      <w:bookmarkStart w:id="7" w:name="_Toc444540500"/>
+      <w:bookmarkStart w:id="6" w:name="_Toc444540500"/>
       <w:r>
         <w:t>I</w:t>
       </w:r>
@@ -4444,7 +4442,7 @@
       <w:r>
         <w:t>. Các đặc điểm tính chất của tác tử</w:t>
       </w:r>
-      <w:bookmarkEnd w:id="7"/>
+      <w:bookmarkEnd w:id="6"/>
     </w:p>
     <w:p>
       <w:pPr>
@@ -4654,7 +4652,7 @@
           <w:lang w:val="vi-VN"/>
         </w:rPr>
       </w:pPr>
-      <w:bookmarkStart w:id="8" w:name="_Toc444540501"/>
+      <w:bookmarkStart w:id="7" w:name="_Toc444540501"/>
       <w:r>
         <w:rPr>
           <w:lang w:val="vi-VN"/>
@@ -4667,43 +4665,60 @@
         </w:rPr>
         <w:t>Phân biệt tác tử và đối tượng</w:t>
       </w:r>
+      <w:bookmarkEnd w:id="7"/>
+    </w:p>
+    <w:p>
+      <w:pPr>
+        <w:jc w:val="both"/>
+      </w:pPr>
+      <w:r>
+        <w:t xml:space="preserve">Đối tượng là một thực thể của thế giới thực, </w:t>
+      </w:r>
+      <w:r>
+        <w:t xml:space="preserve">chúng có các trạng thái và các phương thức của mình. Đối tượng được xem như là bị động bởi các hành vi của nó chỉ được thực hiện </w:t>
+      </w:r>
+      <w:r>
+        <w:lastRenderedPageBreak/>
+        <w:t>khi một thực thể bên ngoài gửi một thông điệp đến nó (truyền tham số t</w:t>
+      </w:r>
+      <w:r>
+        <w:t>hông qua việc gọi phương thức).</w:t>
+      </w:r>
+    </w:p>
+    <w:p>
+      <w:pPr>
+        <w:jc w:val="both"/>
+      </w:pPr>
+      <w:r>
+        <w:t>Tác tử</w:t>
+      </w:r>
+      <w:r>
+        <w:t xml:space="preserve"> là các thực thể tự trị bởi chúng có thể biết được trách nhiệm của mình. Tác tử là những thực thể có tính tương tác, chúng sử dụng nhiều dạng thông điệp dể tương tác với nhau. Những thông điệp này có thể hỗ trợ việc gọi phương thức, cũng như là thông báo cho các tác tử những sự kiện đặc biệt, hỏi một cái gì đó của tử. Bởi sự trự trị của mình nên các tác tử có thể khởi tọ sự tương tác và hồi đáp thông điệp theo mọi cách chúng muốn.</w:t>
+      </w:r>
+    </w:p>
+    <w:p>
+      <w:pPr>
+        <w:jc w:val="both"/>
+      </w:pPr>
+      <w:r>
+        <w:t xml:space="preserve">Ở một phương diện khác, chúng ta có thể nhận thấy hướng đối tượng có thể giúp chúng ta giải quyết các vấn đề của hướng tác tử. </w:t>
+      </w:r>
+      <w:r>
+        <w:t>Chắc hẳn chúng ta trước khi biết tới lập trình hướng đối tượng cũng đều biết qua về lập trình hướng thủ tục, chia chương trình thành các hàm con hoặc chia hệ thống thành các modun cho dễ quản lí, bảo trì, … tất cả những gì lập trình hướng đối tượng làm được đều có thể làm được bằng lập trình hướng thủ tục. Thậm chí, các ngôn ngữ lập trình như C hoặc Cobol có thể sử dụng để lập trình hướng đối tượng. Vậy tại sao chúng ta không sử dụng ngôn ngữ lập trình C mà phải cần đến các ngôn ngữ như C++ hay Java. Câu trả lời ở việc chúng ta sử dụng những gì chúng ta biết để mang lại một cách nghĩ khác về hệ thống và cài đặt chúng. Tác tử chính là một sự tiến hóa từ hướng đối tượng.</w:t>
+      </w:r>
+    </w:p>
+    <w:p>
+      <w:pPr>
+        <w:pStyle w:val="Heading3"/>
+      </w:pPr>
+      <w:bookmarkStart w:id="8" w:name="_Toc444540502"/>
+      <w:r>
+        <w:t xml:space="preserve">I.1.4. </w:t>
+      </w:r>
+      <w:r>
+        <w:t>Phân loại tác tử</w:t>
+      </w:r>
       <w:bookmarkEnd w:id="8"/>
-    </w:p>
-    <w:p>
-      <w:pPr>
-        <w:jc w:val="both"/>
-      </w:pPr>
-      <w:r>
-        <w:t xml:space="preserve">Đối tượng là một thực thể của thế giới thực, </w:t>
-      </w:r>
-      <w:r>
-        <w:t xml:space="preserve">chúng có các trạng thái và các phương thức của mình. Đối tượng được xem như là bị động bởi các hành vi của nó chỉ được thực hiện </w:t>
-      </w:r>
-      <w:r>
-        <w:lastRenderedPageBreak/>
-        <w:t xml:space="preserve">khi một thực thể bên ngoài gửi một thông điệp đến nó (truyền tham số thông qua việc gọi phương thức). </w:t>
-      </w:r>
-    </w:p>
-    <w:p>
-      <w:pPr>
-        <w:jc w:val="both"/>
-      </w:pPr>
-      <w:r>
-        <w:t>Tác tử</w:t>
-      </w:r>
-    </w:p>
-    <w:p>
-      <w:pPr>
-        <w:pStyle w:val="Heading3"/>
-      </w:pPr>
-      <w:bookmarkStart w:id="9" w:name="_Toc444540502"/>
-      <w:r>
-        <w:t xml:space="preserve">I.1.4. </w:t>
-      </w:r>
-      <w:r>
-        <w:t>Phân loại tác tử</w:t>
-      </w:r>
-      <w:bookmarkEnd w:id="9"/>
     </w:p>
     <w:p>
       <w:r>
@@ -4967,7 +4982,7 @@
           <w:szCs w:val="26"/>
         </w:rPr>
       </w:pPr>
-      <w:bookmarkStart w:id="10" w:name="_Toc444540521"/>
+      <w:bookmarkStart w:id="9" w:name="_Toc444540521"/>
       <w:r>
         <w:rPr>
           <w:i w:val="0"/>
@@ -5032,7 +5047,7 @@
         </w:rPr>
         <w:t>: Mô hình phân loại tác tử</w:t>
       </w:r>
-      <w:bookmarkEnd w:id="10"/>
+      <w:bookmarkEnd w:id="9"/>
     </w:p>
     <w:p>
       <w:pPr>
@@ -5076,6 +5091,7 @@
         <w:rPr>
           <w:i/>
         </w:rPr>
+        <w:lastRenderedPageBreak/>
         <w:t>Tác tử thông tin</w:t>
       </w:r>
       <w:r>
@@ -5137,20 +5153,2298 @@
       <w:pPr>
         <w:pStyle w:val="Heading2"/>
       </w:pPr>
-      <w:bookmarkStart w:id="11" w:name="_Toc444540503"/>
-      <w:r>
+      <w:bookmarkStart w:id="10" w:name="_Toc444540503"/>
+      <w:r>
+        <w:t>I.2. Hệ đa tác tử</w:t>
+      </w:r>
+      <w:bookmarkEnd w:id="10"/>
+      <w:r>
+        <w:t xml:space="preserve"> (Multi Agents System – MAS)</w:t>
+      </w:r>
+    </w:p>
+    <w:p>
+      <w:pPr>
+        <w:pStyle w:val="Heading3"/>
+      </w:pPr>
+      <w:bookmarkStart w:id="11" w:name="_Toc444540504"/>
+      <w:r>
+        <w:t>I.2.1. Khái niệm</w:t>
+      </w:r>
+      <w:bookmarkStart w:id="12" w:name="_Toc444540505"/>
+      <w:bookmarkEnd w:id="11"/>
+    </w:p>
+    <w:p>
+      <w:pPr>
+        <w:spacing w:before="120" w:after="120" w:line="312" w:lineRule="auto"/>
+        <w:jc w:val="both"/>
+      </w:pPr>
+      <w:r>
+        <w:t>Hệ đa tác tử</w:t>
+      </w:r>
+      <w:r>
+        <w:t xml:space="preserve"> là </w:t>
+      </w:r>
+      <w:r>
+        <w:t>một tập hợp</w:t>
+      </w:r>
+      <w:r>
+        <w:t xml:space="preserve"> các tác tử </w:t>
+      </w:r>
+      <w:r>
+        <w:t>tương tác với nhau bằng cách trao đổi thôn</w:t>
+      </w:r>
+      <w:r>
+        <w:t>g điệp. Trong trường hợp tổng quát nhất, các tác tử trong hệ đa tác tử sẽ thay thế cho người dùng hoặc người sở hữu để thực hiện những mục tiêu rất khác nhau</w:t>
+      </w:r>
+      <w:r>
+        <w:t xml:space="preserve">. </w:t>
+      </w:r>
+      <w:r>
+        <w:t>Chính vì thế để các tác tử có thể tương tác với nhau thì đòi hỏi các tác tử cần có khả năng hợp tác, phối hợp và thương lượng với nhau theo cách mà con người vẫn hợp tác, phối hợp, thương lượng với nhau trong cuộc sống hàng ngày.</w:t>
+      </w:r>
+      <w:r>
+        <w:t xml:space="preserve"> [8]</w:t>
+      </w:r>
+    </w:p>
+    <w:p>
+      <w:pPr>
+        <w:spacing w:before="120" w:after="120" w:line="312" w:lineRule="auto"/>
+        <w:jc w:val="both"/>
+      </w:pPr>
+      <w:r>
+        <w:t>Dựa trên khái niệm về hệ đa tác tử, chúng ta có thể dễ dàng thấy được ưu điểm của hệ đa tác tử chính là sức mạnh và khả năng mở rộng. Sự mạnh mẽ thể hiện ở chỗ việc điều khiển và trách nhiệm được chia đều cho các tác tử trong hệ thống. Nếu một hay nhiều tác tử bị hư hỏng thì hệ thống vẫn có thể xử lí được. Khả năng mở rộng của hệ đa tác tử bắt nguồn từ sự modun hóa của nó. Chúng ta có thể dễ dàng thêm các tác tử mới vào trong hệ thống thay vì là thêm chức năng cho hệ thống. [9]</w:t>
+      </w:r>
+    </w:p>
+    <w:p>
+      <w:r>
+        <w:br w:type="page"/>
+      </w:r>
+    </w:p>
+    <w:p>
+      <w:pPr>
+        <w:pStyle w:val="Caption"/>
+        <w:jc w:val="center"/>
+        <w:rPr>
+          <w:i w:val="0"/>
+          <w:color w:val="000000" w:themeColor="text1"/>
+          <w:sz w:val="26"/>
+          <w:szCs w:val="26"/>
+        </w:rPr>
+      </w:pPr>
+      <w:r>
+        <w:rPr>
+          <w:i w:val="0"/>
+          <w:noProof/>
+          <w:color w:val="000000" w:themeColor="text1"/>
+          <w:sz w:val="26"/>
+          <w:szCs w:val="26"/>
+        </w:rPr>
         <w:lastRenderedPageBreak/>
-        <w:t>I.2. Hệ đa tác tử</w:t>
-      </w:r>
-      <w:bookmarkEnd w:id="11"/>
+        <mc:AlternateContent>
+          <mc:Choice Requires="wpg">
+            <w:drawing>
+              <wp:anchor distT="0" distB="0" distL="114300" distR="114300" simplePos="0" relativeHeight="251704320" behindDoc="0" locked="0" layoutInCell="1" allowOverlap="1" wp14:anchorId="3FC3DE9B" wp14:editId="583FAC23">
+                <wp:simplePos x="0" y="0"/>
+                <wp:positionH relativeFrom="margin">
+                  <wp:align>left</wp:align>
+                </wp:positionH>
+                <wp:positionV relativeFrom="paragraph">
+                  <wp:posOffset>77470</wp:posOffset>
+                </wp:positionV>
+                <wp:extent cx="5692140" cy="4900295"/>
+                <wp:effectExtent l="0" t="0" r="41910" b="0"/>
+                <wp:wrapTopAndBottom/>
+                <wp:docPr id="64" name="Group 64"/>
+                <wp:cNvGraphicFramePr/>
+                <a:graphic xmlns:a="http://schemas.openxmlformats.org/drawingml/2006/main">
+                  <a:graphicData uri="http://schemas.microsoft.com/office/word/2010/wordprocessingGroup">
+                    <wpg:wgp>
+                      <wpg:cNvGrpSpPr/>
+                      <wpg:grpSpPr>
+                        <a:xfrm>
+                          <a:off x="0" y="0"/>
+                          <a:ext cx="5692140" cy="4900295"/>
+                          <a:chOff x="0" y="0"/>
+                          <a:chExt cx="6006465" cy="5407660"/>
+                        </a:xfrm>
+                      </wpg:grpSpPr>
+                      <wps:wsp>
+                        <wps:cNvPr id="127" name="Straight Arrow Connector 127"/>
+                        <wps:cNvCnPr/>
+                        <wps:spPr>
+                          <a:xfrm>
+                            <a:off x="133350" y="4648200"/>
+                            <a:ext cx="505838" cy="0"/>
+                          </a:xfrm>
+                          <a:prstGeom prst="straightConnector1">
+                            <a:avLst/>
+                          </a:prstGeom>
+                          <a:ln>
+                            <a:headEnd type="triangle"/>
+                            <a:tailEnd type="triangle"/>
+                          </a:ln>
+                        </wps:spPr>
+                        <wps:style>
+                          <a:lnRef idx="1">
+                            <a:schemeClr val="dk1"/>
+                          </a:lnRef>
+                          <a:fillRef idx="0">
+                            <a:schemeClr val="dk1"/>
+                          </a:fillRef>
+                          <a:effectRef idx="0">
+                            <a:schemeClr val="dk1"/>
+                          </a:effectRef>
+                          <a:fontRef idx="minor">
+                            <a:schemeClr val="tx1"/>
+                          </a:fontRef>
+                        </wps:style>
+                        <wps:bodyPr/>
+                      </wps:wsp>
+                      <wpg:grpSp>
+                        <wpg:cNvPr id="128" name="Group 128"/>
+                        <wpg:cNvGrpSpPr/>
+                        <wpg:grpSpPr>
+                          <a:xfrm>
+                            <a:off x="0" y="0"/>
+                            <a:ext cx="6006465" cy="5212405"/>
+                            <a:chOff x="0" y="0"/>
+                            <a:chExt cx="6006465" cy="5212405"/>
+                          </a:xfrm>
+                        </wpg:grpSpPr>
+                        <wps:wsp>
+                          <wps:cNvPr id="130" name="Text Box 2"/>
+                          <wps:cNvSpPr txBox="1">
+                            <a:spLocks noChangeArrowheads="1"/>
+                          </wps:cNvSpPr>
+                          <wps:spPr bwMode="auto">
+                            <a:xfrm>
+                              <a:off x="685800" y="4019550"/>
+                              <a:ext cx="1624965" cy="359410"/>
+                            </a:xfrm>
+                            <a:prstGeom prst="rect">
+                              <a:avLst/>
+                            </a:prstGeom>
+                            <a:solidFill>
+                              <a:srgbClr val="FFFFFF"/>
+                            </a:solidFill>
+                            <a:ln w="9525">
+                              <a:noFill/>
+                              <a:miter lim="800000"/>
+                              <a:headEnd/>
+                              <a:tailEnd/>
+                            </a:ln>
+                          </wps:spPr>
+                          <wps:txbx>
+                            <w:txbxContent>
+                              <w:p>
+                                <w:pPr>
+                                  <w:rPr>
+                                    <w:lang w:val="vi-VN"/>
+                                  </w:rPr>
+                                </w:pPr>
+                                <w:r>
+                                  <w:rPr>
+                                    <w:lang w:val="vi-VN"/>
+                                  </w:rPr>
+                                  <w:t>quan hệ tổ chức</w:t>
+                                </w:r>
+                              </w:p>
+                            </w:txbxContent>
+                          </wps:txbx>
+                          <wps:bodyPr rot="0" vert="horz" wrap="square" lIns="91440" tIns="45720" rIns="91440" bIns="45720" anchor="t" anchorCtr="0">
+                            <a:noAutofit/>
+                          </wps:bodyPr>
+                        </wps:wsp>
+                        <wpg:grpSp>
+                          <wpg:cNvPr id="131" name="Group 131"/>
+                          <wpg:cNvGrpSpPr/>
+                          <wpg:grpSpPr>
+                            <a:xfrm>
+                              <a:off x="0" y="0"/>
+                              <a:ext cx="6006465" cy="5212405"/>
+                              <a:chOff x="0" y="0"/>
+                              <a:chExt cx="6006465" cy="5212405"/>
+                            </a:xfrm>
+                          </wpg:grpSpPr>
+                          <wps:wsp>
+                            <wps:cNvPr id="132" name="Text Box 2"/>
+                            <wps:cNvSpPr txBox="1">
+                              <a:spLocks noChangeArrowheads="1"/>
+                            </wps:cNvSpPr>
+                            <wps:spPr bwMode="auto">
+                              <a:xfrm>
+                                <a:off x="4231462" y="3829050"/>
+                                <a:ext cx="1032054" cy="359410"/>
+                              </a:xfrm>
+                              <a:prstGeom prst="rect">
+                                <a:avLst/>
+                              </a:prstGeom>
+                              <a:solidFill>
+                                <a:srgbClr val="FFFFFF"/>
+                              </a:solidFill>
+                              <a:ln w="9525">
+                                <a:noFill/>
+                                <a:miter lim="800000"/>
+                                <a:headEnd/>
+                                <a:tailEnd/>
+                              </a:ln>
+                            </wps:spPr>
+                            <wps:txbx>
+                              <w:txbxContent>
+                                <w:p>
+                                  <w:pPr>
+                                    <w:rPr>
+                                      <w:lang w:val="vi-VN"/>
+                                    </w:rPr>
+                                  </w:pPr>
+                                  <w:r>
+                                    <w:rPr>
+                                      <w:lang w:val="vi-VN"/>
+                                    </w:rPr>
+                                    <w:t>Môi trường</w:t>
+                                  </w:r>
+                                </w:p>
+                              </w:txbxContent>
+                            </wps:txbx>
+                            <wps:bodyPr rot="0" vert="horz" wrap="square" lIns="91440" tIns="45720" rIns="91440" bIns="45720" anchor="t" anchorCtr="0">
+                              <a:noAutofit/>
+                            </wps:bodyPr>
+                          </wps:wsp>
+                          <wpg:grpSp>
+                            <wpg:cNvPr id="133" name="Group 133"/>
+                            <wpg:cNvGrpSpPr/>
+                            <wpg:grpSpPr>
+                              <a:xfrm>
+                                <a:off x="0" y="0"/>
+                                <a:ext cx="6006465" cy="5212405"/>
+                                <a:chOff x="0" y="0"/>
+                                <a:chExt cx="6006465" cy="5212405"/>
+                              </a:xfrm>
+                            </wpg:grpSpPr>
+                            <wps:wsp>
+                              <wps:cNvPr id="134" name="Text Box 2"/>
+                              <wps:cNvSpPr txBox="1">
+                                <a:spLocks noChangeArrowheads="1"/>
+                              </wps:cNvSpPr>
+                              <wps:spPr bwMode="auto">
+                                <a:xfrm>
+                                  <a:off x="3550739" y="4565434"/>
+                                  <a:ext cx="1381125" cy="359410"/>
+                                </a:xfrm>
+                                <a:prstGeom prst="rect">
+                                  <a:avLst/>
+                                </a:prstGeom>
+                                <a:solidFill>
+                                  <a:srgbClr val="FFFFFF"/>
+                                </a:solidFill>
+                                <a:ln w="9525">
+                                  <a:noFill/>
+                                  <a:miter lim="800000"/>
+                                  <a:headEnd/>
+                                  <a:tailEnd/>
+                                </a:ln>
+                              </wps:spPr>
+                              <wps:txbx>
+                                <w:txbxContent>
+                                  <w:p>
+                                    <w:pPr>
+                                      <w:rPr>
+                                        <w:lang w:val="vi-VN"/>
+                                      </w:rPr>
+                                    </w:pPr>
+                                    <w:r>
+                                      <w:rPr>
+                                        <w:lang w:val="vi-VN"/>
+                                      </w:rPr>
+                                      <w:t>Phạm vi ảnh hưởng</w:t>
+                                    </w:r>
+                                  </w:p>
+                                </w:txbxContent>
+                              </wps:txbx>
+                              <wps:bodyPr rot="0" vert="horz" wrap="square" lIns="91440" tIns="45720" rIns="91440" bIns="45720" anchor="t" anchorCtr="0">
+                                <a:noAutofit/>
+                              </wps:bodyPr>
+                            </wps:wsp>
+                            <wpg:grpSp>
+                              <wpg:cNvPr id="135" name="Group 135"/>
+                              <wpg:cNvGrpSpPr/>
+                              <wpg:grpSpPr>
+                                <a:xfrm>
+                                  <a:off x="0" y="0"/>
+                                  <a:ext cx="6006465" cy="5212405"/>
+                                  <a:chOff x="0" y="0"/>
+                                  <a:chExt cx="6006465" cy="5212405"/>
+                                </a:xfrm>
+                              </wpg:grpSpPr>
+                              <wpg:grpSp>
+                                <wpg:cNvPr id="136" name="Group 136"/>
+                                <wpg:cNvGrpSpPr/>
+                                <wpg:grpSpPr>
+                                  <a:xfrm>
+                                    <a:off x="1743075" y="0"/>
+                                    <a:ext cx="2256817" cy="982494"/>
+                                    <a:chOff x="1743075" y="0"/>
+                                    <a:chExt cx="2256817" cy="982494"/>
+                                  </a:xfrm>
+                                </wpg:grpSpPr>
+                                <wps:wsp>
+                                  <wps:cNvPr id="177" name="Oval 177"/>
+                                  <wps:cNvSpPr/>
+                                  <wps:spPr>
+                                    <a:xfrm>
+                                      <a:off x="1743075" y="0"/>
+                                      <a:ext cx="2256817" cy="982494"/>
+                                    </a:xfrm>
+                                    <a:prstGeom prst="ellipse">
+                                      <a:avLst/>
+                                    </a:prstGeom>
+                                    <a:ln>
+                                      <a:solidFill>
+                                        <a:schemeClr val="tx1"/>
+                                      </a:solidFill>
+                                      <a:prstDash val="dash"/>
+                                    </a:ln>
+                                  </wps:spPr>
+                                  <wps:style>
+                                    <a:lnRef idx="2">
+                                      <a:schemeClr val="accent6"/>
+                                    </a:lnRef>
+                                    <a:fillRef idx="1">
+                                      <a:schemeClr val="lt1"/>
+                                    </a:fillRef>
+                                    <a:effectRef idx="0">
+                                      <a:schemeClr val="accent6"/>
+                                    </a:effectRef>
+                                    <a:fontRef idx="minor">
+                                      <a:schemeClr val="dk1"/>
+                                    </a:fontRef>
+                                  </wps:style>
+                                  <wps:bodyPr rot="0" spcFirstLastPara="0" vert="horz" wrap="square" lIns="91440" tIns="45720" rIns="91440" bIns="45720" numCol="1" spcCol="0" rtlCol="0" fromWordArt="0" anchor="ctr" anchorCtr="0" forceAA="0" compatLnSpc="1">
+                                    <a:prstTxWarp prst="textNoShape">
+                                      <a:avLst/>
+                                    </a:prstTxWarp>
+                                    <a:noAutofit/>
+                                  </wps:bodyPr>
+                                </wps:wsp>
+                                <wps:wsp>
+                                  <wps:cNvPr id="178" name="Flowchart: Connector 178"/>
+                                  <wps:cNvSpPr/>
+                                  <wps:spPr>
+                                    <a:xfrm>
+                                      <a:off x="2276475" y="419100"/>
+                                      <a:ext cx="97277" cy="107005"/>
+                                    </a:xfrm>
+                                    <a:prstGeom prst="flowChartConnector">
+                                      <a:avLst/>
+                                    </a:prstGeom>
+                                    <a:ln>
+                                      <a:solidFill>
+                                        <a:schemeClr val="tx1"/>
+                                      </a:solidFill>
+                                    </a:ln>
+                                  </wps:spPr>
+                                  <wps:style>
+                                    <a:lnRef idx="2">
+                                      <a:schemeClr val="accent6"/>
+                                    </a:lnRef>
+                                    <a:fillRef idx="1">
+                                      <a:schemeClr val="lt1"/>
+                                    </a:fillRef>
+                                    <a:effectRef idx="0">
+                                      <a:schemeClr val="accent6"/>
+                                    </a:effectRef>
+                                    <a:fontRef idx="minor">
+                                      <a:schemeClr val="dk1"/>
+                                    </a:fontRef>
+                                  </wps:style>
+                                  <wps:bodyPr rot="0" spcFirstLastPara="0" vert="horz" wrap="square" lIns="91440" tIns="45720" rIns="91440" bIns="45720" numCol="1" spcCol="0" rtlCol="0" fromWordArt="0" anchor="ctr" anchorCtr="0" forceAA="0" compatLnSpc="1">
+                                    <a:prstTxWarp prst="textNoShape">
+                                      <a:avLst/>
+                                    </a:prstTxWarp>
+                                    <a:noAutofit/>
+                                  </wps:bodyPr>
+                                </wps:wsp>
+                                <wps:wsp>
+                                  <wps:cNvPr id="179" name="Flowchart: Connector 179"/>
+                                  <wps:cNvSpPr/>
+                                  <wps:spPr>
+                                    <a:xfrm>
+                                      <a:off x="2762250" y="152400"/>
+                                      <a:ext cx="97277" cy="107005"/>
+                                    </a:xfrm>
+                                    <a:prstGeom prst="flowChartConnector">
+                                      <a:avLst/>
+                                    </a:prstGeom>
+                                    <a:ln>
+                                      <a:solidFill>
+                                        <a:schemeClr val="tx1"/>
+                                      </a:solidFill>
+                                    </a:ln>
+                                  </wps:spPr>
+                                  <wps:style>
+                                    <a:lnRef idx="2">
+                                      <a:schemeClr val="accent6"/>
+                                    </a:lnRef>
+                                    <a:fillRef idx="1">
+                                      <a:schemeClr val="lt1"/>
+                                    </a:fillRef>
+                                    <a:effectRef idx="0">
+                                      <a:schemeClr val="accent6"/>
+                                    </a:effectRef>
+                                    <a:fontRef idx="minor">
+                                      <a:schemeClr val="dk1"/>
+                                    </a:fontRef>
+                                  </wps:style>
+                                  <wps:bodyPr rot="0" spcFirstLastPara="0" vert="horz" wrap="square" lIns="91440" tIns="45720" rIns="91440" bIns="45720" numCol="1" spcCol="0" rtlCol="0" fromWordArt="0" anchor="ctr" anchorCtr="0" forceAA="0" compatLnSpc="1">
+                                    <a:prstTxWarp prst="textNoShape">
+                                      <a:avLst/>
+                                    </a:prstTxWarp>
+                                    <a:noAutofit/>
+                                  </wps:bodyPr>
+                                </wps:wsp>
+                                <wps:wsp>
+                                  <wps:cNvPr id="180" name="Flowchart: Connector 180"/>
+                                  <wps:cNvSpPr/>
+                                  <wps:spPr>
+                                    <a:xfrm>
+                                      <a:off x="3276600" y="400050"/>
+                                      <a:ext cx="97277" cy="107005"/>
+                                    </a:xfrm>
+                                    <a:prstGeom prst="flowChartConnector">
+                                      <a:avLst/>
+                                    </a:prstGeom>
+                                    <a:ln>
+                                      <a:solidFill>
+                                        <a:schemeClr val="tx1"/>
+                                      </a:solidFill>
+                                    </a:ln>
+                                  </wps:spPr>
+                                  <wps:style>
+                                    <a:lnRef idx="2">
+                                      <a:schemeClr val="accent6"/>
+                                    </a:lnRef>
+                                    <a:fillRef idx="1">
+                                      <a:schemeClr val="lt1"/>
+                                    </a:fillRef>
+                                    <a:effectRef idx="0">
+                                      <a:schemeClr val="accent6"/>
+                                    </a:effectRef>
+                                    <a:fontRef idx="minor">
+                                      <a:schemeClr val="dk1"/>
+                                    </a:fontRef>
+                                  </wps:style>
+                                  <wps:bodyPr rot="0" spcFirstLastPara="0" vert="horz" wrap="square" lIns="91440" tIns="45720" rIns="91440" bIns="45720" numCol="1" spcCol="0" rtlCol="0" fromWordArt="0" anchor="ctr" anchorCtr="0" forceAA="0" compatLnSpc="1">
+                                    <a:prstTxWarp prst="textNoShape">
+                                      <a:avLst/>
+                                    </a:prstTxWarp>
+                                    <a:noAutofit/>
+                                  </wps:bodyPr>
+                                </wps:wsp>
+                                <wps:wsp>
+                                  <wps:cNvPr id="181" name="Flowchart: Connector 181"/>
+                                  <wps:cNvSpPr/>
+                                  <wps:spPr>
+                                    <a:xfrm>
+                                      <a:off x="2762250" y="676275"/>
+                                      <a:ext cx="97277" cy="107005"/>
+                                    </a:xfrm>
+                                    <a:prstGeom prst="flowChartConnector">
+                                      <a:avLst/>
+                                    </a:prstGeom>
+                                    <a:ln>
+                                      <a:solidFill>
+                                        <a:schemeClr val="tx1"/>
+                                      </a:solidFill>
+                                    </a:ln>
+                                  </wps:spPr>
+                                  <wps:style>
+                                    <a:lnRef idx="2">
+                                      <a:schemeClr val="accent6"/>
+                                    </a:lnRef>
+                                    <a:fillRef idx="1">
+                                      <a:schemeClr val="lt1"/>
+                                    </a:fillRef>
+                                    <a:effectRef idx="0">
+                                      <a:schemeClr val="accent6"/>
+                                    </a:effectRef>
+                                    <a:fontRef idx="minor">
+                                      <a:schemeClr val="dk1"/>
+                                    </a:fontRef>
+                                  </wps:style>
+                                  <wps:bodyPr rot="0" spcFirstLastPara="0" vert="horz" wrap="square" lIns="91440" tIns="45720" rIns="91440" bIns="45720" numCol="1" spcCol="0" rtlCol="0" fromWordArt="0" anchor="ctr" anchorCtr="0" forceAA="0" compatLnSpc="1">
+                                    <a:prstTxWarp prst="textNoShape">
+                                      <a:avLst/>
+                                    </a:prstTxWarp>
+                                    <a:noAutofit/>
+                                  </wps:bodyPr>
+                                </wps:wsp>
+                                <wps:wsp>
+                                  <wps:cNvPr id="182" name="Straight Arrow Connector 182"/>
+                                  <wps:cNvCnPr/>
+                                  <wps:spPr>
+                                    <a:xfrm flipV="1">
+                                      <a:off x="2343150" y="247650"/>
+                                      <a:ext cx="408561" cy="154859"/>
+                                    </a:xfrm>
+                                    <a:prstGeom prst="straightConnector1">
+                                      <a:avLst/>
+                                    </a:prstGeom>
+                                    <a:ln>
+                                      <a:headEnd type="triangle"/>
+                                      <a:tailEnd type="triangle"/>
+                                    </a:ln>
+                                  </wps:spPr>
+                                  <wps:style>
+                                    <a:lnRef idx="1">
+                                      <a:schemeClr val="dk1"/>
+                                    </a:lnRef>
+                                    <a:fillRef idx="0">
+                                      <a:schemeClr val="dk1"/>
+                                    </a:fillRef>
+                                    <a:effectRef idx="0">
+                                      <a:schemeClr val="dk1"/>
+                                    </a:effectRef>
+                                    <a:fontRef idx="minor">
+                                      <a:schemeClr val="tx1"/>
+                                    </a:fontRef>
+                                  </wps:style>
+                                  <wps:bodyPr/>
+                                </wps:wsp>
+                                <wps:wsp>
+                                  <wps:cNvPr id="183" name="Straight Arrow Connector 183"/>
+                                  <wps:cNvCnPr/>
+                                  <wps:spPr>
+                                    <a:xfrm>
+                                      <a:off x="2857500" y="238125"/>
+                                      <a:ext cx="428139" cy="184582"/>
+                                    </a:xfrm>
+                                    <a:prstGeom prst="straightConnector1">
+                                      <a:avLst/>
+                                    </a:prstGeom>
+                                    <a:ln>
+                                      <a:headEnd type="triangle"/>
+                                      <a:tailEnd type="triangle"/>
+                                    </a:ln>
+                                  </wps:spPr>
+                                  <wps:style>
+                                    <a:lnRef idx="1">
+                                      <a:schemeClr val="dk1"/>
+                                    </a:lnRef>
+                                    <a:fillRef idx="0">
+                                      <a:schemeClr val="dk1"/>
+                                    </a:fillRef>
+                                    <a:effectRef idx="0">
+                                      <a:schemeClr val="dk1"/>
+                                    </a:effectRef>
+                                    <a:fontRef idx="minor">
+                                      <a:schemeClr val="tx1"/>
+                                    </a:fontRef>
+                                  </wps:style>
+                                  <wps:bodyPr/>
+                                </wps:wsp>
+                                <wps:wsp>
+                                  <wps:cNvPr id="184" name="Straight Arrow Connector 184"/>
+                                  <wps:cNvCnPr/>
+                                  <wps:spPr>
+                                    <a:xfrm flipH="1" flipV="1">
+                                      <a:off x="2790825" y="266700"/>
+                                      <a:ext cx="45719" cy="437745"/>
+                                    </a:xfrm>
+                                    <a:prstGeom prst="straightConnector1">
+                                      <a:avLst/>
+                                    </a:prstGeom>
+                                    <a:ln>
+                                      <a:headEnd type="triangle"/>
+                                      <a:tailEnd type="triangle"/>
+                                    </a:ln>
+                                  </wps:spPr>
+                                  <wps:style>
+                                    <a:lnRef idx="1">
+                                      <a:schemeClr val="dk1"/>
+                                    </a:lnRef>
+                                    <a:fillRef idx="0">
+                                      <a:schemeClr val="dk1"/>
+                                    </a:fillRef>
+                                    <a:effectRef idx="0">
+                                      <a:schemeClr val="dk1"/>
+                                    </a:effectRef>
+                                    <a:fontRef idx="minor">
+                                      <a:schemeClr val="tx1"/>
+                                    </a:fontRef>
+                                  </wps:style>
+                                  <wps:bodyPr/>
+                                </wps:wsp>
+                                <wps:wsp>
+                                  <wps:cNvPr id="185" name="Straight Arrow Connector 185"/>
+                                  <wps:cNvCnPr/>
+                                  <wps:spPr>
+                                    <a:xfrm flipV="1">
+                                      <a:off x="2857500" y="504825"/>
+                                      <a:ext cx="437258" cy="204281"/>
+                                    </a:xfrm>
+                                    <a:prstGeom prst="straightConnector1">
+                                      <a:avLst/>
+                                    </a:prstGeom>
+                                    <a:ln>
+                                      <a:headEnd type="triangle"/>
+                                      <a:tailEnd type="triangle"/>
+                                    </a:ln>
+                                  </wps:spPr>
+                                  <wps:style>
+                                    <a:lnRef idx="1">
+                                      <a:schemeClr val="dk1"/>
+                                    </a:lnRef>
+                                    <a:fillRef idx="0">
+                                      <a:schemeClr val="dk1"/>
+                                    </a:fillRef>
+                                    <a:effectRef idx="0">
+                                      <a:schemeClr val="dk1"/>
+                                    </a:effectRef>
+                                    <a:fontRef idx="minor">
+                                      <a:schemeClr val="tx1"/>
+                                    </a:fontRef>
+                                  </wps:style>
+                                  <wps:bodyPr/>
+                                </wps:wsp>
+                              </wpg:grpSp>
+                              <wpg:grpSp>
+                                <wpg:cNvPr id="137" name="Group 137"/>
+                                <wpg:cNvGrpSpPr/>
+                                <wpg:grpSpPr>
+                                  <a:xfrm>
+                                    <a:off x="57150" y="1466850"/>
+                                    <a:ext cx="2256817" cy="982494"/>
+                                    <a:chOff x="57150" y="1466850"/>
+                                    <a:chExt cx="2256817" cy="982494"/>
+                                  </a:xfrm>
+                                </wpg:grpSpPr>
+                                <wps:wsp>
+                                  <wps:cNvPr id="169" name="Oval 169"/>
+                                  <wps:cNvSpPr/>
+                                  <wps:spPr>
+                                    <a:xfrm>
+                                      <a:off x="57150" y="1466850"/>
+                                      <a:ext cx="2256817" cy="982494"/>
+                                    </a:xfrm>
+                                    <a:prstGeom prst="ellipse">
+                                      <a:avLst/>
+                                    </a:prstGeom>
+                                    <a:ln>
+                                      <a:solidFill>
+                                        <a:schemeClr val="tx1"/>
+                                      </a:solidFill>
+                                      <a:prstDash val="dash"/>
+                                    </a:ln>
+                                  </wps:spPr>
+                                  <wps:style>
+                                    <a:lnRef idx="2">
+                                      <a:schemeClr val="accent6"/>
+                                    </a:lnRef>
+                                    <a:fillRef idx="1">
+                                      <a:schemeClr val="lt1"/>
+                                    </a:fillRef>
+                                    <a:effectRef idx="0">
+                                      <a:schemeClr val="accent6"/>
+                                    </a:effectRef>
+                                    <a:fontRef idx="minor">
+                                      <a:schemeClr val="dk1"/>
+                                    </a:fontRef>
+                                  </wps:style>
+                                  <wps:bodyPr rot="0" spcFirstLastPara="0" vert="horz" wrap="square" lIns="91440" tIns="45720" rIns="91440" bIns="45720" numCol="1" spcCol="0" rtlCol="0" fromWordArt="0" anchor="ctr" anchorCtr="0" forceAA="0" compatLnSpc="1">
+                                    <a:prstTxWarp prst="textNoShape">
+                                      <a:avLst/>
+                                    </a:prstTxWarp>
+                                    <a:noAutofit/>
+                                  </wps:bodyPr>
+                                </wps:wsp>
+                                <wps:wsp>
+                                  <wps:cNvPr id="170" name="Flowchart: Connector 170"/>
+                                  <wps:cNvSpPr/>
+                                  <wps:spPr>
+                                    <a:xfrm>
+                                      <a:off x="590550" y="1847850"/>
+                                      <a:ext cx="97277" cy="107005"/>
+                                    </a:xfrm>
+                                    <a:prstGeom prst="flowChartConnector">
+                                      <a:avLst/>
+                                    </a:prstGeom>
+                                    <a:ln>
+                                      <a:solidFill>
+                                        <a:schemeClr val="tx1"/>
+                                      </a:solidFill>
+                                    </a:ln>
+                                  </wps:spPr>
+                                  <wps:style>
+                                    <a:lnRef idx="2">
+                                      <a:schemeClr val="accent6"/>
+                                    </a:lnRef>
+                                    <a:fillRef idx="1">
+                                      <a:schemeClr val="lt1"/>
+                                    </a:fillRef>
+                                    <a:effectRef idx="0">
+                                      <a:schemeClr val="accent6"/>
+                                    </a:effectRef>
+                                    <a:fontRef idx="minor">
+                                      <a:schemeClr val="dk1"/>
+                                    </a:fontRef>
+                                  </wps:style>
+                                  <wps:bodyPr rot="0" spcFirstLastPara="0" vert="horz" wrap="square" lIns="91440" tIns="45720" rIns="91440" bIns="45720" numCol="1" spcCol="0" rtlCol="0" fromWordArt="0" anchor="ctr" anchorCtr="0" forceAA="0" compatLnSpc="1">
+                                    <a:prstTxWarp prst="textNoShape">
+                                      <a:avLst/>
+                                    </a:prstTxWarp>
+                                    <a:noAutofit/>
+                                  </wps:bodyPr>
+                                </wps:wsp>
+                                <wps:wsp>
+                                  <wps:cNvPr id="171" name="Flowchart: Connector 171"/>
+                                  <wps:cNvSpPr/>
+                                  <wps:spPr>
+                                    <a:xfrm>
+                                      <a:off x="1114425" y="1666875"/>
+                                      <a:ext cx="97277" cy="107005"/>
+                                    </a:xfrm>
+                                    <a:prstGeom prst="flowChartConnector">
+                                      <a:avLst/>
+                                    </a:prstGeom>
+                                    <a:ln>
+                                      <a:solidFill>
+                                        <a:schemeClr val="tx1"/>
+                                      </a:solidFill>
+                                    </a:ln>
+                                  </wps:spPr>
+                                  <wps:style>
+                                    <a:lnRef idx="2">
+                                      <a:schemeClr val="accent6"/>
+                                    </a:lnRef>
+                                    <a:fillRef idx="1">
+                                      <a:schemeClr val="lt1"/>
+                                    </a:fillRef>
+                                    <a:effectRef idx="0">
+                                      <a:schemeClr val="accent6"/>
+                                    </a:effectRef>
+                                    <a:fontRef idx="minor">
+                                      <a:schemeClr val="dk1"/>
+                                    </a:fontRef>
+                                  </wps:style>
+                                  <wps:bodyPr rot="0" spcFirstLastPara="0" vert="horz" wrap="square" lIns="91440" tIns="45720" rIns="91440" bIns="45720" numCol="1" spcCol="0" rtlCol="0" fromWordArt="0" anchor="ctr" anchorCtr="0" forceAA="0" compatLnSpc="1">
+                                    <a:prstTxWarp prst="textNoShape">
+                                      <a:avLst/>
+                                    </a:prstTxWarp>
+                                    <a:noAutofit/>
+                                  </wps:bodyPr>
+                                </wps:wsp>
+                                <wps:wsp>
+                                  <wps:cNvPr id="172" name="Flowchart: Connector 172"/>
+                                  <wps:cNvSpPr/>
+                                  <wps:spPr>
+                                    <a:xfrm>
+                                      <a:off x="1619250" y="1876425"/>
+                                      <a:ext cx="97277" cy="107005"/>
+                                    </a:xfrm>
+                                    <a:prstGeom prst="flowChartConnector">
+                                      <a:avLst/>
+                                    </a:prstGeom>
+                                    <a:ln>
+                                      <a:solidFill>
+                                        <a:schemeClr val="tx1"/>
+                                      </a:solidFill>
+                                    </a:ln>
+                                  </wps:spPr>
+                                  <wps:style>
+                                    <a:lnRef idx="2">
+                                      <a:schemeClr val="accent6"/>
+                                    </a:lnRef>
+                                    <a:fillRef idx="1">
+                                      <a:schemeClr val="lt1"/>
+                                    </a:fillRef>
+                                    <a:effectRef idx="0">
+                                      <a:schemeClr val="accent6"/>
+                                    </a:effectRef>
+                                    <a:fontRef idx="minor">
+                                      <a:schemeClr val="dk1"/>
+                                    </a:fontRef>
+                                  </wps:style>
+                                  <wps:bodyPr rot="0" spcFirstLastPara="0" vert="horz" wrap="square" lIns="91440" tIns="45720" rIns="91440" bIns="45720" numCol="1" spcCol="0" rtlCol="0" fromWordArt="0" anchor="ctr" anchorCtr="0" forceAA="0" compatLnSpc="1">
+                                    <a:prstTxWarp prst="textNoShape">
+                                      <a:avLst/>
+                                    </a:prstTxWarp>
+                                    <a:noAutofit/>
+                                  </wps:bodyPr>
+                                </wps:wsp>
+                                <wps:wsp>
+                                  <wps:cNvPr id="173" name="Flowchart: Connector 173"/>
+                                  <wps:cNvSpPr/>
+                                  <wps:spPr>
+                                    <a:xfrm>
+                                      <a:off x="1104900" y="2162175"/>
+                                      <a:ext cx="97277" cy="107005"/>
+                                    </a:xfrm>
+                                    <a:prstGeom prst="flowChartConnector">
+                                      <a:avLst/>
+                                    </a:prstGeom>
+                                    <a:ln>
+                                      <a:solidFill>
+                                        <a:schemeClr val="tx1"/>
+                                      </a:solidFill>
+                                    </a:ln>
+                                  </wps:spPr>
+                                  <wps:style>
+                                    <a:lnRef idx="2">
+                                      <a:schemeClr val="accent6"/>
+                                    </a:lnRef>
+                                    <a:fillRef idx="1">
+                                      <a:schemeClr val="lt1"/>
+                                    </a:fillRef>
+                                    <a:effectRef idx="0">
+                                      <a:schemeClr val="accent6"/>
+                                    </a:effectRef>
+                                    <a:fontRef idx="minor">
+                                      <a:schemeClr val="dk1"/>
+                                    </a:fontRef>
+                                  </wps:style>
+                                  <wps:bodyPr rot="0" spcFirstLastPara="0" vert="horz" wrap="square" lIns="91440" tIns="45720" rIns="91440" bIns="45720" numCol="1" spcCol="0" rtlCol="0" fromWordArt="0" anchor="ctr" anchorCtr="0" forceAA="0" compatLnSpc="1">
+                                    <a:prstTxWarp prst="textNoShape">
+                                      <a:avLst/>
+                                    </a:prstTxWarp>
+                                    <a:noAutofit/>
+                                  </wps:bodyPr>
+                                </wps:wsp>
+                                <wps:wsp>
+                                  <wps:cNvPr id="174" name="Straight Arrow Connector 174"/>
+                                  <wps:cNvCnPr/>
+                                  <wps:spPr>
+                                    <a:xfrm flipV="1">
+                                      <a:off x="685800" y="1724025"/>
+                                      <a:ext cx="408561" cy="154859"/>
+                                    </a:xfrm>
+                                    <a:prstGeom prst="straightConnector1">
+                                      <a:avLst/>
+                                    </a:prstGeom>
+                                    <a:ln>
+                                      <a:headEnd type="triangle"/>
+                                      <a:tailEnd type="triangle"/>
+                                    </a:ln>
+                                  </wps:spPr>
+                                  <wps:style>
+                                    <a:lnRef idx="1">
+                                      <a:schemeClr val="dk1"/>
+                                    </a:lnRef>
+                                    <a:fillRef idx="0">
+                                      <a:schemeClr val="dk1"/>
+                                    </a:fillRef>
+                                    <a:effectRef idx="0">
+                                      <a:schemeClr val="dk1"/>
+                                    </a:effectRef>
+                                    <a:fontRef idx="minor">
+                                      <a:schemeClr val="tx1"/>
+                                    </a:fontRef>
+                                  </wps:style>
+                                  <wps:bodyPr/>
+                                </wps:wsp>
+                                <wps:wsp>
+                                  <wps:cNvPr id="175" name="Straight Arrow Connector 175"/>
+                                  <wps:cNvCnPr/>
+                                  <wps:spPr>
+                                    <a:xfrm>
+                                      <a:off x="1200150" y="1733550"/>
+                                      <a:ext cx="428139" cy="184582"/>
+                                    </a:xfrm>
+                                    <a:prstGeom prst="straightConnector1">
+                                      <a:avLst/>
+                                    </a:prstGeom>
+                                    <a:ln>
+                                      <a:headEnd type="triangle"/>
+                                      <a:tailEnd type="triangle"/>
+                                    </a:ln>
+                                  </wps:spPr>
+                                  <wps:style>
+                                    <a:lnRef idx="1">
+                                      <a:schemeClr val="dk1"/>
+                                    </a:lnRef>
+                                    <a:fillRef idx="0">
+                                      <a:schemeClr val="dk1"/>
+                                    </a:fillRef>
+                                    <a:effectRef idx="0">
+                                      <a:schemeClr val="dk1"/>
+                                    </a:effectRef>
+                                    <a:fontRef idx="minor">
+                                      <a:schemeClr val="tx1"/>
+                                    </a:fontRef>
+                                  </wps:style>
+                                  <wps:bodyPr/>
+                                </wps:wsp>
+                                <wps:wsp>
+                                  <wps:cNvPr id="176" name="Straight Arrow Connector 176"/>
+                                  <wps:cNvCnPr/>
+                                  <wps:spPr>
+                                    <a:xfrm flipV="1">
+                                      <a:off x="1200150" y="1981200"/>
+                                      <a:ext cx="437258" cy="204281"/>
+                                    </a:xfrm>
+                                    <a:prstGeom prst="straightConnector1">
+                                      <a:avLst/>
+                                    </a:prstGeom>
+                                    <a:ln>
+                                      <a:headEnd type="triangle"/>
+                                      <a:tailEnd type="triangle"/>
+                                    </a:ln>
+                                  </wps:spPr>
+                                  <wps:style>
+                                    <a:lnRef idx="1">
+                                      <a:schemeClr val="dk1"/>
+                                    </a:lnRef>
+                                    <a:fillRef idx="0">
+                                      <a:schemeClr val="dk1"/>
+                                    </a:fillRef>
+                                    <a:effectRef idx="0">
+                                      <a:schemeClr val="dk1"/>
+                                    </a:effectRef>
+                                    <a:fontRef idx="minor">
+                                      <a:schemeClr val="tx1"/>
+                                    </a:fontRef>
+                                  </wps:style>
+                                  <wps:bodyPr/>
+                                </wps:wsp>
+                              </wpg:grpSp>
+                              <wpg:grpSp>
+                                <wpg:cNvPr id="138" name="Group 138"/>
+                                <wpg:cNvGrpSpPr/>
+                                <wpg:grpSpPr>
+                                  <a:xfrm>
+                                    <a:off x="3714750" y="1419225"/>
+                                    <a:ext cx="2256817" cy="982494"/>
+                                    <a:chOff x="3714750" y="1419225"/>
+                                    <a:chExt cx="2256817" cy="982494"/>
+                                  </a:xfrm>
+                                </wpg:grpSpPr>
+                                <wps:wsp>
+                                  <wps:cNvPr id="161" name="Oval 161"/>
+                                  <wps:cNvSpPr/>
+                                  <wps:spPr>
+                                    <a:xfrm>
+                                      <a:off x="3714750" y="1419225"/>
+                                      <a:ext cx="2256817" cy="982494"/>
+                                    </a:xfrm>
+                                    <a:prstGeom prst="ellipse">
+                                      <a:avLst/>
+                                    </a:prstGeom>
+                                    <a:ln>
+                                      <a:solidFill>
+                                        <a:schemeClr val="tx1"/>
+                                      </a:solidFill>
+                                      <a:prstDash val="dash"/>
+                                    </a:ln>
+                                  </wps:spPr>
+                                  <wps:style>
+                                    <a:lnRef idx="2">
+                                      <a:schemeClr val="accent6"/>
+                                    </a:lnRef>
+                                    <a:fillRef idx="1">
+                                      <a:schemeClr val="lt1"/>
+                                    </a:fillRef>
+                                    <a:effectRef idx="0">
+                                      <a:schemeClr val="accent6"/>
+                                    </a:effectRef>
+                                    <a:fontRef idx="minor">
+                                      <a:schemeClr val="dk1"/>
+                                    </a:fontRef>
+                                  </wps:style>
+                                  <wps:bodyPr rot="0" spcFirstLastPara="0" vert="horz" wrap="square" lIns="91440" tIns="45720" rIns="91440" bIns="45720" numCol="1" spcCol="0" rtlCol="0" fromWordArt="0" anchor="ctr" anchorCtr="0" forceAA="0" compatLnSpc="1">
+                                    <a:prstTxWarp prst="textNoShape">
+                                      <a:avLst/>
+                                    </a:prstTxWarp>
+                                    <a:noAutofit/>
+                                  </wps:bodyPr>
+                                </wps:wsp>
+                                <wps:wsp>
+                                  <wps:cNvPr id="162" name="Flowchart: Connector 162"/>
+                                  <wps:cNvSpPr/>
+                                  <wps:spPr>
+                                    <a:xfrm>
+                                      <a:off x="4191000" y="1838325"/>
+                                      <a:ext cx="97277" cy="107005"/>
+                                    </a:xfrm>
+                                    <a:prstGeom prst="flowChartConnector">
+                                      <a:avLst/>
+                                    </a:prstGeom>
+                                    <a:ln>
+                                      <a:solidFill>
+                                        <a:schemeClr val="tx1"/>
+                                      </a:solidFill>
+                                    </a:ln>
+                                  </wps:spPr>
+                                  <wps:style>
+                                    <a:lnRef idx="2">
+                                      <a:schemeClr val="accent6"/>
+                                    </a:lnRef>
+                                    <a:fillRef idx="1">
+                                      <a:schemeClr val="lt1"/>
+                                    </a:fillRef>
+                                    <a:effectRef idx="0">
+                                      <a:schemeClr val="accent6"/>
+                                    </a:effectRef>
+                                    <a:fontRef idx="minor">
+                                      <a:schemeClr val="dk1"/>
+                                    </a:fontRef>
+                                  </wps:style>
+                                  <wps:bodyPr rot="0" spcFirstLastPara="0" vert="horz" wrap="square" lIns="91440" tIns="45720" rIns="91440" bIns="45720" numCol="1" spcCol="0" rtlCol="0" fromWordArt="0" anchor="ctr" anchorCtr="0" forceAA="0" compatLnSpc="1">
+                                    <a:prstTxWarp prst="textNoShape">
+                                      <a:avLst/>
+                                    </a:prstTxWarp>
+                                    <a:noAutofit/>
+                                  </wps:bodyPr>
+                                </wps:wsp>
+                                <wps:wsp>
+                                  <wps:cNvPr id="163" name="Flowchart: Connector 163"/>
+                                  <wps:cNvSpPr/>
+                                  <wps:spPr>
+                                    <a:xfrm>
+                                      <a:off x="4724400" y="1571625"/>
+                                      <a:ext cx="97277" cy="107005"/>
+                                    </a:xfrm>
+                                    <a:prstGeom prst="flowChartConnector">
+                                      <a:avLst/>
+                                    </a:prstGeom>
+                                    <a:ln>
+                                      <a:solidFill>
+                                        <a:schemeClr val="tx1"/>
+                                      </a:solidFill>
+                                    </a:ln>
+                                  </wps:spPr>
+                                  <wps:style>
+                                    <a:lnRef idx="2">
+                                      <a:schemeClr val="accent6"/>
+                                    </a:lnRef>
+                                    <a:fillRef idx="1">
+                                      <a:schemeClr val="lt1"/>
+                                    </a:fillRef>
+                                    <a:effectRef idx="0">
+                                      <a:schemeClr val="accent6"/>
+                                    </a:effectRef>
+                                    <a:fontRef idx="minor">
+                                      <a:schemeClr val="dk1"/>
+                                    </a:fontRef>
+                                  </wps:style>
+                                  <wps:bodyPr rot="0" spcFirstLastPara="0" vert="horz" wrap="square" lIns="91440" tIns="45720" rIns="91440" bIns="45720" numCol="1" spcCol="0" rtlCol="0" fromWordArt="0" anchor="ctr" anchorCtr="0" forceAA="0" compatLnSpc="1">
+                                    <a:prstTxWarp prst="textNoShape">
+                                      <a:avLst/>
+                                    </a:prstTxWarp>
+                                    <a:noAutofit/>
+                                  </wps:bodyPr>
+                                </wps:wsp>
+                                <wps:wsp>
+                                  <wps:cNvPr id="164" name="Flowchart: Connector 164"/>
+                                  <wps:cNvSpPr/>
+                                  <wps:spPr>
+                                    <a:xfrm>
+                                      <a:off x="5419725" y="1876425"/>
+                                      <a:ext cx="97277" cy="107005"/>
+                                    </a:xfrm>
+                                    <a:prstGeom prst="flowChartConnector">
+                                      <a:avLst/>
+                                    </a:prstGeom>
+                                    <a:ln>
+                                      <a:solidFill>
+                                        <a:schemeClr val="tx1"/>
+                                      </a:solidFill>
+                                    </a:ln>
+                                  </wps:spPr>
+                                  <wps:style>
+                                    <a:lnRef idx="2">
+                                      <a:schemeClr val="accent6"/>
+                                    </a:lnRef>
+                                    <a:fillRef idx="1">
+                                      <a:schemeClr val="lt1"/>
+                                    </a:fillRef>
+                                    <a:effectRef idx="0">
+                                      <a:schemeClr val="accent6"/>
+                                    </a:effectRef>
+                                    <a:fontRef idx="minor">
+                                      <a:schemeClr val="dk1"/>
+                                    </a:fontRef>
+                                  </wps:style>
+                                  <wps:bodyPr rot="0" spcFirstLastPara="0" vert="horz" wrap="square" lIns="91440" tIns="45720" rIns="91440" bIns="45720" numCol="1" spcCol="0" rtlCol="0" fromWordArt="0" anchor="ctr" anchorCtr="0" forceAA="0" compatLnSpc="1">
+                                    <a:prstTxWarp prst="textNoShape">
+                                      <a:avLst/>
+                                    </a:prstTxWarp>
+                                    <a:noAutofit/>
+                                  </wps:bodyPr>
+                                </wps:wsp>
+                                <wps:wsp>
+                                  <wps:cNvPr id="165" name="Flowchart: Connector 165"/>
+                                  <wps:cNvSpPr/>
+                                  <wps:spPr>
+                                    <a:xfrm>
+                                      <a:off x="4838700" y="2105025"/>
+                                      <a:ext cx="97277" cy="107005"/>
+                                    </a:xfrm>
+                                    <a:prstGeom prst="flowChartConnector">
+                                      <a:avLst/>
+                                    </a:prstGeom>
+                                    <a:ln>
+                                      <a:solidFill>
+                                        <a:schemeClr val="tx1"/>
+                                      </a:solidFill>
+                                    </a:ln>
+                                  </wps:spPr>
+                                  <wps:style>
+                                    <a:lnRef idx="2">
+                                      <a:schemeClr val="accent6"/>
+                                    </a:lnRef>
+                                    <a:fillRef idx="1">
+                                      <a:schemeClr val="lt1"/>
+                                    </a:fillRef>
+                                    <a:effectRef idx="0">
+                                      <a:schemeClr val="accent6"/>
+                                    </a:effectRef>
+                                    <a:fontRef idx="minor">
+                                      <a:schemeClr val="dk1"/>
+                                    </a:fontRef>
+                                  </wps:style>
+                                  <wps:bodyPr rot="0" spcFirstLastPara="0" vert="horz" wrap="square" lIns="91440" tIns="45720" rIns="91440" bIns="45720" numCol="1" spcCol="0" rtlCol="0" fromWordArt="0" anchor="ctr" anchorCtr="0" forceAA="0" compatLnSpc="1">
+                                    <a:prstTxWarp prst="textNoShape">
+                                      <a:avLst/>
+                                    </a:prstTxWarp>
+                                    <a:noAutofit/>
+                                  </wps:bodyPr>
+                                </wps:wsp>
+                                <wps:wsp>
+                                  <wps:cNvPr id="166" name="Straight Arrow Connector 166"/>
+                                  <wps:cNvCnPr/>
+                                  <wps:spPr>
+                                    <a:xfrm>
+                                      <a:off x="4810125" y="1638300"/>
+                                      <a:ext cx="619125" cy="280035"/>
+                                    </a:xfrm>
+                                    <a:prstGeom prst="straightConnector1">
+                                      <a:avLst/>
+                                    </a:prstGeom>
+                                    <a:ln>
+                                      <a:headEnd type="triangle"/>
+                                      <a:tailEnd type="triangle"/>
+                                    </a:ln>
+                                  </wps:spPr>
+                                  <wps:style>
+                                    <a:lnRef idx="1">
+                                      <a:schemeClr val="dk1"/>
+                                    </a:lnRef>
+                                    <a:fillRef idx="0">
+                                      <a:schemeClr val="dk1"/>
+                                    </a:fillRef>
+                                    <a:effectRef idx="0">
+                                      <a:schemeClr val="dk1"/>
+                                    </a:effectRef>
+                                    <a:fontRef idx="minor">
+                                      <a:schemeClr val="tx1"/>
+                                    </a:fontRef>
+                                  </wps:style>
+                                  <wps:bodyPr/>
+                                </wps:wsp>
+                                <wps:wsp>
+                                  <wps:cNvPr id="167" name="Straight Arrow Connector 167"/>
+                                  <wps:cNvCnPr/>
+                                  <wps:spPr>
+                                    <a:xfrm flipH="1" flipV="1">
+                                      <a:off x="4286250" y="1933575"/>
+                                      <a:ext cx="553950" cy="252149"/>
+                                    </a:xfrm>
+                                    <a:prstGeom prst="straightConnector1">
+                                      <a:avLst/>
+                                    </a:prstGeom>
+                                    <a:ln>
+                                      <a:headEnd type="triangle"/>
+                                      <a:tailEnd type="triangle"/>
+                                    </a:ln>
+                                  </wps:spPr>
+                                  <wps:style>
+                                    <a:lnRef idx="1">
+                                      <a:schemeClr val="dk1"/>
+                                    </a:lnRef>
+                                    <a:fillRef idx="0">
+                                      <a:schemeClr val="dk1"/>
+                                    </a:fillRef>
+                                    <a:effectRef idx="0">
+                                      <a:schemeClr val="dk1"/>
+                                    </a:effectRef>
+                                    <a:fontRef idx="minor">
+                                      <a:schemeClr val="tx1"/>
+                                    </a:fontRef>
+                                  </wps:style>
+                                  <wps:bodyPr/>
+                                </wps:wsp>
+                                <wps:wsp>
+                                  <wps:cNvPr id="168" name="Straight Arrow Connector 168"/>
+                                  <wps:cNvCnPr/>
+                                  <wps:spPr>
+                                    <a:xfrm flipV="1">
+                                      <a:off x="4943475" y="1981200"/>
+                                      <a:ext cx="505838" cy="184677"/>
+                                    </a:xfrm>
+                                    <a:prstGeom prst="straightConnector1">
+                                      <a:avLst/>
+                                    </a:prstGeom>
+                                    <a:ln>
+                                      <a:headEnd type="triangle"/>
+                                      <a:tailEnd type="triangle"/>
+                                    </a:ln>
+                                  </wps:spPr>
+                                  <wps:style>
+                                    <a:lnRef idx="1">
+                                      <a:schemeClr val="dk1"/>
+                                    </a:lnRef>
+                                    <a:fillRef idx="0">
+                                      <a:schemeClr val="dk1"/>
+                                    </a:fillRef>
+                                    <a:effectRef idx="0">
+                                      <a:schemeClr val="dk1"/>
+                                    </a:effectRef>
+                                    <a:fontRef idx="minor">
+                                      <a:schemeClr val="tx1"/>
+                                    </a:fontRef>
+                                  </wps:style>
+                                  <wps:bodyPr/>
+                                </wps:wsp>
+                              </wpg:grpSp>
+                              <wps:wsp>
+                                <wps:cNvPr id="139" name="Oval 139"/>
+                                <wps:cNvSpPr/>
+                                <wps:spPr>
+                                  <a:xfrm>
+                                    <a:off x="1209675" y="2886075"/>
+                                    <a:ext cx="3647872" cy="963038"/>
+                                  </a:xfrm>
+                                  <a:prstGeom prst="ellipse">
+                                    <a:avLst/>
+                                  </a:prstGeom>
+                                </wps:spPr>
+                                <wps:style>
+                                  <a:lnRef idx="2">
+                                    <a:schemeClr val="dk1">
+                                      <a:shade val="50000"/>
+                                    </a:schemeClr>
+                                  </a:lnRef>
+                                  <a:fillRef idx="1">
+                                    <a:schemeClr val="dk1"/>
+                                  </a:fillRef>
+                                  <a:effectRef idx="0">
+                                    <a:schemeClr val="dk1"/>
+                                  </a:effectRef>
+                                  <a:fontRef idx="minor">
+                                    <a:schemeClr val="lt1"/>
+                                  </a:fontRef>
+                                </wps:style>
+                                <wps:bodyPr rot="0" spcFirstLastPara="0" vert="horz" wrap="square" lIns="91440" tIns="45720" rIns="91440" bIns="45720" numCol="1" spcCol="0" rtlCol="0" fromWordArt="0" anchor="ctr" anchorCtr="0" forceAA="0" compatLnSpc="1">
+                                  <a:prstTxWarp prst="textNoShape">
+                                    <a:avLst/>
+                                  </a:prstTxWarp>
+                                  <a:noAutofit/>
+                                </wps:bodyPr>
+                              </wps:wsp>
+                              <wps:wsp>
+                                <wps:cNvPr id="140" name="Straight Connector 140"/>
+                                <wps:cNvCnPr/>
+                                <wps:spPr>
+                                  <a:xfrm>
+                                    <a:off x="38100" y="581025"/>
+                                    <a:ext cx="5953125" cy="19685"/>
+                                  </a:xfrm>
+                                  <a:prstGeom prst="line">
+                                    <a:avLst/>
+                                  </a:prstGeom>
+                                </wps:spPr>
+                                <wps:style>
+                                  <a:lnRef idx="1">
+                                    <a:schemeClr val="dk1"/>
+                                  </a:lnRef>
+                                  <a:fillRef idx="0">
+                                    <a:schemeClr val="dk1"/>
+                                  </a:fillRef>
+                                  <a:effectRef idx="0">
+                                    <a:schemeClr val="dk1"/>
+                                  </a:effectRef>
+                                  <a:fontRef idx="minor">
+                                    <a:schemeClr val="tx1"/>
+                                  </a:fontRef>
+                                </wps:style>
+                                <wps:bodyPr/>
+                              </wps:wsp>
+                              <wps:wsp>
+                                <wps:cNvPr id="141" name="Straight Connector 141"/>
+                                <wps:cNvCnPr/>
+                                <wps:spPr>
+                                  <a:xfrm>
+                                    <a:off x="38100" y="1114425"/>
+                                    <a:ext cx="5953125" cy="19685"/>
+                                  </a:xfrm>
+                                  <a:prstGeom prst="line">
+                                    <a:avLst/>
+                                  </a:prstGeom>
+                                </wps:spPr>
+                                <wps:style>
+                                  <a:lnRef idx="1">
+                                    <a:schemeClr val="dk1"/>
+                                  </a:lnRef>
+                                  <a:fillRef idx="0">
+                                    <a:schemeClr val="dk1"/>
+                                  </a:fillRef>
+                                  <a:effectRef idx="0">
+                                    <a:schemeClr val="dk1"/>
+                                  </a:effectRef>
+                                  <a:fontRef idx="minor">
+                                    <a:schemeClr val="tx1"/>
+                                  </a:fontRef>
+                                </wps:style>
+                                <wps:bodyPr/>
+                              </wps:wsp>
+                              <wps:wsp>
+                                <wps:cNvPr id="142" name="Straight Connector 142"/>
+                                <wps:cNvCnPr/>
+                                <wps:spPr>
+                                  <a:xfrm>
+                                    <a:off x="38100" y="2638425"/>
+                                    <a:ext cx="5953125" cy="19685"/>
+                                  </a:xfrm>
+                                  <a:prstGeom prst="line">
+                                    <a:avLst/>
+                                  </a:prstGeom>
+                                </wps:spPr>
+                                <wps:style>
+                                  <a:lnRef idx="1">
+                                    <a:schemeClr val="dk1"/>
+                                  </a:lnRef>
+                                  <a:fillRef idx="0">
+                                    <a:schemeClr val="dk1"/>
+                                  </a:fillRef>
+                                  <a:effectRef idx="0">
+                                    <a:schemeClr val="dk1"/>
+                                  </a:effectRef>
+                                  <a:fontRef idx="minor">
+                                    <a:schemeClr val="tx1"/>
+                                  </a:fontRef>
+                                </wps:style>
+                                <wps:bodyPr/>
+                              </wps:wsp>
+                              <wps:wsp>
+                                <wps:cNvPr id="143" name="Straight Connector 143"/>
+                                <wps:cNvCnPr/>
+                                <wps:spPr>
+                                  <a:xfrm>
+                                    <a:off x="38100" y="2990850"/>
+                                    <a:ext cx="5953125" cy="19685"/>
+                                  </a:xfrm>
+                                  <a:prstGeom prst="line">
+                                    <a:avLst/>
+                                  </a:prstGeom>
+                                </wps:spPr>
+                                <wps:style>
+                                  <a:lnRef idx="1">
+                                    <a:schemeClr val="dk1"/>
+                                  </a:lnRef>
+                                  <a:fillRef idx="0">
+                                    <a:schemeClr val="dk1"/>
+                                  </a:fillRef>
+                                  <a:effectRef idx="0">
+                                    <a:schemeClr val="dk1"/>
+                                  </a:effectRef>
+                                  <a:fontRef idx="minor">
+                                    <a:schemeClr val="tx1"/>
+                                  </a:fontRef>
+                                </wps:style>
+                                <wps:bodyPr/>
+                              </wps:wsp>
+                              <wps:wsp>
+                                <wps:cNvPr id="144" name="Straight Connector 144"/>
+                                <wps:cNvCnPr/>
+                                <wps:spPr>
+                                  <a:xfrm>
+                                    <a:off x="0" y="4438650"/>
+                                    <a:ext cx="5953125" cy="19685"/>
+                                  </a:xfrm>
+                                  <a:prstGeom prst="line">
+                                    <a:avLst/>
+                                  </a:prstGeom>
+                                </wps:spPr>
+                                <wps:style>
+                                  <a:lnRef idx="1">
+                                    <a:schemeClr val="dk1"/>
+                                  </a:lnRef>
+                                  <a:fillRef idx="0">
+                                    <a:schemeClr val="dk1"/>
+                                  </a:fillRef>
+                                  <a:effectRef idx="0">
+                                    <a:schemeClr val="dk1"/>
+                                  </a:effectRef>
+                                  <a:fontRef idx="minor">
+                                    <a:schemeClr val="tx1"/>
+                                  </a:fontRef>
+                                </wps:style>
+                                <wps:bodyPr/>
+                              </wps:wsp>
+                              <wps:wsp>
+                                <wps:cNvPr id="145" name="Straight Connector 145"/>
+                                <wps:cNvCnPr/>
+                                <wps:spPr>
+                                  <a:xfrm>
+                                    <a:off x="53340" y="5009516"/>
+                                    <a:ext cx="5953125" cy="19685"/>
+                                  </a:xfrm>
+                                  <a:prstGeom prst="line">
+                                    <a:avLst/>
+                                  </a:prstGeom>
+                                </wps:spPr>
+                                <wps:style>
+                                  <a:lnRef idx="1">
+                                    <a:schemeClr val="dk1"/>
+                                  </a:lnRef>
+                                  <a:fillRef idx="0">
+                                    <a:schemeClr val="dk1"/>
+                                  </a:fillRef>
+                                  <a:effectRef idx="0">
+                                    <a:schemeClr val="dk1"/>
+                                  </a:effectRef>
+                                  <a:fontRef idx="minor">
+                                    <a:schemeClr val="tx1"/>
+                                  </a:fontRef>
+                                </wps:style>
+                                <wps:bodyPr/>
+                              </wps:wsp>
+                              <wps:wsp>
+                                <wps:cNvPr id="146" name="Straight Connector 146"/>
+                                <wps:cNvCnPr/>
+                                <wps:spPr>
+                                  <a:xfrm flipH="1">
+                                    <a:off x="1724025" y="485775"/>
+                                    <a:ext cx="544316" cy="2558375"/>
+                                  </a:xfrm>
+                                  <a:prstGeom prst="line">
+                                    <a:avLst/>
+                                  </a:prstGeom>
+                                </wps:spPr>
+                                <wps:style>
+                                  <a:lnRef idx="1">
+                                    <a:schemeClr val="dk1"/>
+                                  </a:lnRef>
+                                  <a:fillRef idx="0">
+                                    <a:schemeClr val="dk1"/>
+                                  </a:fillRef>
+                                  <a:effectRef idx="0">
+                                    <a:schemeClr val="dk1"/>
+                                  </a:effectRef>
+                                  <a:fontRef idx="minor">
+                                    <a:schemeClr val="tx1"/>
+                                  </a:fontRef>
+                                </wps:style>
+                                <wps:bodyPr/>
+                              </wps:wsp>
+                              <wps:wsp>
+                                <wps:cNvPr id="147" name="Straight Connector 147"/>
+                                <wps:cNvCnPr/>
+                                <wps:spPr>
+                                  <a:xfrm>
+                                    <a:off x="2371725" y="504825"/>
+                                    <a:ext cx="19577" cy="2422512"/>
+                                  </a:xfrm>
+                                  <a:prstGeom prst="line">
+                                    <a:avLst/>
+                                  </a:prstGeom>
+                                </wps:spPr>
+                                <wps:style>
+                                  <a:lnRef idx="1">
+                                    <a:schemeClr val="dk1"/>
+                                  </a:lnRef>
+                                  <a:fillRef idx="0">
+                                    <a:schemeClr val="dk1"/>
+                                  </a:fillRef>
+                                  <a:effectRef idx="0">
+                                    <a:schemeClr val="dk1"/>
+                                  </a:effectRef>
+                                  <a:fontRef idx="minor">
+                                    <a:schemeClr val="tx1"/>
+                                  </a:fontRef>
+                                </wps:style>
+                                <wps:bodyPr/>
+                              </wps:wsp>
+                              <wps:wsp>
+                                <wps:cNvPr id="148" name="Straight Connector 148"/>
+                                <wps:cNvCnPr/>
+                                <wps:spPr>
+                                  <a:xfrm>
+                                    <a:off x="1114425" y="2247900"/>
+                                    <a:ext cx="398834" cy="875489"/>
+                                  </a:xfrm>
+                                  <a:prstGeom prst="line">
+                                    <a:avLst/>
+                                  </a:prstGeom>
+                                </wps:spPr>
+                                <wps:style>
+                                  <a:lnRef idx="1">
+                                    <a:schemeClr val="dk1"/>
+                                  </a:lnRef>
+                                  <a:fillRef idx="0">
+                                    <a:schemeClr val="dk1"/>
+                                  </a:fillRef>
+                                  <a:effectRef idx="0">
+                                    <a:schemeClr val="dk1"/>
+                                  </a:effectRef>
+                                  <a:fontRef idx="minor">
+                                    <a:schemeClr val="tx1"/>
+                                  </a:fontRef>
+                                </wps:style>
+                                <wps:bodyPr/>
+                              </wps:wsp>
+                              <wps:wsp>
+                                <wps:cNvPr id="149" name="Straight Connector 149"/>
+                                <wps:cNvCnPr/>
+                                <wps:spPr>
+                                  <a:xfrm>
+                                    <a:off x="1209675" y="2209800"/>
+                                    <a:ext cx="807517" cy="759081"/>
+                                  </a:xfrm>
+                                  <a:prstGeom prst="line">
+                                    <a:avLst/>
+                                  </a:prstGeom>
+                                </wps:spPr>
+                                <wps:style>
+                                  <a:lnRef idx="1">
+                                    <a:schemeClr val="dk1"/>
+                                  </a:lnRef>
+                                  <a:fillRef idx="0">
+                                    <a:schemeClr val="dk1"/>
+                                  </a:fillRef>
+                                  <a:effectRef idx="0">
+                                    <a:schemeClr val="dk1"/>
+                                  </a:effectRef>
+                                  <a:fontRef idx="minor">
+                                    <a:schemeClr val="tx1"/>
+                                  </a:fontRef>
+                                </wps:style>
+                                <wps:bodyPr/>
+                              </wps:wsp>
+                              <wps:wsp>
+                                <wps:cNvPr id="150" name="Straight Connector 150"/>
+                                <wps:cNvCnPr/>
+                                <wps:spPr>
+                                  <a:xfrm>
+                                    <a:off x="1638300" y="1990725"/>
+                                    <a:ext cx="8890" cy="1080094"/>
+                                  </a:xfrm>
+                                  <a:prstGeom prst="line">
+                                    <a:avLst/>
+                                  </a:prstGeom>
+                                </wps:spPr>
+                                <wps:style>
+                                  <a:lnRef idx="1">
+                                    <a:schemeClr val="dk1"/>
+                                  </a:lnRef>
+                                  <a:fillRef idx="0">
+                                    <a:schemeClr val="dk1"/>
+                                  </a:fillRef>
+                                  <a:effectRef idx="0">
+                                    <a:schemeClr val="dk1"/>
+                                  </a:effectRef>
+                                  <a:fontRef idx="minor">
+                                    <a:schemeClr val="tx1"/>
+                                  </a:fontRef>
+                                </wps:style>
+                                <wps:bodyPr/>
+                              </wps:wsp>
+                              <wps:wsp>
+                                <wps:cNvPr id="151" name="Straight Connector 151"/>
+                                <wps:cNvCnPr/>
+                                <wps:spPr>
+                                  <a:xfrm>
+                                    <a:off x="1724025" y="1933575"/>
+                                    <a:ext cx="573932" cy="1011676"/>
+                                  </a:xfrm>
+                                  <a:prstGeom prst="line">
+                                    <a:avLst/>
+                                  </a:prstGeom>
+                                </wps:spPr>
+                                <wps:style>
+                                  <a:lnRef idx="1">
+                                    <a:schemeClr val="dk1"/>
+                                  </a:lnRef>
+                                  <a:fillRef idx="0">
+                                    <a:schemeClr val="dk1"/>
+                                  </a:fillRef>
+                                  <a:effectRef idx="0">
+                                    <a:schemeClr val="dk1"/>
+                                  </a:effectRef>
+                                  <a:fontRef idx="minor">
+                                    <a:schemeClr val="tx1"/>
+                                  </a:fontRef>
+                                </wps:style>
+                                <wps:bodyPr/>
+                              </wps:wsp>
+                              <wps:wsp>
+                                <wps:cNvPr id="152" name="Straight Connector 152"/>
+                                <wps:cNvCnPr/>
+                                <wps:spPr>
+                                  <a:xfrm flipH="1">
+                                    <a:off x="3571875" y="1876425"/>
+                                    <a:ext cx="632298" cy="1031131"/>
+                                  </a:xfrm>
+                                  <a:prstGeom prst="line">
+                                    <a:avLst/>
+                                  </a:prstGeom>
+                                </wps:spPr>
+                                <wps:style>
+                                  <a:lnRef idx="1">
+                                    <a:schemeClr val="dk1"/>
+                                  </a:lnRef>
+                                  <a:fillRef idx="0">
+                                    <a:schemeClr val="dk1"/>
+                                  </a:fillRef>
+                                  <a:effectRef idx="0">
+                                    <a:schemeClr val="dk1"/>
+                                  </a:effectRef>
+                                  <a:fontRef idx="minor">
+                                    <a:schemeClr val="tx1"/>
+                                  </a:fontRef>
+                                </wps:style>
+                                <wps:bodyPr/>
+                              </wps:wsp>
+                              <wps:wsp>
+                                <wps:cNvPr id="153" name="Straight Connector 153"/>
+                                <wps:cNvCnPr/>
+                                <wps:spPr>
+                                  <a:xfrm flipH="1">
+                                    <a:off x="4067175" y="1933575"/>
+                                    <a:ext cx="223615" cy="1070042"/>
+                                  </a:xfrm>
+                                  <a:prstGeom prst="line">
+                                    <a:avLst/>
+                                  </a:prstGeom>
+                                </wps:spPr>
+                                <wps:style>
+                                  <a:lnRef idx="1">
+                                    <a:schemeClr val="dk1"/>
+                                  </a:lnRef>
+                                  <a:fillRef idx="0">
+                                    <a:schemeClr val="dk1"/>
+                                  </a:fillRef>
+                                  <a:effectRef idx="0">
+                                    <a:schemeClr val="dk1"/>
+                                  </a:effectRef>
+                                  <a:fontRef idx="minor">
+                                    <a:schemeClr val="tx1"/>
+                                  </a:fontRef>
+                                </wps:style>
+                                <wps:bodyPr/>
+                              </wps:wsp>
+                              <wps:wsp>
+                                <wps:cNvPr id="154" name="Straight Connector 154"/>
+                                <wps:cNvCnPr/>
+                                <wps:spPr>
+                                  <a:xfrm flipH="1">
+                                    <a:off x="4257675" y="2181225"/>
+                                    <a:ext cx="592954" cy="837254"/>
+                                  </a:xfrm>
+                                  <a:prstGeom prst="line">
+                                    <a:avLst/>
+                                  </a:prstGeom>
+                                </wps:spPr>
+                                <wps:style>
+                                  <a:lnRef idx="1">
+                                    <a:schemeClr val="dk1"/>
+                                  </a:lnRef>
+                                  <a:fillRef idx="0">
+                                    <a:schemeClr val="dk1"/>
+                                  </a:fillRef>
+                                  <a:effectRef idx="0">
+                                    <a:schemeClr val="dk1"/>
+                                  </a:effectRef>
+                                  <a:fontRef idx="minor">
+                                    <a:schemeClr val="tx1"/>
+                                  </a:fontRef>
+                                </wps:style>
+                                <wps:bodyPr/>
+                              </wps:wsp>
+                              <wps:wsp>
+                                <wps:cNvPr id="155" name="Straight Connector 155"/>
+                                <wps:cNvCnPr/>
+                                <wps:spPr>
+                                  <a:xfrm flipH="1">
+                                    <a:off x="4791075" y="2162175"/>
+                                    <a:ext cx="145915" cy="1138136"/>
+                                  </a:xfrm>
+                                  <a:prstGeom prst="line">
+                                    <a:avLst/>
+                                  </a:prstGeom>
+                                </wps:spPr>
+                                <wps:style>
+                                  <a:lnRef idx="1">
+                                    <a:schemeClr val="dk1"/>
+                                  </a:lnRef>
+                                  <a:fillRef idx="0">
+                                    <a:schemeClr val="dk1"/>
+                                  </a:fillRef>
+                                  <a:effectRef idx="0">
+                                    <a:schemeClr val="dk1"/>
+                                  </a:effectRef>
+                                  <a:fontRef idx="minor">
+                                    <a:schemeClr val="tx1"/>
+                                  </a:fontRef>
+                                </wps:style>
+                                <wps:bodyPr/>
+                              </wps:wsp>
+                              <wps:wsp>
+                                <wps:cNvPr id="156" name="Straight Connector 156"/>
+                                <wps:cNvCnPr/>
+                                <wps:spPr>
+                                  <a:xfrm flipH="1">
+                                    <a:off x="4200525" y="1657350"/>
+                                    <a:ext cx="533400" cy="1351915"/>
+                                  </a:xfrm>
+                                  <a:prstGeom prst="line">
+                                    <a:avLst/>
+                                  </a:prstGeom>
+                                </wps:spPr>
+                                <wps:style>
+                                  <a:lnRef idx="1">
+                                    <a:schemeClr val="dk1"/>
+                                  </a:lnRef>
+                                  <a:fillRef idx="0">
+                                    <a:schemeClr val="dk1"/>
+                                  </a:fillRef>
+                                  <a:effectRef idx="0">
+                                    <a:schemeClr val="dk1"/>
+                                  </a:effectRef>
+                                  <a:fontRef idx="minor">
+                                    <a:schemeClr val="tx1"/>
+                                  </a:fontRef>
+                                </wps:style>
+                                <wps:bodyPr/>
+                              </wps:wsp>
+                              <wps:wsp>
+                                <wps:cNvPr id="157" name="Straight Connector 157"/>
+                                <wps:cNvCnPr/>
+                                <wps:spPr>
+                                  <a:xfrm>
+                                    <a:off x="2895600" y="3848100"/>
+                                    <a:ext cx="642026" cy="865761"/>
+                                  </a:xfrm>
+                                  <a:prstGeom prst="line">
+                                    <a:avLst/>
+                                  </a:prstGeom>
+                                </wps:spPr>
+                                <wps:style>
+                                  <a:lnRef idx="1">
+                                    <a:schemeClr val="dk1"/>
+                                  </a:lnRef>
+                                  <a:fillRef idx="0">
+                                    <a:schemeClr val="dk1"/>
+                                  </a:fillRef>
+                                  <a:effectRef idx="0">
+                                    <a:schemeClr val="dk1"/>
+                                  </a:effectRef>
+                                  <a:fontRef idx="minor">
+                                    <a:schemeClr val="tx1"/>
+                                  </a:fontRef>
+                                </wps:style>
+                                <wps:bodyPr/>
+                              </wps:wsp>
+                              <wps:wsp>
+                                <wps:cNvPr id="158" name="Straight Connector 158"/>
+                                <wps:cNvCnPr/>
+                                <wps:spPr>
+                                  <a:xfrm>
+                                    <a:off x="19050" y="4181475"/>
+                                    <a:ext cx="563880" cy="0"/>
+                                  </a:xfrm>
+                                  <a:prstGeom prst="line">
+                                    <a:avLst/>
+                                  </a:prstGeom>
+                                  <a:ln>
+                                    <a:prstDash val="dash"/>
+                                  </a:ln>
+                                </wps:spPr>
+                                <wps:style>
+                                  <a:lnRef idx="1">
+                                    <a:schemeClr val="dk1"/>
+                                  </a:lnRef>
+                                  <a:fillRef idx="0">
+                                    <a:schemeClr val="dk1"/>
+                                  </a:fillRef>
+                                  <a:effectRef idx="0">
+                                    <a:schemeClr val="dk1"/>
+                                  </a:effectRef>
+                                  <a:fontRef idx="minor">
+                                    <a:schemeClr val="tx1"/>
+                                  </a:fontRef>
+                                </wps:style>
+                                <wps:bodyPr/>
+                              </wps:wsp>
+                              <wps:wsp>
+                                <wps:cNvPr id="159" name="Text Box 2"/>
+                                <wps:cNvSpPr txBox="1">
+                                  <a:spLocks noChangeArrowheads="1"/>
+                                </wps:cNvSpPr>
+                                <wps:spPr bwMode="auto">
+                                  <a:xfrm>
+                                    <a:off x="718185" y="4504482"/>
+                                    <a:ext cx="1624965" cy="295556"/>
+                                  </a:xfrm>
+                                  <a:prstGeom prst="rect">
+                                    <a:avLst/>
+                                  </a:prstGeom>
+                                  <a:solidFill>
+                                    <a:srgbClr val="FFFFFF"/>
+                                  </a:solidFill>
+                                  <a:ln w="9525">
+                                    <a:noFill/>
+                                    <a:miter lim="800000"/>
+                                    <a:headEnd/>
+                                    <a:tailEnd/>
+                                  </a:ln>
+                                </wps:spPr>
+                                <wps:txbx>
+                                  <w:txbxContent>
+                                    <w:p>
+                                      <w:pPr>
+                                        <w:rPr>
+                                          <w:lang w:val="vi-VN"/>
+                                        </w:rPr>
+                                      </w:pPr>
+                                      <w:r>
+                                        <w:rPr>
+                                          <w:lang w:val="vi-VN"/>
+                                        </w:rPr>
+                                        <w:t>sự tương tác</w:t>
+                                      </w:r>
+                                    </w:p>
+                                  </w:txbxContent>
+                                </wps:txbx>
+                                <wps:bodyPr rot="0" vert="horz" wrap="square" lIns="91440" tIns="45720" rIns="91440" bIns="45720" anchor="t" anchorCtr="0">
+                                  <a:noAutofit/>
+                                </wps:bodyPr>
+                              </wps:wsp>
+                              <wps:wsp>
+                                <wps:cNvPr id="160" name="Flowchart: Connector 160"/>
+                                <wps:cNvSpPr/>
+                                <wps:spPr>
+                                  <a:xfrm>
+                                    <a:off x="257175" y="5105400"/>
+                                    <a:ext cx="97277" cy="107005"/>
+                                  </a:xfrm>
+                                  <a:prstGeom prst="flowChartConnector">
+                                    <a:avLst/>
+                                  </a:prstGeom>
+                                  <a:ln>
+                                    <a:solidFill>
+                                      <a:schemeClr val="tx1"/>
+                                    </a:solidFill>
+                                  </a:ln>
+                                </wps:spPr>
+                                <wps:style>
+                                  <a:lnRef idx="2">
+                                    <a:schemeClr val="accent6"/>
+                                  </a:lnRef>
+                                  <a:fillRef idx="1">
+                                    <a:schemeClr val="lt1"/>
+                                  </a:fillRef>
+                                  <a:effectRef idx="0">
+                                    <a:schemeClr val="accent6"/>
+                                  </a:effectRef>
+                                  <a:fontRef idx="minor">
+                                    <a:schemeClr val="dk1"/>
+                                  </a:fontRef>
+                                </wps:style>
+                                <wps:bodyPr rot="0" spcFirstLastPara="0" vert="horz" wrap="square" lIns="91440" tIns="45720" rIns="91440" bIns="45720" numCol="1" spcCol="0" rtlCol="0" fromWordArt="0" anchor="ctr" anchorCtr="0" forceAA="0" compatLnSpc="1">
+                                  <a:prstTxWarp prst="textNoShape">
+                                    <a:avLst/>
+                                  </a:prstTxWarp>
+                                  <a:noAutofit/>
+                                </wps:bodyPr>
+                              </wps:wsp>
+                            </wpg:grpSp>
+                          </wpg:grpSp>
+                        </wpg:grpSp>
+                      </wpg:grpSp>
+                      <wps:wsp>
+                        <wps:cNvPr id="129" name="Text Box 2"/>
+                        <wps:cNvSpPr txBox="1">
+                          <a:spLocks noChangeArrowheads="1"/>
+                        </wps:cNvSpPr>
+                        <wps:spPr bwMode="auto">
+                          <a:xfrm>
+                            <a:off x="638175" y="5048250"/>
+                            <a:ext cx="1624965" cy="359410"/>
+                          </a:xfrm>
+                          <a:prstGeom prst="rect">
+                            <a:avLst/>
+                          </a:prstGeom>
+                          <a:solidFill>
+                            <a:srgbClr val="FFFFFF"/>
+                          </a:solidFill>
+                          <a:ln w="9525">
+                            <a:noFill/>
+                            <a:miter lim="800000"/>
+                            <a:headEnd/>
+                            <a:tailEnd/>
+                          </a:ln>
+                        </wps:spPr>
+                        <wps:txbx>
+                          <w:txbxContent>
+                            <w:p>
+                              <w:r>
+                                <w:t>Tác tử</w:t>
+                              </w:r>
+                            </w:p>
+                          </w:txbxContent>
+                        </wps:txbx>
+                        <wps:bodyPr rot="0" vert="horz" wrap="square" lIns="91440" tIns="45720" rIns="91440" bIns="45720" anchor="t" anchorCtr="0">
+                          <a:noAutofit/>
+                        </wps:bodyPr>
+                      </wps:wsp>
+                    </wpg:wgp>
+                  </a:graphicData>
+                </a:graphic>
+                <wp14:sizeRelH relativeFrom="page">
+                  <wp14:pctWidth>0</wp14:pctWidth>
+                </wp14:sizeRelH>
+                <wp14:sizeRelV relativeFrom="page">
+                  <wp14:pctHeight>0</wp14:pctHeight>
+                </wp14:sizeRelV>
+              </wp:anchor>
+            </w:drawing>
+          </mc:Choice>
+          <mc:Fallback>
+            <w:pict>
+              <v:group w14:anchorId="3FC3DE9B" id="Group 64" o:spid="_x0000_s1037" style="position:absolute;left:0;text-align:left;margin-left:0;margin-top:6.1pt;width:448.2pt;height:385.85pt;z-index:251704320;mso-position-horizontal:left;mso-position-horizontal-relative:margin" coordsize="60064,54076" o:gfxdata="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">
+                <v:shapetype id="_x0000_t32" coordsize="21600,21600" o:spt="32" o:oned="t" path="m,l21600,21600e" filled="f">
+                  <v:path arrowok="t" fillok="f" o:connecttype="none"/>
+                  <o:lock v:ext="edit" shapetype="t"/>
+                </v:shapetype>
+                <v:shape id="Straight Arrow Connector 127" o:spid="_x0000_s1038" type="#_x0000_t32" style="position:absolute;left:1333;top:46482;width:5058;height:0;visibility:visible;mso-wrap-style:square" o:connectortype="straight" o:gfxdata="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" strokecolor="black [3200]" strokeweight=".5pt">
+                  <v:stroke startarrow="block" endarrow="block" joinstyle="miter"/>
+                </v:shape>
+                <v:group id="Group 128" o:spid="_x0000_s1039" style="position:absolute;width:60064;height:52124" coordsize="60064,52124" o:gfxdata="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">
+                  <v:shapetype id="_x0000_t202" coordsize="21600,21600" o:spt="202" path="m,l,21600r21600,l21600,xe">
+                    <v:stroke joinstyle="miter"/>
+                    <v:path gradientshapeok="t" o:connecttype="rect"/>
+                  </v:shapetype>
+                  <v:shape id="Text Box 2" o:spid="_x0000_s1040" type="#_x0000_t202" style="position:absolute;left:6858;top:40195;width:16249;height:3594;visibility:visible;mso-wrap-style:square;v-text-anchor:top" o:gfxdata="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" stroked="f">
+                    <v:textbox>
+                      <w:txbxContent>
+                        <w:p>
+                          <w:pPr>
+                            <w:rPr>
+                              <w:lang w:val="vi-VN"/>
+                            </w:rPr>
+                          </w:pPr>
+                          <w:r>
+                            <w:rPr>
+                              <w:lang w:val="vi-VN"/>
+                            </w:rPr>
+                            <w:t>quan hệ tổ chức</w:t>
+                          </w:r>
+                        </w:p>
+                      </w:txbxContent>
+                    </v:textbox>
+                  </v:shape>
+                  <v:group id="Group 131" o:spid="_x0000_s1041" style="position:absolute;width:60064;height:52124" coordsize="60064,52124" o:gfxdata="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">
+                    <v:shape id="Text Box 2" o:spid="_x0000_s1042" type="#_x0000_t202" style="position:absolute;left:42314;top:38290;width:10321;height:3594;visibility:visible;mso-wrap-style:square;v-text-anchor:top" o:gfxdata="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" stroked="f">
+                      <v:textbox>
+                        <w:txbxContent>
+                          <w:p>
+                            <w:pPr>
+                              <w:rPr>
+                                <w:lang w:val="vi-VN"/>
+                              </w:rPr>
+                            </w:pPr>
+                            <w:r>
+                              <w:rPr>
+                                <w:lang w:val="vi-VN"/>
+                              </w:rPr>
+                              <w:t>Môi trường</w:t>
+                            </w:r>
+                          </w:p>
+                        </w:txbxContent>
+                      </v:textbox>
+                    </v:shape>
+                    <v:group id="Group 133" o:spid="_x0000_s1043" style="position:absolute;width:60064;height:52124" coordsize="60064,52124" o:gfxdata="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">
+                      <v:shape id="Text Box 2" o:spid="_x0000_s1044" type="#_x0000_t202" style="position:absolute;left:35507;top:45654;width:13811;height:3594;visibility:visible;mso-wrap-style:square;v-text-anchor:top" o:gfxdata="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" stroked="f">
+                        <v:textbox>
+                          <w:txbxContent>
+                            <w:p>
+                              <w:pPr>
+                                <w:rPr>
+                                  <w:lang w:val="vi-VN"/>
+                                </w:rPr>
+                              </w:pPr>
+                              <w:r>
+                                <w:rPr>
+                                  <w:lang w:val="vi-VN"/>
+                                </w:rPr>
+                                <w:t>Phạm vi ảnh hưởng</w:t>
+                              </w:r>
+                            </w:p>
+                          </w:txbxContent>
+                        </v:textbox>
+                      </v:shape>
+                      <v:group id="Group 135" o:spid="_x0000_s1045" style="position:absolute;width:60064;height:52124" coordsize="60064,52124" o:gfxdata="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">
+                        <v:group id="Group 136" o:spid="_x0000_s1046" style="position:absolute;left:17430;width:22568;height:9824" coordorigin="17430" coordsize="22568,9824" o:gfxdata="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">
+                          <v:oval id="Oval 177" o:spid="_x0000_s1047" style="position:absolute;left:17430;width:22568;height:9824;visibility:visible;mso-wrap-style:square;v-text-anchor:middle" o:gfxdata="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" fillcolor="white [3201]" strokecolor="black [3213]" strokeweight="1pt">
+                            <v:stroke dashstyle="dash" joinstyle="miter"/>
+                          </v:oval>
+                          <v:shapetype id="_x0000_t120" coordsize="21600,21600" o:spt="120" path="m10800,qx,10800,10800,21600,21600,10800,10800,xe">
+                            <v:path gradientshapeok="t" o:connecttype="custom" o:connectlocs="10800,0;3163,3163;0,10800;3163,18437;10800,21600;18437,18437;21600,10800;18437,3163" textboxrect="3163,3163,18437,18437"/>
+                          </v:shapetype>
+                          <v:shape id="Flowchart: Connector 178" o:spid="_x0000_s1048" type="#_x0000_t120" style="position:absolute;left:22764;top:4191;width:973;height:1070;visibility:visible;mso-wrap-style:square;v-text-anchor:middle" o:gfxdata="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" fillcolor="white [3201]" strokecolor="black [3213]" strokeweight="1pt">
+                            <v:stroke joinstyle="miter"/>
+                          </v:shape>
+                          <v:shape id="Flowchart: Connector 179" o:spid="_x0000_s1049" type="#_x0000_t120" style="position:absolute;left:27622;top:1524;width:973;height:1070;visibility:visible;mso-wrap-style:square;v-text-anchor:middle" o:gfxdata="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" fillcolor="white [3201]" strokecolor="black [3213]" strokeweight="1pt">
+                            <v:stroke joinstyle="miter"/>
+                          </v:shape>
+                          <v:shape id="Flowchart: Connector 180" o:spid="_x0000_s1050" type="#_x0000_t120" style="position:absolute;left:32766;top:4000;width:972;height:1070;visibility:visible;mso-wrap-style:square;v-text-anchor:middle" o:gfxdata="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" fillcolor="white [3201]" strokecolor="black [3213]" strokeweight="1pt">
+                            <v:stroke joinstyle="miter"/>
+                          </v:shape>
+                          <v:shape id="Flowchart: Connector 181" o:spid="_x0000_s1051" type="#_x0000_t120" style="position:absolute;left:27622;top:6762;width:973;height:1070;visibility:visible;mso-wrap-style:square;v-text-anchor:middle" o:gfxdata="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" fillcolor="white [3201]" strokecolor="black [3213]" strokeweight="1pt">
+                            <v:stroke joinstyle="miter"/>
+                          </v:shape>
+                          <v:shape id="Straight Arrow Connector 182" o:spid="_x0000_s1052" type="#_x0000_t32" style="position:absolute;left:23431;top:2476;width:4086;height:1549;flip:y;visibility:visible;mso-wrap-style:square" o:connectortype="straight" o:gfxdata="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" strokecolor="black [3200]" strokeweight=".5pt">
+                            <v:stroke startarrow="block" endarrow="block" joinstyle="miter"/>
+                          </v:shape>
+                          <v:shape id="Straight Arrow Connector 183" o:spid="_x0000_s1053" type="#_x0000_t32" style="position:absolute;left:28575;top:2381;width:4281;height:1846;visibility:visible;mso-wrap-style:square" o:connectortype="straight" o:gfxdata="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" strokecolor="black [3200]" strokeweight=".5pt">
+                            <v:stroke startarrow="block" endarrow="block" joinstyle="miter"/>
+                          </v:shape>
+                          <v:shape id="Straight Arrow Connector 184" o:spid="_x0000_s1054" type="#_x0000_t32" style="position:absolute;left:27908;top:2667;width:457;height:4377;flip:x y;visibility:visible;mso-wrap-style:square" o:connectortype="straight" o:gfxdata="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" strokecolor="black [3200]" strokeweight=".5pt">
+                            <v:stroke startarrow="block" endarrow="block" joinstyle="miter"/>
+                          </v:shape>
+                          <v:shape id="Straight Arrow Connector 185" o:spid="_x0000_s1055" type="#_x0000_t32" style="position:absolute;left:28575;top:5048;width:4372;height:2043;flip:y;visibility:visible;mso-wrap-style:square" o:connectortype="straight" o:gfxdata="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" strokecolor="black [3200]" strokeweight=".5pt">
+                            <v:stroke startarrow="block" endarrow="block" joinstyle="miter"/>
+                          </v:shape>
+                        </v:group>
+                        <v:group id="Group 137" o:spid="_x0000_s1056" style="position:absolute;left:571;top:14668;width:22568;height:9825" coordorigin="571,14668" coordsize="22568,9824" o:gfxdata="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">
+                          <v:oval id="Oval 169" o:spid="_x0000_s1057" style="position:absolute;left:571;top:14668;width:22568;height:9825;visibility:visible;mso-wrap-style:square;v-text-anchor:middle" o:gfxdata="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" fillcolor="white [3201]" strokecolor="black [3213]" strokeweight="1pt">
+                            <v:stroke dashstyle="dash" joinstyle="miter"/>
+                          </v:oval>
+                          <v:shape id="Flowchart: Connector 170" o:spid="_x0000_s1058" type="#_x0000_t120" style="position:absolute;left:5905;top:18478;width:973;height:1070;visibility:visible;mso-wrap-style:square;v-text-anchor:middle" o:gfxdata="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" fillcolor="white [3201]" strokecolor="black [3213]" strokeweight="1pt">
+                            <v:stroke joinstyle="miter"/>
+                          </v:shape>
+                          <v:shape id="Flowchart: Connector 171" o:spid="_x0000_s1059" type="#_x0000_t120" style="position:absolute;left:11144;top:16668;width:973;height:1070;visibility:visible;mso-wrap-style:square;v-text-anchor:middle" o:gfxdata="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" fillcolor="white [3201]" strokecolor="black [3213]" strokeweight="1pt">
+                            <v:stroke joinstyle="miter"/>
+                          </v:shape>
+                          <v:shape id="Flowchart: Connector 172" o:spid="_x0000_s1060" type="#_x0000_t120" style="position:absolute;left:16192;top:18764;width:973;height:1070;visibility:visible;mso-wrap-style:square;v-text-anchor:middle" o:gfxdata="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" fillcolor="white [3201]" strokecolor="black [3213]" strokeweight="1pt">
+                            <v:stroke joinstyle="miter"/>
+                          </v:shape>
+                          <v:shape id="Flowchart: Connector 173" o:spid="_x0000_s1061" type="#_x0000_t120" style="position:absolute;left:11049;top:21621;width:972;height:1070;visibility:visible;mso-wrap-style:square;v-text-anchor:middle" o:gfxdata="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" fillcolor="white [3201]" strokecolor="black [3213]" strokeweight="1pt">
+                            <v:stroke joinstyle="miter"/>
+                          </v:shape>
+                          <v:shape id="Straight Arrow Connector 174" o:spid="_x0000_s1062" type="#_x0000_t32" style="position:absolute;left:6858;top:17240;width:4085;height:1548;flip:y;visibility:visible;mso-wrap-style:square" o:connectortype="straight" o:gfxdata="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" strokecolor="black [3200]" strokeweight=".5pt">
+                            <v:stroke startarrow="block" endarrow="block" joinstyle="miter"/>
+                          </v:shape>
+                          <v:shape id="Straight Arrow Connector 175" o:spid="_x0000_s1063" type="#_x0000_t32" style="position:absolute;left:12001;top:17335;width:4281;height:1846;visibility:visible;mso-wrap-style:square" o:connectortype="straight" o:gfxdata="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" strokecolor="black [3200]" strokeweight=".5pt">
+                            <v:stroke startarrow="block" endarrow="block" joinstyle="miter"/>
+                          </v:shape>
+                          <v:shape id="Straight Arrow Connector 176" o:spid="_x0000_s1064" type="#_x0000_t32" style="position:absolute;left:12001;top:19812;width:4373;height:2042;flip:y;visibility:visible;mso-wrap-style:square" o:connectortype="straight" o:gfxdata="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" strokecolor="black [3200]" strokeweight=".5pt">
+                            <v:stroke startarrow="block" endarrow="block" joinstyle="miter"/>
+                          </v:shape>
+                        </v:group>
+                        <v:group id="Group 138" o:spid="_x0000_s1065" style="position:absolute;left:37147;top:14192;width:22568;height:9825" coordorigin="37147,14192" coordsize="22568,9824" o:gfxdata="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">
+                          <v:oval id="Oval 161" o:spid="_x0000_s1066" style="position:absolute;left:37147;top:14192;width:22568;height:9825;visibility:visible;mso-wrap-style:square;v-text-anchor:middle" o:gfxdata="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" fillcolor="white [3201]" strokecolor="black [3213]" strokeweight="1pt">
+                            <v:stroke dashstyle="dash" joinstyle="miter"/>
+                          </v:oval>
+                          <v:shape id="Flowchart: Connector 162" o:spid="_x0000_s1067" type="#_x0000_t120" style="position:absolute;left:41910;top:18383;width:972;height:1070;visibility:visible;mso-wrap-style:square;v-text-anchor:middle" o:gfxdata="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" fillcolor="white [3201]" strokecolor="black [3213]" strokeweight="1pt">
+                            <v:stroke joinstyle="miter"/>
+                          </v:shape>
+                          <v:shape id="Flowchart: Connector 163" o:spid="_x0000_s1068" type="#_x0000_t120" style="position:absolute;left:47244;top:15716;width:972;height:1070;visibility:visible;mso-wrap-style:square;v-text-anchor:middle" o:gfxdata="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" fillcolor="white [3201]" strokecolor="black [3213]" strokeweight="1pt">
+                            <v:stroke joinstyle="miter"/>
+                          </v:shape>
+                          <v:shape id="Flowchart: Connector 164" o:spid="_x0000_s1069" type="#_x0000_t120" style="position:absolute;left:54197;top:18764;width:973;height:1070;visibility:visible;mso-wrap-style:square;v-text-anchor:middle" o:gfxdata="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" fillcolor="white [3201]" strokecolor="black [3213]" strokeweight="1pt">
+                            <v:stroke joinstyle="miter"/>
+                          </v:shape>
+                          <v:shape id="Flowchart: Connector 165" o:spid="_x0000_s1070" type="#_x0000_t120" style="position:absolute;left:48387;top:21050;width:972;height:1070;visibility:visible;mso-wrap-style:square;v-text-anchor:middle" o:gfxdata="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" fillcolor="white [3201]" strokecolor="black [3213]" strokeweight="1pt">
+                            <v:stroke joinstyle="miter"/>
+                          </v:shape>
+                          <v:shape id="Straight Arrow Connector 166" o:spid="_x0000_s1071" type="#_x0000_t32" style="position:absolute;left:48101;top:16383;width:6191;height:2800;visibility:visible;mso-wrap-style:square" o:connectortype="straight" o:gfxdata="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" strokecolor="black [3200]" strokeweight=".5pt">
+                            <v:stroke startarrow="block" endarrow="block" joinstyle="miter"/>
+                          </v:shape>
+                          <v:shape id="Straight Arrow Connector 167" o:spid="_x0000_s1072" type="#_x0000_t32" style="position:absolute;left:42862;top:19335;width:5540;height:2522;flip:x y;visibility:visible;mso-wrap-style:square" o:connectortype="straight" o:gfxdata="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" strokecolor="black [3200]" strokeweight=".5pt">
+                            <v:stroke startarrow="block" endarrow="block" joinstyle="miter"/>
+                          </v:shape>
+                          <v:shape id="Straight Arrow Connector 168" o:spid="_x0000_s1073" type="#_x0000_t32" style="position:absolute;left:49434;top:19812;width:5059;height:1846;flip:y;visibility:visible;mso-wrap-style:square" o:connectortype="straight" o:gfxdata="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" strokecolor="black [3200]" strokeweight=".5pt">
+                            <v:stroke startarrow="block" endarrow="block" joinstyle="miter"/>
+                          </v:shape>
+                        </v:group>
+                        <v:oval id="Oval 139" o:spid="_x0000_s1074" style="position:absolute;left:12096;top:28860;width:36479;height:9631;visibility:visible;mso-wrap-style:square;v-text-anchor:middle" o:gfxdata="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" fillcolor="black [3200]" strokecolor="black [1600]" strokeweight="1pt">
+                          <v:stroke joinstyle="miter"/>
+                        </v:oval>
+                        <v:line id="Straight Connector 140" o:spid="_x0000_s1075" style="position:absolute;visibility:visible;mso-wrap-style:square" from="381,5810" to="59912,6007" o:connectortype="straight" o:gfxdata="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" strokecolor="black [3200]" strokeweight=".5pt">
+                          <v:stroke joinstyle="miter"/>
+                        </v:line>
+                        <v:line id="Straight Connector 141" o:spid="_x0000_s1076" style="position:absolute;visibility:visible;mso-wrap-style:square" from="381,11144" to="59912,11341" o:connectortype="straight" o:gfxdata="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" strokecolor="black [3200]" strokeweight=".5pt">
+                          <v:stroke joinstyle="miter"/>
+                        </v:line>
+                        <v:line id="Straight Connector 142" o:spid="_x0000_s1077" style="position:absolute;visibility:visible;mso-wrap-style:square" from="381,26384" to="59912,26581" o:connectortype="straight" o:gfxdata="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" strokecolor="black [3200]" strokeweight=".5pt">
+                          <v:stroke joinstyle="miter"/>
+                        </v:line>
+                        <v:line id="Straight Connector 143" o:spid="_x0000_s1078" style="position:absolute;visibility:visible;mso-wrap-style:square" from="381,29908" to="59912,30105" o:connectortype="straight" o:gfxdata="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" strokecolor="black [3200]" strokeweight=".5pt">
+                          <v:stroke joinstyle="miter"/>
+                        </v:line>
+                        <v:line id="Straight Connector 144" o:spid="_x0000_s1079" style="position:absolute;visibility:visible;mso-wrap-style:square" from="0,44386" to="59531,44583" o:connectortype="straight" o:gfxdata="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" strokecolor="black [3200]" strokeweight=".5pt">
+                          <v:stroke joinstyle="miter"/>
+                        </v:line>
+                        <v:line id="Straight Connector 145" o:spid="_x0000_s1080" style="position:absolute;visibility:visible;mso-wrap-style:square" from="533,50095" to="60064,50292" o:connectortype="straight" o:gfxdata="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" strokecolor="black [3200]" strokeweight=".5pt">
+                          <v:stroke joinstyle="miter"/>
+                        </v:line>
+                        <v:line id="Straight Connector 146" o:spid="_x0000_s1081" style="position:absolute;flip:x;visibility:visible;mso-wrap-style:square" from="17240,4857" to="22683,30441" o:connectortype="straight" o:gfxdata="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" strokecolor="black [3200]" strokeweight=".5pt">
+                          <v:stroke joinstyle="miter"/>
+                        </v:line>
+                        <v:line id="Straight Connector 147" o:spid="_x0000_s1082" style="position:absolute;visibility:visible;mso-wrap-style:square" from="23717,5048" to="23913,29273" o:connectortype="straight" o:gfxdata="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" strokecolor="black [3200]" strokeweight=".5pt">
+                          <v:stroke joinstyle="miter"/>
+                        </v:line>
+                        <v:line id="Straight Connector 148" o:spid="_x0000_s1083" style="position:absolute;visibility:visible;mso-wrap-style:square" from="11144,22479" to="15132,31233" o:connectortype="straight" o:gfxdata="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" strokecolor="black [3200]" strokeweight=".5pt">
+                          <v:stroke joinstyle="miter"/>
+                        </v:line>
+                        <v:line id="Straight Connector 149" o:spid="_x0000_s1084" style="position:absolute;visibility:visible;mso-wrap-style:square" from="12096,22098" to="20171,29688" o:connectortype="straight" o:gfxdata="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" strokecolor="black [3200]" strokeweight=".5pt">
+                          <v:stroke joinstyle="miter"/>
+                        </v:line>
+                        <v:line id="Straight Connector 150" o:spid="_x0000_s1085" style="position:absolute;visibility:visible;mso-wrap-style:square" from="16383,19907" to="16471,30708" o:connectortype="straight" o:gfxdata="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" strokecolor="black [3200]" strokeweight=".5pt">
+                          <v:stroke joinstyle="miter"/>
+                        </v:line>
+                        <v:line id="Straight Connector 151" o:spid="_x0000_s1086" style="position:absolute;visibility:visible;mso-wrap-style:square" from="17240,19335" to="22979,29452" o:connectortype="straight" o:gfxdata="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" strokecolor="black [3200]" strokeweight=".5pt">
+                          <v:stroke joinstyle="miter"/>
+                        </v:line>
+                        <v:line id="Straight Connector 152" o:spid="_x0000_s1087" style="position:absolute;flip:x;visibility:visible;mso-wrap-style:square" from="35718,18764" to="42041,29075" o:connectortype="straight" o:gfxdata="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" strokecolor="black [3200]" strokeweight=".5pt">
+                          <v:stroke joinstyle="miter"/>
+                        </v:line>
+                        <v:line id="Straight Connector 153" o:spid="_x0000_s1088" style="position:absolute;flip:x;visibility:visible;mso-wrap-style:square" from="40671,19335" to="42907,30036" o:connectortype="straight" o:gfxdata="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" strokecolor="black [3200]" strokeweight=".5pt">
+                          <v:stroke joinstyle="miter"/>
+                        </v:line>
+                        <v:line id="Straight Connector 154" o:spid="_x0000_s1089" style="position:absolute;flip:x;visibility:visible;mso-wrap-style:square" from="42576,21812" to="48506,30184" o:connectortype="straight" o:gfxdata="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" strokecolor="black [3200]" strokeweight=".5pt">
+                          <v:stroke joinstyle="miter"/>
+                        </v:line>
+                        <v:line id="Straight Connector 155" o:spid="_x0000_s1090" style="position:absolute;flip:x;visibility:visible;mso-wrap-style:square" from="47910,21621" to="49369,33003" o:connectortype="straight" o:gfxdata="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" strokecolor="black [3200]" strokeweight=".5pt">
+                          <v:stroke joinstyle="miter"/>
+                        </v:line>
+                        <v:line id="Straight Connector 156" o:spid="_x0000_s1091" style="position:absolute;flip:x;visibility:visible;mso-wrap-style:square" from="42005,16573" to="47339,30092" o:connectortype="straight" o:gfxdata="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" strokecolor="black [3200]" strokeweight=".5pt">
+                          <v:stroke joinstyle="miter"/>
+                        </v:line>
+                        <v:line id="Straight Connector 157" o:spid="_x0000_s1092" style="position:absolute;visibility:visible;mso-wrap-style:square" from="28956,38481" to="35376,47138" o:connectortype="straight" o:gfxdata="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" strokecolor="black [3200]" strokeweight=".5pt">
+                          <v:stroke joinstyle="miter"/>
+                        </v:line>
+                        <v:line id="Straight Connector 158" o:spid="_x0000_s1093" style="position:absolute;visibility:visible;mso-wrap-style:square" from="190,41814" to="5829,41814" o:connectortype="straight" o:gfxdata="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" strokecolor="black [3200]" strokeweight=".5pt">
+                          <v:stroke dashstyle="dash" joinstyle="miter"/>
+                        </v:line>
+                        <v:shape id="Text Box 2" o:spid="_x0000_s1094" type="#_x0000_t202" style="position:absolute;left:7181;top:45044;width:16250;height:2956;visibility:visible;mso-wrap-style:square;v-text-anchor:top" o:gfxdata="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" stroked="f">
+                          <v:textbox>
+                            <w:txbxContent>
+                              <w:p>
+                                <w:pPr>
+                                  <w:rPr>
+                                    <w:lang w:val="vi-VN"/>
+                                  </w:rPr>
+                                </w:pPr>
+                                <w:r>
+                                  <w:rPr>
+                                    <w:lang w:val="vi-VN"/>
+                                  </w:rPr>
+                                  <w:t>sự tương tác</w:t>
+                                </w:r>
+                              </w:p>
+                            </w:txbxContent>
+                          </v:textbox>
+                        </v:shape>
+                        <v:shape id="Flowchart: Connector 160" o:spid="_x0000_s1095" type="#_x0000_t120" style="position:absolute;left:2571;top:51054;width:973;height:1070;visibility:visible;mso-wrap-style:square;v-text-anchor:middle" o:gfxdata="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" fillcolor="white [3201]" strokecolor="black [3213]" strokeweight="1pt">
+                          <v:stroke joinstyle="miter"/>
+                        </v:shape>
+                      </v:group>
+                    </v:group>
+                  </v:group>
+                </v:group>
+                <v:shape id="Text Box 2" o:spid="_x0000_s1096" type="#_x0000_t202" style="position:absolute;left:6381;top:50482;width:16250;height:3594;visibility:visible;mso-wrap-style:square;v-text-anchor:top" o:gfxdata="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" stroked="f">
+                  <v:textbox>
+                    <w:txbxContent>
+                      <w:p>
+                        <w:r>
+                          <w:t>Tác tử</w:t>
+                        </w:r>
+                      </w:p>
+                    </w:txbxContent>
+                  </v:textbox>
+                </v:shape>
+                <w10:wrap type="topAndBottom" anchorx="margin"/>
+              </v:group>
+            </w:pict>
+          </mc:Fallback>
+        </mc:AlternateContent>
+      </w:r>
+      <w:r>
+        <w:rPr>
+          <w:i w:val="0"/>
+          <w:color w:val="000000" w:themeColor="text1"/>
+          <w:sz w:val="26"/>
+          <w:szCs w:val="26"/>
+        </w:rPr>
+        <w:t xml:space="preserve">Hình </w:t>
+      </w:r>
+      <w:r>
+        <w:rPr>
+          <w:i w:val="0"/>
+          <w:color w:val="000000" w:themeColor="text1"/>
+          <w:sz w:val="26"/>
+          <w:szCs w:val="26"/>
+        </w:rPr>
+        <w:fldChar w:fldCharType="begin"/>
+      </w:r>
+      <w:r>
+        <w:rPr>
+          <w:i w:val="0"/>
+          <w:color w:val="000000" w:themeColor="text1"/>
+          <w:sz w:val="26"/>
+          <w:szCs w:val="26"/>
+        </w:rPr>
+        <w:instrText xml:space="preserve"> SEQ Hình \* ARABIC </w:instrText>
+      </w:r>
+      <w:r>
+        <w:rPr>
+          <w:i w:val="0"/>
+          <w:color w:val="000000" w:themeColor="text1"/>
+          <w:sz w:val="26"/>
+          <w:szCs w:val="26"/>
+        </w:rPr>
+        <w:fldChar w:fldCharType="separate"/>
+      </w:r>
+      <w:r>
+        <w:rPr>
+          <w:i w:val="0"/>
+          <w:noProof/>
+          <w:color w:val="000000" w:themeColor="text1"/>
+          <w:sz w:val="26"/>
+          <w:szCs w:val="26"/>
+        </w:rPr>
+        <w:t>3</w:t>
+      </w:r>
+      <w:r>
+        <w:rPr>
+          <w:i w:val="0"/>
+          <w:color w:val="000000" w:themeColor="text1"/>
+          <w:sz w:val="26"/>
+          <w:szCs w:val="26"/>
+        </w:rPr>
+        <w:fldChar w:fldCharType="end"/>
+      </w:r>
+      <w:r>
+        <w:rPr>
+          <w:i w:val="0"/>
+          <w:color w:val="000000" w:themeColor="text1"/>
+          <w:sz w:val="26"/>
+          <w:szCs w:val="26"/>
+        </w:rPr>
+        <w:t>: Mô hình hệ đa tác tử</w:t>
+      </w:r>
     </w:p>
     <w:p>
       <w:pPr>
         <w:pStyle w:val="Heading3"/>
       </w:pPr>
-      <w:bookmarkStart w:id="12" w:name="_Toc444540504"/>
-      <w:r>
-        <w:t>I.2.1. Khái niệm</w:t>
+      <w:r>
+        <w:rPr>
+          <w:highlight w:val="white"/>
+        </w:rPr>
+        <w:t>I.2.2. Sự phối hợp của các tác tử</w:t>
       </w:r>
       <w:bookmarkEnd w:id="12"/>
     </w:p>
@@ -5163,7 +7457,7 @@
           <w:color w:val="222222"/>
           <w:highlight w:val="white"/>
         </w:rPr>
-        <w:t>Hệ đa tác tử là hệ thống bao gồm nhiều tác tử có khả năng phối hợp với nhau để giải quyết được những vấn đề phức tạp mà đơn tác tử không thể giải quyết được.</w:t>
+        <w:t>Phối hợp là tổ chức và quản lý quan hệ phụ thuộc trong hành động của các tác tử sao cho toàn hệ thống hoạt động một cách thống nhất.</w:t>
       </w:r>
     </w:p>
     <w:p>
@@ -5175,47 +7469,63 @@
           <w:color w:val="222222"/>
           <w:highlight w:val="white"/>
         </w:rPr>
-        <w:t>Một hệ đa tác tử là một tập hợp các tác tử có mục đích riêng, miền tri thức riêng nhưng có thể tương tác với nhau để hoàn thành mục tiêu chung tổng thể của hệ thống.</w:t>
-      </w:r>
-    </w:p>
-    <w:p>
-      <w:pPr>
-        <w:pStyle w:val="Heading3"/>
-        <w:rPr>
-          <w:highlight w:val="white"/>
-        </w:rPr>
-      </w:pPr>
-      <w:bookmarkStart w:id="13" w:name="_Toc444540505"/>
-      <w:r>
-        <w:rPr>
-          <w:highlight w:val="white"/>
-        </w:rPr>
-        <w:t>I.2.2. Sự phối hợp của các tác tử</w:t>
-      </w:r>
-      <w:bookmarkEnd w:id="13"/>
+        <w:t>Cần có sự phối hợp giữa các tác tử vì:</w:t>
+      </w:r>
     </w:p>
     <w:p>
       <w:pPr>
         <w:jc w:val="both"/>
-      </w:pPr>
-      <w:r>
+        <w:rPr>
+          <w:color w:val="222222"/>
+        </w:rPr>
+      </w:pPr>
+    </w:p>
+    <w:p>
+      <w:pPr>
+        <w:jc w:val="both"/>
+        <w:rPr>
+          <w:color w:val="222222"/>
+        </w:rPr>
+      </w:pPr>
+    </w:p>
+    <w:p>
+      <w:pPr>
+        <w:jc w:val="both"/>
+        <w:rPr>
+          <w:color w:val="222222"/>
+        </w:rPr>
+      </w:pPr>
+    </w:p>
+    <w:p>
+      <w:pPr>
+        <w:jc w:val="both"/>
+        <w:rPr>
+          <w:color w:val="222222"/>
+        </w:rPr>
+      </w:pPr>
+    </w:p>
+    <w:p>
+      <w:pPr>
+        <w:jc w:val="both"/>
+        <w:rPr>
+          <w:color w:val="222222"/>
+        </w:rPr>
+      </w:pPr>
+    </w:p>
+    <w:p>
+      <w:pPr>
+        <w:jc w:val="both"/>
         <w:rPr>
           <w:color w:val="222222"/>
           <w:highlight w:val="white"/>
         </w:rPr>
-        <w:t>Phối hợp là tổ chức và quản lý quan hệ phụ thuộc trong hành động của các tác tử sao cho toàn hệ thống hoạt động một cách thống nhất.</w:t>
-      </w:r>
-    </w:p>
-    <w:p>
-      <w:pPr>
-        <w:jc w:val="both"/>
       </w:pPr>
       <w:r>
         <w:rPr>
           <w:color w:val="222222"/>
           <w:highlight w:val="white"/>
         </w:rPr>
-        <w:t>Cần có sự phối hợp giữa các tác tử vì:</w:t>
+        <w:t>Hành động của từng tác tử phụ thuộc vào hành động của tác tử khác. Hành động của tác tử phụ thuộc vào nhau trong hai trường hợp: Quyết định của tác tử này ảnh hưởng đến tác tử khác, chẳng hạn khi đá bóng việc tiền đạo chạy lên phía trước sẽ ảnh hưởng tới quyết định của tiền vệ chuyền bóng lên thay vì chyền ngang. Trường hợp thứ hai, hành động của tác tử có thể mâu thuẫn với nhau.</w:t>
       </w:r>
     </w:p>
     <w:p>
@@ -5231,7 +7541,8 @@
           <w:color w:val="222222"/>
           <w:highlight w:val="white"/>
         </w:rPr>
-        <w:t>Hành động của từng tác tử phụ thuộc vào hành động của tác tử khác. Hành động của tác tử phụ thuộc vào nhau trong hai trường hợp: Quyết định của tác tử này ảnh hưởng đến tác tử khác, chẳng hạn khi đá bóng việc tiền đạo chạy lên phía trước sẽ ảnh hưởng tới quyết định của tiền vệ chuyền bóng lên thay vì chyền ngang. Trường hợp thứ hai, hành động của tác tử có thể mâu thuẫn với nhau.</w:t>
+        <w:lastRenderedPageBreak/>
+        <w:t>Phối hợp cho phép tránh được tình trạng hỗn loạn. Trong hệ thống bao gồm nhiều  tác tử, mỗi  tác tử  chỉ có thể hình dung cục bộ về môi trường và hành động của mình, hành động của nhiều  tác tử  có thể mâu thuẫn với nhau, tình trạng hỗn loạn là rất tự nhiên và không thể tránh khỏi nếu không có cơ chế phối hợp.</w:t>
       </w:r>
     </w:p>
     <w:p>
@@ -5247,104 +7558,8 @@
           <w:color w:val="222222"/>
           <w:highlight w:val="white"/>
         </w:rPr>
-        <w:t>Phối hợp cho phép tránh được tình trạng hỗn loạn. Trong hệ thống bao gồm nhiều  tác tử, mỗi  tác tử  chỉ có thể hình dung cục bộ về môi trường và hành động của mình, hành động của nhiều  tác tử  có thể mâu thuẫn với nhau, tình trạng hỗn loạn là rất tự nhiên và không thể tránh khỏi nếu không có cơ chế phối hợp.</w:t>
-      </w:r>
-    </w:p>
-    <w:p>
-      <w:pPr>
-        <w:jc w:val="both"/>
-        <w:rPr>
-          <w:color w:val="222222"/>
-          <w:highlight w:val="white"/>
-        </w:rPr>
-      </w:pPr>
-      <w:r>
-        <w:rPr>
-          <w:color w:val="222222"/>
-          <w:highlight w:val="white"/>
-        </w:rPr>
         <w:t>Phối hợp cho phép đạt được những ràng buộc tổng thể. Ràng buộc tổng thể là ràng buộc mà nhóm tác tử cần thoả mãn trong quá trình hoạt động. Nếu mỗi tác tử làm việc riêng rẽ và đều cố gắng tối ưu hàm mục tiêu riêng của mình thì các ràng buộc này sẽ bị phá vỡ.Không cá thể nào có khả năng thực hiện công việc một mình do hạn chế về tài nguyên, khả năng hoặc thông tin. Nhiều công việc không thể hoàn thành bởi những tác tử hoạt động riêng rẽ do không đủ tài nguyên hoặc thông tin.</w:t>
       </w:r>
-    </w:p>
-    <w:p>
-      <w:pPr>
-        <w:pStyle w:val="Heading3"/>
-      </w:pPr>
-      <w:bookmarkStart w:id="14" w:name="_Toc444540506"/>
-      <w:r>
-        <w:t>I.2.3. Ưu điểm và nhược điểm</w:t>
-      </w:r>
-      <w:bookmarkEnd w:id="14"/>
-    </w:p>
-    <w:p>
-      <w:pPr>
-        <w:jc w:val="both"/>
-      </w:pPr>
-      <w:r>
-        <w:rPr>
-          <w:color w:val="222222"/>
-          <w:highlight w:val="white"/>
-        </w:rPr>
-        <w:t xml:space="preserve">Mỗi tác tử sẽ hành động như một chương trình thông minh, quản lý các tài nguyên trong phạm vi của mình, kết hợp với các tác tử khác để chia sẻ tài nguyên. Với cách tiếp cận này, hệ thống sẽ dễ dàng phát triển và mở rộng vì tác tử hoạt động và phát triển độc lập. </w:t>
-      </w:r>
-    </w:p>
-    <w:p>
-      <w:pPr>
-        <w:pStyle w:val="Heading3"/>
-        <w:rPr>
-          <w:highlight w:val="white"/>
-        </w:rPr>
-      </w:pPr>
-      <w:bookmarkStart w:id="15" w:name="_Toc444540507"/>
-      <w:r>
-        <w:rPr>
-          <w:highlight w:val="white"/>
-        </w:rPr>
-        <w:t>I.2.4. Ứng dụng</w:t>
-      </w:r>
-      <w:bookmarkEnd w:id="15"/>
-    </w:p>
-    <w:p>
-      <w:pPr>
-        <w:jc w:val="both"/>
-      </w:pPr>
-      <w:r>
-        <w:rPr>
-          <w:color w:val="222222"/>
-          <w:highlight w:val="white"/>
-        </w:rPr>
-        <w:t xml:space="preserve">Trong lĩnh vực công nghiệp: kiểm soát tiến trình (Jenning, 1994), chẩn đoán hệ thống (Albert, 2003), sản xuất (Parunak, 1987), dịch vụ vận tải (Neagu, 2006), và quản lý mạng (Greenwood, 2006). </w:t>
-      </w:r>
-    </w:p>
-    <w:p>
-      <w:pPr>
-        <w:jc w:val="both"/>
-      </w:pPr>
-      <w:r>
-        <w:rPr>
-          <w:color w:val="222222"/>
-          <w:highlight w:val="white"/>
-        </w:rPr>
-        <w:t>Trong lĩnh vực quản lý thông tin: sử dụng để tìm kiếm và lọc thông tin.</w:t>
-      </w:r>
-    </w:p>
-    <w:p>
-      <w:pPr>
-        <w:jc w:val="both"/>
-        <w:rPr>
-          <w:color w:val="222222"/>
-        </w:rPr>
-      </w:pPr>
-      <w:r>
-        <w:rPr>
-          <w:color w:val="222222"/>
-          <w:highlight w:val="white"/>
-        </w:rPr>
-        <w:lastRenderedPageBreak/>
-        <w:t>Trong lĩnh vực giao thông vận tải: Hệ thống OASIS là một hệ thống điều khiển không lưu phức tạp dự trên mô hình tác tử BDI, được triển khai và được sử dụng thành công tại sân bay Sydney ở Australia.</w:t>
-      </w:r>
-      <w:bookmarkStart w:id="16" w:name="h.wq1ywbgaopnw" w:colFirst="0" w:colLast="0"/>
-      <w:bookmarkEnd w:id="16"/>
     </w:p>
     <w:p>
       <w:pPr>
@@ -5354,14 +7569,44 @@
           <w:szCs w:val="26"/>
         </w:rPr>
       </w:pPr>
-      <w:bookmarkStart w:id="17" w:name="_Toc444540508"/>
+      <w:bookmarkStart w:id="13" w:name="_Toc444540508"/>
       <w:r>
         <w:rPr>
           <w:szCs w:val="26"/>
         </w:rPr>
-        <w:t>I.2.5. Một số nền tảng đa tác tử</w:t>
-      </w:r>
-      <w:bookmarkEnd w:id="17"/>
+        <w:t>I</w:t>
+      </w:r>
+      <w:r>
+        <w:rPr>
+          <w:szCs w:val="26"/>
+        </w:rPr>
+        <w:t>.2.3</w:t>
+      </w:r>
+      <w:r>
+        <w:rPr>
+          <w:szCs w:val="26"/>
+        </w:rPr>
+        <w:t xml:space="preserve">. </w:t>
+      </w:r>
+      <w:r>
+        <w:rPr>
+          <w:szCs w:val="26"/>
+        </w:rPr>
+        <w:t>Đánh giá</w:t>
+      </w:r>
+      <w:r>
+        <w:rPr>
+          <w:szCs w:val="26"/>
+        </w:rPr>
+        <w:t xml:space="preserve"> số nền tảng đa tác tử</w:t>
+      </w:r>
+      <w:bookmarkEnd w:id="13"/>
+      <w:r>
+        <w:rPr>
+          <w:szCs w:val="26"/>
+        </w:rPr>
+        <w:t xml:space="preserve"> [6]</w:t>
+      </w:r>
     </w:p>
     <w:p>
       <w:pPr>
@@ -5433,7 +7678,15 @@
           <w:sz w:val="26"/>
           <w:szCs w:val="26"/>
         </w:rPr>
-        <w:t>: Là một nền tảng phần mềm đơn giản hóa quá trình triển khai hệ thống đa tác tử thông qua một tầng giữa (middle ware) và tuân thủ đặc tả của FIPA. Nền tảng tác tử JADE được lập trình bằng ngôn ngữ Java nhằm mục đích cao hiệu năng của hệ thống tác tử</w:t>
+        <w:t xml:space="preserve"> l</w:t>
+      </w:r>
+      <w:r>
+        <w:rPr>
+          <w:rFonts w:ascii="Times New Roman" w:hAnsi="Times New Roman" w:cs="Times New Roman"/>
+          <w:sz w:val="26"/>
+          <w:szCs w:val="26"/>
+        </w:rPr>
+        <w:t>à một nền tảng phần mềm đơn giản hóa quá trình triển khai hệ thống đa tác tử thông qua một tầng giữa (middle ware) và tuân thủ đặc tả của FIPA. Nền tảng tác tử JADE được lập trình bằng ngôn ngữ Java nhằm mục đích cao hiệu năng của hệ thống tác tử</w:t>
       </w:r>
       <w:r>
         <w:rPr>
@@ -5463,15 +7716,6 @@
           <w:szCs w:val="26"/>
         </w:rPr>
         <w:t>JATLite</w:t>
-      </w:r>
-      <w:r>
-        <w:rPr>
-          <w:rFonts w:ascii="Times New Roman" w:hAnsi="Times New Roman" w:cs="Times New Roman"/>
-          <w:b/>
-          <w:sz w:val="26"/>
-          <w:szCs w:val="26"/>
-        </w:rPr>
-        <w:t xml:space="preserve"> </w:t>
       </w:r>
       <w:r>
         <w:rPr>
@@ -5841,6 +8085,7 @@
           <w:sz w:val="26"/>
           <w:szCs w:val="26"/>
         </w:rPr>
+        <w:lastRenderedPageBreak/>
         <w:t xml:space="preserve">Phân tích và thiết kế: </w:t>
       </w:r>
       <w:r>
@@ -5913,7 +8158,6 @@
           <w:sz w:val="26"/>
           <w:szCs w:val="26"/>
         </w:rPr>
-        <w:lastRenderedPageBreak/>
         <w:t>Sự tích hợp với mã nguồn bên ngoài: Nỗ lực bỏ ra để tích hợp với mã nguồn đã có từ trước của tác tử. Do đó, thời gian yêu cầu để chỉnh sửa các tác tử tổng quát được cung cấp bởi framework để xây dựng một tác tử cụ thể nên được lo lường.</w:t>
       </w:r>
     </w:p>
@@ -7408,6 +9652,7 @@
                 <w:sz w:val="26"/>
                 <w:szCs w:val="26"/>
               </w:rPr>
+              <w:lastRenderedPageBreak/>
               <w:t>Lớp mới (new class)</w:t>
             </w:r>
           </w:p>
@@ -7700,7 +9945,7 @@
           <w:szCs w:val="26"/>
         </w:rPr>
       </w:pPr>
-      <w:bookmarkStart w:id="18" w:name="_Toc444540534"/>
+      <w:bookmarkStart w:id="14" w:name="_Toc444540534"/>
       <w:r>
         <w:rPr>
           <w:i w:val="0"/>
@@ -7765,7 +10010,7 @@
         </w:rPr>
         <w:t>: Kết quả thực nghiệm đối với các thông số</w:t>
       </w:r>
-      <w:bookmarkEnd w:id="18"/>
+      <w:bookmarkEnd w:id="14"/>
     </w:p>
     <w:p>
       <w:pPr>
@@ -7773,7 +10018,13 @@
         <w:jc w:val="both"/>
       </w:pPr>
       <w:r>
-        <w:t xml:space="preserve">Bảng 1 đưa ra sự đánh giá cho ngữ nghĩa phần mềm. </w:t>
+        <w:t xml:space="preserve">Bảng 1 đưa ra sự đánh giá </w:t>
+      </w:r>
+      <w:r>
+        <w:t xml:space="preserve">trên phương diện xây dựng </w:t>
+      </w:r>
+      <w:r>
+        <w:t xml:space="preserve">phần mềm. </w:t>
       </w:r>
       <w:r>
         <w:t>Đơn vị cho các</w:t>
@@ -7791,11 +10042,7 @@
         <w:t xml:space="preserve">kế, sinh mã nguồn, tích hợp mã nguồn, kiểm thử và tìm lỗi là số giờ. Với các tiêu chí như dòng mã nguồn thì đơn vị là số dòng, </w:t>
       </w:r>
       <w:r>
-        <w:t xml:space="preserve">với tiêu chí lớp mới thì đơn vị là </w:t>
-      </w:r>
-      <w:r>
-        <w:lastRenderedPageBreak/>
-        <w:t>số lớp mới được sinh ra. Cuối cùng tiêu chí lớp sử dụng lại chính là số lớp được sử dụng lại.</w:t>
+        <w:t>với tiêu chí lớp mới thì đơn vị là số lớp mới được sinh ra. Cuối cùng tiêu chí lớp sử dụng lại chính là số lớp được sử dụng lại.</w:t>
       </w:r>
       <w:r>
         <w:t xml:space="preserve"> Dựa vào bảng 1, chúng ta thấy JADE và ZEUS cho kết quả tốt nhất.</w:t>
@@ -7807,7 +10054,10 @@
         <w:jc w:val="both"/>
       </w:pPr>
       <w:r>
-        <w:t>Bảng 2 ghi lại kết quả của việc đánh giá trên phương diện khi hoạt động thông qua việc so sánh: thời gian yêu cầu cho mỗi thông điệp. JADE và Skeleton cho kết quả tốt nhât.s</w:t>
+        <w:t>Bảng 2 ghi lại kết quả của việc đánh giá trên phương diện khi hoạt động thông qua việc so sánh: thời gian yêu cầu cho mỗi thông điệp. JADE và</w:t>
+      </w:r>
+      <w:r>
+        <w:t xml:space="preserve"> Skeleton cho kết quả tốt nhất</w:t>
       </w:r>
     </w:p>
     <w:tbl>
@@ -8506,7 +10756,7 @@
           <w:szCs w:val="26"/>
         </w:rPr>
       </w:pPr>
-      <w:bookmarkStart w:id="19" w:name="_Toc444540535"/>
+      <w:bookmarkStart w:id="15" w:name="_Toc444540535"/>
       <w:r>
         <w:rPr>
           <w:i w:val="0"/>
@@ -8580,7 +10830,7 @@
         </w:rPr>
         <w:t>đánh giá trên phương diện khi hoạt động</w:t>
       </w:r>
-      <w:bookmarkEnd w:id="19"/>
+      <w:bookmarkEnd w:id="15"/>
     </w:p>
     <w:p>
       <w:r>
@@ -9217,7 +11467,7 @@
           <w:szCs w:val="26"/>
         </w:rPr>
       </w:pPr>
-      <w:bookmarkStart w:id="20" w:name="_Toc444540536"/>
+      <w:bookmarkStart w:id="16" w:name="_Toc444540536"/>
       <w:r>
         <w:rPr>
           <w:i w:val="0"/>
@@ -9282,7 +11532,120 @@
         </w:rPr>
         <w:t>: Kết quả so sánh thời gian yêu cầu</w:t>
       </w:r>
-      <w:bookmarkEnd w:id="20"/>
+      <w:bookmarkEnd w:id="16"/>
+    </w:p>
+    <w:p>
+      <w:pPr>
+        <w:pStyle w:val="Heading3"/>
+        <w:rPr>
+          <w:highlight w:val="white"/>
+        </w:rPr>
+      </w:pPr>
+      <w:bookmarkStart w:id="17" w:name="_Toc444540509"/>
+      <w:bookmarkStart w:id="18" w:name="_Toc444540507"/>
+      <w:r>
+        <w:rPr>
+          <w:highlight w:val="white"/>
+        </w:rPr>
+        <w:t>I.2.4</w:t>
+      </w:r>
+      <w:bookmarkStart w:id="19" w:name="_GoBack"/>
+      <w:bookmarkEnd w:id="19"/>
+      <w:r>
+        <w:rPr>
+          <w:highlight w:val="white"/>
+        </w:rPr>
+        <w:t>. Ứng dụng</w:t>
+      </w:r>
+      <w:bookmarkEnd w:id="18"/>
+      <w:r>
+        <w:rPr>
+          <w:highlight w:val="white"/>
+        </w:rPr>
+        <w:t xml:space="preserve"> của hệ đa tác tử</w:t>
+      </w:r>
+    </w:p>
+    <w:p>
+      <w:pPr>
+        <w:spacing w:before="120" w:after="120" w:line="312" w:lineRule="auto"/>
+        <w:jc w:val="both"/>
+        <w:rPr>
+          <w:highlight w:val="white"/>
+        </w:rPr>
+      </w:pPr>
+      <w:r>
+        <w:rPr>
+          <w:highlight w:val="white"/>
+        </w:rPr>
+        <w:t>Một vài ứng dụng phổ biến của hệ đa tác tử trong thực tế như:</w:t>
+      </w:r>
+    </w:p>
+    <w:p>
+      <w:pPr>
+        <w:pStyle w:val="ListParagraph"/>
+        <w:numPr>
+          <w:ilvl w:val="0"/>
+          <w:numId w:val="19"/>
+        </w:numPr>
+        <w:spacing w:before="120" w:after="120" w:line="312" w:lineRule="auto"/>
+        <w:jc w:val="both"/>
+        <w:rPr>
+          <w:highlight w:val="white"/>
+        </w:rPr>
+      </w:pPr>
+      <w:r>
+        <w:rPr>
+          <w:highlight w:val="white"/>
+        </w:rPr>
+        <w:t xml:space="preserve">Bộ điều khiển máy bay </w:t>
+      </w:r>
+      <w:r>
+        <w:t>Orbital Communications Adaptor (OCA)</w:t>
+      </w:r>
+      <w:r>
+        <w:t xml:space="preserve"> trong trung tâm điều khiển trạm vũ trụ quôc tế của NASA đã sử dụng các hệ thống máy tính khác nhau để uplink (giao tiếp từ mặt đất đến một vệ tinh), downlink (giao tiếp từ một vệ tinh đến mặt đất), sao lưu, lưu trữ và chuyển dữ liệu đến Trạm không gian quốc tế (International Space Station – </w:t>
+      </w:r>
+      <w:r>
+        <w:t>ISS)</w:t>
+      </w:r>
+      <w:r>
+        <w:t xml:space="preserve"> hoặc chuyển dữ liệu từ Trạm không gian quốc tế đến nơi khác trong thời gian thực. [10]</w:t>
+      </w:r>
+    </w:p>
+    <w:p>
+      <w:pPr>
+        <w:pStyle w:val="ListParagraph"/>
+        <w:numPr>
+          <w:ilvl w:val="0"/>
+          <w:numId w:val="19"/>
+        </w:numPr>
+        <w:spacing w:before="120" w:after="120" w:line="312" w:lineRule="auto"/>
+        <w:jc w:val="both"/>
+        <w:rPr>
+          <w:highlight w:val="white"/>
+        </w:rPr>
+      </w:pPr>
+      <w:r>
+        <w:lastRenderedPageBreak/>
+        <w:t>Ứng dụng đa tác tử trong lĩnh vực an ninh mạng. [11]</w:t>
+      </w:r>
+    </w:p>
+    <w:p>
+      <w:pPr>
+        <w:pStyle w:val="ListParagraph"/>
+        <w:numPr>
+          <w:ilvl w:val="0"/>
+          <w:numId w:val="19"/>
+        </w:numPr>
+        <w:spacing w:before="120" w:after="120" w:line="312" w:lineRule="auto"/>
+        <w:jc w:val="both"/>
+        <w:rPr>
+          <w:highlight w:val="white"/>
+        </w:rPr>
+      </w:pPr>
+      <w:r>
+        <w:t>Ứng dụng hệ đa tác tử trong thu thập thông tin, hợp tác giữa các tác tử di động, thông tin và giao tiếp giữa các cảm ứng (sensor). [12]</w:t>
+      </w:r>
     </w:p>
     <w:p>
       <w:pPr>
@@ -9291,7 +11654,6 @@
           <w:lang w:val="vi-VN"/>
         </w:rPr>
       </w:pPr>
-      <w:bookmarkStart w:id="21" w:name="_Toc444540509"/>
       <w:r>
         <w:rPr>
           <w:color w:val="222222"/>
@@ -9307,7 +11669,7 @@
         </w:rPr>
         <w:t xml:space="preserve"> framework</w:t>
       </w:r>
-      <w:bookmarkEnd w:id="21"/>
+      <w:bookmarkEnd w:id="17"/>
     </w:p>
     <w:p>
       <w:pPr>
@@ -9317,14 +11679,14 @@
           <w:lang w:val="vi-VN"/>
         </w:rPr>
       </w:pPr>
-      <w:bookmarkStart w:id="22" w:name="_Toc444540510"/>
+      <w:bookmarkStart w:id="20" w:name="_Toc444540510"/>
       <w:r>
         <w:rPr>
           <w:lang w:val="vi-VN"/>
         </w:rPr>
         <w:t>I.3.1. Giới thiệu</w:t>
       </w:r>
-      <w:bookmarkEnd w:id="22"/>
+      <w:bookmarkEnd w:id="20"/>
     </w:p>
     <w:p>
       <w:pPr>
@@ -9380,7 +11742,6 @@
         <w:rPr>
           <w:lang w:val="vi-VN"/>
         </w:rPr>
-        <w:lastRenderedPageBreak/>
         <w:t>JADE có một website, http://jade.tilab.com, từ đó các phần mềm, tài liệu, mã nguồn ví dụ, và rất nhiều thông tin về cách sử dụng của JADE đều có sẵn. Dự án hoan nghênh sự tham gia của cộng đồng mã nguồn mở với nhiều cách thức để tham gia và đóng góp cho dự án, chúng đều được chi tiết hóa trên trang web.</w:t>
       </w:r>
     </w:p>
@@ -9421,14 +11782,15 @@
           <w:lang w:val="vi-VN"/>
         </w:rPr>
       </w:pPr>
-      <w:bookmarkStart w:id="23" w:name="_Toc444540511"/>
+      <w:bookmarkStart w:id="21" w:name="_Toc444540511"/>
       <w:r>
         <w:rPr>
           <w:lang w:val="vi-VN"/>
         </w:rPr>
+        <w:lastRenderedPageBreak/>
         <w:t>I.3.2. Kiến trúc JADE</w:t>
       </w:r>
-      <w:bookmarkEnd w:id="23"/>
+      <w:bookmarkEnd w:id="21"/>
     </w:p>
     <w:p>
       <w:pPr>
@@ -9502,7 +11864,7 @@
           <w:lang w:val="vi-VN"/>
         </w:rPr>
       </w:pPr>
-      <w:bookmarkStart w:id="24" w:name="_Toc444540522"/>
+      <w:bookmarkStart w:id="22" w:name="_Toc444540522"/>
       <w:r>
         <w:rPr>
           <w:i w:val="0"/>
@@ -9547,7 +11909,7 @@
           <w:sz w:val="26"/>
           <w:szCs w:val="26"/>
         </w:rPr>
-        <w:t>3</w:t>
+        <w:t>4</w:t>
       </w:r>
       <w:r>
         <w:rPr>
@@ -9567,7 +11929,7 @@
         </w:rPr>
         <w:t>: Mối quan hệ giữa các thành phần kiến trúc chính trong JADE</w:t>
       </w:r>
-      <w:bookmarkEnd w:id="24"/>
+      <w:bookmarkEnd w:id="22"/>
     </w:p>
     <w:p>
       <w:pPr>
@@ -9581,11 +11943,7 @@
         <w:t>trong các vùng chứa, các vùng chứa là các tiến trình Java để chạy JADE và tất cả các dịch vụ cần cho việc lưu trữ và thực thi tác tử. Trong số các vùng chứa thì có một vùng chứa đặc biệt là vùng chứa chính (main container) đây là nơi khởi động của nền tảng JADE. Đây là khung chứa đầu tiên được chạy, tất cả các khung chứa khác phải đăng kí với khung chứa chính</w:t>
       </w:r>
       <w:r>
-        <w:t xml:space="preserve">. Trong khung chứa chính có một thành phần là bảng </w:t>
-      </w:r>
-      <w:r>
-        <w:lastRenderedPageBreak/>
-        <w:t>khung chứa (Container table – CT) chính là nơi mà đăng kí các đối tượng giao chiếu và địa chỉ truyền thông của tất cả các nút khung chứa trong nền tảng.</w:t>
+        <w:t>. Trong khung chứa chính có một thành phần là bảng khung chứa (Container table – CT) chính là nơi mà đăng kí các đối tượng giao chiếu và địa chỉ truyền thông của tất cả các nút khung chứa trong nền tảng.</w:t>
       </w:r>
     </w:p>
     <w:p>
@@ -9627,6 +11985,7 @@
         <w:rPr>
           <w:noProof/>
         </w:rPr>
+        <w:lastRenderedPageBreak/>
         <w:drawing>
           <wp:inline distT="0" distB="0" distL="0" distR="0">
             <wp:extent cx="5667375" cy="4714875"/>
@@ -9687,7 +12046,7 @@
           <w:sz w:val="26"/>
         </w:rPr>
       </w:pPr>
-      <w:bookmarkStart w:id="25" w:name="_Toc444540523"/>
+      <w:bookmarkStart w:id="23" w:name="_Toc444540523"/>
       <w:r>
         <w:rPr>
           <w:i w:val="0"/>
@@ -9727,7 +12086,7 @@
           <w:color w:val="auto"/>
           <w:sz w:val="26"/>
         </w:rPr>
-        <w:t>4</w:t>
+        <w:t>5</w:t>
       </w:r>
       <w:r>
         <w:rPr>
@@ -9745,20 +12104,20 @@
         </w:rPr>
         <w:t>: Mô hình UML mô tả mối quan hệ giữa các thành phần kiến trúc chính</w:t>
       </w:r>
-      <w:bookmarkEnd w:id="25"/>
+      <w:bookmarkEnd w:id="23"/>
     </w:p>
     <w:p>
       <w:pPr>
         <w:pStyle w:val="Heading3"/>
       </w:pPr>
-      <w:bookmarkStart w:id="26" w:name="_Toc444540512"/>
+      <w:bookmarkStart w:id="24" w:name="_Toc444540512"/>
       <w:r>
         <w:t>I.3.2</w:t>
       </w:r>
       <w:r>
         <w:t>. Các thành phần JADE</w:t>
       </w:r>
-      <w:bookmarkEnd w:id="26"/>
+      <w:bookmarkEnd w:id="24"/>
     </w:p>
     <w:p>
       <w:pPr>
@@ -9876,7 +12235,6 @@
         <w:t xml:space="preserve">các nhiệm vụ </w:t>
       </w:r>
       <w:r>
-        <w:lastRenderedPageBreak/>
         <w:t xml:space="preserve">phức tạp và có thể được thực hiện đồng thời. Người lập trình ứng dụng </w:t>
       </w:r>
       <w:r>
@@ -10001,7 +12359,11 @@
         <w:t xml:space="preserve">(ontologies) </w:t>
       </w:r>
       <w:r>
-        <w:t>và nội dung ngôn ngữ. Một hướng dẫn riêng biệt mô tả làm thế nào để sử dụng sự JADE để hỗ nội dung</w:t>
+        <w:t xml:space="preserve">và nội dung ngôn ngữ. Một hướng dẫn riêng biệt mô tả làm thế </w:t>
+      </w:r>
+      <w:r>
+        <w:lastRenderedPageBreak/>
+        <w:t>nào để sử dụng sự JADE để hỗ nội dung</w:t>
       </w:r>
       <w:r>
         <w:rPr>
@@ -10420,83 +12782,83 @@
         <w:jc w:val="both"/>
       </w:pPr>
       <w:r>
+        <w:t xml:space="preserve">Cuối cùng, gói </w:t>
+      </w:r>
+      <w:r>
+        <w:rPr>
+          <w:i/>
+        </w:rPr>
+        <w:t>jade.wrapper</w:t>
+      </w:r>
+      <w:r>
+        <w:t xml:space="preserve"> cung cấp bao đóng cho các chức năng </w:t>
+      </w:r>
+      <w:r>
+        <w:rPr>
+          <w:lang w:val="vi-VN"/>
+        </w:rPr>
+        <w:t>mức độ cao</w:t>
+      </w:r>
+      <w:r>
+        <w:t xml:space="preserve"> của JADE cho phép người sử dụng JADE như một thư viện, các ứng dụng Java bên ngoài khởi động </w:t>
+      </w:r>
+      <w:r>
+        <w:rPr>
+          <w:lang w:val="vi-VN"/>
+        </w:rPr>
+        <w:t xml:space="preserve">các tác tử </w:t>
+      </w:r>
+      <w:r>
+        <w:t>JADE</w:t>
+      </w:r>
+      <w:r>
+        <w:rPr>
+          <w:lang w:val="vi-VN"/>
+        </w:rPr>
+        <w:t xml:space="preserve"> </w:t>
+      </w:r>
+      <w:r>
+        <w:t xml:space="preserve">và các vùng chứa tác tử (container agents) </w:t>
+      </w:r>
+    </w:p>
+    <w:p>
+      <w:pPr>
+        <w:jc w:val="both"/>
+        <w:rPr>
+          <w:b/>
+        </w:rPr>
+      </w:pPr>
+      <w:r>
+        <w:rPr>
+          <w:b/>
+        </w:rPr>
+        <w:t>AMS</w:t>
+      </w:r>
+      <w:r>
+        <w:t>: đại diện quyền lực trong một flatform, là agent duy nhất có thể thực hiện hoạt động quản lý bắt đầu, tạm đừng hoặc kết thúc toàn bộ flatform, (agent bình thường có thể yêu cầu hoạt động như vậy tới AMS).</w:t>
+      </w:r>
+    </w:p>
+    <w:p>
+      <w:pPr>
+        <w:jc w:val="both"/>
+      </w:pPr>
+      <w:r>
+        <w:rPr>
+          <w:b/>
+        </w:rPr>
+        <w:t>DF</w:t>
+      </w:r>
+      <w:r>
+        <w:t>: cung cấp dịch vụ Page Yellow, nơi các agent có thể tạo ra các dịch vụ nó cung cấp và tìm các agent khác cung cấp các dịch vụ nó cần.</w:t>
+      </w:r>
+    </w:p>
+    <w:p>
+      <w:pPr>
+        <w:pStyle w:val="Heading3"/>
+      </w:pPr>
+      <w:bookmarkStart w:id="25" w:name="_Toc444540513"/>
+      <w:r>
         <w:lastRenderedPageBreak/>
-        <w:t xml:space="preserve">Cuối cùng, gói </w:t>
-      </w:r>
-      <w:r>
-        <w:rPr>
-          <w:i/>
-        </w:rPr>
-        <w:t>jade.wrapper</w:t>
-      </w:r>
-      <w:r>
-        <w:t xml:space="preserve"> cung cấp bao đóng cho các chức năng </w:t>
-      </w:r>
-      <w:r>
-        <w:rPr>
-          <w:lang w:val="vi-VN"/>
-        </w:rPr>
-        <w:t>mức độ cao</w:t>
-      </w:r>
-      <w:r>
-        <w:t xml:space="preserve"> của JADE cho phép người sử dụng JADE như một thư viện, các ứng dụng Java bên ngoài khởi động </w:t>
-      </w:r>
-      <w:r>
-        <w:rPr>
-          <w:lang w:val="vi-VN"/>
-        </w:rPr>
-        <w:t xml:space="preserve">các tác tử </w:t>
-      </w:r>
-      <w:r>
-        <w:t>JADE</w:t>
-      </w:r>
-      <w:r>
-        <w:rPr>
-          <w:lang w:val="vi-VN"/>
-        </w:rPr>
-        <w:t xml:space="preserve"> </w:t>
-      </w:r>
-      <w:r>
-        <w:t xml:space="preserve">và các vùng chứa tác tử (container agents) </w:t>
-      </w:r>
-    </w:p>
-    <w:p>
-      <w:pPr>
-        <w:jc w:val="both"/>
-        <w:rPr>
-          <w:b/>
-        </w:rPr>
-      </w:pPr>
-      <w:r>
-        <w:rPr>
-          <w:b/>
-        </w:rPr>
-        <w:t>AMS</w:t>
-      </w:r>
-      <w:r>
-        <w:t>: đại diện quyền lực trong một flatform, là agent duy nhất có thể thực hiện hoạt động quản lý bắt đầu, tạm đừng hoặc kết thúc toàn bộ flatform, (agent bình thường có thể yêu cầu hoạt động như vậy tới AMS).</w:t>
-      </w:r>
-    </w:p>
-    <w:p>
-      <w:pPr>
-        <w:jc w:val="both"/>
-      </w:pPr>
-      <w:r>
-        <w:rPr>
-          <w:b/>
-        </w:rPr>
-        <w:t>DF</w:t>
-      </w:r>
-      <w:r>
-        <w:t>: cung cấp dịch vụ Page Yellow, nơi các agent có thể tạo ra các dịch vụ nó cung cấp và tìm các agent khác cung cấp các dịch vụ nó cần.</w:t>
-      </w:r>
-    </w:p>
-    <w:p>
-      <w:pPr>
-        <w:pStyle w:val="Heading3"/>
-      </w:pPr>
-      <w:bookmarkStart w:id="27" w:name="_Toc444540513"/>
-      <w:r>
         <w:t xml:space="preserve">I.3.2. </w:t>
       </w:r>
       <w:r>
@@ -10508,7 +12870,7 @@
       <w:r>
         <w:t>ác tử trong JADE</w:t>
       </w:r>
-      <w:bookmarkEnd w:id="27"/>
+      <w:bookmarkEnd w:id="25"/>
     </w:p>
     <w:p>
       <w:pPr>
@@ -11244,8 +13606,8 @@
           </mc:Choice>
           <mc:Fallback>
             <w:pict>
-              <v:group w14:anchorId="12537595" id="Group 49" o:spid="_x0000_s1037" style="position:absolute;margin-left:11.7pt;margin-top:159.9pt;width:453.75pt;height:213pt;z-index:-251623424" coordsize="57626,27051" o:gfxdata="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">
-                <v:rect id="Rectangle 19" o:spid="_x0000_s1038" style="position:absolute;top:21431;width:48482;height:5620;visibility:visible;mso-wrap-style:square;v-text-anchor:middle" o:gfxdata="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" fillcolor="white [3201]" strokecolor="black [3213]" strokeweight="1pt">
+              <v:group w14:anchorId="12537595" id="Group 49" o:spid="_x0000_s1097" style="position:absolute;margin-left:11.7pt;margin-top:159.9pt;width:453.75pt;height:213pt;z-index:-251623424" coordsize="57626,27051" o:gfxdata="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">
+                <v:rect id="Rectangle 19" o:spid="_x0000_s1098" style="position:absolute;top:21431;width:48482;height:5620;visibility:visible;mso-wrap-style:square;v-text-anchor:middle" o:gfxdata="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" fillcolor="white [3201]" strokecolor="black [3213]" strokeweight="1pt">
                   <v:textbox>
                     <w:txbxContent>
                       <w:p>
@@ -11259,8 +13621,8 @@
                     </w:txbxContent>
                   </v:textbox>
                 </v:rect>
-                <v:group id="Group 25" o:spid="_x0000_s1039" style="position:absolute;left:2476;top:8477;width:8642;height:8477" coordsize="8648,8477" o:gfxdata="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">
-                  <v:oval id="Oval 20" o:spid="_x0000_s1040" style="position:absolute;width:8477;height:8477;visibility:visible;mso-wrap-style:square;v-text-anchor:middle" o:gfxdata="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" fillcolor="white [3201]" strokecolor="black [3213]" strokeweight="1pt">
+                <v:group id="Group 25" o:spid="_x0000_s1099" style="position:absolute;left:2476;top:8477;width:8642;height:8477" coordsize="8648,8477" o:gfxdata="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">
+                  <v:oval id="Oval 20" o:spid="_x0000_s1100" style="position:absolute;width:8477;height:8477;visibility:visible;mso-wrap-style:square;v-text-anchor:middle" o:gfxdata="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" fillcolor="white [3201]" strokecolor="black [3213]" strokeweight="1pt">
                     <v:stroke joinstyle="miter"/>
                     <v:textbox>
                       <w:txbxContent>
@@ -11286,11 +13648,11 @@
                     </v:handles>
                     <o:lock v:ext="edit" shapetype="t"/>
                   </v:shapetype>
-                  <v:shape id="Elbow Connector 23" o:spid="_x0000_s1041" type="#_x0000_t34" style="position:absolute;left:8191;top:2286;width:457;height:2857;visibility:visible;mso-wrap-style:square" o:connectortype="elbow" o:gfxdata="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" adj="317756" strokecolor="black [3200]" strokeweight="1.5pt">
+                  <v:shape id="Elbow Connector 23" o:spid="_x0000_s1101" type="#_x0000_t34" style="position:absolute;left:8191;top:2286;width:457;height:2857;visibility:visible;mso-wrap-style:square" o:connectortype="elbow" o:gfxdata="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" adj="317756" strokecolor="black [3200]" strokeweight="1.5pt">
                     <v:stroke endarrow="block"/>
                   </v:shape>
                 </v:group>
-                <v:oval id="Oval 27" o:spid="_x0000_s1042" style="position:absolute;left:37052;top:7048;width:8477;height:8477;visibility:visible;mso-wrap-style:square;v-text-anchor:middle" o:gfxdata="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" fillcolor="white [3201]" strokecolor="black [3213]" strokeweight="1pt">
+                <v:oval id="Oval 27" o:spid="_x0000_s1102" style="position:absolute;left:37052;top:7048;width:8477;height:8477;visibility:visible;mso-wrap-style:square;v-text-anchor:middle" o:gfxdata="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" fillcolor="white [3201]" strokecolor="black [3213]" strokeweight="1pt">
                   <v:stroke joinstyle="miter"/>
                   <v:textbox>
                     <w:txbxContent>
@@ -11305,10 +13667,10 @@
                     </w:txbxContent>
                   </v:textbox>
                 </v:oval>
-                <v:shape id="Elbow Connector 28" o:spid="_x0000_s1043" type="#_x0000_t34" style="position:absolute;left:42386;top:6858;width:457;height:2857;visibility:visible;mso-wrap-style:square" o:connectortype="elbow" o:gfxdata="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" adj="317756" strokecolor="black [3200]" strokeweight="1.5pt">
+                <v:shape id="Elbow Connector 28" o:spid="_x0000_s1103" type="#_x0000_t34" style="position:absolute;left:42386;top:6858;width:457;height:2857;visibility:visible;mso-wrap-style:square" o:connectortype="elbow" o:gfxdata="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" adj="317756" strokecolor="black [3200]" strokeweight="1.5pt">
                   <v:stroke endarrow="block"/>
                 </v:shape>
-                <v:rect id="Rectangle 29" o:spid="_x0000_s1044" style="position:absolute;left:9620;top:5429;width:15430;height:4953;visibility:visible;mso-wrap-style:square;v-text-anchor:middle" o:gfxdata="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" fillcolor="white [3201]" strokecolor="white [3212]" strokeweight="1pt">
+                <v:rect id="Rectangle 29" o:spid="_x0000_s1104" style="position:absolute;left:9620;top:5429;width:15430;height:4953;visibility:visible;mso-wrap-style:square;v-text-anchor:middle" o:gfxdata="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" fillcolor="white [3201]" strokecolor="white [3212]" strokeweight="1pt">
                   <v:textbox>
                     <w:txbxContent>
                       <w:p>
@@ -11319,7 +13681,7 @@
                     </w:txbxContent>
                   </v:textbox>
                 </v:rect>
-                <v:rect id="Rectangle 30" o:spid="_x0000_s1045" style="position:absolute;left:43815;width:13811;height:6858;visibility:visible;mso-wrap-style:square;v-text-anchor:middle" o:gfxdata="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" fillcolor="white [3201]" strokecolor="white [3212]" strokeweight="1pt">
+                <v:rect id="Rectangle 30" o:spid="_x0000_s1105" style="position:absolute;left:43815;width:13811;height:6858;visibility:visible;mso-wrap-style:square;v-text-anchor:middle" o:gfxdata="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" fillcolor="white [3201]" strokecolor="white [3212]" strokeweight="1pt">
                   <v:textbox>
                     <w:txbxContent>
                       <w:p>
@@ -11330,7 +13692,7 @@
                     </w:txbxContent>
                   </v:textbox>
                 </v:rect>
-                <v:rect id="Rectangle 31" o:spid="_x0000_s1046" style="position:absolute;left:31242;top:15906;width:19812;height:4953;visibility:visible;mso-wrap-style:square;v-text-anchor:middle" o:gfxdata="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" fillcolor="white [3201]" strokecolor="white [3212]" strokeweight="1pt">
+                <v:rect id="Rectangle 31" o:spid="_x0000_s1106" style="position:absolute;left:31242;top:15906;width:19812;height:4953;visibility:visible;mso-wrap-style:square;v-text-anchor:middle" o:gfxdata="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" fillcolor="white [3201]" strokecolor="white [3212]" strokeweight="1pt">
                   <v:textbox>
                     <w:txbxContent>
                       <w:p>
@@ -11341,39 +13703,35 @@
                     </w:txbxContent>
                   </v:textbox>
                 </v:rect>
-                <v:group id="Group 41" o:spid="_x0000_s1047" style="position:absolute;left:32004;top:9715;width:3905;height:5239" coordsize="390525,523875" o:gfxdata="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">
-                  <v:rect id="Rectangle 35" o:spid="_x0000_s1048" style="position:absolute;top:114300;width:390525;height:409575;visibility:visible;mso-wrap-style:square;v-text-anchor:middle" o:gfxdata="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" fillcolor="white [3201]" strokecolor="black [3213]" strokeweight="1pt"/>
-                  <v:line id="Straight Connector 37" o:spid="_x0000_s1049" style="position:absolute;flip:y;visibility:visible;mso-wrap-style:square" from="0,238125" to="389658,238125" o:connectortype="straight" o:gfxdata="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" strokecolor="black [3200]" strokeweight=".5pt">
+                <v:group id="Group 41" o:spid="_x0000_s1107" style="position:absolute;left:32004;top:9715;width:3905;height:5239" coordsize="390525,523875" o:gfxdata="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">
+                  <v:rect id="Rectangle 35" o:spid="_x0000_s1108" style="position:absolute;top:114300;width:390525;height:409575;visibility:visible;mso-wrap-style:square;v-text-anchor:middle" o:gfxdata="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" fillcolor="white [3201]" strokecolor="black [3213]" strokeweight="1pt"/>
+                  <v:line id="Straight Connector 37" o:spid="_x0000_s1109" style="position:absolute;flip:y;visibility:visible;mso-wrap-style:square" from="0,238125" to="389658,238125" o:connectortype="straight" o:gfxdata="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" strokecolor="black [3200]" strokeweight=".5pt">
                     <v:stroke joinstyle="miter"/>
                   </v:line>
-                  <v:line id="Straight Connector 38" o:spid="_x0000_s1050" style="position:absolute;flip:y;visibility:visible;mso-wrap-style:square" from="0,390525" to="389658,390525" o:connectortype="straight" o:gfxdata="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" strokecolor="black [3200]" strokeweight=".5pt">
+                  <v:line id="Straight Connector 38" o:spid="_x0000_s1110" style="position:absolute;flip:y;visibility:visible;mso-wrap-style:square" from="0,390525" to="389658,390525" o:connectortype="straight" o:gfxdata="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" strokecolor="black [3200]" strokeweight=".5pt">
                     <v:stroke joinstyle="miter"/>
                   </v:line>
-                  <v:line id="Straight Connector 39" o:spid="_x0000_s1051" style="position:absolute;visibility:visible;mso-wrap-style:square" from="0,0" to="0,115253" o:connectortype="straight" o:gfxdata="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" strokecolor="black [3200]" strokeweight=".5pt">
+                  <v:line id="Straight Connector 39" o:spid="_x0000_s1111" style="position:absolute;visibility:visible;mso-wrap-style:square" from="0,0" to="0,115253" o:connectortype="straight" o:gfxdata="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" strokecolor="black [3200]" strokeweight=".5pt">
                     <v:stroke joinstyle="miter"/>
                   </v:line>
-                  <v:line id="Straight Connector 40" o:spid="_x0000_s1052" style="position:absolute;visibility:visible;mso-wrap-style:square" from="390525,0" to="390525,115253" o:connectortype="straight" o:gfxdata="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" strokecolor="black [3200]" strokeweight=".5pt">
+                  <v:line id="Straight Connector 40" o:spid="_x0000_s1112" style="position:absolute;visibility:visible;mso-wrap-style:square" from="390525,0" to="390525,115253" o:connectortype="straight" o:gfxdata="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" strokecolor="black [3200]" strokeweight=".5pt">
                     <v:stroke joinstyle="miter"/>
                   </v:line>
                 </v:group>
-                <v:group id="Group 48" o:spid="_x0000_s1053" style="position:absolute;left:6286;top:7429;width:27527;height:15050" coordorigin=",-95" coordsize="27529,15049" o:gfxdata="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">
-                  <v:line id="Straight Connector 43" o:spid="_x0000_s1054" style="position:absolute;visibility:visible;mso-wrap-style:square" from="95,9429" to="95,14763" o:connectortype="straight" o:gfxdata="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" strokecolor="black [3200]" strokeweight="1.5pt">
+                <v:group id="Group 48" o:spid="_x0000_s1113" style="position:absolute;left:6286;top:7429;width:27527;height:15050" coordorigin=",-95" coordsize="27529,15049" o:gfxdata="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">
+                  <v:line id="Straight Connector 43" o:spid="_x0000_s1114" style="position:absolute;visibility:visible;mso-wrap-style:square" from="95,9429" to="95,14763" o:connectortype="straight" o:gfxdata="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" strokecolor="black [3200]" strokeweight="1.5pt">
                     <v:stroke joinstyle="miter"/>
                   </v:line>
-                  <v:line id="Straight Connector 44" o:spid="_x0000_s1055" style="position:absolute;visibility:visible;mso-wrap-style:square" from="0,14859" to="20478,14859" o:connectortype="straight" o:gfxdata="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" strokecolor="black [3200]" strokeweight="1.5pt">
+                  <v:line id="Straight Connector 44" o:spid="_x0000_s1115" style="position:absolute;visibility:visible;mso-wrap-style:square" from="0,14859" to="20478,14859" o:connectortype="straight" o:gfxdata="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" strokecolor="black [3200]" strokeweight="1.5pt">
                     <v:stroke joinstyle="miter"/>
                   </v:line>
-                  <v:line id="Straight Connector 45" o:spid="_x0000_s1056" style="position:absolute;visibility:visible;mso-wrap-style:square" from="20478,0" to="20488,14954" o:connectortype="straight" o:gfxdata="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" strokecolor="black [3200]" strokeweight="1.5pt">
+                  <v:line id="Straight Connector 45" o:spid="_x0000_s1116" style="position:absolute;visibility:visible;mso-wrap-style:square" from="20478,0" to="20488,14954" o:connectortype="straight" o:gfxdata="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" strokecolor="black [3200]" strokeweight="1.5pt">
                     <v:stroke joinstyle="miter"/>
                   </v:line>
-                  <v:line id="Straight Connector 46" o:spid="_x0000_s1057" style="position:absolute;visibility:visible;mso-wrap-style:square" from="20380,0" to="27529,0" o:connectortype="straight" o:gfxdata="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" strokecolor="black [3200]" strokeweight="1.5pt">
+                  <v:line id="Straight Connector 46" o:spid="_x0000_s1117" style="position:absolute;visibility:visible;mso-wrap-style:square" from="20380,0" to="27529,0" o:connectortype="straight" o:gfxdata="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" strokecolor="black [3200]" strokeweight="1.5pt">
                     <v:stroke joinstyle="miter"/>
                   </v:line>
-                  <v:shapetype id="_x0000_t32" coordsize="21600,21600" o:spt="32" o:oned="t" path="m,l21600,21600e" filled="f">
-                    <v:path arrowok="t" fillok="f" o:connecttype="none"/>
-                    <o:lock v:ext="edit" shapetype="t"/>
-                  </v:shapetype>
-                  <v:shape id="Straight Arrow Connector 47" o:spid="_x0000_s1058" type="#_x0000_t32" style="position:absolute;left:27508;top:-95;width:21;height:3047;visibility:visible;mso-wrap-style:square" o:connectortype="straight" o:gfxdata="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" strokecolor="black [3200]" strokeweight="1.5pt">
+                  <v:shape id="Straight Arrow Connector 47" o:spid="_x0000_s1118" type="#_x0000_t32" style="position:absolute;left:27508;top:-95;width:21;height:3047;visibility:visible;mso-wrap-style:square" o:connectortype="straight" o:gfxdata="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" strokecolor="black [3200]" strokeweight="1.5pt">
                     <v:stroke endarrow="block" joinstyle="miter"/>
                   </v:shape>
                 </v:group>
@@ -11528,7 +13886,7 @@
           <w:szCs w:val="26"/>
         </w:rPr>
       </w:pPr>
-      <w:bookmarkStart w:id="28" w:name="_Toc444540524"/>
+      <w:bookmarkStart w:id="26" w:name="_Toc444540524"/>
       <w:r>
         <w:rPr>
           <w:i w:val="0"/>
@@ -11573,7 +13931,7 @@
           <w:sz w:val="26"/>
           <w:szCs w:val="26"/>
         </w:rPr>
-        <w:t>5</w:t>
+        <w:t>6</w:t>
       </w:r>
       <w:r>
         <w:rPr>
@@ -11593,7 +13951,7 @@
         </w:rPr>
         <w:t>: Mô hình truyền thông điệp không đồng bộ JADE</w:t>
       </w:r>
-      <w:bookmarkEnd w:id="28"/>
+      <w:bookmarkEnd w:id="26"/>
     </w:p>
     <w:p>
       <w:pPr>
@@ -11694,11 +14052,7 @@
         <w:t xml:space="preserve">bằng cách gửi tin nhắn. Ví dụ, nếu các biểu hiện là </w:t>
       </w:r>
       <w:r>
-        <w:t xml:space="preserve">yêu cầu </w:t>
-      </w:r>
-      <w:r>
-        <w:lastRenderedPageBreak/>
-        <w:t>(REQUEST)</w:t>
+        <w:t>yêu cầu (REQUEST)</w:t>
       </w:r>
       <w:r>
         <w:t xml:space="preserve">, </w:t>
@@ -11804,6 +14158,7 @@
         <w:jc w:val="both"/>
       </w:pPr>
       <w:r>
+        <w:lastRenderedPageBreak/>
         <w:t>Ngôn ngữ thể hiện nội dung</w:t>
       </w:r>
       <w:r>
@@ -12031,7 +14386,6 @@
         <w:rPr>
           <w:noProof/>
         </w:rPr>
-        <w:lastRenderedPageBreak/>
         <w:drawing>
           <wp:inline distT="0" distB="0" distL="0" distR="0">
             <wp:extent cx="5759450" cy="3602355"/>
@@ -12086,7 +14440,7 @@
           <w:szCs w:val="26"/>
         </w:rPr>
       </w:pPr>
-      <w:bookmarkStart w:id="29" w:name="_Toc444540525"/>
+      <w:bookmarkStart w:id="27" w:name="_Toc444540525"/>
       <w:r>
         <w:rPr>
           <w:i w:val="0"/>
@@ -12094,6 +14448,7 @@
           <w:sz w:val="26"/>
           <w:szCs w:val="26"/>
         </w:rPr>
+        <w:lastRenderedPageBreak/>
         <w:t xml:space="preserve">Hình </w:t>
       </w:r>
       <w:r>
@@ -12131,7 +14486,7 @@
           <w:sz w:val="26"/>
           <w:szCs w:val="26"/>
         </w:rPr>
-        <w:t>6</w:t>
+        <w:t>7</w:t>
       </w:r>
       <w:r>
         <w:rPr>
@@ -12160,7 +14515,7 @@
         </w:rPr>
         <w:t>trình phía gửi gửi thông điệp cho phía nhận</w:t>
       </w:r>
-      <w:bookmarkEnd w:id="29"/>
+      <w:bookmarkEnd w:id="27"/>
     </w:p>
     <w:p>
       <w:pPr>
@@ -12173,7 +14528,7 @@
           <w:szCs w:val="26"/>
         </w:rPr>
       </w:pPr>
-      <w:bookmarkStart w:id="30" w:name="_Toc444540526"/>
+      <w:bookmarkStart w:id="28" w:name="_Toc444540526"/>
       <w:r>
         <w:rPr>
           <w:noProof/>
@@ -12275,7 +14630,7 @@
           <w:sz w:val="26"/>
           <w:szCs w:val="26"/>
         </w:rPr>
-        <w:t>7</w:t>
+        <w:t>8</w:t>
       </w:r>
       <w:r>
         <w:rPr>
@@ -12304,7 +14659,7 @@
         </w:rPr>
         <w:t xml:space="preserve"> cho phía gửi</w:t>
       </w:r>
-      <w:bookmarkEnd w:id="30"/>
+      <w:bookmarkEnd w:id="28"/>
     </w:p>
     <w:p>
       <w:pPr>
@@ -12312,7 +14667,6 @@
         <w:spacing w:before="120" w:after="120" w:line="312" w:lineRule="auto"/>
       </w:pPr>
       <w:r>
-        <w:lastRenderedPageBreak/>
         <w:t>I.3.2.1. Gửi thông điệp</w:t>
       </w:r>
     </w:p>
@@ -12530,6 +14884,7 @@
           <w:rFonts w:ascii="Courier" w:eastAsiaTheme="minorHAnsi" w:hAnsi="Courier" w:cs="Courier"/>
           <w:color w:val="auto"/>
         </w:rPr>
+        <w:lastRenderedPageBreak/>
         <w:t>if (msg != null) {</w:t>
       </w:r>
     </w:p>
@@ -12663,7 +15018,7 @@
       <w:pPr>
         <w:pStyle w:val="Heading3"/>
       </w:pPr>
-      <w:bookmarkStart w:id="31" w:name="_Toc444540514"/>
+      <w:bookmarkStart w:id="29" w:name="_Toc444540514"/>
       <w:r>
         <w:t>I</w:t>
       </w:r>
@@ -12681,7 +15036,7 @@
         </w:rPr>
         <w:t>tác tử</w:t>
       </w:r>
-      <w:bookmarkEnd w:id="31"/>
+      <w:bookmarkEnd w:id="29"/>
     </w:p>
     <w:p>
       <w:pPr>
@@ -12695,11 +15050,7 @@
         <w:t>Các tác</w:t>
       </w:r>
       <w:r>
-        <w:t xml:space="preserve"> tử có rất nhiều loại hành vi, các hành vi của mỗi tác tử đều có đặc điểm chung là đều thực hiện hai phương thức </w:t>
-      </w:r>
-      <w:r>
-        <w:lastRenderedPageBreak/>
-        <w:t>chính là phương thức action() và phương thức done()</w:t>
+        <w:t xml:space="preserve"> tử có rất nhiều loại hành vi, các hành vi của mỗi tác tử đều có đặc điểm chung là đều thực hiện hai phương thức chính là phương thức action() và phương thức done()</w:t>
       </w:r>
       <w:r>
         <w:t xml:space="preserve">, các hành vi của tác tử đều được cài đặt </w:t>
@@ -12822,6 +15173,7 @@
         <w:rPr>
           <w:noProof/>
         </w:rPr>
+        <w:lastRenderedPageBreak/>
         <w:drawing>
           <wp:inline distT="0" distB="0" distL="0" distR="0" wp14:anchorId="1BAC8E19" wp14:editId="45D42195">
             <wp:extent cx="5759450" cy="3634740"/>
@@ -12876,7 +15228,7 @@
           <w:szCs w:val="26"/>
         </w:rPr>
       </w:pPr>
-      <w:bookmarkStart w:id="32" w:name="_Toc444540527"/>
+      <w:bookmarkStart w:id="30" w:name="_Toc444540527"/>
       <w:r>
         <w:rPr>
           <w:i w:val="0"/>
@@ -12921,7 +15273,7 @@
           <w:sz w:val="26"/>
           <w:szCs w:val="26"/>
         </w:rPr>
-        <w:t>8</w:t>
+        <w:t>9</w:t>
       </w:r>
       <w:r>
         <w:rPr>
@@ -12959,7 +15311,7 @@
         </w:rPr>
         <w:t xml:space="preserve"> vi thực hiện một lần</w:t>
       </w:r>
-      <w:bookmarkEnd w:id="32"/>
+      <w:bookmarkEnd w:id="30"/>
     </w:p>
     <w:p>
       <w:pPr>
@@ -13030,7 +15382,6 @@
         <w:rPr>
           <w:noProof/>
         </w:rPr>
-        <w:lastRenderedPageBreak/>
         <w:drawing>
           <wp:inline distT="0" distB="0" distL="0" distR="0" wp14:anchorId="76193C6C" wp14:editId="412FFFA2">
             <wp:extent cx="5759450" cy="3076575"/>
@@ -13085,7 +15436,7 @@
           <w:szCs w:val="26"/>
         </w:rPr>
       </w:pPr>
-      <w:bookmarkStart w:id="33" w:name="_Toc444540528"/>
+      <w:bookmarkStart w:id="31" w:name="_Toc444540528"/>
       <w:r>
         <w:rPr>
           <w:i w:val="0"/>
@@ -13130,7 +15481,7 @@
           <w:sz w:val="26"/>
           <w:szCs w:val="26"/>
         </w:rPr>
-        <w:t>9</w:t>
+        <w:t>10</w:t>
       </w:r>
       <w:r>
         <w:rPr>
@@ -13150,7 +15501,7 @@
         </w:rPr>
         <w:t>: Ví dụ kiểu hành vi thực hiện mãi mãi</w:t>
       </w:r>
-      <w:bookmarkEnd w:id="33"/>
+      <w:bookmarkEnd w:id="31"/>
     </w:p>
     <w:p>
       <w:pPr>
@@ -13158,6 +15509,7 @@
         <w:jc w:val="both"/>
       </w:pPr>
       <w:r>
+        <w:lastRenderedPageBreak/>
         <w:t>Hành vi đán</w:t>
       </w:r>
       <w:r>
@@ -13272,7 +15624,7 @@
           <w:szCs w:val="26"/>
         </w:rPr>
       </w:pPr>
-      <w:bookmarkStart w:id="34" w:name="_Toc444540529"/>
+      <w:bookmarkStart w:id="32" w:name="_Toc444540529"/>
       <w:r>
         <w:rPr>
           <w:i w:val="0"/>
@@ -13317,7 +15669,7 @@
           <w:sz w:val="26"/>
           <w:szCs w:val="26"/>
         </w:rPr>
-        <w:t>10</w:t>
+        <w:t>11</w:t>
       </w:r>
       <w:r>
         <w:rPr>
@@ -13337,7 +15689,7 @@
         </w:rPr>
         <w:t>: Ví dụ về kiểu hành vi đánh thức</w:t>
       </w:r>
-      <w:bookmarkEnd w:id="34"/>
+      <w:bookmarkEnd w:id="32"/>
     </w:p>
     <w:p>
       <w:pPr>
@@ -13345,7 +15697,6 @@
         <w:jc w:val="both"/>
       </w:pPr>
       <w:r>
-        <w:lastRenderedPageBreak/>
         <w:t xml:space="preserve">Hành vi thực hiện có chu kì (TickerBehaviour): Đây là loại hành vi thực hiện mãi mãi trừ phi phương thức done() được thực thi. </w:t>
       </w:r>
       <w:r>
@@ -13388,6 +15739,7 @@
         <w:rPr>
           <w:noProof/>
         </w:rPr>
+        <w:lastRenderedPageBreak/>
         <w:drawing>
           <wp:inline distT="0" distB="0" distL="0" distR="0" wp14:anchorId="3CD49A09" wp14:editId="43261201">
             <wp:extent cx="5759450" cy="3341370"/>
@@ -13442,7 +15794,7 @@
           <w:szCs w:val="26"/>
         </w:rPr>
       </w:pPr>
-      <w:bookmarkStart w:id="35" w:name="_Toc444540530"/>
+      <w:bookmarkStart w:id="33" w:name="_Toc444540530"/>
       <w:r>
         <w:rPr>
           <w:i w:val="0"/>
@@ -13487,7 +15839,7 @@
           <w:sz w:val="26"/>
           <w:szCs w:val="26"/>
         </w:rPr>
-        <w:t>11</w:t>
+        <w:t>12</w:t>
       </w:r>
       <w:r>
         <w:rPr>
@@ -13507,17 +15859,17 @@
         </w:rPr>
         <w:t>: Ví dụ về kiểu hành vi thực hiện có chu kì</w:t>
       </w:r>
-      <w:bookmarkEnd w:id="35"/>
+      <w:bookmarkEnd w:id="33"/>
     </w:p>
     <w:p>
       <w:pPr>
         <w:pStyle w:val="Heading3"/>
       </w:pPr>
-      <w:bookmarkStart w:id="36" w:name="_Toc444540515"/>
+      <w:bookmarkStart w:id="34" w:name="_Toc444540515"/>
       <w:r>
         <w:t>I.4. Dịch vụ trang vàng (Yellow page service) trong JADE</w:t>
       </w:r>
-      <w:bookmarkEnd w:id="36"/>
+      <w:bookmarkEnd w:id="34"/>
     </w:p>
     <w:p>
       <w:pPr>
@@ -14513,10 +16865,10 @@
           </mc:Choice>
           <mc:Fallback>
             <w:pict>
-              <v:group w14:anchorId="27B677F1" id="Group 3" o:spid="_x0000_s1059" style="position:absolute;left:0;text-align:left;margin-left:0;margin-top:5.25pt;width:462pt;height:277.5pt;z-index:251695104;mso-position-horizontal-relative:margin;mso-width-relative:margin;mso-height-relative:margin" coordorigin=",-285" coordsize="58674,35242" o:gfxdata="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">
-                <v:group id="Group 18" o:spid="_x0000_s1060" style="position:absolute;left:19526;top:762;width:19240;height:25908" coordsize="19240,25908" o:gfxdata="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">
-                  <v:rect id="Rectangle 21" o:spid="_x0000_s1061" style="position:absolute;width:19240;height:25908;visibility:visible;mso-wrap-style:square;v-text-anchor:middle" o:gfxdata="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" fillcolor="white [3201]" strokecolor="black [3213]" strokeweight="1pt"/>
-                  <v:rect id="Rectangle 22" o:spid="_x0000_s1062" style="position:absolute;left:1524;top:19145;width:16668;height:5620;visibility:visible;mso-wrap-style:square;v-text-anchor:middle" o:gfxdata="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" fillcolor="white [3201]" strokecolor="white [3212]" strokeweight="1pt">
+              <v:group w14:anchorId="27B677F1" id="Group 3" o:spid="_x0000_s1119" style="position:absolute;left:0;text-align:left;margin-left:0;margin-top:5.25pt;width:462pt;height:277.5pt;z-index:251695104;mso-position-horizontal-relative:margin;mso-width-relative:margin;mso-height-relative:margin" coordorigin=",-285" coordsize="58674,35242" o:gfxdata="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">
+                <v:group id="Group 18" o:spid="_x0000_s1120" style="position:absolute;left:19526;top:762;width:19240;height:25908" coordsize="19240,25908" o:gfxdata="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">
+                  <v:rect id="Rectangle 21" o:spid="_x0000_s1121" style="position:absolute;width:19240;height:25908;visibility:visible;mso-wrap-style:square;v-text-anchor:middle" o:gfxdata="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" fillcolor="white [3201]" strokecolor="black [3213]" strokeweight="1pt"/>
+                  <v:rect id="Rectangle 22" o:spid="_x0000_s1122" style="position:absolute;left:1524;top:19145;width:16668;height:5620;visibility:visible;mso-wrap-style:square;v-text-anchor:middle" o:gfxdata="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" fillcolor="white [3201]" strokecolor="white [3212]" strokeweight="1pt">
                     <v:textbox>
                       <w:txbxContent>
                         <w:p>
@@ -14550,7 +16902,7 @@
                       </w:txbxContent>
                     </v:textbox>
                   </v:rect>
-                  <v:rect id="Rectangle 24" o:spid="_x0000_s1063" style="position:absolute;left:2000;top:1143;width:16289;height:5905;visibility:visible;mso-wrap-style:none;v-text-anchor:middle" o:gfxdata="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" fillcolor="white [3201]" strokecolor="black [3213]" strokeweight="1pt">
+                  <v:rect id="Rectangle 24" o:spid="_x0000_s1123" style="position:absolute;left:2000;top:1143;width:16289;height:5905;visibility:visible;mso-wrap-style:none;v-text-anchor:middle" o:gfxdata="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" fillcolor="white [3201]" strokecolor="black [3213]" strokeweight="1pt">
                     <v:textbox inset="2.88pt,0,2.88pt,0">
                       <w:txbxContent>
                         <w:p>
@@ -14584,7 +16936,7 @@
                       </w:txbxContent>
                     </v:textbox>
                   </v:rect>
-                  <v:rect id="Rectangle 26" o:spid="_x0000_s1064" style="position:absolute;left:2000;top:8096;width:16288;height:3238;visibility:visible;mso-wrap-style:square;v-text-anchor:middle" o:gfxdata="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" fillcolor="white [3201]" strokecolor="black [3213]" strokeweight="1pt">
+                  <v:rect id="Rectangle 26" o:spid="_x0000_s1124" style="position:absolute;left:2000;top:8096;width:16288;height:3238;visibility:visible;mso-wrap-style:square;v-text-anchor:middle" o:gfxdata="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" fillcolor="white [3201]" strokecolor="black [3213]" strokeweight="1pt">
                     <v:textbox inset="2.88pt,0,2.88pt,0">
                       <w:txbxContent>
                         <w:p>
@@ -14607,7 +16959,7 @@
                       </w:txbxContent>
                     </v:textbox>
                   </v:rect>
-                  <v:rect id="Rectangle 32" o:spid="_x0000_s1065" style="position:absolute;left:2000;top:12382;width:16288;height:6096;visibility:visible;mso-wrap-style:square;v-text-anchor:middle" o:gfxdata="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" fillcolor="white [3201]" strokecolor="black [3213]" strokeweight="1pt">
+                  <v:rect id="Rectangle 32" o:spid="_x0000_s1125" style="position:absolute;left:2000;top:12382;width:16288;height:6096;visibility:visible;mso-wrap-style:square;v-text-anchor:middle" o:gfxdata="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" fillcolor="white [3201]" strokecolor="black [3213]" strokeweight="1pt">
                     <v:textbox inset="2.88pt,0,2.88pt,0">
                       <w:txbxContent>
                         <w:p>
@@ -14647,7 +16999,7 @@
                     </v:textbox>
                   </v:rect>
                 </v:group>
-                <v:oval id="Oval 33" o:spid="_x0000_s1066" style="position:absolute;top:1238;width:8001;height:8001;visibility:visible;mso-wrap-style:square;v-text-anchor:middle" o:gfxdata="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" fillcolor="white [3201]" strokecolor="black [3213]" strokeweight="1pt">
+                <v:oval id="Oval 33" o:spid="_x0000_s1126" style="position:absolute;top:1238;width:8001;height:8001;visibility:visible;mso-wrap-style:square;v-text-anchor:middle" o:gfxdata="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" fillcolor="white [3201]" strokecolor="black [3213]" strokeweight="1pt">
                   <v:stroke joinstyle="miter"/>
                   <v:textbox inset="0,0,0,0">
                     <w:txbxContent>
@@ -14662,7 +17014,7 @@
                     </w:txbxContent>
                   </v:textbox>
                 </v:oval>
-                <v:oval id="Oval 34" o:spid="_x0000_s1067" style="position:absolute;left:952;top:16764;width:8001;height:8001;visibility:visible;mso-wrap-style:square;v-text-anchor:middle" o:gfxdata="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" fillcolor="white [3201]" strokecolor="black [3213]" strokeweight="1pt">
+                <v:oval id="Oval 34" o:spid="_x0000_s1127" style="position:absolute;left:952;top:16764;width:8001;height:8001;visibility:visible;mso-wrap-style:square;v-text-anchor:middle" o:gfxdata="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" fillcolor="white [3201]" strokecolor="black [3213]" strokeweight="1pt">
                   <v:stroke joinstyle="miter"/>
                   <v:textbox inset="0,0,0,0">
                     <w:txbxContent>
@@ -14680,7 +17032,7 @@
                     </w:txbxContent>
                   </v:textbox>
                 </v:oval>
-                <v:oval id="Oval 36" o:spid="_x0000_s1068" style="position:absolute;left:476;top:26955;width:8001;height:8001;visibility:visible;mso-wrap-style:square;v-text-anchor:middle" o:gfxdata="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" fillcolor="white [3201]" strokecolor="black [3213]" strokeweight="1pt">
+                <v:oval id="Oval 36" o:spid="_x0000_s1128" style="position:absolute;left:476;top:26955;width:8001;height:8001;visibility:visible;mso-wrap-style:square;v-text-anchor:middle" o:gfxdata="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" fillcolor="white [3201]" strokecolor="black [3213]" strokeweight="1pt">
                   <v:stroke joinstyle="miter"/>
                   <v:textbox inset="0,0,0,0">
                     <w:txbxContent>
@@ -14698,16 +17050,16 @@
                     </w:txbxContent>
                   </v:textbox>
                 </v:oval>
-                <v:shape id="Straight Arrow Connector 42" o:spid="_x0000_s1069" type="#_x0000_t32" style="position:absolute;left:8096;top:4191;width:11430;height:1333;flip:y;visibility:visible;mso-wrap-style:square" o:connectortype="straight" o:gfxdata="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" strokecolor="black [3200]" strokeweight="1.5pt">
+                <v:shape id="Straight Arrow Connector 42" o:spid="_x0000_s1129" type="#_x0000_t32" style="position:absolute;left:8096;top:4191;width:11430;height:1333;flip:y;visibility:visible;mso-wrap-style:square" o:connectortype="straight" o:gfxdata="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" strokecolor="black [3200]" strokeweight="1.5pt">
                   <v:stroke endarrow="block" joinstyle="miter"/>
                 </v:shape>
-                <v:shape id="Straight Arrow Connector 50" o:spid="_x0000_s1070" type="#_x0000_t32" style="position:absolute;left:8001;top:11906;width:11620;height:6001;flip:y;visibility:visible;mso-wrap-style:square" o:connectortype="straight" o:gfxdata="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" strokecolor="black [3200]" strokeweight="1.5pt">
+                <v:shape id="Straight Arrow Connector 50" o:spid="_x0000_s1130" type="#_x0000_t32" style="position:absolute;left:8001;top:11906;width:11620;height:6001;flip:y;visibility:visible;mso-wrap-style:square" o:connectortype="straight" o:gfxdata="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" strokecolor="black [3200]" strokeweight="1.5pt">
                   <v:stroke endarrow="block" joinstyle="miter"/>
                 </v:shape>
-                <v:shape id="Straight Arrow Connector 51" o:spid="_x0000_s1071" type="#_x0000_t32" style="position:absolute;left:8477;top:17526;width:10954;height:12382;flip:y;visibility:visible;mso-wrap-style:square" o:connectortype="straight" o:gfxdata="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" strokecolor="black [3200]" strokeweight="1.5pt">
+                <v:shape id="Straight Arrow Connector 51" o:spid="_x0000_s1131" type="#_x0000_t32" style="position:absolute;left:8477;top:17526;width:10954;height:12382;flip:y;visibility:visible;mso-wrap-style:square" o:connectortype="straight" o:gfxdata="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" strokecolor="black [3200]" strokeweight="1.5pt">
                   <v:stroke endarrow="block" joinstyle="miter"/>
                 </v:shape>
-                <v:rect id="Rectangle 52" o:spid="_x0000_s1072" style="position:absolute;left:3458;top:8126;width:15204;height:4984;rotation:-1702653fd;visibility:visible;mso-wrap-style:square;v-text-anchor:middle" o:gfxdata="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" fillcolor="white [3201]" strokecolor="white [3212]" strokeweight="1pt">
+                <v:rect id="Rectangle 52" o:spid="_x0000_s1132" style="position:absolute;left:3458;top:8126;width:15204;height:4984;rotation:-1702653fd;visibility:visible;mso-wrap-style:square;v-text-anchor:middle" o:gfxdata="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" fillcolor="white [3201]" strokecolor="white [3212]" strokeweight="1pt">
                   <v:textbox>
                     <w:txbxContent>
                       <w:p>
@@ -14721,7 +17073,7 @@
                     </w:txbxContent>
                   </v:textbox>
                 </v:rect>
-                <v:oval id="Oval 53" o:spid="_x0000_s1073" style="position:absolute;left:48768;top:-285;width:8001;height:8000;visibility:visible;mso-wrap-style:square;v-text-anchor:middle" o:gfxdata="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" fillcolor="white [3201]" strokecolor="black [3213]" strokeweight="1pt">
+                <v:oval id="Oval 53" o:spid="_x0000_s1133" style="position:absolute;left:48768;top:-285;width:8001;height:8000;visibility:visible;mso-wrap-style:square;v-text-anchor:middle" o:gfxdata="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" fillcolor="white [3201]" strokecolor="black [3213]" strokeweight="1pt">
                   <v:stroke joinstyle="miter"/>
                   <v:textbox inset="0,0,0,0">
                     <w:txbxContent>
@@ -14739,7 +17091,7 @@
                     </w:txbxContent>
                   </v:textbox>
                 </v:oval>
-                <v:oval id="Oval 54" o:spid="_x0000_s1074" style="position:absolute;left:50673;top:13239;width:8001;height:8001;visibility:visible;mso-wrap-style:square;v-text-anchor:middle" o:gfxdata="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" fillcolor="white [3201]" strokecolor="black [3213]" strokeweight="1pt">
+                <v:oval id="Oval 54" o:spid="_x0000_s1134" style="position:absolute;left:50673;top:13239;width:8001;height:8001;visibility:visible;mso-wrap-style:square;v-text-anchor:middle" o:gfxdata="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" fillcolor="white [3201]" strokecolor="black [3213]" strokeweight="1pt">
                   <v:stroke joinstyle="miter"/>
                   <v:textbox inset="0,0,0,0">
                     <w:txbxContent>
@@ -14757,7 +17109,7 @@
                     </w:txbxContent>
                   </v:textbox>
                 </v:oval>
-                <v:oval id="Oval 55" o:spid="_x0000_s1075" style="position:absolute;left:50006;top:21812;width:8001;height:8001;visibility:visible;mso-wrap-style:square;v-text-anchor:middle" o:gfxdata="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" fillcolor="white [3201]" strokecolor="black [3213]" strokeweight="1pt">
+                <v:oval id="Oval 55" o:spid="_x0000_s1135" style="position:absolute;left:50006;top:21812;width:8001;height:8001;visibility:visible;mso-wrap-style:square;v-text-anchor:middle" o:gfxdata="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" fillcolor="white [3201]" strokecolor="black [3213]" strokeweight="1pt">
                   <v:stroke joinstyle="miter"/>
                   <v:textbox inset="0,0,0,0">
                     <w:txbxContent>
@@ -14775,16 +17127,16 @@
                     </w:txbxContent>
                   </v:textbox>
                 </v:oval>
-                <v:shape id="Straight Arrow Connector 56" o:spid="_x0000_s1076" type="#_x0000_t32" style="position:absolute;left:38576;top:3714;width:10192;height:1334;flip:x;visibility:visible;mso-wrap-style:square" o:connectortype="straight" o:gfxdata="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" strokecolor="black [3200]" strokeweight="1.5pt">
+                <v:shape id="Straight Arrow Connector 56" o:spid="_x0000_s1136" type="#_x0000_t32" style="position:absolute;left:38576;top:3714;width:10192;height:1334;flip:x;visibility:visible;mso-wrap-style:square" o:connectortype="straight" o:gfxdata="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" strokecolor="black [3200]" strokeweight="1.5pt">
                   <v:stroke endarrow="block" joinstyle="miter"/>
                 </v:shape>
-                <v:shape id="Straight Arrow Connector 57" o:spid="_x0000_s1077" type="#_x0000_t32" style="position:absolute;left:38862;top:10572;width:11811;height:6668;flip:x y;visibility:visible;mso-wrap-style:square" o:connectortype="straight" o:gfxdata="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" strokecolor="black [3200]" strokeweight="1.5pt">
+                <v:shape id="Straight Arrow Connector 57" o:spid="_x0000_s1137" type="#_x0000_t32" style="position:absolute;left:38862;top:10572;width:11811;height:6668;flip:x y;visibility:visible;mso-wrap-style:square" o:connectortype="straight" o:gfxdata="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" strokecolor="black [3200]" strokeweight="1.5pt">
                   <v:stroke endarrow="block" joinstyle="miter"/>
                 </v:shape>
-                <v:shape id="Straight Arrow Connector 58" o:spid="_x0000_s1078" type="#_x0000_t32" style="position:absolute;left:38862;top:17240;width:11334;height:7525;flip:x y;visibility:visible;mso-wrap-style:square" o:connectortype="straight" o:gfxdata="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" strokecolor="black [3200]" strokeweight="1.5pt">
+                <v:shape id="Straight Arrow Connector 58" o:spid="_x0000_s1138" type="#_x0000_t32" style="position:absolute;left:38862;top:17240;width:11334;height:7525;flip:x y;visibility:visible;mso-wrap-style:square" o:connectortype="straight" o:gfxdata="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" strokecolor="black [3200]" strokeweight="1.5pt">
                   <v:stroke endarrow="block" joinstyle="miter"/>
                 </v:shape>
-                <v:rect id="Rectangle 59" o:spid="_x0000_s1079" style="position:absolute;left:40290;top:6667;width:13088;height:5715;rotation:1003614fd;visibility:visible;mso-wrap-style:square;v-text-anchor:middle" o:gfxdata="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" fillcolor="white [3201]" strokecolor="white [3212]" strokeweight="1pt">
+                <v:rect id="Rectangle 59" o:spid="_x0000_s1139" style="position:absolute;left:40290;top:6667;width:13088;height:5715;rotation:1003614fd;visibility:visible;mso-wrap-style:square;v-text-anchor:middle" o:gfxdata="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" fillcolor="white [3201]" strokecolor="white [3212]" strokeweight="1pt">
                   <v:textbox>
                     <w:txbxContent>
                       <w:p>
@@ -14873,7 +17225,7 @@
           <w:szCs w:val="26"/>
         </w:rPr>
       </w:pPr>
-      <w:bookmarkStart w:id="37" w:name="_Toc444540531"/>
+      <w:bookmarkStart w:id="35" w:name="_Toc444540531"/>
       <w:r>
         <w:rPr>
           <w:i w:val="0"/>
@@ -14918,7 +17270,7 @@
           <w:sz w:val="26"/>
           <w:szCs w:val="26"/>
         </w:rPr>
-        <w:t>12</w:t>
+        <w:t>13</w:t>
       </w:r>
       <w:r>
         <w:rPr>
@@ -14938,7 +17290,7 @@
         </w:rPr>
         <w:t>: Dịch vụ trang vàng</w:t>
       </w:r>
-      <w:bookmarkEnd w:id="37"/>
+      <w:bookmarkEnd w:id="35"/>
     </w:p>
     <w:p>
       <w:pPr>
@@ -14946,7 +17298,11 @@
         <w:jc w:val="both"/>
       </w:pPr>
       <w:r>
-        <w:t xml:space="preserve">Một dịch vụ trang vàng cho phép các tác tử công bố mô tả của một hay nhiều dịch vụ mà chúng cung cấp để các tác tử khác có thể dễ dàng tìm kiếm và sử dụng chúng. Hình 9, mô tả một cái nhìn khái quát về dịch vụ trang vàng, các tác tử 1, tác tử 2, tác tử 3 là những tác tử cung cấp dịch vụ, chúng sẽ công bố dịch vụ mà chúng cung cấp lên dịch vụ trang vàng, các tác tử 4, tác tử 5, tác tử 6 là những tác tử cần sử dụng dịch vụ, chúng sẽ tìm kiếm trên trang dịch vụ trang vàng loại dịch vụ mà chúng cần để sử dụng. Mọi tác tử có thể vừa tìm kiếm các dịch vụ và vừa có thể sử dụng các dịch vụ. Đăng ký, hủy đăng ký, thay đổi và tìm kiếm các dịch vụ có thể được thực hiện bất cứ lúc nào trong suốt thời gian sống của tác tử. Dịch vụ trang vàng trong JADE, phù hợp với đặc tả quản lí tác tử FIPA (FIPA Agent Management), được cung cấp bởi một tác tử đặc biệt gọi là DF (Directory Facilitator). </w:t>
+        <w:t xml:space="preserve">Một dịch vụ trang vàng cho phép các tác tử công bố mô tả của một hay nhiều dịch vụ mà chúng cung cấp để các tác tử khác có thể dễ dàng tìm kiếm và sử dụng chúng. Hình 9, mô tả một cái nhìn khái quát về dịch vụ trang vàng, các tác tử 1, tác tử 2, tác tử 3 là </w:t>
+      </w:r>
+      <w:r>
+        <w:lastRenderedPageBreak/>
+        <w:t xml:space="preserve">những tác tử cung cấp dịch vụ, chúng sẽ công bố dịch vụ mà chúng cung cấp lên dịch vụ trang vàng, các tác tử 4, tác tử 5, tác tử 6 là những tác tử cần sử dụng dịch vụ, chúng sẽ tìm kiếm trên trang dịch vụ trang vàng loại dịch vụ mà chúng cần để sử dụng. Mọi tác tử có thể vừa tìm kiếm các dịch vụ và vừa có thể sử dụng các dịch vụ. Đăng ký, hủy đăng ký, thay đổi và tìm kiếm các dịch vụ có thể được thực hiện bất cứ lúc nào trong suốt thời gian sống của tác tử. Dịch vụ trang vàng trong JADE, phù hợp với đặc tả quản lí tác tử FIPA (FIPA Agent Management), được cung cấp bởi một tác tử đặc biệt gọi là DF (Directory Facilitator). </w:t>
       </w:r>
       <w:r>
         <w:t xml:space="preserve">Mỗi nền tảng tuân thủ chuẩn </w:t>
@@ -15251,14 +17607,15 @@
           <w:color w:val="auto"/>
         </w:rPr>
         <w:br/>
+        <w:t>dfd.setName(getAID());</w:t>
       </w:r>
       <w:r>
         <w:rPr>
           <w:rFonts w:ascii="Courier" w:eastAsiaTheme="minorHAnsi" w:hAnsi="Courier" w:cs="Courier"/>
           <w:color w:val="auto"/>
         </w:rPr>
-        <w:lastRenderedPageBreak/>
-        <w:t>dfd.setName(getAID());</w:t>
+        <w:br/>
+        <w:t>ServiceDescription sd = new ServiceDescription();</w:t>
       </w:r>
       <w:r>
         <w:rPr>
@@ -15266,7 +17623,7 @@
           <w:color w:val="auto"/>
         </w:rPr>
         <w:br/>
-        <w:t>ServiceDescription sd = new ServiceDescription();</w:t>
+        <w:t>sd.setType("Book-selling");</w:t>
       </w:r>
       <w:r>
         <w:rPr>
@@ -15274,7 +17631,7 @@
           <w:color w:val="auto"/>
         </w:rPr>
         <w:br/>
-        <w:t>sd.setType("Book-selling");</w:t>
+        <w:t>sd.setName(getLocalName()+"-Book-selling");</w:t>
       </w:r>
       <w:r>
         <w:rPr>
@@ -15282,7 +17639,7 @@
           <w:color w:val="auto"/>
         </w:rPr>
         <w:br/>
-        <w:t>sd.setName(getLocalName()+"-Book-selling");</w:t>
+        <w:t>dfd.addServices(sd);</w:t>
       </w:r>
       <w:r>
         <w:rPr>
@@ -15290,7 +17647,7 @@
           <w:color w:val="auto"/>
         </w:rPr>
         <w:br/>
-        <w:t>dfd.addServices(sd);</w:t>
+        <w:t>try {</w:t>
       </w:r>
       <w:r>
         <w:rPr>
@@ -15298,7 +17655,7 @@
           <w:color w:val="auto"/>
         </w:rPr>
         <w:br/>
-        <w:t>try {</w:t>
+        <w:t>DFService.register(this, dfd);</w:t>
       </w:r>
       <w:r>
         <w:rPr>
@@ -15306,7 +17663,7 @@
           <w:color w:val="auto"/>
         </w:rPr>
         <w:br/>
-        <w:t>DFService.register(this, dfd);</w:t>
+        <w:t>}</w:t>
       </w:r>
       <w:r>
         <w:rPr>
@@ -15314,14 +17671,13 @@
           <w:color w:val="auto"/>
         </w:rPr>
         <w:br/>
-        <w:t>}</w:t>
       </w:r>
       <w:r>
         <w:rPr>
           <w:rFonts w:ascii="Courier" w:eastAsiaTheme="minorHAnsi" w:hAnsi="Courier" w:cs="Courier"/>
           <w:color w:val="auto"/>
         </w:rPr>
-        <w:br/>
+        <w:lastRenderedPageBreak/>
         <w:t>catch (FIPAException fe) {</w:t>
       </w:r>
       <w:r>
@@ -15639,14 +17995,6 @@
           <w:sz w:val="24"/>
         </w:rPr>
         <w:br/>
-      </w:r>
-      <w:r>
-        <w:rPr>
-          <w:rFonts w:ascii="Courier New" w:hAnsi="Courier New" w:cs="Courier New"/>
-          <w:b/>
-          <w:sz w:val="24"/>
-        </w:rPr>
-        <w:lastRenderedPageBreak/>
         <w:t>template);</w:t>
       </w:r>
       <w:r>
@@ -15727,13 +18075,20 @@
           <w:sz w:val="24"/>
         </w:rPr>
         <w:br/>
-        <w:t>} );</w:t>
       </w:r>
       <w:r>
         <w:rPr>
           <w:rFonts w:ascii="Courier New" w:hAnsi="Courier New" w:cs="Courier New"/>
           <w:sz w:val="24"/>
         </w:rPr>
+        <w:lastRenderedPageBreak/>
+        <w:t>} );</w:t>
+      </w:r>
+      <w:r>
+        <w:rPr>
+          <w:rFonts w:ascii="Courier New" w:hAnsi="Courier New" w:cs="Courier New"/>
+          <w:sz w:val="24"/>
+        </w:rPr>
         <w:br/>
       </w:r>
       <w:r>
@@ -15756,11 +18111,11 @@
       <w:pPr>
         <w:pStyle w:val="Heading1"/>
       </w:pPr>
-      <w:bookmarkStart w:id="38" w:name="_Toc444540516"/>
+      <w:bookmarkStart w:id="36" w:name="_Toc444540516"/>
       <w:r>
         <w:t>CHƯƠNG 2: PHÂN TÍCH THIẾT KẾ PHẦN MỀM</w:t>
       </w:r>
-      <w:bookmarkEnd w:id="38"/>
+      <w:bookmarkEnd w:id="36"/>
     </w:p>
     <w:p>
       <w:pPr>
@@ -15774,20 +18129,20 @@
       <w:pPr>
         <w:pStyle w:val="Heading1"/>
       </w:pPr>
-      <w:bookmarkStart w:id="39" w:name="_Toc444540517"/>
+      <w:bookmarkStart w:id="37" w:name="_Toc444540517"/>
       <w:r>
         <w:lastRenderedPageBreak/>
         <w:t>CHƯƠNG III: CÀI ĐẶT VÀ TRIỂN KHAI</w:t>
       </w:r>
-      <w:bookmarkEnd w:id="39"/>
+      <w:bookmarkEnd w:id="37"/>
     </w:p>
     <w:p>
       <w:pPr>
         <w:pStyle w:val="Heading2"/>
       </w:pPr>
-      <w:bookmarkStart w:id="40" w:name="h.kfcsl61kidps" w:colFirst="0" w:colLast="0"/>
-      <w:bookmarkStart w:id="41" w:name="_Toc444540518"/>
-      <w:bookmarkEnd w:id="40"/>
+      <w:bookmarkStart w:id="38" w:name="h.kfcsl61kidps" w:colFirst="0" w:colLast="0"/>
+      <w:bookmarkStart w:id="39" w:name="_Toc444540518"/>
+      <w:bookmarkEnd w:id="38"/>
       <w:r>
         <w:t xml:space="preserve">III.1 </w:t>
       </w:r>
@@ -15798,7 +18153,7 @@
       <w:r>
         <w:t xml:space="preserve"> JADE</w:t>
       </w:r>
-      <w:bookmarkEnd w:id="41"/>
+      <w:bookmarkEnd w:id="39"/>
     </w:p>
     <w:p>
       <w:pPr>
@@ -15878,8 +18233,8 @@
           <w:i/>
         </w:rPr>
       </w:pPr>
-      <w:bookmarkStart w:id="42" w:name="_Toc443879612"/>
-      <w:bookmarkStart w:id="43" w:name="_Toc444540532"/>
+      <w:bookmarkStart w:id="40" w:name="_Toc443879612"/>
+      <w:bookmarkStart w:id="41" w:name="_Toc444540532"/>
       <w:r>
         <w:t xml:space="preserve">Hình </w:t>
       </w:r>
@@ -15896,7 +18251,7 @@
         <w:rPr>
           <w:noProof/>
         </w:rPr>
-        <w:t>13</w:t>
+        <w:t>14</w:t>
       </w:r>
       <w:r>
         <w:rPr>
@@ -15907,8 +18262,8 @@
       <w:r>
         <w:t>: Mô tả cách thêm các thư viện JADE để cấu hình một project</w:t>
       </w:r>
-      <w:bookmarkEnd w:id="42"/>
-      <w:bookmarkEnd w:id="43"/>
+      <w:bookmarkEnd w:id="40"/>
+      <w:bookmarkEnd w:id="41"/>
     </w:p>
     <w:p>
       <w:pPr>
@@ -16056,8 +18411,8 @@
           <w:i/>
         </w:rPr>
       </w:pPr>
-      <w:bookmarkStart w:id="44" w:name="_Toc443879613"/>
-      <w:bookmarkStart w:id="45" w:name="_Toc444540533"/>
+      <w:bookmarkStart w:id="42" w:name="_Toc443879613"/>
+      <w:bookmarkStart w:id="43" w:name="_Toc444540533"/>
       <w:r>
         <w:t xml:space="preserve">Hình </w:t>
       </w:r>
@@ -16074,7 +18429,7 @@
         <w:rPr>
           <w:noProof/>
         </w:rPr>
-        <w:t>14</w:t>
+        <w:t>15</w:t>
       </w:r>
       <w:r>
         <w:rPr>
@@ -16085,8 +18440,8 @@
       <w:r>
         <w:t>: Mô tả cách cấu hình các tham số trong JADE để chạy một chương trình</w:t>
       </w:r>
-      <w:bookmarkEnd w:id="44"/>
-      <w:bookmarkEnd w:id="45"/>
+      <w:bookmarkEnd w:id="42"/>
+      <w:bookmarkEnd w:id="43"/>
     </w:p>
     <w:p>
       <w:pPr>
@@ -16189,12 +18544,12 @@
       <w:pPr>
         <w:pStyle w:val="Heading1"/>
       </w:pPr>
-      <w:bookmarkStart w:id="46" w:name="_Toc444540519"/>
+      <w:bookmarkStart w:id="44" w:name="_Toc444540519"/>
       <w:r>
         <w:lastRenderedPageBreak/>
         <w:t>CHƯƠNG 4: KẾT LUẬN</w:t>
       </w:r>
-      <w:bookmarkEnd w:id="46"/>
+      <w:bookmarkEnd w:id="44"/>
     </w:p>
     <w:p>
       <w:pPr>
@@ -16363,21 +18718,151 @@
       <w:pPr>
         <w:jc w:val="both"/>
       </w:pPr>
+      <w:r>
+        <w:t xml:space="preserve">[8] Michael Wooldridge, </w:t>
+      </w:r>
+      <w:r>
+        <w:t>“</w:t>
+      </w:r>
+      <w:r>
+        <w:t>An Introduction to MultiAgent Systems</w:t>
+      </w:r>
+      <w:r>
+        <w:t>”</w:t>
+      </w:r>
+      <w:r>
+        <w:t xml:space="preserve">, </w:t>
+      </w:r>
+      <w:r>
+        <w:t>John Wiley and Sons, 2002</w:t>
+      </w:r>
     </w:p>
     <w:p>
       <w:pPr>
         <w:jc w:val="both"/>
       </w:pPr>
+      <w:r>
+        <w:t>[9] Dr. Mevludin Glavic, “</w:t>
+      </w:r>
+      <w:r>
+        <w:t>Agents and Multi-Agent Systems: A Short Introduction for Power Engineers</w:t>
+      </w:r>
+      <w:r>
+        <w:t xml:space="preserve">”, </w:t>
+      </w:r>
+      <w:r>
+        <w:t>University of Liege Electrical Engineering and Computer Science Department</w:t>
+      </w:r>
+      <w:r>
+        <w:t>”. May, 2006, pp. 8</w:t>
+      </w:r>
     </w:p>
     <w:p>
       <w:pPr>
         <w:jc w:val="both"/>
       </w:pPr>
+      <w:r>
+        <w:t xml:space="preserve">[10] </w:t>
+      </w:r>
+      <w:r>
+        <w:t>Maarten Sierhuis</w:t>
+      </w:r>
+      <w:r>
+        <w:t xml:space="preserve">, William J. </w:t>
+      </w:r>
+      <w:r>
+        <w:t>Clancey</w:t>
+      </w:r>
+      <w:r>
+        <w:t xml:space="preserve">, </w:t>
+      </w:r>
+      <w:r>
+        <w:t>Ron J.J. van Hoof</w:t>
+      </w:r>
+      <w:r>
+        <w:t xml:space="preserve"> and </w:t>
+      </w:r>
+      <w:r>
+        <w:t>Brian L. Anderson</w:t>
+      </w:r>
+      <w:r>
+        <w:t>, “</w:t>
+      </w:r>
+      <w:r>
+        <w:t>NASA’s OCA Mirroring System An application of multiagent systems in Mission Control</w:t>
+      </w:r>
+      <w:r>
+        <w:t xml:space="preserve">”. </w:t>
+      </w:r>
+      <w:r>
+        <w:t>NASA Ames Research Center</w:t>
+      </w:r>
+      <w:r>
+        <w:t>.</w:t>
+      </w:r>
     </w:p>
     <w:p>
       <w:pPr>
         <w:jc w:val="both"/>
       </w:pPr>
+      <w:r>
+        <w:t xml:space="preserve">[11] </w:t>
+      </w:r>
+      <w:r>
+        <w:t>Munindar P. Singh</w:t>
+      </w:r>
+      <w:r>
+        <w:t>, “</w:t>
+      </w:r>
+      <w:r>
+        <w:t>Cybersecurity as an Application Domain for Multiagent Systems</w:t>
+      </w:r>
+      <w:r>
+        <w:t xml:space="preserve">”. </w:t>
+      </w:r>
+      <w:r>
+        <w:t>Department of Computer Science North Carolina State University Raleigh, NC 27695-8206, USA</w:t>
+      </w:r>
+    </w:p>
+    <w:p>
+      <w:pPr>
+        <w:jc w:val="both"/>
+      </w:pPr>
+      <w:r>
+        <w:t xml:space="preserve">[12] </w:t>
+      </w:r>
+      <w:r>
+        <w:rPr>
+          <w:color w:val="222222"/>
+          <w:shd w:val="clear" w:color="auto" w:fill="FFFFFF"/>
+        </w:rPr>
+        <w:t>Jonas Buchli</w:t>
+      </w:r>
+      <w:r>
+        <w:rPr>
+          <w:color w:val="222222"/>
+          <w:shd w:val="clear" w:color="auto" w:fill="FFFFFF"/>
+        </w:rPr>
+        <w:t>, “</w:t>
+      </w:r>
+      <w:r>
+        <w:t>Mobile</w:t>
+      </w:r>
+      <w:r>
+        <w:t xml:space="preserve"> Robots Moving Intelligence</w:t>
+      </w:r>
+      <w:r>
+        <w:t xml:space="preserve">”, </w:t>
+      </w:r>
+      <w:r>
+        <w:t>Pro Literatur Verlag</w:t>
+      </w:r>
+      <w:r>
+        <w:t>, pp 376</w:t>
+      </w:r>
+      <w:r>
+        <w:t xml:space="preserve"> </w:t>
+      </w:r>
     </w:p>
     <w:sectPr>
       <w:headerReference w:type="default" r:id="rId23"/>
@@ -16449,7 +18934,7 @@
           <w:rPr>
             <w:noProof/>
           </w:rPr>
-          <w:t>1</w:t>
+          <w:t>18</w:t>
         </w:r>
         <w:r>
           <w:rPr>
@@ -17184,6 +19669,119 @@
     </w:lvl>
   </w:abstractNum>
   <w:abstractNum w:abstractNumId="6" w15:restartNumberingAfterBreak="0">
+    <w:nsid w:val="24C67E7F"/>
+    <w:multiLevelType w:val="hybridMultilevel"/>
+    <w:tmpl w:val="5F743CFA"/>
+    <w:lvl w:ilvl="0" w:tplc="04090001">
+      <w:start w:val="1"/>
+      <w:numFmt w:val="bullet"/>
+      <w:lvlText w:val=""/>
+      <w:lvlJc w:val="left"/>
+      <w:pPr>
+        <w:ind w:left="720" w:hanging="360"/>
+      </w:pPr>
+      <w:rPr>
+        <w:rFonts w:ascii="Symbol" w:hAnsi="Symbol" w:hint="default"/>
+      </w:rPr>
+    </w:lvl>
+    <w:lvl w:ilvl="1" w:tplc="04090003" w:tentative="1">
+      <w:start w:val="1"/>
+      <w:numFmt w:val="bullet"/>
+      <w:lvlText w:val="o"/>
+      <w:lvlJc w:val="left"/>
+      <w:pPr>
+        <w:ind w:left="1440" w:hanging="360"/>
+      </w:pPr>
+      <w:rPr>
+        <w:rFonts w:ascii="Courier New" w:hAnsi="Courier New" w:cs="Courier New" w:hint="default"/>
+      </w:rPr>
+    </w:lvl>
+    <w:lvl w:ilvl="2" w:tplc="04090005" w:tentative="1">
+      <w:start w:val="1"/>
+      <w:numFmt w:val="bullet"/>
+      <w:lvlText w:val=""/>
+      <w:lvlJc w:val="left"/>
+      <w:pPr>
+        <w:ind w:left="2160" w:hanging="360"/>
+      </w:pPr>
+      <w:rPr>
+        <w:rFonts w:ascii="Wingdings" w:hAnsi="Wingdings" w:hint="default"/>
+      </w:rPr>
+    </w:lvl>
+    <w:lvl w:ilvl="3" w:tplc="04090001" w:tentative="1">
+      <w:start w:val="1"/>
+      <w:numFmt w:val="bullet"/>
+      <w:lvlText w:val=""/>
+      <w:lvlJc w:val="left"/>
+      <w:pPr>
+        <w:ind w:left="2880" w:hanging="360"/>
+      </w:pPr>
+      <w:rPr>
+        <w:rFonts w:ascii="Symbol" w:hAnsi="Symbol" w:hint="default"/>
+      </w:rPr>
+    </w:lvl>
+    <w:lvl w:ilvl="4" w:tplc="04090003" w:tentative="1">
+      <w:start w:val="1"/>
+      <w:numFmt w:val="bullet"/>
+      <w:lvlText w:val="o"/>
+      <w:lvlJc w:val="left"/>
+      <w:pPr>
+        <w:ind w:left="3600" w:hanging="360"/>
+      </w:pPr>
+      <w:rPr>
+        <w:rFonts w:ascii="Courier New" w:hAnsi="Courier New" w:cs="Courier New" w:hint="default"/>
+      </w:rPr>
+    </w:lvl>
+    <w:lvl w:ilvl="5" w:tplc="04090005" w:tentative="1">
+      <w:start w:val="1"/>
+      <w:numFmt w:val="bullet"/>
+      <w:lvlText w:val=""/>
+      <w:lvlJc w:val="left"/>
+      <w:pPr>
+        <w:ind w:left="4320" w:hanging="360"/>
+      </w:pPr>
+      <w:rPr>
+        <w:rFonts w:ascii="Wingdings" w:hAnsi="Wingdings" w:hint="default"/>
+      </w:rPr>
+    </w:lvl>
+    <w:lvl w:ilvl="6" w:tplc="04090001" w:tentative="1">
+      <w:start w:val="1"/>
+      <w:numFmt w:val="bullet"/>
+      <w:lvlText w:val=""/>
+      <w:lvlJc w:val="left"/>
+      <w:pPr>
+        <w:ind w:left="5040" w:hanging="360"/>
+      </w:pPr>
+      <w:rPr>
+        <w:rFonts w:ascii="Symbol" w:hAnsi="Symbol" w:hint="default"/>
+      </w:rPr>
+    </w:lvl>
+    <w:lvl w:ilvl="7" w:tplc="04090003" w:tentative="1">
+      <w:start w:val="1"/>
+      <w:numFmt w:val="bullet"/>
+      <w:lvlText w:val="o"/>
+      <w:lvlJc w:val="left"/>
+      <w:pPr>
+        <w:ind w:left="5760" w:hanging="360"/>
+      </w:pPr>
+      <w:rPr>
+        <w:rFonts w:ascii="Courier New" w:hAnsi="Courier New" w:cs="Courier New" w:hint="default"/>
+      </w:rPr>
+    </w:lvl>
+    <w:lvl w:ilvl="8" w:tplc="04090005" w:tentative="1">
+      <w:start w:val="1"/>
+      <w:numFmt w:val="bullet"/>
+      <w:lvlText w:val=""/>
+      <w:lvlJc w:val="left"/>
+      <w:pPr>
+        <w:ind w:left="6480" w:hanging="360"/>
+      </w:pPr>
+      <w:rPr>
+        <w:rFonts w:ascii="Wingdings" w:hAnsi="Wingdings" w:hint="default"/>
+      </w:rPr>
+    </w:lvl>
+  </w:abstractNum>
+  <w:abstractNum w:abstractNumId="7" w15:restartNumberingAfterBreak="0">
     <w:nsid w:val="254A4870"/>
     <w:multiLevelType w:val="multilevel"/>
     <w:tmpl w:val="44445A08"/>
@@ -17296,7 +19894,7 @@
       </w:rPr>
     </w:lvl>
   </w:abstractNum>
-  <w:abstractNum w:abstractNumId="7" w15:restartNumberingAfterBreak="0">
+  <w:abstractNum w:abstractNumId="8" w15:restartNumberingAfterBreak="0">
     <w:nsid w:val="28132347"/>
     <w:multiLevelType w:val="hybridMultilevel"/>
     <w:tmpl w:val="534E2912"/>
@@ -17409,7 +20007,7 @@
       </w:rPr>
     </w:lvl>
   </w:abstractNum>
-  <w:abstractNum w:abstractNumId="8" w15:restartNumberingAfterBreak="0">
+  <w:abstractNum w:abstractNumId="9" w15:restartNumberingAfterBreak="0">
     <w:nsid w:val="29F12CAE"/>
     <w:multiLevelType w:val="multilevel"/>
     <w:tmpl w:val="8E70F23A"/>
@@ -17495,7 +20093,7 @@
       </w:pPr>
     </w:lvl>
   </w:abstractNum>
-  <w:abstractNum w:abstractNumId="9" w15:restartNumberingAfterBreak="0">
+  <w:abstractNum w:abstractNumId="10" w15:restartNumberingAfterBreak="0">
     <w:nsid w:val="38345889"/>
     <w:multiLevelType w:val="multilevel"/>
     <w:tmpl w:val="9A24C8B2"/>
@@ -17581,7 +20179,7 @@
       </w:pPr>
     </w:lvl>
   </w:abstractNum>
-  <w:abstractNum w:abstractNumId="10" w15:restartNumberingAfterBreak="0">
+  <w:abstractNum w:abstractNumId="11" w15:restartNumberingAfterBreak="0">
     <w:nsid w:val="44D033F7"/>
     <w:multiLevelType w:val="hybridMultilevel"/>
     <w:tmpl w:val="8A16D56C"/>
@@ -17694,7 +20292,7 @@
       </w:rPr>
     </w:lvl>
   </w:abstractNum>
-  <w:abstractNum w:abstractNumId="11" w15:restartNumberingAfterBreak="0">
+  <w:abstractNum w:abstractNumId="12" w15:restartNumberingAfterBreak="0">
     <w:nsid w:val="4DB1460D"/>
     <w:multiLevelType w:val="multilevel"/>
     <w:tmpl w:val="63E26880"/>
@@ -17807,7 +20405,7 @@
       </w:rPr>
     </w:lvl>
   </w:abstractNum>
-  <w:abstractNum w:abstractNumId="12" w15:restartNumberingAfterBreak="0">
+  <w:abstractNum w:abstractNumId="13" w15:restartNumberingAfterBreak="0">
     <w:nsid w:val="57F35A34"/>
     <w:multiLevelType w:val="hybridMultilevel"/>
     <w:tmpl w:val="A454BE60"/>
@@ -17920,7 +20518,7 @@
       </w:rPr>
     </w:lvl>
   </w:abstractNum>
-  <w:abstractNum w:abstractNumId="13" w15:restartNumberingAfterBreak="0">
+  <w:abstractNum w:abstractNumId="14" w15:restartNumberingAfterBreak="0">
     <w:nsid w:val="69E53117"/>
     <w:multiLevelType w:val="hybridMultilevel"/>
     <w:tmpl w:val="D4208418"/>
@@ -18033,7 +20631,7 @@
       </w:rPr>
     </w:lvl>
   </w:abstractNum>
-  <w:abstractNum w:abstractNumId="14" w15:restartNumberingAfterBreak="0">
+  <w:abstractNum w:abstractNumId="15" w15:restartNumberingAfterBreak="0">
     <w:nsid w:val="6BBA1697"/>
     <w:multiLevelType w:val="hybridMultilevel"/>
     <w:tmpl w:val="B52A9388"/>
@@ -18146,7 +20744,7 @@
       </w:rPr>
     </w:lvl>
   </w:abstractNum>
-  <w:abstractNum w:abstractNumId="15" w15:restartNumberingAfterBreak="0">
+  <w:abstractNum w:abstractNumId="16" w15:restartNumberingAfterBreak="0">
     <w:nsid w:val="72FE45FF"/>
     <w:multiLevelType w:val="hybridMultilevel"/>
     <w:tmpl w:val="998C2994"/>
@@ -18259,7 +20857,7 @@
       </w:rPr>
     </w:lvl>
   </w:abstractNum>
-  <w:abstractNum w:abstractNumId="16" w15:restartNumberingAfterBreak="0">
+  <w:abstractNum w:abstractNumId="17" w15:restartNumberingAfterBreak="0">
     <w:nsid w:val="7BCA3F63"/>
     <w:multiLevelType w:val="multilevel"/>
     <w:tmpl w:val="FFCCF6D8"/>
@@ -18372,7 +20970,7 @@
       </w:rPr>
     </w:lvl>
   </w:abstractNum>
-  <w:abstractNum w:abstractNumId="17" w15:restartNumberingAfterBreak="0">
+  <w:abstractNum w:abstractNumId="18" w15:restartNumberingAfterBreak="0">
     <w:nsid w:val="7EA73140"/>
     <w:multiLevelType w:val="hybridMultilevel"/>
     <w:tmpl w:val="E72E741E"/>
@@ -18489,19 +21087,19 @@
     <w:abstractNumId w:val="0"/>
   </w:num>
   <w:num w:numId="2">
-    <w:abstractNumId w:val="11"/>
+    <w:abstractNumId w:val="12"/>
   </w:num>
   <w:num w:numId="3">
-    <w:abstractNumId w:val="8"/>
+    <w:abstractNumId w:val="9"/>
   </w:num>
   <w:num w:numId="4">
-    <w:abstractNumId w:val="6"/>
+    <w:abstractNumId w:val="7"/>
   </w:num>
   <w:num w:numId="5">
-    <w:abstractNumId w:val="16"/>
+    <w:abstractNumId w:val="17"/>
   </w:num>
   <w:num w:numId="6">
-    <w:abstractNumId w:val="9"/>
+    <w:abstractNumId w:val="10"/>
   </w:num>
   <w:num w:numId="7">
     <w:abstractNumId w:val="1"/>
@@ -18510,61 +21108,37 @@
     <w:abstractNumId w:val="3"/>
   </w:num>
   <w:num w:numId="9">
-    <w:abstractNumId w:val="12"/>
+    <w:abstractNumId w:val="13"/>
   </w:num>
   <w:num w:numId="10">
-    <w:abstractNumId w:val="17"/>
+    <w:abstractNumId w:val="18"/>
   </w:num>
   <w:num w:numId="11">
-    <w:abstractNumId w:val="10"/>
+    <w:abstractNumId w:val="11"/>
   </w:num>
   <w:num w:numId="12">
-    <w:abstractNumId w:val="7"/>
+    <w:abstractNumId w:val="8"/>
   </w:num>
   <w:num w:numId="13">
     <w:abstractNumId w:val="4"/>
-    <w:lvlOverride w:ilvl="0"/>
-    <w:lvlOverride w:ilvl="1"/>
-    <w:lvlOverride w:ilvl="2"/>
-    <w:lvlOverride w:ilvl="3"/>
-    <w:lvlOverride w:ilvl="4"/>
-    <w:lvlOverride w:ilvl="5"/>
-    <w:lvlOverride w:ilvl="6"/>
-    <w:lvlOverride w:ilvl="7"/>
-    <w:lvlOverride w:ilvl="8"/>
   </w:num>
   <w:num w:numId="14">
-    <w:abstractNumId w:val="15"/>
-    <w:lvlOverride w:ilvl="0"/>
-    <w:lvlOverride w:ilvl="1"/>
-    <w:lvlOverride w:ilvl="2"/>
-    <w:lvlOverride w:ilvl="3"/>
-    <w:lvlOverride w:ilvl="4"/>
-    <w:lvlOverride w:ilvl="5"/>
-    <w:lvlOverride w:ilvl="6"/>
-    <w:lvlOverride w:ilvl="7"/>
-    <w:lvlOverride w:ilvl="8"/>
+    <w:abstractNumId w:val="16"/>
   </w:num>
   <w:num w:numId="15">
     <w:abstractNumId w:val="5"/>
-    <w:lvlOverride w:ilvl="0"/>
-    <w:lvlOverride w:ilvl="1"/>
-    <w:lvlOverride w:ilvl="2"/>
-    <w:lvlOverride w:ilvl="3"/>
-    <w:lvlOverride w:ilvl="4"/>
-    <w:lvlOverride w:ilvl="5"/>
-    <w:lvlOverride w:ilvl="6"/>
-    <w:lvlOverride w:ilvl="7"/>
-    <w:lvlOverride w:ilvl="8"/>
   </w:num>
   <w:num w:numId="16">
-    <w:abstractNumId w:val="14"/>
+    <w:abstractNumId w:val="15"/>
   </w:num>
   <w:num w:numId="17">
-    <w:abstractNumId w:val="13"/>
+    <w:abstractNumId w:val="14"/>
   </w:num>
   <w:num w:numId="18">
     <w:abstractNumId w:val="2"/>
+  </w:num>
+  <w:num w:numId="19">
+    <w:abstractNumId w:val="6"/>
   </w:num>
 </w:numbering>
 </file>
@@ -19627,7 +22201,7 @@
 </file>
 
 <file path=customXml/itemProps1.xml><?xml version="1.0" encoding="utf-8"?>
-<ds:datastoreItem xmlns:ds="http://schemas.openxmlformats.org/officeDocument/2006/customXml" ds:itemID="{FFBAB5CD-2933-4D55-98A2-A399EE837D6F}">
+<ds:datastoreItem xmlns:ds="http://schemas.openxmlformats.org/officeDocument/2006/customXml" ds:itemID="{D7CC2977-1F69-48ED-B2C3-DFFB60ADBA94}">
   <ds:schemaRefs>
     <ds:schemaRef ds:uri="http://schemas.openxmlformats.org/officeDocument/2006/bibliography"/>
   </ds:schemaRefs>

</xml_diff>

<commit_message>
Update: Hành vi tổng quát
</commit_message>
<xml_diff>
--- a/Group7_MultiAgentSystem.docx
+++ b/Group7_MultiAgentSystem.docx
@@ -2178,7 +2178,7 @@
         </w:rPr>
         <w:fldChar w:fldCharType="separate"/>
       </w:r>
-      <w:hyperlink w:anchor="_Toc444540520" w:history="1">
+      <w:hyperlink w:anchor="_Toc444714873" w:history="1">
         <w:r>
           <w:rPr>
             <w:rStyle w:val="Hyperlink"/>
@@ -2213,7 +2213,7 @@
             <w:noProof/>
             <w:webHidden/>
           </w:rPr>
-          <w:instrText xml:space="preserve"> PAGEREF _Toc444540520 \h </w:instrText>
+          <w:instrText xml:space="preserve"> PAGEREF _Toc444714873 \h </w:instrText>
         </w:r>
         <w:r>
           <w:rPr>
@@ -2258,7 +2258,7 @@
           <w:szCs w:val="22"/>
         </w:rPr>
       </w:pPr>
-      <w:hyperlink w:anchor="_Toc444540521" w:history="1">
+      <w:hyperlink w:anchor="_Toc444714874" w:history="1">
         <w:r>
           <w:rPr>
             <w:rStyle w:val="Hyperlink"/>
@@ -2285,7 +2285,7 @@
             <w:noProof/>
             <w:webHidden/>
           </w:rPr>
-          <w:instrText xml:space="preserve"> PAGEREF _Toc444540521 \h </w:instrText>
+          <w:instrText xml:space="preserve"> PAGEREF _Toc444714874 \h </w:instrText>
         </w:r>
         <w:r>
           <w:rPr>
@@ -2330,13 +2330,13 @@
           <w:szCs w:val="22"/>
         </w:rPr>
       </w:pPr>
-      <w:hyperlink w:anchor="_Toc444540522" w:history="1">
+      <w:hyperlink w:anchor="_Toc444714875" w:history="1">
         <w:r>
           <w:rPr>
             <w:rStyle w:val="Hyperlink"/>
             <w:noProof/>
           </w:rPr>
-          <w:t>Hình 3: Mối quan hệ giữa các thành phần kiến trúc chính trong JADE</w:t>
+          <w:t>Hình 3: Mô hình hệ đa tác tử</w:t>
         </w:r>
         <w:r>
           <w:rPr>
@@ -2357,7 +2357,981 @@
             <w:noProof/>
             <w:webHidden/>
           </w:rPr>
-          <w:instrText xml:space="preserve"> PAGEREF _Toc444540522 \h </w:instrText>
+          <w:instrText xml:space="preserve"> PAGEREF _Toc444714875 \h </w:instrText>
+        </w:r>
+        <w:r>
+          <w:rPr>
+            <w:noProof/>
+            <w:webHidden/>
+          </w:rPr>
+        </w:r>
+        <w:r>
+          <w:rPr>
+            <w:noProof/>
+            <w:webHidden/>
+          </w:rPr>
+          <w:fldChar w:fldCharType="separate"/>
+        </w:r>
+        <w:r>
+          <w:rPr>
+            <w:noProof/>
+            <w:webHidden/>
+          </w:rPr>
+          <w:t>6</w:t>
+        </w:r>
+        <w:r>
+          <w:rPr>
+            <w:noProof/>
+            <w:webHidden/>
+          </w:rPr>
+          <w:fldChar w:fldCharType="end"/>
+        </w:r>
+      </w:hyperlink>
+    </w:p>
+    <w:p>
+      <w:pPr>
+        <w:pStyle w:val="TableofFigures"/>
+        <w:tabs>
+          <w:tab w:val="right" w:leader="dot" w:pos="9060"/>
+        </w:tabs>
+        <w:rPr>
+          <w:rFonts w:asciiTheme="minorHAnsi" w:eastAsiaTheme="minorEastAsia" w:hAnsiTheme="minorHAnsi" w:cstheme="minorBidi"/>
+          <w:noProof/>
+          <w:color w:val="auto"/>
+          <w:sz w:val="22"/>
+          <w:szCs w:val="22"/>
+        </w:rPr>
+      </w:pPr>
+      <w:hyperlink w:anchor="_Toc444714876" w:history="1">
+        <w:r>
+          <w:rPr>
+            <w:rStyle w:val="Hyperlink"/>
+            <w:noProof/>
+          </w:rPr>
+          <w:t>Hình 4: Mối quan hệ giữa các thành phần kiến trúc chính trong JADE</w:t>
+        </w:r>
+        <w:r>
+          <w:rPr>
+            <w:noProof/>
+            <w:webHidden/>
+          </w:rPr>
+          <w:tab/>
+        </w:r>
+        <w:r>
+          <w:rPr>
+            <w:noProof/>
+            <w:webHidden/>
+          </w:rPr>
+          <w:fldChar w:fldCharType="begin"/>
+        </w:r>
+        <w:r>
+          <w:rPr>
+            <w:noProof/>
+            <w:webHidden/>
+          </w:rPr>
+          <w:instrText xml:space="preserve"> PAGEREF _Toc444714876 \h </w:instrText>
+        </w:r>
+        <w:r>
+          <w:rPr>
+            <w:noProof/>
+            <w:webHidden/>
+          </w:rPr>
+        </w:r>
+        <w:r>
+          <w:rPr>
+            <w:noProof/>
+            <w:webHidden/>
+          </w:rPr>
+          <w:fldChar w:fldCharType="separate"/>
+        </w:r>
+        <w:r>
+          <w:rPr>
+            <w:noProof/>
+            <w:webHidden/>
+          </w:rPr>
+          <w:t>11</w:t>
+        </w:r>
+        <w:r>
+          <w:rPr>
+            <w:noProof/>
+            <w:webHidden/>
+          </w:rPr>
+          <w:fldChar w:fldCharType="end"/>
+        </w:r>
+      </w:hyperlink>
+    </w:p>
+    <w:p>
+      <w:pPr>
+        <w:pStyle w:val="TableofFigures"/>
+        <w:tabs>
+          <w:tab w:val="right" w:leader="dot" w:pos="9060"/>
+        </w:tabs>
+        <w:rPr>
+          <w:rFonts w:asciiTheme="minorHAnsi" w:eastAsiaTheme="minorEastAsia" w:hAnsiTheme="minorHAnsi" w:cstheme="minorBidi"/>
+          <w:noProof/>
+          <w:color w:val="auto"/>
+          <w:sz w:val="22"/>
+          <w:szCs w:val="22"/>
+        </w:rPr>
+      </w:pPr>
+      <w:hyperlink w:anchor="_Toc444714877" w:history="1">
+        <w:r>
+          <w:rPr>
+            <w:rStyle w:val="Hyperlink"/>
+            <w:noProof/>
+          </w:rPr>
+          <w:t>Hình 5: Mô hình UML mô tả mối quan hệ giữa các thành phần kiến trúc chính</w:t>
+        </w:r>
+        <w:r>
+          <w:rPr>
+            <w:noProof/>
+            <w:webHidden/>
+          </w:rPr>
+          <w:tab/>
+        </w:r>
+        <w:r>
+          <w:rPr>
+            <w:noProof/>
+            <w:webHidden/>
+          </w:rPr>
+          <w:fldChar w:fldCharType="begin"/>
+        </w:r>
+        <w:r>
+          <w:rPr>
+            <w:noProof/>
+            <w:webHidden/>
+          </w:rPr>
+          <w:instrText xml:space="preserve"> PAGEREF _Toc444714877 \h </w:instrText>
+        </w:r>
+        <w:r>
+          <w:rPr>
+            <w:noProof/>
+            <w:webHidden/>
+          </w:rPr>
+        </w:r>
+        <w:r>
+          <w:rPr>
+            <w:noProof/>
+            <w:webHidden/>
+          </w:rPr>
+          <w:fldChar w:fldCharType="separate"/>
+        </w:r>
+        <w:r>
+          <w:rPr>
+            <w:noProof/>
+            <w:webHidden/>
+          </w:rPr>
+          <w:t>12</w:t>
+        </w:r>
+        <w:r>
+          <w:rPr>
+            <w:noProof/>
+            <w:webHidden/>
+          </w:rPr>
+          <w:fldChar w:fldCharType="end"/>
+        </w:r>
+      </w:hyperlink>
+    </w:p>
+    <w:p>
+      <w:pPr>
+        <w:pStyle w:val="TableofFigures"/>
+        <w:tabs>
+          <w:tab w:val="right" w:leader="dot" w:pos="9060"/>
+        </w:tabs>
+        <w:rPr>
+          <w:rFonts w:asciiTheme="minorHAnsi" w:eastAsiaTheme="minorEastAsia" w:hAnsiTheme="minorHAnsi" w:cstheme="minorBidi"/>
+          <w:noProof/>
+          <w:color w:val="auto"/>
+          <w:sz w:val="22"/>
+          <w:szCs w:val="22"/>
+        </w:rPr>
+      </w:pPr>
+      <w:hyperlink w:anchor="_Toc444714878" w:history="1">
+        <w:r>
+          <w:rPr>
+            <w:rStyle w:val="Hyperlink"/>
+            <w:noProof/>
+          </w:rPr>
+          <w:t>Hình 6: Mô hình truyền thông điệp không đồng bộ JADE</w:t>
+        </w:r>
+        <w:r>
+          <w:rPr>
+            <w:noProof/>
+            <w:webHidden/>
+          </w:rPr>
+          <w:tab/>
+        </w:r>
+        <w:r>
+          <w:rPr>
+            <w:noProof/>
+            <w:webHidden/>
+          </w:rPr>
+          <w:fldChar w:fldCharType="begin"/>
+        </w:r>
+        <w:r>
+          <w:rPr>
+            <w:noProof/>
+            <w:webHidden/>
+          </w:rPr>
+          <w:instrText xml:space="preserve"> PAGEREF _Toc444714878 \h </w:instrText>
+        </w:r>
+        <w:r>
+          <w:rPr>
+            <w:noProof/>
+            <w:webHidden/>
+          </w:rPr>
+        </w:r>
+        <w:r>
+          <w:rPr>
+            <w:noProof/>
+            <w:webHidden/>
+          </w:rPr>
+          <w:fldChar w:fldCharType="separate"/>
+        </w:r>
+        <w:r>
+          <w:rPr>
+            <w:noProof/>
+            <w:webHidden/>
+          </w:rPr>
+          <w:t>14</w:t>
+        </w:r>
+        <w:r>
+          <w:rPr>
+            <w:noProof/>
+            <w:webHidden/>
+          </w:rPr>
+          <w:fldChar w:fldCharType="end"/>
+        </w:r>
+      </w:hyperlink>
+    </w:p>
+    <w:p>
+      <w:pPr>
+        <w:pStyle w:val="TableofFigures"/>
+        <w:tabs>
+          <w:tab w:val="right" w:leader="dot" w:pos="9060"/>
+        </w:tabs>
+        <w:rPr>
+          <w:rFonts w:asciiTheme="minorHAnsi" w:eastAsiaTheme="minorEastAsia" w:hAnsiTheme="minorHAnsi" w:cstheme="minorBidi"/>
+          <w:noProof/>
+          <w:color w:val="auto"/>
+          <w:sz w:val="22"/>
+          <w:szCs w:val="22"/>
+        </w:rPr>
+      </w:pPr>
+      <w:hyperlink w:anchor="_Toc444714879" w:history="1">
+        <w:r>
+          <w:rPr>
+            <w:rStyle w:val="Hyperlink"/>
+            <w:noProof/>
+          </w:rPr>
+          <w:t>Hình 7: Minh họa quá trình phía gửi gửi thông điệp cho phía nhận</w:t>
+        </w:r>
+        <w:r>
+          <w:rPr>
+            <w:noProof/>
+            <w:webHidden/>
+          </w:rPr>
+          <w:tab/>
+        </w:r>
+        <w:r>
+          <w:rPr>
+            <w:noProof/>
+            <w:webHidden/>
+          </w:rPr>
+          <w:fldChar w:fldCharType="begin"/>
+        </w:r>
+        <w:r>
+          <w:rPr>
+            <w:noProof/>
+            <w:webHidden/>
+          </w:rPr>
+          <w:instrText xml:space="preserve"> PAGEREF _Toc444714879 \h </w:instrText>
+        </w:r>
+        <w:r>
+          <w:rPr>
+            <w:noProof/>
+            <w:webHidden/>
+          </w:rPr>
+        </w:r>
+        <w:r>
+          <w:rPr>
+            <w:noProof/>
+            <w:webHidden/>
+          </w:rPr>
+          <w:fldChar w:fldCharType="separate"/>
+        </w:r>
+        <w:r>
+          <w:rPr>
+            <w:noProof/>
+            <w:webHidden/>
+          </w:rPr>
+          <w:t>16</w:t>
+        </w:r>
+        <w:r>
+          <w:rPr>
+            <w:noProof/>
+            <w:webHidden/>
+          </w:rPr>
+          <w:fldChar w:fldCharType="end"/>
+        </w:r>
+      </w:hyperlink>
+    </w:p>
+    <w:p>
+      <w:pPr>
+        <w:pStyle w:val="TableofFigures"/>
+        <w:tabs>
+          <w:tab w:val="right" w:leader="dot" w:pos="9060"/>
+        </w:tabs>
+        <w:rPr>
+          <w:rFonts w:asciiTheme="minorHAnsi" w:eastAsiaTheme="minorEastAsia" w:hAnsiTheme="minorHAnsi" w:cstheme="minorBidi"/>
+          <w:noProof/>
+          <w:color w:val="auto"/>
+          <w:sz w:val="22"/>
+          <w:szCs w:val="22"/>
+        </w:rPr>
+      </w:pPr>
+      <w:hyperlink w:anchor="_Toc444714880" w:history="1">
+        <w:r>
+          <w:rPr>
+            <w:rStyle w:val="Hyperlink"/>
+            <w:noProof/>
+          </w:rPr>
+          <w:t xml:space="preserve"> Hình 8: Minh họa việc phía gửi gửi tin nhắn đến phía nhận và đồng thời phía nhận gửi tin nhắn trả lời cho phía gửi</w:t>
+        </w:r>
+        <w:r>
+          <w:rPr>
+            <w:noProof/>
+            <w:webHidden/>
+          </w:rPr>
+          <w:tab/>
+        </w:r>
+        <w:r>
+          <w:rPr>
+            <w:noProof/>
+            <w:webHidden/>
+          </w:rPr>
+          <w:fldChar w:fldCharType="begin"/>
+        </w:r>
+        <w:r>
+          <w:rPr>
+            <w:noProof/>
+            <w:webHidden/>
+          </w:rPr>
+          <w:instrText xml:space="preserve"> PAGEREF _Toc444714880 \h </w:instrText>
+        </w:r>
+        <w:r>
+          <w:rPr>
+            <w:noProof/>
+            <w:webHidden/>
+          </w:rPr>
+        </w:r>
+        <w:r>
+          <w:rPr>
+            <w:noProof/>
+            <w:webHidden/>
+          </w:rPr>
+          <w:fldChar w:fldCharType="separate"/>
+        </w:r>
+        <w:r>
+          <w:rPr>
+            <w:noProof/>
+            <w:webHidden/>
+          </w:rPr>
+          <w:t>16</w:t>
+        </w:r>
+        <w:r>
+          <w:rPr>
+            <w:noProof/>
+            <w:webHidden/>
+          </w:rPr>
+          <w:fldChar w:fldCharType="end"/>
+        </w:r>
+      </w:hyperlink>
+    </w:p>
+    <w:p>
+      <w:pPr>
+        <w:pStyle w:val="TableofFigures"/>
+        <w:tabs>
+          <w:tab w:val="right" w:leader="dot" w:pos="9060"/>
+        </w:tabs>
+        <w:rPr>
+          <w:rFonts w:asciiTheme="minorHAnsi" w:eastAsiaTheme="minorEastAsia" w:hAnsiTheme="minorHAnsi" w:cstheme="minorBidi"/>
+          <w:noProof/>
+          <w:color w:val="auto"/>
+          <w:sz w:val="22"/>
+          <w:szCs w:val="22"/>
+        </w:rPr>
+      </w:pPr>
+      <w:hyperlink w:anchor="_Toc444714881" w:history="1">
+        <w:r>
+          <w:rPr>
+            <w:rStyle w:val="Hyperlink"/>
+            <w:noProof/>
+          </w:rPr>
+          <w:t>Hình 9: Ví dụ về kiểu hành vi thực hiện một lần</w:t>
+        </w:r>
+        <w:r>
+          <w:rPr>
+            <w:noProof/>
+            <w:webHidden/>
+          </w:rPr>
+          <w:tab/>
+        </w:r>
+        <w:r>
+          <w:rPr>
+            <w:noProof/>
+            <w:webHidden/>
+          </w:rPr>
+          <w:fldChar w:fldCharType="begin"/>
+        </w:r>
+        <w:r>
+          <w:rPr>
+            <w:noProof/>
+            <w:webHidden/>
+          </w:rPr>
+          <w:instrText xml:space="preserve"> PAGEREF _Toc444714881 \h </w:instrText>
+        </w:r>
+        <w:r>
+          <w:rPr>
+            <w:noProof/>
+            <w:webHidden/>
+          </w:rPr>
+        </w:r>
+        <w:r>
+          <w:rPr>
+            <w:noProof/>
+            <w:webHidden/>
+          </w:rPr>
+          <w:fldChar w:fldCharType="separate"/>
+        </w:r>
+        <w:r>
+          <w:rPr>
+            <w:noProof/>
+            <w:webHidden/>
+          </w:rPr>
+          <w:t>18</w:t>
+        </w:r>
+        <w:r>
+          <w:rPr>
+            <w:noProof/>
+            <w:webHidden/>
+          </w:rPr>
+          <w:fldChar w:fldCharType="end"/>
+        </w:r>
+      </w:hyperlink>
+    </w:p>
+    <w:p>
+      <w:pPr>
+        <w:pStyle w:val="TableofFigures"/>
+        <w:tabs>
+          <w:tab w:val="right" w:leader="dot" w:pos="9060"/>
+        </w:tabs>
+        <w:rPr>
+          <w:rFonts w:asciiTheme="minorHAnsi" w:eastAsiaTheme="minorEastAsia" w:hAnsiTheme="minorHAnsi" w:cstheme="minorBidi"/>
+          <w:noProof/>
+          <w:color w:val="auto"/>
+          <w:sz w:val="22"/>
+          <w:szCs w:val="22"/>
+        </w:rPr>
+      </w:pPr>
+      <w:hyperlink w:anchor="_Toc444714882" w:history="1">
+        <w:r>
+          <w:rPr>
+            <w:rStyle w:val="Hyperlink"/>
+            <w:noProof/>
+          </w:rPr>
+          <w:t>Hình 10: Ví dụ kiểu hành vi thực hiện mãi mãi</w:t>
+        </w:r>
+        <w:r>
+          <w:rPr>
+            <w:noProof/>
+            <w:webHidden/>
+          </w:rPr>
+          <w:tab/>
+        </w:r>
+        <w:r>
+          <w:rPr>
+            <w:noProof/>
+            <w:webHidden/>
+          </w:rPr>
+          <w:fldChar w:fldCharType="begin"/>
+        </w:r>
+        <w:r>
+          <w:rPr>
+            <w:noProof/>
+            <w:webHidden/>
+          </w:rPr>
+          <w:instrText xml:space="preserve"> PAGEREF _Toc444714882 \h </w:instrText>
+        </w:r>
+        <w:r>
+          <w:rPr>
+            <w:noProof/>
+            <w:webHidden/>
+          </w:rPr>
+        </w:r>
+        <w:r>
+          <w:rPr>
+            <w:noProof/>
+            <w:webHidden/>
+          </w:rPr>
+          <w:fldChar w:fldCharType="separate"/>
+        </w:r>
+        <w:r>
+          <w:rPr>
+            <w:noProof/>
+            <w:webHidden/>
+          </w:rPr>
+          <w:t>18</w:t>
+        </w:r>
+        <w:r>
+          <w:rPr>
+            <w:noProof/>
+            <w:webHidden/>
+          </w:rPr>
+          <w:fldChar w:fldCharType="end"/>
+        </w:r>
+      </w:hyperlink>
+    </w:p>
+    <w:p>
+      <w:pPr>
+        <w:pStyle w:val="TableofFigures"/>
+        <w:tabs>
+          <w:tab w:val="right" w:leader="dot" w:pos="9060"/>
+        </w:tabs>
+        <w:rPr>
+          <w:rFonts w:asciiTheme="minorHAnsi" w:eastAsiaTheme="minorEastAsia" w:hAnsiTheme="minorHAnsi" w:cstheme="minorBidi"/>
+          <w:noProof/>
+          <w:color w:val="auto"/>
+          <w:sz w:val="22"/>
+          <w:szCs w:val="22"/>
+        </w:rPr>
+      </w:pPr>
+      <w:hyperlink w:anchor="_Toc444714883" w:history="1">
+        <w:r>
+          <w:rPr>
+            <w:rStyle w:val="Hyperlink"/>
+            <w:noProof/>
+          </w:rPr>
+          <w:t>Hình 11: Ví dụ về kiểu hành vi đánh thức</w:t>
+        </w:r>
+        <w:r>
+          <w:rPr>
+            <w:noProof/>
+            <w:webHidden/>
+          </w:rPr>
+          <w:tab/>
+        </w:r>
+        <w:r>
+          <w:rPr>
+            <w:noProof/>
+            <w:webHidden/>
+          </w:rPr>
+          <w:fldChar w:fldCharType="begin"/>
+        </w:r>
+        <w:r>
+          <w:rPr>
+            <w:noProof/>
+            <w:webHidden/>
+          </w:rPr>
+          <w:instrText xml:space="preserve"> PAGEREF _Toc444714883 \h </w:instrText>
+        </w:r>
+        <w:r>
+          <w:rPr>
+            <w:noProof/>
+            <w:webHidden/>
+          </w:rPr>
+        </w:r>
+        <w:r>
+          <w:rPr>
+            <w:noProof/>
+            <w:webHidden/>
+          </w:rPr>
+          <w:fldChar w:fldCharType="separate"/>
+        </w:r>
+        <w:r>
+          <w:rPr>
+            <w:noProof/>
+            <w:webHidden/>
+          </w:rPr>
+          <w:t>19</w:t>
+        </w:r>
+        <w:r>
+          <w:rPr>
+            <w:noProof/>
+            <w:webHidden/>
+          </w:rPr>
+          <w:fldChar w:fldCharType="end"/>
+        </w:r>
+      </w:hyperlink>
+    </w:p>
+    <w:p>
+      <w:pPr>
+        <w:pStyle w:val="TableofFigures"/>
+        <w:tabs>
+          <w:tab w:val="right" w:leader="dot" w:pos="9060"/>
+        </w:tabs>
+        <w:rPr>
+          <w:rFonts w:asciiTheme="minorHAnsi" w:eastAsiaTheme="minorEastAsia" w:hAnsiTheme="minorHAnsi" w:cstheme="minorBidi"/>
+          <w:noProof/>
+          <w:color w:val="auto"/>
+          <w:sz w:val="22"/>
+          <w:szCs w:val="22"/>
+        </w:rPr>
+      </w:pPr>
+      <w:hyperlink w:anchor="_Toc444714884" w:history="1">
+        <w:r>
+          <w:rPr>
+            <w:rStyle w:val="Hyperlink"/>
+            <w:noProof/>
+          </w:rPr>
+          <w:t>Hình 12: Ví dụ về kiểu hành vi thực hiện có chu kì</w:t>
+        </w:r>
+        <w:r>
+          <w:rPr>
+            <w:noProof/>
+            <w:webHidden/>
+          </w:rPr>
+          <w:tab/>
+        </w:r>
+        <w:r>
+          <w:rPr>
+            <w:noProof/>
+            <w:webHidden/>
+          </w:rPr>
+          <w:fldChar w:fldCharType="begin"/>
+        </w:r>
+        <w:r>
+          <w:rPr>
+            <w:noProof/>
+            <w:webHidden/>
+          </w:rPr>
+          <w:instrText xml:space="preserve"> PAGEREF _Toc444714884 \h </w:instrText>
+        </w:r>
+        <w:r>
+          <w:rPr>
+            <w:noProof/>
+            <w:webHidden/>
+          </w:rPr>
+        </w:r>
+        <w:r>
+          <w:rPr>
+            <w:noProof/>
+            <w:webHidden/>
+          </w:rPr>
+          <w:fldChar w:fldCharType="separate"/>
+        </w:r>
+        <w:r>
+          <w:rPr>
+            <w:noProof/>
+            <w:webHidden/>
+          </w:rPr>
+          <w:t>20</w:t>
+        </w:r>
+        <w:r>
+          <w:rPr>
+            <w:noProof/>
+            <w:webHidden/>
+          </w:rPr>
+          <w:fldChar w:fldCharType="end"/>
+        </w:r>
+      </w:hyperlink>
+    </w:p>
+    <w:p>
+      <w:pPr>
+        <w:pStyle w:val="TableofFigures"/>
+        <w:tabs>
+          <w:tab w:val="right" w:leader="dot" w:pos="9060"/>
+        </w:tabs>
+        <w:rPr>
+          <w:rFonts w:asciiTheme="minorHAnsi" w:eastAsiaTheme="minorEastAsia" w:hAnsiTheme="minorHAnsi" w:cstheme="minorBidi"/>
+          <w:noProof/>
+          <w:color w:val="auto"/>
+          <w:sz w:val="22"/>
+          <w:szCs w:val="22"/>
+        </w:rPr>
+      </w:pPr>
+      <w:hyperlink w:anchor="_Toc444714885" w:history="1">
+        <w:r>
+          <w:rPr>
+            <w:rStyle w:val="Hyperlink"/>
+            <w:noProof/>
+          </w:rPr>
+          <w:t>Hình 13: Dịch vụ trang vàng</w:t>
+        </w:r>
+        <w:r>
+          <w:rPr>
+            <w:noProof/>
+            <w:webHidden/>
+          </w:rPr>
+          <w:tab/>
+        </w:r>
+        <w:r>
+          <w:rPr>
+            <w:noProof/>
+            <w:webHidden/>
+          </w:rPr>
+          <w:fldChar w:fldCharType="begin"/>
+        </w:r>
+        <w:r>
+          <w:rPr>
+            <w:noProof/>
+            <w:webHidden/>
+          </w:rPr>
+          <w:instrText xml:space="preserve"> PAGEREF _Toc444714885 \h </w:instrText>
+        </w:r>
+        <w:r>
+          <w:rPr>
+            <w:noProof/>
+            <w:webHidden/>
+          </w:rPr>
+        </w:r>
+        <w:r>
+          <w:rPr>
+            <w:noProof/>
+            <w:webHidden/>
+          </w:rPr>
+          <w:fldChar w:fldCharType="separate"/>
+        </w:r>
+        <w:r>
+          <w:rPr>
+            <w:noProof/>
+            <w:webHidden/>
+          </w:rPr>
+          <w:t>20</w:t>
+        </w:r>
+        <w:r>
+          <w:rPr>
+            <w:noProof/>
+            <w:webHidden/>
+          </w:rPr>
+          <w:fldChar w:fldCharType="end"/>
+        </w:r>
+      </w:hyperlink>
+    </w:p>
+    <w:p>
+      <w:pPr>
+        <w:pStyle w:val="TableofFigures"/>
+        <w:tabs>
+          <w:tab w:val="right" w:leader="dot" w:pos="9060"/>
+        </w:tabs>
+        <w:rPr>
+          <w:rFonts w:asciiTheme="minorHAnsi" w:eastAsiaTheme="minorEastAsia" w:hAnsiTheme="minorHAnsi" w:cstheme="minorBidi"/>
+          <w:noProof/>
+          <w:color w:val="auto"/>
+          <w:sz w:val="22"/>
+          <w:szCs w:val="22"/>
+        </w:rPr>
+      </w:pPr>
+      <w:hyperlink w:anchor="_Toc444714886" w:history="1">
+        <w:r>
+          <w:rPr>
+            <w:rStyle w:val="Hyperlink"/>
+            <w:noProof/>
+          </w:rPr>
+          <w:t>Hình 14: Mô tả cách thêm các thư viện JADE để cấu hình một project</w:t>
+        </w:r>
+        <w:r>
+          <w:rPr>
+            <w:noProof/>
+            <w:webHidden/>
+          </w:rPr>
+          <w:tab/>
+        </w:r>
+        <w:r>
+          <w:rPr>
+            <w:noProof/>
+            <w:webHidden/>
+          </w:rPr>
+          <w:fldChar w:fldCharType="begin"/>
+        </w:r>
+        <w:r>
+          <w:rPr>
+            <w:noProof/>
+            <w:webHidden/>
+          </w:rPr>
+          <w:instrText xml:space="preserve"> PAGEREF _Toc444714886 \h </w:instrText>
+        </w:r>
+        <w:r>
+          <w:rPr>
+            <w:noProof/>
+            <w:webHidden/>
+          </w:rPr>
+        </w:r>
+        <w:r>
+          <w:rPr>
+            <w:noProof/>
+            <w:webHidden/>
+          </w:rPr>
+          <w:fldChar w:fldCharType="separate"/>
+        </w:r>
+        <w:r>
+          <w:rPr>
+            <w:noProof/>
+            <w:webHidden/>
+          </w:rPr>
+          <w:t>24</w:t>
+        </w:r>
+        <w:r>
+          <w:rPr>
+            <w:noProof/>
+            <w:webHidden/>
+          </w:rPr>
+          <w:fldChar w:fldCharType="end"/>
+        </w:r>
+      </w:hyperlink>
+    </w:p>
+    <w:p>
+      <w:pPr>
+        <w:pStyle w:val="TableofFigures"/>
+        <w:tabs>
+          <w:tab w:val="right" w:leader="dot" w:pos="9060"/>
+        </w:tabs>
+        <w:rPr>
+          <w:rFonts w:asciiTheme="minorHAnsi" w:eastAsiaTheme="minorEastAsia" w:hAnsiTheme="minorHAnsi" w:cstheme="minorBidi"/>
+          <w:noProof/>
+          <w:color w:val="auto"/>
+          <w:sz w:val="22"/>
+          <w:szCs w:val="22"/>
+        </w:rPr>
+      </w:pPr>
+      <w:hyperlink w:anchor="_Toc444714887" w:history="1">
+        <w:r>
+          <w:rPr>
+            <w:rStyle w:val="Hyperlink"/>
+            <w:noProof/>
+          </w:rPr>
+          <w:t>Hình 15: Mô tả cách cấu hình các tham số trong JADE để chạy một chương trình</w:t>
+        </w:r>
+        <w:r>
+          <w:rPr>
+            <w:noProof/>
+            <w:webHidden/>
+          </w:rPr>
+          <w:tab/>
+        </w:r>
+        <w:r>
+          <w:rPr>
+            <w:noProof/>
+            <w:webHidden/>
+          </w:rPr>
+          <w:fldChar w:fldCharType="begin"/>
+        </w:r>
+        <w:r>
+          <w:rPr>
+            <w:noProof/>
+            <w:webHidden/>
+          </w:rPr>
+          <w:instrText xml:space="preserve"> PAGEREF _Toc444714887 \h </w:instrText>
+        </w:r>
+        <w:r>
+          <w:rPr>
+            <w:noProof/>
+            <w:webHidden/>
+          </w:rPr>
+        </w:r>
+        <w:r>
+          <w:rPr>
+            <w:noProof/>
+            <w:webHidden/>
+          </w:rPr>
+          <w:fldChar w:fldCharType="separate"/>
+        </w:r>
+        <w:r>
+          <w:rPr>
+            <w:noProof/>
+            <w:webHidden/>
+          </w:rPr>
+          <w:t>25</w:t>
+        </w:r>
+        <w:r>
+          <w:rPr>
+            <w:noProof/>
+            <w:webHidden/>
+          </w:rPr>
+          <w:fldChar w:fldCharType="end"/>
+        </w:r>
+      </w:hyperlink>
+    </w:p>
+    <w:p>
+      <w:pPr>
+        <w:jc w:val="both"/>
+        <w:rPr>
+          <w:b/>
+        </w:rPr>
+      </w:pPr>
+      <w:r>
+        <w:rPr>
+          <w:b/>
+        </w:rPr>
+        <w:fldChar w:fldCharType="end"/>
+      </w:r>
+      <w:r>
+        <w:rPr>
+          <w:b/>
+        </w:rPr>
+        <w:br w:type="page"/>
+      </w:r>
+    </w:p>
+    <w:p>
+      <w:pPr>
+        <w:jc w:val="center"/>
+      </w:pPr>
+      <w:r>
+        <w:lastRenderedPageBreak/>
+        <w:t>DANH MỤC BẢNG BIỂU</w:t>
+      </w:r>
+    </w:p>
+    <w:p>
+      <w:pPr>
+        <w:pStyle w:val="TableofFigures"/>
+        <w:tabs>
+          <w:tab w:val="right" w:leader="dot" w:pos="9060"/>
+        </w:tabs>
+        <w:rPr>
+          <w:rFonts w:asciiTheme="minorHAnsi" w:eastAsiaTheme="minorEastAsia" w:hAnsiTheme="minorHAnsi" w:cstheme="minorBidi"/>
+          <w:noProof/>
+          <w:color w:val="auto"/>
+          <w:sz w:val="22"/>
+          <w:szCs w:val="22"/>
+        </w:rPr>
+      </w:pPr>
+      <w:r>
+        <w:fldChar w:fldCharType="begin"/>
+      </w:r>
+      <w:r>
+        <w:instrText xml:space="preserve"> TOC \h \z \c "Bảng" </w:instrText>
+      </w:r>
+      <w:r>
+        <w:fldChar w:fldCharType="separate"/>
+      </w:r>
+      <w:hyperlink w:anchor="_Toc444714868" w:history="1">
+        <w:r>
+          <w:rPr>
+            <w:rStyle w:val="Hyperlink"/>
+            <w:noProof/>
+          </w:rPr>
+          <w:t>Bảng 1: Kết quả thực nghiệm đối với các thông số</w:t>
+        </w:r>
+        <w:r>
+          <w:rPr>
+            <w:noProof/>
+            <w:webHidden/>
+          </w:rPr>
+          <w:tab/>
+        </w:r>
+        <w:r>
+          <w:rPr>
+            <w:noProof/>
+            <w:webHidden/>
+          </w:rPr>
+          <w:fldChar w:fldCharType="begin"/>
+        </w:r>
+        <w:r>
+          <w:rPr>
+            <w:noProof/>
+            <w:webHidden/>
+          </w:rPr>
+          <w:instrText xml:space="preserve"> PAGEREF _Toc444714868 \h </w:instrText>
         </w:r>
         <w:r>
           <w:rPr>
@@ -2402,909 +3376,7 @@
           <w:szCs w:val="22"/>
         </w:rPr>
       </w:pPr>
-      <w:hyperlink w:anchor="_Toc444540523" w:history="1">
-        <w:r>
-          <w:rPr>
-            <w:rStyle w:val="Hyperlink"/>
-            <w:noProof/>
-          </w:rPr>
-          <w:t>Hình 4: Mô hình UML mô tả mối quan hệ giữa các thành phần kiến trúc chính</w:t>
-        </w:r>
-        <w:r>
-          <w:rPr>
-            <w:noProof/>
-            <w:webHidden/>
-          </w:rPr>
-          <w:tab/>
-        </w:r>
-        <w:r>
-          <w:rPr>
-            <w:noProof/>
-            <w:webHidden/>
-          </w:rPr>
-          <w:fldChar w:fldCharType="begin"/>
-        </w:r>
-        <w:r>
-          <w:rPr>
-            <w:noProof/>
-            <w:webHidden/>
-          </w:rPr>
-          <w:instrText xml:space="preserve"> PAGEREF _Toc444540523 \h </w:instrText>
-        </w:r>
-        <w:r>
-          <w:rPr>
-            <w:noProof/>
-            <w:webHidden/>
-          </w:rPr>
-        </w:r>
-        <w:r>
-          <w:rPr>
-            <w:noProof/>
-            <w:webHidden/>
-          </w:rPr>
-          <w:fldChar w:fldCharType="separate"/>
-        </w:r>
-        <w:r>
-          <w:rPr>
-            <w:noProof/>
-            <w:webHidden/>
-          </w:rPr>
-          <w:t>10</w:t>
-        </w:r>
-        <w:r>
-          <w:rPr>
-            <w:noProof/>
-            <w:webHidden/>
-          </w:rPr>
-          <w:fldChar w:fldCharType="end"/>
-        </w:r>
-      </w:hyperlink>
-    </w:p>
-    <w:p>
-      <w:pPr>
-        <w:pStyle w:val="TableofFigures"/>
-        <w:tabs>
-          <w:tab w:val="right" w:leader="dot" w:pos="9060"/>
-        </w:tabs>
-        <w:rPr>
-          <w:rFonts w:asciiTheme="minorHAnsi" w:eastAsiaTheme="minorEastAsia" w:hAnsiTheme="minorHAnsi" w:cstheme="minorBidi"/>
-          <w:noProof/>
-          <w:color w:val="auto"/>
-          <w:sz w:val="22"/>
-          <w:szCs w:val="22"/>
-        </w:rPr>
-      </w:pPr>
-      <w:hyperlink w:anchor="_Toc444540524" w:history="1">
-        <w:r>
-          <w:rPr>
-            <w:rStyle w:val="Hyperlink"/>
-            <w:noProof/>
-          </w:rPr>
-          <w:t>Hình 5: Mô hình truyền thông điệp không đồng bộ JADE</w:t>
-        </w:r>
-        <w:r>
-          <w:rPr>
-            <w:noProof/>
-            <w:webHidden/>
-          </w:rPr>
-          <w:tab/>
-        </w:r>
-        <w:r>
-          <w:rPr>
-            <w:noProof/>
-            <w:webHidden/>
-          </w:rPr>
-          <w:fldChar w:fldCharType="begin"/>
-        </w:r>
-        <w:r>
-          <w:rPr>
-            <w:noProof/>
-            <w:webHidden/>
-          </w:rPr>
-          <w:instrText xml:space="preserve"> PAGEREF _Toc444540524 \h </w:instrText>
-        </w:r>
-        <w:r>
-          <w:rPr>
-            <w:noProof/>
-            <w:webHidden/>
-          </w:rPr>
-        </w:r>
-        <w:r>
-          <w:rPr>
-            <w:noProof/>
-            <w:webHidden/>
-          </w:rPr>
-          <w:fldChar w:fldCharType="separate"/>
-        </w:r>
-        <w:r>
-          <w:rPr>
-            <w:noProof/>
-            <w:webHidden/>
-          </w:rPr>
-          <w:t>12</w:t>
-        </w:r>
-        <w:r>
-          <w:rPr>
-            <w:noProof/>
-            <w:webHidden/>
-          </w:rPr>
-          <w:fldChar w:fldCharType="end"/>
-        </w:r>
-      </w:hyperlink>
-    </w:p>
-    <w:p>
-      <w:pPr>
-        <w:pStyle w:val="TableofFigures"/>
-        <w:tabs>
-          <w:tab w:val="right" w:leader="dot" w:pos="9060"/>
-        </w:tabs>
-        <w:rPr>
-          <w:rFonts w:asciiTheme="minorHAnsi" w:eastAsiaTheme="minorEastAsia" w:hAnsiTheme="minorHAnsi" w:cstheme="minorBidi"/>
-          <w:noProof/>
-          <w:color w:val="auto"/>
-          <w:sz w:val="22"/>
-          <w:szCs w:val="22"/>
-        </w:rPr>
-      </w:pPr>
-      <w:hyperlink w:anchor="_Toc444540525" w:history="1">
-        <w:r>
-          <w:rPr>
-            <w:rStyle w:val="Hyperlink"/>
-            <w:noProof/>
-          </w:rPr>
-          <w:t>Hình 6: Minh họa quá trình phía gửi gửi thông điệp cho phía nhận</w:t>
-        </w:r>
-        <w:r>
-          <w:rPr>
-            <w:noProof/>
-            <w:webHidden/>
-          </w:rPr>
-          <w:tab/>
-        </w:r>
-        <w:r>
-          <w:rPr>
-            <w:noProof/>
-            <w:webHidden/>
-          </w:rPr>
-          <w:fldChar w:fldCharType="begin"/>
-        </w:r>
-        <w:r>
-          <w:rPr>
-            <w:noProof/>
-            <w:webHidden/>
-          </w:rPr>
-          <w:instrText xml:space="preserve"> PAGEREF _Toc444540525 \h </w:instrText>
-        </w:r>
-        <w:r>
-          <w:rPr>
-            <w:noProof/>
-            <w:webHidden/>
-          </w:rPr>
-        </w:r>
-        <w:r>
-          <w:rPr>
-            <w:noProof/>
-            <w:webHidden/>
-          </w:rPr>
-          <w:fldChar w:fldCharType="separate"/>
-        </w:r>
-        <w:r>
-          <w:rPr>
-            <w:noProof/>
-            <w:webHidden/>
-          </w:rPr>
-          <w:t>14</w:t>
-        </w:r>
-        <w:r>
-          <w:rPr>
-            <w:noProof/>
-            <w:webHidden/>
-          </w:rPr>
-          <w:fldChar w:fldCharType="end"/>
-        </w:r>
-      </w:hyperlink>
-    </w:p>
-    <w:p>
-      <w:pPr>
-        <w:pStyle w:val="TableofFigures"/>
-        <w:tabs>
-          <w:tab w:val="right" w:leader="dot" w:pos="9060"/>
-        </w:tabs>
-        <w:rPr>
-          <w:rFonts w:asciiTheme="minorHAnsi" w:eastAsiaTheme="minorEastAsia" w:hAnsiTheme="minorHAnsi" w:cstheme="minorBidi"/>
-          <w:noProof/>
-          <w:color w:val="auto"/>
-          <w:sz w:val="22"/>
-          <w:szCs w:val="22"/>
-        </w:rPr>
-      </w:pPr>
-      <w:hyperlink w:anchor="_Toc444540526" w:history="1">
-        <w:r>
-          <w:rPr>
-            <w:rStyle w:val="Hyperlink"/>
-            <w:noProof/>
-          </w:rPr>
-          <w:t xml:space="preserve"> Hình 7: Minh họa việc phía gửi gửi tin nhắn đến phía nhận và đồng thời phía nhận gửi tin nhắn trả lời cho phía gửi</w:t>
-        </w:r>
-        <w:r>
-          <w:rPr>
-            <w:noProof/>
-            <w:webHidden/>
-          </w:rPr>
-          <w:tab/>
-        </w:r>
-        <w:r>
-          <w:rPr>
-            <w:noProof/>
-            <w:webHidden/>
-          </w:rPr>
-          <w:fldChar w:fldCharType="begin"/>
-        </w:r>
-        <w:r>
-          <w:rPr>
-            <w:noProof/>
-            <w:webHidden/>
-          </w:rPr>
-          <w:instrText xml:space="preserve"> PAGEREF _Toc444540526 \h </w:instrText>
-        </w:r>
-        <w:r>
-          <w:rPr>
-            <w:noProof/>
-            <w:webHidden/>
-          </w:rPr>
-        </w:r>
-        <w:r>
-          <w:rPr>
-            <w:noProof/>
-            <w:webHidden/>
-          </w:rPr>
-          <w:fldChar w:fldCharType="separate"/>
-        </w:r>
-        <w:r>
-          <w:rPr>
-            <w:noProof/>
-            <w:webHidden/>
-          </w:rPr>
-          <w:t>14</w:t>
-        </w:r>
-        <w:r>
-          <w:rPr>
-            <w:noProof/>
-            <w:webHidden/>
-          </w:rPr>
-          <w:fldChar w:fldCharType="end"/>
-        </w:r>
-      </w:hyperlink>
-    </w:p>
-    <w:p>
-      <w:pPr>
-        <w:pStyle w:val="TableofFigures"/>
-        <w:tabs>
-          <w:tab w:val="right" w:leader="dot" w:pos="9060"/>
-        </w:tabs>
-        <w:rPr>
-          <w:rFonts w:asciiTheme="minorHAnsi" w:eastAsiaTheme="minorEastAsia" w:hAnsiTheme="minorHAnsi" w:cstheme="minorBidi"/>
-          <w:noProof/>
-          <w:color w:val="auto"/>
-          <w:sz w:val="22"/>
-          <w:szCs w:val="22"/>
-        </w:rPr>
-      </w:pPr>
-      <w:hyperlink w:anchor="_Toc444540527" w:history="1">
-        <w:r>
-          <w:rPr>
-            <w:rStyle w:val="Hyperlink"/>
-            <w:noProof/>
-          </w:rPr>
-          <w:t>Hình 8: Ví dụ về kiểu hành vi thực hiện một lần</w:t>
-        </w:r>
-        <w:r>
-          <w:rPr>
-            <w:noProof/>
-            <w:webHidden/>
-          </w:rPr>
-          <w:tab/>
-        </w:r>
-        <w:r>
-          <w:rPr>
-            <w:noProof/>
-            <w:webHidden/>
-          </w:rPr>
-          <w:fldChar w:fldCharType="begin"/>
-        </w:r>
-        <w:r>
-          <w:rPr>
-            <w:noProof/>
-            <w:webHidden/>
-          </w:rPr>
-          <w:instrText xml:space="preserve"> PAGEREF _Toc444540527 \h </w:instrText>
-        </w:r>
-        <w:r>
-          <w:rPr>
-            <w:noProof/>
-            <w:webHidden/>
-          </w:rPr>
-        </w:r>
-        <w:r>
-          <w:rPr>
-            <w:noProof/>
-            <w:webHidden/>
-          </w:rPr>
-          <w:fldChar w:fldCharType="separate"/>
-        </w:r>
-        <w:r>
-          <w:rPr>
-            <w:noProof/>
-            <w:webHidden/>
-          </w:rPr>
-          <w:t>16</w:t>
-        </w:r>
-        <w:r>
-          <w:rPr>
-            <w:noProof/>
-            <w:webHidden/>
-          </w:rPr>
-          <w:fldChar w:fldCharType="end"/>
-        </w:r>
-      </w:hyperlink>
-    </w:p>
-    <w:p>
-      <w:pPr>
-        <w:pStyle w:val="TableofFigures"/>
-        <w:tabs>
-          <w:tab w:val="right" w:leader="dot" w:pos="9060"/>
-        </w:tabs>
-        <w:rPr>
-          <w:rFonts w:asciiTheme="minorHAnsi" w:eastAsiaTheme="minorEastAsia" w:hAnsiTheme="minorHAnsi" w:cstheme="minorBidi"/>
-          <w:noProof/>
-          <w:color w:val="auto"/>
-          <w:sz w:val="22"/>
-          <w:szCs w:val="22"/>
-        </w:rPr>
-      </w:pPr>
-      <w:hyperlink w:anchor="_Toc444540528" w:history="1">
-        <w:r>
-          <w:rPr>
-            <w:rStyle w:val="Hyperlink"/>
-            <w:noProof/>
-          </w:rPr>
-          <w:t>Hình 9: Ví dụ kiểu hành vi thực hiện mãi mãi</w:t>
-        </w:r>
-        <w:r>
-          <w:rPr>
-            <w:noProof/>
-            <w:webHidden/>
-          </w:rPr>
-          <w:tab/>
-        </w:r>
-        <w:r>
-          <w:rPr>
-            <w:noProof/>
-            <w:webHidden/>
-          </w:rPr>
-          <w:fldChar w:fldCharType="begin"/>
-        </w:r>
-        <w:r>
-          <w:rPr>
-            <w:noProof/>
-            <w:webHidden/>
-          </w:rPr>
-          <w:instrText xml:space="preserve"> PAGEREF _Toc444540528 \h </w:instrText>
-        </w:r>
-        <w:r>
-          <w:rPr>
-            <w:noProof/>
-            <w:webHidden/>
-          </w:rPr>
-        </w:r>
-        <w:r>
-          <w:rPr>
-            <w:noProof/>
-            <w:webHidden/>
-          </w:rPr>
-          <w:fldChar w:fldCharType="separate"/>
-        </w:r>
-        <w:r>
-          <w:rPr>
-            <w:noProof/>
-            <w:webHidden/>
-          </w:rPr>
-          <w:t>17</w:t>
-        </w:r>
-        <w:r>
-          <w:rPr>
-            <w:noProof/>
-            <w:webHidden/>
-          </w:rPr>
-          <w:fldChar w:fldCharType="end"/>
-        </w:r>
-      </w:hyperlink>
-    </w:p>
-    <w:p>
-      <w:pPr>
-        <w:pStyle w:val="TableofFigures"/>
-        <w:tabs>
-          <w:tab w:val="right" w:leader="dot" w:pos="9060"/>
-        </w:tabs>
-        <w:rPr>
-          <w:rFonts w:asciiTheme="minorHAnsi" w:eastAsiaTheme="minorEastAsia" w:hAnsiTheme="minorHAnsi" w:cstheme="minorBidi"/>
-          <w:noProof/>
-          <w:color w:val="auto"/>
-          <w:sz w:val="22"/>
-          <w:szCs w:val="22"/>
-        </w:rPr>
-      </w:pPr>
-      <w:hyperlink w:anchor="_Toc444540529" w:history="1">
-        <w:r>
-          <w:rPr>
-            <w:rStyle w:val="Hyperlink"/>
-            <w:noProof/>
-          </w:rPr>
-          <w:t>Hình 10: Ví dụ về kiểu hành vi đánh thức</w:t>
-        </w:r>
-        <w:r>
-          <w:rPr>
-            <w:noProof/>
-            <w:webHidden/>
-          </w:rPr>
-          <w:tab/>
-        </w:r>
-        <w:r>
-          <w:rPr>
-            <w:noProof/>
-            <w:webHidden/>
-          </w:rPr>
-          <w:fldChar w:fldCharType="begin"/>
-        </w:r>
-        <w:r>
-          <w:rPr>
-            <w:noProof/>
-            <w:webHidden/>
-          </w:rPr>
-          <w:instrText xml:space="preserve"> PAGEREF _Toc444540529 \h </w:instrText>
-        </w:r>
-        <w:r>
-          <w:rPr>
-            <w:noProof/>
-            <w:webHidden/>
-          </w:rPr>
-        </w:r>
-        <w:r>
-          <w:rPr>
-            <w:noProof/>
-            <w:webHidden/>
-          </w:rPr>
-          <w:fldChar w:fldCharType="separate"/>
-        </w:r>
-        <w:r>
-          <w:rPr>
-            <w:noProof/>
-            <w:webHidden/>
-          </w:rPr>
-          <w:t>17</w:t>
-        </w:r>
-        <w:r>
-          <w:rPr>
-            <w:noProof/>
-            <w:webHidden/>
-          </w:rPr>
-          <w:fldChar w:fldCharType="end"/>
-        </w:r>
-      </w:hyperlink>
-    </w:p>
-    <w:p>
-      <w:pPr>
-        <w:pStyle w:val="TableofFigures"/>
-        <w:tabs>
-          <w:tab w:val="right" w:leader="dot" w:pos="9060"/>
-        </w:tabs>
-        <w:rPr>
-          <w:rFonts w:asciiTheme="minorHAnsi" w:eastAsiaTheme="minorEastAsia" w:hAnsiTheme="minorHAnsi" w:cstheme="minorBidi"/>
-          <w:noProof/>
-          <w:color w:val="auto"/>
-          <w:sz w:val="22"/>
-          <w:szCs w:val="22"/>
-        </w:rPr>
-      </w:pPr>
-      <w:hyperlink w:anchor="_Toc444540530" w:history="1">
-        <w:r>
-          <w:rPr>
-            <w:rStyle w:val="Hyperlink"/>
-            <w:noProof/>
-          </w:rPr>
-          <w:t>Hình 11: Ví dụ về kiểu hành vi thực hiện có chu kì</w:t>
-        </w:r>
-        <w:r>
-          <w:rPr>
-            <w:noProof/>
-            <w:webHidden/>
-          </w:rPr>
-          <w:tab/>
-        </w:r>
-        <w:r>
-          <w:rPr>
-            <w:noProof/>
-            <w:webHidden/>
-          </w:rPr>
-          <w:fldChar w:fldCharType="begin"/>
-        </w:r>
-        <w:r>
-          <w:rPr>
-            <w:noProof/>
-            <w:webHidden/>
-          </w:rPr>
-          <w:instrText xml:space="preserve"> PAGEREF _Toc444540530 \h </w:instrText>
-        </w:r>
-        <w:r>
-          <w:rPr>
-            <w:noProof/>
-            <w:webHidden/>
-          </w:rPr>
-        </w:r>
-        <w:r>
-          <w:rPr>
-            <w:noProof/>
-            <w:webHidden/>
-          </w:rPr>
-          <w:fldChar w:fldCharType="separate"/>
-        </w:r>
-        <w:r>
-          <w:rPr>
-            <w:noProof/>
-            <w:webHidden/>
-          </w:rPr>
-          <w:t>18</w:t>
-        </w:r>
-        <w:r>
-          <w:rPr>
-            <w:noProof/>
-            <w:webHidden/>
-          </w:rPr>
-          <w:fldChar w:fldCharType="end"/>
-        </w:r>
-      </w:hyperlink>
-    </w:p>
-    <w:p>
-      <w:pPr>
-        <w:pStyle w:val="TableofFigures"/>
-        <w:tabs>
-          <w:tab w:val="right" w:leader="dot" w:pos="9060"/>
-        </w:tabs>
-        <w:rPr>
-          <w:rFonts w:asciiTheme="minorHAnsi" w:eastAsiaTheme="minorEastAsia" w:hAnsiTheme="minorHAnsi" w:cstheme="minorBidi"/>
-          <w:noProof/>
-          <w:color w:val="auto"/>
-          <w:sz w:val="22"/>
-          <w:szCs w:val="22"/>
-        </w:rPr>
-      </w:pPr>
-      <w:hyperlink w:anchor="_Toc444540531" w:history="1">
-        <w:r>
-          <w:rPr>
-            <w:rStyle w:val="Hyperlink"/>
-            <w:noProof/>
-          </w:rPr>
-          <w:t>Hình 12: Dịch vụ trang vàng</w:t>
-        </w:r>
-        <w:r>
-          <w:rPr>
-            <w:noProof/>
-            <w:webHidden/>
-          </w:rPr>
-          <w:tab/>
-        </w:r>
-        <w:r>
-          <w:rPr>
-            <w:noProof/>
-            <w:webHidden/>
-          </w:rPr>
-          <w:fldChar w:fldCharType="begin"/>
-        </w:r>
-        <w:r>
-          <w:rPr>
-            <w:noProof/>
-            <w:webHidden/>
-          </w:rPr>
-          <w:instrText xml:space="preserve"> PAGEREF _Toc444540531 \h </w:instrText>
-        </w:r>
-        <w:r>
-          <w:rPr>
-            <w:noProof/>
-            <w:webHidden/>
-          </w:rPr>
-        </w:r>
-        <w:r>
-          <w:rPr>
-            <w:noProof/>
-            <w:webHidden/>
-          </w:rPr>
-          <w:fldChar w:fldCharType="separate"/>
-        </w:r>
-        <w:r>
-          <w:rPr>
-            <w:noProof/>
-            <w:webHidden/>
-          </w:rPr>
-          <w:t>19</w:t>
-        </w:r>
-        <w:r>
-          <w:rPr>
-            <w:noProof/>
-            <w:webHidden/>
-          </w:rPr>
-          <w:fldChar w:fldCharType="end"/>
-        </w:r>
-      </w:hyperlink>
-    </w:p>
-    <w:p>
-      <w:pPr>
-        <w:pStyle w:val="TableofFigures"/>
-        <w:tabs>
-          <w:tab w:val="right" w:leader="dot" w:pos="9060"/>
-        </w:tabs>
-        <w:rPr>
-          <w:rFonts w:asciiTheme="minorHAnsi" w:eastAsiaTheme="minorEastAsia" w:hAnsiTheme="minorHAnsi" w:cstheme="minorBidi"/>
-          <w:noProof/>
-          <w:color w:val="auto"/>
-          <w:sz w:val="22"/>
-          <w:szCs w:val="22"/>
-        </w:rPr>
-      </w:pPr>
-      <w:hyperlink w:anchor="_Toc444540532" w:history="1">
-        <w:r>
-          <w:rPr>
-            <w:rStyle w:val="Hyperlink"/>
-            <w:noProof/>
-          </w:rPr>
-          <w:t>Hình 13: Mô tả cách thêm các thư viện JADE để cấu hình một project</w:t>
-        </w:r>
-        <w:r>
-          <w:rPr>
-            <w:noProof/>
-            <w:webHidden/>
-          </w:rPr>
-          <w:tab/>
-        </w:r>
-        <w:r>
-          <w:rPr>
-            <w:noProof/>
-            <w:webHidden/>
-          </w:rPr>
-          <w:fldChar w:fldCharType="begin"/>
-        </w:r>
-        <w:r>
-          <w:rPr>
-            <w:noProof/>
-            <w:webHidden/>
-          </w:rPr>
-          <w:instrText xml:space="preserve"> PAGEREF _Toc444540532 \h </w:instrText>
-        </w:r>
-        <w:r>
-          <w:rPr>
-            <w:noProof/>
-            <w:webHidden/>
-          </w:rPr>
-        </w:r>
-        <w:r>
-          <w:rPr>
-            <w:noProof/>
-            <w:webHidden/>
-          </w:rPr>
-          <w:fldChar w:fldCharType="separate"/>
-        </w:r>
-        <w:r>
-          <w:rPr>
-            <w:noProof/>
-            <w:webHidden/>
-          </w:rPr>
-          <w:t>22</w:t>
-        </w:r>
-        <w:r>
-          <w:rPr>
-            <w:noProof/>
-            <w:webHidden/>
-          </w:rPr>
-          <w:fldChar w:fldCharType="end"/>
-        </w:r>
-      </w:hyperlink>
-    </w:p>
-    <w:p>
-      <w:pPr>
-        <w:pStyle w:val="TableofFigures"/>
-        <w:tabs>
-          <w:tab w:val="right" w:leader="dot" w:pos="9060"/>
-        </w:tabs>
-        <w:rPr>
-          <w:rFonts w:asciiTheme="minorHAnsi" w:eastAsiaTheme="minorEastAsia" w:hAnsiTheme="minorHAnsi" w:cstheme="minorBidi"/>
-          <w:noProof/>
-          <w:color w:val="auto"/>
-          <w:sz w:val="22"/>
-          <w:szCs w:val="22"/>
-        </w:rPr>
-      </w:pPr>
-      <w:hyperlink w:anchor="_Toc444540533" w:history="1">
-        <w:r>
-          <w:rPr>
-            <w:rStyle w:val="Hyperlink"/>
-            <w:noProof/>
-          </w:rPr>
-          <w:t>Hình 14: Mô tả cách cấu hình các tham số trong JADE để chạy một chương trình</w:t>
-        </w:r>
-        <w:r>
-          <w:rPr>
-            <w:noProof/>
-            <w:webHidden/>
-          </w:rPr>
-          <w:tab/>
-        </w:r>
-        <w:r>
-          <w:rPr>
-            <w:noProof/>
-            <w:webHidden/>
-          </w:rPr>
-          <w:fldChar w:fldCharType="begin"/>
-        </w:r>
-        <w:r>
-          <w:rPr>
-            <w:noProof/>
-            <w:webHidden/>
-          </w:rPr>
-          <w:instrText xml:space="preserve"> PAGEREF _Toc444540533 \h </w:instrText>
-        </w:r>
-        <w:r>
-          <w:rPr>
-            <w:noProof/>
-            <w:webHidden/>
-          </w:rPr>
-        </w:r>
-        <w:r>
-          <w:rPr>
-            <w:noProof/>
-            <w:webHidden/>
-          </w:rPr>
-          <w:fldChar w:fldCharType="separate"/>
-        </w:r>
-        <w:r>
-          <w:rPr>
-            <w:noProof/>
-            <w:webHidden/>
-          </w:rPr>
-          <w:t>23</w:t>
-        </w:r>
-        <w:r>
-          <w:rPr>
-            <w:noProof/>
-            <w:webHidden/>
-          </w:rPr>
-          <w:fldChar w:fldCharType="end"/>
-        </w:r>
-      </w:hyperlink>
-    </w:p>
-    <w:p>
-      <w:pPr>
-        <w:jc w:val="both"/>
-        <w:rPr>
-          <w:b/>
-        </w:rPr>
-      </w:pPr>
-      <w:r>
-        <w:rPr>
-          <w:b/>
-        </w:rPr>
-        <w:fldChar w:fldCharType="end"/>
-      </w:r>
-      <w:r>
-        <w:rPr>
-          <w:b/>
-        </w:rPr>
-        <w:br w:type="page"/>
-      </w:r>
-    </w:p>
-    <w:p>
-      <w:pPr>
-        <w:jc w:val="center"/>
-      </w:pPr>
-      <w:r>
-        <w:lastRenderedPageBreak/>
-        <w:t>DANH MỤC BẢNG BIỂU</w:t>
-      </w:r>
-    </w:p>
-    <w:p>
-      <w:pPr>
-        <w:pStyle w:val="TableofFigures"/>
-        <w:tabs>
-          <w:tab w:val="right" w:leader="dot" w:pos="9060"/>
-        </w:tabs>
-        <w:rPr>
-          <w:rFonts w:asciiTheme="minorHAnsi" w:eastAsiaTheme="minorEastAsia" w:hAnsiTheme="minorHAnsi" w:cstheme="minorBidi"/>
-          <w:noProof/>
-          <w:color w:val="auto"/>
-          <w:sz w:val="22"/>
-          <w:szCs w:val="22"/>
-        </w:rPr>
-      </w:pPr>
-      <w:r>
-        <w:fldChar w:fldCharType="begin"/>
-      </w:r>
-      <w:r>
-        <w:instrText xml:space="preserve"> TOC \h \z \c "Bảng" </w:instrText>
-      </w:r>
-      <w:r>
-        <w:fldChar w:fldCharType="separate"/>
-      </w:r>
-      <w:hyperlink w:anchor="_Toc444540534" w:history="1">
-        <w:r>
-          <w:rPr>
-            <w:rStyle w:val="Hyperlink"/>
-            <w:noProof/>
-          </w:rPr>
-          <w:t>Bảng 1: Kết quả thực nghiệm đối với các thông số</w:t>
-        </w:r>
-        <w:r>
-          <w:rPr>
-            <w:noProof/>
-            <w:webHidden/>
-          </w:rPr>
-          <w:tab/>
-        </w:r>
-        <w:r>
-          <w:rPr>
-            <w:noProof/>
-            <w:webHidden/>
-          </w:rPr>
-          <w:fldChar w:fldCharType="begin"/>
-        </w:r>
-        <w:r>
-          <w:rPr>
-            <w:noProof/>
-            <w:webHidden/>
-          </w:rPr>
-          <w:instrText xml:space="preserve"> PAGEREF _Toc444540534 \h </w:instrText>
-        </w:r>
-        <w:r>
-          <w:rPr>
-            <w:noProof/>
-            <w:webHidden/>
-          </w:rPr>
-        </w:r>
-        <w:r>
-          <w:rPr>
-            <w:noProof/>
-            <w:webHidden/>
-          </w:rPr>
-          <w:fldChar w:fldCharType="separate"/>
-        </w:r>
-        <w:r>
-          <w:rPr>
-            <w:noProof/>
-            <w:webHidden/>
-          </w:rPr>
-          <w:t>7</w:t>
-        </w:r>
-        <w:r>
-          <w:rPr>
-            <w:noProof/>
-            <w:webHidden/>
-          </w:rPr>
-          <w:fldChar w:fldCharType="end"/>
-        </w:r>
-      </w:hyperlink>
-    </w:p>
-    <w:p>
-      <w:pPr>
-        <w:pStyle w:val="TableofFigures"/>
-        <w:tabs>
-          <w:tab w:val="right" w:leader="dot" w:pos="9060"/>
-        </w:tabs>
-        <w:rPr>
-          <w:rFonts w:asciiTheme="minorHAnsi" w:eastAsiaTheme="minorEastAsia" w:hAnsiTheme="minorHAnsi" w:cstheme="minorBidi"/>
-          <w:noProof/>
-          <w:color w:val="auto"/>
-          <w:sz w:val="22"/>
-          <w:szCs w:val="22"/>
-        </w:rPr>
-      </w:pPr>
-      <w:hyperlink w:anchor="_Toc444540535" w:history="1">
+      <w:hyperlink w:anchor="_Toc444714869" w:history="1">
         <w:r>
           <w:rPr>
             <w:rStyle w:val="Hyperlink"/>
@@ -3331,7 +3403,7 @@
             <w:noProof/>
             <w:webHidden/>
           </w:rPr>
-          <w:instrText xml:space="preserve"> PAGEREF _Toc444540535 \h </w:instrText>
+          <w:instrText xml:space="preserve"> PAGEREF _Toc444714869 \h </w:instrText>
         </w:r>
         <w:r>
           <w:rPr>
@@ -3351,7 +3423,7 @@
             <w:noProof/>
             <w:webHidden/>
           </w:rPr>
-          <w:t>8</w:t>
+          <w:t>9</w:t>
         </w:r>
         <w:r>
           <w:rPr>
@@ -3376,7 +3448,7 @@
           <w:szCs w:val="22"/>
         </w:rPr>
       </w:pPr>
-      <w:hyperlink w:anchor="_Toc444540536" w:history="1">
+      <w:hyperlink w:anchor="_Toc444714870" w:history="1">
         <w:r>
           <w:rPr>
             <w:rStyle w:val="Hyperlink"/>
@@ -3403,7 +3475,7 @@
             <w:noProof/>
             <w:webHidden/>
           </w:rPr>
-          <w:instrText xml:space="preserve"> PAGEREF _Toc444540536 \h </w:instrText>
+          <w:instrText xml:space="preserve"> PAGEREF _Toc444714870 \h </w:instrText>
         </w:r>
         <w:r>
           <w:rPr>
@@ -3423,7 +3495,7 @@
             <w:noProof/>
             <w:webHidden/>
           </w:rPr>
-          <w:t>8</w:t>
+          <w:t>9</w:t>
         </w:r>
         <w:r>
           <w:rPr>
@@ -4254,7 +4326,7 @@
           <w:lang w:val="vi-VN"/>
         </w:rPr>
       </w:pPr>
-      <w:bookmarkStart w:id="5" w:name="_Toc444540520"/>
+      <w:bookmarkStart w:id="5" w:name="_Toc444714873"/>
       <w:r>
         <w:rPr>
           <w:i w:val="0"/>
@@ -4982,7 +5054,7 @@
           <w:szCs w:val="26"/>
         </w:rPr>
       </w:pPr>
-      <w:bookmarkStart w:id="9" w:name="_Toc444540521"/>
+      <w:bookmarkStart w:id="9" w:name="_Toc444714874"/>
       <w:r>
         <w:rPr>
           <w:i w:val="0"/>
@@ -5231,6 +5303,7 @@
           <w:szCs w:val="26"/>
         </w:rPr>
       </w:pPr>
+      <w:bookmarkStart w:id="13" w:name="_Toc444714875"/>
       <w:r>
         <w:rPr>
           <w:i w:val="0"/>
@@ -7435,6 +7508,7 @@
         </w:rPr>
         <w:t>: Mô hình hệ đa tác tử</w:t>
       </w:r>
+      <w:bookmarkEnd w:id="13"/>
     </w:p>
     <w:p>
       <w:pPr>
@@ -7569,7 +7643,7 @@
           <w:szCs w:val="26"/>
         </w:rPr>
       </w:pPr>
-      <w:bookmarkStart w:id="13" w:name="_Toc444540508"/>
+      <w:bookmarkStart w:id="14" w:name="_Toc444540508"/>
       <w:r>
         <w:rPr>
           <w:szCs w:val="26"/>
@@ -7600,7 +7674,7 @@
         </w:rPr>
         <w:t xml:space="preserve"> số nền tảng đa tác tử</w:t>
       </w:r>
-      <w:bookmarkEnd w:id="13"/>
+      <w:bookmarkEnd w:id="14"/>
       <w:r>
         <w:rPr>
           <w:szCs w:val="26"/>
@@ -9945,7 +10019,7 @@
           <w:szCs w:val="26"/>
         </w:rPr>
       </w:pPr>
-      <w:bookmarkStart w:id="14" w:name="_Toc444540534"/>
+      <w:bookmarkStart w:id="15" w:name="_Toc444714868"/>
       <w:r>
         <w:rPr>
           <w:i w:val="0"/>
@@ -10010,7 +10084,7 @@
         </w:rPr>
         <w:t>: Kết quả thực nghiệm đối với các thông số</w:t>
       </w:r>
-      <w:bookmarkEnd w:id="14"/>
+      <w:bookmarkEnd w:id="15"/>
     </w:p>
     <w:p>
       <w:pPr>
@@ -10756,7 +10830,7 @@
           <w:szCs w:val="26"/>
         </w:rPr>
       </w:pPr>
-      <w:bookmarkStart w:id="15" w:name="_Toc444540535"/>
+      <w:bookmarkStart w:id="16" w:name="_Toc444714869"/>
       <w:r>
         <w:rPr>
           <w:i w:val="0"/>
@@ -10830,7 +10904,7 @@
         </w:rPr>
         <w:t>đánh giá trên phương diện khi hoạt động</w:t>
       </w:r>
-      <w:bookmarkEnd w:id="15"/>
+      <w:bookmarkEnd w:id="16"/>
     </w:p>
     <w:p>
       <w:r>
@@ -11467,7 +11541,7 @@
           <w:szCs w:val="26"/>
         </w:rPr>
       </w:pPr>
-      <w:bookmarkStart w:id="16" w:name="_Toc444540536"/>
+      <w:bookmarkStart w:id="17" w:name="_Toc444714870"/>
       <w:r>
         <w:rPr>
           <w:i w:val="0"/>
@@ -11532,7 +11606,7 @@
         </w:rPr>
         <w:t>: Kết quả so sánh thời gian yêu cầu</w:t>
       </w:r>
-      <w:bookmarkEnd w:id="16"/>
+      <w:bookmarkEnd w:id="17"/>
     </w:p>
     <w:p>
       <w:pPr>
@@ -11541,23 +11615,21 @@
           <w:highlight w:val="white"/>
         </w:rPr>
       </w:pPr>
-      <w:bookmarkStart w:id="17" w:name="_Toc444540509"/>
-      <w:bookmarkStart w:id="18" w:name="_Toc444540507"/>
+      <w:bookmarkStart w:id="18" w:name="_Toc444540509"/>
+      <w:bookmarkStart w:id="19" w:name="_Toc444540507"/>
       <w:r>
         <w:rPr>
           <w:highlight w:val="white"/>
         </w:rPr>
         <w:t>I.2.4</w:t>
       </w:r>
-      <w:bookmarkStart w:id="19" w:name="_GoBack"/>
+      <w:r>
+        <w:rPr>
+          <w:highlight w:val="white"/>
+        </w:rPr>
+        <w:t>. Ứng dụng</w:t>
+      </w:r>
       <w:bookmarkEnd w:id="19"/>
-      <w:r>
-        <w:rPr>
-          <w:highlight w:val="white"/>
-        </w:rPr>
-        <w:t>. Ứng dụng</w:t>
-      </w:r>
-      <w:bookmarkEnd w:id="18"/>
       <w:r>
         <w:rPr>
           <w:highlight w:val="white"/>
@@ -11669,7 +11741,7 @@
         </w:rPr>
         <w:t xml:space="preserve"> framework</w:t>
       </w:r>
-      <w:bookmarkEnd w:id="17"/>
+      <w:bookmarkEnd w:id="18"/>
     </w:p>
     <w:p>
       <w:pPr>
@@ -11864,7 +11936,7 @@
           <w:lang w:val="vi-VN"/>
         </w:rPr>
       </w:pPr>
-      <w:bookmarkStart w:id="22" w:name="_Toc444540522"/>
+      <w:bookmarkStart w:id="22" w:name="_Toc444714876"/>
       <w:r>
         <w:rPr>
           <w:i w:val="0"/>
@@ -12046,7 +12118,7 @@
           <w:sz w:val="26"/>
         </w:rPr>
       </w:pPr>
-      <w:bookmarkStart w:id="23" w:name="_Toc444540523"/>
+      <w:bookmarkStart w:id="23" w:name="_Toc444714877"/>
       <w:r>
         <w:rPr>
           <w:i w:val="0"/>
@@ -13886,7 +13958,7 @@
           <w:szCs w:val="26"/>
         </w:rPr>
       </w:pPr>
-      <w:bookmarkStart w:id="26" w:name="_Toc444540524"/>
+      <w:bookmarkStart w:id="26" w:name="_Toc444714878"/>
       <w:r>
         <w:rPr>
           <w:i w:val="0"/>
@@ -14440,7 +14512,7 @@
           <w:szCs w:val="26"/>
         </w:rPr>
       </w:pPr>
-      <w:bookmarkStart w:id="27" w:name="_Toc444540525"/>
+      <w:bookmarkStart w:id="27" w:name="_Toc444714879"/>
       <w:r>
         <w:rPr>
           <w:i w:val="0"/>
@@ -14528,7 +14600,7 @@
           <w:szCs w:val="26"/>
         </w:rPr>
       </w:pPr>
-      <w:bookmarkStart w:id="28" w:name="_Toc444540526"/>
+      <w:bookmarkStart w:id="28" w:name="_Toc444714880"/>
       <w:r>
         <w:rPr>
           <w:noProof/>
@@ -15228,7 +15300,7 @@
           <w:szCs w:val="26"/>
         </w:rPr>
       </w:pPr>
-      <w:bookmarkStart w:id="30" w:name="_Toc444540527"/>
+      <w:bookmarkStart w:id="30" w:name="_Toc444714881"/>
       <w:r>
         <w:rPr>
           <w:i w:val="0"/>
@@ -15436,7 +15508,7 @@
           <w:szCs w:val="26"/>
         </w:rPr>
       </w:pPr>
-      <w:bookmarkStart w:id="31" w:name="_Toc444540528"/>
+      <w:bookmarkStart w:id="31" w:name="_Toc444714882"/>
       <w:r>
         <w:rPr>
           <w:i w:val="0"/>
@@ -15510,43 +15582,33 @@
       </w:pPr>
       <w:r>
         <w:lastRenderedPageBreak/>
-        <w:t>Hành vi đán</w:t>
-      </w:r>
-      <w:r>
-        <w:t>h</w:t>
-      </w:r>
-      <w:r>
-        <w:t xml:space="preserve"> thức (</w:t>
-      </w:r>
-      <w:r>
-        <w:t xml:space="preserve">WakeBehaviour): Đây là hành vi được thực thi duy nhất một lần sau một khoảng thời gian xác đinh vì thế phương thức action() </w:t>
-      </w:r>
-      <w:r>
-        <w:t xml:space="preserve">và phương </w:t>
-      </w:r>
-      <w:r>
-        <w:t>thức</w:t>
-      </w:r>
-      <w:r>
-        <w:t xml:space="preserve"> done() </w:t>
-      </w:r>
-      <w:r>
-        <w:t xml:space="preserve">đã thực sự được cài đặt vì thế phương thức </w:t>
-      </w:r>
-      <w:r>
-        <w:t xml:space="preserve">handleElapsedTimeout() </w:t>
-      </w:r>
-      <w:r>
-        <w:t>được cài đặt như một lớp con và được thực thi sau một khoảng thời gian</w:t>
-      </w:r>
-      <w:r>
-        <w:t xml:space="preserve"> xác định (dưới dạng ms). Kiểu hành vi này thuộc lớp </w:t>
-      </w:r>
-      <w:r>
-        <w:t>jade</w:t>
-      </w:r>
-      <w:r>
-        <w:t>.core.behaviours.WakerBehaviour.</w:t>
+        <w:t xml:space="preserve">Hành vi </w:t>
+      </w:r>
+      <w:r>
+        <w:t>tổng quát</w:t>
+      </w:r>
+      <w:r>
+        <w:t xml:space="preserve"> (GenericBehaviour): Đây là loại hành vi </w:t>
+      </w:r>
+      <w:r>
+        <w:t>gắn</w:t>
+      </w:r>
+      <w:r>
+        <w:t xml:space="preserve"> trạng thái kích hoạt </w:t>
+      </w:r>
+      <w:r>
+        <w:t xml:space="preserve">hành động </w:t>
+      </w:r>
+      <w:r>
+        <w:t xml:space="preserve">và </w:t>
+      </w:r>
+      <w:r>
+        <w:t xml:space="preserve">thực thi các hành động khác nhau phụ phụ thuộc vào trạng thái của giá trị. Kiểu hành vi tổng quát này sẽ kết thúc khi thỏa mãn một điều kiện nào đó mà chúng ta định nghĩa trong phương thức done(). Các hành động trong phương thức action() sẽ được thực thi phụ thuộc vào giá trị của biến trạng thái. </w:t>
+      </w:r>
+      <w:bookmarkStart w:id="32" w:name="_GoBack"/>
+      <w:bookmarkEnd w:id="32"/>
+      <w:r>
+        <w:t>Hình 11 là ví dụ minh họa về kiểu hành vi tổng quát.</w:t>
       </w:r>
     </w:p>
     <w:p>
@@ -15555,10 +15617,133 @@
         <w:jc w:val="both"/>
       </w:pPr>
       <w:r>
-        <w:t>Ví dụ về kiểu hành đánh thức được mô</w:t>
-      </w:r>
-      <w:r>
-        <w:t xml:space="preserve"> tả ở hình 3</w:t>
+        <w:rPr>
+          <w:noProof/>
+        </w:rPr>
+        <w:drawing>
+          <wp:inline distT="0" distB="0" distL="0" distR="0">
+            <wp:extent cx="5759450" cy="3463027"/>
+            <wp:effectExtent l="0" t="0" r="0" b="4445"/>
+            <wp:docPr id="126" name="Picture 126" descr="C:\hunglv\Demo\Student\VDHD\Image_20160303\Demo4_GenericBehavior.png"/>
+            <wp:cNvGraphicFramePr>
+              <a:graphicFrameLocks xmlns:a="http://schemas.openxmlformats.org/drawingml/2006/main" noChangeAspect="1"/>
+            </wp:cNvGraphicFramePr>
+            <a:graphic xmlns:a="http://schemas.openxmlformats.org/drawingml/2006/main">
+              <a:graphicData uri="http://schemas.openxmlformats.org/drawingml/2006/picture">
+                <pic:pic xmlns:pic="http://schemas.openxmlformats.org/drawingml/2006/picture">
+                  <pic:nvPicPr>
+                    <pic:cNvPr id="0" name="Picture 1" descr="C:\hunglv\Demo\Student\VDHD\Image_20160303\Demo4_GenericBehavior.png"/>
+                    <pic:cNvPicPr>
+                      <a:picLocks noChangeAspect="1" noChangeArrowheads="1"/>
+                    </pic:cNvPicPr>
+                  </pic:nvPicPr>
+                  <pic:blipFill>
+                    <a:blip r:embed="rId16">
+                      <a:extLst>
+                        <a:ext uri="{28A0092B-C50C-407E-A947-70E740481C1C}">
+                          <a14:useLocalDpi xmlns:a14="http://schemas.microsoft.com/office/drawing/2010/main" val="0"/>
+                        </a:ext>
+                      </a:extLst>
+                    </a:blip>
+                    <a:srcRect/>
+                    <a:stretch>
+                      <a:fillRect/>
+                    </a:stretch>
+                  </pic:blipFill>
+                  <pic:spPr bwMode="auto">
+                    <a:xfrm>
+                      <a:off x="0" y="0"/>
+                      <a:ext cx="5759450" cy="3463027"/>
+                    </a:xfrm>
+                    <a:prstGeom prst="rect">
+                      <a:avLst/>
+                    </a:prstGeom>
+                    <a:noFill/>
+                    <a:ln>
+                      <a:noFill/>
+                    </a:ln>
+                  </pic:spPr>
+                </pic:pic>
+              </a:graphicData>
+            </a:graphic>
+          </wp:inline>
+        </w:drawing>
+      </w:r>
+    </w:p>
+    <w:p>
+      <w:pPr>
+        <w:pStyle w:val="Caption"/>
+        <w:jc w:val="center"/>
+        <w:rPr>
+          <w:i w:val="0"/>
+          <w:color w:val="000000" w:themeColor="text1"/>
+          <w:sz w:val="26"/>
+          <w:szCs w:val="26"/>
+        </w:rPr>
+      </w:pPr>
+      <w:r>
+        <w:rPr>
+          <w:i w:val="0"/>
+          <w:color w:val="000000" w:themeColor="text1"/>
+          <w:sz w:val="26"/>
+          <w:szCs w:val="26"/>
+        </w:rPr>
+        <w:t xml:space="preserve">Hình </w:t>
+      </w:r>
+      <w:r>
+        <w:rPr>
+          <w:i w:val="0"/>
+          <w:color w:val="000000" w:themeColor="text1"/>
+          <w:sz w:val="26"/>
+          <w:szCs w:val="26"/>
+        </w:rPr>
+        <w:fldChar w:fldCharType="begin"/>
+      </w:r>
+      <w:r>
+        <w:rPr>
+          <w:i w:val="0"/>
+          <w:color w:val="000000" w:themeColor="text1"/>
+          <w:sz w:val="26"/>
+          <w:szCs w:val="26"/>
+        </w:rPr>
+        <w:instrText xml:space="preserve"> SEQ Hình \* ARABIC </w:instrText>
+      </w:r>
+      <w:r>
+        <w:rPr>
+          <w:i w:val="0"/>
+          <w:color w:val="000000" w:themeColor="text1"/>
+          <w:sz w:val="26"/>
+          <w:szCs w:val="26"/>
+        </w:rPr>
+        <w:fldChar w:fldCharType="separate"/>
+      </w:r>
+      <w:r>
+        <w:rPr>
+          <w:i w:val="0"/>
+          <w:noProof/>
+          <w:color w:val="000000" w:themeColor="text1"/>
+          <w:sz w:val="26"/>
+          <w:szCs w:val="26"/>
+        </w:rPr>
+        <w:t>11</w:t>
+      </w:r>
+      <w:r>
+        <w:rPr>
+          <w:i w:val="0"/>
+          <w:color w:val="000000" w:themeColor="text1"/>
+          <w:sz w:val="26"/>
+          <w:szCs w:val="26"/>
+        </w:rPr>
+        <w:fldChar w:fldCharType="end"/>
+      </w:r>
+      <w:r>
+        <w:rPr>
+          <w:i w:val="0"/>
+          <w:color w:val="000000" w:themeColor="text1"/>
+          <w:sz w:val="26"/>
+          <w:szCs w:val="26"/>
+        </w:rPr>
+        <w:t>: Ví dụ về kiểu hành vi tổng quát</w:t>
       </w:r>
     </w:p>
     <w:p>
@@ -15567,9 +15752,67 @@
         <w:jc w:val="both"/>
       </w:pPr>
       <w:r>
+        <w:t>Hành vi đán</w:t>
+      </w:r>
+      <w:r>
+        <w:t>h</w:t>
+      </w:r>
+      <w:r>
+        <w:t xml:space="preserve"> thức (</w:t>
+      </w:r>
+      <w:r>
+        <w:t xml:space="preserve">WakeBehaviour): Đây là hành vi được thực thi duy nhất một lần sau một khoảng thời gian xác đinh vì thế phương thức action() </w:t>
+      </w:r>
+      <w:r>
+        <w:t xml:space="preserve">và phương </w:t>
+      </w:r>
+      <w:r>
+        <w:t>thức</w:t>
+      </w:r>
+      <w:r>
+        <w:t xml:space="preserve"> done() </w:t>
+      </w:r>
+      <w:r>
+        <w:t xml:space="preserve">đã thực sự được cài đặt vì thế phương thức </w:t>
+      </w:r>
+      <w:r>
+        <w:t xml:space="preserve">handleElapsedTimeout() </w:t>
+      </w:r>
+      <w:r>
+        <w:t>được cài đặt như một lớp con và được thực thi sau một khoảng thời gian</w:t>
+      </w:r>
+      <w:r>
+        <w:t xml:space="preserve"> xác định (dưới dạng ms). Kiểu hành vi này thuộc lớp </w:t>
+      </w:r>
+      <w:r>
+        <w:t>jade</w:t>
+      </w:r>
+      <w:r>
+        <w:t>.core.behaviours.WakerBehaviour.</w:t>
+      </w:r>
+    </w:p>
+    <w:p>
+      <w:pPr>
+        <w:spacing w:before="120" w:after="120" w:line="312" w:lineRule="auto"/>
+        <w:jc w:val="both"/>
+      </w:pPr>
+      <w:r>
+        <w:t>Ví dụ về kiểu hành đánh thức được mô</w:t>
+      </w:r>
+      <w:r>
+        <w:t xml:space="preserve"> tả ở hình 3</w:t>
+      </w:r>
+    </w:p>
+    <w:p>
+      <w:pPr>
+        <w:spacing w:before="120" w:after="120" w:line="312" w:lineRule="auto"/>
+        <w:jc w:val="both"/>
+      </w:pPr>
+      <w:r>
         <w:rPr>
           <w:noProof/>
         </w:rPr>
+        <w:lastRenderedPageBreak/>
         <w:drawing>
           <wp:inline distT="0" distB="0" distL="0" distR="0" wp14:anchorId="696EC231" wp14:editId="591CB18F">
             <wp:extent cx="5759450" cy="3448050"/>
@@ -15586,7 +15829,7 @@
                     <pic:cNvPicPr/>
                   </pic:nvPicPr>
                   <pic:blipFill>
-                    <a:blip r:embed="rId16">
+                    <a:blip r:embed="rId17">
                       <a:extLst>
                         <a:ext uri="{28A0092B-C50C-407E-A947-70E740481C1C}">
                           <a14:useLocalDpi xmlns:a14="http://schemas.microsoft.com/office/drawing/2010/main" val="0"/>
@@ -15624,7 +15867,7 @@
           <w:szCs w:val="26"/>
         </w:rPr>
       </w:pPr>
-      <w:bookmarkStart w:id="32" w:name="_Toc444540529"/>
+      <w:bookmarkStart w:id="33" w:name="_Toc444714883"/>
       <w:r>
         <w:rPr>
           <w:i w:val="0"/>
@@ -15669,7 +15912,7 @@
           <w:sz w:val="26"/>
           <w:szCs w:val="26"/>
         </w:rPr>
-        <w:t>11</w:t>
+        <w:t>12</w:t>
       </w:r>
       <w:r>
         <w:rPr>
@@ -15689,7 +15932,7 @@
         </w:rPr>
         <w:t>: Ví dụ về kiểu hành vi đánh thức</w:t>
       </w:r>
-      <w:bookmarkEnd w:id="32"/>
+      <w:bookmarkEnd w:id="33"/>
     </w:p>
     <w:p>
       <w:pPr>
@@ -15739,7 +15982,6 @@
         <w:rPr>
           <w:noProof/>
         </w:rPr>
-        <w:lastRenderedPageBreak/>
         <w:drawing>
           <wp:inline distT="0" distB="0" distL="0" distR="0" wp14:anchorId="3CD49A09" wp14:editId="43261201">
             <wp:extent cx="5759450" cy="3341370"/>
@@ -15756,7 +15998,7 @@
                     <pic:cNvPicPr/>
                   </pic:nvPicPr>
                   <pic:blipFill>
-                    <a:blip r:embed="rId17">
+                    <a:blip r:embed="rId18">
                       <a:extLst>
                         <a:ext uri="{28A0092B-C50C-407E-A947-70E740481C1C}">
                           <a14:useLocalDpi xmlns:a14="http://schemas.microsoft.com/office/drawing/2010/main" val="0"/>
@@ -15794,7 +16036,7 @@
           <w:szCs w:val="26"/>
         </w:rPr>
       </w:pPr>
-      <w:bookmarkStart w:id="33" w:name="_Toc444540530"/>
+      <w:bookmarkStart w:id="34" w:name="_Toc444714884"/>
       <w:r>
         <w:rPr>
           <w:i w:val="0"/>
@@ -15802,6 +16044,7 @@
           <w:sz w:val="26"/>
           <w:szCs w:val="26"/>
         </w:rPr>
+        <w:lastRenderedPageBreak/>
         <w:t xml:space="preserve">Hình </w:t>
       </w:r>
       <w:r>
@@ -15839,7 +16082,7 @@
           <w:sz w:val="26"/>
           <w:szCs w:val="26"/>
         </w:rPr>
-        <w:t>12</w:t>
+        <w:t>13</w:t>
       </w:r>
       <w:r>
         <w:rPr>
@@ -15859,17 +16102,17 @@
         </w:rPr>
         <w:t>: Ví dụ về kiểu hành vi thực hiện có chu kì</w:t>
       </w:r>
-      <w:bookmarkEnd w:id="33"/>
+      <w:bookmarkEnd w:id="34"/>
     </w:p>
     <w:p>
       <w:pPr>
         <w:pStyle w:val="Heading3"/>
       </w:pPr>
-      <w:bookmarkStart w:id="34" w:name="_Toc444540515"/>
+      <w:bookmarkStart w:id="35" w:name="_Toc444540515"/>
       <w:r>
         <w:t>I.4. Dịch vụ trang vàng (Yellow page service) trong JADE</w:t>
       </w:r>
-      <w:bookmarkEnd w:id="34"/>
+      <w:bookmarkEnd w:id="35"/>
     </w:p>
     <w:p>
       <w:pPr>
@@ -17225,7 +17468,7 @@
           <w:szCs w:val="26"/>
         </w:rPr>
       </w:pPr>
-      <w:bookmarkStart w:id="35" w:name="_Toc444540531"/>
+      <w:bookmarkStart w:id="36" w:name="_Toc444714885"/>
       <w:r>
         <w:rPr>
           <w:i w:val="0"/>
@@ -17270,7 +17513,7 @@
           <w:sz w:val="26"/>
           <w:szCs w:val="26"/>
         </w:rPr>
-        <w:t>13</w:t>
+        <w:t>14</w:t>
       </w:r>
       <w:r>
         <w:rPr>
@@ -17290,7 +17533,7 @@
         </w:rPr>
         <w:t>: Dịch vụ trang vàng</w:t>
       </w:r>
-      <w:bookmarkEnd w:id="35"/>
+      <w:bookmarkEnd w:id="36"/>
     </w:p>
     <w:p>
       <w:pPr>
@@ -17298,84 +17541,84 @@
         <w:jc w:val="both"/>
       </w:pPr>
       <w:r>
-        <w:t xml:space="preserve">Một dịch vụ trang vàng cho phép các tác tử công bố mô tả của một hay nhiều dịch vụ mà chúng cung cấp để các tác tử khác có thể dễ dàng tìm kiếm và sử dụng chúng. Hình 9, mô tả một cái nhìn khái quát về dịch vụ trang vàng, các tác tử 1, tác tử 2, tác tử 3 là </w:t>
+        <w:t xml:space="preserve">Một dịch vụ trang vàng cho phép các tác tử công bố mô tả của một hay nhiều dịch vụ mà chúng cung cấp để các tác tử khác có thể dễ dàng tìm kiếm và sử dụng chúng. Hình 9, mô tả một cái nhìn khái quát về dịch vụ trang vàng, các tác tử 1, tác tử 2, tác tử 3 là những tác tử cung cấp dịch vụ, chúng sẽ công bố dịch vụ mà chúng cung cấp lên dịch vụ trang vàng, các tác tử 4, tác tử 5, tác tử 6 là những tác tử cần sử dụng dịch vụ, chúng sẽ tìm kiếm trên trang dịch vụ trang vàng loại dịch vụ mà chúng cần để sử dụng. Mọi tác tử có thể vừa tìm kiếm các dịch vụ và vừa có thể sử dụng các dịch vụ. Đăng ký, hủy đăng ký, thay đổi và tìm kiếm các dịch vụ có thể được thực hiện bất cứ lúc nào trong suốt thời gian sống của tác tử. Dịch vụ trang vàng trong JADE, phù hợp với đặc tả quản lí tác tử FIPA (FIPA Agent Management), được cung cấp bởi một tác tử đặc biệt gọi là DF (Directory Facilitator). </w:t>
+      </w:r>
+      <w:r>
+        <w:t xml:space="preserve">Mỗi nền tảng tuân thủ chuẩn </w:t>
+      </w:r>
+      <w:r>
+        <w:t xml:space="preserve">FIPA </w:t>
+      </w:r>
+      <w:r>
+        <w:t xml:space="preserve">nên chưa một tác tử </w:t>
+      </w:r>
+      <w:r>
+        <w:t>DF mặc định (</w:t>
+      </w:r>
+      <w:r>
+        <w:t>tên gọi là “df @ &lt;platform-name&gt;”</w:t>
+      </w:r>
+      <w:r>
+        <w:t xml:space="preserve">). </w:t>
+      </w:r>
+      <w:r>
+        <w:t>Các t</w:t>
+      </w:r>
+      <w:r>
+        <w:t xml:space="preserve">ác tử DF khác có thể được triển khai nếu cần thiết và một số tác tử DF (bao gồm cả các mặc định) có thể liên </w:t>
+      </w:r>
+      <w:r>
+        <w:t>lại với nhau để cung cấp một danh mục dịch vụ trang vàng phân tán.</w:t>
+      </w:r>
+    </w:p>
+    <w:p>
+      <w:pPr>
+        <w:pStyle w:val="Heading4"/>
+      </w:pPr>
+      <w:r>
+        <w:t>I.4.2</w:t>
+      </w:r>
+      <w:r>
+        <w:t>.</w:t>
+      </w:r>
+      <w:r>
+        <w:t xml:space="preserve"> Tương tác với tác tử DF</w:t>
+      </w:r>
+    </w:p>
+    <w:p>
+      <w:r>
+        <w:t>Vì</w:t>
+      </w:r>
+      <w:r>
+        <w:t xml:space="preserve"> DF là mộ</w:t>
+      </w:r>
+      <w:r>
+        <w:t>t tác tử</w:t>
+      </w:r>
+      <w:r>
+        <w:t xml:space="preserve">, nó có thể tương tác </w:t>
+      </w:r>
+      <w:r>
+        <w:t xml:space="preserve">như </w:t>
+      </w:r>
+      <w:r>
+        <w:t>với bất kỳ</w:t>
+      </w:r>
+      <w:r>
+        <w:t xml:space="preserve"> tác tử</w:t>
+      </w:r>
+      <w:r>
+        <w:t xml:space="preserve"> nào khác bằng cách trao đổ</w:t>
+      </w:r>
+      <w:r>
+        <w:t>i các tin nhắn</w:t>
+      </w:r>
+      <w:r>
+        <w:t xml:space="preserve"> ACL sử dụng một ngôn ngữ nội dung thích hợp (ví dụ như ngôn ngữ </w:t>
       </w:r>
       <w:r>
         <w:lastRenderedPageBreak/>
-        <w:t xml:space="preserve">những tác tử cung cấp dịch vụ, chúng sẽ công bố dịch vụ mà chúng cung cấp lên dịch vụ trang vàng, các tác tử 4, tác tử 5, tác tử 6 là những tác tử cần sử dụng dịch vụ, chúng sẽ tìm kiếm trên trang dịch vụ trang vàng loại dịch vụ mà chúng cần để sử dụng. Mọi tác tử có thể vừa tìm kiếm các dịch vụ và vừa có thể sử dụng các dịch vụ. Đăng ký, hủy đăng ký, thay đổi và tìm kiếm các dịch vụ có thể được thực hiện bất cứ lúc nào trong suốt thời gian sống của tác tử. Dịch vụ trang vàng trong JADE, phù hợp với đặc tả quản lí tác tử FIPA (FIPA Agent Management), được cung cấp bởi một tác tử đặc biệt gọi là DF (Directory Facilitator). </w:t>
-      </w:r>
-      <w:r>
-        <w:t xml:space="preserve">Mỗi nền tảng tuân thủ chuẩn </w:t>
-      </w:r>
-      <w:r>
-        <w:t xml:space="preserve">FIPA </w:t>
-      </w:r>
-      <w:r>
-        <w:t xml:space="preserve">nên chưa một tác tử </w:t>
-      </w:r>
-      <w:r>
-        <w:t>DF mặc định (</w:t>
-      </w:r>
-      <w:r>
-        <w:t>tên gọi là “df @ &lt;platform-name&gt;”</w:t>
-      </w:r>
-      <w:r>
-        <w:t xml:space="preserve">). </w:t>
-      </w:r>
-      <w:r>
-        <w:t>Các t</w:t>
-      </w:r>
-      <w:r>
-        <w:t xml:space="preserve">ác tử DF khác có thể được triển khai nếu cần thiết và một số tác tử DF (bao gồm cả các mặc định) có thể liên </w:t>
-      </w:r>
-      <w:r>
-        <w:t>lại với nhau để cung cấp một danh mục dịch vụ trang vàng phân tán.</w:t>
-      </w:r>
-    </w:p>
-    <w:p>
-      <w:pPr>
-        <w:pStyle w:val="Heading4"/>
-      </w:pPr>
-      <w:r>
-        <w:t>I.4.2</w:t>
-      </w:r>
-      <w:r>
-        <w:t>.</w:t>
-      </w:r>
-      <w:r>
-        <w:t xml:space="preserve"> Tương tác với tác tử DF</w:t>
-      </w:r>
-    </w:p>
-    <w:p>
-      <w:r>
-        <w:t>Vì</w:t>
-      </w:r>
-      <w:r>
-        <w:t xml:space="preserve"> DF là mộ</w:t>
-      </w:r>
-      <w:r>
-        <w:t>t tác tử</w:t>
-      </w:r>
-      <w:r>
-        <w:t xml:space="preserve">, nó có thể tương tác </w:t>
-      </w:r>
-      <w:r>
-        <w:t xml:space="preserve">như </w:t>
-      </w:r>
-      <w:r>
-        <w:t>với bất kỳ</w:t>
-      </w:r>
-      <w:r>
-        <w:t xml:space="preserve"> tác tử</w:t>
-      </w:r>
-      <w:r>
-        <w:t xml:space="preserve"> nào khác bằng cách trao đổ</w:t>
-      </w:r>
-      <w:r>
-        <w:t>i các tin nhắn</w:t>
-      </w:r>
-      <w:r>
-        <w:t xml:space="preserve"> ACL sử dụng một ngôn ngữ nội dung thích hợp (ví dụ như ngôn ngữ SL0)</w:t>
+        <w:t>SL0)</w:t>
       </w:r>
       <w:r>
         <w:t xml:space="preserve"> </w:t>
@@ -17671,13 +17914,6 @@
           <w:color w:val="auto"/>
         </w:rPr>
         <w:br/>
-      </w:r>
-      <w:r>
-        <w:rPr>
-          <w:rFonts w:ascii="Courier" w:eastAsiaTheme="minorHAnsi" w:hAnsi="Courier" w:cs="Courier"/>
-          <w:color w:val="auto"/>
-        </w:rPr>
-        <w:lastRenderedPageBreak/>
         <w:t>catch (FIPAException fe) {</w:t>
       </w:r>
       <w:r>
@@ -17834,6 +18070,7 @@
         <w:rPr>
           <w:b/>
         </w:rPr>
+        <w:lastRenderedPageBreak/>
         <w:t>Tìm kiếm dịch vụ</w:t>
       </w:r>
       <w:r>
@@ -18075,20 +18312,13 @@
           <w:sz w:val="24"/>
         </w:rPr>
         <w:br/>
+        <w:t>} );</w:t>
       </w:r>
       <w:r>
         <w:rPr>
           <w:rFonts w:ascii="Courier New" w:hAnsi="Courier New" w:cs="Courier New"/>
           <w:sz w:val="24"/>
         </w:rPr>
-        <w:lastRenderedPageBreak/>
-        <w:t>} );</w:t>
-      </w:r>
-      <w:r>
-        <w:rPr>
-          <w:rFonts w:ascii="Courier New" w:hAnsi="Courier New" w:cs="Courier New"/>
-          <w:sz w:val="24"/>
-        </w:rPr>
         <w:br/>
       </w:r>
       <w:r>
@@ -18111,11 +18341,11 @@
       <w:pPr>
         <w:pStyle w:val="Heading1"/>
       </w:pPr>
-      <w:bookmarkStart w:id="36" w:name="_Toc444540516"/>
+      <w:bookmarkStart w:id="37" w:name="_Toc444540516"/>
       <w:r>
         <w:t>CHƯƠNG 2: PHÂN TÍCH THIẾT KẾ PHẦN MỀM</w:t>
       </w:r>
-      <w:bookmarkEnd w:id="36"/>
+      <w:bookmarkEnd w:id="37"/>
     </w:p>
     <w:p>
       <w:pPr>
@@ -18129,20 +18359,20 @@
       <w:pPr>
         <w:pStyle w:val="Heading1"/>
       </w:pPr>
-      <w:bookmarkStart w:id="37" w:name="_Toc444540517"/>
+      <w:bookmarkStart w:id="38" w:name="_Toc444540517"/>
       <w:r>
         <w:lastRenderedPageBreak/>
         <w:t>CHƯƠNG III: CÀI ĐẶT VÀ TRIỂN KHAI</w:t>
       </w:r>
-      <w:bookmarkEnd w:id="37"/>
+      <w:bookmarkEnd w:id="38"/>
     </w:p>
     <w:p>
       <w:pPr>
         <w:pStyle w:val="Heading2"/>
       </w:pPr>
-      <w:bookmarkStart w:id="38" w:name="h.kfcsl61kidps" w:colFirst="0" w:colLast="0"/>
-      <w:bookmarkStart w:id="39" w:name="_Toc444540518"/>
-      <w:bookmarkEnd w:id="38"/>
+      <w:bookmarkStart w:id="39" w:name="h.kfcsl61kidps" w:colFirst="0" w:colLast="0"/>
+      <w:bookmarkStart w:id="40" w:name="_Toc444540518"/>
+      <w:bookmarkEnd w:id="39"/>
       <w:r>
         <w:t xml:space="preserve">III.1 </w:t>
       </w:r>
@@ -18153,7 +18383,7 @@
       <w:r>
         <w:t xml:space="preserve"> JADE</w:t>
       </w:r>
-      <w:bookmarkEnd w:id="39"/>
+      <w:bookmarkEnd w:id="40"/>
     </w:p>
     <w:p>
       <w:pPr>
@@ -18162,7 +18392,7 @@
       <w:r>
         <w:t xml:space="preserve">Trước tiên, chúng ta tải framework JADE tại trang chủ sau: </w:t>
       </w:r>
-      <w:hyperlink r:id="rId18">
+      <w:hyperlink r:id="rId19">
         <w:r>
           <w:rPr>
             <w:color w:val="0563C1"/>
@@ -18199,7 +18429,7 @@
                     <pic:cNvPicPr/>
                   </pic:nvPicPr>
                   <pic:blipFill>
-                    <a:blip r:embed="rId19">
+                    <a:blip r:embed="rId20">
                       <a:extLst>
                         <a:ext uri="{28A0092B-C50C-407E-A947-70E740481C1C}">
                           <a14:useLocalDpi xmlns:a14="http://schemas.microsoft.com/office/drawing/2010/main" val="0"/>
@@ -18233,8 +18463,8 @@
           <w:i/>
         </w:rPr>
       </w:pPr>
-      <w:bookmarkStart w:id="40" w:name="_Toc443879612"/>
-      <w:bookmarkStart w:id="41" w:name="_Toc444540532"/>
+      <w:bookmarkStart w:id="41" w:name="_Toc443879612"/>
+      <w:bookmarkStart w:id="42" w:name="_Toc444714886"/>
       <w:r>
         <w:t xml:space="preserve">Hình </w:t>
       </w:r>
@@ -18251,7 +18481,7 @@
         <w:rPr>
           <w:noProof/>
         </w:rPr>
-        <w:t>14</w:t>
+        <w:t>15</w:t>
       </w:r>
       <w:r>
         <w:rPr>
@@ -18262,8 +18492,8 @@
       <w:r>
         <w:t>: Mô tả cách thêm các thư viện JADE để cấu hình một project</w:t>
       </w:r>
-      <w:bookmarkEnd w:id="40"/>
       <w:bookmarkEnd w:id="41"/>
+      <w:bookmarkEnd w:id="42"/>
     </w:p>
     <w:p>
       <w:pPr>
@@ -18377,7 +18607,7 @@
                     <pic:cNvPicPr/>
                   </pic:nvPicPr>
                   <pic:blipFill>
-                    <a:blip r:embed="rId19">
+                    <a:blip r:embed="rId20">
                       <a:extLst>
                         <a:ext uri="{28A0092B-C50C-407E-A947-70E740481C1C}">
                           <a14:useLocalDpi xmlns:a14="http://schemas.microsoft.com/office/drawing/2010/main" val="0"/>
@@ -18411,8 +18641,8 @@
           <w:i/>
         </w:rPr>
       </w:pPr>
-      <w:bookmarkStart w:id="42" w:name="_Toc443879613"/>
-      <w:bookmarkStart w:id="43" w:name="_Toc444540533"/>
+      <w:bookmarkStart w:id="43" w:name="_Toc443879613"/>
+      <w:bookmarkStart w:id="44" w:name="_Toc444714887"/>
       <w:r>
         <w:t xml:space="preserve">Hình </w:t>
       </w:r>
@@ -18429,7 +18659,7 @@
         <w:rPr>
           <w:noProof/>
         </w:rPr>
-        <w:t>15</w:t>
+        <w:t>16</w:t>
       </w:r>
       <w:r>
         <w:rPr>
@@ -18440,8 +18670,8 @@
       <w:r>
         <w:t>: Mô tả cách cấu hình các tham số trong JADE để chạy một chương trình</w:t>
       </w:r>
-      <w:bookmarkEnd w:id="42"/>
       <w:bookmarkEnd w:id="43"/>
+      <w:bookmarkEnd w:id="44"/>
     </w:p>
     <w:p>
       <w:pPr>
@@ -18466,7 +18696,7 @@
       <w:r>
         <w:t xml:space="preserve">getName(): xxxxxx@IP:port/JADE (VD: </w:t>
       </w:r>
-      <w:hyperlink r:id="rId20">
+      <w:hyperlink r:id="rId21">
         <w:r>
           <w:rPr>
             <w:color w:val="0563C1"/>
@@ -18544,12 +18774,12 @@
       <w:pPr>
         <w:pStyle w:val="Heading1"/>
       </w:pPr>
-      <w:bookmarkStart w:id="44" w:name="_Toc444540519"/>
+      <w:bookmarkStart w:id="45" w:name="_Toc444540519"/>
       <w:r>
         <w:lastRenderedPageBreak/>
         <w:t>CHƯƠNG 4: KẾT LUẬN</w:t>
       </w:r>
-      <w:bookmarkEnd w:id="44"/>
+      <w:bookmarkEnd w:id="45"/>
     </w:p>
     <w:p>
       <w:pPr>
@@ -18678,7 +18908,7 @@
       <w:pPr>
         <w:jc w:val="both"/>
       </w:pPr>
-      <w:hyperlink r:id="rId21">
+      <w:hyperlink r:id="rId22">
         <w:r>
           <w:rPr>
             <w:color w:val="0563C1"/>
@@ -18687,7 +18917,7 @@
           <w:t>https://www.youtube.com/watch?v=VHt9A9Jn1Jk&amp;list=PL6_53ptjaqs4zs-xSK7SwabqC-CjubpIV</w:t>
         </w:r>
       </w:hyperlink>
-      <w:hyperlink r:id="rId22"/>
+      <w:hyperlink r:id="rId23"/>
     </w:p>
     <w:p>
       <w:pPr>
@@ -18865,7 +19095,7 @@
       </w:r>
     </w:p>
     <w:sectPr>
-      <w:headerReference w:type="default" r:id="rId23"/>
+      <w:headerReference w:type="default" r:id="rId24"/>
       <w:pgSz w:w="11909" w:h="16834"/>
       <w:pgMar w:top="1138" w:right="1138" w:bottom="1138" w:left="1701" w:header="720" w:footer="720" w:gutter="0"/>
       <w:pgNumType w:start="1"/>
@@ -18934,7 +19164,7 @@
           <w:rPr>
             <w:noProof/>
           </w:rPr>
-          <w:t>18</w:t>
+          <w:t>25</w:t>
         </w:r>
         <w:r>
           <w:rPr>
@@ -22201,7 +22431,7 @@
 </file>
 
 <file path=customXml/itemProps1.xml><?xml version="1.0" encoding="utf-8"?>
-<ds:datastoreItem xmlns:ds="http://schemas.openxmlformats.org/officeDocument/2006/customXml" ds:itemID="{D7CC2977-1F69-48ED-B2C3-DFFB60ADBA94}">
+<ds:datastoreItem xmlns:ds="http://schemas.openxmlformats.org/officeDocument/2006/customXml" ds:itemID="{743A57BA-F5B5-493D-85B6-2442907EA5C1}">
   <ds:schemaRefs>
     <ds:schemaRef ds:uri="http://schemas.openxmlformats.org/officeDocument/2006/bibliography"/>
   </ds:schemaRefs>

</xml_diff>

<commit_message>
Update source code của chương trình DEMO
- Đổi tên project
- Xóa code thừa
- Fix 1 bug nhỏ
</commit_message>
<xml_diff>
--- a/Group7_MultiAgentSystem.docx
+++ b/Group7_MultiAgentSystem.docx
@@ -4510,7 +4510,7 @@
         <mc:AlternateContent>
           <mc:Choice Requires="wpg">
             <w:drawing>
-              <wp:anchor distT="0" distB="0" distL="114300" distR="114300" simplePos="0" relativeHeight="251654144" behindDoc="0" locked="0" layoutInCell="1" allowOverlap="1" wp14:anchorId="6B3FC59B" wp14:editId="088CAA3F">
+              <wp:anchor distT="0" distB="0" distL="114300" distR="114300" simplePos="0" relativeHeight="251635712" behindDoc="0" locked="0" layoutInCell="1" allowOverlap="1" wp14:anchorId="6B3FC59B" wp14:editId="088CAA3F">
                 <wp:simplePos x="0" y="0"/>
                 <wp:positionH relativeFrom="column">
                   <wp:posOffset>729615</wp:posOffset>
@@ -4838,7 +4838,7 @@
           </mc:Choice>
           <mc:Fallback>
             <w:pict>
-              <v:group w14:anchorId="6B3FC59B" id="Group 17" o:spid="_x0000_s1026" style="position:absolute;left:0;text-align:left;margin-left:57.45pt;margin-top:52.35pt;width:345pt;height:149.25pt;z-index:251654144" coordsize="43815,18954" o:gfxdata="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">
+              <v:group w14:anchorId="6B3FC59B" id="Group 17" o:spid="_x0000_s1026" style="position:absolute;left:0;text-align:left;margin-left:57.45pt;margin-top:52.35pt;width:345pt;height:149.25pt;z-index:251635712" coordsize="43815,18954" o:gfxdata="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">
                 <v:rect id="Rectangle 2" o:spid="_x0000_s1027" style="position:absolute;left:14287;top:11715;width:14383;height:7239;visibility:visible;mso-wrap-style:square;v-text-anchor:middle" o:gfxdata="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" fillcolor="white [3201]" strokecolor="black [3213]" strokeweight="1.5pt">
                   <v:textbox>
                     <w:txbxContent>
@@ -5477,7 +5477,7 @@
         <mc:AlternateContent>
           <mc:Choice Requires="wpg">
             <w:drawing>
-              <wp:anchor distT="0" distB="0" distL="114300" distR="114300" simplePos="0" relativeHeight="251700224" behindDoc="0" locked="0" layoutInCell="1" allowOverlap="1" wp14:anchorId="71A5C449" wp14:editId="7F681C7A">
+              <wp:anchor distT="0" distB="0" distL="114300" distR="114300" simplePos="0" relativeHeight="251681792" behindDoc="0" locked="0" layoutInCell="1" allowOverlap="1" wp14:anchorId="71A5C449" wp14:editId="7F681C7A">
                 <wp:simplePos x="0" y="0"/>
                 <wp:positionH relativeFrom="margin">
                   <wp:align>center</wp:align>
@@ -5660,7 +5660,7 @@
           </mc:Choice>
           <mc:Fallback>
             <w:pict>
-              <v:group w14:anchorId="71A5C449" id="Group 63" o:spid="_x0000_s1033" style="position:absolute;margin-left:0;margin-top:16.45pt;width:236.25pt;height:138pt;z-index:251700224;mso-position-horizontal:center;mso-position-horizontal-relative:margin" coordsize="30003,17526" o:gfxdata="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">
+              <v:group w14:anchorId="71A5C449" id="Group 63" o:spid="_x0000_s1033" style="position:absolute;margin-left:0;margin-top:16.45pt;width:236.25pt;height:138pt;z-index:251681792;mso-position-horizontal:center;mso-position-horizontal-relative:margin" coordsize="30003,17526" o:gfxdata="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">
                 <v:oval id="Oval 60" o:spid="_x0000_s1034" style="position:absolute;width:17049;height:10763;visibility:visible;mso-wrap-style:square;v-text-anchor:middle" o:gfxdata="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" fillcolor="white [3201]" strokecolor="black [3213]" strokeweight="1pt">
                   <v:stroke joinstyle="miter"/>
                   <v:textbox>
@@ -5990,7 +5990,7 @@
         <mc:AlternateContent>
           <mc:Choice Requires="wpg">
             <w:drawing>
-              <wp:anchor distT="0" distB="0" distL="114300" distR="114300" simplePos="0" relativeHeight="251703296" behindDoc="0" locked="0" layoutInCell="1" allowOverlap="1" wp14:anchorId="3FC3DE9B" wp14:editId="583FAC23">
+              <wp:anchor distT="0" distB="0" distL="114300" distR="114300" simplePos="0" relativeHeight="251684864" behindDoc="0" locked="0" layoutInCell="1" allowOverlap="1" wp14:anchorId="3FC3DE9B" wp14:editId="583FAC23">
                 <wp:simplePos x="0" y="0"/>
                 <wp:positionH relativeFrom="margin">
                   <wp:align>left</wp:align>
@@ -7858,7 +7858,7 @@
           </mc:Choice>
           <mc:Fallback>
             <w:pict>
-              <v:group w14:anchorId="3FC3DE9B" id="Group 64" o:spid="_x0000_s1037" style="position:absolute;left:0;text-align:left;margin-left:0;margin-top:6.1pt;width:448.2pt;height:385.85pt;z-index:251703296;mso-position-horizontal:left;mso-position-horizontal-relative:margin" coordsize="60064,54076" o:gfxdata="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">
+              <v:group w14:anchorId="3FC3DE9B" id="Group 64" o:spid="_x0000_s1037" style="position:absolute;left:0;text-align:left;margin-left:0;margin-top:6.1pt;width:448.2pt;height:385.85pt;z-index:251684864;mso-position-horizontal:left;mso-position-horizontal-relative:margin" coordsize="60064,54076" o:gfxdata="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">
                 <v:shapetype id="_x0000_t32" coordsize="21600,21600" o:spt="32" o:oned="t" path="m,l21600,21600e" filled="f">
                   <v:path arrowok="t" fillok="f" o:connecttype="none"/>
                   <o:lock v:ext="edit" shapetype="t"/>
@@ -8449,8 +8449,6 @@
         </w:rPr>
         <w:t>[13]</w:t>
       </w:r>
-      <w:bookmarkStart w:id="14" w:name="_GoBack"/>
-      <w:bookmarkEnd w:id="14"/>
     </w:p>
     <w:p>
       <w:pPr>
@@ -8460,7 +8458,7 @@
           <w:szCs w:val="26"/>
         </w:rPr>
       </w:pPr>
-      <w:bookmarkStart w:id="15" w:name="_Toc444964655"/>
+      <w:bookmarkStart w:id="14" w:name="_Toc444964655"/>
       <w:r>
         <w:rPr>
           <w:szCs w:val="26"/>
@@ -8497,7 +8495,7 @@
         </w:rPr>
         <w:t xml:space="preserve"> [6]</w:t>
       </w:r>
-      <w:bookmarkEnd w:id="15"/>
+      <w:bookmarkEnd w:id="14"/>
     </w:p>
     <w:p>
       <w:pPr>
@@ -10836,7 +10834,7 @@
           <w:szCs w:val="26"/>
         </w:rPr>
       </w:pPr>
-      <w:bookmarkStart w:id="16" w:name="_Toc444714868"/>
+      <w:bookmarkStart w:id="15" w:name="_Toc444714868"/>
       <w:r>
         <w:rPr>
           <w:i w:val="0"/>
@@ -10901,7 +10899,7 @@
         </w:rPr>
         <w:t>: Kết quả thực nghiệm đối với các thông số</w:t>
       </w:r>
-      <w:bookmarkEnd w:id="16"/>
+      <w:bookmarkEnd w:id="15"/>
     </w:p>
     <w:p>
       <w:pPr>
@@ -11647,7 +11645,7 @@
           <w:szCs w:val="26"/>
         </w:rPr>
       </w:pPr>
-      <w:bookmarkStart w:id="17" w:name="_Toc444714869"/>
+      <w:bookmarkStart w:id="16" w:name="_Toc444714869"/>
       <w:r>
         <w:rPr>
           <w:i w:val="0"/>
@@ -11721,7 +11719,7 @@
         </w:rPr>
         <w:t>đánh giá trên phương diện khi hoạt động</w:t>
       </w:r>
-      <w:bookmarkEnd w:id="17"/>
+      <w:bookmarkEnd w:id="16"/>
     </w:p>
     <w:p>
       <w:r>
@@ -12358,7 +12356,7 @@
           <w:szCs w:val="26"/>
         </w:rPr>
       </w:pPr>
-      <w:bookmarkStart w:id="18" w:name="_Toc444714870"/>
+      <w:bookmarkStart w:id="17" w:name="_Toc444714870"/>
       <w:r>
         <w:rPr>
           <w:i w:val="0"/>
@@ -12423,7 +12421,7 @@
         </w:rPr>
         <w:t>: Kết quả so sánh thời gian yêu cầu</w:t>
       </w:r>
-      <w:bookmarkEnd w:id="18"/>
+      <w:bookmarkEnd w:id="17"/>
     </w:p>
     <w:p>
       <w:pPr>
@@ -12432,7 +12430,7 @@
           <w:highlight w:val="white"/>
         </w:rPr>
       </w:pPr>
-      <w:bookmarkStart w:id="19" w:name="_Toc444964656"/>
+      <w:bookmarkStart w:id="18" w:name="_Toc444964656"/>
       <w:r>
         <w:rPr>
           <w:highlight w:val="white"/>
@@ -12452,7 +12450,7 @@
         </w:rPr>
         <w:t xml:space="preserve"> của hệ đa tác tử</w:t>
       </w:r>
-      <w:bookmarkEnd w:id="19"/>
+      <w:bookmarkEnd w:id="18"/>
     </w:p>
     <w:p>
       <w:pPr>
@@ -12542,7 +12540,7 @@
           <w:lang w:val="vi-VN"/>
         </w:rPr>
       </w:pPr>
-      <w:bookmarkStart w:id="20" w:name="_Toc444964657"/>
+      <w:bookmarkStart w:id="19" w:name="_Toc444964657"/>
       <w:r>
         <w:rPr>
           <w:color w:val="222222"/>
@@ -12558,7 +12556,7 @@
         </w:rPr>
         <w:t xml:space="preserve"> framework</w:t>
       </w:r>
-      <w:bookmarkEnd w:id="20"/>
+      <w:bookmarkEnd w:id="19"/>
     </w:p>
     <w:p>
       <w:pPr>
@@ -12568,14 +12566,14 @@
           <w:lang w:val="vi-VN"/>
         </w:rPr>
       </w:pPr>
-      <w:bookmarkStart w:id="21" w:name="_Toc444964658"/>
+      <w:bookmarkStart w:id="20" w:name="_Toc444964658"/>
       <w:r>
         <w:rPr>
           <w:lang w:val="vi-VN"/>
         </w:rPr>
         <w:t>I.3.1. Giới thiệu</w:t>
       </w:r>
-      <w:bookmarkEnd w:id="21"/>
+      <w:bookmarkEnd w:id="20"/>
     </w:p>
     <w:p>
       <w:pPr>
@@ -12678,14 +12676,14 @@
           <w:lang w:val="vi-VN"/>
         </w:rPr>
       </w:pPr>
-      <w:bookmarkStart w:id="22" w:name="_Toc444964659"/>
+      <w:bookmarkStart w:id="21" w:name="_Toc444964659"/>
       <w:r>
         <w:rPr>
           <w:lang w:val="vi-VN"/>
         </w:rPr>
         <w:t>I.3.2. Kiến trúc JADE</w:t>
       </w:r>
-      <w:bookmarkEnd w:id="22"/>
+      <w:bookmarkEnd w:id="21"/>
     </w:p>
     <w:p>
       <w:pPr>
@@ -12759,7 +12757,7 @@
           <w:lang w:val="vi-VN"/>
         </w:rPr>
       </w:pPr>
-      <w:bookmarkStart w:id="23" w:name="_Toc444964628"/>
+      <w:bookmarkStart w:id="22" w:name="_Toc444964628"/>
       <w:r>
         <w:rPr>
           <w:i w:val="0"/>
@@ -12824,7 +12822,7 @@
         </w:rPr>
         <w:t>: Mối quan hệ giữa các thành phần kiến trúc chính trong JADE</w:t>
       </w:r>
-      <w:bookmarkEnd w:id="23"/>
+      <w:bookmarkEnd w:id="22"/>
     </w:p>
     <w:p>
       <w:pPr>
@@ -12941,7 +12939,7 @@
           <w:sz w:val="26"/>
         </w:rPr>
       </w:pPr>
-      <w:bookmarkStart w:id="24" w:name="_Toc444964629"/>
+      <w:bookmarkStart w:id="23" w:name="_Toc444964629"/>
       <w:r>
         <w:rPr>
           <w:i w:val="0"/>
@@ -12999,20 +12997,20 @@
         </w:rPr>
         <w:t>: Mô hình UML mô tả mối quan hệ giữa các thành phần kiến trúc chính</w:t>
       </w:r>
+      <w:bookmarkEnd w:id="23"/>
+    </w:p>
+    <w:p>
+      <w:pPr>
+        <w:pStyle w:val="Heading3"/>
+      </w:pPr>
+      <w:bookmarkStart w:id="24" w:name="_Toc444964660"/>
+      <w:r>
+        <w:t>I.3.2</w:t>
+      </w:r>
+      <w:r>
+        <w:t>. Các thành phần JADE</w:t>
+      </w:r>
       <w:bookmarkEnd w:id="24"/>
-    </w:p>
-    <w:p>
-      <w:pPr>
-        <w:pStyle w:val="Heading3"/>
-      </w:pPr>
-      <w:bookmarkStart w:id="25" w:name="_Toc444964660"/>
-      <w:r>
-        <w:t>I.3.2</w:t>
-      </w:r>
-      <w:r>
-        <w:t>. Các thành phần JADE</w:t>
-      </w:r>
-      <w:bookmarkEnd w:id="25"/>
     </w:p>
     <w:p>
       <w:pPr>
@@ -13751,7 +13749,7 @@
       <w:pPr>
         <w:pStyle w:val="Heading3"/>
       </w:pPr>
-      <w:bookmarkStart w:id="26" w:name="_Toc444964661"/>
+      <w:bookmarkStart w:id="25" w:name="_Toc444964661"/>
       <w:r>
         <w:lastRenderedPageBreak/>
         <w:t xml:space="preserve">I.3.2. </w:t>
@@ -13765,7 +13763,7 @@
       <w:r>
         <w:t>ác tử trong JADE</w:t>
       </w:r>
-      <w:bookmarkEnd w:id="26"/>
+      <w:bookmarkEnd w:id="25"/>
     </w:p>
     <w:p>
       <w:pPr>
@@ -13778,7 +13776,7 @@
         <mc:AlternateContent>
           <mc:Choice Requires="wpg">
             <w:drawing>
-              <wp:anchor distT="0" distB="0" distL="114300" distR="114300" simplePos="0" relativeHeight="251692032" behindDoc="1" locked="0" layoutInCell="1" allowOverlap="1" wp14:anchorId="12537595" wp14:editId="26D2A168">
+              <wp:anchor distT="0" distB="0" distL="114300" distR="114300" simplePos="0" relativeHeight="251673600" behindDoc="1" locked="0" layoutInCell="1" allowOverlap="1" wp14:anchorId="12537595" wp14:editId="26D2A168">
                 <wp:simplePos x="0" y="0"/>
                 <wp:positionH relativeFrom="column">
                   <wp:posOffset>148590</wp:posOffset>
@@ -14501,7 +14499,7 @@
           </mc:Choice>
           <mc:Fallback>
             <w:pict>
-              <v:group w14:anchorId="12537595" id="Group 49" o:spid="_x0000_s1097" style="position:absolute;margin-left:11.7pt;margin-top:159.9pt;width:453.75pt;height:213pt;z-index:-251624448" coordsize="57626,27051" o:gfxdata="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">
+              <v:group w14:anchorId="12537595" id="Group 49" o:spid="_x0000_s1097" style="position:absolute;margin-left:11.7pt;margin-top:159.9pt;width:453.75pt;height:213pt;z-index:-251642880" coordsize="57626,27051" o:gfxdata="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">
                 <v:rect id="Rectangle 19" o:spid="_x0000_s1098" style="position:absolute;top:21431;width:48482;height:5620;visibility:visible;mso-wrap-style:square;v-text-anchor:middle" o:gfxdata="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" fillcolor="white [3201]" strokecolor="black [3213]" strokeweight="1pt">
                   <v:textbox>
                     <w:txbxContent>
@@ -14784,7 +14782,7 @@
           <w:szCs w:val="26"/>
         </w:rPr>
       </w:pPr>
-      <w:bookmarkStart w:id="27" w:name="_Toc444964630"/>
+      <w:bookmarkStart w:id="26" w:name="_Toc444964630"/>
       <w:r>
         <w:rPr>
           <w:i w:val="0"/>
@@ -14849,7 +14847,7 @@
         </w:rPr>
         <w:t>: Mô hình truyền thông điệp không đồng bộ JADE</w:t>
       </w:r>
-      <w:bookmarkEnd w:id="27"/>
+      <w:bookmarkEnd w:id="26"/>
     </w:p>
     <w:p>
       <w:pPr>
@@ -15320,7 +15318,7 @@
           <w:szCs w:val="26"/>
         </w:rPr>
       </w:pPr>
-      <w:bookmarkStart w:id="28" w:name="_Toc444964631"/>
+      <w:bookmarkStart w:id="27" w:name="_Toc444964631"/>
       <w:r>
         <w:rPr>
           <w:i w:val="0"/>
@@ -15394,7 +15392,7 @@
         </w:rPr>
         <w:t>trình phía gửi gửi thông điệp cho phía nhận</w:t>
       </w:r>
-      <w:bookmarkEnd w:id="28"/>
+      <w:bookmarkEnd w:id="27"/>
     </w:p>
     <w:p>
       <w:pPr>
@@ -15407,14 +15405,14 @@
           <w:szCs w:val="26"/>
         </w:rPr>
       </w:pPr>
-      <w:bookmarkStart w:id="29" w:name="_Toc444964632"/>
+      <w:bookmarkStart w:id="28" w:name="_Toc444964632"/>
       <w:r>
         <w:rPr>
           <w:noProof/>
         </w:rPr>
         <w:lastRenderedPageBreak/>
         <w:drawing>
-          <wp:anchor distT="0" distB="0" distL="114300" distR="114300" simplePos="0" relativeHeight="251701248" behindDoc="0" locked="0" layoutInCell="1" allowOverlap="1">
+          <wp:anchor distT="0" distB="0" distL="114300" distR="114300" simplePos="0" relativeHeight="251682816" behindDoc="0" locked="0" layoutInCell="1" allowOverlap="1">
             <wp:simplePos x="1076325" y="4772025"/>
             <wp:positionH relativeFrom="column">
               <wp:align>left</wp:align>
@@ -15539,7 +15537,7 @@
         </w:rPr>
         <w:t xml:space="preserve"> cho phía gửi</w:t>
       </w:r>
-      <w:bookmarkEnd w:id="29"/>
+      <w:bookmarkEnd w:id="28"/>
     </w:p>
     <w:p>
       <w:pPr>
@@ -15898,7 +15896,7 @@
       <w:pPr>
         <w:pStyle w:val="Heading3"/>
       </w:pPr>
-      <w:bookmarkStart w:id="30" w:name="_Toc444964662"/>
+      <w:bookmarkStart w:id="29" w:name="_Toc444964662"/>
       <w:r>
         <w:t>I</w:t>
       </w:r>
@@ -15916,7 +15914,7 @@
         </w:rPr>
         <w:t>tác tử</w:t>
       </w:r>
-      <w:bookmarkEnd w:id="30"/>
+      <w:bookmarkEnd w:id="29"/>
     </w:p>
     <w:p>
       <w:pPr>
@@ -16108,7 +16106,7 @@
           <w:szCs w:val="26"/>
         </w:rPr>
       </w:pPr>
-      <w:bookmarkStart w:id="31" w:name="_Toc444964633"/>
+      <w:bookmarkStart w:id="30" w:name="_Toc444964633"/>
       <w:r>
         <w:rPr>
           <w:i w:val="0"/>
@@ -16191,7 +16189,7 @@
         </w:rPr>
         <w:t xml:space="preserve"> vi thực hiện một lần</w:t>
       </w:r>
-      <w:bookmarkEnd w:id="31"/>
+      <w:bookmarkEnd w:id="30"/>
     </w:p>
     <w:p>
       <w:pPr>
@@ -16319,7 +16317,7 @@
           <w:szCs w:val="26"/>
         </w:rPr>
       </w:pPr>
-      <w:bookmarkStart w:id="32" w:name="_Toc444964634"/>
+      <w:bookmarkStart w:id="31" w:name="_Toc444964634"/>
       <w:r>
         <w:rPr>
           <w:i w:val="0"/>
@@ -16384,7 +16382,7 @@
         </w:rPr>
         <w:t>: Ví dụ kiểu hành vi thực hiện mãi mãi</w:t>
       </w:r>
-      <w:bookmarkEnd w:id="32"/>
+      <w:bookmarkEnd w:id="31"/>
     </w:p>
     <w:p>
       <w:pPr>
@@ -16487,7 +16485,7 @@
           <w:szCs w:val="26"/>
         </w:rPr>
       </w:pPr>
-      <w:bookmarkStart w:id="33" w:name="_Toc444964635"/>
+      <w:bookmarkStart w:id="32" w:name="_Toc444964635"/>
       <w:r>
         <w:rPr>
           <w:i w:val="0"/>
@@ -16552,7 +16550,7 @@
         </w:rPr>
         <w:t>: Ví dụ về kiểu hành vi tổng quát</w:t>
       </w:r>
-      <w:bookmarkEnd w:id="33"/>
+      <w:bookmarkEnd w:id="32"/>
     </w:p>
     <w:p>
       <w:pPr>
@@ -16672,7 +16670,7 @@
           <w:szCs w:val="26"/>
         </w:rPr>
       </w:pPr>
-      <w:bookmarkStart w:id="34" w:name="_Toc444964636"/>
+      <w:bookmarkStart w:id="33" w:name="_Toc444964636"/>
       <w:r>
         <w:rPr>
           <w:i w:val="0"/>
@@ -16737,7 +16735,7 @@
         </w:rPr>
         <w:t>: Ví dụ về kiểu hành vi đánh thức</w:t>
       </w:r>
-      <w:bookmarkEnd w:id="34"/>
+      <w:bookmarkEnd w:id="33"/>
     </w:p>
     <w:p>
       <w:pPr>
@@ -16844,7 +16842,7 @@
           <w:szCs w:val="26"/>
         </w:rPr>
       </w:pPr>
-      <w:bookmarkStart w:id="35" w:name="_Toc444964637"/>
+      <w:bookmarkStart w:id="34" w:name="_Toc444964637"/>
       <w:r>
         <w:rPr>
           <w:i w:val="0"/>
@@ -16909,18 +16907,18 @@
         </w:rPr>
         <w:t>: Ví dụ về kiểu hành vi thực hiện có chu kì</w:t>
       </w:r>
-      <w:bookmarkEnd w:id="35"/>
+      <w:bookmarkEnd w:id="34"/>
     </w:p>
     <w:p>
       <w:pPr>
         <w:pStyle w:val="Heading3"/>
       </w:pPr>
-      <w:bookmarkStart w:id="36" w:name="_Toc444964663"/>
+      <w:bookmarkStart w:id="35" w:name="_Toc444964663"/>
       <w:r>
         <w:lastRenderedPageBreak/>
         <w:t>I.4. Dịch vụ trang vàng (Yellow page service) trong JADE</w:t>
       </w:r>
-      <w:bookmarkEnd w:id="36"/>
+      <w:bookmarkEnd w:id="35"/>
     </w:p>
     <w:p>
       <w:pPr>
@@ -16948,7 +16946,7 @@
         <mc:AlternateContent>
           <mc:Choice Requires="wpg">
             <w:drawing>
-              <wp:anchor distT="0" distB="0" distL="114300" distR="114300" simplePos="0" relativeHeight="251694080" behindDoc="0" locked="0" layoutInCell="1" allowOverlap="1" wp14:anchorId="27B677F1" wp14:editId="1E242E6C">
+              <wp:anchor distT="0" distB="0" distL="114300" distR="114300" simplePos="0" relativeHeight="251675648" behindDoc="0" locked="0" layoutInCell="1" allowOverlap="1" wp14:anchorId="27B677F1" wp14:editId="1E242E6C">
                 <wp:simplePos x="0" y="0"/>
                 <wp:positionH relativeFrom="margin">
                   <wp:posOffset>0</wp:posOffset>
@@ -17916,7 +17914,7 @@
           </mc:Choice>
           <mc:Fallback>
             <w:pict>
-              <v:group w14:anchorId="27B677F1" id="Group 3" o:spid="_x0000_s1119" style="position:absolute;left:0;text-align:left;margin-left:0;margin-top:5.25pt;width:462pt;height:277.5pt;z-index:251694080;mso-position-horizontal-relative:margin;mso-width-relative:margin;mso-height-relative:margin" coordorigin=",-285" coordsize="58674,35242" o:gfxdata="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">
+              <v:group w14:anchorId="27B677F1" id="Group 3" o:spid="_x0000_s1119" style="position:absolute;left:0;text-align:left;margin-left:0;margin-top:5.25pt;width:462pt;height:277.5pt;z-index:251675648;mso-position-horizontal-relative:margin;mso-width-relative:margin;mso-height-relative:margin" coordorigin=",-285" coordsize="58674,35242" o:gfxdata="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">
                 <v:group id="Group 18" o:spid="_x0000_s1120" style="position:absolute;left:19526;top:762;width:19240;height:25908" coordsize="19240,25908" o:gfxdata="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">
                   <v:rect id="Rectangle 21" o:spid="_x0000_s1121" style="position:absolute;width:19240;height:25908;visibility:visible;mso-wrap-style:square;v-text-anchor:middle" o:gfxdata="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" fillcolor="white [3201]" strokecolor="black [3213]" strokeweight="1pt"/>
                   <v:rect id="Rectangle 22" o:spid="_x0000_s1122" style="position:absolute;left:1524;top:19145;width:16668;height:5620;visibility:visible;mso-wrap-style:square;v-text-anchor:middle" o:gfxdata="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" fillcolor="white [3201]" strokecolor="white [3212]" strokeweight="1pt">
@@ -18276,7 +18274,7 @@
           <w:szCs w:val="26"/>
         </w:rPr>
       </w:pPr>
-      <w:bookmarkStart w:id="37" w:name="_Toc444964638"/>
+      <w:bookmarkStart w:id="36" w:name="_Toc444964638"/>
       <w:r>
         <w:rPr>
           <w:i w:val="0"/>
@@ -18341,7 +18339,7 @@
         </w:rPr>
         <w:t>: Dịch vụ trang vàng</w:t>
       </w:r>
-      <w:bookmarkEnd w:id="37"/>
+      <w:bookmarkEnd w:id="36"/>
     </w:p>
     <w:p>
       <w:pPr>
@@ -19159,7 +19157,7 @@
       <w:pPr>
         <w:pStyle w:val="Heading1"/>
       </w:pPr>
-      <w:bookmarkStart w:id="38" w:name="_Toc444964664"/>
+      <w:bookmarkStart w:id="37" w:name="_Toc444964664"/>
       <w:r>
         <w:lastRenderedPageBreak/>
         <w:t xml:space="preserve">CHƯƠNG </w:t>
@@ -19170,47 +19168,41 @@
       <w:r>
         <w:t>: PHÂN TÍCH THIẾT KẾ PHẦN MỀM</w:t>
       </w:r>
+      <w:bookmarkEnd w:id="37"/>
+    </w:p>
+    <w:p>
+      <w:pPr>
+        <w:pStyle w:val="Heading3"/>
+      </w:pPr>
+      <w:bookmarkStart w:id="38" w:name="_Toc444964665"/>
+      <w:r>
+        <w:t>II.1. Yêu cầu bài toán</w:t>
+      </w:r>
       <w:bookmarkEnd w:id="38"/>
     </w:p>
     <w:p>
       <w:pPr>
+        <w:jc w:val="both"/>
+      </w:pPr>
+      <w:r>
+        <w:t xml:space="preserve">Dường như đối với mỗi chúng ta, những người dân chuyên về công nghệ, khái niệm nhà thông minh đã không còn xa lạ một chút nào. Nhà thông minh (tiếng Anh là "Smart Home") hoặc hệ thống nhà thông minh là một ngôi nhà/ căn hộ được trang bị hệ thống tự động tiên tiến dành cho điều khiển đèn chiếu sáng, nhiệt độ, truyền thông đa phương tiện, an ninh, rèm cửa, cửa và nhiều tính năng khác nhằm mục đích làm cho cuộc sống ngày càng tiện nghi, an toàn và góp phần sử dụng hợp lý các nguồn tài nguyên. Trong thời gian nghiên cứu về hệ đa tác tử, dựa trên những ưu điểm, các tính năng nổi trội mà hệ đa tác tử mang lại, nhóm chúng em đã nghĩ đến việc mô hình một chiếc nhà thông minh bởi hệ đa tác tử. Các tác tử sẽ đóng vai trò như những thiết bị trong nhà, điều phối hoạt động dựa theo thông tin về môi trường mà tác tử cảm biến cung cấp. </w:t>
+      </w:r>
+    </w:p>
+    <w:p>
+      <w:pPr>
         <w:pStyle w:val="Heading3"/>
       </w:pPr>
-      <w:bookmarkStart w:id="39" w:name="_Toc444964665"/>
-      <w:r>
-        <w:t>II.1. Yêu cầu bài toán</w:t>
+      <w:bookmarkStart w:id="39" w:name="_Toc444964666"/>
+      <w:r>
+        <w:t>II.2</w:t>
+      </w:r>
+      <w:r>
+        <w:t>.</w:t>
+      </w:r>
+      <w:r>
+        <w:t xml:space="preserve"> Kiến trúc</w:t>
       </w:r>
       <w:bookmarkEnd w:id="39"/>
-    </w:p>
-    <w:p>
-      <w:pPr>
-        <w:jc w:val="both"/>
-      </w:pPr>
-      <w:r>
-        <w:t xml:space="preserve">Dường như đối với mỗi chúng ta, những người dân chuyên về công nghệ, khái niệm nhà thông minh đã không còn xa lạ một chút nào. </w:t>
-      </w:r>
-      <w:r>
-        <w:t>Nhà thông minh (tiếng Anh là "Smart Home") hoặc hệ thống nhà thông minh là một ngôi nhà/ căn hộ được trang bị hệ thống tự động tiên tiến dành cho điều khiển đèn chiếu sáng, nhiệt độ, truyền thông đa phương tiện, an ninh, rèm cửa, cửa và nhiều tính năng khác nhằm mục đích làm cho cuộc sống ngày càng tiện nghi, an toàn và góp phần sử dụng hợp lý các nguồn tài nguyên.</w:t>
-      </w:r>
-      <w:r>
-        <w:t xml:space="preserve"> Trong thời gian nghiên cứu về hệ đa tác tử, dựa trên những ưu điểm, các tính năng nổi trội mà hệ đa tác tử mang lại, nhóm chúng em đã nghĩ đến việc mô hình một chiếc nhà thông minh bởi hệ đa tác tử. Các tác tử sẽ đóng vai trò như những thiết bị trong nhà, điều phối hoạt động dựa theo thông tin về môi trường mà tác tử cảm biến cung cấp. </w:t>
-      </w:r>
-    </w:p>
-    <w:p>
-      <w:pPr>
-        <w:pStyle w:val="Heading3"/>
-      </w:pPr>
-      <w:bookmarkStart w:id="40" w:name="_Toc444964666"/>
-      <w:r>
-        <w:t>II.2</w:t>
-      </w:r>
-      <w:r>
-        <w:t>.</w:t>
-      </w:r>
-      <w:r>
-        <w:t xml:space="preserve"> Kiến trúc</w:t>
-      </w:r>
-      <w:bookmarkEnd w:id="40"/>
     </w:p>
     <w:p>
       <w:pPr>
@@ -19243,7 +19235,19 @@
         <w:jc w:val="both"/>
       </w:pPr>
       <w:r>
-        <w:t>Tác tử thiết bị: Gồm nhiều thiết bị điện trong gia đình. Vì ở mức độ chỉ mô phỏng một chiếc nhà thông minh nên nhóm chúng em sẽ minh họa bằng 4 thiết bị chính gồm: Điều hòa, quạt, bóng đèn, ti vi.</w:t>
+        <w:t xml:space="preserve">Tác tử thiết bị: Gồm nhiều thiết bị điện trong gia đình. Vì ở mức độ chỉ mô phỏng một chiếc nhà thông minh nên nhóm chúng em sẽ minh họa bằng </w:t>
+      </w:r>
+      <w:r>
+        <w:t>6</w:t>
+      </w:r>
+      <w:r>
+        <w:t xml:space="preserve"> thiết bị chính gồm: Điều hòa, quạt, bóng đèn, ti vi</w:t>
+      </w:r>
+      <w:r>
+        <w:t>, tủ lạnh, máy giặt</w:t>
+      </w:r>
+      <w:r>
+        <w:t>.</w:t>
       </w:r>
     </w:p>
     <w:p>
@@ -19266,10 +19270,17 @@
       <w:r>
         <w:t xml:space="preserve">Mô hình kiến trúc nhà thông minh được minh họa ở hình </w:t>
       </w:r>
+      <w:r>
+        <w:t>15</w:t>
+      </w:r>
+      <w:r>
+        <w:t>.</w:t>
+      </w:r>
     </w:p>
     <w:p>
       <w:pPr>
         <w:pStyle w:val="Caption"/>
+        <w:spacing w:before="120" w:after="120" w:line="312" w:lineRule="auto"/>
         <w:jc w:val="center"/>
         <w:rPr>
           <w:i w:val="0"/>
@@ -19281,11 +19292,12 @@
       <w:r>
         <w:br w:type="page"/>
       </w:r>
-      <w:bookmarkStart w:id="41" w:name="_Toc444964639"/>
+      <w:bookmarkStart w:id="40" w:name="_Toc444964639"/>
       <w:r>
         <w:rPr>
           <w:i w:val="0"/>
           <w:noProof/>
+          <w:color w:val="auto"/>
           <w:sz w:val="26"/>
           <w:szCs w:val="26"/>
         </w:rPr>
@@ -19293,18 +19305,18 @@
         <mc:AlternateContent>
           <mc:Choice Requires="wpg">
             <w:drawing>
-              <wp:anchor distT="0" distB="0" distL="114300" distR="114300" simplePos="0" relativeHeight="251705344" behindDoc="0" locked="0" layoutInCell="1" allowOverlap="1" wp14:anchorId="22FB3535" wp14:editId="1A34F099">
+              <wp:anchor distT="0" distB="0" distL="114300" distR="114300" simplePos="0" relativeHeight="251711488" behindDoc="0" locked="0" layoutInCell="1" allowOverlap="1" wp14:anchorId="28FB992F" wp14:editId="573067DB">
                 <wp:simplePos x="0" y="0"/>
                 <wp:positionH relativeFrom="column">
-                  <wp:posOffset>1043940</wp:posOffset>
+                  <wp:posOffset>1015365</wp:posOffset>
                 </wp:positionH>
                 <wp:positionV relativeFrom="paragraph">
-                  <wp:posOffset>67945</wp:posOffset>
+                  <wp:posOffset>77470</wp:posOffset>
                 </wp:positionV>
-                <wp:extent cx="3914775" cy="3028950"/>
-                <wp:effectExtent l="0" t="0" r="28575" b="19050"/>
+                <wp:extent cx="4743450" cy="3305175"/>
+                <wp:effectExtent l="0" t="0" r="19050" b="28575"/>
                 <wp:wrapTopAndBottom/>
-                <wp:docPr id="85" name="Group 85"/>
+                <wp:docPr id="93" name="Group 93"/>
                 <wp:cNvGraphicFramePr/>
                 <a:graphic xmlns:a="http://schemas.openxmlformats.org/drawingml/2006/main">
                   <a:graphicData uri="http://schemas.microsoft.com/office/word/2010/wordprocessingGroup">
@@ -19313,9 +19325,9 @@
                       <wpg:grpSpPr>
                         <a:xfrm>
                           <a:off x="0" y="0"/>
-                          <a:ext cx="3914775" cy="3028950"/>
+                          <a:ext cx="4743450" cy="3305175"/>
                           <a:chOff x="0" y="0"/>
-                          <a:chExt cx="3914775" cy="3028950"/>
+                          <a:chExt cx="4743450" cy="3305175"/>
                         </a:xfrm>
                       </wpg:grpSpPr>
                       <wps:wsp>
@@ -19323,8 +19335,8 @@
                         <wps:cNvSpPr/>
                         <wps:spPr>
                           <a:xfrm>
-                            <a:off x="0" y="1133475"/>
-                            <a:ext cx="914400" cy="647700"/>
+                            <a:off x="0" y="1371600"/>
+                            <a:ext cx="942975" cy="638175"/>
                           </a:xfrm>
                           <a:prstGeom prst="rect">
                             <a:avLst/>
@@ -19361,7 +19373,7 @@
                             </w:p>
                           </w:txbxContent>
                         </wps:txbx>
-                        <wps:bodyPr rot="0" spcFirstLastPara="0" vertOverflow="overflow" horzOverflow="overflow" vert="horz" wrap="square" lIns="91440" tIns="45720" rIns="91440" bIns="45720" numCol="1" spcCol="0" rtlCol="0" fromWordArt="0" anchor="ctr" anchorCtr="0" forceAA="0" compatLnSpc="1">
+                        <wps:bodyPr rot="0" spcFirstLastPara="0" vertOverflow="overflow" horzOverflow="overflow" vert="horz" wrap="square" lIns="0" tIns="0" rIns="0" bIns="0" numCol="1" spcCol="0" rtlCol="0" fromWordArt="0" anchor="ctr" anchorCtr="0" forceAA="0" compatLnSpc="1">
                           <a:prstTxWarp prst="textNoShape">
                             <a:avLst/>
                           </a:prstTxWarp>
@@ -19373,8 +19385,8 @@
                         <wps:cNvSpPr/>
                         <wps:spPr>
                           <a:xfrm>
-                            <a:off x="0" y="0"/>
-                            <a:ext cx="914400" cy="647700"/>
+                            <a:off x="19050" y="0"/>
+                            <a:ext cx="914400" cy="523875"/>
                           </a:xfrm>
                           <a:prstGeom prst="rect">
                             <a:avLst/>
@@ -19411,7 +19423,7 @@
                             </w:p>
                           </w:txbxContent>
                         </wps:txbx>
-                        <wps:bodyPr rot="0" spcFirstLastPara="0" vertOverflow="overflow" horzOverflow="overflow" vert="horz" wrap="square" lIns="91440" tIns="45720" rIns="91440" bIns="45720" numCol="1" spcCol="0" rtlCol="0" fromWordArt="0" anchor="ctr" anchorCtr="0" forceAA="0" compatLnSpc="1">
+                        <wps:bodyPr rot="0" spcFirstLastPara="0" vertOverflow="overflow" horzOverflow="overflow" vert="horz" wrap="square" lIns="0" tIns="0" rIns="0" bIns="0" numCol="1" spcCol="0" rtlCol="0" fromWordArt="0" anchor="ctr" anchorCtr="0" forceAA="0" compatLnSpc="1">
                           <a:prstTxWarp prst="textNoShape">
                             <a:avLst/>
                           </a:prstTxWarp>
@@ -19423,8 +19435,8 @@
                         <wps:cNvSpPr/>
                         <wps:spPr>
                           <a:xfrm>
-                            <a:off x="1657350" y="457200"/>
-                            <a:ext cx="914400" cy="647700"/>
+                            <a:off x="1714500" y="323850"/>
+                            <a:ext cx="914400" cy="514350"/>
                           </a:xfrm>
                           <a:prstGeom prst="rect">
                             <a:avLst/>
@@ -19473,8 +19485,8 @@
                         <wps:cNvSpPr/>
                         <wps:spPr>
                           <a:xfrm>
-                            <a:off x="1647825" y="1219200"/>
-                            <a:ext cx="914400" cy="647700"/>
+                            <a:off x="1714500" y="1085850"/>
+                            <a:ext cx="914400" cy="485775"/>
                           </a:xfrm>
                           <a:prstGeom prst="rect">
                             <a:avLst/>
@@ -19523,8 +19535,8 @@
                         <wps:cNvSpPr/>
                         <wps:spPr>
                           <a:xfrm>
-                            <a:off x="1657350" y="2171700"/>
-                            <a:ext cx="914400" cy="647700"/>
+                            <a:off x="1724025" y="1847850"/>
+                            <a:ext cx="914400" cy="466725"/>
                           </a:xfrm>
                           <a:prstGeom prst="rect">
                             <a:avLst/>
@@ -19561,7 +19573,7 @@
                             </w:p>
                           </w:txbxContent>
                         </wps:txbx>
-                        <wps:bodyPr rot="0" spcFirstLastPara="0" vertOverflow="overflow" horzOverflow="overflow" vert="horz" wrap="square" lIns="91440" tIns="45720" rIns="91440" bIns="45720" numCol="1" spcCol="0" rtlCol="0" fromWordArt="0" anchor="ctr" anchorCtr="0" forceAA="0" compatLnSpc="1">
+                        <wps:bodyPr rot="0" spcFirstLastPara="0" vertOverflow="overflow" horzOverflow="overflow" vert="horz" wrap="square" lIns="0" tIns="0" rIns="0" bIns="0" numCol="1" spcCol="0" rtlCol="0" fromWordArt="0" anchor="ctr" anchorCtr="0" forceAA="0" compatLnSpc="1">
                           <a:prstTxWarp prst="textNoShape">
                             <a:avLst/>
                           </a:prstTxWarp>
@@ -19573,8 +19585,8 @@
                         <wps:cNvSpPr/>
                         <wps:spPr>
                           <a:xfrm>
-                            <a:off x="19050" y="2381250"/>
-                            <a:ext cx="914400" cy="647700"/>
+                            <a:off x="0" y="2800350"/>
+                            <a:ext cx="914400" cy="504825"/>
                           </a:xfrm>
                           <a:prstGeom prst="rect">
                             <a:avLst/>
@@ -19611,7 +19623,7 @@
                             </w:p>
                           </w:txbxContent>
                         </wps:txbx>
-                        <wps:bodyPr rot="0" spcFirstLastPara="0" vertOverflow="overflow" horzOverflow="overflow" vert="horz" wrap="square" lIns="91440" tIns="45720" rIns="91440" bIns="45720" numCol="1" spcCol="0" rtlCol="0" fromWordArt="0" anchor="ctr" anchorCtr="0" forceAA="0" compatLnSpc="1">
+                        <wps:bodyPr rot="0" spcFirstLastPara="0" vertOverflow="overflow" horzOverflow="overflow" vert="horz" wrap="square" lIns="0" tIns="0" rIns="0" bIns="0" numCol="1" spcCol="0" rtlCol="0" fromWordArt="0" anchor="ctr" anchorCtr="0" forceAA="0" compatLnSpc="1">
                           <a:prstTxWarp prst="textNoShape">
                             <a:avLst/>
                           </a:prstTxWarp>
@@ -19623,7 +19635,7 @@
                         <wps:cNvSpPr/>
                         <wps:spPr>
                           <a:xfrm>
-                            <a:off x="3000375" y="1219200"/>
+                            <a:off x="3829050" y="1352550"/>
                             <a:ext cx="914400" cy="647700"/>
                           </a:xfrm>
                           <a:prstGeom prst="rect">
@@ -19673,8 +19685,8 @@
                         <wps:cNvCnPr/>
                         <wps:spPr>
                           <a:xfrm>
-                            <a:off x="476250" y="647700"/>
-                            <a:ext cx="0" cy="476250"/>
+                            <a:off x="457200" y="523875"/>
+                            <a:ext cx="1270" cy="835025"/>
                           </a:xfrm>
                           <a:prstGeom prst="straightConnector1">
                             <a:avLst/>
@@ -19705,8 +19717,8 @@
                         <wps:cNvCnPr/>
                         <wps:spPr>
                           <a:xfrm flipH="1" flipV="1">
-                            <a:off x="485775" y="1790700"/>
-                            <a:ext cx="1558" cy="590550"/>
+                            <a:off x="476250" y="2028825"/>
+                            <a:ext cx="0" cy="781050"/>
                           </a:xfrm>
                           <a:prstGeom prst="straightConnector1">
                             <a:avLst/>
@@ -19737,8 +19749,8 @@
                         <wps:cNvCnPr/>
                         <wps:spPr>
                           <a:xfrm flipH="1">
-                            <a:off x="914400" y="800100"/>
-                            <a:ext cx="742950" cy="638175"/>
+                            <a:off x="942975" y="619125"/>
+                            <a:ext cx="762000" cy="1066800"/>
                           </a:xfrm>
                           <a:prstGeom prst="straightConnector1">
                             <a:avLst/>
@@ -19768,9 +19780,9 @@
                         <wps:cNvPr id="77" name="Straight Arrow Connector 77"/>
                         <wps:cNvCnPr/>
                         <wps:spPr>
-                          <a:xfrm flipH="1" flipV="1">
-                            <a:off x="904875" y="1447800"/>
-                            <a:ext cx="742950" cy="59690"/>
+                          <a:xfrm flipH="1">
+                            <a:off x="952500" y="1295400"/>
+                            <a:ext cx="762000" cy="407035"/>
                           </a:xfrm>
                           <a:prstGeom prst="straightConnector1">
                             <a:avLst/>
@@ -19801,8 +19813,8 @@
                         <wps:cNvCnPr/>
                         <wps:spPr>
                           <a:xfrm flipH="1" flipV="1">
-                            <a:off x="923925" y="1476375"/>
-                            <a:ext cx="733425" cy="1038225"/>
+                            <a:off x="933450" y="1704975"/>
+                            <a:ext cx="771525" cy="1076325"/>
                           </a:xfrm>
                           <a:prstGeom prst="straightConnector1">
                             <a:avLst/>
@@ -19833,12 +19845,12 @@
                         <wps:cNvCnPr/>
                         <wps:spPr>
                           <a:xfrm>
-                            <a:off x="914400" y="228600"/>
-                            <a:ext cx="2581275" cy="990600"/>
+                            <a:off x="942975" y="219075"/>
+                            <a:ext cx="3343275" cy="1123950"/>
                           </a:xfrm>
                           <a:prstGeom prst="bentConnector3">
                             <a:avLst>
-                              <a:gd name="adj1" fmla="val 100185"/>
+                              <a:gd name="adj1" fmla="val 99816"/>
                             </a:avLst>
                           </a:prstGeom>
                           <a:ln>
@@ -19866,8 +19878,8 @@
                         <wps:cNvCnPr/>
                         <wps:spPr>
                           <a:xfrm>
-                            <a:off x="2581275" y="809625"/>
-                            <a:ext cx="428625" cy="657225"/>
+                            <a:off x="2628900" y="581025"/>
+                            <a:ext cx="1200150" cy="1085850"/>
                           </a:xfrm>
                           <a:prstGeom prst="straightConnector1">
                             <a:avLst/>
@@ -19896,9 +19908,9 @@
                         <wps:cNvPr id="82" name="Straight Arrow Connector 82"/>
                         <wps:cNvCnPr/>
                         <wps:spPr>
-                          <a:xfrm flipV="1">
-                            <a:off x="2562225" y="1447800"/>
-                            <a:ext cx="457200" cy="47625"/>
+                          <a:xfrm>
+                            <a:off x="2638425" y="1323975"/>
+                            <a:ext cx="1190625" cy="342900"/>
                           </a:xfrm>
                           <a:prstGeom prst="straightConnector1">
                             <a:avLst/>
@@ -19928,8 +19940,8 @@
                         <wps:cNvCnPr/>
                         <wps:spPr>
                           <a:xfrm flipV="1">
-                            <a:off x="2590800" y="1457325"/>
-                            <a:ext cx="409575" cy="1019175"/>
+                            <a:off x="2638425" y="1685925"/>
+                            <a:ext cx="1190625" cy="1095375"/>
                           </a:xfrm>
                           <a:prstGeom prst="straightConnector1">
                             <a:avLst/>
@@ -19959,8 +19971,8 @@
                         <wps:cNvCnPr/>
                         <wps:spPr>
                           <a:xfrm flipV="1">
-                            <a:off x="942975" y="1866900"/>
-                            <a:ext cx="2647950" cy="1066800"/>
+                            <a:off x="914400" y="2000250"/>
+                            <a:ext cx="3371850" cy="1143000"/>
                           </a:xfrm>
                           <a:prstGeom prst="bentConnector3">
                             <a:avLst>
@@ -19987,6 +19999,120 @@
                         </wps:style>
                         <wps:bodyPr/>
                       </wps:wsp>
+                      <wps:wsp>
+                        <wps:cNvPr id="90" name="Rectangle 90"/>
+                        <wps:cNvSpPr/>
+                        <wps:spPr>
+                          <a:xfrm>
+                            <a:off x="1704975" y="2495550"/>
+                            <a:ext cx="923925" cy="533400"/>
+                          </a:xfrm>
+                          <a:prstGeom prst="rect">
+                            <a:avLst/>
+                          </a:prstGeom>
+                          <a:ln>
+                            <a:solidFill>
+                              <a:schemeClr val="tx1"/>
+                            </a:solidFill>
+                          </a:ln>
+                        </wps:spPr>
+                        <wps:style>
+                          <a:lnRef idx="2">
+                            <a:schemeClr val="accent6"/>
+                          </a:lnRef>
+                          <a:fillRef idx="1">
+                            <a:schemeClr val="lt1"/>
+                          </a:fillRef>
+                          <a:effectRef idx="0">
+                            <a:schemeClr val="accent6"/>
+                          </a:effectRef>
+                          <a:fontRef idx="minor">
+                            <a:schemeClr val="dk1"/>
+                          </a:fontRef>
+                        </wps:style>
+                        <wps:txbx>
+                          <w:txbxContent>
+                            <w:p>
+                              <w:pPr>
+                                <w:jc w:val="center"/>
+                              </w:pPr>
+                              <w:r>
+                                <w:t>Máy giặt</w:t>
+                              </w:r>
+                            </w:p>
+                          </w:txbxContent>
+                        </wps:txbx>
+                        <wps:bodyPr rot="0" spcFirstLastPara="0" vertOverflow="overflow" horzOverflow="overflow" vert="horz" wrap="square" lIns="0" tIns="0" rIns="0" bIns="0" numCol="1" spcCol="0" rtlCol="0" fromWordArt="0" anchor="ctr" anchorCtr="0" forceAA="0" compatLnSpc="1">
+                          <a:prstTxWarp prst="textNoShape">
+                            <a:avLst/>
+                          </a:prstTxWarp>
+                          <a:noAutofit/>
+                        </wps:bodyPr>
+                      </wps:wsp>
+                      <wps:wsp>
+                        <wps:cNvPr id="91" name="Straight Arrow Connector 91"/>
+                        <wps:cNvCnPr/>
+                        <wps:spPr>
+                          <a:xfrm flipH="1" flipV="1">
+                            <a:off x="942975" y="1704975"/>
+                            <a:ext cx="790575" cy="390525"/>
+                          </a:xfrm>
+                          <a:prstGeom prst="straightConnector1">
+                            <a:avLst/>
+                          </a:prstGeom>
+                          <a:ln>
+                            <a:headEnd type="triangle" w="med" len="med"/>
+                            <a:tailEnd type="none" w="med" len="med"/>
+                          </a:ln>
+                        </wps:spPr>
+                        <wps:style>
+                          <a:lnRef idx="1">
+                            <a:schemeClr val="dk1"/>
+                          </a:lnRef>
+                          <a:fillRef idx="0">
+                            <a:schemeClr val="dk1"/>
+                          </a:fillRef>
+                          <a:effectRef idx="0">
+                            <a:schemeClr val="dk1"/>
+                          </a:effectRef>
+                          <a:fontRef idx="minor">
+                            <a:schemeClr val="tx1"/>
+                          </a:fontRef>
+                        </wps:style>
+                        <wps:bodyPr/>
+                      </wps:wsp>
+                      <wps:wsp>
+                        <wps:cNvPr id="92" name="Straight Arrow Connector 92"/>
+                        <wps:cNvCnPr/>
+                        <wps:spPr>
+                          <a:xfrm flipH="1">
+                            <a:off x="2638425" y="1666875"/>
+                            <a:ext cx="1171575" cy="428625"/>
+                          </a:xfrm>
+                          <a:prstGeom prst="straightConnector1">
+                            <a:avLst/>
+                          </a:prstGeom>
+                          <a:ln>
+                            <a:headEnd type="triangle" w="med" len="med"/>
+                            <a:tailEnd type="none" w="med" len="med"/>
+                          </a:ln>
+                        </wps:spPr>
+                        <wps:style>
+                          <a:lnRef idx="1">
+                            <a:schemeClr val="dk1"/>
+                          </a:lnRef>
+                          <a:fillRef idx="0">
+                            <a:schemeClr val="dk1"/>
+                          </a:fillRef>
+                          <a:effectRef idx="0">
+                            <a:schemeClr val="dk1"/>
+                          </a:effectRef>
+                          <a:fontRef idx="minor">
+                            <a:schemeClr val="tx1"/>
+                          </a:fontRef>
+                        </wps:style>
+                        <wps:bodyPr/>
+                      </wps:wsp>
                     </wpg:wgp>
                   </a:graphicData>
                 </a:graphic>
@@ -19995,9 +20121,9 @@
           </mc:Choice>
           <mc:Fallback>
             <w:pict>
-              <v:group w14:anchorId="22FB3535" id="Group 85" o:spid="_x0000_s1140" style="position:absolute;left:0;text-align:left;margin-left:82.2pt;margin-top:5.35pt;width:308.25pt;height:238.5pt;z-index:251705344" coordsize="39147,30289" o:gfxdata="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">
-                <v:rect id="Rectangle 67" o:spid="_x0000_s1141" style="position:absolute;top:11334;width:9144;height:6477;visibility:visible;mso-wrap-style:square;v-text-anchor:middle" o:gfxdata="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" fillcolor="white [3201]" strokecolor="black [3213]" strokeweight="1pt">
-                  <v:textbox>
+              <v:group w14:anchorId="28FB992F" id="Group 93" o:spid="_x0000_s1140" style="position:absolute;left:0;text-align:left;margin-left:79.95pt;margin-top:6.1pt;width:373.5pt;height:260.25pt;z-index:251711488" coordsize="47434,33051" o:gfxdata="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">
+                <v:rect id="Rectangle 67" o:spid="_x0000_s1141" style="position:absolute;top:13716;width:9429;height:6381;visibility:visible;mso-wrap-style:square;v-text-anchor:middle" o:gfxdata="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" fillcolor="white [3201]" strokecolor="black [3213]" strokeweight="1pt">
+                  <v:textbox inset="0,0,0,0">
                     <w:txbxContent>
                       <w:p>
                         <w:pPr>
@@ -20010,8 +20136,8 @@
                     </w:txbxContent>
                   </v:textbox>
                 </v:rect>
-                <v:rect id="Rectangle 68" o:spid="_x0000_s1142" style="position:absolute;width:9144;height:6477;visibility:visible;mso-wrap-style:square;v-text-anchor:middle" o:gfxdata="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" fillcolor="white [3201]" strokecolor="black [3213]" strokeweight="1pt">
-                  <v:textbox>
+                <v:rect id="Rectangle 68" o:spid="_x0000_s1142" style="position:absolute;left:190;width:9144;height:5238;visibility:visible;mso-wrap-style:square;v-text-anchor:middle" o:gfxdata="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" fillcolor="white [3201]" strokecolor="black [3213]" strokeweight="1pt">
+                  <v:textbox inset="0,0,0,0">
                     <w:txbxContent>
                       <w:p>
                         <w:pPr>
@@ -20024,7 +20150,7 @@
                     </w:txbxContent>
                   </v:textbox>
                 </v:rect>
-                <v:rect id="Rectangle 69" o:spid="_x0000_s1143" style="position:absolute;left:16573;top:4572;width:9144;height:6477;visibility:visible;mso-wrap-style:square;v-text-anchor:middle" o:gfxdata="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" fillcolor="white [3201]" strokecolor="black [3213]" strokeweight="1pt">
+                <v:rect id="Rectangle 69" o:spid="_x0000_s1143" style="position:absolute;left:17145;top:3238;width:9144;height:5144;visibility:visible;mso-wrap-style:square;v-text-anchor:middle" o:gfxdata="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" fillcolor="white [3201]" strokecolor="black [3213]" strokeweight="1pt">
                   <v:textbox>
                     <w:txbxContent>
                       <w:p>
@@ -20038,7 +20164,7 @@
                     </w:txbxContent>
                   </v:textbox>
                 </v:rect>
-                <v:rect id="Rectangle 70" o:spid="_x0000_s1144" style="position:absolute;left:16478;top:12192;width:9144;height:6477;visibility:visible;mso-wrap-style:square;v-text-anchor:middle" o:gfxdata="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" fillcolor="white [3201]" strokecolor="black [3213]" strokeweight="1pt">
+                <v:rect id="Rectangle 70" o:spid="_x0000_s1144" style="position:absolute;left:17145;top:10858;width:9144;height:4858;visibility:visible;mso-wrap-style:square;v-text-anchor:middle" o:gfxdata="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" fillcolor="white [3201]" strokecolor="black [3213]" strokeweight="1pt">
                   <v:textbox>
                     <w:txbxContent>
                       <w:p>
@@ -20052,8 +20178,8 @@
                     </w:txbxContent>
                   </v:textbox>
                 </v:rect>
-                <v:rect id="Rectangle 71" o:spid="_x0000_s1145" style="position:absolute;left:16573;top:21717;width:9144;height:6477;visibility:visible;mso-wrap-style:square;v-text-anchor:middle" o:gfxdata="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" fillcolor="white [3201]" strokecolor="black [3213]" strokeweight="1pt">
-                  <v:textbox>
+                <v:rect id="Rectangle 71" o:spid="_x0000_s1145" style="position:absolute;left:17240;top:18478;width:9144;height:4667;visibility:visible;mso-wrap-style:square;v-text-anchor:middle" o:gfxdata="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" fillcolor="white [3201]" strokecolor="black [3213]" strokeweight="1pt">
+                  <v:textbox inset="0,0,0,0">
                     <w:txbxContent>
                       <w:p>
                         <w:pPr>
@@ -20066,8 +20192,8 @@
                     </w:txbxContent>
                   </v:textbox>
                 </v:rect>
-                <v:rect id="Rectangle 72" o:spid="_x0000_s1146" style="position:absolute;left:190;top:23812;width:9144;height:6477;visibility:visible;mso-wrap-style:square;v-text-anchor:middle" o:gfxdata="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" fillcolor="white [3201]" strokecolor="black [3213]" strokeweight="1pt">
-                  <v:textbox>
+                <v:rect id="Rectangle 72" o:spid="_x0000_s1146" style="position:absolute;top:28003;width:9144;height:5048;visibility:visible;mso-wrap-style:square;v-text-anchor:middle" o:gfxdata="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" fillcolor="white [3201]" strokecolor="black [3213]" strokeweight="1pt">
+                  <v:textbox inset="0,0,0,0">
                     <w:txbxContent>
                       <w:p>
                         <w:pPr>
@@ -20080,7 +20206,7 @@
                     </w:txbxContent>
                   </v:textbox>
                 </v:rect>
-                <v:rect id="Rectangle 73" o:spid="_x0000_s1147" style="position:absolute;left:30003;top:12192;width:9144;height:6477;visibility:visible;mso-wrap-style:square;v-text-anchor:middle" o:gfxdata="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" fillcolor="white [3201]" strokecolor="black [3213]" strokeweight="1pt">
+                <v:rect id="Rectangle 73" o:spid="_x0000_s1147" style="position:absolute;left:38290;top:13525;width:9144;height:6477;visibility:visible;mso-wrap-style:square;v-text-anchor:middle" o:gfxdata="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" fillcolor="white [3201]" strokecolor="black [3213]" strokeweight="1pt">
                   <v:textbox>
                     <w:txbxContent>
                       <w:p>
@@ -20094,35 +20220,55 @@
                     </w:txbxContent>
                   </v:textbox>
                 </v:rect>
-                <v:shape id="Straight Arrow Connector 74" o:spid="_x0000_s1148" type="#_x0000_t32" style="position:absolute;left:4762;top:6477;width:0;height:4762;visibility:visible;mso-wrap-style:square" o:connectortype="straight" o:gfxdata="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" strokecolor="black [3200]" strokeweight=".5pt">
+                <v:shape id="Straight Arrow Connector 74" o:spid="_x0000_s1148" type="#_x0000_t32" style="position:absolute;left:4572;top:5238;width:12;height:8351;visibility:visible;mso-wrap-style:square" o:connectortype="straight" o:gfxdata="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" strokecolor="black [3200]" strokeweight=".5pt">
                   <v:stroke startarrow="block" joinstyle="miter"/>
                 </v:shape>
-                <v:shape id="Straight Arrow Connector 75" o:spid="_x0000_s1149" type="#_x0000_t32" style="position:absolute;left:4857;top:17907;width:16;height:5905;flip:x y;visibility:visible;mso-wrap-style:square" o:connectortype="straight" o:gfxdata="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" strokecolor="black [3200]" strokeweight=".5pt">
+                <v:shape id="Straight Arrow Connector 75" o:spid="_x0000_s1149" type="#_x0000_t32" style="position:absolute;left:4762;top:20288;width:0;height:7810;flip:x y;visibility:visible;mso-wrap-style:square" o:connectortype="straight" o:gfxdata="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" strokecolor="black [3200]" strokeweight=".5pt">
                   <v:stroke startarrow="block" joinstyle="miter"/>
                 </v:shape>
-                <v:shape id="Straight Arrow Connector 76" o:spid="_x0000_s1150" type="#_x0000_t32" style="position:absolute;left:9144;top:8001;width:7429;height:6381;flip:x;visibility:visible;mso-wrap-style:square" o:connectortype="straight" o:gfxdata="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" strokecolor="black [3200]" strokeweight=".5pt">
+                <v:shape id="Straight Arrow Connector 76" o:spid="_x0000_s1150" type="#_x0000_t32" style="position:absolute;left:9429;top:6191;width:7620;height:10668;flip:x;visibility:visible;mso-wrap-style:square" o:connectortype="straight" o:gfxdata="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" strokecolor="black [3200]" strokeweight=".5pt">
                   <v:stroke startarrow="block" joinstyle="miter"/>
                 </v:shape>
-                <v:shape id="Straight Arrow Connector 77" o:spid="_x0000_s1151" type="#_x0000_t32" style="position:absolute;left:9048;top:14478;width:7430;height:596;flip:x y;visibility:visible;mso-wrap-style:square" o:connectortype="straight" o:gfxdata="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" strokecolor="black [3200]" strokeweight=".5pt">
+                <v:shape id="Straight Arrow Connector 77" o:spid="_x0000_s1151" type="#_x0000_t32" style="position:absolute;left:9525;top:12954;width:7620;height:4070;flip:x;visibility:visible;mso-wrap-style:square" o:connectortype="straight" o:gfxdata="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" strokecolor="black [3200]" strokeweight=".5pt">
                   <v:stroke startarrow="block" joinstyle="miter"/>
                 </v:shape>
-                <v:shape id="Straight Arrow Connector 78" o:spid="_x0000_s1152" type="#_x0000_t32" style="position:absolute;left:9239;top:14763;width:7334;height:10383;flip:x y;visibility:visible;mso-wrap-style:square" o:connectortype="straight" o:gfxdata="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" strokecolor="black [3200]" strokeweight=".5pt">
+                <v:shape id="Straight Arrow Connector 78" o:spid="_x0000_s1152" type="#_x0000_t32" style="position:absolute;left:9334;top:17049;width:7715;height:10764;flip:x y;visibility:visible;mso-wrap-style:square" o:connectortype="straight" o:gfxdata="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" strokecolor="black [3200]" strokeweight=".5pt">
                   <v:stroke startarrow="block" joinstyle="miter"/>
                 </v:shape>
-                <v:shape id="Elbow Connector 79" o:spid="_x0000_s1153" type="#_x0000_t34" style="position:absolute;left:9144;top:2286;width:25812;height:9906;visibility:visible;mso-wrap-style:square" o:connectortype="elbow" o:gfxdata="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" adj="21640" strokecolor="black [3200]" strokeweight=".5pt">
+                <v:shape id="Elbow Connector 79" o:spid="_x0000_s1153" type="#_x0000_t34" style="position:absolute;left:9429;top:2190;width:33433;height:11240;visibility:visible;mso-wrap-style:square" o:connectortype="elbow" o:gfxdata="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" adj="21560" strokecolor="black [3200]" strokeweight=".5pt">
                   <v:stroke endarrow="block"/>
                 </v:shape>
-                <v:shape id="Straight Arrow Connector 81" o:spid="_x0000_s1154" type="#_x0000_t32" style="position:absolute;left:25812;top:8096;width:4287;height:6572;visibility:visible;mso-wrap-style:square" o:connectortype="straight" o:gfxdata="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" strokecolor="black [3200]" strokeweight=".5pt">
+                <v:shape id="Straight Arrow Connector 81" o:spid="_x0000_s1154" type="#_x0000_t32" style="position:absolute;left:26289;top:5810;width:12001;height:10858;visibility:visible;mso-wrap-style:square" o:connectortype="straight" o:gfxdata="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" strokecolor="black [3200]" strokeweight=".5pt">
                   <v:stroke endarrow="block" joinstyle="miter"/>
                 </v:shape>
-                <v:shape id="Straight Arrow Connector 82" o:spid="_x0000_s1155" type="#_x0000_t32" style="position:absolute;left:25622;top:14478;width:4572;height:476;flip:y;visibility:visible;mso-wrap-style:square" o:connectortype="straight" o:gfxdata="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" strokecolor="black [3200]" strokeweight=".5pt">
+                <v:shape id="Straight Arrow Connector 82" o:spid="_x0000_s1155" type="#_x0000_t32" style="position:absolute;left:26384;top:13239;width:11906;height:3429;visibility:visible;mso-wrap-style:square" o:connectortype="straight" o:gfxdata="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" strokecolor="black [3200]" strokeweight=".5pt">
                   <v:stroke endarrow="block" joinstyle="miter"/>
                 </v:shape>
-                <v:shape id="Straight Arrow Connector 83" o:spid="_x0000_s1156" type="#_x0000_t32" style="position:absolute;left:25908;top:14573;width:4095;height:10192;flip:y;visibility:visible;mso-wrap-style:square" o:connectortype="straight" o:gfxdata="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" strokecolor="black [3200]" strokeweight=".5pt">
+                <v:shape id="Straight Arrow Connector 83" o:spid="_x0000_s1156" type="#_x0000_t32" style="position:absolute;left:26384;top:16859;width:11906;height:10954;flip:y;visibility:visible;mso-wrap-style:square" o:connectortype="straight" o:gfxdata="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" strokecolor="black [3200]" strokeweight=".5pt">
                   <v:stroke endarrow="block" joinstyle="miter"/>
                 </v:shape>
-                <v:shape id="Elbow Connector 84" o:spid="_x0000_s1157" type="#_x0000_t34" style="position:absolute;left:9429;top:18669;width:26480;height:10668;flip:y;visibility:visible;mso-wrap-style:square" o:connectortype="elbow" o:gfxdata="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" adj="21600" strokecolor="black [3200]" strokeweight=".5pt">
+                <v:shape id="Elbow Connector 84" o:spid="_x0000_s1157" type="#_x0000_t34" style="position:absolute;left:9144;top:20002;width:33718;height:11430;flip:y;visibility:visible;mso-wrap-style:square" o:connectortype="elbow" o:gfxdata="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" adj="21600" strokecolor="black [3200]" strokeweight=".5pt">
                   <v:stroke endarrow="block"/>
+                </v:shape>
+                <v:rect id="Rectangle 90" o:spid="_x0000_s1158" style="position:absolute;left:17049;top:24955;width:9240;height:5334;visibility:visible;mso-wrap-style:square;v-text-anchor:middle" o:gfxdata="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" fillcolor="white [3201]" strokecolor="black [3213]" strokeweight="1pt">
+                  <v:textbox inset="0,0,0,0">
+                    <w:txbxContent>
+                      <w:p>
+                        <w:pPr>
+                          <w:jc w:val="center"/>
+                        </w:pPr>
+                        <w:r>
+                          <w:t>Máy giặt</w:t>
+                        </w:r>
+                      </w:p>
+                    </w:txbxContent>
+                  </v:textbox>
+                </v:rect>
+                <v:shape id="Straight Arrow Connector 91" o:spid="_x0000_s1159" type="#_x0000_t32" style="position:absolute;left:9429;top:17049;width:7906;height:3906;flip:x y;visibility:visible;mso-wrap-style:square" o:connectortype="straight" o:gfxdata="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" strokecolor="black [3200]" strokeweight=".5pt">
+                  <v:stroke startarrow="block" joinstyle="miter"/>
+                </v:shape>
+                <v:shape id="Straight Arrow Connector 92" o:spid="_x0000_s1160" type="#_x0000_t32" style="position:absolute;left:26384;top:16668;width:11716;height:4287;flip:x;visibility:visible;mso-wrap-style:square" o:connectortype="straight" o:gfxdata="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" strokecolor="black [3200]" strokeweight=".5pt">
+                  <v:stroke startarrow="block" joinstyle="miter"/>
                 </v:shape>
                 <w10:wrap type="topAndBottom"/>
               </v:group>
@@ -20194,48 +20340,50 @@
         </w:rPr>
         <w:t>: Kiến trúc nhà thông minh mô phỏng</w:t>
       </w:r>
+      <w:bookmarkEnd w:id="40"/>
+    </w:p>
+    <w:p>
+      <w:pPr>
+        <w:pStyle w:val="Heading3"/>
+      </w:pPr>
+      <w:bookmarkStart w:id="41" w:name="_Toc444964667"/>
+      <w:r>
+        <w:t>II.3. Mô hình ca sử dụng của hệ thống</w:t>
+      </w:r>
       <w:bookmarkEnd w:id="41"/>
     </w:p>
     <w:p>
-      <w:pPr>
-        <w:pStyle w:val="Heading3"/>
-      </w:pPr>
-      <w:bookmarkStart w:id="42" w:name="_Toc444964667"/>
-      <w:r>
-        <w:t>II.3. Mô hình ca sử dụng của hệ thống</w:t>
+      <w:r>
+        <w:br w:type="page"/>
+      </w:r>
+    </w:p>
+    <w:p>
+      <w:pPr>
+        <w:jc w:val="both"/>
+      </w:pPr>
+    </w:p>
+    <w:p>
+      <w:pPr>
+        <w:jc w:val="both"/>
+      </w:pPr>
+    </w:p>
+    <w:p>
+      <w:pPr>
+        <w:pStyle w:val="Heading1"/>
+      </w:pPr>
+      <w:bookmarkStart w:id="42" w:name="_Toc444964668"/>
+      <w:r>
+        <w:t>CHƯƠNG III: CÀI ĐẶT VÀ TRIỂN KHAI</w:t>
       </w:r>
       <w:bookmarkEnd w:id="42"/>
-      <w:r>
-        <w:br w:type="page"/>
-      </w:r>
-    </w:p>
-    <w:p>
-      <w:pPr>
-        <w:jc w:val="both"/>
-      </w:pPr>
-    </w:p>
-    <w:p>
-      <w:pPr>
-        <w:jc w:val="both"/>
-      </w:pPr>
-    </w:p>
-    <w:p>
-      <w:pPr>
-        <w:pStyle w:val="Heading1"/>
-      </w:pPr>
-      <w:bookmarkStart w:id="43" w:name="_Toc444964668"/>
-      <w:r>
-        <w:t>CHƯƠNG III: CÀI ĐẶT VÀ TRIỂN KHAI</w:t>
-      </w:r>
+    </w:p>
+    <w:p>
+      <w:pPr>
+        <w:pStyle w:val="Heading2"/>
+      </w:pPr>
+      <w:bookmarkStart w:id="43" w:name="h.kfcsl61kidps" w:colFirst="0" w:colLast="0"/>
+      <w:bookmarkStart w:id="44" w:name="_Toc444964669"/>
       <w:bookmarkEnd w:id="43"/>
-    </w:p>
-    <w:p>
-      <w:pPr>
-        <w:pStyle w:val="Heading2"/>
-      </w:pPr>
-      <w:bookmarkStart w:id="44" w:name="h.kfcsl61kidps" w:colFirst="0" w:colLast="0"/>
-      <w:bookmarkStart w:id="45" w:name="_Toc444964669"/>
-      <w:bookmarkEnd w:id="44"/>
       <w:r>
         <w:t xml:space="preserve">III.1 </w:t>
       </w:r>
@@ -20246,7 +20394,7 @@
       <w:r>
         <w:t xml:space="preserve"> JADE</w:t>
       </w:r>
-      <w:bookmarkEnd w:id="45"/>
+      <w:bookmarkEnd w:id="44"/>
     </w:p>
     <w:p>
       <w:pPr>
@@ -20330,7 +20478,7 @@
           <w:szCs w:val="26"/>
         </w:rPr>
       </w:pPr>
-      <w:bookmarkStart w:id="46" w:name="_Toc444964640"/>
+      <w:bookmarkStart w:id="45" w:name="_Toc444964640"/>
       <w:r>
         <w:rPr>
           <w:i w:val="0"/>
@@ -20395,7 +20543,7 @@
         </w:rPr>
         <w:t>: Minh họa tải framework JADE tại trang chủ</w:t>
       </w:r>
-      <w:bookmarkEnd w:id="46"/>
+      <w:bookmarkEnd w:id="45"/>
     </w:p>
     <w:p>
       <w:pPr>
@@ -20467,7 +20615,7 @@
           <w:szCs w:val="26"/>
         </w:rPr>
       </w:pPr>
-      <w:bookmarkStart w:id="47" w:name="_Toc444964641"/>
+      <w:bookmarkStart w:id="46" w:name="_Toc444964641"/>
       <w:r>
         <w:rPr>
           <w:i w:val="0"/>
@@ -20532,7 +20680,7 @@
         </w:rPr>
         <w:t>: Cấu trúc thư mục JADE sau khi giải nén</w:t>
       </w:r>
-      <w:bookmarkEnd w:id="47"/>
+      <w:bookmarkEnd w:id="46"/>
     </w:p>
     <w:p>
       <w:pPr>
@@ -20671,7 +20819,7 @@
           <w:szCs w:val="26"/>
         </w:rPr>
       </w:pPr>
-      <w:bookmarkStart w:id="48" w:name="_Toc444964642"/>
+      <w:bookmarkStart w:id="47" w:name="_Toc444964642"/>
       <w:r>
         <w:rPr>
           <w:i w:val="0"/>
@@ -20734,18 +20882,9 @@
           <w:sz w:val="26"/>
           <w:szCs w:val="26"/>
         </w:rPr>
-        <w:t xml:space="preserve">: </w:t>
-      </w:r>
-      <w:r>
-        <w:rPr>
-          <w:i w:val="0"/>
-          <w:color w:val="auto"/>
-          <w:sz w:val="26"/>
-          <w:szCs w:val="26"/>
-        </w:rPr>
-        <w:t>Mô tả cách thêm các thư viện JADE để cấu hình một project</w:t>
-      </w:r>
-      <w:bookmarkEnd w:id="48"/>
+        <w:t>: Mô tả cách thêm các thư viện JADE để cấu hình một project</w:t>
+      </w:r>
+      <w:bookmarkEnd w:id="47"/>
     </w:p>
     <w:p>
       <w:pPr>
@@ -20805,41 +20944,28 @@
           <w:i/>
         </w:rPr>
       </w:pPr>
-      <w:bookmarkStart w:id="49" w:name="_Toc443879612"/>
-      <w:bookmarkStart w:id="50" w:name="_Toc444964643"/>
+      <w:bookmarkStart w:id="48" w:name="_Toc443879612"/>
+      <w:bookmarkStart w:id="49" w:name="_Toc444964643"/>
       <w:r>
         <w:lastRenderedPageBreak/>
         <w:t xml:space="preserve">Hình </w:t>
       </w:r>
-      <w:r>
-        <w:fldChar w:fldCharType="begin"/>
-      </w:r>
-      <w:r>
-        <w:instrText xml:space="preserve"> SEQ Hình \* ARABIC </w:instrText>
-      </w:r>
-      <w:r>
-        <w:fldChar w:fldCharType="separate"/>
-      </w:r>
-      <w:r>
-        <w:rPr>
-          <w:noProof/>
-        </w:rPr>
-        <w:t>19</w:t>
-      </w:r>
-      <w:r>
-        <w:rPr>
-          <w:noProof/>
-        </w:rPr>
-        <w:fldChar w:fldCharType="end"/>
-      </w:r>
+      <w:fldSimple w:instr=" SEQ Hình \* ARABIC ">
+        <w:r>
+          <w:rPr>
+            <w:noProof/>
+          </w:rPr>
+          <w:t>19</w:t>
+        </w:r>
+      </w:fldSimple>
       <w:r>
         <w:t xml:space="preserve">: </w:t>
       </w:r>
+      <w:bookmarkEnd w:id="48"/>
+      <w:r>
+        <w:t>Minh họa cách cấu hình để chạy một project JADE</w:t>
+      </w:r>
       <w:bookmarkEnd w:id="49"/>
-      <w:r>
-        <w:t>Minh họa cách cấu hình để chạy một project JADE</w:t>
-      </w:r>
-      <w:bookmarkEnd w:id="50"/>
     </w:p>
     <w:p>
       <w:pPr>
@@ -20962,78 +21088,213 @@
           <w:i/>
         </w:rPr>
       </w:pPr>
-      <w:bookmarkStart w:id="51" w:name="_Toc443879613"/>
-      <w:bookmarkStart w:id="52" w:name="_Toc444964644"/>
+      <w:bookmarkStart w:id="50" w:name="_Toc443879613"/>
+      <w:bookmarkStart w:id="51" w:name="_Toc444964644"/>
       <w:r>
         <w:t xml:space="preserve">Hình </w:t>
       </w:r>
-      <w:r>
+      <w:fldSimple w:instr=" SEQ Hình \* ARABIC ">
+        <w:r>
+          <w:rPr>
+            <w:noProof/>
+          </w:rPr>
+          <w:t>20</w:t>
+        </w:r>
+      </w:fldSimple>
+      <w:r>
+        <w:t>: Mô tả cách cấu hình các tham số trong JADE để chạy một chương trình</w:t>
+      </w:r>
+      <w:bookmarkEnd w:id="50"/>
+      <w:bookmarkEnd w:id="51"/>
+    </w:p>
+    <w:p>
+      <w:pPr>
+        <w:pStyle w:val="Heading2"/>
+      </w:pPr>
+      <w:bookmarkStart w:id="52" w:name="_Toc444964670"/>
+      <w:r>
+        <w:t>II</w:t>
+      </w:r>
+      <w:r>
+        <w:t>I</w:t>
+      </w:r>
+      <w:r>
+        <w:t>.2. Lập trình JADE</w:t>
+      </w:r>
+      <w:bookmarkEnd w:id="52"/>
+    </w:p>
+    <w:p>
+      <w:pPr>
+        <w:jc w:val="both"/>
+      </w:pPr>
+      <w:r>
+        <w:t xml:space="preserve">Khi tạo một lớp tác tử mới phải kế thừa từ lớp Agent của </w:t>
+      </w:r>
+      <w:r>
+        <w:t>lớp</w:t>
+      </w:r>
+      <w:r>
+        <w:t xml:space="preserve"> </w:t>
+      </w:r>
+      <w:r>
+        <w:rPr>
+          <w:i/>
+        </w:rPr>
+        <w:t>jade.core.Agent,</w:t>
+      </w:r>
+      <w:r>
+        <w:t xml:space="preserve"> phần mã chương trình sẽ được viết trong phương thức setup() và chúng ta cần lưu ý các bước cấu hình ở phần III.1 đều đã được thực hiện.</w:t>
+      </w:r>
+    </w:p>
+    <w:p>
+      <w:pPr>
+        <w:jc w:val="both"/>
+      </w:pPr>
+      <w:r>
+        <w:t>Vì JADE được viết bằng ngôn ngữ Java nên cú pháp lập trình đều giống với cú pháp của Java, chúng ta có thể tài liệu hướng dẫn và mã nguồn ví dụ trong tệp JADE đã tải về từ trang chủ.</w:t>
+      </w:r>
+    </w:p>
+    <w:p>
+      <w:pPr>
+        <w:pStyle w:val="Heading2"/>
+      </w:pPr>
+      <w:bookmarkStart w:id="53" w:name="_Toc444964671"/>
+      <w:r>
+        <w:lastRenderedPageBreak/>
+        <w:t>III.3. Mô phỏng một hệ thống nhà thông minh</w:t>
+      </w:r>
+      <w:bookmarkEnd w:id="53"/>
+    </w:p>
+    <w:p>
+      <w:pPr>
+        <w:jc w:val="both"/>
+      </w:pPr>
+      <w:r>
+        <w:rPr>
+          <w:noProof/>
+        </w:rPr>
+        <w:drawing>
+          <wp:inline distT="0" distB="0" distL="0" distR="0" wp14:anchorId="1C02A1E4" wp14:editId="6472AB78">
+            <wp:extent cx="5759450" cy="3451225"/>
+            <wp:effectExtent l="0" t="0" r="0" b="0"/>
+            <wp:docPr id="89" name="Picture 89"/>
+            <wp:cNvGraphicFramePr>
+              <a:graphicFrameLocks xmlns:a="http://schemas.openxmlformats.org/drawingml/2006/main" noChangeAspect="1"/>
+            </wp:cNvGraphicFramePr>
+            <a:graphic xmlns:a="http://schemas.openxmlformats.org/drawingml/2006/main">
+              <a:graphicData uri="http://schemas.openxmlformats.org/drawingml/2006/picture">
+                <pic:pic xmlns:pic="http://schemas.openxmlformats.org/drawingml/2006/picture">
+                  <pic:nvPicPr>
+                    <pic:cNvPr id="1" name=""/>
+                    <pic:cNvPicPr/>
+                  </pic:nvPicPr>
+                  <pic:blipFill>
+                    <a:blip r:embed="rId24"/>
+                    <a:stretch>
+                      <a:fillRect/>
+                    </a:stretch>
+                  </pic:blipFill>
+                  <pic:spPr>
+                    <a:xfrm>
+                      <a:off x="0" y="0"/>
+                      <a:ext cx="5759450" cy="3451225"/>
+                    </a:xfrm>
+                    <a:prstGeom prst="rect">
+                      <a:avLst/>
+                    </a:prstGeom>
+                  </pic:spPr>
+                </pic:pic>
+              </a:graphicData>
+            </a:graphic>
+          </wp:inline>
+        </w:drawing>
+      </w:r>
+    </w:p>
+    <w:p>
+      <w:pPr>
+        <w:pStyle w:val="Caption"/>
+        <w:jc w:val="center"/>
+        <w:rPr>
+          <w:i w:val="0"/>
+          <w:color w:val="auto"/>
+          <w:sz w:val="26"/>
+          <w:szCs w:val="26"/>
+        </w:rPr>
+      </w:pPr>
+      <w:r>
+        <w:rPr>
+          <w:i w:val="0"/>
+          <w:color w:val="auto"/>
+          <w:sz w:val="26"/>
+          <w:szCs w:val="26"/>
+        </w:rPr>
+        <w:t xml:space="preserve">Hình </w:t>
+      </w:r>
+      <w:r>
+        <w:rPr>
+          <w:i w:val="0"/>
+          <w:color w:val="auto"/>
+          <w:sz w:val="26"/>
+          <w:szCs w:val="26"/>
+        </w:rPr>
         <w:fldChar w:fldCharType="begin"/>
       </w:r>
       <w:r>
+        <w:rPr>
+          <w:i w:val="0"/>
+          <w:color w:val="auto"/>
+          <w:sz w:val="26"/>
+          <w:szCs w:val="26"/>
+        </w:rPr>
         <w:instrText xml:space="preserve"> SEQ Hình \* ARABIC </w:instrText>
       </w:r>
       <w:r>
+        <w:rPr>
+          <w:i w:val="0"/>
+          <w:color w:val="auto"/>
+          <w:sz w:val="26"/>
+          <w:szCs w:val="26"/>
+        </w:rPr>
         <w:fldChar w:fldCharType="separate"/>
       </w:r>
       <w:r>
         <w:rPr>
+          <w:i w:val="0"/>
           <w:noProof/>
-        </w:rPr>
-        <w:t>20</w:t>
-      </w:r>
-      <w:r>
-        <w:rPr>
-          <w:noProof/>
+          <w:color w:val="auto"/>
+          <w:sz w:val="26"/>
+          <w:szCs w:val="26"/>
+        </w:rPr>
+        <w:t>21</w:t>
+      </w:r>
+      <w:r>
+        <w:rPr>
+          <w:i w:val="0"/>
+          <w:color w:val="auto"/>
+          <w:sz w:val="26"/>
+          <w:szCs w:val="26"/>
         </w:rPr>
         <w:fldChar w:fldCharType="end"/>
       </w:r>
       <w:r>
-        <w:t>: Mô tả cách cấu hình các tham số trong JADE để chạy một chương trình</w:t>
-      </w:r>
-      <w:bookmarkEnd w:id="51"/>
-      <w:bookmarkEnd w:id="52"/>
-    </w:p>
-    <w:p>
-      <w:pPr>
-        <w:pStyle w:val="Heading2"/>
-      </w:pPr>
-      <w:bookmarkStart w:id="53" w:name="_Toc444964670"/>
-      <w:r>
-        <w:t>II</w:t>
-      </w:r>
-      <w:r>
-        <w:t>I</w:t>
-      </w:r>
-      <w:r>
-        <w:t>.2. Lập trình JADE</w:t>
-      </w:r>
-      <w:bookmarkEnd w:id="53"/>
+        <w:rPr>
+          <w:i w:val="0"/>
+          <w:color w:val="auto"/>
+          <w:sz w:val="26"/>
+          <w:szCs w:val="26"/>
+        </w:rPr>
+        <w:t>: Giao diện chương trình khi hoạt động</w:t>
+      </w:r>
     </w:p>
     <w:p>
       <w:pPr>
         <w:jc w:val="both"/>
       </w:pPr>
       <w:r>
-        <w:t xml:space="preserve">Khi tạo một lớp tác tử mới phải kế thừa từ lớp Agent của </w:t>
-      </w:r>
-      <w:r>
-        <w:t>lớp</w:t>
-      </w:r>
-      <w:r>
-        <w:t xml:space="preserve"> </w:t>
-      </w:r>
-      <w:r>
-        <w:rPr>
-          <w:i/>
-        </w:rPr>
-        <w:t>jade.core.Agent,</w:t>
-      </w:r>
-      <w:r>
-        <w:t xml:space="preserve"> phần mã chương trình sẽ được viết trong phương thức setup()</w:t>
-      </w:r>
-      <w:r>
-        <w:t xml:space="preserve"> và chúng ta cần lưu ý các bước cấu hình ở phần III.1 đều đã được thực hiện.</w:t>
+        <w:t>Hình 21 là giao diện ch</w:t>
+      </w:r>
+      <w:r>
+        <w:t>ương trình khi hoạt động, chúng ta thấy hình ảnh của 6 thiết bị đúng như đã đề cập trong mục II.1. Dưới mỗi hình ảnh là một nút trạng thái minh họa việc thiết bị hoạt động (mở) hay không hoạt động (tắt). Mục đích của chương trình cho thấy cách các tác tử tương tác với nhau để giúp hệ thống nhà thông minh hoạt đông.</w:t>
       </w:r>
     </w:p>
     <w:p>
@@ -21041,39 +21302,6 @@
         <w:jc w:val="both"/>
       </w:pPr>
       <w:r>
-        <w:t>Vì JADE được viết bằng ngôn ngữ Java nên cú pháp lập trình đều giống với cú pháp của Java, chúng ta có thể tài liệu hướng dẫn và mã nguồn ví dụ trong tệp JADE đã tải về từ trang chủ.</w:t>
-      </w:r>
-    </w:p>
-    <w:p>
-      <w:pPr>
-        <w:pStyle w:val="Heading2"/>
-      </w:pPr>
-      <w:bookmarkStart w:id="54" w:name="_Toc444964671"/>
-      <w:r>
-        <w:t>III.3. Mô phỏng một hệ thống nhà thông minh</w:t>
-      </w:r>
-      <w:bookmarkEnd w:id="54"/>
-    </w:p>
-    <w:p>
-      <w:pPr>
-        <w:jc w:val="both"/>
-      </w:pPr>
-    </w:p>
-    <w:p>
-      <w:pPr>
-        <w:jc w:val="both"/>
-      </w:pPr>
-    </w:p>
-    <w:p>
-      <w:pPr>
-        <w:jc w:val="both"/>
-      </w:pPr>
-    </w:p>
-    <w:p>
-      <w:pPr>
-        <w:jc w:val="both"/>
-      </w:pPr>
-      <w:r>
         <w:br w:type="page"/>
       </w:r>
     </w:p>
@@ -21081,20 +21309,22 @@
       <w:pPr>
         <w:pStyle w:val="Heading1"/>
       </w:pPr>
-      <w:bookmarkStart w:id="55" w:name="_Toc444964672"/>
+      <w:bookmarkStart w:id="54" w:name="_Toc444964672"/>
       <w:r>
         <w:lastRenderedPageBreak/>
         <w:t>CHƯƠNG 4: KẾT LUẬN</w:t>
       </w:r>
+      <w:bookmarkEnd w:id="54"/>
+    </w:p>
+    <w:p>
+      <w:pPr>
+        <w:jc w:val="both"/>
+      </w:pPr>
+      <w:r>
+        <w:t xml:space="preserve">Dựa trên những kiến thức đã tìm hiểu được về tác tử, hệ đa tác tử và JADE framework đã giúp chúng em có được một hướng đi mới về xây dựng hệ thống. Khác với trước kia, việc xây dựng hệ thống chủ yếu dựa trên </w:t>
+      </w:r>
+      <w:bookmarkStart w:id="55" w:name="_GoBack"/>
       <w:bookmarkEnd w:id="55"/>
-    </w:p>
-    <w:p>
-      <w:pPr>
-        <w:jc w:val="both"/>
-      </w:pPr>
-      <w:r>
-        <w:t>Kiến thức thu được, kinh nghiệm, hướng phát triển?</w:t>
-      </w:r>
     </w:p>
     <w:p>
       <w:pPr>
@@ -21215,7 +21445,7 @@
       <w:pPr>
         <w:jc w:val="both"/>
       </w:pPr>
-      <w:hyperlink r:id="rId24">
+      <w:hyperlink r:id="rId25">
         <w:r>
           <w:rPr>
             <w:color w:val="0563C1"/>
@@ -21224,7 +21454,7 @@
           <w:t>https://www.youtube.com/watch?v=VHt9A9Jn1Jk&amp;list=PL6_53ptjaqs4zs-xSK7SwabqC-CjubpIV</w:t>
         </w:r>
       </w:hyperlink>
-      <w:hyperlink r:id="rId25"/>
+      <w:hyperlink r:id="rId26"/>
     </w:p>
     <w:p>
       <w:pPr>
@@ -21336,32 +21566,11 @@
         <w:jc w:val="both"/>
       </w:pPr>
       <w:r>
-        <w:t xml:space="preserve">[13] </w:t>
-      </w:r>
-      <w:r>
-        <w:t>Victor R. Lesse</w:t>
-      </w:r>
-      <w:r>
-        <w:t>r, “</w:t>
-      </w:r>
-      <w:r>
-        <w:t xml:space="preserve">Cooperative Multiagent Systems: A Personal View of the State </w:t>
-      </w:r>
-      <w:r>
-        <w:t>o</w:t>
-      </w:r>
-      <w:r>
-        <w:t>f the Art</w:t>
-      </w:r>
-      <w:r>
-        <w:t xml:space="preserve">”. </w:t>
-      </w:r>
-      <w:r>
-        <w:t>Computer Science Department University of Massachusetts at Amherst</w:t>
+        <w:t>[13] Victor R. Lesser, “Cooperative Multiagent Systems: A Personal View of the State of the Art”. Computer Science Department University of Massachusetts at Amherst</w:t>
       </w:r>
     </w:p>
     <w:sectPr>
-      <w:headerReference w:type="default" r:id="rId26"/>
+      <w:headerReference w:type="default" r:id="rId27"/>
       <w:pgSz w:w="11909" w:h="16834"/>
       <w:pgMar w:top="1138" w:right="1138" w:bottom="1138" w:left="1701" w:header="720" w:footer="720" w:gutter="0"/>
       <w:pgNumType w:start="1"/>
@@ -21430,7 +21639,7 @@
           <w:rPr>
             <w:noProof/>
           </w:rPr>
-          <w:t>16</w:t>
+          <w:t>29</w:t>
         </w:r>
         <w:r>
           <w:rPr>
@@ -24697,7 +24906,7 @@
 </file>
 
 <file path=customXml/itemProps1.xml><?xml version="1.0" encoding="utf-8"?>
-<ds:datastoreItem xmlns:ds="http://schemas.openxmlformats.org/officeDocument/2006/customXml" ds:itemID="{676FBAD3-00D5-426E-AEB6-F1C2D3941C6F}">
+<ds:datastoreItem xmlns:ds="http://schemas.openxmlformats.org/officeDocument/2006/customXml" ds:itemID="{6E8FC295-3930-4BED-AE84-536641EA0BD2}">
   <ds:schemaRefs>
     <ds:schemaRef ds:uri="http://schemas.openxmlformats.org/officeDocument/2006/bibliography"/>
   </ds:schemaRefs>

</xml_diff>

<commit_message>
Thêm image folder cho chương trình demo
- Sửa code link đến image
- Thêm image vào chương trình
</commit_message>
<xml_diff>
--- a/Group7_MultiAgentSystem.docx
+++ b/Group7_MultiAgentSystem.docx
@@ -5798,7 +5798,13 @@
         <w:t>Tác tử và trí tuệ nhân tạo (AI):</w:t>
       </w:r>
       <w:r>
-        <w:t xml:space="preserve"> Những quy luật của các tác tử thông minh đã xuất hiện từ các nghiên cứu trong trí tuệ nhân tạo. Trong thực tế, một điịnh nghĩa của trí tuệ nhân tạo là vẫn đề xây dựng tác tử thông minh. Nhưng điều quan trọng là phải phân biệt giữa sự thông minh mang nghĩa rộng và sự thông minh mà chúng ta tìm kiếm trong các tác tử. Sự thông minh mang nghĩa rộng lớn mà mục đích cơ bản của công đồng trí tuệ nhân tạo. Các yêu cầu thông minh mà chúng ta thường làm cho các tác tử chính là làm thế nào để các tác tử có thể đưa ra các quyết định chấp nhận được, những hành động tiếp theo chúng sẽ làm trong môi trường và quyết định được đưa ra đúng thời điểm. Các yêu cầu khác cho sự thông minh sẽ được xác định bởi lĩnh vực mà tác tử áp dụng. Không phải tất cả các tác tử cần có khả năng học. Cụ thể như khả năng lí luận thông thường là không cần thiết trong nhiều lĩnh vực quan trọng. Vì vậy, cần xem xét các ứng dụng và dự khai thác của công nghệ tác tử như một bài toán khoa học máy tính. Các tác tử chỉ đơn giản là các thành phần phần mềm khác và công nghệ trí tuệ nhân tạo thường là cách thích hợp nhất để xây dụng tác tử.</w:t>
+        <w:t xml:space="preserve"> Những quy luật của các tác tử thông minh đã xuất hiện từ các nghiên cứu trong trí tuệ nhân tạo. Trong thực tế, một điịnh nghĩa của trí tuệ nhân tạo là vẫn đề xây dựng tác tử thông minh. Nhưng điều quan trọng là phải phân biệt giữa sự thông minh mang nghĩa rộng và sự thông minh mà chúng ta tìm kiếm trong các tác tử. Sự thông minh mang nghĩa rộng lớn mà mục đích cơ bản của c</w:t>
+      </w:r>
+      <w:r>
+        <w:t>ộng</w:t>
+      </w:r>
+      <w:r>
+        <w:t>ng đồng trí tuệ nhân tạo. Các yêu cầu thông minh mà chúng ta thường làm cho các tác tử chính là làm thế nào để các tác tử có thể đưa ra các quyết định chấp nhận được, những hành động tiếp theo chúng sẽ làm trong môi trường và quyết định được đưa ra đúng thời điểm. Các yêu cầu khác cho sự thông minh sẽ được xác định bởi lĩnh vực mà tác tử áp dụng. Không phải tất cả các tác tử cần có khả năng học. Cụ thể như khả năng lí luận thông thường là không cần thiết trong nhiều lĩnh vực quan trọng. Vì vậy, cần xem xét các ứng dụng và dự khai thác của công nghệ tác tử như một bài toán khoa học máy tính. Các tác tử chỉ đơn giản là các thành phần phần mềm khác và công nghệ trí tuệ nhân tạo thường là cách thích hợp nhất để xây dụng tác tử.</w:t>
       </w:r>
     </w:p>
     <w:p>
@@ -5815,18 +5821,26 @@
         <w:t>: Các hệ chuyên gia là những công nghệ trí tuệ nhân tạo từ những năm 1980. Một hệ chuyên gia là một hệ thống có khả năng giải quyết các bài toán đưa các lời khuyên trong một số lĩnh vực với lượng tri thức phong phú.</w:t>
       </w:r>
       <w:r>
-        <w:t xml:space="preserve"> Ví dụ của hệ chuyên gia là MYCIN được dùng để hỗ trọ bác sĩ trong việc điều trị các bệnh nhiễm trùng máu ở người. Có sẽ sự khác biệt quan trọng nhất giữa các tác tử và hệ chuyên là hệ chuyên gia vốn dĩ “quái gỡ”. Bởi các hệ chuyên gia không tương tác trực tiếp với bất kì môi trường nào, chúng lấy thông tin của chúng không phải qua các cảm biến nhưng thông qua một người dùng hoạt động như một người đàn ông ở giữa (middle man). </w:t>
+        <w:t xml:space="preserve"> Ví dụ của hệ chuyên gia là MYCIN được dùng để hỗ trọ bác sĩ trong việc điều trị các bệnh nhiễm trùng máu ở người. Có sẽ sự khác biệt quan trọng nhất giữa các tác tử và hệ chuyên là hệ chuyên gia vốn dĩ “quái gỡ”. Bởi các hệ chuyên gia không tương tác trực tiếp với bất kì môi trường nào, chúng lấy thông tin của chúng không phải qua các cảm biến nhưng thông qua một người dùng hoạt động như một người đàn ông ở giữa (middle man). Ngoài ra, các hệ chuyên gia thường không yêu </w:t>
+      </w:r>
+      <w:r>
+        <w:t xml:space="preserve">cầu bất cứ điều gì về sự hoạt động ví dụ </w:t>
       </w:r>
       <w:r>
         <w:lastRenderedPageBreak/>
-        <w:t>Ngoài ra, các hệ chuyên gia thường không yêu cầu hoạt động trong bất kì thứ gì như thời gian thực. Cuối cùng, các hệ chuyên gia không đòi hỏi sự hợp tác như các tác tử.</w:t>
+        <w:t>như</w:t>
+      </w:r>
+      <w:bookmarkStart w:id="9" w:name="_GoBack"/>
+      <w:bookmarkEnd w:id="9"/>
+      <w:r>
+        <w:t xml:space="preserve"> thời gian thực. Cuối cùng, các hệ chuyên gia không đòi hỏi sự hợp tác như các tác tử.</w:t>
       </w:r>
     </w:p>
     <w:p>
       <w:pPr>
         <w:pStyle w:val="Heading3"/>
       </w:pPr>
-      <w:bookmarkStart w:id="9" w:name="_Toc445142297"/>
+      <w:bookmarkStart w:id="10" w:name="_Toc445142297"/>
       <w:r>
         <w:t>I.1.5</w:t>
       </w:r>
@@ -5836,7 +5850,7 @@
       <w:r>
         <w:t>Phân loại tác tử</w:t>
       </w:r>
-      <w:bookmarkEnd w:id="9"/>
+      <w:bookmarkEnd w:id="10"/>
     </w:p>
     <w:p>
       <w:r>
@@ -6100,7 +6114,7 @@
           <w:szCs w:val="26"/>
         </w:rPr>
       </w:pPr>
-      <w:bookmarkStart w:id="10" w:name="_Toc445141319"/>
+      <w:bookmarkStart w:id="11" w:name="_Toc445141319"/>
       <w:r>
         <w:rPr>
           <w:i w:val="0"/>
@@ -6183,7 +6197,7 @@
         </w:rPr>
         <w:t>tác tử</w:t>
       </w:r>
-      <w:bookmarkEnd w:id="10"/>
+      <w:bookmarkEnd w:id="11"/>
     </w:p>
     <w:p>
       <w:pPr>
@@ -6294,7 +6308,7 @@
       <w:pPr>
         <w:pStyle w:val="Heading2"/>
       </w:pPr>
-      <w:bookmarkStart w:id="11" w:name="_Toc445142298"/>
+      <w:bookmarkStart w:id="12" w:name="_Toc445142298"/>
       <w:r>
         <w:lastRenderedPageBreak/>
         <w:t>I.2. Hệ đa tác tử</w:t>
@@ -6302,17 +6316,17 @@
       <w:r>
         <w:t xml:space="preserve"> (Multi Agents System – MAS)</w:t>
       </w:r>
-      <w:bookmarkEnd w:id="11"/>
+      <w:bookmarkEnd w:id="12"/>
     </w:p>
     <w:p>
       <w:pPr>
         <w:pStyle w:val="Heading3"/>
       </w:pPr>
-      <w:bookmarkStart w:id="12" w:name="_Toc445142299"/>
+      <w:bookmarkStart w:id="13" w:name="_Toc445142299"/>
       <w:r>
         <w:t>I.2.1. Khái niệm</w:t>
       </w:r>
-      <w:bookmarkEnd w:id="12"/>
+      <w:bookmarkEnd w:id="13"/>
     </w:p>
     <w:p>
       <w:pPr>
@@ -6378,7 +6392,7 @@
           <w:szCs w:val="26"/>
         </w:rPr>
       </w:pPr>
-      <w:bookmarkStart w:id="13" w:name="_Toc445141320"/>
+      <w:bookmarkStart w:id="14" w:name="_Toc445141320"/>
       <w:r>
         <w:rPr>
           <w:i w:val="0"/>
@@ -8583,13 +8597,13 @@
         </w:rPr>
         <w:t>: Mô hình hệ đa tác tử</w:t>
       </w:r>
-      <w:bookmarkEnd w:id="13"/>
+      <w:bookmarkEnd w:id="14"/>
     </w:p>
     <w:p>
       <w:pPr>
         <w:pStyle w:val="Heading3"/>
       </w:pPr>
-      <w:bookmarkStart w:id="14" w:name="_Toc445142300"/>
+      <w:bookmarkStart w:id="15" w:name="_Toc445142300"/>
       <w:r>
         <w:rPr>
           <w:highlight w:val="white"/>
@@ -8611,7 +8625,7 @@
       <w:r>
         <w:t xml:space="preserve"> trong hệ đa tác tử</w:t>
       </w:r>
-      <w:bookmarkEnd w:id="14"/>
+      <w:bookmarkEnd w:id="15"/>
     </w:p>
     <w:p>
       <w:pPr>
@@ -8881,7 +8895,7 @@
           <w:szCs w:val="26"/>
         </w:rPr>
       </w:pPr>
-      <w:bookmarkStart w:id="15" w:name="_Toc445142301"/>
+      <w:bookmarkStart w:id="16" w:name="_Toc445142301"/>
       <w:r>
         <w:rPr>
           <w:szCs w:val="26"/>
@@ -8918,7 +8932,7 @@
         </w:rPr>
         <w:t xml:space="preserve"> [6]</w:t>
       </w:r>
-      <w:bookmarkEnd w:id="15"/>
+      <w:bookmarkEnd w:id="16"/>
     </w:p>
     <w:p>
       <w:pPr>
@@ -11265,7 +11279,7 @@
           <w:szCs w:val="26"/>
         </w:rPr>
       </w:pPr>
-      <w:bookmarkStart w:id="16" w:name="_Toc445141029"/>
+      <w:bookmarkStart w:id="17" w:name="_Toc445141029"/>
       <w:r>
         <w:rPr>
           <w:i w:val="0"/>
@@ -11330,7 +11344,7 @@
         </w:rPr>
         <w:t>: Kết quả thực nghiệm đối với các thông số</w:t>
       </w:r>
-      <w:bookmarkEnd w:id="16"/>
+      <w:bookmarkEnd w:id="17"/>
     </w:p>
     <w:p>
       <w:pPr>
@@ -12076,7 +12090,7 @@
           <w:szCs w:val="26"/>
         </w:rPr>
       </w:pPr>
-      <w:bookmarkStart w:id="17" w:name="_Toc445141030"/>
+      <w:bookmarkStart w:id="18" w:name="_Toc445141030"/>
       <w:r>
         <w:rPr>
           <w:i w:val="0"/>
@@ -12150,7 +12164,7 @@
         </w:rPr>
         <w:t>đánh giá trên phương diện khi hoạt động</w:t>
       </w:r>
-      <w:bookmarkEnd w:id="17"/>
+      <w:bookmarkEnd w:id="18"/>
     </w:p>
     <w:p>
       <w:r>
@@ -12788,7 +12802,7 @@
           <w:szCs w:val="26"/>
         </w:rPr>
       </w:pPr>
-      <w:bookmarkStart w:id="18" w:name="_Toc445141031"/>
+      <w:bookmarkStart w:id="19" w:name="_Toc445141031"/>
       <w:r>
         <w:rPr>
           <w:i w:val="0"/>
@@ -12853,7 +12867,7 @@
         </w:rPr>
         <w:t>: Kết quả so sánh thời gian yêu cầu</w:t>
       </w:r>
-      <w:bookmarkEnd w:id="18"/>
+      <w:bookmarkEnd w:id="19"/>
     </w:p>
     <w:p>
       <w:pPr>
@@ -12862,7 +12876,7 @@
           <w:highlight w:val="white"/>
         </w:rPr>
       </w:pPr>
-      <w:bookmarkStart w:id="19" w:name="_Toc445142302"/>
+      <w:bookmarkStart w:id="20" w:name="_Toc445142302"/>
       <w:r>
         <w:rPr>
           <w:highlight w:val="white"/>
@@ -12881,7 +12895,7 @@
         </w:rPr>
         <w:t xml:space="preserve"> của hệ đa tác tử</w:t>
       </w:r>
-      <w:bookmarkEnd w:id="19"/>
+      <w:bookmarkEnd w:id="20"/>
     </w:p>
     <w:p>
       <w:pPr>
@@ -12971,7 +12985,7 @@
           <w:lang w:val="vi-VN"/>
         </w:rPr>
       </w:pPr>
-      <w:bookmarkStart w:id="20" w:name="_Toc445142303"/>
+      <w:bookmarkStart w:id="21" w:name="_Toc445142303"/>
       <w:r>
         <w:rPr>
           <w:color w:val="222222"/>
@@ -12987,7 +13001,7 @@
         </w:rPr>
         <w:t xml:space="preserve"> framework</w:t>
       </w:r>
-      <w:bookmarkEnd w:id="20"/>
+      <w:bookmarkEnd w:id="21"/>
     </w:p>
     <w:p>
       <w:pPr>
@@ -12997,14 +13011,14 @@
           <w:lang w:val="vi-VN"/>
         </w:rPr>
       </w:pPr>
-      <w:bookmarkStart w:id="21" w:name="_Toc445142304"/>
+      <w:bookmarkStart w:id="22" w:name="_Toc445142304"/>
       <w:r>
         <w:rPr>
           <w:lang w:val="vi-VN"/>
         </w:rPr>
         <w:t>I.3.1. Giới thiệu</w:t>
       </w:r>
-      <w:bookmarkEnd w:id="21"/>
+      <w:bookmarkEnd w:id="22"/>
     </w:p>
     <w:p>
       <w:pPr>
@@ -13107,14 +13121,14 @@
           <w:lang w:val="vi-VN"/>
         </w:rPr>
       </w:pPr>
-      <w:bookmarkStart w:id="22" w:name="_Toc445142305"/>
+      <w:bookmarkStart w:id="23" w:name="_Toc445142305"/>
       <w:r>
         <w:rPr>
           <w:lang w:val="vi-VN"/>
         </w:rPr>
         <w:t>I.3.2. Kiến trúc JADE</w:t>
       </w:r>
-      <w:bookmarkEnd w:id="22"/>
+      <w:bookmarkEnd w:id="23"/>
     </w:p>
     <w:p>
       <w:pPr>
@@ -13188,7 +13202,7 @@
           <w:lang w:val="vi-VN"/>
         </w:rPr>
       </w:pPr>
-      <w:bookmarkStart w:id="23" w:name="_Toc445141321"/>
+      <w:bookmarkStart w:id="24" w:name="_Toc445141321"/>
       <w:r>
         <w:rPr>
           <w:i w:val="0"/>
@@ -13253,7 +13267,7 @@
         </w:rPr>
         <w:t>: Mối quan hệ giữa các thành phần kiến trúc chính trong JADE</w:t>
       </w:r>
-      <w:bookmarkEnd w:id="23"/>
+      <w:bookmarkEnd w:id="24"/>
     </w:p>
     <w:p>
       <w:pPr>
@@ -13382,7 +13396,7 @@
           <w:sz w:val="26"/>
         </w:rPr>
       </w:pPr>
-      <w:bookmarkStart w:id="24" w:name="_Toc445141322"/>
+      <w:bookmarkStart w:id="25" w:name="_Toc445141322"/>
       <w:r>
         <w:rPr>
           <w:i w:val="0"/>
@@ -13440,20 +13454,20 @@
         </w:rPr>
         <w:t>: Mô hình UML mô tả mối quan hệ giữa các thành phần kiến trúc chính</w:t>
       </w:r>
-      <w:bookmarkEnd w:id="24"/>
+      <w:bookmarkEnd w:id="25"/>
     </w:p>
     <w:p>
       <w:pPr>
         <w:pStyle w:val="Heading3"/>
       </w:pPr>
-      <w:bookmarkStart w:id="25" w:name="_Toc445142306"/>
+      <w:bookmarkStart w:id="26" w:name="_Toc445142306"/>
       <w:r>
         <w:t>I.3.2</w:t>
       </w:r>
       <w:r>
         <w:t>. Các thành phần JADE</w:t>
       </w:r>
-      <w:bookmarkEnd w:id="25"/>
+      <w:bookmarkEnd w:id="26"/>
     </w:p>
     <w:p>
       <w:pPr>
@@ -14193,7 +14207,7 @@
       <w:pPr>
         <w:pStyle w:val="Heading3"/>
       </w:pPr>
-      <w:bookmarkStart w:id="26" w:name="_Toc445142307"/>
+      <w:bookmarkStart w:id="27" w:name="_Toc445142307"/>
       <w:r>
         <w:t xml:space="preserve">I.3.2. </w:t>
       </w:r>
@@ -14206,7 +14220,7 @@
       <w:r>
         <w:t>ác tử trong JADE</w:t>
       </w:r>
-      <w:bookmarkEnd w:id="26"/>
+      <w:bookmarkEnd w:id="27"/>
     </w:p>
     <w:p>
       <w:pPr>
@@ -15225,7 +15239,7 @@
           <w:szCs w:val="26"/>
         </w:rPr>
       </w:pPr>
-      <w:bookmarkStart w:id="27" w:name="_Toc445141323"/>
+      <w:bookmarkStart w:id="28" w:name="_Toc445141323"/>
       <w:r>
         <w:rPr>
           <w:i w:val="0"/>
@@ -15290,7 +15304,7 @@
         </w:rPr>
         <w:t>: Mô hình truyền thông điệp không đồng bộ JADE</w:t>
       </w:r>
-      <w:bookmarkEnd w:id="27"/>
+      <w:bookmarkEnd w:id="28"/>
     </w:p>
     <w:p>
       <w:pPr>
@@ -15761,7 +15775,7 @@
           <w:szCs w:val="26"/>
         </w:rPr>
       </w:pPr>
-      <w:bookmarkStart w:id="28" w:name="_Toc445141324"/>
+      <w:bookmarkStart w:id="29" w:name="_Toc445141324"/>
       <w:r>
         <w:rPr>
           <w:i w:val="0"/>
@@ -15835,7 +15849,7 @@
         </w:rPr>
         <w:t>trình phía gửi gửi thông điệp cho phía nhận</w:t>
       </w:r>
-      <w:bookmarkEnd w:id="28"/>
+      <w:bookmarkEnd w:id="29"/>
     </w:p>
     <w:p>
       <w:pPr>
@@ -15848,7 +15862,7 @@
           <w:szCs w:val="26"/>
         </w:rPr>
       </w:pPr>
-      <w:bookmarkStart w:id="29" w:name="_Toc445141325"/>
+      <w:bookmarkStart w:id="30" w:name="_Toc445141325"/>
       <w:r>
         <w:rPr>
           <w:noProof/>
@@ -15983,7 +15997,7 @@
         </w:rPr>
         <w:t xml:space="preserve"> cho phía gửi</w:t>
       </w:r>
-      <w:bookmarkEnd w:id="29"/>
+      <w:bookmarkEnd w:id="30"/>
     </w:p>
     <w:p>
       <w:pPr>
@@ -16342,7 +16356,7 @@
       <w:pPr>
         <w:pStyle w:val="Heading3"/>
       </w:pPr>
-      <w:bookmarkStart w:id="30" w:name="_Toc445142308"/>
+      <w:bookmarkStart w:id="31" w:name="_Toc445142308"/>
       <w:r>
         <w:t>I</w:t>
       </w:r>
@@ -16360,7 +16374,7 @@
         </w:rPr>
         <w:t>tác tử</w:t>
       </w:r>
-      <w:bookmarkEnd w:id="30"/>
+      <w:bookmarkEnd w:id="31"/>
     </w:p>
     <w:p>
       <w:pPr>
@@ -16552,7 +16566,7 @@
           <w:szCs w:val="26"/>
         </w:rPr>
       </w:pPr>
-      <w:bookmarkStart w:id="31" w:name="_Toc445141326"/>
+      <w:bookmarkStart w:id="32" w:name="_Toc445141326"/>
       <w:r>
         <w:rPr>
           <w:i w:val="0"/>
@@ -16635,7 +16649,7 @@
         </w:rPr>
         <w:t xml:space="preserve"> vi thực hiện một lần</w:t>
       </w:r>
-      <w:bookmarkEnd w:id="31"/>
+      <w:bookmarkEnd w:id="32"/>
     </w:p>
     <w:p>
       <w:pPr>
@@ -16763,7 +16777,7 @@
           <w:szCs w:val="26"/>
         </w:rPr>
       </w:pPr>
-      <w:bookmarkStart w:id="32" w:name="_Toc445141327"/>
+      <w:bookmarkStart w:id="33" w:name="_Toc445141327"/>
       <w:r>
         <w:rPr>
           <w:i w:val="0"/>
@@ -16828,7 +16842,7 @@
         </w:rPr>
         <w:t>: Ví dụ kiểu hành vi thực hiện mãi mãi</w:t>
       </w:r>
-      <w:bookmarkEnd w:id="32"/>
+      <w:bookmarkEnd w:id="33"/>
     </w:p>
     <w:p>
       <w:pPr>
@@ -16931,7 +16945,7 @@
           <w:szCs w:val="26"/>
         </w:rPr>
       </w:pPr>
-      <w:bookmarkStart w:id="33" w:name="_Toc445141328"/>
+      <w:bookmarkStart w:id="34" w:name="_Toc445141328"/>
       <w:r>
         <w:rPr>
           <w:i w:val="0"/>
@@ -16996,7 +17010,7 @@
         </w:rPr>
         <w:t>: Ví dụ về kiểu hành vi tổng quát</w:t>
       </w:r>
-      <w:bookmarkEnd w:id="33"/>
+      <w:bookmarkEnd w:id="34"/>
     </w:p>
     <w:p>
       <w:pPr>
@@ -17116,7 +17130,7 @@
           <w:szCs w:val="26"/>
         </w:rPr>
       </w:pPr>
-      <w:bookmarkStart w:id="34" w:name="_Toc445141329"/>
+      <w:bookmarkStart w:id="35" w:name="_Toc445141329"/>
       <w:r>
         <w:rPr>
           <w:i w:val="0"/>
@@ -17181,7 +17195,7 @@
         </w:rPr>
         <w:t>: Ví dụ về kiểu hành vi đánh thức</w:t>
       </w:r>
-      <w:bookmarkEnd w:id="34"/>
+      <w:bookmarkEnd w:id="35"/>
     </w:p>
     <w:p>
       <w:pPr>
@@ -17288,7 +17302,7 @@
           <w:szCs w:val="26"/>
         </w:rPr>
       </w:pPr>
-      <w:bookmarkStart w:id="35" w:name="_Toc445141330"/>
+      <w:bookmarkStart w:id="36" w:name="_Toc445141330"/>
       <w:r>
         <w:rPr>
           <w:i w:val="0"/>
@@ -17353,18 +17367,18 @@
         </w:rPr>
         <w:t>: Ví dụ về kiểu hành vi thực hiện có chu kì</w:t>
       </w:r>
-      <w:bookmarkEnd w:id="35"/>
+      <w:bookmarkEnd w:id="36"/>
     </w:p>
     <w:p>
       <w:pPr>
         <w:pStyle w:val="Heading3"/>
       </w:pPr>
-      <w:bookmarkStart w:id="36" w:name="_Toc445142309"/>
+      <w:bookmarkStart w:id="37" w:name="_Toc445142309"/>
       <w:r>
         <w:lastRenderedPageBreak/>
         <w:t>I.4. Dịch vụ trang vàng (Yellow page service) trong JADE</w:t>
       </w:r>
-      <w:bookmarkEnd w:id="36"/>
+      <w:bookmarkEnd w:id="37"/>
     </w:p>
     <w:p>
       <w:pPr>
@@ -18720,7 +18734,7 @@
           <w:szCs w:val="26"/>
         </w:rPr>
       </w:pPr>
-      <w:bookmarkStart w:id="37" w:name="_Toc445141331"/>
+      <w:bookmarkStart w:id="38" w:name="_Toc445141331"/>
       <w:r>
         <w:rPr>
           <w:i w:val="0"/>
@@ -18785,7 +18799,7 @@
         </w:rPr>
         <w:t>: Dịch vụ trang vàng</w:t>
       </w:r>
-      <w:bookmarkEnd w:id="37"/>
+      <w:bookmarkEnd w:id="38"/>
     </w:p>
     <w:p>
       <w:pPr>
@@ -19615,7 +19629,7 @@
       <w:pPr>
         <w:pStyle w:val="Heading1"/>
       </w:pPr>
-      <w:bookmarkStart w:id="38" w:name="_Toc445142310"/>
+      <w:bookmarkStart w:id="39" w:name="_Toc445142310"/>
       <w:r>
         <w:lastRenderedPageBreak/>
         <w:t xml:space="preserve">CHƯƠNG </w:t>
@@ -19626,17 +19640,17 @@
       <w:r>
         <w:t>: PHÂN TÍCH THIẾT KẾ PHẦN MỀM</w:t>
       </w:r>
-      <w:bookmarkEnd w:id="38"/>
+      <w:bookmarkEnd w:id="39"/>
     </w:p>
     <w:p>
       <w:pPr>
         <w:pStyle w:val="Heading3"/>
       </w:pPr>
-      <w:bookmarkStart w:id="39" w:name="_Toc445142311"/>
+      <w:bookmarkStart w:id="40" w:name="_Toc445142311"/>
       <w:r>
         <w:t>II.1. Yêu cầu bài toán</w:t>
       </w:r>
-      <w:bookmarkEnd w:id="39"/>
+      <w:bookmarkEnd w:id="40"/>
     </w:p>
     <w:p>
       <w:pPr>
@@ -19650,7 +19664,7 @@
       <w:pPr>
         <w:pStyle w:val="Heading3"/>
       </w:pPr>
-      <w:bookmarkStart w:id="40" w:name="_Toc445142312"/>
+      <w:bookmarkStart w:id="41" w:name="_Toc445142312"/>
       <w:r>
         <w:t>II.2</w:t>
       </w:r>
@@ -19660,7 +19674,7 @@
       <w:r>
         <w:t xml:space="preserve"> Kiến trúc</w:t>
       </w:r>
-      <w:bookmarkEnd w:id="40"/>
+      <w:bookmarkEnd w:id="41"/>
     </w:p>
     <w:p>
       <w:pPr>
@@ -19750,7 +19764,7 @@
       <w:r>
         <w:br w:type="page"/>
       </w:r>
-      <w:bookmarkStart w:id="41" w:name="_Toc445141332"/>
+      <w:bookmarkStart w:id="42" w:name="_Toc445141332"/>
       <w:r>
         <w:rPr>
           <w:i w:val="0"/>
@@ -20798,17 +20812,17 @@
         </w:rPr>
         <w:t>: Kiến trúc nhà thông minh mô phỏng</w:t>
       </w:r>
-      <w:bookmarkEnd w:id="41"/>
+      <w:bookmarkEnd w:id="42"/>
     </w:p>
     <w:p>
       <w:pPr>
         <w:pStyle w:val="Heading3"/>
       </w:pPr>
-      <w:bookmarkStart w:id="42" w:name="_Toc445142313"/>
+      <w:bookmarkStart w:id="43" w:name="_Toc445142313"/>
       <w:r>
         <w:t>II.3. Mô hình ca sử dụng của hệ thống</w:t>
       </w:r>
-      <w:bookmarkEnd w:id="42"/>
+      <w:bookmarkEnd w:id="43"/>
     </w:p>
     <w:p>
       <w:r>
@@ -20832,19 +20846,19 @@
       <w:pPr>
         <w:pStyle w:val="Heading1"/>
       </w:pPr>
-      <w:bookmarkStart w:id="43" w:name="_Toc445142314"/>
+      <w:bookmarkStart w:id="44" w:name="_Toc445142314"/>
       <w:r>
         <w:t>CHƯƠNG III: CÀI ĐẶT VÀ TRIỂN KHAI</w:t>
       </w:r>
-      <w:bookmarkEnd w:id="43"/>
+      <w:bookmarkEnd w:id="44"/>
     </w:p>
     <w:p>
       <w:pPr>
         <w:pStyle w:val="Heading2"/>
       </w:pPr>
-      <w:bookmarkStart w:id="44" w:name="h.kfcsl61kidps" w:colFirst="0" w:colLast="0"/>
-      <w:bookmarkStart w:id="45" w:name="_Toc445142315"/>
-      <w:bookmarkEnd w:id="44"/>
+      <w:bookmarkStart w:id="45" w:name="h.kfcsl61kidps" w:colFirst="0" w:colLast="0"/>
+      <w:bookmarkStart w:id="46" w:name="_Toc445142315"/>
+      <w:bookmarkEnd w:id="45"/>
       <w:r>
         <w:t xml:space="preserve">III.1 </w:t>
       </w:r>
@@ -20855,7 +20869,7 @@
       <w:r>
         <w:t xml:space="preserve"> JADE</w:t>
       </w:r>
-      <w:bookmarkEnd w:id="45"/>
+      <w:bookmarkEnd w:id="46"/>
     </w:p>
     <w:p>
       <w:pPr>
@@ -20939,7 +20953,7 @@
           <w:szCs w:val="26"/>
         </w:rPr>
       </w:pPr>
-      <w:bookmarkStart w:id="46" w:name="_Toc445141333"/>
+      <w:bookmarkStart w:id="47" w:name="_Toc445141333"/>
       <w:r>
         <w:rPr>
           <w:i w:val="0"/>
@@ -21004,7 +21018,7 @@
         </w:rPr>
         <w:t>: Minh họa tải framework JADE tại trang chủ</w:t>
       </w:r>
-      <w:bookmarkEnd w:id="46"/>
+      <w:bookmarkEnd w:id="47"/>
     </w:p>
     <w:p>
       <w:pPr>
@@ -21076,7 +21090,7 @@
           <w:szCs w:val="26"/>
         </w:rPr>
       </w:pPr>
-      <w:bookmarkStart w:id="47" w:name="_Toc445141334"/>
+      <w:bookmarkStart w:id="48" w:name="_Toc445141334"/>
       <w:r>
         <w:rPr>
           <w:i w:val="0"/>
@@ -21141,7 +21155,7 @@
         </w:rPr>
         <w:t>: Cấu trúc thư mục JADE sau khi giải nén</w:t>
       </w:r>
-      <w:bookmarkEnd w:id="47"/>
+      <w:bookmarkEnd w:id="48"/>
     </w:p>
     <w:p>
       <w:pPr>
@@ -21280,7 +21294,7 @@
           <w:szCs w:val="26"/>
         </w:rPr>
       </w:pPr>
-      <w:bookmarkStart w:id="48" w:name="_Toc445141335"/>
+      <w:bookmarkStart w:id="49" w:name="_Toc445141335"/>
       <w:r>
         <w:rPr>
           <w:i w:val="0"/>
@@ -21345,7 +21359,7 @@
         </w:rPr>
         <w:t>: Mô tả cách thêm các thư viện JADE để cấu hình một project</w:t>
       </w:r>
-      <w:bookmarkEnd w:id="48"/>
+      <w:bookmarkEnd w:id="49"/>
     </w:p>
     <w:p>
       <w:pPr>
@@ -21405,8 +21419,8 @@
           <w:i/>
         </w:rPr>
       </w:pPr>
-      <w:bookmarkStart w:id="49" w:name="_Toc443879612"/>
-      <w:bookmarkStart w:id="50" w:name="_Toc445141336"/>
+      <w:bookmarkStart w:id="50" w:name="_Toc443879612"/>
+      <w:bookmarkStart w:id="51" w:name="_Toc445141336"/>
       <w:r>
         <w:t xml:space="preserve">Hình </w:t>
       </w:r>
@@ -21421,11 +21435,11 @@
       <w:r>
         <w:t xml:space="preserve">: </w:t>
       </w:r>
-      <w:bookmarkEnd w:id="49"/>
+      <w:bookmarkEnd w:id="50"/>
       <w:r>
         <w:t>Minh họa cách cấu hình để chạy một project JADE</w:t>
       </w:r>
-      <w:bookmarkEnd w:id="50"/>
+      <w:bookmarkEnd w:id="51"/>
     </w:p>
     <w:p>
       <w:pPr>
@@ -21549,8 +21563,8 @@
           <w:i/>
         </w:rPr>
       </w:pPr>
-      <w:bookmarkStart w:id="51" w:name="_Toc443879613"/>
-      <w:bookmarkStart w:id="52" w:name="_Toc445141337"/>
+      <w:bookmarkStart w:id="52" w:name="_Toc443879613"/>
+      <w:bookmarkStart w:id="53" w:name="_Toc445141337"/>
       <w:r>
         <w:t xml:space="preserve">Hình </w:t>
       </w:r>
@@ -21565,14 +21579,14 @@
       <w:r>
         <w:t>: Mô tả cách cấu hình các tham số trong JADE để chạy một chương trình</w:t>
       </w:r>
-      <w:bookmarkEnd w:id="51"/>
       <w:bookmarkEnd w:id="52"/>
+      <w:bookmarkEnd w:id="53"/>
     </w:p>
     <w:p>
       <w:pPr>
         <w:pStyle w:val="Heading2"/>
       </w:pPr>
-      <w:bookmarkStart w:id="53" w:name="_Toc445142316"/>
+      <w:bookmarkStart w:id="54" w:name="_Toc445142316"/>
       <w:r>
         <w:t>II</w:t>
       </w:r>
@@ -21582,7 +21596,7 @@
       <w:r>
         <w:t>.2. Lập trình JADE</w:t>
       </w:r>
-      <w:bookmarkEnd w:id="53"/>
+      <w:bookmarkEnd w:id="54"/>
     </w:p>
     <w:p>
       <w:pPr>
@@ -21619,12 +21633,12 @@
       <w:pPr>
         <w:pStyle w:val="Heading2"/>
       </w:pPr>
-      <w:bookmarkStart w:id="54" w:name="_Toc445142317"/>
+      <w:bookmarkStart w:id="55" w:name="_Toc445142317"/>
       <w:r>
         <w:lastRenderedPageBreak/>
         <w:t>III.3. Mô phỏng một hệ thống nhà thông minh</w:t>
       </w:r>
-      <w:bookmarkEnd w:id="54"/>
+      <w:bookmarkEnd w:id="55"/>
     </w:p>
     <w:p>
       <w:pPr>
@@ -21682,7 +21696,7 @@
           <w:szCs w:val="26"/>
         </w:rPr>
       </w:pPr>
-      <w:bookmarkStart w:id="55" w:name="_Toc445141338"/>
+      <w:bookmarkStart w:id="56" w:name="_Toc445141338"/>
       <w:r>
         <w:rPr>
           <w:i w:val="0"/>
@@ -21747,7 +21761,7 @@
         </w:rPr>
         <w:t>: Giao diện chương trình khi hoạt động</w:t>
       </w:r>
-      <w:bookmarkEnd w:id="55"/>
+      <w:bookmarkEnd w:id="56"/>
     </w:p>
     <w:p>
       <w:pPr>
@@ -21772,12 +21786,12 @@
       <w:pPr>
         <w:pStyle w:val="Heading1"/>
       </w:pPr>
-      <w:bookmarkStart w:id="56" w:name="_Toc445142318"/>
+      <w:bookmarkStart w:id="57" w:name="_Toc445142318"/>
       <w:r>
         <w:lastRenderedPageBreak/>
         <w:t>CHƯƠNG 4: KẾT LUẬN</w:t>
       </w:r>
-      <w:bookmarkEnd w:id="56"/>
+      <w:bookmarkEnd w:id="57"/>
     </w:p>
     <w:p>
       <w:pPr>
@@ -21792,8 +21806,6 @@
       <w:r>
         <w:t xml:space="preserve"> Đặc biệt, phần kiến thức về sự giao tiếp về tác tử, kiến trúc của JADE và dịch vụ trang vàng là những kiến thức rất thú vị và cần thiết đối với những người lập trình.</w:t>
       </w:r>
-      <w:bookmarkStart w:id="57" w:name="_GoBack"/>
-      <w:bookmarkEnd w:id="57"/>
     </w:p>
     <w:p>
       <w:pPr>
@@ -22117,7 +22129,7 @@
           <w:rPr>
             <w:noProof/>
           </w:rPr>
-          <w:t>30</w:t>
+          <w:t>15</w:t>
         </w:r>
         <w:r>
           <w:rPr>
@@ -25384,7 +25396,7 @@
 </file>
 
 <file path=customXml/itemProps1.xml><?xml version="1.0" encoding="utf-8"?>
-<ds:datastoreItem xmlns:ds="http://schemas.openxmlformats.org/officeDocument/2006/customXml" ds:itemID="{E30EBBA3-90EA-4D54-B1BE-D1C03D7D4C33}">
+<ds:datastoreItem xmlns:ds="http://schemas.openxmlformats.org/officeDocument/2006/customXml" ds:itemID="{F7EE8BC9-78B9-4534-8C1E-4D5CD549EA07}">
   <ds:schemaRefs>
     <ds:schemaRef ds:uri="http://schemas.openxmlformats.org/officeDocument/2006/bibliography"/>
   </ds:schemaRefs>

</xml_diff>

<commit_message>
Update báo cáo + slide
</commit_message>
<xml_diff>
--- a/Group7_MultiAgentSystem.docx
+++ b/Group7_MultiAgentSystem.docx
@@ -2788,21 +2788,7 @@
             <w:rStyle w:val="Hyperlink"/>
             <w:noProof/>
           </w:rPr>
-          <w:t>Hình 3: Mô hình</w:t>
-        </w:r>
-        <w:r>
-          <w:rPr>
-            <w:rStyle w:val="Hyperlink"/>
-            <w:noProof/>
-          </w:rPr>
-          <w:t xml:space="preserve"> </w:t>
-        </w:r>
-        <w:r>
-          <w:rPr>
-            <w:rStyle w:val="Hyperlink"/>
-            <w:noProof/>
-          </w:rPr>
-          <w:t>hệ đa tác tử</w:t>
+          <w:t>Hình 3: Mô hình hệ đa tác tử</w:t>
         </w:r>
         <w:r>
           <w:rPr>
@@ -5824,33 +5810,37 @@
         <w:t xml:space="preserve"> Ví dụ của hệ chuyên gia là MYCIN được dùng để hỗ trọ bác sĩ trong việc điều trị các bệnh nhiễm trùng máu ở người. Có sẽ sự khác biệt quan trọng nhất giữa các tác tử và hệ chuyên là hệ chuyên gia vốn dĩ “quái gỡ”. Bởi các hệ chuyên gia không tương tác trực tiếp với bất kì môi trường nào, chúng lấy thông tin của chúng không phải qua các cảm biến nhưng thông qua một người dùng hoạt động như một người đàn ông ở giữa (middle man). Ngoài ra, các hệ chuyên gia thường không yêu </w:t>
       </w:r>
       <w:r>
-        <w:t xml:space="preserve">cầu bất cứ điều gì về sự hoạt động ví dụ </w:t>
+        <w:t xml:space="preserve">cầu bất cứ </w:t>
+      </w:r>
+      <w:r>
+        <w:t>ràng buộc gì</w:t>
+      </w:r>
+      <w:r>
+        <w:t xml:space="preserve"> về sự hoạt động </w:t>
       </w:r>
       <w:r>
         <w:lastRenderedPageBreak/>
-        <w:t>như</w:t>
-      </w:r>
-      <w:bookmarkStart w:id="9" w:name="_GoBack"/>
+        <w:t>ví dụ như</w:t>
+      </w:r>
+      <w:r>
+        <w:t xml:space="preserve"> thời gian thực. Cuối cùng, các hệ chuyên gia không đòi hỏi sự hợp tác như các tác tử.</w:t>
+      </w:r>
+    </w:p>
+    <w:p>
+      <w:pPr>
+        <w:pStyle w:val="Heading3"/>
+      </w:pPr>
+      <w:bookmarkStart w:id="9" w:name="_Toc445142297"/>
+      <w:r>
+        <w:t>I.1.5</w:t>
+      </w:r>
+      <w:r>
+        <w:t xml:space="preserve">. </w:t>
+      </w:r>
+      <w:r>
+        <w:t>Phân loại tác tử</w:t>
+      </w:r>
       <w:bookmarkEnd w:id="9"/>
-      <w:r>
-        <w:t xml:space="preserve"> thời gian thực. Cuối cùng, các hệ chuyên gia không đòi hỏi sự hợp tác như các tác tử.</w:t>
-      </w:r>
-    </w:p>
-    <w:p>
-      <w:pPr>
-        <w:pStyle w:val="Heading3"/>
-      </w:pPr>
-      <w:bookmarkStart w:id="10" w:name="_Toc445142297"/>
-      <w:r>
-        <w:t>I.1.5</w:t>
-      </w:r>
-      <w:r>
-        <w:t xml:space="preserve">. </w:t>
-      </w:r>
-      <w:r>
-        <w:t>Phân loại tác tử</w:t>
-      </w:r>
-      <w:bookmarkEnd w:id="10"/>
     </w:p>
     <w:p>
       <w:r>
@@ -6114,7 +6104,7 @@
           <w:szCs w:val="26"/>
         </w:rPr>
       </w:pPr>
-      <w:bookmarkStart w:id="11" w:name="_Toc445141319"/>
+      <w:bookmarkStart w:id="10" w:name="_Toc445141319"/>
       <w:r>
         <w:rPr>
           <w:i w:val="0"/>
@@ -6197,7 +6187,7 @@
         </w:rPr>
         <w:t>tác tử</w:t>
       </w:r>
-      <w:bookmarkEnd w:id="11"/>
+      <w:bookmarkEnd w:id="10"/>
     </w:p>
     <w:p>
       <w:pPr>
@@ -6308,7 +6298,7 @@
       <w:pPr>
         <w:pStyle w:val="Heading2"/>
       </w:pPr>
-      <w:bookmarkStart w:id="12" w:name="_Toc445142298"/>
+      <w:bookmarkStart w:id="11" w:name="_Toc445142298"/>
       <w:r>
         <w:lastRenderedPageBreak/>
         <w:t>I.2. Hệ đa tác tử</w:t>
@@ -6316,17 +6306,17 @@
       <w:r>
         <w:t xml:space="preserve"> (Multi Agents System – MAS)</w:t>
       </w:r>
+      <w:bookmarkEnd w:id="11"/>
+    </w:p>
+    <w:p>
+      <w:pPr>
+        <w:pStyle w:val="Heading3"/>
+      </w:pPr>
+      <w:bookmarkStart w:id="12" w:name="_Toc445142299"/>
+      <w:r>
+        <w:t>I.2.1. Khái niệm</w:t>
+      </w:r>
       <w:bookmarkEnd w:id="12"/>
-    </w:p>
-    <w:p>
-      <w:pPr>
-        <w:pStyle w:val="Heading3"/>
-      </w:pPr>
-      <w:bookmarkStart w:id="13" w:name="_Toc445142299"/>
-      <w:r>
-        <w:t>I.2.1. Khái niệm</w:t>
-      </w:r>
-      <w:bookmarkEnd w:id="13"/>
     </w:p>
     <w:p>
       <w:pPr>
@@ -6392,7 +6382,7 @@
           <w:szCs w:val="26"/>
         </w:rPr>
       </w:pPr>
-      <w:bookmarkStart w:id="14" w:name="_Toc445141320"/>
+      <w:bookmarkStart w:id="13" w:name="_Toc445141320"/>
       <w:r>
         <w:rPr>
           <w:i w:val="0"/>
@@ -8597,35 +8587,35 @@
         </w:rPr>
         <w:t>: Mô hình hệ đa tác tử</w:t>
       </w:r>
+      <w:bookmarkEnd w:id="13"/>
+    </w:p>
+    <w:p>
+      <w:pPr>
+        <w:pStyle w:val="Heading3"/>
+      </w:pPr>
+      <w:bookmarkStart w:id="14" w:name="_Toc445142300"/>
+      <w:r>
+        <w:rPr>
+          <w:highlight w:val="white"/>
+        </w:rPr>
+        <w:t xml:space="preserve">I.2.2. </w:t>
+      </w:r>
+      <w:r>
+        <w:rPr>
+          <w:highlight w:val="white"/>
+        </w:rPr>
+        <w:t>Vấn đề</w:t>
+      </w:r>
+      <w:r>
+        <w:rPr>
+          <w:highlight w:val="white"/>
+        </w:rPr>
+        <w:t xml:space="preserve"> phối hợp của các tác tử</w:t>
+      </w:r>
+      <w:r>
+        <w:t xml:space="preserve"> trong hệ đa tác tử</w:t>
+      </w:r>
       <w:bookmarkEnd w:id="14"/>
-    </w:p>
-    <w:p>
-      <w:pPr>
-        <w:pStyle w:val="Heading3"/>
-      </w:pPr>
-      <w:bookmarkStart w:id="15" w:name="_Toc445142300"/>
-      <w:r>
-        <w:rPr>
-          <w:highlight w:val="white"/>
-        </w:rPr>
-        <w:t xml:space="preserve">I.2.2. </w:t>
-      </w:r>
-      <w:r>
-        <w:rPr>
-          <w:highlight w:val="white"/>
-        </w:rPr>
-        <w:t>Vấn đề</w:t>
-      </w:r>
-      <w:r>
-        <w:rPr>
-          <w:highlight w:val="white"/>
-        </w:rPr>
-        <w:t xml:space="preserve"> phối hợp của các tác tử</w:t>
-      </w:r>
-      <w:r>
-        <w:t xml:space="preserve"> trong hệ đa tác tử</w:t>
-      </w:r>
-      <w:bookmarkEnd w:id="15"/>
     </w:p>
     <w:p>
       <w:pPr>
@@ -8895,7 +8885,7 @@
           <w:szCs w:val="26"/>
         </w:rPr>
       </w:pPr>
-      <w:bookmarkStart w:id="16" w:name="_Toc445142301"/>
+      <w:bookmarkStart w:id="15" w:name="_Toc445142301"/>
       <w:r>
         <w:rPr>
           <w:szCs w:val="26"/>
@@ -8932,7 +8922,7 @@
         </w:rPr>
         <w:t xml:space="preserve"> [6]</w:t>
       </w:r>
-      <w:bookmarkEnd w:id="16"/>
+      <w:bookmarkEnd w:id="15"/>
     </w:p>
     <w:p>
       <w:pPr>
@@ -9569,7 +9559,17 @@
           <w:szCs w:val="26"/>
           <w:u w:val="single"/>
         </w:rPr>
-        <w:t>n khi hoạt động</w:t>
+        <w:t xml:space="preserve">n khi </w:t>
+      </w:r>
+      <w:r>
+        <w:rPr>
+          <w:rFonts w:ascii="Times New Roman" w:hAnsi="Times New Roman" w:cs="Times New Roman"/>
+          <w:b/>
+          <w:sz w:val="26"/>
+          <w:szCs w:val="26"/>
+          <w:u w:val="single"/>
+        </w:rPr>
+        <w:t>thực thi</w:t>
       </w:r>
       <w:r>
         <w:rPr>
@@ -10197,6 +10197,7 @@
               <w:pStyle w:val="NoSpacing"/>
               <w:rPr>
                 <w:rFonts w:cs="Times New Roman"/>
+                <w:b/>
                 <w:sz w:val="26"/>
                 <w:szCs w:val="26"/>
               </w:rPr>
@@ -10204,6 +10205,7 @@
             <w:r>
               <w:rPr>
                 <w:rFonts w:cs="Times New Roman"/>
+                <w:b/>
                 <w:sz w:val="26"/>
                 <w:szCs w:val="26"/>
               </w:rPr>
@@ -11279,7 +11281,7 @@
           <w:szCs w:val="26"/>
         </w:rPr>
       </w:pPr>
-      <w:bookmarkStart w:id="17" w:name="_Toc445141029"/>
+      <w:bookmarkStart w:id="16" w:name="_Toc445141029"/>
       <w:r>
         <w:rPr>
           <w:i w:val="0"/>
@@ -11344,7 +11346,7 @@
         </w:rPr>
         <w:t>: Kết quả thực nghiệm đối với các thông số</w:t>
       </w:r>
-      <w:bookmarkEnd w:id="17"/>
+      <w:bookmarkEnd w:id="16"/>
     </w:p>
     <w:p>
       <w:pPr>
@@ -11388,7 +11390,12 @@
         <w:jc w:val="both"/>
       </w:pPr>
       <w:r>
-        <w:t>Bảng 2 ghi lại kết quả của việc đánh giá trên phương diện khi hoạt động thông qua việc so sánh: thời gian yêu cầu cho mỗi thông điệp. JADE và</w:t>
+        <w:t>Bảng 2 ghi lại kết quả của việc đánh giá tr</w:t>
+      </w:r>
+      <w:bookmarkStart w:id="17" w:name="_GoBack"/>
+      <w:bookmarkEnd w:id="17"/>
+      <w:r>
+        <w:t>ên phương diện khi hoạt động thông qua việc so sánh: thời gian yêu cầu cho mỗi thông điệp. JADE và</w:t>
       </w:r>
       <w:r>
         <w:t xml:space="preserve"> Skeleton cho kết quả tốt nhất</w:t>
@@ -11422,17 +11429,18 @@
           <w:p>
             <w:pPr>
               <w:pStyle w:val="NoSpacing"/>
+              <w:jc w:val="center"/>
               <w:rPr>
                 <w:rFonts w:cs="Times New Roman"/>
-                <w:sz w:val="22"/>
-                <w:szCs w:val="22"/>
+                <w:sz w:val="26"/>
+                <w:szCs w:val="26"/>
               </w:rPr>
             </w:pPr>
             <w:r>
               <w:rPr>
                 <w:rFonts w:cs="Times New Roman"/>
-                <w:sz w:val="22"/>
-                <w:szCs w:val="22"/>
+                <w:sz w:val="26"/>
+                <w:szCs w:val="26"/>
               </w:rPr>
               <w:t>Số tác tử</w:t>
             </w:r>
@@ -11452,15 +11460,20 @@
           <w:p>
             <w:pPr>
               <w:pStyle w:val="NoSpacing"/>
+              <w:jc w:val="center"/>
               <w:rPr>
                 <w:rFonts w:cs="Times New Roman"/>
+                <w:sz w:val="26"/>
+                <w:szCs w:val="26"/>
               </w:rPr>
             </w:pPr>
             <w:r>
               <w:rPr>
                 <w:rFonts w:cs="Times New Roman"/>
-              </w:rPr>
-              <w:t>JADE (thời gian yêu cầu/thông điệp)</w:t>
+                <w:sz w:val="26"/>
+                <w:szCs w:val="26"/>
+              </w:rPr>
+              <w:t>JADE</w:t>
             </w:r>
           </w:p>
         </w:tc>
@@ -11477,15 +11490,20 @@
           <w:p>
             <w:pPr>
               <w:pStyle w:val="NoSpacing"/>
+              <w:jc w:val="center"/>
               <w:rPr>
                 <w:rFonts w:cs="Times New Roman"/>
+                <w:sz w:val="26"/>
+                <w:szCs w:val="26"/>
               </w:rPr>
             </w:pPr>
             <w:r>
               <w:rPr>
                 <w:rFonts w:cs="Times New Roman"/>
-              </w:rPr>
-              <w:t>JATLite (thời gian yêu cầu/thông điệp)</w:t>
+                <w:sz w:val="26"/>
+                <w:szCs w:val="26"/>
+              </w:rPr>
+              <w:t>JATLite</w:t>
             </w:r>
           </w:p>
         </w:tc>
@@ -11503,21 +11521,20 @@
           <w:p>
             <w:pPr>
               <w:pStyle w:val="NoSpacing"/>
+              <w:jc w:val="center"/>
               <w:rPr>
                 <w:rFonts w:cs="Times New Roman"/>
+                <w:sz w:val="26"/>
+                <w:szCs w:val="26"/>
               </w:rPr>
             </w:pPr>
             <w:r>
               <w:rPr>
                 <w:rFonts w:cs="Times New Roman"/>
-              </w:rPr>
-              <w:t xml:space="preserve">Skeleton </w:t>
-            </w:r>
-            <w:r>
-              <w:rPr>
-                <w:rFonts w:cs="Times New Roman"/>
-              </w:rPr>
-              <w:t>(thời gian yêu cầu/thông điệp)</w:t>
+                <w:sz w:val="26"/>
+                <w:szCs w:val="26"/>
+              </w:rPr>
+              <w:t>Skeleton</w:t>
             </w:r>
           </w:p>
         </w:tc>
@@ -11535,21 +11552,20 @@
           <w:p>
             <w:pPr>
               <w:pStyle w:val="NoSpacing"/>
+              <w:jc w:val="center"/>
               <w:rPr>
                 <w:rFonts w:cs="Times New Roman"/>
+                <w:sz w:val="26"/>
+                <w:szCs w:val="26"/>
               </w:rPr>
             </w:pPr>
             <w:r>
               <w:rPr>
                 <w:rFonts w:cs="Times New Roman"/>
-              </w:rPr>
-              <w:t xml:space="preserve">Zeus </w:t>
-            </w:r>
-            <w:r>
-              <w:rPr>
-                <w:rFonts w:cs="Times New Roman"/>
-              </w:rPr>
-              <w:t>(thời gian yêu cầu/thông điệp)</w:t>
+                <w:sz w:val="26"/>
+                <w:szCs w:val="26"/>
+              </w:rPr>
+              <w:t>Zeus</w:t>
             </w:r>
           </w:p>
         </w:tc>
@@ -11571,11 +11587,15 @@
               <w:pStyle w:val="NoSpacing"/>
               <w:rPr>
                 <w:rFonts w:cs="Times New Roman"/>
+                <w:sz w:val="26"/>
+                <w:szCs w:val="26"/>
               </w:rPr>
             </w:pPr>
             <w:r>
               <w:rPr>
                 <w:rFonts w:cs="Times New Roman"/>
+                <w:sz w:val="26"/>
+                <w:szCs w:val="26"/>
               </w:rPr>
               <w:t>1</w:t>
             </w:r>
@@ -11597,11 +11617,17 @@
               <w:pStyle w:val="NoSpacing"/>
               <w:rPr>
                 <w:rFonts w:cs="Times New Roman"/>
+                <w:b/>
+                <w:sz w:val="26"/>
+                <w:szCs w:val="26"/>
               </w:rPr>
             </w:pPr>
             <w:r>
               <w:rPr>
                 <w:rFonts w:cs="Times New Roman"/>
+                <w:b/>
+                <w:sz w:val="26"/>
+                <w:szCs w:val="26"/>
               </w:rPr>
               <w:t>113.8/35.2</w:t>
             </w:r>
@@ -11622,11 +11648,15 @@
               <w:pStyle w:val="NoSpacing"/>
               <w:rPr>
                 <w:rFonts w:cs="Times New Roman"/>
+                <w:sz w:val="26"/>
+                <w:szCs w:val="26"/>
               </w:rPr>
             </w:pPr>
             <w:r>
               <w:rPr>
                 <w:rFonts w:cs="Times New Roman"/>
+                <w:sz w:val="26"/>
+                <w:szCs w:val="26"/>
               </w:rPr>
               <w:t>255.1/38.9</w:t>
             </w:r>
@@ -11648,11 +11678,15 @@
               <w:pStyle w:val="NoSpacing"/>
               <w:rPr>
                 <w:rFonts w:cs="Times New Roman"/>
+                <w:sz w:val="26"/>
+                <w:szCs w:val="26"/>
               </w:rPr>
             </w:pPr>
             <w:r>
               <w:rPr>
                 <w:rFonts w:cs="Times New Roman"/>
+                <w:sz w:val="26"/>
+                <w:szCs w:val="26"/>
               </w:rPr>
               <w:t>136.3/35.7</w:t>
             </w:r>
@@ -11674,11 +11708,15 @@
               <w:pStyle w:val="NoSpacing"/>
               <w:rPr>
                 <w:rFonts w:cs="Times New Roman"/>
+                <w:sz w:val="26"/>
+                <w:szCs w:val="26"/>
               </w:rPr>
             </w:pPr>
             <w:r>
               <w:rPr>
                 <w:rFonts w:cs="Times New Roman"/>
+                <w:sz w:val="26"/>
+                <w:szCs w:val="26"/>
               </w:rPr>
               <w:t>146.7/39.3</w:t>
             </w:r>
@@ -11702,11 +11740,15 @@
               <w:pStyle w:val="NoSpacing"/>
               <w:rPr>
                 <w:rFonts w:cs="Times New Roman"/>
+                <w:sz w:val="26"/>
+                <w:szCs w:val="26"/>
               </w:rPr>
             </w:pPr>
             <w:r>
               <w:rPr>
                 <w:rFonts w:cs="Times New Roman"/>
+                <w:sz w:val="26"/>
+                <w:szCs w:val="26"/>
               </w:rPr>
               <w:t>2</w:t>
             </w:r>
@@ -11728,11 +11770,15 @@
               <w:pStyle w:val="NoSpacing"/>
               <w:rPr>
                 <w:rFonts w:cs="Times New Roman"/>
+                <w:sz w:val="26"/>
+                <w:szCs w:val="26"/>
               </w:rPr>
             </w:pPr>
             <w:r>
               <w:rPr>
                 <w:rFonts w:cs="Times New Roman"/>
+                <w:sz w:val="26"/>
+                <w:szCs w:val="26"/>
               </w:rPr>
               <w:t>378.7/77/3</w:t>
             </w:r>
@@ -11753,11 +11799,15 @@
               <w:pStyle w:val="NoSpacing"/>
               <w:rPr>
                 <w:rFonts w:cs="Times New Roman"/>
+                <w:sz w:val="26"/>
+                <w:szCs w:val="26"/>
               </w:rPr>
             </w:pPr>
             <w:r>
               <w:rPr>
                 <w:rFonts w:cs="Times New Roman"/>
+                <w:sz w:val="26"/>
+                <w:szCs w:val="26"/>
               </w:rPr>
               <w:t>468/75.4</w:t>
             </w:r>
@@ -11779,11 +11829,17 @@
               <w:pStyle w:val="NoSpacing"/>
               <w:rPr>
                 <w:rFonts w:cs="Times New Roman"/>
+                <w:b/>
+                <w:sz w:val="26"/>
+                <w:szCs w:val="26"/>
               </w:rPr>
             </w:pPr>
             <w:r>
               <w:rPr>
                 <w:rFonts w:cs="Times New Roman"/>
+                <w:b/>
+                <w:sz w:val="26"/>
+                <w:szCs w:val="26"/>
               </w:rPr>
               <w:t>312.8/65.2</w:t>
             </w:r>
@@ -11805,11 +11861,15 @@
               <w:pStyle w:val="NoSpacing"/>
               <w:rPr>
                 <w:rFonts w:cs="Times New Roman"/>
+                <w:sz w:val="26"/>
+                <w:szCs w:val="26"/>
               </w:rPr>
             </w:pPr>
             <w:r>
               <w:rPr>
                 <w:rFonts w:cs="Times New Roman"/>
+                <w:sz w:val="26"/>
+                <w:szCs w:val="26"/>
               </w:rPr>
               <w:t>383.6/74.8</w:t>
             </w:r>
@@ -11833,11 +11893,15 @@
               <w:pStyle w:val="NoSpacing"/>
               <w:rPr>
                 <w:rFonts w:cs="Times New Roman"/>
+                <w:sz w:val="26"/>
+                <w:szCs w:val="26"/>
               </w:rPr>
             </w:pPr>
             <w:r>
               <w:rPr>
                 <w:rFonts w:cs="Times New Roman"/>
+                <w:sz w:val="26"/>
+                <w:szCs w:val="26"/>
               </w:rPr>
               <w:t>3</w:t>
             </w:r>
@@ -11859,11 +11923,15 @@
               <w:pStyle w:val="NoSpacing"/>
               <w:rPr>
                 <w:rFonts w:cs="Times New Roman"/>
+                <w:sz w:val="26"/>
+                <w:szCs w:val="26"/>
               </w:rPr>
             </w:pPr>
             <w:r>
               <w:rPr>
                 <w:rFonts w:cs="Times New Roman"/>
+                <w:sz w:val="26"/>
+                <w:szCs w:val="26"/>
               </w:rPr>
               <w:t>659.6/108.4</w:t>
             </w:r>
@@ -11884,11 +11952,15 @@
               <w:pStyle w:val="NoSpacing"/>
               <w:rPr>
                 <w:rFonts w:cs="Times New Roman"/>
+                <w:sz w:val="26"/>
+                <w:szCs w:val="26"/>
               </w:rPr>
             </w:pPr>
             <w:r>
               <w:rPr>
                 <w:rFonts w:cs="Times New Roman"/>
+                <w:sz w:val="26"/>
+                <w:szCs w:val="26"/>
               </w:rPr>
               <w:t>946.3/113</w:t>
             </w:r>
@@ -11910,11 +11982,17 @@
               <w:pStyle w:val="NoSpacing"/>
               <w:rPr>
                 <w:rFonts w:cs="Times New Roman"/>
+                <w:b/>
+                <w:sz w:val="26"/>
+                <w:szCs w:val="26"/>
               </w:rPr>
             </w:pPr>
             <w:r>
               <w:rPr>
                 <w:rFonts w:cs="Times New Roman"/>
+                <w:b/>
+                <w:sz w:val="26"/>
+                <w:szCs w:val="26"/>
               </w:rPr>
               <w:t>412.6/98</w:t>
             </w:r>
@@ -11936,11 +12014,15 @@
               <w:pStyle w:val="NoSpacing"/>
               <w:rPr>
                 <w:rFonts w:cs="Times New Roman"/>
+                <w:sz w:val="26"/>
+                <w:szCs w:val="26"/>
               </w:rPr>
             </w:pPr>
             <w:r>
               <w:rPr>
                 <w:rFonts w:cs="Times New Roman"/>
+                <w:sz w:val="26"/>
+                <w:szCs w:val="26"/>
               </w:rPr>
               <w:t>716.7/144.2</w:t>
             </w:r>
@@ -11964,11 +12046,15 @@
               <w:pStyle w:val="NoSpacing"/>
               <w:rPr>
                 <w:rFonts w:cs="Times New Roman"/>
+                <w:sz w:val="26"/>
+                <w:szCs w:val="26"/>
               </w:rPr>
             </w:pPr>
             <w:r>
               <w:rPr>
                 <w:rFonts w:cs="Times New Roman"/>
+                <w:sz w:val="26"/>
+                <w:szCs w:val="26"/>
               </w:rPr>
               <w:t>6</w:t>
             </w:r>
@@ -11990,11 +12076,15 @@
               <w:pStyle w:val="NoSpacing"/>
               <w:rPr>
                 <w:rFonts w:cs="Times New Roman"/>
+                <w:sz w:val="26"/>
+                <w:szCs w:val="26"/>
               </w:rPr>
             </w:pPr>
             <w:r>
               <w:rPr>
                 <w:rFonts w:cs="Times New Roman"/>
+                <w:sz w:val="26"/>
+                <w:szCs w:val="26"/>
               </w:rPr>
               <w:t>1323.9/185.1</w:t>
             </w:r>
@@ -12015,11 +12105,15 @@
               <w:pStyle w:val="NoSpacing"/>
               <w:rPr>
                 <w:rFonts w:cs="Times New Roman"/>
+                <w:sz w:val="26"/>
+                <w:szCs w:val="26"/>
               </w:rPr>
             </w:pPr>
             <w:r>
               <w:rPr>
                 <w:rFonts w:cs="Times New Roman"/>
+                <w:sz w:val="26"/>
+                <w:szCs w:val="26"/>
               </w:rPr>
               <w:t>1093.1/253.3</w:t>
             </w:r>
@@ -12041,11 +12135,17 @@
               <w:pStyle w:val="NoSpacing"/>
               <w:rPr>
                 <w:rFonts w:cs="Times New Roman"/>
+                <w:b/>
+                <w:sz w:val="26"/>
+                <w:szCs w:val="26"/>
               </w:rPr>
             </w:pPr>
             <w:r>
               <w:rPr>
                 <w:rFonts w:cs="Times New Roman"/>
+                <w:b/>
+                <w:sz w:val="26"/>
+                <w:szCs w:val="26"/>
               </w:rPr>
               <w:t>989.7/190</w:t>
             </w:r>
@@ -12067,11 +12167,15 @@
               <w:pStyle w:val="NoSpacing"/>
               <w:rPr>
                 <w:rFonts w:cs="Times New Roman"/>
+                <w:sz w:val="26"/>
+                <w:szCs w:val="26"/>
               </w:rPr>
             </w:pPr>
             <w:r>
               <w:rPr>
                 <w:rFonts w:cs="Times New Roman"/>
+                <w:sz w:val="26"/>
+                <w:szCs w:val="26"/>
               </w:rPr>
               <w:t>1272.2/203.8</w:t>
             </w:r>
@@ -12169,6 +12273,9 @@
     <w:p>
       <w:r>
         <w:t>Bảng 3 là kết quả thời gian hồi đáp thu được khi thực hiện cùng một truy vấn cho tất cả các tác tử</w:t>
+      </w:r>
+      <w:r>
+        <w:t xml:space="preserve"> (Dấu “-“ biểu thị việc framework không thể tạo ra số lượng tác tử như mong muốn)</w:t>
       </w:r>
     </w:p>
     <w:tbl>
@@ -12195,13 +12302,16 @@
               <w:pStyle w:val="NoSpacing"/>
               <w:rPr>
                 <w:rFonts w:cs="Times New Roman"/>
+                <w:sz w:val="26"/>
+                <w:szCs w:val="26"/>
               </w:rPr>
             </w:pPr>
             <w:r>
               <w:rPr>
                 <w:rFonts w:cs="Times New Roman"/>
-              </w:rPr>
-              <w:lastRenderedPageBreak/>
+                <w:sz w:val="26"/>
+                <w:szCs w:val="26"/>
+              </w:rPr>
               <w:t>Số tác tử</w:t>
             </w:r>
           </w:p>
@@ -12215,11 +12325,15 @@
               <w:pStyle w:val="NoSpacing"/>
               <w:rPr>
                 <w:rFonts w:cs="Times New Roman"/>
+                <w:sz w:val="26"/>
+                <w:szCs w:val="26"/>
               </w:rPr>
             </w:pPr>
             <w:r>
               <w:rPr>
                 <w:rFonts w:cs="Times New Roman"/>
+                <w:sz w:val="26"/>
+                <w:szCs w:val="26"/>
               </w:rPr>
               <w:t>JADE</w:t>
             </w:r>
@@ -12234,11 +12348,15 @@
               <w:pStyle w:val="NoSpacing"/>
               <w:rPr>
                 <w:rFonts w:cs="Times New Roman"/>
+                <w:sz w:val="26"/>
+                <w:szCs w:val="26"/>
               </w:rPr>
             </w:pPr>
             <w:r>
               <w:rPr>
                 <w:rFonts w:cs="Times New Roman"/>
+                <w:sz w:val="26"/>
+                <w:szCs w:val="26"/>
               </w:rPr>
               <w:t>JATLite</w:t>
             </w:r>
@@ -12253,11 +12371,15 @@
               <w:pStyle w:val="NoSpacing"/>
               <w:rPr>
                 <w:rFonts w:cs="Times New Roman"/>
+                <w:sz w:val="26"/>
+                <w:szCs w:val="26"/>
               </w:rPr>
             </w:pPr>
             <w:r>
               <w:rPr>
                 <w:rFonts w:cs="Times New Roman"/>
+                <w:sz w:val="26"/>
+                <w:szCs w:val="26"/>
               </w:rPr>
               <w:t>Skeleton</w:t>
             </w:r>
@@ -12272,25 +12394,17 @@
               <w:pStyle w:val="NoSpacing"/>
               <w:rPr>
                 <w:rFonts w:cs="Times New Roman"/>
+                <w:sz w:val="26"/>
+                <w:szCs w:val="26"/>
               </w:rPr>
             </w:pPr>
             <w:r>
               <w:rPr>
                 <w:rFonts w:cs="Times New Roman"/>
-              </w:rPr>
-              <w:t>Z</w:t>
-            </w:r>
-            <w:r>
-              <w:rPr>
-                <w:rFonts w:cs="Times New Roman"/>
-              </w:rPr>
-              <w:t>eus</w:t>
-            </w:r>
-            <w:r>
-              <w:rPr>
-                <w:rFonts w:cs="Times New Roman"/>
-              </w:rPr>
-              <w:t xml:space="preserve"> </w:t>
+                <w:sz w:val="26"/>
+                <w:szCs w:val="26"/>
+              </w:rPr>
+              <w:t xml:space="preserve">Zeus </w:t>
             </w:r>
           </w:p>
         </w:tc>
@@ -12305,12 +12419,17 @@
               <w:pStyle w:val="NoSpacing"/>
               <w:rPr>
                 <w:rFonts w:cs="Times New Roman"/>
+                <w:sz w:val="26"/>
+                <w:szCs w:val="26"/>
               </w:rPr>
             </w:pPr>
             <w:r>
               <w:rPr>
                 <w:rFonts w:cs="Times New Roman"/>
-              </w:rPr>
+                <w:sz w:val="26"/>
+                <w:szCs w:val="26"/>
+              </w:rPr>
+              <w:lastRenderedPageBreak/>
               <w:t>1</w:t>
             </w:r>
           </w:p>
@@ -12325,12 +12444,16 @@
               <w:rPr>
                 <w:rFonts w:cs="Times New Roman"/>
                 <w:b/>
+                <w:sz w:val="26"/>
+                <w:szCs w:val="26"/>
               </w:rPr>
             </w:pPr>
             <w:r>
               <w:rPr>
                 <w:rFonts w:cs="Times New Roman"/>
                 <w:b/>
+                <w:sz w:val="26"/>
+                <w:szCs w:val="26"/>
               </w:rPr>
               <w:t>113.8</w:t>
             </w:r>
@@ -12345,11 +12468,15 @@
               <w:pStyle w:val="NoSpacing"/>
               <w:rPr>
                 <w:rFonts w:cs="Times New Roman"/>
+                <w:sz w:val="26"/>
+                <w:szCs w:val="26"/>
               </w:rPr>
             </w:pPr>
             <w:r>
               <w:rPr>
                 <w:rFonts w:cs="Times New Roman"/>
+                <w:sz w:val="26"/>
+                <w:szCs w:val="26"/>
               </w:rPr>
               <w:t>225.1</w:t>
             </w:r>
@@ -12364,11 +12491,15 @@
               <w:pStyle w:val="NoSpacing"/>
               <w:rPr>
                 <w:rFonts w:cs="Times New Roman"/>
+                <w:sz w:val="26"/>
+                <w:szCs w:val="26"/>
               </w:rPr>
             </w:pPr>
             <w:r>
               <w:rPr>
                 <w:rFonts w:cs="Times New Roman"/>
+                <w:sz w:val="26"/>
+                <w:szCs w:val="26"/>
               </w:rPr>
               <w:t>136.3</w:t>
             </w:r>
@@ -12383,11 +12514,15 @@
               <w:pStyle w:val="NoSpacing"/>
               <w:rPr>
                 <w:rFonts w:cs="Times New Roman"/>
+                <w:sz w:val="26"/>
+                <w:szCs w:val="26"/>
               </w:rPr>
             </w:pPr>
             <w:r>
               <w:rPr>
                 <w:rFonts w:cs="Times New Roman"/>
+                <w:sz w:val="26"/>
+                <w:szCs w:val="26"/>
               </w:rPr>
               <w:t>146.7</w:t>
             </w:r>
@@ -12404,11 +12539,15 @@
               <w:pStyle w:val="NoSpacing"/>
               <w:rPr>
                 <w:rFonts w:cs="Times New Roman"/>
+                <w:sz w:val="26"/>
+                <w:szCs w:val="26"/>
               </w:rPr>
             </w:pPr>
             <w:r>
               <w:rPr>
                 <w:rFonts w:cs="Times New Roman"/>
+                <w:sz w:val="26"/>
+                <w:szCs w:val="26"/>
               </w:rPr>
               <w:t>6</w:t>
             </w:r>
@@ -12423,11 +12562,15 @@
               <w:pStyle w:val="NoSpacing"/>
               <w:rPr>
                 <w:rFonts w:cs="Times New Roman"/>
+                <w:sz w:val="26"/>
+                <w:szCs w:val="26"/>
               </w:rPr>
             </w:pPr>
             <w:r>
               <w:rPr>
                 <w:rFonts w:cs="Times New Roman"/>
+                <w:sz w:val="26"/>
+                <w:szCs w:val="26"/>
               </w:rPr>
               <w:t>1323.9</w:t>
             </w:r>
@@ -12442,11 +12585,15 @@
               <w:pStyle w:val="NoSpacing"/>
               <w:rPr>
                 <w:rFonts w:cs="Times New Roman"/>
+                <w:sz w:val="26"/>
+                <w:szCs w:val="26"/>
               </w:rPr>
             </w:pPr>
             <w:r>
               <w:rPr>
                 <w:rFonts w:cs="Times New Roman"/>
+                <w:sz w:val="26"/>
+                <w:szCs w:val="26"/>
               </w:rPr>
               <w:t>1093.1</w:t>
             </w:r>
@@ -12462,12 +12609,16 @@
               <w:rPr>
                 <w:rFonts w:cs="Times New Roman"/>
                 <w:b/>
+                <w:sz w:val="26"/>
+                <w:szCs w:val="26"/>
               </w:rPr>
             </w:pPr>
             <w:r>
               <w:rPr>
                 <w:rFonts w:cs="Times New Roman"/>
                 <w:b/>
+                <w:sz w:val="26"/>
+                <w:szCs w:val="26"/>
               </w:rPr>
               <w:t>989.7</w:t>
             </w:r>
@@ -12482,11 +12633,15 @@
               <w:pStyle w:val="NoSpacing"/>
               <w:rPr>
                 <w:rFonts w:cs="Times New Roman"/>
+                <w:sz w:val="26"/>
+                <w:szCs w:val="26"/>
               </w:rPr>
             </w:pPr>
             <w:r>
               <w:rPr>
                 <w:rFonts w:cs="Times New Roman"/>
+                <w:sz w:val="26"/>
+                <w:szCs w:val="26"/>
               </w:rPr>
               <w:t>1272.2</w:t>
             </w:r>
@@ -12503,11 +12658,15 @@
               <w:pStyle w:val="NoSpacing"/>
               <w:rPr>
                 <w:rFonts w:cs="Times New Roman"/>
+                <w:sz w:val="26"/>
+                <w:szCs w:val="26"/>
               </w:rPr>
             </w:pPr>
             <w:r>
               <w:rPr>
                 <w:rFonts w:cs="Times New Roman"/>
+                <w:sz w:val="26"/>
+                <w:szCs w:val="26"/>
               </w:rPr>
               <w:t>10</w:t>
             </w:r>
@@ -12523,12 +12682,16 @@
               <w:rPr>
                 <w:rFonts w:cs="Times New Roman"/>
                 <w:b/>
+                <w:sz w:val="26"/>
+                <w:szCs w:val="26"/>
               </w:rPr>
             </w:pPr>
             <w:r>
               <w:rPr>
                 <w:rFonts w:cs="Times New Roman"/>
                 <w:b/>
+                <w:sz w:val="26"/>
+                <w:szCs w:val="26"/>
               </w:rPr>
               <w:t>879.67</w:t>
             </w:r>
@@ -12543,11 +12706,15 @@
               <w:pStyle w:val="NoSpacing"/>
               <w:rPr>
                 <w:rFonts w:cs="Times New Roman"/>
+                <w:sz w:val="26"/>
+                <w:szCs w:val="26"/>
               </w:rPr>
             </w:pPr>
             <w:r>
               <w:rPr>
                 <w:rFonts w:cs="Times New Roman"/>
+                <w:sz w:val="26"/>
+                <w:szCs w:val="26"/>
               </w:rPr>
               <w:t>1126</w:t>
             </w:r>
@@ -12562,11 +12729,15 @@
               <w:pStyle w:val="NoSpacing"/>
               <w:rPr>
                 <w:rFonts w:cs="Times New Roman"/>
+                <w:sz w:val="26"/>
+                <w:szCs w:val="26"/>
               </w:rPr>
             </w:pPr>
             <w:r>
               <w:rPr>
                 <w:rFonts w:cs="Times New Roman"/>
+                <w:sz w:val="26"/>
+                <w:szCs w:val="26"/>
               </w:rPr>
               <w:t>881.34</w:t>
             </w:r>
@@ -12581,11 +12752,15 @@
               <w:pStyle w:val="NoSpacing"/>
               <w:rPr>
                 <w:rFonts w:cs="Times New Roman"/>
+                <w:sz w:val="26"/>
+                <w:szCs w:val="26"/>
               </w:rPr>
             </w:pPr>
             <w:r>
               <w:rPr>
                 <w:rFonts w:cs="Times New Roman"/>
+                <w:sz w:val="26"/>
+                <w:szCs w:val="26"/>
               </w:rPr>
               <w:t>898.7</w:t>
             </w:r>
@@ -12602,11 +12777,15 @@
               <w:pStyle w:val="NoSpacing"/>
               <w:rPr>
                 <w:rFonts w:cs="Times New Roman"/>
+                <w:sz w:val="26"/>
+                <w:szCs w:val="26"/>
               </w:rPr>
             </w:pPr>
             <w:r>
               <w:rPr>
                 <w:rFonts w:cs="Times New Roman"/>
+                <w:sz w:val="26"/>
+                <w:szCs w:val="26"/>
               </w:rPr>
               <w:t>20</w:t>
             </w:r>
@@ -12621,11 +12800,15 @@
               <w:pStyle w:val="NoSpacing"/>
               <w:rPr>
                 <w:rFonts w:cs="Times New Roman"/>
+                <w:sz w:val="26"/>
+                <w:szCs w:val="26"/>
               </w:rPr>
             </w:pPr>
             <w:r>
               <w:rPr>
                 <w:rFonts w:cs="Times New Roman"/>
+                <w:sz w:val="26"/>
+                <w:szCs w:val="26"/>
               </w:rPr>
               <w:t>1607</w:t>
             </w:r>
@@ -12641,12 +12824,16 @@
               <w:rPr>
                 <w:rFonts w:cs="Times New Roman"/>
                 <w:b/>
+                <w:sz w:val="26"/>
+                <w:szCs w:val="26"/>
               </w:rPr>
             </w:pPr>
             <w:r>
               <w:rPr>
                 <w:rFonts w:cs="Times New Roman"/>
                 <w:b/>
+                <w:sz w:val="26"/>
+                <w:szCs w:val="26"/>
               </w:rPr>
               <w:t>1544.7</w:t>
             </w:r>
@@ -12661,11 +12848,15 @@
               <w:pStyle w:val="NoSpacing"/>
               <w:rPr>
                 <w:rFonts w:cs="Times New Roman"/>
+                <w:sz w:val="26"/>
+                <w:szCs w:val="26"/>
               </w:rPr>
             </w:pPr>
             <w:r>
               <w:rPr>
                 <w:rFonts w:cs="Times New Roman"/>
+                <w:sz w:val="26"/>
+                <w:szCs w:val="26"/>
               </w:rPr>
               <w:t>1558.2</w:t>
             </w:r>
@@ -12680,11 +12871,15 @@
               <w:pStyle w:val="NoSpacing"/>
               <w:rPr>
                 <w:rFonts w:cs="Times New Roman"/>
+                <w:sz w:val="26"/>
+                <w:szCs w:val="26"/>
               </w:rPr>
             </w:pPr>
             <w:r>
               <w:rPr>
                 <w:rFonts w:cs="Times New Roman"/>
+                <w:sz w:val="26"/>
+                <w:szCs w:val="26"/>
               </w:rPr>
               <w:t>1585.7</w:t>
             </w:r>
@@ -12701,11 +12896,15 @@
               <w:pStyle w:val="NoSpacing"/>
               <w:rPr>
                 <w:rFonts w:cs="Times New Roman"/>
+                <w:sz w:val="26"/>
+                <w:szCs w:val="26"/>
               </w:rPr>
             </w:pPr>
             <w:r>
               <w:rPr>
                 <w:rFonts w:cs="Times New Roman"/>
+                <w:sz w:val="26"/>
+                <w:szCs w:val="26"/>
               </w:rPr>
               <w:t>30</w:t>
             </w:r>
@@ -12720,11 +12919,15 @@
               <w:pStyle w:val="NoSpacing"/>
               <w:rPr>
                 <w:rFonts w:cs="Times New Roman"/>
+                <w:sz w:val="26"/>
+                <w:szCs w:val="26"/>
               </w:rPr>
             </w:pPr>
             <w:r>
               <w:rPr>
                 <w:rFonts w:cs="Times New Roman"/>
+                <w:sz w:val="26"/>
+                <w:szCs w:val="26"/>
               </w:rPr>
               <w:t>2603.7</w:t>
             </w:r>
@@ -12739,11 +12942,15 @@
               <w:pStyle w:val="NoSpacing"/>
               <w:rPr>
                 <w:rFonts w:cs="Times New Roman"/>
+                <w:sz w:val="26"/>
+                <w:szCs w:val="26"/>
               </w:rPr>
             </w:pPr>
             <w:r>
               <w:rPr>
                 <w:rFonts w:cs="Times New Roman"/>
+                <w:sz w:val="26"/>
+                <w:szCs w:val="26"/>
               </w:rPr>
               <w:t>1762.3</w:t>
             </w:r>
@@ -12759,12 +12966,16 @@
               <w:rPr>
                 <w:rFonts w:cs="Times New Roman"/>
                 <w:b/>
+                <w:sz w:val="26"/>
+                <w:szCs w:val="26"/>
               </w:rPr>
             </w:pPr>
             <w:r>
               <w:rPr>
                 <w:rFonts w:cs="Times New Roman"/>
                 <w:b/>
+                <w:sz w:val="26"/>
+                <w:szCs w:val="26"/>
               </w:rPr>
               <w:t>1689.6</w:t>
             </w:r>
@@ -12779,14 +12990,367 @@
               <w:pStyle w:val="NoSpacing"/>
               <w:rPr>
                 <w:rFonts w:cs="Times New Roman"/>
+                <w:sz w:val="26"/>
+                <w:szCs w:val="26"/>
               </w:rPr>
             </w:pPr>
             <w:r>
               <w:rPr>
                 <w:rFonts w:cs="Times New Roman"/>
+                <w:sz w:val="26"/>
+                <w:szCs w:val="26"/>
               </w:rPr>
               <w:t>1763.3</w:t>
             </w:r>
+          </w:p>
+        </w:tc>
+      </w:tr>
+      <w:tr>
+        <w:tc>
+          <w:tcPr>
+            <w:tcW w:w="1098" w:type="dxa"/>
+          </w:tcPr>
+          <w:p>
+            <w:pPr>
+              <w:pStyle w:val="NoSpacing"/>
+              <w:rPr>
+                <w:rFonts w:cs="Times New Roman"/>
+                <w:sz w:val="26"/>
+                <w:szCs w:val="26"/>
+              </w:rPr>
+            </w:pPr>
+            <w:r>
+              <w:rPr>
+                <w:rFonts w:cs="Times New Roman"/>
+                <w:sz w:val="26"/>
+                <w:szCs w:val="26"/>
+              </w:rPr>
+              <w:t>40</w:t>
+            </w:r>
+          </w:p>
+        </w:tc>
+        <w:tc>
+          <w:tcPr>
+            <w:tcW w:w="1709" w:type="dxa"/>
+          </w:tcPr>
+          <w:p>
+            <w:pPr>
+              <w:pStyle w:val="NoSpacing"/>
+              <w:rPr>
+                <w:rFonts w:cs="Times New Roman"/>
+                <w:sz w:val="26"/>
+                <w:szCs w:val="26"/>
+              </w:rPr>
+            </w:pPr>
+            <w:r>
+              <w:rPr>
+                <w:rFonts w:cs="Times New Roman"/>
+                <w:sz w:val="26"/>
+                <w:szCs w:val="26"/>
+              </w:rPr>
+              <w:t>2379.23</w:t>
+            </w:r>
+          </w:p>
+        </w:tc>
+        <w:tc>
+          <w:tcPr>
+            <w:tcW w:w="1710" w:type="dxa"/>
+          </w:tcPr>
+          <w:p>
+            <w:pPr>
+              <w:pStyle w:val="NoSpacing"/>
+              <w:rPr>
+                <w:rFonts w:cs="Times New Roman"/>
+                <w:sz w:val="26"/>
+                <w:szCs w:val="26"/>
+              </w:rPr>
+            </w:pPr>
+            <w:r>
+              <w:rPr>
+                <w:rFonts w:cs="Times New Roman"/>
+                <w:sz w:val="26"/>
+                <w:szCs w:val="26"/>
+              </w:rPr>
+              <w:t>2292.3</w:t>
+            </w:r>
+          </w:p>
+        </w:tc>
+        <w:tc>
+          <w:tcPr>
+            <w:tcW w:w="2328" w:type="dxa"/>
+          </w:tcPr>
+          <w:p>
+            <w:pPr>
+              <w:pStyle w:val="NoSpacing"/>
+              <w:rPr>
+                <w:rFonts w:cs="Times New Roman"/>
+                <w:b/>
+                <w:sz w:val="26"/>
+                <w:szCs w:val="26"/>
+              </w:rPr>
+            </w:pPr>
+            <w:r>
+              <w:rPr>
+                <w:rFonts w:cs="Times New Roman"/>
+                <w:b/>
+                <w:sz w:val="26"/>
+                <w:szCs w:val="26"/>
+              </w:rPr>
+              <w:t>2197.4</w:t>
+            </w:r>
+          </w:p>
+        </w:tc>
+        <w:tc>
+          <w:tcPr>
+            <w:tcW w:w="2328" w:type="dxa"/>
+          </w:tcPr>
+          <w:p>
+            <w:pPr>
+              <w:pStyle w:val="NoSpacing"/>
+              <w:rPr>
+                <w:rFonts w:cs="Times New Roman"/>
+                <w:sz w:val="26"/>
+                <w:szCs w:val="26"/>
+              </w:rPr>
+            </w:pPr>
+            <w:r>
+              <w:rPr>
+                <w:rFonts w:cs="Times New Roman"/>
+                <w:sz w:val="26"/>
+                <w:szCs w:val="26"/>
+              </w:rPr>
+              <w:t>-</w:t>
+            </w:r>
+          </w:p>
+        </w:tc>
+      </w:tr>
+      <w:tr>
+        <w:tc>
+          <w:tcPr>
+            <w:tcW w:w="1098" w:type="dxa"/>
+          </w:tcPr>
+          <w:p>
+            <w:pPr>
+              <w:pStyle w:val="NoSpacing"/>
+              <w:rPr>
+                <w:rFonts w:cs="Times New Roman"/>
+                <w:sz w:val="26"/>
+                <w:szCs w:val="26"/>
+              </w:rPr>
+            </w:pPr>
+            <w:r>
+              <w:rPr>
+                <w:rFonts w:cs="Times New Roman"/>
+                <w:sz w:val="26"/>
+                <w:szCs w:val="26"/>
+              </w:rPr>
+              <w:t>50</w:t>
+            </w:r>
+          </w:p>
+        </w:tc>
+        <w:tc>
+          <w:tcPr>
+            <w:tcW w:w="1709" w:type="dxa"/>
+          </w:tcPr>
+          <w:p>
+            <w:pPr>
+              <w:pStyle w:val="NoSpacing"/>
+              <w:rPr>
+                <w:rFonts w:cs="Times New Roman"/>
+                <w:sz w:val="26"/>
+                <w:szCs w:val="26"/>
+              </w:rPr>
+            </w:pPr>
+            <w:r>
+              <w:rPr>
+                <w:rFonts w:cs="Times New Roman"/>
+                <w:sz w:val="26"/>
+                <w:szCs w:val="26"/>
+              </w:rPr>
+              <w:t>1934.5</w:t>
+            </w:r>
+          </w:p>
+        </w:tc>
+        <w:tc>
+          <w:tcPr>
+            <w:tcW w:w="1710" w:type="dxa"/>
+          </w:tcPr>
+          <w:p>
+            <w:pPr>
+              <w:pStyle w:val="NoSpacing"/>
+              <w:rPr>
+                <w:rFonts w:cs="Times New Roman"/>
+                <w:b/>
+                <w:sz w:val="26"/>
+                <w:szCs w:val="26"/>
+              </w:rPr>
+            </w:pPr>
+            <w:r>
+              <w:rPr>
+                <w:rFonts w:cs="Times New Roman"/>
+                <w:b/>
+                <w:sz w:val="26"/>
+                <w:szCs w:val="26"/>
+              </w:rPr>
+              <w:t>1374.7</w:t>
+            </w:r>
+          </w:p>
+        </w:tc>
+        <w:tc>
+          <w:tcPr>
+            <w:tcW w:w="2328" w:type="dxa"/>
+          </w:tcPr>
+          <w:p>
+            <w:pPr>
+              <w:pStyle w:val="NoSpacing"/>
+              <w:rPr>
+                <w:rFonts w:cs="Times New Roman"/>
+                <w:sz w:val="26"/>
+                <w:szCs w:val="26"/>
+              </w:rPr>
+            </w:pPr>
+            <w:r>
+              <w:rPr>
+                <w:rFonts w:cs="Times New Roman"/>
+                <w:sz w:val="26"/>
+                <w:szCs w:val="26"/>
+              </w:rPr>
+              <w:t>1462.2</w:t>
+            </w:r>
+          </w:p>
+        </w:tc>
+        <w:tc>
+          <w:tcPr>
+            <w:tcW w:w="2328" w:type="dxa"/>
+          </w:tcPr>
+          <w:p>
+            <w:pPr>
+              <w:pStyle w:val="NoSpacing"/>
+              <w:rPr>
+                <w:rFonts w:cs="Times New Roman"/>
+                <w:sz w:val="26"/>
+                <w:szCs w:val="26"/>
+              </w:rPr>
+            </w:pPr>
+            <w:r>
+              <w:rPr>
+                <w:rFonts w:cs="Times New Roman"/>
+                <w:sz w:val="26"/>
+                <w:szCs w:val="26"/>
+              </w:rPr>
+              <w:t>-</w:t>
+            </w:r>
+          </w:p>
+        </w:tc>
+      </w:tr>
+      <w:tr>
+        <w:tc>
+          <w:tcPr>
+            <w:tcW w:w="1098" w:type="dxa"/>
+          </w:tcPr>
+          <w:p>
+            <w:pPr>
+              <w:pStyle w:val="NoSpacing"/>
+              <w:rPr>
+                <w:rFonts w:cs="Times New Roman"/>
+                <w:sz w:val="26"/>
+                <w:szCs w:val="26"/>
+              </w:rPr>
+            </w:pPr>
+            <w:r>
+              <w:rPr>
+                <w:rFonts w:cs="Times New Roman"/>
+                <w:sz w:val="26"/>
+                <w:szCs w:val="26"/>
+              </w:rPr>
+              <w:t>100</w:t>
+            </w:r>
+          </w:p>
+        </w:tc>
+        <w:tc>
+          <w:tcPr>
+            <w:tcW w:w="1709" w:type="dxa"/>
+          </w:tcPr>
+          <w:p>
+            <w:pPr>
+              <w:pStyle w:val="NoSpacing"/>
+              <w:rPr>
+                <w:rFonts w:cs="Times New Roman"/>
+                <w:b/>
+                <w:sz w:val="26"/>
+                <w:szCs w:val="26"/>
+              </w:rPr>
+            </w:pPr>
+            <w:r>
+              <w:rPr>
+                <w:rFonts w:cs="Times New Roman"/>
+                <w:b/>
+                <w:sz w:val="26"/>
+                <w:szCs w:val="26"/>
+              </w:rPr>
+              <w:t>110.3</w:t>
+            </w:r>
+          </w:p>
+        </w:tc>
+        <w:tc>
+          <w:tcPr>
+            <w:tcW w:w="1710" w:type="dxa"/>
+          </w:tcPr>
+          <w:p>
+            <w:pPr>
+              <w:pStyle w:val="NoSpacing"/>
+              <w:rPr>
+                <w:rFonts w:cs="Times New Roman"/>
+                <w:sz w:val="26"/>
+                <w:szCs w:val="26"/>
+              </w:rPr>
+            </w:pPr>
+            <w:r>
+              <w:rPr>
+                <w:rFonts w:cs="Times New Roman"/>
+                <w:sz w:val="26"/>
+                <w:szCs w:val="26"/>
+              </w:rPr>
+              <w:t>-</w:t>
+            </w:r>
+          </w:p>
+        </w:tc>
+        <w:tc>
+          <w:tcPr>
+            <w:tcW w:w="2328" w:type="dxa"/>
+          </w:tcPr>
+          <w:p>
+            <w:pPr>
+              <w:pStyle w:val="NoSpacing"/>
+              <w:rPr>
+                <w:rFonts w:cs="Times New Roman"/>
+                <w:sz w:val="26"/>
+                <w:szCs w:val="26"/>
+              </w:rPr>
+            </w:pPr>
+            <w:r>
+              <w:rPr>
+                <w:rFonts w:cs="Times New Roman"/>
+                <w:sz w:val="26"/>
+                <w:szCs w:val="26"/>
+              </w:rPr>
+              <w:t>1201.4</w:t>
+            </w:r>
+          </w:p>
+        </w:tc>
+        <w:tc>
+          <w:tcPr>
+            <w:tcW w:w="2328" w:type="dxa"/>
+          </w:tcPr>
+          <w:p>
+            <w:pPr>
+              <w:pStyle w:val="NoSpacing"/>
+              <w:rPr>
+                <w:rFonts w:cs="Times New Roman"/>
+                <w:sz w:val="26"/>
+                <w:szCs w:val="26"/>
+              </w:rPr>
+            </w:pPr>
           </w:p>
         </w:tc>
       </w:tr>
@@ -19644,7 +20208,7 @@
     </w:p>
     <w:p>
       <w:pPr>
-        <w:pStyle w:val="Heading3"/>
+        <w:pStyle w:val="Heading2"/>
       </w:pPr>
       <w:bookmarkStart w:id="40" w:name="_Toc445142311"/>
       <w:r>
@@ -19662,7 +20226,7 @@
     </w:p>
     <w:p>
       <w:pPr>
-        <w:pStyle w:val="Heading3"/>
+        <w:pStyle w:val="Heading2"/>
       </w:pPr>
       <w:bookmarkStart w:id="41" w:name="_Toc445142312"/>
       <w:r>
@@ -20816,7 +21380,7 @@
     </w:p>
     <w:p>
       <w:pPr>
-        <w:pStyle w:val="Heading3"/>
+        <w:pStyle w:val="Heading2"/>
       </w:pPr>
       <w:bookmarkStart w:id="43" w:name="_Toc445142313"/>
       <w:r>
@@ -20834,20 +21398,11 @@
     </w:p>
     <w:p>
       <w:pPr>
-        <w:jc w:val="both"/>
-      </w:pPr>
-    </w:p>
-    <w:p>
-      <w:pPr>
-        <w:jc w:val="both"/>
-      </w:pPr>
-    </w:p>
-    <w:p>
-      <w:pPr>
         <w:pStyle w:val="Heading1"/>
       </w:pPr>
       <w:bookmarkStart w:id="44" w:name="_Toc445142314"/>
       <w:r>
+        <w:lastRenderedPageBreak/>
         <w:t>CHƯƠNG III: CÀI ĐẶT VÀ TRIỂN KHAI</w:t>
       </w:r>
       <w:bookmarkEnd w:id="44"/>
@@ -21162,7 +21717,6 @@
         <w:jc w:val="both"/>
       </w:pPr>
       <w:r>
-        <w:lastRenderedPageBreak/>
         <w:t xml:space="preserve">JADE gồm 4 </w:t>
       </w:r>
       <w:r>
@@ -21192,6 +21746,7 @@
         <w:jc w:val="both"/>
       </w:pPr>
       <w:r>
+        <w:lastRenderedPageBreak/>
         <w:t>jadeDoc: Chứa các tài liệu JADE bao gồm tài liệu hướng dẫn quản trị và hướng dẫn lập trình.</w:t>
       </w:r>
     </w:p>
@@ -21424,14 +21979,27 @@
       <w:r>
         <w:t xml:space="preserve">Hình </w:t>
       </w:r>
-      <w:fldSimple w:instr=" SEQ Hình \* ARABIC ">
-        <w:r>
-          <w:rPr>
-            <w:noProof/>
-          </w:rPr>
-          <w:t>19</w:t>
-        </w:r>
-      </w:fldSimple>
+      <w:r>
+        <w:fldChar w:fldCharType="begin"/>
+      </w:r>
+      <w:r>
+        <w:instrText xml:space="preserve"> SEQ Hình \* ARABIC </w:instrText>
+      </w:r>
+      <w:r>
+        <w:fldChar w:fldCharType="separate"/>
+      </w:r>
+      <w:r>
+        <w:rPr>
+          <w:noProof/>
+        </w:rPr>
+        <w:t>19</w:t>
+      </w:r>
+      <w:r>
+        <w:rPr>
+          <w:noProof/>
+        </w:rPr>
+        <w:fldChar w:fldCharType="end"/>
+      </w:r>
       <w:r>
         <w:t xml:space="preserve">: </w:t>
       </w:r>
@@ -21446,7 +22014,6 @@
         <w:jc w:val="both"/>
       </w:pPr>
       <w:r>
-        <w:lastRenderedPageBreak/>
         <w:t>Cấu cấu hình để chạy một hệ đa tác tử:</w:t>
       </w:r>
     </w:p>
@@ -21479,6 +22046,7 @@
         <w:jc w:val="both"/>
       </w:pPr>
       <w:r>
+        <w:lastRenderedPageBreak/>
         <w:t xml:space="preserve">Arguments: </w:t>
       </w:r>
       <w:r>
@@ -21568,14 +22136,27 @@
       <w:r>
         <w:t xml:space="preserve">Hình </w:t>
       </w:r>
-      <w:fldSimple w:instr=" SEQ Hình \* ARABIC ">
-        <w:r>
-          <w:rPr>
-            <w:noProof/>
-          </w:rPr>
-          <w:t>20</w:t>
-        </w:r>
-      </w:fldSimple>
+      <w:r>
+        <w:fldChar w:fldCharType="begin"/>
+      </w:r>
+      <w:r>
+        <w:instrText xml:space="preserve"> SEQ Hình \* ARABIC </w:instrText>
+      </w:r>
+      <w:r>
+        <w:fldChar w:fldCharType="separate"/>
+      </w:r>
+      <w:r>
+        <w:rPr>
+          <w:noProof/>
+        </w:rPr>
+        <w:t>20</w:t>
+      </w:r>
+      <w:r>
+        <w:rPr>
+          <w:noProof/>
+        </w:rPr>
+        <w:fldChar w:fldCharType="end"/>
+      </w:r>
       <w:r>
         <w:t>: Mô tả cách cấu hình các tham số trong JADE để chạy một chương trình</w:t>
       </w:r>
@@ -22129,7 +22710,7 @@
           <w:rPr>
             <w:noProof/>
           </w:rPr>
-          <w:t>15</w:t>
+          <w:t>20</w:t>
         </w:r>
         <w:r>
           <w:rPr>
@@ -25396,7 +25977,7 @@
 </file>
 
 <file path=customXml/itemProps1.xml><?xml version="1.0" encoding="utf-8"?>
-<ds:datastoreItem xmlns:ds="http://schemas.openxmlformats.org/officeDocument/2006/customXml" ds:itemID="{F7EE8BC9-78B9-4534-8C1E-4D5CD549EA07}">
+<ds:datastoreItem xmlns:ds="http://schemas.openxmlformats.org/officeDocument/2006/customXml" ds:itemID="{558E2C58-8D65-4FFB-8BAA-9F1FEFA8C278}">
   <ds:schemaRefs>
     <ds:schemaRef ds:uri="http://schemas.openxmlformats.org/officeDocument/2006/bibliography"/>
   </ds:schemaRefs>

</xml_diff>

<commit_message>
Update slide + report
Update slide
Sửa ngữ pháp trong báo cáo
</commit_message>
<xml_diff>
--- a/Group7_MultiAgentSystem.docx
+++ b/Group7_MultiAgentSystem.docx
@@ -5011,10 +5011,27 @@
         <w:t xml:space="preserve">Khi mà các chương trình phần mềm ngày đang trở nên ngày càng phức tạp, </w:t>
       </w:r>
       <w:r>
-        <w:t xml:space="preserve">không gian bộ nhớ máy tính ngày càng lớn thì những người lập trình cần biết thêm các phương pháp lập trình mới để có thể tổ chức mã nguồn của họ tốt hơn. Từ phương pháp cổ điển như lập trình hướng thủ tục cho đến lập trình hướng đối tượng có thể sẽ không còn phù hợp với nhiều chương trình hiện tại bởi vì các chương tình hiện tại hướng đến sự tương tác giữa các thành phần, sự phân tán khi đó nếu sử dụng các phương pháp cũ có vẻ như sẽ rất khó khăn trong việc lập trình, rồi bảo trì hay tiến hóa, … Lập trình hướng tác tử là một phương pháp tiếp cận mới cho người lâp trình. Tác tử có vẻ như là một cụm từ khá mới bởi có thể đây là lần đầu tiên xuất hiện trong suy nghĩ của nhiều người. Tuy nhiên, ở nhiều nước trên thế giới khái niệm này đã xuất hiện từ khá lâu đời từ những năm 1990. Lập trình hướng tác tử được xem như là sự trừu tượng hóa mức độ cao hơn so với lập trình hướng đối tượng. Chính vì sự khá lạ lẫm với khái niệm này, cũng như mong muốn tìm hiểu một phương pháp lập trình, phương pháp phát triển phần mềm mới liên quan đến tác tử, cũng như mong muốn </w:t>
-      </w:r>
-      <w:r>
-        <w:t>tìm hiểu cách xây dụng một hệ đa tác tử thì có gì mới nên nhóm chúng em lựa chọn chủ đề “Hệ đa tác tử với JADE”. Trong đó, JADE là một framework được chúng em lựa chọn để phát triển ứng dụng liên quan đến hệ đa tác tử.</w:t>
+        <w:t>không gian bộ nhớ máy tính ngày càng lớn thì những người lập trình cần biết thêm các phương pháp lập trình mới để có thể tổ chức mã nguồn của họ tốt hơn. Từ phương pháp cổ điển như lập trình hướng thủ tục cho đến lập trình hướng đối tượng có thể sẽ không còn phù hợp với nhiều chương trình hiện tại bởi vì các chương tình hiện tại hướng đến sự tương tác g</w:t>
+      </w:r>
+      <w:r>
+        <w:t>iữa các thành phần, sự phân tán. K</w:t>
+      </w:r>
+      <w:r>
+        <w:t xml:space="preserve">hi đó nếu sử dụng các phương pháp cũ có vẻ như sẽ rất khó khăn trong việc lập trình, rồi bảo trì hay tiến </w:t>
+      </w:r>
+      <w:proofErr w:type="gramStart"/>
+      <w:r>
+        <w:t>hóa, …</w:t>
+      </w:r>
+      <w:proofErr w:type="gramEnd"/>
+      <w:r>
+        <w:t xml:space="preserve"> Lập trình hướng tác tử là một phương pháp tiếp cận mới cho người lâp trình. Tác tử có vẻ như là một cụm từ khá mới bởi có thể đây là lần đầu tiên xuất hiện trong suy nghĩ của nhiều người. Tuy nhiên, ở nhiều nước trên thế giới khái niệm này đã xuất hiện từ khá lâu đời từ những năm 1990. Lập trình hướng tác tử được xem như là sự trừu tượng hóa mức độ cao hơn so với lập trình hướng đối tượng. Chính vì sự khá lạ lẫm với khái niệm này, cũng như mong muốn tìm hiểu một phương pháp lập trình, phương pháp phát triển phần mềm mới liên quan đến tác tử, cũng như mong muốn </w:t>
+      </w:r>
+      <w:r>
+        <w:t>tìm hiểu cách xây dựng một hệ đa tác tử thì có những điểm gì</w:t>
+      </w:r>
+      <w:r>
+        <w:t xml:space="preserve"> mới nên nhóm chúng em lựa chọn chủ đề “Hệ đa tác tử với JADE”. Trong đó, JADE là một framework được chúng em lựa chọn để phát triển ứng dụng liên quan đến hệ đa tác tử.</w:t>
       </w:r>
     </w:p>
     <w:p>
@@ -5057,7 +5074,15 @@
         <w:jc w:val="both"/>
       </w:pPr>
       <w:r>
-        <w:t xml:space="preserve">Chương này trước hết giới thiệu các khái niệm về tác tử, tổng quan các công nghệ tác tử, kiến trúc tác tử, các ngôn ngữ lập trình và các công cụ phát triển. Tiếp theo sẽ mô tả các đặc tả của FIPA- tập các tiêu chuẩn phổ biến nhất và được chấp nhận rộng rãi cho phát triển các </w:t>
+        <w:t xml:space="preserve">Chương này trước hết giới thiệu các khái niệm về tác tử, tổng quan các công nghệ tác tử, kiến trúc tác tử, các ngôn ngữ lập trình và các công cụ phát triển. Tiếp </w:t>
+      </w:r>
+      <w:proofErr w:type="gramStart"/>
+      <w:r>
+        <w:t>theo</w:t>
+      </w:r>
+      <w:proofErr w:type="gramEnd"/>
+      <w:r>
+        <w:t xml:space="preserve"> sẽ mô tả các đặc tả của FIPA- tập các tiêu chuẩn phổ biến nhất và được chấp nhận rộng rãi cho phát triển các </w:t>
       </w:r>
       <w:r>
         <w:t>nền tảng và ứng dụng đa tác tử.</w:t>
@@ -5068,7 +5093,15 @@
         <w:jc w:val="both"/>
       </w:pPr>
       <w:r>
-        <w:t>JADE là một nền tảng tuân theo các đặc tả FIPA và hơn nữa nó còn mở rộng mô hình FIPA trong một số lĩnh vực như tác tử cho thiết bị di động, tác tử cho dịch vụ web.</w:t>
+        <w:t xml:space="preserve">JADE là một nền tảng tuân </w:t>
+      </w:r>
+      <w:proofErr w:type="gramStart"/>
+      <w:r>
+        <w:t>theo</w:t>
+      </w:r>
+      <w:proofErr w:type="gramEnd"/>
+      <w:r>
+        <w:t xml:space="preserve"> các đặc tả FIPA và hơn nữa nó còn mở rộng mô hình FIPA trong một số lĩnh vực như tác tử cho thiết bị di động, tác tử cho dịch vụ web.</w:t>
       </w:r>
     </w:p>
     <w:p>
@@ -5795,7 +5828,15 @@
         <w:t>t</w:t>
       </w:r>
       <w:r>
-        <w:t>hái cũng như hành vi của mình trong một thời gian tương đối dài. M</w:t>
+        <w:t xml:space="preserve">hái cũng như hành </w:t>
+      </w:r>
+      <w:proofErr w:type="gramStart"/>
+      <w:r>
+        <w:t>vi</w:t>
+      </w:r>
+      <w:proofErr w:type="gramEnd"/>
+      <w:r>
+        <w:t xml:space="preserve"> của mình trong một thời gian tương đối dài. M</w:t>
       </w:r>
       <w:r>
         <w:t>ộ</w:t>
@@ -5828,7 +5869,21 @@
         <w:jc w:val="both"/>
       </w:pPr>
       <w:r>
-        <w:t xml:space="preserve">Các hệ thống điều khiển tự động: Các hệ thống này được đặt trong môi trường làm việc, có khả năng thu nhận trực tiếp thông tin môi trường qua các cảm biến, đồng thời có khả năng tác động lại môi trường khi các điều kiện bên ngoài thay đổi. Ví dụ đơn giản cho hệ thóng điều khiển tự động là bộ điều nhiệt (của lò sưởi, điều hòa nhiệt độ). Hệ thống này có cảm biến để đo nhiệt độ trực tiếp của môi trường. Nếu nhiệt độ đo được cao hơn hoặc thấp hơn một ngưỡng nào đó, hệ điều nhiệt sẽ tác động vào môi trường bằng cách bật (tắt) </w:t>
+        <w:t xml:space="preserve">Các hệ thống điều khiển tự động: Các hệ thống này được đặt trong môi trường làm việc, có khả năng </w:t>
+      </w:r>
+      <w:proofErr w:type="gramStart"/>
+      <w:r>
+        <w:t>thu</w:t>
+      </w:r>
+      <w:proofErr w:type="gramEnd"/>
+      <w:r>
+        <w:t xml:space="preserve"> nhận trực tiếp thông tin môi trường qua các cảm biến, đồng thời có khả năng tác động lại môi trường khi các điều kiện bên ngoài thay đổi. Ví dụ đơn giản cho hệ th</w:t>
+      </w:r>
+      <w:r>
+        <w:t>ố</w:t>
+      </w:r>
+      <w:r>
+        <w:t xml:space="preserve">ng điều khiển tự động là bộ điều nhiệt (của lò sưởi, điều hòa nhiệt độ). Hệ thống này có cảm biến để đo nhiệt độ trực tiếp của môi trường. Nếu nhiệt độ đo được cao hơn hoặc thấp hơn một ngưỡng nào đó, hệ điều nhiệt sẽ tác động vào môi trường bằng cách bật (tắt) </w:t>
       </w:r>
       <w:r>
         <w:t>hệ thống làm nóng hoặc làm lạnh.</w:t>
@@ -5846,13 +5901,37 @@
         <w:jc w:val="both"/>
       </w:pPr>
       <w:r>
-        <w:t>Các dịch vụ của Windows hoặc các daemon (tiến trình nền tảng trong Unix, Linux): Đây là các tiến trình chạy trong chế độ</w:t>
+        <w:t xml:space="preserve">Các dịch vụ của Windows hoặc các daemon (tiến trình nền tảng trong </w:t>
+      </w:r>
+      <w:proofErr w:type="gramStart"/>
+      <w:r>
+        <w:t>Unix</w:t>
+      </w:r>
+      <w:proofErr w:type="gramEnd"/>
+      <w:r>
+        <w:t>, Linux): Đây là các tiến trình chạy trong chế độ</w:t>
       </w:r>
       <w:r>
         <w:t xml:space="preserve"> </w:t>
       </w:r>
       <w:r>
-        <w:t xml:space="preserve">nền, làm nhiệm vụ theo dõi một số thông số của hệ thống và thực hiện các các động vào hệ thống. Ví dụ, tiến trình quản lí email có thể theo dõi và nhận email, đồng thời hiển thị icon thông báo trong trường hợp có các email chưa đọc. Môi trường làm việc trong trường hợp này là môi trường phần mềm. Thông tin được thu thập nhờ gọi một số hàm nào đó của hệ điều hành để đọc thông tin từ các cổng. Tác động vào môi trường bao gồm việc thay đổi giao diện đồ họa (làm hiện ra icon) hoặc </w:t>
+        <w:t xml:space="preserve">nền, làm nhiệm vụ theo dõi một số thông số của hệ thống và thực hiện các các động vào hệ thống. Ví dụ, tiến trình quản lí email có thể </w:t>
+      </w:r>
+      <w:proofErr w:type="gramStart"/>
+      <w:r>
+        <w:t>theo</w:t>
+      </w:r>
+      <w:proofErr w:type="gramEnd"/>
+      <w:r>
+        <w:t xml:space="preserve"> dõi và nhận email, đồng thời hiển thị icon thông báo trong trường hợp có các email chưa đọc. Môi trường làm việc trong trường hợp này là môi trường phần mềm. Thông tin được </w:t>
+      </w:r>
+      <w:proofErr w:type="gramStart"/>
+      <w:r>
+        <w:t>thu</w:t>
+      </w:r>
+      <w:proofErr w:type="gramEnd"/>
+      <w:r>
+        <w:t xml:space="preserve"> thập nhờ gọi một số hàm nào đó của hệ điều hành để đọc thông tin từ các cổng. Tác động vào môi trường bao gồm việc thay đổi giao diện đồ họa (làm hiện ra icon) hoặc </w:t>
       </w:r>
       <w:r>
         <w:t>tạo</w:t>
@@ -5880,7 +5959,13 @@
         <w:jc w:val="both"/>
       </w:pPr>
       <w:r>
-        <w:t>Một số lượng lớn hệ thông tính toán phù hợp với định nghĩa tác tử như ở phần trên và do vậy có thể coi là tác tử. Tuy nhiên, các nghiên cứ về tác tử thường quan tâm đặc biệt tới tác tử thông minh (intelligent agent), được định nghãi như sau:</w:t>
+        <w:t>Một số lượng lớn hệ thông tính toán phù hợp với định nghĩa tác tử như ở phần trên và do vậy có thể coi là tác tử. Tuy nhiên, các nghiên cứ về tác tử thường quan tâm đặc biệt tới tác tử thông minh (int</w:t>
+      </w:r>
+      <w:r>
+        <w:t>elligent agent), được định nghĩa</w:t>
+      </w:r>
+      <w:r>
+        <w:t xml:space="preserve"> như sau:</w:t>
       </w:r>
     </w:p>
     <w:p>
@@ -5904,7 +5989,21 @@
         <w:jc w:val="both"/>
       </w:pPr>
       <w:r>
-        <w:t>So với tá tử nói chung, đặc điểm quan trọng của tác tử thông minh là tính linh hoạt. Vậy tác tử như thế nào được goi là linh hoạt? Tính linh hoạt của tác tử được xác định bởi ba đặc điểm sau:</w:t>
+        <w:t>So với tá</w:t>
+      </w:r>
+      <w:r>
+        <w:t>c</w:t>
+      </w:r>
+      <w:r>
+        <w:t xml:space="preserve"> tử nói </w:t>
+      </w:r>
+      <w:proofErr w:type="gramStart"/>
+      <w:r>
+        <w:t>chung</w:t>
+      </w:r>
+      <w:proofErr w:type="gramEnd"/>
+      <w:r>
+        <w:t>, đặc điểm quan trọng của tác tử thông minh là tính linh hoạt. Vậy tác tử như thế nào được goi là linh hoạt? Tính linh hoạt của tác tử được xác định bởi ba đặc điểm sau:</w:t>
       </w:r>
     </w:p>
     <w:p>
@@ -5924,7 +6023,10 @@
         <w:t>thời với</w:t>
       </w:r>
       <w:r>
-        <w:t xml:space="preserve"> các thay đổi trong moi trường mà tác tử cảm nhận được.</w:t>
+        <w:t xml:space="preserve"> các thay đổi trong mô</w:t>
+      </w:r>
+      <w:r>
+        <w:t>i trường mà tác tử cảm nhận được.</w:t>
       </w:r>
     </w:p>
     <w:p>
@@ -5939,7 +6041,19 @@
       </w:pPr>
       <w:r>
         <w:lastRenderedPageBreak/>
-        <w:t>Tính tự chủ (hành động có mục đích): Không chủ phản xạ, tá tử còn phải biết chủ động tìm kiếm khả năng hành động hướng tới mục tiêu được giao.</w:t>
+        <w:t>Tính tự chủ (h</w:t>
+      </w:r>
+      <w:r>
+        <w:t>ành động có mục đích): Không chỉ</w:t>
+      </w:r>
+      <w:r>
+        <w:t xml:space="preserve"> phản xạ, tá</w:t>
+      </w:r>
+      <w:r>
+        <w:t>c</w:t>
+      </w:r>
+      <w:r>
+        <w:t xml:space="preserve"> tử còn phải biết chủ động tìm kiếm khả năng hành động hướng tới mục tiêu được giao.</w:t>
       </w:r>
     </w:p>
     <w:p>
@@ -5953,7 +6067,19 @@
         <w:jc w:val="both"/>
       </w:pPr>
       <w:r>
-        <w:t xml:space="preserve">Tính cộng đồng” Tác tử có khả năng tương tác với người dung hoặc các tác tử khác để thực hiện nhiệm vụ của </w:t>
+        <w:t>Tính cộng đồng</w:t>
+      </w:r>
+      <w:r>
+        <w:t>:</w:t>
+      </w:r>
+      <w:r>
+        <w:t xml:space="preserve"> Tác tử có khả năng tư</w:t>
+      </w:r>
+      <w:r>
+        <w:t>ơng tác với người dù</w:t>
+      </w:r>
+      <w:r>
+        <w:t xml:space="preserve">ng hoặc các tác tử khác để thực hiện nhiệm vụ của </w:t>
       </w:r>
       <w:r>
         <w:t>riêng mình hoặc để</w:t>
@@ -5977,7 +6103,19 @@
         <w:t>hoặc</w:t>
       </w:r>
       <w:r>
-        <w:t xml:space="preserve"> hành động có mục đích. Bất cự một hàm hoặc một chương trình con (chẳng hạn tren ngô ngữ bậc cao như C, Java) đều có thể coi như là có tính chủ động. Cụ thể, mỗi hàm hoặc chương trình con nhận một số dữ liệu và một số điều kiện đầu vào nhất định. Sau khi được gọi, chương trình con sẽ chủ động thực hiện nhiệm vụ của mình: thực hiện tính toán để đưa ra kết quả cho dữ liệu đầu vào. Đó chính là hành động có mục đích. Nói rộng ra, tính chất này tiêu biểu cho các hệ thống chức năng. Những hệ thống như vậy nhiệm vụ đầu vào, thực hiện và cho kết quả đầu ra tương ứng với đầu vào đó. Một đặc điểm của các hệ thống này là yêu cầu các điều kiện đầu vào cũng như nhiệm vụ đặt ra không thay đổi trong suốt thời giao hệ thống thực hiện.</w:t>
+        <w:t xml:space="preserve"> hành động có mục đích. Bất cự một hàm hoặc một chương trình con (chẳng hạn tr</w:t>
+      </w:r>
+      <w:r>
+        <w:t>ê</w:t>
+      </w:r>
+      <w:r>
+        <w:t>n ngô</w:t>
+      </w:r>
+      <w:r>
+        <w:t>n</w:t>
+      </w:r>
+      <w:r>
+        <w:t xml:space="preserve"> ngữ bậc cao như C, Java) đều có thể coi như là có tính chủ động. Cụ thể, mỗi hàm hoặc chương trình con nhận một số dữ liệu và một số điều kiện đầu vào nhất định. Sau khi được gọi, chương trình con sẽ chủ động thực hiện nhiệm vụ của mình: thực hiện tính toán để đưa ra kết quả cho dữ liệu đầu vào. Đó chính là hành động có mục đích. Nói rộng ra, tính chất này tiêu biểu cho các hệ thống chức năng. Những hệ thống như vậy nhiệm vụ đầu vào, thực hiện và cho kết quả đầu ra tương ứng với đầu vào đó. Một đặc điểm của các hệ thống này là yêu cầu các điều kiện đầu vào cũng như nhiệm vụ đặt ra không thay đổi trong suốt thời giao hệ thống thực hiện.</w:t>
       </w:r>
     </w:p>
     <w:p>
@@ -5986,7 +6124,13 @@
         <w:jc w:val="both"/>
       </w:pPr>
       <w:r>
-        <w:t>Trên thực tế, có nhiều môi trường không thỏa mãn các yêu cầu bất biến về điều kiện và mục tiêu nói trên. Đó có thể là các môi tường có độ phức tạp cao, tác tử không có đầu đủ thông tin hoặc thông tin không chính xác về môi trường, có thể có sự hiện diện của nhiều tác tử khác, hoặc môi trường mang tính động, thay đổi theo thời gian dẫn dến thay đổi mục tiêu của tác tử. Trong trường hợp đó, việc thực hiện một cách máy móc, không quan tâm đến thay đổi từ mô trường là không hợp lý. Khả năng phản xạ của tác tử trong trường hợp này là cần thiết.</w:t>
+        <w:t>Trên thực tế, có nhiều môi trường không thỏa mãn các yêu cầu bất biến về điều kiện và mục tiêu nói trên. Đó có thể là các môi tường có độ phức tạp cao, tác tử không có đầu đủ thông tin hoặc thông tin không chính xác về môi trường, có thể có sự hiện diện của nhiều tác tử khác, hoặc môi trường mang tính động, thay đổi theo thời gian dẫn dến thay đổi mục tiêu của tác tử. Trong trường hợp đó, việc thực hiện một cách máy móc, không quan tâm đến thay đổi từ mô</w:t>
+      </w:r>
+      <w:r>
+        <w:t>i</w:t>
+      </w:r>
+      <w:r>
+        <w:t xml:space="preserve"> trường là không hợp lý. Khả năng phản xạ của tác tử trong trường hợp này là cần thiết.</w:t>
       </w:r>
       <w:r>
         <w:t xml:space="preserve"> Nó thể hiện ở việc đáp ứng các sự kiện dẫn đến thay đổi điều kiện hoặc mục tiêu hành động của tác tử.</w:t>
@@ -5998,13 +6142,25 @@
         <w:jc w:val="both"/>
       </w:pPr>
       <w:r>
-        <w:t xml:space="preserve">Tuy nhiên, việc xây dựng các chương trình chỉ thuần tùy phản xạ cũng không khó và không phải là mới. Các chương tình xây dựng tho kiểu hướng sự kiện đều có tính chất này. Xét ví dụ lập trình cho Window. Chương trình chủ </w:t>
+        <w:t>Tuy nhiên, việc xây dự</w:t>
+      </w:r>
+      <w:r>
+        <w:t>ng các chương trình chỉ thuần tú</w:t>
+      </w:r>
+      <w:r>
+        <w:t xml:space="preserve">y phản xạ cũng không khó và không phải là mới. Các chương tình xây dựng tho kiểu hướng sự kiện đều có tính chất này. Xét ví dụ lập trình cho Window. Chương trình chủ </w:t>
       </w:r>
       <w:r>
         <w:t>yếu</w:t>
       </w:r>
       <w:r>
-        <w:t xml:space="preserve"> bao gồm các hàm hay phương pháp thức (method) xử lí sự kiện. Mỗi khi xảy ra sự kiện trong hệ thống như ngời dung bấm chuột, có mail mới, …</w:t>
+        <w:t xml:space="preserve"> bao gồm các hàm hay phương pháp thức (method) xử lí sự kiện. Mỗi khi xảy ra sự kiện trong hệ thống như ng</w:t>
+      </w:r>
+      <w:r>
+        <w:t>ư</w:t>
+      </w:r>
+      <w:r>
+        <w:t>ời dung bấm chuột, có mail mới, …</w:t>
       </w:r>
       <w:r>
         <w:t>,</w:t>
@@ -6019,11 +6175,31 @@
         <w:jc w:val="both"/>
       </w:pPr>
       <w:r>
-        <w:t xml:space="preserve">Cuối cùng, nói về tính cộng đồng của tác tử. Trên thức tế, các hệ thống tính toán đều biểu hiện tính cộng đồng ở một mức độ nào đó. Đa số máy tính ngày nay đều được nối mạng, có khả năng trao đổi, chia sẻ thông tin với nahu cũng như tương tác với người </w:t>
+        <w:t xml:space="preserve">Cuối cùng, nói về tính cộng đồng của tác tử. Trên thức tế, các hệ thống tính toán đều biểu hiện tính cộng đồng ở một mức độ nào đó. Đa số máy tính ngày nay đều được nối mạng, có khả năng trao đổi, chia sẻ thông tin với </w:t>
+      </w:r>
+      <w:r>
+        <w:t>nhau</w:t>
+      </w:r>
+      <w:r>
+        <w:t xml:space="preserve"> cũng như tương tác với người </w:t>
       </w:r>
       <w:r>
         <w:lastRenderedPageBreak/>
-        <w:t xml:space="preserve">dung. Tuy nhiên, tính cộng đồng của tác tử được hiểu như khả năng tương tác ở mức cao hơn việc trao đổi thông tin dạng thô (chuỗi các bit, byte, hay gói tin) thông thường. Có thể so sánh tính cộng đồng của tác tử với tính cộng đồng của con người. Để đạt được các mục đích của mình, trong đa số các trường hợp, con người phải hợp tác, thương lượng, thậm chí cạnh tranh với những người khác trong cộng đồng. Mỗi người là một cá thể có tính tự chủ cao, có mục đích của tiêng mình, các mục tiêu của nhiều người có thể không giống nhau, htamaj chí mâu thuẫn. Tính cộng đồng khi đó thể hiện ở khả năng hợp tác, thương lượng, khả năng nhận thức và suy diễn về mục đích cũng như khả năng của những người khác. Tính cộng đồng theo định </w:t>
+        <w:t xml:space="preserve">dung. Tuy nhiên, tính cộng đồng của tác tử được hiểu như khả năng tương tác ở mức cao hơn việc trao đổi thông tin dạng thô (chuỗi các bit, byte, hay gói tin) thông thường. Có thể so sánh tính cộng đồng của tác tử với tính cộng đồng của con người. Để đạt được các mục đích của mình, trong đa số các trường hợp, con người phải hợp tác, thương lượng, thậm chí cạnh tranh với những người khác trong cộng đồng. Mỗi người là một cá thể có tính tự chủ cao, có mục đích của tiêng mình, các mục tiêu của nhiều người có thể không giống nhau, </w:t>
+      </w:r>
+      <w:r>
+        <w:t>thậm</w:t>
+      </w:r>
+      <w:r>
+        <w:t xml:space="preserve"> chí mâu thuẫn. Tính cộng đồng khi đó thể hiện ở khả năng hợp tác, thương lượng, khả năng nhận thức và suy diễn về mục đích cũng như khả năng của những người khác. Tính cộng đồng </w:t>
+      </w:r>
+      <w:proofErr w:type="gramStart"/>
+      <w:r>
+        <w:t>theo</w:t>
+      </w:r>
+      <w:proofErr w:type="gramEnd"/>
+      <w:r>
+        <w:t xml:space="preserve"> định </w:t>
       </w:r>
       <w:r>
         <w:t>nghĩa</w:t>
@@ -6038,7 +6214,23 @@
         <w:jc w:val="both"/>
       </w:pPr>
       <w:r>
-        <w:t>Có thể so sánh một tác tử có đầy đủ ba đặc điểm nói trên với một cầu thủ đá bóng. Mục đích của cầu thủ là cùng toàn đội đưa bóng vào lưới đối phương đồng thời ngăn không cho đối phương đưa bóng và lưới mình. Để đạt được mục tiêu này, cầu thủ phải tìm mọi cơ hội để đưa bóng về gần lưới đối phương và sút. Đây chính là thể hiện của tính chủ động và hành động có đích. Về mặt toán học, cầu thủ phải luôn đưa bóng hướng về phía cầu môn đối phương. Tuy nhiên, tùy tình huống trên sân, có khi cầu thủ thay đổi mục tiêu tạm thời, cụ thể là chuyền ngang hoặc thậm chí chuyền về. Khi đối phương vào bóng thô bạo thì mục tiêu trước mắt có thể chưa phải là sút bóng và trước giữ an toàn cho mình. Đây là thể hiện rõ của tính phản xạ. Cuối cùng, cầu thủ trên sân phải có tính cộng đồng, thể hiện ở việc phối hợp với đồng đội, tuân theo các chỉ dẫn của huấn luyện viên và trọng tài. Có lẽ do có nhiều điểm tương tự giữa cầu thủ bóng đá và tác tử mà trò chơi bóng đá đã được chọn làm tiêu chuẩn thi đấu giữa các đội bóng gồm toàn robot.</w:t>
+        <w:t xml:space="preserve">Có thể so sánh một tác tử có đầy đủ ba đặc điểm nói trên với một cầu thủ đá bóng. Mục đích của cầu thủ là cùng toàn đội đưa bóng vào lưới đối phương đồng thời ngăn không cho đối phương đưa bóng và lưới mình. Để đạt được mục tiêu này, cầu thủ phải tìm mọi cơ hội để đưa bóng về gần lưới đối phương và sút. Đây chính là thể hiện của tính chủ động và hành động có đích. Về mặt toán học, cầu thủ phải luôn đưa bóng hướng về phía cầu môn đối phương. Tuy nhiên, tùy tình huống trên sân, có khi cầu thủ thay đổi mục tiêu tạm thời, cụ thể là chuyền ngang hoặc thậm chí chuyền về. Khi đối phương vào bóng thô bạo thì mục tiêu trước mắt có thể chưa phải là sút bóng và trước giữ </w:t>
+      </w:r>
+      <w:proofErr w:type="gramStart"/>
+      <w:r>
+        <w:t>an</w:t>
+      </w:r>
+      <w:proofErr w:type="gramEnd"/>
+      <w:r>
+        <w:t xml:space="preserve"> toàn cho mình. Đây là thể hiện rõ của tính phản xạ. Cuối cùng, cầu thủ trên sân phải có tính cộng đồng, thể hiện ở việc phối hợp với đồng đội, tuân </w:t>
+      </w:r>
+      <w:proofErr w:type="gramStart"/>
+      <w:r>
+        <w:t>theo</w:t>
+      </w:r>
+      <w:proofErr w:type="gramEnd"/>
+      <w:r>
+        <w:t xml:space="preserve"> các chỉ dẫn của huấn luyện viên và trọng tài. Có lẽ do có nhiều điểm tương tự giữa cầu thủ bóng đá và tác tử mà trò chơi bóng đá đã được chọn làm tiêu chuẩn thi đấu giữa các đội bóng gồm toàn robot.</w:t>
       </w:r>
     </w:p>
     <w:p>
@@ -6107,7 +6299,33 @@
         <w:rPr>
           <w:color w:val="222222"/>
         </w:rPr>
-        <w:t>Tự hoặc hoặc học tự động là khả năng tác tử thu thập các kiến thực mới từ kinh nghiệm thu lượn được, chẳng hạn qua các lần thành công và thất bại. Kết quả tự học phải làm cho các tác tử hành động tốt hơn, hiệu quả hơn.</w:t>
+        <w:t>Tự hoặc hoặc học tự động là khả n</w:t>
+      </w:r>
+      <w:r>
+        <w:rPr>
+          <w:color w:val="222222"/>
+        </w:rPr>
+        <w:t xml:space="preserve">ăng tác tử </w:t>
+      </w:r>
+      <w:proofErr w:type="gramStart"/>
+      <w:r>
+        <w:rPr>
+          <w:color w:val="222222"/>
+        </w:rPr>
+        <w:t>thu</w:t>
+      </w:r>
+      <w:proofErr w:type="gramEnd"/>
+      <w:r>
+        <w:rPr>
+          <w:color w:val="222222"/>
+        </w:rPr>
+        <w:t xml:space="preserve"> thập các kiến thức mới từ kinh nghiệm thu lượm</w:t>
+      </w:r>
+      <w:r>
+        <w:rPr>
+          <w:color w:val="222222"/>
+        </w:rPr>
+        <w:t xml:space="preserve"> được, chẳng hạn qua các lần thành công và thất bại. Kết quả tự học phải làm cho các tác tử hành động tốt hơn, hiệu quả hơn.</w:t>
       </w:r>
     </w:p>
     <w:p>
@@ -6133,7 +6351,31 @@
         <w:rPr>
           <w:color w:val="222222"/>
         </w:rPr>
-        <w:t>thích nghi: Thích nghi là khả năng của các tác tử tồn tại và hoạt động khi môi trường thay đổi. Mặc dù có nhiều nét liên quan với tính phản xạ, khả năng thích nghi cỉa tác tử khó thực hiện và đòi hỏi nhiều thay đổi trong quá trình suy diễn của tác tử hơn. Tính thích nghi có thể hực hiện nhờ khả nang tự học từ kinh nghiệm của tác tử.</w:t>
+        <w:t>thích nghi: Thích nghi là khả năng của các tác tử tồn tại và hoạt động khi môi trường thay đổi. Mặc dù có nhiều nét liên quan với tính phản xạ, khả năng thích nghi c</w:t>
+      </w:r>
+      <w:r>
+        <w:rPr>
+          <w:color w:val="222222"/>
+        </w:rPr>
+        <w:t>ủa</w:t>
+      </w:r>
+      <w:r>
+        <w:rPr>
+          <w:color w:val="222222"/>
+        </w:rPr>
+        <w:t xml:space="preserve"> tác tử khó thực hiện và đòi hỏi nhiều thay đổi trong quá trình suy diễn của tác tử hơn. Tính thích nghi có thể hực hiện nhờ khả n</w:t>
+      </w:r>
+      <w:r>
+        <w:rPr>
+          <w:color w:val="222222"/>
+        </w:rPr>
+        <w:t>ă</w:t>
+      </w:r>
+      <w:r>
+        <w:rPr>
+          <w:color w:val="222222"/>
+        </w:rPr>
+        <w:t>ng tự học từ kinh nghiệm của tác tử.</w:t>
       </w:r>
     </w:p>
     <w:p>
@@ -6165,7 +6407,21 @@
         <w:rPr>
           <w:color w:val="222222"/>
         </w:rPr>
-        <w:t>thực hiện các hành vi có mục đích một cách chủ động.</w:t>
+        <w:t xml:space="preserve">thực hiện các hành </w:t>
+      </w:r>
+      <w:proofErr w:type="gramStart"/>
+      <w:r>
+        <w:rPr>
+          <w:color w:val="222222"/>
+        </w:rPr>
+        <w:t>vi</w:t>
+      </w:r>
+      <w:proofErr w:type="gramEnd"/>
+      <w:r>
+        <w:rPr>
+          <w:color w:val="222222"/>
+        </w:rPr>
+        <w:t xml:space="preserve"> có mục đích một cách chủ động.</w:t>
       </w:r>
     </w:p>
     <w:p>
@@ -6198,7 +6454,21 @@
         <w:rPr>
           <w:color w:val="222222"/>
         </w:rPr>
-        <w:t xml:space="preserve"> đặc biệt về an ninh hệ thống.</w:t>
+        <w:t xml:space="preserve"> đặc biệt về </w:t>
+      </w:r>
+      <w:proofErr w:type="gramStart"/>
+      <w:r>
+        <w:rPr>
+          <w:color w:val="222222"/>
+        </w:rPr>
+        <w:t>an</w:t>
+      </w:r>
+      <w:proofErr w:type="gramEnd"/>
+      <w:r>
+        <w:rPr>
+          <w:color w:val="222222"/>
+        </w:rPr>
+        <w:t xml:space="preserve"> ninh hệ thống.</w:t>
       </w:r>
     </w:p>
     <w:p>
@@ -6238,7 +6508,19 @@
         <w:jc w:val="both"/>
       </w:pPr>
       <w:r>
-        <w:t>Theo phương pháp lập trình hướng đối tượng, đối tượng (object) là các thực thẻ phần mềm có trạng thái riêng của mình, có khả năng hành động thông qua các hàm (C++) hoặc các phương thức (Java), có khả năng liên lạc với các đối tượng khác nhờ trao đổi thong điệp hoặc gọi hàm trực tiếp. Các đặc điểm này đều được gặp ở tác tử. Do có sự tương tự như vậy, nhiều người, khi mới xem qua định nghĩa tác tử đã cho rằng đây chính là đối tượng, hoặc ngược lại, đối tượng cũng có thể coi là tác tử.</w:t>
+        <w:t>Theo phương pháp lập trình hướng đối tượng, đối tượng (object) là các thực th</w:t>
+      </w:r>
+      <w:r>
+        <w:t>ể</w:t>
+      </w:r>
+      <w:r>
+        <w:t xml:space="preserve"> phần mềm có trạng thái riêng của mình, có khả năng hành động thông qua các hàm (C++) hoặc các phương thức (Java), có khả năng liên lạc với các đối tượng khác nhờ trao đổi th</w:t>
+      </w:r>
+      <w:r>
+        <w:t>ô</w:t>
+      </w:r>
+      <w:r>
+        <w:t>ng điệp hoặc gọi hàm trực tiếp. Các đặc điểm này đều được gặp ở tác tử. Do có sự tương tự như vậy, nhiều người, khi mới xem qua định nghĩa tác tử đã cho rằng đây chính là đối tượng, hoặc ngược lại, đối tượng cũng có thể coi là tác tử.</w:t>
       </w:r>
     </w:p>
     <w:p>
@@ -6246,7 +6528,39 @@
         <w:jc w:val="both"/>
       </w:pPr>
       <w:r>
-        <w:t xml:space="preserve">Mặc dù có nhiều đặc điểm chung, tác tử và đối tượng (theo cách hiểu của lập trình huwogns đối tượng) có một số điểm khác nhau căn bản. Điểm khác nhau quan trọng nhất là mực độ tự chủ của đối tượng và tác tử. Một đối tượng thông thường bao gồm: (1) các biến chứa trạng thái của đối tượng (2) các hàm quyết định hành động cả đối tượng. Bằng cách khai báo các biến dung riêng (kiểu private trong C++ hoặc Java), đối tượng ngăn không có các đối tượng khác truy cập trực tiếp vào các trạng thái bên trong của mình và do vậy có khả năng tự chủ (tự quản) về trạng thái. Tuy nhiên, khi một số hàm của đối tượng được khai bao public (Một đối tượng hoàn toàn là vô ích nếu </w:t>
+        <w:t xml:space="preserve">Mặc dù có nhiều đặc điểm </w:t>
+      </w:r>
+      <w:proofErr w:type="gramStart"/>
+      <w:r>
+        <w:t>chung</w:t>
+      </w:r>
+      <w:proofErr w:type="gramEnd"/>
+      <w:r>
+        <w:t xml:space="preserve">, tác tử và đối tượng (theo cách hiểu của lập trình </w:t>
+      </w:r>
+      <w:r>
+        <w:t>hướng</w:t>
+      </w:r>
+      <w:r>
+        <w:t xml:space="preserve"> đối tượng) có một số điểm khác nhau căn bản. Điểm khác nhau quan trọng nhất là m</w:t>
+      </w:r>
+      <w:r>
+        <w:t>ứ</w:t>
+      </w:r>
+      <w:r>
+        <w:t>c độ tự chủ của đối tượng và tác tử. Một đối tượng thông thường bao gồm: (1) các biến chứa trạng thái của đối tượng (2) các hàm quyết định hành động cả đối tượng</w:t>
+      </w:r>
+      <w:r>
+        <w:t>. Bằng cách khai báo các biến dù</w:t>
+      </w:r>
+      <w:r>
+        <w:t>ng riêng (kiểu private trong C++ hoặc Java), đối tượng ngăn không có các đối tượng khác truy cập trực tiếp vào các trạng thái bên trong của mình và do vậy có khả năng tự chủ (tự quản) về trạng thái. Tuy nhiên, khi một s</w:t>
+      </w:r>
+      <w:r>
+        <w:t>ố hàm của đối tượng được khai bá</w:t>
+      </w:r>
+      <w:r>
+        <w:t xml:space="preserve">o public (Một đối tượng hoàn toàn là vô ích nếu </w:t>
       </w:r>
       <w:r>
         <w:t>k</w:t>
@@ -6261,7 +6575,15 @@
         <w:t xml:space="preserve"> gọi các hàm này. Vi</w:t>
       </w:r>
       <w:r>
-        <w:t>ệc gọi hàm tương đương với việc yêu cầu đối tượng thực hiện hành động tương ứng. Như vậy, đối tượng không có khả năng tự chủ về hành vi.</w:t>
+        <w:t xml:space="preserve">ệc gọi hàm tương đương với việc yêu cầu đối tượng thực hiện hành động tương ứng. Như vậy, đối tượng không có khả năng tự chủ về hành </w:t>
+      </w:r>
+      <w:proofErr w:type="gramStart"/>
+      <w:r>
+        <w:t>vi</w:t>
+      </w:r>
+      <w:proofErr w:type="gramEnd"/>
+      <w:r>
+        <w:t>.</w:t>
       </w:r>
       <w:r>
         <w:t xml:space="preserve"> Đố</w:t>
@@ -6287,13 +6609,49 @@
         <w:jc w:val="both"/>
       </w:pPr>
       <w:r>
-        <w:t>Khác với đối tượng, tính tự chủ của đối tác tử không chỉ là khả năng kiểm soát trạng thái bên trong mà còn là khả năng tự chủ trong hành vi của mình. Tác tử chỉ thực hiện các hành đ</w:t>
+        <w:t xml:space="preserve">Khác với đối tượng, tính tự chủ của tác tử không chỉ là khả năng kiểm soát trạng thái bên trong mà còn là khả năng tự chủ trong hành </w:t>
+      </w:r>
+      <w:proofErr w:type="gramStart"/>
+      <w:r>
+        <w:t>vi</w:t>
+      </w:r>
+      <w:proofErr w:type="gramEnd"/>
+      <w:r>
+        <w:t xml:space="preserve"> của mình. Tác tử chỉ thực hiện các hành đ</w:t>
       </w:r>
       <w:r>
         <w:t>ộ</w:t>
       </w:r>
       <w:r>
-        <w:t>ng mà nó cho là cần thiết, chứ không hành động theo yêu cầu hoặc chỉ thị của tác tử khác. Không thể bắt buộc tác tử thực hiện một hành động như khi ta gọi hàm public của đối tượng mà chỉ có thể đề nghị tác tử thực hiện. Tác tử có thể thực hiện đề nghị hoặc không tùy theo xét thấy cần thiết hay không cần thiết. Như vậy, trong trường hợp đới tượng, quyết quyết định thuộc về tác tử dược yêu cầu.</w:t>
+        <w:t xml:space="preserve">ng mà nó cho là cần thiết, chứ không hành động </w:t>
+      </w:r>
+      <w:proofErr w:type="gramStart"/>
+      <w:r>
+        <w:t>theo</w:t>
+      </w:r>
+      <w:proofErr w:type="gramEnd"/>
+      <w:r>
+        <w:t xml:space="preserve"> yêu cầu hoặc chỉ thị của tác tử khác. Không thể bắt buộc tác tử thực hiện một hành động như khi ta gọi hàm public của đối tượng mà chỉ có thể đề nghị tác tử thực hiện. Tác tử có thể thực hiện đề nghị hoặc không tùy </w:t>
+      </w:r>
+      <w:proofErr w:type="gramStart"/>
+      <w:r>
+        <w:t>theo</w:t>
+      </w:r>
+      <w:proofErr w:type="gramEnd"/>
+      <w:r>
+        <w:t xml:space="preserve"> xét thấy cần thiết hay không cần thi</w:t>
+      </w:r>
+      <w:r>
+        <w:t>ết. Như vậy, trong trường hợp đố</w:t>
+      </w:r>
+      <w:r>
+        <w:t>i tượng, qu</w:t>
+      </w:r>
+      <w:r>
+        <w:t>yết quyết định thuộc về tác tử đ</w:t>
+      </w:r>
+      <w:r>
+        <w:t>ược yêu cầu.</w:t>
       </w:r>
     </w:p>
     <w:p>
@@ -6301,7 +6659,35 @@
         <w:jc w:val="both"/>
       </w:pPr>
       <w:r>
-        <w:t>Vậy có thể them cơ chế ra quyết định vào đối tượng để đối tượng tự chủ về hành vi của mình hay không? Câu trả lời là có. Tuy nhiên, theo định nghĩa của lập trình hướng đối tượng, các đối tượng thuông thường không có cơ chế ra quyết định như vậy.</w:t>
+        <w:t>Vậy có thể th</w:t>
+      </w:r>
+      <w:r>
+        <w:t>ê</w:t>
+      </w:r>
+      <w:r>
+        <w:t xml:space="preserve">m cơ chế ra quyết định vào đối tượng để đối tượng tự chủ về hành </w:t>
+      </w:r>
+      <w:proofErr w:type="gramStart"/>
+      <w:r>
+        <w:t>vi</w:t>
+      </w:r>
+      <w:proofErr w:type="gramEnd"/>
+      <w:r>
+        <w:t xml:space="preserve"> của mình hay không? Câu trả lời là có. Tuy nhiên, </w:t>
+      </w:r>
+      <w:proofErr w:type="gramStart"/>
+      <w:r>
+        <w:t>theo</w:t>
+      </w:r>
+      <w:proofErr w:type="gramEnd"/>
+      <w:r>
+        <w:t xml:space="preserve"> định nghĩa của lập trình hư</w:t>
+      </w:r>
+      <w:r>
+        <w:t>ớng đối tượng, các đối tượng th</w:t>
+      </w:r>
+      <w:r>
+        <w:t>ông thường không có cơ chế ra quyết định như vậy.</w:t>
       </w:r>
     </w:p>
     <w:p>
@@ -6309,7 +6695,15 @@
         <w:jc w:val="both"/>
       </w:pPr>
       <w:r>
-        <w:t>Cũng theo định nghĩa về đối tượng, đối tượng không có khả năng hành động mềm dẻo (phả xạ, chủ động, cộng đồng) như tác tử. Đây chính là điểm khác nhau giữa hai khái niệm này.</w:t>
+        <w:t xml:space="preserve">Cũng </w:t>
+      </w:r>
+      <w:proofErr w:type="gramStart"/>
+      <w:r>
+        <w:t>theo</w:t>
+      </w:r>
+      <w:proofErr w:type="gramEnd"/>
+      <w:r>
+        <w:t xml:space="preserve"> định nghĩa về đối tượng, đối tượng không có khả năng hành động mềm dẻo (phả xạ, chủ động, cộng đồng) như tác tử. Đây chính là điểm khác nhau giữa hai khái niệm này.</w:t>
       </w:r>
     </w:p>
     <w:p>
@@ -6320,7 +6714,16 @@
         <w:t>Một điểm quan trọng khác cho phép phân biết tác tử với đối tượng là tác tử ở trọng tr</w:t>
       </w:r>
       <w:r>
-        <w:t>ạng thái tích cực và có luông riêng để thực hiện. Nói các khác, tác tử được phân chia CPU để thực hiện công việc của mình như một triến trình tỏ</w:t>
+        <w:t>ạng thái tích cực và có lu</w:t>
+      </w:r>
+      <w:r>
+        <w:t>ồ</w:t>
+      </w:r>
+      <w:r>
+        <w:t>ng riêng để thực hiện. Nói các khác, tác tử được phân chia CPU để thực hiện công việc của mình như một triến trình t</w:t>
+      </w:r>
+      <w:r>
+        <w:t>ổ</w:t>
       </w:r>
       <w:r>
         <w:t>ng các hệ điều hành đa nhiệm. Mặ</w:t>
@@ -6333,7 +6736,21 @@
       </w:r>
       <w:r>
         <w:lastRenderedPageBreak/>
-        <w:t>tượng cùng nhận được luồng thực hiện ttrong chế độ song song (còn gọi là tương tranh), nhưng đối tượng nói chung không bắt buộc phải có đặc điểm này.</w:t>
+        <w:t xml:space="preserve">tượng </w:t>
+      </w:r>
+      <w:r>
+        <w:t xml:space="preserve">cùng nhận được luồng thực hiện </w:t>
+      </w:r>
+      <w:r>
+        <w:t xml:space="preserve">trong chế độ song song (còn gọi là tương tranh), nhưng đối tượng nói </w:t>
+      </w:r>
+      <w:proofErr w:type="gramStart"/>
+      <w:r>
+        <w:t>chung</w:t>
+      </w:r>
+      <w:proofErr w:type="gramEnd"/>
+      <w:r>
+        <w:t xml:space="preserve"> không bắt buộc phải có đặc điểm này.</w:t>
       </w:r>
     </w:p>
     <w:p>
@@ -6354,7 +6771,15 @@
         <w:jc w:val="both"/>
       </w:pPr>
       <w:r>
-        <w:t xml:space="preserve">Tác tử hoàn toàn tự chủ về trạng thái và hành vi của mình, thể hiện ở việc tác tử tự quyết định có </w:t>
+        <w:t xml:space="preserve">Tác tử hoàn toàn tự chủ về trạng thái và hành </w:t>
+      </w:r>
+      <w:proofErr w:type="gramStart"/>
+      <w:r>
+        <w:t>vi</w:t>
+      </w:r>
+      <w:proofErr w:type="gramEnd"/>
+      <w:r>
+        <w:t xml:space="preserve"> của mình, thể hiện ở việc tác tử tự quyết định có </w:t>
       </w:r>
       <w:r>
         <w:t>thực hiện hay khô</w:t>
@@ -6373,7 +6798,19 @@
         <w:jc w:val="both"/>
       </w:pPr>
       <w:r>
-        <w:t>Khác với đối tượng, tác tử cso tính tchaats phản xạ, tự chủ và cộng đồng.</w:t>
+        <w:t xml:space="preserve">Khác với đối tượng, tác tử </w:t>
+      </w:r>
+      <w:r>
+        <w:t>có</w:t>
+      </w:r>
+      <w:r>
+        <w:t xml:space="preserve"> </w:t>
+      </w:r>
+      <w:r>
+        <w:t>đặc điểm</w:t>
+      </w:r>
+      <w:r>
+        <w:t xml:space="preserve"> phản xạ, tự chủ và cộng đồng.</w:t>
       </w:r>
     </w:p>
     <w:p>
@@ -6425,7 +6862,15 @@
         <w:t>ộng</w:t>
       </w:r>
       <w:r>
-        <w:t>ng đồng trí tuệ nhân tạo. Các yêu cầu thông minh mà chúng ta thường làm cho các tác tử chính là làm thế nào để các tác tử có thể đưa ra các quyết định chấp nhận được, những hành động tiếp theo chúng sẽ làm trong môi trường và quyết định được đưa ra đúng thời điểm. Các yêu cầu khác cho sự thông minh sẽ được xác định bởi lĩnh vực mà tác tử áp dụng. Không phải tất cả các tác tử cần có khả năng học. Cụ thể như khả năng lí luận thông thường là không cần thiết trong nhiều lĩnh vực quan trọng. Vì vậy, cần xem xét các ứng dụng và dự khai thác của công nghệ tác tử như một bài toán khoa học máy tính. Các tác tử chỉ đơn giản là các thành phần phần mềm khác và công nghệ trí tuệ nhân tạo thường là cách thích hợp nhất để xây dụng tác tử.</w:t>
+        <w:t xml:space="preserve">ng đồng trí tuệ nhân tạo. Các yêu cầu thông minh mà chúng ta thường làm cho các tác tử chính là làm thế nào để các tác tử có thể đưa ra các quyết định chấp nhận được, những hành động tiếp </w:t>
+      </w:r>
+      <w:proofErr w:type="gramStart"/>
+      <w:r>
+        <w:t>theo</w:t>
+      </w:r>
+      <w:proofErr w:type="gramEnd"/>
+      <w:r>
+        <w:t xml:space="preserve"> chúng sẽ làm trong môi trường và quyết định được đưa ra đúng thời điểm. Các yêu cầu khác cho sự thông minh sẽ được xác định bởi lĩnh vực mà tác tử áp dụng. Không phải tất cả các tác tử cần có khả năng học. Cụ thể như khả năng lí luận thông thường là không cần thiết trong nhiều lĩnh vực quan trọng. Vì vậy, cần xem xét các ứng dụng và dự khai thác của công nghệ tác tử như một bài toán khoa học máy tính. Các tác tử chỉ đơn giản là các thành phần phần mềm khác và công nghệ trí tuệ nhân tạo thường là cách thích hợp nhất để xây dụng tác tử.</w:t>
       </w:r>
     </w:p>
     <w:p>
@@ -6911,7 +7356,15 @@
         <w:t>:</w:t>
       </w:r>
       <w:r>
-        <w:t xml:space="preserve"> là những tác tử mà sự cấu tạo của nó là sự kết hợp của hai hoặc nhiều triết lí tác tử. Những triết lí này có thể là di động, giao diện, thông tin, hợp tác, … </w:t>
+        <w:t xml:space="preserve"> là những tác tử mà sự cấu tạo của nó là sự kết hợp của hai hoặc nhiều triết lí tác tử. Những triết lí này có thể là di động, giao diện, thông tin, hợp </w:t>
+      </w:r>
+      <w:proofErr w:type="gramStart"/>
+      <w:r>
+        <w:t>tác, …</w:t>
+      </w:r>
+      <w:proofErr w:type="gramEnd"/>
+      <w:r>
+        <w:t xml:space="preserve"> </w:t>
       </w:r>
     </w:p>
     <w:p>
@@ -6948,7 +7401,13 @@
         <w:jc w:val="both"/>
       </w:pPr>
       <w:r>
-        <w:t>Phần mềm công nghiệp về bản chất là phức tạp: nó được mô tả bởi một số lượng lớn các thành phần trong đó có nhiều tương tác. Hơn nữa, sự phức tạp này lại không ngẫu nhiên: nó là một thược tính bẩm sinh của các kiểu công việc mà phần mềm được sử dụng. Bởi th</w:t>
+        <w:t>Phần mềm công nghiệp về bản chất là phức tạp: nó được mô tả bởi một số lượng lớn các thành phần trong đó có nhiều tương tác. Hơn nữa, sự phức tạp này lại không ngẫu nhiên: nó là một thư</w:t>
+      </w:r>
+      <w:r>
+        <w:t>ộ</w:t>
+      </w:r>
+      <w:r>
+        <w:t>c tính bẩm sinh của các kiểu công việc mà phần mềm được sử dụng. Bởi th</w:t>
       </w:r>
       <w:r>
         <w:t>ế vai trò của công nghệ phầ</w:t>
@@ -6958,12 +7417,32 @@
       </w:r>
       <w:r>
         <w:lastRenderedPageBreak/>
-        <w:t>phức tạp này dễ dàng hơn. Sự phức tạp này có các đặc điểm quản trọng: Sự phức tạp thường có một hình dáng phân cấp. Hệ thống được tạo thành bởi các hệ thống con có quan hệ tương tác với nhau, mỗi hệ thống con lại lại có thể là một cây phân cấp. Tính chất của các mối quan hệ tổ chức thay đổi giữa các hệ thống con, mặc dù một số kiểu (chẳng hạn như client-server, peer, team) có thể được xác định. Các mối quan hệ thuộc tổ chức là không tĩnh: chúng cso thể thay đổi thường xuyên theo thời gian. Sự lự</w:t>
+        <w:t>phức tạp này dễ dàng hơn. Sự phức tạp này có các đặc điểm qu</w:t>
       </w:r>
       <w:r>
         <w:t>a</w:t>
       </w:r>
       <w:r>
+        <w:t>n trọng: Sự phức tạp thường có một hình dáng phân cấp. Hệ thống được tạo thành bởi các hệ thống con có quan hệ tương tác với nhau, mỗi hệ thống con lại lại có thể là một cây phân cấp. Tính chất của các mối quan hệ tổ chức thay đổi giữa các hệ thống con, mặc dù một số kiểu (chẳng hạn như client-server, peer, team) có thể được xác định. Các mối quan hệ thuộc</w:t>
+      </w:r>
+      <w:r>
+        <w:t xml:space="preserve"> tổ chức là không tĩnh: chúng có</w:t>
+      </w:r>
+      <w:r>
+        <w:t xml:space="preserve"> thể thay đổi thường xuyên </w:t>
+      </w:r>
+      <w:proofErr w:type="gramStart"/>
+      <w:r>
+        <w:t>theo</w:t>
+      </w:r>
+      <w:proofErr w:type="gramEnd"/>
+      <w:r>
+        <w:t xml:space="preserve"> thời gian. Sự lự</w:t>
+      </w:r>
+      <w:r>
+        <w:t>a</w:t>
+      </w:r>
+      <w:r>
         <w:t xml:space="preserve"> chọn các thành phần nguyên thủy trong hệ thống là tùy ý quan hệ và được xác định bởi các mục đích và mục tiêu của người quan sát là chủ yếu. Các hệ thống phân cấp tiến hóa nhanh hơn so với các hệ th</w:t>
       </w:r>
       <w:r>
@@ -6973,7 +7452,19 @@
         <w:t>ng khô</w:t>
       </w:r>
       <w:r>
-        <w:t>ng phân cấp có cùng kích thước. Nói cách khác, các hệ thống phức tạp sẽ tiến háo từ các hệ thống đơn giản nhanh hơn khi có các mẫu trung gian ổn định. Có thể phân biệt các tương tác giữa các hệ thống con và các tương tác trong hệ thống con. Điều này cho thấy các hệ thống phức tạp là có thể phân rã. Bởi vậy, các hệ tống con có thể được xử lí như là chúng độc lập với nhau, nhưng cũng không hoàn toàn như vậy nếu như có các tương tác giữa chúng. Hơn nữa, nhiều tương tác có thể dự đoán được ở giai đoạn thiết kế nhưng một số khác thì không.</w:t>
+        <w:t xml:space="preserve">ng phân cấp có cùng kích thước. Nói cách khác, </w:t>
+      </w:r>
+      <w:r>
+        <w:t>các hệ thống phức tạp sẽ tiến h</w:t>
+      </w:r>
+      <w:r>
+        <w:t>o</w:t>
+      </w:r>
+      <w:r>
+        <w:t>á</w:t>
+      </w:r>
+      <w:r>
+        <w:t xml:space="preserve"> từ các hệ thống đơn giản nhanh hơn khi có các mẫu trung gian ổn định. Có thể phân biệt các tương tác giữa các hệ thống con và các tương tác trong hệ thống con. Điều này cho thấy các hệ thống phức tạp là có thể phân rã. Bởi vậy, các hệ tống con có thể được xử lí như là chúng độc lập với nhau, nhưng cũng không hoàn toàn như vậy nếu như có các tương tác giữa chúng. Hơn nữa, nhiều tương tác có thể dự đoán được ở giai đoạn thiết kế nhưng một số khác thì không.</w:t>
       </w:r>
     </w:p>
     <w:p>
@@ -7121,7 +7612,15 @@
         <w:jc w:val="both"/>
       </w:pPr>
       <w:r>
-        <w:t>Từ mô hình của một hệ thống phức tạp chung chúng ta thấy một số công cụ mạnh thường được các kĩ sư phần mêm đưa ra để quản lí sự phức tạp này:</w:t>
+        <w:t xml:space="preserve">Từ mô hình của một hệ thống phức tạp </w:t>
+      </w:r>
+      <w:proofErr w:type="gramStart"/>
+      <w:r>
+        <w:t>chung</w:t>
+      </w:r>
+      <w:proofErr w:type="gramEnd"/>
+      <w:r>
+        <w:t xml:space="preserve"> chúng ta thấy một số công cụ mạnh thường được các kĩ sư phần mêm đưa ra để quản lí sự phức tạp này:</w:t>
       </w:r>
     </w:p>
     <w:p>
@@ -7150,7 +7649,15 @@
       </w:pPr>
       <w:r>
         <w:lastRenderedPageBreak/>
-        <w:t>Abstraction (trừu tượng hóa): Cách định nghĩa một hệ thống được đơn giản hóa bằng cách chỉ nhấn mạnh vào một số chi tiết và thuộc tính. Kĩ thuật này chứng minh được sự hiệu quả của mình bởi nó hạn chế phạm vi quan tâm của nhà thiết kế ở một thời điểm nào đó. Sự chú ý sẽ được tập trung trên cá hướng nổi bật nhất của vấn đề ở các chi tiết ít liên quan nhất.</w:t>
+        <w:t xml:space="preserve">Abstraction (trừu tượng hóa): Cách định nghĩa một hệ thống được đơn giản hóa bằng cách chỉ nhấn mạnh vào một số chi tiết và thuộc tính. Kĩ thuật này chứng minh được sự hiệu quả của mình bởi nó hạn chế phạm </w:t>
+      </w:r>
+      <w:proofErr w:type="gramStart"/>
+      <w:r>
+        <w:t>vi</w:t>
+      </w:r>
+      <w:proofErr w:type="gramEnd"/>
+      <w:r>
+        <w:t xml:space="preserve"> quan tâm của nhà thiết kế ở một thời điểm nào đó. Sự chú ý sẽ được tập trung trên cá hướng nổi bật nhất của vấn đề ở các chi tiết ít liên quan nhất.</w:t>
       </w:r>
     </w:p>
     <w:p>
@@ -7173,7 +7680,15 @@
         <w:t>)</w:t>
       </w:r>
       <w:r>
-        <w:t>: Cách nhận dạng và kiểm soát mối quan hệ bên trong giữa các thành phần khác nhau của vấn đề đang được giải quyết. Khả năng để chỉ rõ và đưa ra các mối quan hệ thuộc tổ chức trợ giúp người thiết kế kiểm soát được sự phức tạp theo hai cách. Thứ nhất, cho phép một số lượng các thành phần cơ b</w:t>
+        <w:t xml:space="preserve">: Cách nhận dạng và kiểm soát mối quan hệ bên trong giữa các thành phần khác nhau của vấn đề đang được giải quyết. Khả năng để chỉ rõ và đưa ra các mối quan hệ thuộc tổ chức trợ giúp người thiết kế kiểm soát được sự phức tạp </w:t>
+      </w:r>
+      <w:proofErr w:type="gramStart"/>
+      <w:r>
+        <w:t>theo</w:t>
+      </w:r>
+      <w:proofErr w:type="gramEnd"/>
+      <w:r>
+        <w:t xml:space="preserve"> hai cách. Thứ nhất, cho phép một số lượng các thành phần cơ b</w:t>
       </w:r>
       <w:r>
         <w:t>ản được nhóm lại với nhau như mộ</w:t>
@@ -7197,7 +7712,15 @@
         <w:jc w:val="both"/>
       </w:pPr>
       <w:r>
-        <w:t>Vậy với những bài toán như thế này thì có hay không việc áp dụng hướng tác tử vào? Khi nhìn nhận một thế giới theo kiểu hướng tác tử, sẽ sớm rõ ràng rằng một tác tử đơn lẻ là không đủ. Hầu hết các bài toán đòi hỏi hoặc là liên quan đến tác tử: để thực hiện tính chất phân quyền của bài toán, đa quỹ tích của điều khiển, đa viễn cảnh hay các quan tâm cạnh tranh. H</w:t>
+        <w:t xml:space="preserve">Vậy với những bài toán như thế này thì có hay không việc áp dụng hướng tác tử vào? Khi nhìn nhận một thế giới </w:t>
+      </w:r>
+      <w:proofErr w:type="gramStart"/>
+      <w:r>
+        <w:t>theo</w:t>
+      </w:r>
+      <w:proofErr w:type="gramEnd"/>
+      <w:r>
+        <w:t xml:space="preserve"> kiểu hướng tác tử, sẽ sớm rõ ràng rằng một tác tử đơn lẻ là không đủ. Hầu hết các bài toán đòi hỏi hoặc là liên quan đến tác tử: để thực hiện tính chất phân quyền của bài toán, đa quỹ tích của điều khiển, đa viễn cảnh hay các quan tâm cạnh tranh. H</w:t>
       </w:r>
       <w:r>
         <w:t>ơ</w:t>
@@ -7209,7 +7732,31 @@
         <w:t>tương tác với các tác tử khác, để đạt được các mục tiêu riêng của chúng hoặc để điều khiển các phụ thuộc sinh ra từ các trạng thái trong môi trường chung. Các tương tác này xuyên suốt từ cac thao tác ngữ nghĩa đơn giản</w:t>
       </w:r>
       <w:r>
-        <w:t xml:space="preserve"> (khả năng thay đổi các giao tiếp toàn diện) qua các tương tác kiểu client-server truyền thóng (khả năng yêu cầu một hành động cụ thể được thực hiện), tới các tương tác xã hội (khả năng phối hợp, điều phối và thương thuyết về cách thức của hành động). Tuy nhiên, bất cứ tính chất nào quá trình xã hội cũng có hai điểm tương tác tác tử khác biệt định tính mà từ đó xuất hiện các mô hình công nghệ phần mềm khác. Thứ nhất, các tương tác hướng tác tử thường xảy ra ở ngôn ngữ giao tiếp tác tử bậc cao (điển hình dựa vào lý thuyết hành vi ngôn ngữ. Do đó, các tương tác thường là được điều khiển ở mức tri thức: trong các giới hạn mà các mục đích nên theo. Thứ hai vì tác tử là giải pháp mềm dỏe cho bài toán, việc thao tác trên một môi trường mà qua đó chỉ có quan sát và điều khiển cục bộ, các tương tác cần được xử lý trong một kiểm mềm dẻo tương tự. Bởi vậy, các tác tử cần dụng cụ tính toán để đưa ra các quyết định phục thuộc vào ngữ cảnh về tính chất và phạm vi các các tương tác của chúng và để bắt đầu (hoặc đáp ứng) các </w:t>
+        <w:t xml:space="preserve"> (khả năng thay đổi các giao tiếp toàn diện) qua các tương tác kiểu client-server truyền thóng (khả năng yêu cầu một hành động cụ thể được thực hiện), tới các tương tác xã hội (khả năng phối hợp, điều phối và thương thuyết về cách thức của hành động). Tuy nhiên, bất cứ tính chất nào quá trình xã hội cũng có hai điểm tương tác tác tử khác biệt định tính mà từ đó xuất hiện các mô hình công nghệ phần mềm khác. Thứ nhất, các tương tác hướng tác tử thường xảy ra ở ngôn ngữ giao tiếp tác tử bậc cao (điển hình dựa vào lý thuyết hành </w:t>
+      </w:r>
+      <w:proofErr w:type="gramStart"/>
+      <w:r>
+        <w:t>vi</w:t>
+      </w:r>
+      <w:proofErr w:type="gramEnd"/>
+      <w:r>
+        <w:t xml:space="preserve"> ngôn ngữ. Do đó, các tương tác thường là được điều khiển ở mức tri thức: trong các giới hạn mà các mục đích nên </w:t>
+      </w:r>
+      <w:proofErr w:type="gramStart"/>
+      <w:r>
+        <w:t>theo</w:t>
+      </w:r>
+      <w:proofErr w:type="gramEnd"/>
+      <w:r>
+        <w:t xml:space="preserve">. Thứ hai vì tác tử là giải pháp mềm dỏe cho bài toán, việc thao tác trên một môi trường mà qua đó chỉ có quan sát và điều khiển cục bộ, các tương tác cần được xử lý trong một kiểm mềm dẻo tương tự. Bởi vậy, các tác tử cần dụng cụ tính toán để đưa ra các quyết định phục thuộc vào ngữ cảnh về tính chất và phạm </w:t>
+      </w:r>
+      <w:proofErr w:type="gramStart"/>
+      <w:r>
+        <w:t>vi</w:t>
+      </w:r>
+      <w:proofErr w:type="gramEnd"/>
+      <w:r>
+        <w:t xml:space="preserve"> các các tương tác của chúng và để bắt đầu (hoặc đáp ứng) các </w:t>
       </w:r>
       <w:r>
         <w:t>tương</w:t>
@@ -7231,16 +7778,32 @@
         <w:t>quan hệ giữa các tác tử. Ví dụ, chúng có thể hoạt động ngang hàng trong một nhóm, một tác tử có thể vừa là ông chủ của các tác tử khác, hoặc chúng có thể được bao hàm bởi một loạt các mối quan hệ chủ tớ. Để giành được các liên kết đó, các hệ thống tác tử thường có các cấu trúc rõ ràng cho việc mô hình các mối quan hệ tổ chức (</w:t>
       </w:r>
       <w:r>
-        <w:t>chẳng hạn như peer, boss, …</w:t>
-      </w:r>
-      <w:r>
-        <w:t xml:space="preserve">) và các cấu trúc tổ chức </w:t>
+        <w:t xml:space="preserve">chẳng hạn như peer, </w:t>
+      </w:r>
+      <w:proofErr w:type="gramStart"/>
+      <w:r>
+        <w:t>boss, …</w:t>
+      </w:r>
+      <w:r>
+        <w:t>)</w:t>
+      </w:r>
+      <w:proofErr w:type="gramEnd"/>
+      <w:r>
+        <w:t xml:space="preserve"> và các cấu trúc tổ chức </w:t>
       </w:r>
       <w:r>
         <w:t>(chẳng hạn nhu teams, groups, coalitions, …). Nên lưu ý rằng trong nhiều trường hợp, các mối quan hệ này có thể thay đổi khi hệ thống hoạt động. Tương tác xã hội có nghĩa là sự tồ</w:t>
       </w:r>
       <w:r>
-        <w:t>n tại các mối quan hệ tiến hóa (chẳng hạn một tác tử quyết định một giao dịch mới) và các mối liên hệ mới được tạo ra (chẳng hạn như một số các tác tử có thể hình thành một nhóm để đưa ra một dịch vụ cụ thể mà không có một các nhân nào có thể đề nghị). Phạm vi thời gian của các mối quan hệ đó có thể được thay đổi nhiều: từ chỗ chỉ đủ dài để đưa ra một dịch vụ cụ thể một lần tới một liên kết lâu dài. Để đương đầu với sự thay đổi và biến động này, các nhà nghiên cứu tác tử đã có những nỗ lực đáng kể: phát minh ra các giao thức mà cho phép các nhóm tổ chức được hình thành và giải tán, chỉ rõ các cơ chế để đảm bảo các nhóm hoạt động cùng nhau trong mô hình kết dính và phát triển các cấu trúc để mô tả đặc điểm các hành vi vĩ mô của các tập hợp.</w:t>
+        <w:t xml:space="preserve">n tại các mối quan hệ tiến hóa (chẳng hạn một tác tử quyết định một giao dịch mới) và các mối liên hệ mới được tạo ra (chẳng hạn như một số các tác tử có thể hình thành một nhóm để đưa ra một dịch vụ cụ thể mà không có một các nhân nào có thể đề nghị). Phạm </w:t>
+      </w:r>
+      <w:proofErr w:type="gramStart"/>
+      <w:r>
+        <w:t>vi</w:t>
+      </w:r>
+      <w:proofErr w:type="gramEnd"/>
+      <w:r>
+        <w:t xml:space="preserve"> thời gian của các mối quan hệ đó có thể được thay đổi nhiều: từ chỗ chỉ đủ dài để đưa ra một dịch vụ cụ thể một lần tới một liên kết lâu dài. Để đương đầu với sự thay đổi và biến động này, các nhà nghiên cứu tác tử đã có những nỗ lực đáng kể: phát minh ra các giao thức mà cho phép các nhóm tổ chức được hình thành và giải tán, chỉ rõ các cơ chế để đảm bảo các nhóm hoạt động cùng nhau trong mô hình kết dính và phát triển các cấu trúc để mô tả đặc điểm các hành vi vĩ mô của các tập hợp.</w:t>
       </w:r>
     </w:p>
     <w:p>
@@ -7254,8 +7817,6 @@
       <w:r>
         <w:t>ình trừu tượng chủ yếu định nghĩa</w:t>
       </w:r>
-      <w:bookmarkStart w:id="14" w:name="_GoBack"/>
-      <w:bookmarkEnd w:id="14"/>
       <w:r>
         <w:t xml:space="preserve"> “agent – oriented mindset” là các tác tử, các tương tác và các tổ chức. Cuối cùng, các cấu trúc và cơ chế rõ ràng thường là có sẵn cho việc mô tả và điều </w:t>
       </w:r>
@@ -7263,7 +7824,13 @@
         <w:t>khiển</w:t>
       </w:r>
       <w:r>
-        <w:t xml:space="preserve"> sự phức tạp và thay đổi mọ mạng các mối quan hệ tổ chức mà tồn tại giữa các tác tử.</w:t>
+        <w:t xml:space="preserve"> sự phức tạp và thay đổi m</w:t>
+      </w:r>
+      <w:r>
+        <w:t>ột</w:t>
+      </w:r>
+      <w:r>
+        <w:t xml:space="preserve"> mạng các mối quan hệ tổ chức mà tồn tại giữa các tác tử.</w:t>
       </w:r>
     </w:p>
     <w:p>
@@ -7323,7 +7890,7 @@
           <w:szCs w:val="26"/>
         </w:rPr>
       </w:pPr>
-      <w:bookmarkStart w:id="15" w:name="_Toc447812135"/>
+      <w:bookmarkStart w:id="14" w:name="_Toc447812135"/>
       <w:r>
         <w:rPr>
           <w:i w:val="0"/>
@@ -7388,13 +7955,13 @@
         </w:rPr>
         <w:t>: Cách nhìn một hệ thống phức tạp dưới cách nhìn của tác tử</w:t>
       </w:r>
-      <w:bookmarkEnd w:id="15"/>
+      <w:bookmarkEnd w:id="14"/>
     </w:p>
     <w:p>
       <w:pPr>
         <w:pStyle w:val="Heading2"/>
       </w:pPr>
-      <w:bookmarkStart w:id="16" w:name="_Toc447812110"/>
+      <w:bookmarkStart w:id="15" w:name="_Toc447812110"/>
       <w:r>
         <w:lastRenderedPageBreak/>
         <w:t>I.2. Hệ đa tác tử</w:t>
@@ -7402,17 +7969,17 @@
       <w:r>
         <w:t xml:space="preserve"> (Multi Agents System – MAS)</w:t>
       </w:r>
+      <w:bookmarkEnd w:id="15"/>
+    </w:p>
+    <w:p>
+      <w:pPr>
+        <w:pStyle w:val="Heading3"/>
+      </w:pPr>
+      <w:bookmarkStart w:id="16" w:name="_Toc447812111"/>
+      <w:r>
+        <w:t>I.2.1. Khái niệm</w:t>
+      </w:r>
       <w:bookmarkEnd w:id="16"/>
-    </w:p>
-    <w:p>
-      <w:pPr>
-        <w:pStyle w:val="Heading3"/>
-      </w:pPr>
-      <w:bookmarkStart w:id="17" w:name="_Toc447812111"/>
-      <w:r>
-        <w:t>I.2.1. Khái niệm</w:t>
-      </w:r>
-      <w:bookmarkEnd w:id="17"/>
     </w:p>
     <w:p>
       <w:pPr>
@@ -7441,7 +8008,15 @@
         <w:t xml:space="preserve">. </w:t>
       </w:r>
       <w:r>
-        <w:t>Chính vì thế để các tác tử có thể tương tác với nhau thì đòi hỏi các tác tử cần có khả năng hợp tác, phối hợp và thương lượng với nhau theo cách mà con người vẫn hợp tác, phối hợp, thương lượng với</w:t>
+        <w:t xml:space="preserve">Chính vì thế để các tác tử có thể tương tác với nhau thì đòi hỏi các tác tử cần có khả năng hợp tác, phối hợp và thương lượng với nhau </w:t>
+      </w:r>
+      <w:proofErr w:type="gramStart"/>
+      <w:r>
+        <w:t>theo</w:t>
+      </w:r>
+      <w:proofErr w:type="gramEnd"/>
+      <w:r>
+        <w:t xml:space="preserve"> cách mà con người vẫn hợp tác, phối hợp, thương lượng với</w:t>
       </w:r>
       <w:r>
         <w:t xml:space="preserve"> nhau trong cuộc sống hàng ngày</w:t>
@@ -7473,7 +8048,7 @@
         <w:br w:type="page"/>
       </w:r>
     </w:p>
-    <w:bookmarkStart w:id="18" w:name="_Toc447812136"/>
+    <w:bookmarkStart w:id="17" w:name="_Toc447812136"/>
     <w:p>
       <w:pPr>
         <w:pStyle w:val="Caption"/>
@@ -9689,35 +10264,35 @@
         </w:rPr>
         <w:t>: Mô hình hệ đa tác tử</w:t>
       </w:r>
+      <w:bookmarkEnd w:id="17"/>
+    </w:p>
+    <w:p>
+      <w:pPr>
+        <w:pStyle w:val="Heading3"/>
+      </w:pPr>
+      <w:bookmarkStart w:id="18" w:name="_Toc447812112"/>
+      <w:r>
+        <w:rPr>
+          <w:highlight w:val="white"/>
+        </w:rPr>
+        <w:t xml:space="preserve">I.2.2. </w:t>
+      </w:r>
+      <w:r>
+        <w:rPr>
+          <w:highlight w:val="white"/>
+        </w:rPr>
+        <w:t>Vấn đề</w:t>
+      </w:r>
+      <w:r>
+        <w:rPr>
+          <w:highlight w:val="white"/>
+        </w:rPr>
+        <w:t xml:space="preserve"> phối hợp của các tác tử</w:t>
+      </w:r>
+      <w:r>
+        <w:t xml:space="preserve"> trong hệ đa tác tử</w:t>
+      </w:r>
       <w:bookmarkEnd w:id="18"/>
-    </w:p>
-    <w:p>
-      <w:pPr>
-        <w:pStyle w:val="Heading3"/>
-      </w:pPr>
-      <w:bookmarkStart w:id="19" w:name="_Toc447812112"/>
-      <w:r>
-        <w:rPr>
-          <w:highlight w:val="white"/>
-        </w:rPr>
-        <w:t xml:space="preserve">I.2.2. </w:t>
-      </w:r>
-      <w:r>
-        <w:rPr>
-          <w:highlight w:val="white"/>
-        </w:rPr>
-        <w:t>Vấn đề</w:t>
-      </w:r>
-      <w:r>
-        <w:rPr>
-          <w:highlight w:val="white"/>
-        </w:rPr>
-        <w:t xml:space="preserve"> phối hợp của các tác tử</w:t>
-      </w:r>
-      <w:r>
-        <w:t xml:space="preserve"> trong hệ đa tác tử</w:t>
-      </w:r>
-      <w:bookmarkEnd w:id="19"/>
     </w:p>
     <w:p>
       <w:pPr>
@@ -9804,7 +10379,23 @@
           <w:color w:val="222222"/>
           <w:highlight w:val="white"/>
         </w:rPr>
-        <w:t xml:space="preserve">Tùy theo tính chất sự phụ giữa các công việc nhỏ, sự tương tác giữa các tác tử </w:t>
+        <w:t xml:space="preserve">Tùy </w:t>
+      </w:r>
+      <w:proofErr w:type="gramStart"/>
+      <w:r>
+        <w:rPr>
+          <w:color w:val="222222"/>
+          <w:highlight w:val="white"/>
+        </w:rPr>
+        <w:t>theo</w:t>
+      </w:r>
+      <w:proofErr w:type="gramEnd"/>
+      <w:r>
+        <w:rPr>
+          <w:color w:val="222222"/>
+          <w:highlight w:val="white"/>
+        </w:rPr>
+        <w:t xml:space="preserve"> tính chất sự phụ giữa các công việc nhỏ, sự tương tác giữa các tác tử </w:t>
       </w:r>
       <w:r>
         <w:rPr>
@@ -9955,27 +10546,43 @@
           <w:color w:val="222222"/>
           <w:highlight w:val="white"/>
         </w:rPr>
-        <w:t xml:space="preserve"> thuật toán khác nhau để chuẩn đoán và thông tin mà mỗi tác tử sử dụng cũng không giống nhau. Cả hai tác tử có thể mắc sai lầm nhưng nhìn chung những sai lầm này sẽ không giống nhau. Hai tác tử sẽ tương tác với nhau bằng cách trao đổi một phần kết quả để tập trung vào quá trình tìm kiếm chuẩn đoán địa phương hướng tới những khu vực triển vọng của mạng lưới giao thông nơi là nguồn gốc lỗi xuất hiện và rời bỏ những nơi không phải là nguồn gốc xuất hiện lỗi. Chúng cũng trao đổi kết quả cuối cùng để </w:t>
-      </w:r>
+        <w:t xml:space="preserve"> thuật toán khác nhau để chuẩn đoán và thông tin mà mỗi tác tử sử dụng cũng không giống nhau. Cả hai tác tử có thể mắc sai lầm nhưng nhìn </w:t>
+      </w:r>
+      <w:proofErr w:type="gramStart"/>
       <w:r>
         <w:rPr>
           <w:color w:val="222222"/>
           <w:highlight w:val="white"/>
         </w:rPr>
-        <w:t>làm tăng sự tin tưởng trong kết quả chuẩn đoán cuối cùng xem chúng có đồng ý với kết quả chuẩn đoán hay không. Nếu như các tác tử này không đồng ý thì sẽ có một sự tương tác phức tạp hơn được bảo đảm (có thể là sự đàm phán) để tìm ra nguyên nhân của sự bất đồng và sau đó đưa ra một chuẩn đoán mới dựa trên sự nhau này. Như vậy, nhờ sự phối hợp với nhau, các tác tử không chỉ đưa ra giải pháp mới có chất lượng tốt hơn mà còn hoàn thành công việc nhanh hơn.</w:t>
-      </w:r>
+        <w:t>chung</w:t>
+      </w:r>
+      <w:proofErr w:type="gramEnd"/>
       <w:r>
         <w:rPr>
           <w:color w:val="222222"/>
           <w:highlight w:val="white"/>
         </w:rPr>
-        <w:t xml:space="preserve"> </w:t>
+        <w:t xml:space="preserve"> những sai lầm này sẽ không giống nhau. Hai tác tử sẽ tương tác với nhau bằng cách trao đổi một phần kết quả để tập trung vào quá trình tìm kiếm chuẩn đoán địa phương hướng tới những khu vực triển vọng của mạng lưới giao thông nơi là nguồn gốc lỗi xuất hiện và rời bỏ những nơi không phải là nguồn gốc xuất hiện lỗi. Chúng cũng trao đổi kết quả cuối cùng để </w:t>
       </w:r>
       <w:r>
         <w:rPr>
           <w:color w:val="222222"/>
           <w:highlight w:val="white"/>
         </w:rPr>
+        <w:t>làm tăng sự tin tưởng trong kết quả chuẩn đoán cuối cùng xem chúng có đồng ý với kết quả chuẩn đoán hay không. Nếu như các tác tử này không đồng ý thì sẽ có một sự tương tác phức tạp hơn được bảo đảm (có thể là sự đàm phán) để tìm ra nguyên nhân của sự bất đồng và sau đó đưa ra một chuẩn đoán mới dựa trên sự nhau này. Như vậy, nhờ sự phối hợp với nhau, các tác tử không chỉ đưa ra giải pháp mới có chất lượng tốt hơn mà còn hoàn thành công việc nhanh hơn.</w:t>
+      </w:r>
+      <w:r>
+        <w:rPr>
+          <w:color w:val="222222"/>
+          <w:highlight w:val="white"/>
+        </w:rPr>
+        <w:t xml:space="preserve"> </w:t>
+      </w:r>
+      <w:r>
+        <w:rPr>
+          <w:color w:val="222222"/>
+          <w:highlight w:val="white"/>
+        </w:rPr>
         <w:t>[13]</w:t>
       </w:r>
     </w:p>
@@ -9987,7 +10594,7 @@
           <w:szCs w:val="26"/>
         </w:rPr>
       </w:pPr>
-      <w:bookmarkStart w:id="20" w:name="_Toc447812113"/>
+      <w:bookmarkStart w:id="19" w:name="_Toc447812113"/>
       <w:r>
         <w:rPr>
           <w:szCs w:val="26"/>
@@ -10024,7 +10631,7 @@
         </w:rPr>
         <w:t xml:space="preserve"> [6]</w:t>
       </w:r>
-      <w:bookmarkEnd w:id="20"/>
+      <w:bookmarkEnd w:id="19"/>
     </w:p>
     <w:p>
       <w:pPr>
@@ -10204,7 +10811,25 @@
           <w:sz w:val="26"/>
           <w:szCs w:val="26"/>
         </w:rPr>
-        <w:t xml:space="preserve">ột tập các thư viện </w:t>
+        <w:t xml:space="preserve">ột tập các </w:t>
+      </w:r>
+      <w:proofErr w:type="gramStart"/>
+      <w:r>
+        <w:rPr>
+          <w:rFonts w:ascii="Times New Roman" w:hAnsi="Times New Roman" w:cs="Times New Roman"/>
+          <w:sz w:val="26"/>
+          <w:szCs w:val="26"/>
+        </w:rPr>
+        <w:t>thư</w:t>
+      </w:r>
+      <w:proofErr w:type="gramEnd"/>
+      <w:r>
+        <w:rPr>
+          <w:rFonts w:ascii="Times New Roman" w:hAnsi="Times New Roman" w:cs="Times New Roman"/>
+          <w:sz w:val="26"/>
+          <w:szCs w:val="26"/>
+        </w:rPr>
+        <w:t xml:space="preserve"> viện </w:t>
       </w:r>
       <w:r>
         <w:rPr>
@@ -12399,7 +13024,7 @@
           <w:szCs w:val="26"/>
         </w:rPr>
       </w:pPr>
-      <w:bookmarkStart w:id="21" w:name="_Toc447812155"/>
+      <w:bookmarkStart w:id="20" w:name="_Toc447812155"/>
       <w:r>
         <w:rPr>
           <w:i w:val="0"/>
@@ -12464,7 +13089,7 @@
         </w:rPr>
         <w:t>: Kết quả thực nghiệm đối với các thông số</w:t>
       </w:r>
-      <w:bookmarkEnd w:id="21"/>
+      <w:bookmarkEnd w:id="20"/>
     </w:p>
     <w:p>
       <w:pPr>
@@ -13308,7 +13933,7 @@
           <w:szCs w:val="26"/>
         </w:rPr>
       </w:pPr>
-      <w:bookmarkStart w:id="22" w:name="_Toc447812156"/>
+      <w:bookmarkStart w:id="21" w:name="_Toc447812156"/>
       <w:r>
         <w:rPr>
           <w:i w:val="0"/>
@@ -13382,7 +14007,7 @@
         </w:rPr>
         <w:t>đánh giá trên phương diện khi hoạt động</w:t>
       </w:r>
-      <w:bookmarkEnd w:id="22"/>
+      <w:bookmarkEnd w:id="21"/>
     </w:p>
     <w:p>
       <w:pPr>
@@ -13393,7 +14018,15 @@
         <w:t>Bảng 3 là kết quả thời gian hồi đáp thu được khi thực hiện cùng một truy vấn cho tất cả các tác tử</w:t>
       </w:r>
       <w:r>
-        <w:t xml:space="preserve"> (Dấu “-“ biểu thị việc framework không thể tạo ra số lượng tác tử như mong muốn)</w:t>
+        <w:t xml:space="preserve"> (Dấu “-</w:t>
+      </w:r>
+      <w:proofErr w:type="gramStart"/>
+      <w:r>
+        <w:t>“ biểu</w:t>
+      </w:r>
+      <w:proofErr w:type="gramEnd"/>
+      <w:r>
+        <w:t xml:space="preserve"> thị việc framework không thể tạo ra số lượng tác tử như mong muốn)</w:t>
       </w:r>
     </w:p>
     <w:tbl>
@@ -14484,7 +15117,7 @@
           <w:szCs w:val="26"/>
         </w:rPr>
       </w:pPr>
-      <w:bookmarkStart w:id="23" w:name="_Toc447812157"/>
+      <w:bookmarkStart w:id="22" w:name="_Toc447812157"/>
       <w:r>
         <w:rPr>
           <w:i w:val="0"/>
@@ -14549,35 +15182,35 @@
         </w:rPr>
         <w:t>: Kết quả so sánh thời gian yêu cầu</w:t>
       </w:r>
+      <w:bookmarkEnd w:id="22"/>
+    </w:p>
+    <w:p>
+      <w:pPr>
+        <w:pStyle w:val="Heading3"/>
+        <w:rPr>
+          <w:highlight w:val="white"/>
+        </w:rPr>
+      </w:pPr>
+      <w:bookmarkStart w:id="23" w:name="_Toc447812114"/>
+      <w:r>
+        <w:rPr>
+          <w:highlight w:val="white"/>
+        </w:rPr>
+        <w:t>I.2.4</w:t>
+      </w:r>
+      <w:r>
+        <w:rPr>
+          <w:highlight w:val="white"/>
+        </w:rPr>
+        <w:t>. Ứng dụng</w:t>
+      </w:r>
+      <w:r>
+        <w:rPr>
+          <w:highlight w:val="white"/>
+        </w:rPr>
+        <w:t xml:space="preserve"> của hệ đa tác tử</w:t>
+      </w:r>
       <w:bookmarkEnd w:id="23"/>
-    </w:p>
-    <w:p>
-      <w:pPr>
-        <w:pStyle w:val="Heading3"/>
-        <w:rPr>
-          <w:highlight w:val="white"/>
-        </w:rPr>
-      </w:pPr>
-      <w:bookmarkStart w:id="24" w:name="_Toc447812114"/>
-      <w:r>
-        <w:rPr>
-          <w:highlight w:val="white"/>
-        </w:rPr>
-        <w:t>I.2.4</w:t>
-      </w:r>
-      <w:r>
-        <w:rPr>
-          <w:highlight w:val="white"/>
-        </w:rPr>
-        <w:t>. Ứng dụng</w:t>
-      </w:r>
-      <w:r>
-        <w:rPr>
-          <w:highlight w:val="white"/>
-        </w:rPr>
-        <w:t xml:space="preserve"> của hệ đa tác tử</w:t>
-      </w:r>
-      <w:bookmarkEnd w:id="24"/>
     </w:p>
     <w:p>
       <w:pPr>
@@ -14640,7 +15273,15 @@
         </w:rPr>
       </w:pPr>
       <w:r>
-        <w:t>Ứng dụng đa tác tử trong lĩnh vực an ninh mạng. [11]</w:t>
+        <w:t xml:space="preserve">Ứng dụng đa tác tử trong lĩnh vực </w:t>
+      </w:r>
+      <w:proofErr w:type="gramStart"/>
+      <w:r>
+        <w:t>an</w:t>
+      </w:r>
+      <w:proofErr w:type="gramEnd"/>
+      <w:r>
+        <w:t xml:space="preserve"> ninh mạng. [11]</w:t>
       </w:r>
     </w:p>
     <w:p>
@@ -14657,7 +15298,15 @@
         </w:rPr>
       </w:pPr>
       <w:r>
-        <w:t>Ứng dụng hệ đa tác tử trong thu thập thông tin, hợp tác giữa các tác tử di động, thông tin và giao tiếp giữa các cảm ứng (sensor). [12]</w:t>
+        <w:t xml:space="preserve">Ứng dụng hệ đa tác tử trong </w:t>
+      </w:r>
+      <w:proofErr w:type="gramStart"/>
+      <w:r>
+        <w:t>thu</w:t>
+      </w:r>
+      <w:proofErr w:type="gramEnd"/>
+      <w:r>
+        <w:t xml:space="preserve"> thập thông tin, hợp tác giữa các tác tử di động, thông tin và giao tiếp giữa các cảm ứng (sensor). [12]</w:t>
       </w:r>
     </w:p>
     <w:p>
@@ -14667,7 +15316,7 @@
           <w:lang w:val="vi-VN"/>
         </w:rPr>
       </w:pPr>
-      <w:bookmarkStart w:id="25" w:name="_Toc447812115"/>
+      <w:bookmarkStart w:id="24" w:name="_Toc447812115"/>
       <w:r>
         <w:rPr>
           <w:color w:val="222222"/>
@@ -14683,7 +15332,7 @@
         </w:rPr>
         <w:t xml:space="preserve"> framework</w:t>
       </w:r>
-      <w:bookmarkEnd w:id="25"/>
+      <w:bookmarkEnd w:id="24"/>
     </w:p>
     <w:p>
       <w:pPr>
@@ -14693,14 +15342,14 @@
           <w:lang w:val="vi-VN"/>
         </w:rPr>
       </w:pPr>
-      <w:bookmarkStart w:id="26" w:name="_Toc447812116"/>
+      <w:bookmarkStart w:id="25" w:name="_Toc447812116"/>
       <w:r>
         <w:rPr>
           <w:lang w:val="vi-VN"/>
         </w:rPr>
         <w:t>I.3.1. Giới thiệu</w:t>
       </w:r>
-      <w:bookmarkEnd w:id="26"/>
+      <w:bookmarkEnd w:id="25"/>
     </w:p>
     <w:p>
       <w:pPr>
@@ -14797,14 +15446,14 @@
           <w:lang w:val="vi-VN"/>
         </w:rPr>
       </w:pPr>
-      <w:bookmarkStart w:id="27" w:name="_Toc447812117"/>
+      <w:bookmarkStart w:id="26" w:name="_Toc447812117"/>
       <w:r>
         <w:rPr>
           <w:lang w:val="vi-VN"/>
         </w:rPr>
         <w:t>I.3.2. Kiến trúc JADE</w:t>
       </w:r>
-      <w:bookmarkEnd w:id="27"/>
+      <w:bookmarkEnd w:id="26"/>
     </w:p>
     <w:p>
       <w:pPr>
@@ -14878,7 +15527,7 @@
           <w:lang w:val="vi-VN"/>
         </w:rPr>
       </w:pPr>
-      <w:bookmarkStart w:id="28" w:name="_Toc447812137"/>
+      <w:bookmarkStart w:id="27" w:name="_Toc447812137"/>
       <w:r>
         <w:rPr>
           <w:i w:val="0"/>
@@ -14943,7 +15592,7 @@
         </w:rPr>
         <w:t>: Mối quan hệ giữa các thành phần kiến trúc chính trong JADE</w:t>
       </w:r>
-      <w:bookmarkEnd w:id="28"/>
+      <w:bookmarkEnd w:id="27"/>
     </w:p>
     <w:p>
       <w:pPr>
@@ -14957,7 +15606,15 @@
         <w:t>6</w:t>
       </w:r>
       <w:r>
-        <w:t xml:space="preserve"> mô tả các thành phần kiến trúc chính trong nền tảng JADE. Một nền tảng JADE bao gồm các vùng chứa tác tử (agents container) được phân tán qua mạng. Các tác tử sống </w:t>
+        <w:t xml:space="preserve"> mô tả các thành phần kiến trúc chính trong nền tảng JADE. Một nền tảng JADE bao gồm các vùng chứa tác tử (</w:t>
+      </w:r>
+      <w:proofErr w:type="gramStart"/>
+      <w:r>
+        <w:t>agents</w:t>
+      </w:r>
+      <w:proofErr w:type="gramEnd"/>
+      <w:r>
+        <w:t xml:space="preserve"> container) được phân tán qua mạng. Các tác tử sống </w:t>
       </w:r>
       <w:r>
         <w:t>trong các vùng chứa, các vùng chứa là các tiến trình Java để chạy JADE và tất cả các dịch vụ cần cho việc lưu trữ và thực thi tác tử. Trong số các vùng chứa thì có một vùng chứa đặc biệt là vùng chứa chính (main container) đây là nơi khởi động của nền tảng JADE. Đây là khung chứa đầu tiên được chạy, tất cả các khung chứa khác phải đăng kí với khung chứa chính</w:t>
@@ -15087,7 +15744,7 @@
           <w:sz w:val="26"/>
         </w:rPr>
       </w:pPr>
-      <w:bookmarkStart w:id="29" w:name="_Toc447812138"/>
+      <w:bookmarkStart w:id="28" w:name="_Toc447812138"/>
       <w:r>
         <w:rPr>
           <w:i w:val="0"/>
@@ -15145,20 +15802,20 @@
         </w:rPr>
         <w:t>: Mô hình UML mô tả mối quan hệ giữa các thành phần kiến trúc chính</w:t>
       </w:r>
+      <w:bookmarkEnd w:id="28"/>
+    </w:p>
+    <w:p>
+      <w:pPr>
+        <w:pStyle w:val="Heading3"/>
+      </w:pPr>
+      <w:bookmarkStart w:id="29" w:name="_Toc447812118"/>
+      <w:r>
+        <w:t>I.3.2</w:t>
+      </w:r>
+      <w:r>
+        <w:t>. Các thành phần JADE</w:t>
+      </w:r>
       <w:bookmarkEnd w:id="29"/>
-    </w:p>
-    <w:p>
-      <w:pPr>
-        <w:pStyle w:val="Heading3"/>
-      </w:pPr>
-      <w:bookmarkStart w:id="30" w:name="_Toc447812118"/>
-      <w:r>
-        <w:t>I.3.2</w:t>
-      </w:r>
-      <w:r>
-        <w:t>. Các thành phần JADE</w:t>
-      </w:r>
-      <w:bookmarkEnd w:id="30"/>
     </w:p>
     <w:p>
       <w:pPr>
@@ -15185,12 +15842,14 @@
         <w:spacing w:before="120" w:after="120" w:line="312" w:lineRule="auto"/>
         <w:jc w:val="both"/>
       </w:pPr>
+      <w:proofErr w:type="gramStart"/>
       <w:r>
         <w:rPr>
           <w:i/>
         </w:rPr>
         <w:t>jade.core</w:t>
       </w:r>
+      <w:proofErr w:type="gramEnd"/>
       <w:r>
         <w:t xml:space="preserve"> là các </w:t>
       </w:r>
@@ -15295,7 +15954,21 @@
         <w:rPr>
           <w:lang w:val="vi-VN"/>
         </w:rPr>
-        <w:t>hành vi của các tác tử</w:t>
+        <w:t xml:space="preserve">hành </w:t>
+      </w:r>
+      <w:proofErr w:type="gramStart"/>
+      <w:r>
+        <w:rPr>
+          <w:lang w:val="vi-VN"/>
+        </w:rPr>
+        <w:t>vi</w:t>
+      </w:r>
+      <w:proofErr w:type="gramEnd"/>
+      <w:r>
+        <w:rPr>
+          <w:lang w:val="vi-VN"/>
+        </w:rPr>
+        <w:t xml:space="preserve"> của các tác tử</w:t>
       </w:r>
       <w:r>
         <w:t xml:space="preserve"> bằng cách lập trình các hành vi và </w:t>
@@ -15415,6 +16088,7 @@
       <w:r>
         <w:t xml:space="preserve">. Trong </w:t>
       </w:r>
+      <w:proofErr w:type="gramStart"/>
       <w:r>
         <w:rPr>
           <w:i/>
@@ -15422,7 +16096,11 @@
         <w:t>jade.content.lang.sl</w:t>
       </w:r>
       <w:r>
-        <w:t xml:space="preserve">  các SL codec, gồm bộ phân tích cú pháp và các bộ mã hóa. </w:t>
+        <w:t xml:space="preserve">  các</w:t>
+      </w:r>
+      <w:proofErr w:type="gramEnd"/>
+      <w:r>
+        <w:t xml:space="preserve"> SL codec, gồm bộ phân tích cú pháp và các bộ mã hóa. </w:t>
       </w:r>
     </w:p>
     <w:p>
@@ -15550,7 +16228,11 @@
         <w:t>)</w:t>
       </w:r>
       <w:r>
-        <w:t xml:space="preserve"> (ví dụ như đánh hơi tin nhắn, kiểm soát vòng đời của các agent</w:t>
+        <w:t xml:space="preserve"> (ví dụ như đánh hơi tin nhắn, kiểm soát vòng đời của các </w:t>
+      </w:r>
+      <w:proofErr w:type="gramStart"/>
+      <w:r>
+        <w:t>agent</w:t>
       </w:r>
       <w:r>
         <w:t>,</w:t>
@@ -15562,7 +16244,11 @@
         <w:t xml:space="preserve"> </w:t>
       </w:r>
       <w:r>
-        <w:t xml:space="preserve">...), bao gồm cả bản thể và tất cả các lớp đại diện cho các khái niệm của nó. Các gói con </w:t>
+        <w:t>...)</w:t>
+      </w:r>
+      <w:proofErr w:type="gramEnd"/>
+      <w:r>
+        <w:t xml:space="preserve">, bao gồm cả bản thể và tất cả các lớp đại diện cho các khái niệm của nó. Các gói con </w:t>
       </w:r>
       <w:r>
         <w:rPr>
@@ -15901,7 +16587,7 @@
       <w:pPr>
         <w:pStyle w:val="Heading3"/>
       </w:pPr>
-      <w:bookmarkStart w:id="31" w:name="_Toc447812119"/>
+      <w:bookmarkStart w:id="30" w:name="_Toc447812119"/>
       <w:r>
         <w:t xml:space="preserve">I.3.2. </w:t>
       </w:r>
@@ -15914,11 +16600,12 @@
       <w:r>
         <w:t>ác tử trong JADE</w:t>
       </w:r>
-      <w:bookmarkEnd w:id="31"/>
+      <w:bookmarkEnd w:id="30"/>
     </w:p>
     <w:p>
       <w:pPr>
         <w:spacing w:before="120" w:after="120" w:line="312" w:lineRule="auto"/>
+        <w:jc w:val="both"/>
       </w:pPr>
       <w:r>
         <w:rPr>
@@ -15933,10 +16620,10 @@
                   <wp:posOffset>148590</wp:posOffset>
                 </wp:positionH>
                 <wp:positionV relativeFrom="paragraph">
-                  <wp:posOffset>2033905</wp:posOffset>
+                  <wp:posOffset>1984375</wp:posOffset>
                 </wp:positionV>
-                <wp:extent cx="5762625" cy="2705100"/>
-                <wp:effectExtent l="0" t="0" r="28575" b="19050"/>
+                <wp:extent cx="5762625" cy="2752725"/>
+                <wp:effectExtent l="0" t="0" r="28575" b="28575"/>
                 <wp:wrapTopAndBottom/>
                 <wp:docPr id="49" name="Group 49"/>
                 <wp:cNvGraphicFramePr/>
@@ -15947,9 +16634,9 @@
                       <wpg:grpSpPr>
                         <a:xfrm>
                           <a:off x="0" y="0"/>
-                          <a:ext cx="5762625" cy="2705100"/>
-                          <a:chOff x="0" y="0"/>
-                          <a:chExt cx="5762625" cy="2705100"/>
+                          <a:ext cx="5762625" cy="2752725"/>
+                          <a:chOff x="0" y="-47625"/>
+                          <a:chExt cx="5762625" cy="2752725"/>
                         </a:xfrm>
                       </wpg:grpSpPr>
                       <wps:wsp>
@@ -16232,7 +16919,7 @@
                         <wps:cNvSpPr/>
                         <wps:spPr>
                           <a:xfrm>
-                            <a:off x="4381500" y="0"/>
+                            <a:off x="4381500" y="-47625"/>
                             <a:ext cx="1381125" cy="685800"/>
                           </a:xfrm>
                           <a:prstGeom prst="rect">
@@ -16645,12 +17332,15 @@
                     </wpg:wgp>
                   </a:graphicData>
                 </a:graphic>
+                <wp14:sizeRelV relativeFrom="margin">
+                  <wp14:pctHeight>0</wp14:pctHeight>
+                </wp14:sizeRelV>
               </wp:anchor>
             </w:drawing>
           </mc:Choice>
           <mc:Fallback>
             <w:pict>
-              <v:group w14:anchorId="12537595" id="Group 49" o:spid="_x0000_s1097" style="position:absolute;margin-left:11.7pt;margin-top:160.15pt;width:453.75pt;height:213pt;z-index:-251642880" coordsize="57626,27051" o:gfxdata="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">
+              <v:group w14:anchorId="12537595" id="Group 49" o:spid="_x0000_s1097" style="position:absolute;left:0;text-align:left;margin-left:11.7pt;margin-top:156.25pt;width:453.75pt;height:216.75pt;z-index:-251642880;mso-height-relative:margin" coordorigin=",-476" coordsize="57626,27527" o:gfxdata="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">
                 <v:rect id="Rectangle 19" o:spid="_x0000_s1098" style="position:absolute;top:21431;width:48482;height:5620;visibility:visible;mso-wrap-style:square;v-text-anchor:middle" o:gfxdata="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" fillcolor="white [3201]" strokecolor="black [3213]" strokeweight="1pt">
                   <v:textbox>
                     <w:txbxContent>
@@ -16725,7 +17415,7 @@
                     </w:txbxContent>
                   </v:textbox>
                 </v:rect>
-                <v:rect id="Rectangle 30" o:spid="_x0000_s1105" style="position:absolute;left:43815;width:13811;height:6858;visibility:visible;mso-wrap-style:square;v-text-anchor:middle" o:gfxdata="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" fillcolor="white [3201]" strokecolor="white [3212]" strokeweight="1pt">
+                <v:rect id="Rectangle 30" o:spid="_x0000_s1105" style="position:absolute;left:43815;top:-476;width:13811;height:6857;visibility:visible;mso-wrap-style:square;v-text-anchor:middle" o:gfxdata="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" fillcolor="white [3201]" strokecolor="white [3212]" strokeweight="1pt">
                   <v:textbox>
                     <w:txbxContent>
                       <w:p>
@@ -16775,6 +17465,10 @@
                   <v:line id="Straight Connector 46" o:spid="_x0000_s1117" style="position:absolute;visibility:visible;mso-wrap-style:square" from="20380,0" to="27529,0" o:connectortype="straight" o:gfxdata="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" strokecolor="black [3200]" strokeweight="1.5pt">
                     <v:stroke joinstyle="miter"/>
                   </v:line>
+                  <v:shapetype id="_x0000_t32" coordsize="21600,21600" o:spt="32" o:oned="t" path="m,l21600,21600e" filled="f">
+                    <v:path arrowok="t" fillok="f" o:connecttype="none"/>
+                    <o:lock v:ext="edit" shapetype="t"/>
+                  </v:shapetype>
                   <v:shape id="Straight Arrow Connector 47" o:spid="_x0000_s1118" type="#_x0000_t32" style="position:absolute;left:27508;top:-95;width:21;height:3047;visibility:visible;mso-wrap-style:square" o:connectortype="straight" o:gfxdata="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" strokecolor="black [3200]" strokeweight="1.5pt">
                     <v:stroke endarrow="block" joinstyle="miter"/>
                   </v:shape>
@@ -16786,13 +17480,27 @@
         </mc:AlternateContent>
       </w:r>
       <w:r>
-        <w:t xml:space="preserve">Sự giao của tác tử </w:t>
+        <w:t xml:space="preserve">Sự giao </w:t>
+      </w:r>
+      <w:r>
+        <w:t xml:space="preserve">tiếp </w:t>
+      </w:r>
+      <w:r>
+        <w:t xml:space="preserve">của tác tử </w:t>
       </w:r>
       <w:r>
         <w:t xml:space="preserve">có lẽ là tính năng cơ bản nhất của JADE và được </w:t>
       </w:r>
       <w:r>
-        <w:t>cài đặt tuân theo các thông số kĩ thuật FIPA. M</w:t>
+        <w:t xml:space="preserve">cài đặt tuân </w:t>
+      </w:r>
+      <w:proofErr w:type="gramStart"/>
+      <w:r>
+        <w:t>theo</w:t>
+      </w:r>
+      <w:proofErr w:type="gramEnd"/>
+      <w:r>
+        <w:t xml:space="preserve"> các thông số kĩ thuật FIPA. M</w:t>
       </w:r>
       <w:r>
         <w:t>ô hình truyền thông dự</w:t>
@@ -16840,7 +17548,15 @@
         <w:t xml:space="preserve"> có một </w:t>
       </w:r>
       <w:r>
-        <w:t xml:space="preserve">hộp thư hay gọi chính xác hơn là </w:t>
+        <w:t xml:space="preserve">hộp </w:t>
+      </w:r>
+      <w:proofErr w:type="gramStart"/>
+      <w:r>
+        <w:t>thư</w:t>
+      </w:r>
+      <w:proofErr w:type="gramEnd"/>
+      <w:r>
+        <w:t xml:space="preserve"> hay gọi chính xác hơn là </w:t>
       </w:r>
       <w:r>
         <w:t>hàng đợi tin nhắ</w:t>
@@ -16864,7 +17580,15 @@
         <w:t xml:space="preserve">trong </w:t>
       </w:r>
       <w:r>
-        <w:t>hộp thư, các tác tử nhận sẽ được thông báo</w:t>
+        <w:t xml:space="preserve">hộp </w:t>
+      </w:r>
+      <w:proofErr w:type="gramStart"/>
+      <w:r>
+        <w:t>thư</w:t>
+      </w:r>
+      <w:proofErr w:type="gramEnd"/>
+      <w:r>
+        <w:t>, các tác tử nhận sẽ được thông báo</w:t>
       </w:r>
       <w:r>
         <w:t>.</w:t>
@@ -16933,7 +17657,7 @@
           <w:szCs w:val="26"/>
         </w:rPr>
       </w:pPr>
-      <w:bookmarkStart w:id="32" w:name="_Toc447812139"/>
+      <w:bookmarkStart w:id="31" w:name="_Toc447812139"/>
       <w:r>
         <w:rPr>
           <w:i w:val="0"/>
@@ -16998,7 +17722,7 @@
         </w:rPr>
         <w:t>: Mô hình truyền thông điệp không đồng bộ JADE</w:t>
       </w:r>
-      <w:bookmarkEnd w:id="32"/>
+      <w:bookmarkEnd w:id="31"/>
     </w:p>
     <w:p>
       <w:pPr>
@@ -17195,8 +17919,13 @@
         <w:t xml:space="preserve"> mà người gửi muốn tiết lộ trong một thông</w:t>
       </w:r>
       <w:r>
-        <w:t xml:space="preserve"> điệp INFORM, …)</w:t>
-      </w:r>
+        <w:t xml:space="preserve"> điệp </w:t>
+      </w:r>
+      <w:proofErr w:type="gramStart"/>
+      <w:r>
+        <w:t>INFORM, …)</w:t>
+      </w:r>
+      <w:proofErr w:type="gramEnd"/>
     </w:p>
     <w:p>
       <w:pPr>
@@ -17346,7 +18075,15 @@
         <w:t>trường</w:t>
       </w:r>
       <w:r>
-        <w:t xml:space="preserve"> theo quy định của các định dạng ACL. Tất cả</w:t>
+        <w:t xml:space="preserve"> </w:t>
+      </w:r>
+      <w:proofErr w:type="gramStart"/>
+      <w:r>
+        <w:t>theo</w:t>
+      </w:r>
+      <w:proofErr w:type="gramEnd"/>
+      <w:r>
+        <w:t xml:space="preserve"> quy định của các định dạng ACL. Tất cả</w:t>
       </w:r>
       <w:r>
         <w:t xml:space="preserve"> </w:t>
@@ -17420,6 +18157,8 @@
       <w:r>
         <w:t xml:space="preserve"> cho phía gửi.</w:t>
       </w:r>
+      <w:bookmarkStart w:id="32" w:name="_GoBack"/>
+      <w:bookmarkEnd w:id="32"/>
     </w:p>
     <w:p>
       <w:pPr>
@@ -17723,7 +18462,15 @@
         <w:jc w:val="both"/>
       </w:pPr>
       <w:r>
-        <w:t xml:space="preserve">Việc gửi thư tới tác tử khác cũng đơn giản như việc điền vào các trường của một đối tượng ACLMessage và sau đó gọi phương thức send() của lớp Agent. Đoạn mã dưới đây tạo ra một thông </w:t>
+        <w:t xml:space="preserve">Việc gửi thư tới tác tử khác cũng đơn giản như việc điền vào các trường của một đối tượng ACLMessage và sau đó gọi phương thức </w:t>
+      </w:r>
+      <w:proofErr w:type="gramStart"/>
+      <w:r>
+        <w:t>send(</w:t>
+      </w:r>
+      <w:proofErr w:type="gramEnd"/>
+      <w:r>
+        <w:t xml:space="preserve">) của lớp Agent. Đoạn mã dưới đây tạo ra một thông </w:t>
       </w:r>
       <w:r>
         <w:t xml:space="preserve">điệp dạng INFORM để </w:t>
@@ -17767,7 +18514,23 @@
           <w:color w:val="auto"/>
         </w:rPr>
         <w:lastRenderedPageBreak/>
-        <w:t>ACLMessage msg = new ACLMessage(ACLMessage.INFORM);</w:t>
+        <w:t xml:space="preserve">ACLMessage msg = new </w:t>
+      </w:r>
+      <w:proofErr w:type="gramStart"/>
+      <w:r>
+        <w:rPr>
+          <w:rFonts w:ascii="Courier" w:eastAsiaTheme="minorHAnsi" w:hAnsi="Courier" w:cs="Courier"/>
+          <w:color w:val="auto"/>
+        </w:rPr>
+        <w:t>ACLMessage(</w:t>
+      </w:r>
+      <w:proofErr w:type="gramEnd"/>
+      <w:r>
+        <w:rPr>
+          <w:rFonts w:ascii="Courier" w:eastAsiaTheme="minorHAnsi" w:hAnsi="Courier" w:cs="Courier"/>
+          <w:color w:val="auto"/>
+        </w:rPr>
+        <w:t>ACLMessage.INFORM);</w:t>
       </w:r>
     </w:p>
     <w:p>
@@ -17781,12 +18544,21 @@
           <w:color w:val="auto"/>
         </w:rPr>
       </w:pPr>
+      <w:proofErr w:type="gramStart"/>
       <w:r>
         <w:rPr>
           <w:rFonts w:ascii="Courier" w:eastAsiaTheme="minorHAnsi" w:hAnsi="Courier" w:cs="Courier"/>
           <w:color w:val="auto"/>
         </w:rPr>
-        <w:t>msg.addReceiver(new AID("Peter", AID.ISLOCALNAME));</w:t>
+        <w:t>msg.addReceiver(</w:t>
+      </w:r>
+      <w:proofErr w:type="gramEnd"/>
+      <w:r>
+        <w:rPr>
+          <w:rFonts w:ascii="Courier" w:eastAsiaTheme="minorHAnsi" w:hAnsi="Courier" w:cs="Courier"/>
+          <w:color w:val="auto"/>
+        </w:rPr>
+        <w:t>new AID("Peter", AID.ISLOCALNAME));</w:t>
       </w:r>
     </w:p>
     <w:p>
@@ -17800,12 +18572,21 @@
           <w:color w:val="auto"/>
         </w:rPr>
       </w:pPr>
+      <w:proofErr w:type="gramStart"/>
       <w:r>
         <w:rPr>
           <w:rFonts w:ascii="Courier" w:eastAsiaTheme="minorHAnsi" w:hAnsi="Courier" w:cs="Courier"/>
           <w:color w:val="auto"/>
         </w:rPr>
-        <w:t>msg.setLanguage("English");</w:t>
+        <w:t>msg.setLanguage(</w:t>
+      </w:r>
+      <w:proofErr w:type="gramEnd"/>
+      <w:r>
+        <w:rPr>
+          <w:rFonts w:ascii="Courier" w:eastAsiaTheme="minorHAnsi" w:hAnsi="Courier" w:cs="Courier"/>
+          <w:color w:val="auto"/>
+        </w:rPr>
+        <w:t>"English");</w:t>
       </w:r>
     </w:p>
     <w:p>
@@ -17819,12 +18600,21 @@
           <w:color w:val="auto"/>
         </w:rPr>
       </w:pPr>
+      <w:proofErr w:type="gramStart"/>
       <w:r>
         <w:rPr>
           <w:rFonts w:ascii="Courier" w:eastAsiaTheme="minorHAnsi" w:hAnsi="Courier" w:cs="Courier"/>
           <w:color w:val="auto"/>
         </w:rPr>
-        <w:t>msg.setOntology("Weather-forecast-ontology");</w:t>
+        <w:t>msg.setOntology(</w:t>
+      </w:r>
+      <w:proofErr w:type="gramEnd"/>
+      <w:r>
+        <w:rPr>
+          <w:rFonts w:ascii="Courier" w:eastAsiaTheme="minorHAnsi" w:hAnsi="Courier" w:cs="Courier"/>
+          <w:color w:val="auto"/>
+        </w:rPr>
+        <w:t>"Weather-forecast-ontology");</w:t>
       </w:r>
     </w:p>
     <w:p>
@@ -17838,24 +18628,42 @@
           <w:color w:val="auto"/>
         </w:rPr>
       </w:pPr>
+      <w:proofErr w:type="gramStart"/>
       <w:r>
         <w:rPr>
           <w:rFonts w:ascii="Courier" w:eastAsiaTheme="minorHAnsi" w:hAnsi="Courier" w:cs="Courier"/>
           <w:color w:val="auto"/>
         </w:rPr>
-        <w:t>msg.setContent("Today it’s raining");</w:t>
-      </w:r>
-    </w:p>
-    <w:p>
-      <w:pPr>
-        <w:spacing w:after="0" w:line="240" w:lineRule="auto"/>
-      </w:pPr>
+        <w:t>msg.setContent(</w:t>
+      </w:r>
+      <w:proofErr w:type="gramEnd"/>
       <w:r>
         <w:rPr>
           <w:rFonts w:ascii="Courier" w:eastAsiaTheme="minorHAnsi" w:hAnsi="Courier" w:cs="Courier"/>
           <w:color w:val="auto"/>
         </w:rPr>
-        <w:t>send(msg);</w:t>
+        <w:t>"Today it’s raining");</w:t>
+      </w:r>
+    </w:p>
+    <w:p>
+      <w:pPr>
+        <w:spacing w:after="0" w:line="240" w:lineRule="auto"/>
+      </w:pPr>
+      <w:proofErr w:type="gramStart"/>
+      <w:r>
+        <w:rPr>
+          <w:rFonts w:ascii="Courier" w:eastAsiaTheme="minorHAnsi" w:hAnsi="Courier" w:cs="Courier"/>
+          <w:color w:val="auto"/>
+        </w:rPr>
+        <w:t>send(</w:t>
+      </w:r>
+      <w:proofErr w:type="gramEnd"/>
+      <w:r>
+        <w:rPr>
+          <w:rFonts w:ascii="Courier" w:eastAsiaTheme="minorHAnsi" w:hAnsi="Courier" w:cs="Courier"/>
+          <w:color w:val="auto"/>
+        </w:rPr>
+        <w:t>msg);</w:t>
       </w:r>
     </w:p>
     <w:p>
@@ -17873,7 +18681,15 @@
         <w:jc w:val="both"/>
       </w:pPr>
       <w:r>
-        <w:t>JADE trong khi chạy tự động đưa các thông điệp vào hàng đợi tin nhắn của tác tử nhận ngay khi thông điệp đến. Một tác tử có thể lấy thông điệp từ hàng đợi thông điệp của mình bằng phương thức receive().</w:t>
+        <w:t xml:space="preserve">JADE trong khi chạy tự động đưa các thông điệp vào hàng đợi tin nhắn của tác tử nhận ngay khi thông điệp đến. Một tác tử có thể lấy thông điệp từ hàng đợi thông điệp của mình bằng phương thức </w:t>
+      </w:r>
+      <w:proofErr w:type="gramStart"/>
+      <w:r>
+        <w:t>receive(</w:t>
+      </w:r>
+      <w:proofErr w:type="gramEnd"/>
+      <w:r>
+        <w:t>).</w:t>
       </w:r>
       <w:r>
         <w:t xml:space="preserve"> </w:t>
@@ -17916,23 +18732,48 @@
           <w:rFonts w:ascii="Courier" w:eastAsiaTheme="minorHAnsi" w:hAnsi="Courier" w:cs="Courier"/>
           <w:color w:val="auto"/>
         </w:rPr>
-        <w:t>ACLMessage msg = receive();</w:t>
-      </w:r>
-    </w:p>
-    <w:p>
-      <w:pPr>
-        <w:spacing w:after="0" w:line="240" w:lineRule="auto"/>
+        <w:t xml:space="preserve">ACLMessage msg = </w:t>
+      </w:r>
+      <w:proofErr w:type="gramStart"/>
+      <w:r>
         <w:rPr>
           <w:rFonts w:ascii="Courier" w:eastAsiaTheme="minorHAnsi" w:hAnsi="Courier" w:cs="Courier"/>
           <w:color w:val="auto"/>
         </w:rPr>
-      </w:pPr>
+        <w:t>receive(</w:t>
+      </w:r>
+      <w:proofErr w:type="gramEnd"/>
       <w:r>
         <w:rPr>
           <w:rFonts w:ascii="Courier" w:eastAsiaTheme="minorHAnsi" w:hAnsi="Courier" w:cs="Courier"/>
           <w:color w:val="auto"/>
         </w:rPr>
-        <w:t>if (msg != null) {</w:t>
+        <w:t>);</w:t>
+      </w:r>
+    </w:p>
+    <w:p>
+      <w:pPr>
+        <w:spacing w:after="0" w:line="240" w:lineRule="auto"/>
+        <w:rPr>
+          <w:rFonts w:ascii="Courier" w:eastAsiaTheme="minorHAnsi" w:hAnsi="Courier" w:cs="Courier"/>
+          <w:color w:val="auto"/>
+        </w:rPr>
+      </w:pPr>
+      <w:proofErr w:type="gramStart"/>
+      <w:r>
+        <w:rPr>
+          <w:rFonts w:ascii="Courier" w:eastAsiaTheme="minorHAnsi" w:hAnsi="Courier" w:cs="Courier"/>
+          <w:color w:val="auto"/>
+        </w:rPr>
+        <w:t>if</w:t>
+      </w:r>
+      <w:proofErr w:type="gramEnd"/>
+      <w:r>
+        <w:rPr>
+          <w:rFonts w:ascii="Courier" w:eastAsiaTheme="minorHAnsi" w:hAnsi="Courier" w:cs="Courier"/>
+          <w:color w:val="auto"/>
+        </w:rPr>
+        <w:t xml:space="preserve"> (msg != null) {</w:t>
       </w:r>
     </w:p>
     <w:p>
@@ -18018,25 +18859,41 @@
           <w:rFonts w:ascii="Courier" w:eastAsiaTheme="minorHAnsi" w:hAnsi="Courier" w:cs="Courier"/>
           <w:color w:val="auto"/>
         </w:rPr>
-        <w:t>MessageTemplate mt = MessageTemplate.MatchPerformative(ACLMessage.ACCEPT_PROPOSAL);</w:t>
-      </w:r>
-    </w:p>
-    <w:p>
-      <w:pPr>
-        <w:spacing w:before="120" w:after="120" w:line="312" w:lineRule="auto"/>
-      </w:pPr>
+        <w:t xml:space="preserve">MessageTemplate mt = </w:t>
+      </w:r>
+      <w:proofErr w:type="gramStart"/>
       <w:r>
         <w:rPr>
           <w:rFonts w:ascii="Courier" w:eastAsiaTheme="minorHAnsi" w:hAnsi="Courier" w:cs="Courier"/>
           <w:color w:val="auto"/>
         </w:rPr>
-        <w:t>ACLMessage.ACCEPT_PROPOSAL</w:t>
-      </w:r>
+        <w:t>MessageTemplate.MatchPerformative(</w:t>
+      </w:r>
+      <w:proofErr w:type="gramEnd"/>
       <w:r>
         <w:rPr>
           <w:rFonts w:ascii="Courier" w:eastAsiaTheme="minorHAnsi" w:hAnsi="Courier" w:cs="Courier"/>
           <w:color w:val="auto"/>
         </w:rPr>
+        <w:t>ACLMessage.ACCEPT_PROPOSAL);</w:t>
+      </w:r>
+    </w:p>
+    <w:p>
+      <w:pPr>
+        <w:spacing w:before="120" w:after="120" w:line="312" w:lineRule="auto"/>
+      </w:pPr>
+      <w:r>
+        <w:rPr>
+          <w:rFonts w:ascii="Courier" w:eastAsiaTheme="minorHAnsi" w:hAnsi="Courier" w:cs="Courier"/>
+          <w:color w:val="auto"/>
+        </w:rPr>
+        <w:t>ACLMessage.ACCEPT_PROPOSAL</w:t>
+      </w:r>
+      <w:r>
+        <w:rPr>
+          <w:rFonts w:ascii="Courier" w:eastAsiaTheme="minorHAnsi" w:hAnsi="Courier" w:cs="Courier"/>
+          <w:color w:val="auto"/>
+        </w:rPr>
         <w:t xml:space="preserve"> </w:t>
       </w:r>
       <w:r>
@@ -18044,13 +18901,29 @@
           <w:rFonts w:eastAsiaTheme="minorHAnsi"/>
           <w:color w:val="auto"/>
         </w:rPr>
-        <w:t>là việc quy định dạng thông điệp muốn gửi đi, phương thức MessageTemplate.MatchPerformative()</w:t>
-      </w:r>
+        <w:t xml:space="preserve">là việc quy định dạng thông điệp muốn gửi đi, phương thức </w:t>
+      </w:r>
+      <w:proofErr w:type="gramStart"/>
       <w:r>
         <w:rPr>
           <w:rFonts w:eastAsiaTheme="minorHAnsi"/>
           <w:color w:val="auto"/>
         </w:rPr>
+        <w:t>MessageTemplate.MatchPerformative(</w:t>
+      </w:r>
+      <w:proofErr w:type="gramEnd"/>
+      <w:r>
+        <w:rPr>
+          <w:rFonts w:eastAsiaTheme="minorHAnsi"/>
+          <w:color w:val="auto"/>
+        </w:rPr>
+        <w:t>)</w:t>
+      </w:r>
+      <w:r>
+        <w:rPr>
+          <w:rFonts w:eastAsiaTheme="minorHAnsi"/>
+          <w:color w:val="auto"/>
+        </w:rPr>
         <w:t xml:space="preserve"> đưa thông điệp muốn gửi đi vào một cái khuôn. Khi thông điệp đến hàng đợi của phía gửi, phía gửi sẽ lựa chọn từ hàng đợi thông điệp cái thông điệp đầu tiên có dạng </w:t>
       </w:r>
       <w:r>
@@ -18077,13 +18950,29 @@
           <w:rStyle w:val="Heading3Char"/>
           <w:b/>
         </w:rPr>
-        <w:t xml:space="preserve">.3.3. Các hành vi của </w:t>
-      </w:r>
+        <w:t xml:space="preserve">.3.3. Các hành </w:t>
+      </w:r>
+      <w:proofErr w:type="gramStart"/>
       <w:r>
         <w:rPr>
           <w:rStyle w:val="Heading3Char"/>
           <w:b/>
         </w:rPr>
+        <w:t>vi</w:t>
+      </w:r>
+      <w:proofErr w:type="gramEnd"/>
+      <w:r>
+        <w:rPr>
+          <w:rStyle w:val="Heading3Char"/>
+          <w:b/>
+        </w:rPr>
+        <w:t xml:space="preserve"> của </w:t>
+      </w:r>
+      <w:r>
+        <w:rPr>
+          <w:rStyle w:val="Heading3Char"/>
+          <w:b/>
+        </w:rPr>
         <w:t>tác tử</w:t>
       </w:r>
       <w:bookmarkEnd w:id="35"/>
@@ -18094,13 +18983,29 @@
         <w:jc w:val="both"/>
       </w:pPr>
       <w:r>
-        <w:t xml:space="preserve">Hành vi là một công việc mà tác tử có thể thực thi. </w:t>
+        <w:t xml:space="preserve">Hành </w:t>
+      </w:r>
+      <w:proofErr w:type="gramStart"/>
+      <w:r>
+        <w:t>vi</w:t>
+      </w:r>
+      <w:proofErr w:type="gramEnd"/>
+      <w:r>
+        <w:t xml:space="preserve"> là một công việc mà tác tử có thể thực thi. </w:t>
       </w:r>
       <w:r>
         <w:t>Các tác</w:t>
       </w:r>
       <w:r>
-        <w:t xml:space="preserve"> tử có rất nhiều loại hành vi, các hành vi của mỗi tác tử đều có đặc điểm chung là đều thực hiện hai phương thức chính là phương thức action() và phương thức done()</w:t>
+        <w:t xml:space="preserve"> tử có rất nhiều loại hành vi, các hành vi của mỗi tác tử đều có đặc điểm chung là đều thực hiện hai phương thức chính là phương thức </w:t>
+      </w:r>
+      <w:proofErr w:type="gramStart"/>
+      <w:r>
+        <w:t>action(</w:t>
+      </w:r>
+      <w:proofErr w:type="gramEnd"/>
+      <w:r>
+        <w:t>) và phương thức done()</w:t>
       </w:r>
       <w:r>
         <w:t xml:space="preserve">, các hành vi của tác tử đều được cài đặt </w:t>
@@ -18118,7 +19023,15 @@
         <w:t>. T</w:t>
       </w:r>
       <w:r>
-        <w:t xml:space="preserve">uy nhiên, trong nội dung của môn học em xin trình bày bốn loại hành vi chính </w:t>
+        <w:t xml:space="preserve">uy nhiên, trong nội dung của môn học em xin trình bày bốn loại hành </w:t>
+      </w:r>
+      <w:proofErr w:type="gramStart"/>
+      <w:r>
+        <w:t>vi</w:t>
+      </w:r>
+      <w:proofErr w:type="gramEnd"/>
+      <w:r>
+        <w:t xml:space="preserve"> chính </w:t>
       </w:r>
       <w:r>
         <w:t xml:space="preserve">hay được sử dụng </w:t>
@@ -18176,19 +19089,43 @@
         <w:t>p</w:t>
       </w:r>
       <w:r>
-        <w:t xml:space="preserve">hương thức action() chỉ thực hiện duy nhất 1 lần. Vì thế </w:t>
+        <w:t xml:space="preserve">hương thức </w:t>
+      </w:r>
+      <w:proofErr w:type="gramStart"/>
+      <w:r>
+        <w:t>action(</w:t>
+      </w:r>
+      <w:proofErr w:type="gramEnd"/>
+      <w:r>
+        <w:t xml:space="preserve">) chỉ thực hiện duy nhất 1 lần. Vì thế </w:t>
       </w:r>
       <w:r>
         <w:t xml:space="preserve">giá trị trả về của </w:t>
       </w:r>
       <w:r>
-        <w:t xml:space="preserve">phương thức done() mặc định là true. </w:t>
+        <w:t xml:space="preserve">phương thức </w:t>
+      </w:r>
+      <w:proofErr w:type="gramStart"/>
+      <w:r>
+        <w:t>done(</w:t>
+      </w:r>
+      <w:proofErr w:type="gramEnd"/>
+      <w:r>
+        <w:t xml:space="preserve">) mặc định là true. </w:t>
       </w:r>
       <w:r>
         <w:t>Kiểu h</w:t>
       </w:r>
       <w:r>
-        <w:t>ành vi này thuộc lớp jade.core.behaviours.OneShotBehaviour</w:t>
+        <w:t xml:space="preserve">ành </w:t>
+      </w:r>
+      <w:proofErr w:type="gramStart"/>
+      <w:r>
+        <w:t>vi</w:t>
+      </w:r>
+      <w:proofErr w:type="gramEnd"/>
+      <w:r>
+        <w:t xml:space="preserve"> này thuộc lớp jade.core.behaviours.OneShotBehaviour</w:t>
       </w:r>
       <w:r>
         <w:t>.</w:t>
@@ -18393,7 +19330,15 @@
         <w:t xml:space="preserve">Đây là kiểu hành vi thực hiện mãi mãi, </w:t>
       </w:r>
       <w:r>
-        <w:t>vì thế phương thức action() thực thi cùn</w:t>
+        <w:t xml:space="preserve">vì thế phương thức </w:t>
+      </w:r>
+      <w:proofErr w:type="gramStart"/>
+      <w:r>
+        <w:t>action(</w:t>
+      </w:r>
+      <w:proofErr w:type="gramEnd"/>
+      <w:r>
+        <w:t>) thực thi cùn</w:t>
       </w:r>
       <w:r>
         <w:t xml:space="preserve">g </w:t>
@@ -18402,13 +19347,29 @@
         <w:t xml:space="preserve">một hành vi một cách liên tục. Vì thế </w:t>
       </w:r>
       <w:r>
-        <w:t xml:space="preserve">kết quả trả về của phương thức done() luôn luôn là false. </w:t>
+        <w:t xml:space="preserve">kết quả trả về của phương thức </w:t>
+      </w:r>
+      <w:proofErr w:type="gramStart"/>
+      <w:r>
+        <w:t>done(</w:t>
+      </w:r>
+      <w:proofErr w:type="gramEnd"/>
+      <w:r>
+        <w:t xml:space="preserve">) luôn luôn là false. </w:t>
       </w:r>
       <w:r>
         <w:t>Kiểu h</w:t>
       </w:r>
       <w:r>
-        <w:t>ành vi này thuộc lớp jade.core.behaviours.CyclicBehaviour</w:t>
+        <w:t xml:space="preserve">ành </w:t>
+      </w:r>
+      <w:proofErr w:type="gramStart"/>
+      <w:r>
+        <w:t>vi</w:t>
+      </w:r>
+      <w:proofErr w:type="gramEnd"/>
+      <w:r>
+        <w:t xml:space="preserve"> này thuộc lớp jade.core.behaviours.CyclicBehaviour</w:t>
       </w:r>
       <w:r>
         <w:t>.</w:t>
@@ -18566,7 +19527,15 @@
         <w:jc w:val="both"/>
       </w:pPr>
       <w:r>
-        <w:t xml:space="preserve">Hành vi </w:t>
+        <w:t xml:space="preserve">Hành </w:t>
+      </w:r>
+      <w:proofErr w:type="gramStart"/>
+      <w:r>
+        <w:t>vi</w:t>
+      </w:r>
+      <w:proofErr w:type="gramEnd"/>
+      <w:r>
+        <w:t xml:space="preserve"> </w:t>
       </w:r>
       <w:r>
         <w:t>tổng quát</w:t>
@@ -18587,7 +19556,23 @@
         <w:t xml:space="preserve">và </w:t>
       </w:r>
       <w:r>
-        <w:t>thực thi các hành động khác nhau phụ phụ thuộc vào trạng thái của giá trị. Kiểu hành vi tổng quát này sẽ kết thúc khi thỏa mãn một điều kiện nào đó mà chúng ta định nghĩa trong phương thức done(). Các hành động trong phương thức action() sẽ được thực thi phụ thuộc vào giá trị của biến trạng thái. Hình 1</w:t>
+        <w:t xml:space="preserve">thực thi các hành động khác nhau phụ phụ thuộc vào trạng thái của giá trị. Kiểu hành vi tổng quát này sẽ kết thúc khi thỏa mãn một điều kiện nào đó mà chúng ta định nghĩa trong phương thức </w:t>
+      </w:r>
+      <w:proofErr w:type="gramStart"/>
+      <w:r>
+        <w:t>done(</w:t>
+      </w:r>
+      <w:proofErr w:type="gramEnd"/>
+      <w:r>
+        <w:t xml:space="preserve">). Các hành động trong phương thức </w:t>
+      </w:r>
+      <w:proofErr w:type="gramStart"/>
+      <w:r>
+        <w:t>action(</w:t>
+      </w:r>
+      <w:proofErr w:type="gramEnd"/>
+      <w:r>
+        <w:t>) sẽ được thực thi phụ thuộc vào giá trị của biến trạng thái. Hình 1</w:t>
       </w:r>
       <w:r>
         <w:t>3</w:t>
@@ -18749,7 +19734,15 @@
         <w:t xml:space="preserve"> thức (</w:t>
       </w:r>
       <w:r>
-        <w:t xml:space="preserve">WakeBehaviour): Đây là hành vi được thực thi duy nhất một lần sau một khoảng thời gian xác đinh vì thế phương thức action() </w:t>
+        <w:t xml:space="preserve">WakeBehaviour): Đây là hành vi được thực thi duy nhất một lần sau một khoảng thời gian xác đinh vì thế phương thức </w:t>
+      </w:r>
+      <w:proofErr w:type="gramStart"/>
+      <w:r>
+        <w:t>action(</w:t>
+      </w:r>
+      <w:proofErr w:type="gramEnd"/>
+      <w:r>
+        <w:t xml:space="preserve">) </w:t>
       </w:r>
       <w:r>
         <w:t xml:space="preserve">và phương </w:t>
@@ -18770,7 +19763,15 @@
         <w:t>được cài đặt như một lớp con và được thực thi sau một khoảng thời gian</w:t>
       </w:r>
       <w:r>
-        <w:t xml:space="preserve"> xác định (dưới dạng ms). Kiểu hành vi này thuộc lớp </w:t>
+        <w:t xml:space="preserve"> xác định (dưới dạng ms). Kiểu hành </w:t>
+      </w:r>
+      <w:proofErr w:type="gramStart"/>
+      <w:r>
+        <w:t>vi</w:t>
+      </w:r>
+      <w:proofErr w:type="gramEnd"/>
+      <w:r>
+        <w:t xml:space="preserve"> này thuộc lớp </w:t>
       </w:r>
       <w:r>
         <w:t>jade</w:t>
@@ -18930,10 +19931,26 @@
         <w:jc w:val="both"/>
       </w:pPr>
       <w:r>
-        <w:t xml:space="preserve">Hành vi thực hiện có chu kì (TickerBehaviour): Đây là loại hành vi thực hiện mãi mãi trừ phi phương thức done() được thực thi. </w:t>
-      </w:r>
-      <w:r>
-        <w:t>Phương thức action() và done() đã được cài đặt sẵn vì vậy phương thức onTick() được thực hiện định kì với một khoảng thời gian nhất định</w:t>
+        <w:t xml:space="preserve">Hành vi thực hiện có chu kì (TickerBehaviour): Đây là loại hành vi thực hiện mãi mãi trừ phi phương thức </w:t>
+      </w:r>
+      <w:proofErr w:type="gramStart"/>
+      <w:r>
+        <w:t>done(</w:t>
+      </w:r>
+      <w:proofErr w:type="gramEnd"/>
+      <w:r>
+        <w:t xml:space="preserve">) được thực thi. </w:t>
+      </w:r>
+      <w:r>
+        <w:t xml:space="preserve">Phương thức </w:t>
+      </w:r>
+      <w:proofErr w:type="gramStart"/>
+      <w:r>
+        <w:t>action(</w:t>
+      </w:r>
+      <w:proofErr w:type="gramEnd"/>
+      <w:r>
+        <w:t>) và done() đã được cài đặt sẵn vì vậy phương thức onTick() được thực hiện định kì với một khoảng thời gian nhất định</w:t>
       </w:r>
       <w:r>
         <w:t xml:space="preserve"> (đặc tả dưới dạng ms)</w:t>
@@ -18942,7 +19959,15 @@
         <w:t xml:space="preserve">. </w:t>
       </w:r>
       <w:r>
-        <w:t xml:space="preserve">Kiểu hành vi này thuộc lớp </w:t>
+        <w:t xml:space="preserve">Kiểu hành </w:t>
+      </w:r>
+      <w:proofErr w:type="gramStart"/>
+      <w:r>
+        <w:t>vi</w:t>
+      </w:r>
+      <w:proofErr w:type="gramEnd"/>
+      <w:r>
+        <w:t xml:space="preserve"> này thuộc lớp </w:t>
       </w:r>
       <w:r>
         <w:t>jade.</w:t>
@@ -18960,7 +19985,15 @@
         <w:t>Ví dụ về kiểu hành vi thực hi</w:t>
       </w:r>
       <w:r>
-        <w:t>ện có chu kì được mô tả ở hình 1</w:t>
+        <w:t xml:space="preserve">ện có </w:t>
+      </w:r>
+      <w:proofErr w:type="gramStart"/>
+      <w:r>
+        <w:t>chu</w:t>
+      </w:r>
+      <w:proofErr w:type="gramEnd"/>
+      <w:r>
+        <w:t xml:space="preserve"> kì được mô tả ở hình 1</w:t>
       </w:r>
       <w:r>
         <w:t>5</w:t>
@@ -19096,7 +20129,27 @@
           <w:sz w:val="26"/>
           <w:szCs w:val="26"/>
         </w:rPr>
-        <w:t>: Ví dụ về kiểu hành vi thực hiện có chu kì</w:t>
+        <w:t xml:space="preserve">: Ví dụ về kiểu hành vi thực hiện có </w:t>
+      </w:r>
+      <w:proofErr w:type="gramStart"/>
+      <w:r>
+        <w:rPr>
+          <w:i w:val="0"/>
+          <w:color w:val="auto"/>
+          <w:sz w:val="26"/>
+          <w:szCs w:val="26"/>
+        </w:rPr>
+        <w:t>chu</w:t>
+      </w:r>
+      <w:proofErr w:type="gramEnd"/>
+      <w:r>
+        <w:rPr>
+          <w:i w:val="0"/>
+          <w:color w:val="auto"/>
+          <w:sz w:val="26"/>
+          <w:szCs w:val="26"/>
+        </w:rPr>
+        <w:t xml:space="preserve"> kì</w:t>
       </w:r>
       <w:bookmarkEnd w:id="40"/>
     </w:p>
@@ -20804,8 +21857,13 @@
       <w:r>
         <w:t xml:space="preserve"> và gọi phương thức tĩnh </w:t>
       </w:r>
-      <w:r>
-        <w:t>register()</w:t>
+      <w:proofErr w:type="gramStart"/>
+      <w:r>
+        <w:t>register(</w:t>
+      </w:r>
+      <w:proofErr w:type="gramEnd"/>
+      <w:r>
+        <w:t>)</w:t>
       </w:r>
       <w:r>
         <w:t xml:space="preserve"> </w:t>
@@ -21002,12 +22060,21 @@
           <w:szCs w:val="18"/>
         </w:rPr>
       </w:pPr>
+      <w:proofErr w:type="gramStart"/>
       <w:r>
         <w:rPr>
           <w:rFonts w:ascii="Courier New" w:eastAsiaTheme="minorHAnsi" w:hAnsi="Courier New" w:cs="Courier New"/>
           <w:color w:val="auto"/>
         </w:rPr>
-        <w:t>protected void takeDown() {</w:t>
+        <w:t>protected</w:t>
+      </w:r>
+      <w:proofErr w:type="gramEnd"/>
+      <w:r>
+        <w:rPr>
+          <w:rFonts w:ascii="Courier New" w:eastAsiaTheme="minorHAnsi" w:hAnsi="Courier New" w:cs="Courier New"/>
+          <w:color w:val="auto"/>
+        </w:rPr>
+        <w:t xml:space="preserve"> void takeDown() {</w:t>
       </w:r>
       <w:r>
         <w:rPr>
@@ -21408,7 +22475,15 @@
         <w:jc w:val="both"/>
       </w:pPr>
       <w:r>
-        <w:t xml:space="preserve">Dường như đối với mỗi chúng ta, những người dân chuyên về công nghệ, khái niệm nhà thông minh đã không còn xa lạ một chút nào. Nhà thông minh (tiếng Anh là "Smart Home") hoặc hệ thống nhà thông minh là một ngôi nhà/ căn hộ được trang bị hệ thống tự động tiên tiến dành cho điều khiển đèn chiếu sáng, nhiệt độ, truyền thông đa phương tiện, an ninh, rèm cửa, cửa và nhiều tính năng khác nhằm mục đích làm cho cuộc sống ngày càng tiện nghi, an toàn và góp phần sử dụng hợp lý các nguồn tài nguyên. Trong thời gian nghiên cứu về hệ đa tác tử, dựa trên những ưu điểm, các tính năng nổi trội mà hệ đa tác tử mang lại, nhóm chúng em đã nghĩ đến việc mô hình một chiếc nhà thông minh bởi hệ đa tác tử. Các tác tử sẽ đóng vai trò như những thiết bị trong nhà, điều phối hoạt động dựa theo thông tin về môi trường mà tác tử cảm biến cung cấp. </w:t>
+        <w:t xml:space="preserve">Dường như đối với mỗi chúng ta, những người dân chuyên về công nghệ, khái niệm nhà thông minh đã không còn xa lạ một chút nào. Nhà thông minh (tiếng Anh là "Smart Home") hoặc hệ thống nhà thông minh là một ngôi nhà/ căn hộ được trang bị hệ thống tự động tiên tiến dành cho điều khiển đèn chiếu sáng, nhiệt độ, truyền thông đa phương tiện, an ninh, rèm cửa, cửa và nhiều tính năng khác nhằm mục đích làm cho cuộc sống ngày càng tiện nghi, an toàn và góp phần sử dụng hợp lý các nguồn tài nguyên. Trong thời gian nghiên cứu về hệ đa tác tử, dựa trên những ưu điểm, các tính năng nổi trội mà hệ đa tác tử mang lại, nhóm chúng em đã nghĩ đến việc mô hình một chiếc nhà thông minh bởi hệ đa tác tử. Các tác tử sẽ đóng vai trò như những thiết bị trong nhà, điều phối hoạt động dựa </w:t>
+      </w:r>
+      <w:proofErr w:type="gramStart"/>
+      <w:r>
+        <w:t>theo</w:t>
+      </w:r>
+      <w:proofErr w:type="gramEnd"/>
+      <w:r>
+        <w:t xml:space="preserve"> thông tin về môi trường mà tác tử cảm biến cung cấp. </w:t>
       </w:r>
     </w:p>
     <w:p>
@@ -21559,7 +22634,15 @@
         <w:jc w:val="both"/>
       </w:pPr>
       <w:r>
-        <w:t>Tác tử cảm biến (Đóng vai trò như một thiết bị cảm biến, thu nhận các thông tin về môi trường và gửi cho các thiết bị trong nhà. Vì chương trình demo chỉ mang tính chất mô phỏng nhà thông minh nên tác tử cảm biến sẽ sinh ra các số ngẫu nhiên đại diện cho các thông tin của môi trường.</w:t>
+        <w:t xml:space="preserve">Tác tử cảm biến (Đóng vai trò như một thiết bị cảm biến, </w:t>
+      </w:r>
+      <w:proofErr w:type="gramStart"/>
+      <w:r>
+        <w:t>thu</w:t>
+      </w:r>
+      <w:proofErr w:type="gramEnd"/>
+      <w:r>
+        <w:t xml:space="preserve"> nhận các thông tin về môi trường và gửi cho các thiết bị trong nhà. Vì chương trình demo chỉ mang tính chất mô phỏng nhà thông minh nên tác tử cảm biến sẽ sinh ra các số ngẫu nhiên đại diện cho các thông tin của môi trường.</w:t>
       </w:r>
     </w:p>
     <w:p>
@@ -21813,8 +22896,13 @@
                                 <w:jc w:val="center"/>
                               </w:pPr>
                               <w:r>
-                                <w:t>Ti vi</w:t>
+                                <w:t xml:space="preserve">Ti </w:t>
                               </w:r>
+                              <w:proofErr w:type="gramStart"/>
+                              <w:r>
+                                <w:t>vi</w:t>
+                              </w:r>
+                              <w:proofErr w:type="gramEnd"/>
                             </w:p>
                           </w:txbxContent>
                         </wps:txbx>
@@ -22894,7 +23982,15 @@
         <w:jc w:val="both"/>
       </w:pPr>
       <w:r>
-        <w:t>Sau khi tải xong JADE, chúng ta tiến hành giải nén. Cấu trúc thư mục JADE sau khi giải nén được minh họa ở mình 1</w:t>
+        <w:t xml:space="preserve">Sau khi tải xong JADE, chúng ta tiến hành giải nén. Cấu trúc </w:t>
+      </w:r>
+      <w:proofErr w:type="gramStart"/>
+      <w:r>
+        <w:t>thư</w:t>
+      </w:r>
+      <w:proofErr w:type="gramEnd"/>
+      <w:r>
+        <w:t xml:space="preserve"> mục JADE sau khi giải nén được minh họa ở mình 1</w:t>
       </w:r>
       <w:r>
         <w:t>9</w:t>
@@ -23028,7 +24124,27 @@
           <w:sz w:val="26"/>
           <w:szCs w:val="26"/>
         </w:rPr>
-        <w:t>: Cấu trúc thư mục JADE sau khi giải nén</w:t>
+        <w:t xml:space="preserve">: Cấu trúc </w:t>
+      </w:r>
+      <w:proofErr w:type="gramStart"/>
+      <w:r>
+        <w:rPr>
+          <w:i w:val="0"/>
+          <w:color w:val="auto"/>
+          <w:sz w:val="26"/>
+          <w:szCs w:val="26"/>
+        </w:rPr>
+        <w:t>thư</w:t>
+      </w:r>
+      <w:proofErr w:type="gramEnd"/>
+      <w:r>
+        <w:rPr>
+          <w:i w:val="0"/>
+          <w:color w:val="auto"/>
+          <w:sz w:val="26"/>
+          <w:szCs w:val="26"/>
+        </w:rPr>
+        <w:t xml:space="preserve"> mục JADE sau khi giải nén</w:t>
       </w:r>
       <w:bookmarkEnd w:id="52"/>
     </w:p>
@@ -23039,8 +24155,13 @@
       <w:r>
         <w:t xml:space="preserve">JADE gồm 4 </w:t>
       </w:r>
-      <w:r>
-        <w:t>thư mục con</w:t>
+      <w:proofErr w:type="gramStart"/>
+      <w:r>
+        <w:t>thư</w:t>
+      </w:r>
+      <w:proofErr w:type="gramEnd"/>
+      <w:r>
+        <w:t xml:space="preserve"> mục con</w:t>
       </w:r>
     </w:p>
     <w:p>
@@ -23065,9 +24186,14 @@
         </w:numPr>
         <w:jc w:val="both"/>
       </w:pPr>
+      <w:proofErr w:type="gramStart"/>
       <w:r>
         <w:lastRenderedPageBreak/>
-        <w:t>jadeDoc: Chứa các tài liệu JADE bao gồm tài liệu hướng dẫn quản trị và hướng dẫn lập trình.</w:t>
+        <w:t>jadeDoc</w:t>
+      </w:r>
+      <w:proofErr w:type="gramEnd"/>
+      <w:r>
+        <w:t>: Chứa các tài liệu JADE bao gồm tài liệu hướng dẫn quản trị và hướng dẫn lập trình.</w:t>
       </w:r>
     </w:p>
     <w:p>
@@ -23092,8 +24218,13 @@
         </w:numPr>
         <w:jc w:val="both"/>
       </w:pPr>
-      <w:r>
-        <w:t>jadeExamples: Chứa mã nguồn các chương trình ví dụ và demo đơn giản.</w:t>
+      <w:proofErr w:type="gramStart"/>
+      <w:r>
+        <w:t>jadeExamples</w:t>
+      </w:r>
+      <w:proofErr w:type="gramEnd"/>
+      <w:r>
+        <w:t>: Chứa mã nguồn các chương trình ví dụ và demo đơn giản.</w:t>
       </w:r>
     </w:p>
     <w:p>
@@ -23104,7 +24235,15 @@
         <w:t xml:space="preserve">Để lập trình với JADE, IDE mà nhóm chúng em chọn là NetBean, để NetBean có thể lập trình được JADE chúng ta thực hiện như sau: </w:t>
       </w:r>
       <w:r>
-        <w:t>Khởi động Netbean và tạo một project mới, thêm các thư viện sau vào phần “Set Project Configuration” trong của project vừa tạo: http.jar, iiop.jar, jade.jar, jadeTools.jar, jadeExamples.jar, commons-codec-1.3.jar.</w:t>
+        <w:t xml:space="preserve">Khởi động Netbean và tạo một project mới, thêm các </w:t>
+      </w:r>
+      <w:proofErr w:type="gramStart"/>
+      <w:r>
+        <w:t>thư</w:t>
+      </w:r>
+      <w:proofErr w:type="gramEnd"/>
+      <w:r>
+        <w:t xml:space="preserve"> viện sau vào phần “Set Project Configuration” trong của project vừa tạo: http.jar, iiop.jar, jade.jar, jadeTools.jar, jadeExamples.jar, commons-codec-1.3.jar.</w:t>
       </w:r>
     </w:p>
     <w:p>
@@ -23232,7 +24371,27 @@
           <w:sz w:val="26"/>
           <w:szCs w:val="26"/>
         </w:rPr>
-        <w:t>: Mô tả cách thêm các thư viện JADE để cấu hình một project</w:t>
+        <w:t xml:space="preserve">: Mô tả cách thêm các </w:t>
+      </w:r>
+      <w:proofErr w:type="gramStart"/>
+      <w:r>
+        <w:rPr>
+          <w:i w:val="0"/>
+          <w:color w:val="auto"/>
+          <w:sz w:val="26"/>
+          <w:szCs w:val="26"/>
+        </w:rPr>
+        <w:t>thư</w:t>
+      </w:r>
+      <w:proofErr w:type="gramEnd"/>
+      <w:r>
+        <w:rPr>
+          <w:i w:val="0"/>
+          <w:color w:val="auto"/>
+          <w:sz w:val="26"/>
+          <w:szCs w:val="26"/>
+        </w:rPr>
+        <w:t xml:space="preserve"> viện JADE để cấu hình một project</w:t>
       </w:r>
       <w:bookmarkEnd w:id="53"/>
     </w:p>
@@ -23373,7 +24532,21 @@
         <w:rPr>
           <w:b/>
         </w:rPr>
-        <w:t>“-gui ‘Tên tác tử’:’Lớp thực thi tác tử’.</w:t>
+        <w:t>“-</w:t>
+      </w:r>
+      <w:proofErr w:type="gramStart"/>
+      <w:r>
+        <w:rPr>
+          <w:b/>
+        </w:rPr>
+        <w:t>gui</w:t>
+      </w:r>
+      <w:proofErr w:type="gramEnd"/>
+      <w:r>
+        <w:rPr>
+          <w:b/>
+        </w:rPr>
+        <w:t xml:space="preserve"> ‘Tên tác tử’:’Lớp thực thi tác tử’.</w:t>
       </w:r>
     </w:p>
     <w:p>
@@ -23387,7 +24560,15 @@
         <w:t>“</w:t>
       </w:r>
       <w:r>
-        <w:t>-gui agent1:behaviour.TickerBehaviourDemo</w:t>
+        <w:t>-</w:t>
+      </w:r>
+      <w:proofErr w:type="gramStart"/>
+      <w:r>
+        <w:t>gui</w:t>
+      </w:r>
+      <w:proofErr w:type="gramEnd"/>
+      <w:r>
+        <w:t xml:space="preserve"> agent1:behaviour.TickerBehaviourDemo</w:t>
       </w:r>
       <w:r>
         <w:t>”</w:t>
@@ -23519,7 +24700,15 @@
         <w:t>jade.core.Agent,</w:t>
       </w:r>
       <w:r>
-        <w:t xml:space="preserve"> phần mã chương trình sẽ được viết trong phương thức setup() và chúng ta cần lưu ý các bước cấu hình ở phần III.1 đều đã được thực hiện.</w:t>
+        <w:t xml:space="preserve"> phần mã chương trình sẽ được viết trong phương thức </w:t>
+      </w:r>
+      <w:proofErr w:type="gramStart"/>
+      <w:r>
+        <w:t>setup(</w:t>
+      </w:r>
+      <w:proofErr w:type="gramEnd"/>
+      <w:r>
+        <w:t>) và chúng ta cần lưu ý các bước cấu hình ở phần III.1 đều đã được thực hiện.</w:t>
       </w:r>
     </w:p>
     <w:p>
@@ -23807,7 +24996,15 @@
         <w:t>[3] John Wiley&amp;Sons, “Developing Multi-Agent Systems with JADE”</w:t>
       </w:r>
       <w:r>
-        <w:t>, John Wiley &amp; Sons Ltd, The Atrium, Southern Gate, Chichester, West Sussex PO19 8SQ, England. Copyright 2007.</w:t>
+        <w:t xml:space="preserve">, John Wiley &amp; Sons Ltd, </w:t>
+      </w:r>
+      <w:proofErr w:type="gramStart"/>
+      <w:r>
+        <w:t>The</w:t>
+      </w:r>
+      <w:proofErr w:type="gramEnd"/>
+      <w:r>
+        <w:t xml:space="preserve"> Atrium, Southern Gate, Chichester, West Sussex PO19 8SQ, England. Copyright 2007.</w:t>
       </w:r>
     </w:p>
     <w:p>
@@ -23818,7 +25015,15 @@
         <w:t>[4</w:t>
       </w:r>
       <w:r>
-        <w:t>] Giovanni Caire , 2009. Jade programing for beginers.pdf. TILAB, formerly CSELT</w:t>
+        <w:t xml:space="preserve">] Giovanni </w:t>
+      </w:r>
+      <w:proofErr w:type="gramStart"/>
+      <w:r>
+        <w:t>Caire ,</w:t>
+      </w:r>
+      <w:proofErr w:type="gramEnd"/>
+      <w:r>
+        <w:t xml:space="preserve"> 2009. Jade programing for beginers.pdf. TILAB, formerly CSELT</w:t>
       </w:r>
     </w:p>
     <w:p>
@@ -24056,7 +25261,7 @@
           <w:rPr>
             <w:noProof/>
           </w:rPr>
-          <w:t>12</w:t>
+          <w:t>24</w:t>
         </w:r>
         <w:r>
           <w:rPr>
@@ -28363,7 +29568,7 @@
 </file>
 
 <file path=customXml/itemProps1.xml><?xml version="1.0" encoding="utf-8"?>
-<ds:datastoreItem xmlns:ds="http://schemas.openxmlformats.org/officeDocument/2006/customXml" ds:itemID="{13758141-2B88-4CFD-A1DB-C4FBF25BD503}">
+<ds:datastoreItem xmlns:ds="http://schemas.openxmlformats.org/officeDocument/2006/customXml" ds:itemID="{FEFC9484-C87B-4A0E-9D45-1CA1B5EEA582}">
   <ds:schemaRefs>
     <ds:schemaRef ds:uri="http://schemas.openxmlformats.org/officeDocument/2006/bibliography"/>
   </ds:schemaRefs>

</xml_diff>